<commit_message>
Some code clean-up and commenting on the front-end code to help me understand it.
</commit_message>
<xml_diff>
--- a/doc/Assignment 2 - Developer Journal.docx
+++ b/doc/Assignment 2 - Developer Journal.docx
@@ -181,7 +181,12 @@
     </w:p>
     <w:p>
       <w:r>
-        <w:t>The idea here is that we can have different user types for customers and employees who may need to update products, add products etc.</w:t>
+        <w:t>The idea here is that we can have different user types for c</w:t>
+      </w:r>
+      <w:bookmarkStart w:id="0" w:name="_GoBack"/>
+      <w:bookmarkEnd w:id="0"/>
+      <w:r>
+        <w:t>ustomers and employees who may need to update products, add products etc.</w:t>
       </w:r>
     </w:p>
     <w:p>
@@ -199,8 +204,14 @@
           <w:ilvl w:val="0"/>
           <w:numId w:val="2"/>
         </w:numPr>
-      </w:pPr>
-      <w:r>
+        <w:rPr>
+          <w:highlight w:val="yellow"/>
+        </w:rPr>
+      </w:pPr>
+      <w:r>
+        <w:rPr>
+          <w:highlight w:val="yellow"/>
+        </w:rPr>
         <w:t>Rename the ‘customer’ table to ‘user’.</w:t>
       </w:r>
     </w:p>
@@ -211,8 +222,14 @@
           <w:ilvl w:val="0"/>
           <w:numId w:val="2"/>
         </w:numPr>
-      </w:pPr>
-      <w:r>
+        <w:rPr>
+          <w:highlight w:val="yellow"/>
+        </w:rPr>
+      </w:pPr>
+      <w:r>
+        <w:rPr>
+          <w:highlight w:val="yellow"/>
+        </w:rPr>
         <w:t>Add a new column in this database indicating user type. This will be an integer value. 1 will be used to identify employees, and 2 will be used to identify customers.</w:t>
       </w:r>
     </w:p>
@@ -239,8 +256,6 @@
       <w:r>
         <w:t>I’ll then review all code that is used to access pages etc. so I can use the user type to determine if a user should be allowed to access that page.</w:t>
       </w:r>
-      <w:bookmarkStart w:id="0" w:name="_GoBack"/>
-      <w:bookmarkEnd w:id="0"/>
     </w:p>
     <w:sectPr>
       <w:headerReference w:type="default" r:id="rId8"/>
@@ -1317,7 +1332,7 @@
     <w:rsid w:val="00077F84"/>
     <w:rsid w:val="005915FD"/>
     <w:rsid w:val="009E3238"/>
-    <w:rsid w:val="00EB0A74"/>
+    <w:rsid w:val="00E35EF9"/>
   </w:rsids>
   <m:mathPr>
     <m:mathFont m:val="Cambria Math"/>
@@ -2068,7 +2083,7 @@
 </file>
 
 <file path=customXml/itemProps1.xml><?xml version="1.0" encoding="utf-8"?>
-<ds:datastoreItem xmlns:ds="http://schemas.openxmlformats.org/officeDocument/2006/customXml" ds:itemID="{E07F46D5-7483-4E5C-A05B-9170DEC0E07C}">
+<ds:datastoreItem xmlns:ds="http://schemas.openxmlformats.org/officeDocument/2006/customXml" ds:itemID="{73511723-C329-4C5E-A29B-07B08DDDB87C}">
   <ds:schemaRefs>
     <ds:schemaRef ds:uri="http://schemas.openxmlformats.org/officeDocument/2006/bibliography"/>
   </ds:schemaRefs>

</xml_diff>

<commit_message>
Updated notes on Docker etc.
</commit_message>
<xml_diff>
--- a/doc/Assignment 2 - Developer Journal.docx
+++ b/doc/Assignment 2 - Developer Journal.docx
@@ -181,12 +181,7 @@
     </w:p>
     <w:p>
       <w:r>
-        <w:t>The idea here is that we can have different user types for c</w:t>
-      </w:r>
-      <w:bookmarkStart w:id="0" w:name="_GoBack"/>
-      <w:bookmarkEnd w:id="0"/>
-      <w:r>
-        <w:t>ustomers and employees who may need to update products, add products etc.</w:t>
+        <w:t>The idea here is that we can have different user types for customers and employees who may need to update products, add products etc.</w:t>
       </w:r>
     </w:p>
     <w:p>
@@ -256,6 +251,28 @@
       <w:r>
         <w:t>I’ll then review all code that is used to access pages etc. so I can use the user type to determine if a user should be allowed to access that page.</w:t>
       </w:r>
+    </w:p>
+    <w:p/>
+    <w:p/>
+    <w:p>
+      <w:r>
+        <w:lastRenderedPageBreak/>
+        <w:t>Creating Dockerfiles &amp; Images for each service</w:t>
+      </w:r>
+    </w:p>
+    <w:p/>
+    <w:p>
+      <w:r>
+        <w:t>Creating Dockfile and Image for MySQL Database</w:t>
+      </w:r>
+    </w:p>
+    <w:p/>
+    <w:p>
+      <w:r>
+        <w:t>Deploying to AWS</w:t>
+      </w:r>
+      <w:bookmarkStart w:id="0" w:name="_GoBack"/>
+      <w:bookmarkEnd w:id="0"/>
     </w:p>
     <w:sectPr>
       <w:headerReference w:type="default" r:id="rId8"/>
@@ -1332,6 +1349,7 @@
     <w:rsid w:val="00077F84"/>
     <w:rsid w:val="005915FD"/>
     <w:rsid w:val="009E3238"/>
+    <w:rsid w:val="00C16753"/>
     <w:rsid w:val="00E35EF9"/>
   </w:rsids>
   <m:mathPr>
@@ -2083,7 +2101,7 @@
 </file>
 
 <file path=customXml/itemProps1.xml><?xml version="1.0" encoding="utf-8"?>
-<ds:datastoreItem xmlns:ds="http://schemas.openxmlformats.org/officeDocument/2006/customXml" ds:itemID="{73511723-C329-4C5E-A29B-07B08DDDB87C}">
+<ds:datastoreItem xmlns:ds="http://schemas.openxmlformats.org/officeDocument/2006/customXml" ds:itemID="{4EFE7360-B76C-4AC5-8488-C9428676C07D}">
   <ds:schemaRefs>
     <ds:schemaRef ds:uri="http://schemas.openxmlformats.org/officeDocument/2006/bibliography"/>
   </ds:schemaRefs>

</xml_diff>

<commit_message>
Changed nav bar to something nicer. Fixed login functionality (must include logout). Fixed bug in user service where user password was not taken into account. Minor doc update.
</commit_message>
<xml_diff>
--- a/doc/Assignment 2 - Developer Journal.docx
+++ b/doc/Assignment 2 - Developer Journal.docx
@@ -1,6 +1,6 @@
 
 <file path=word/document.xml><?xml version="1.0" encoding="utf-8"?>
-<w:document xmlns:wpc="http://schemas.microsoft.com/office/word/2010/wordprocessingCanvas" xmlns:mc="http://schemas.openxmlformats.org/markup-compatibility/2006" xmlns:o="urn:schemas-microsoft-com:office:office" xmlns:r="http://schemas.openxmlformats.org/officeDocument/2006/relationships" xmlns:m="http://schemas.openxmlformats.org/officeDocument/2006/math" xmlns:v="urn:schemas-microsoft-com:vml" xmlns:wp14="http://schemas.microsoft.com/office/word/2010/wordprocessingDrawing" xmlns:wp="http://schemas.openxmlformats.org/drawingml/2006/wordprocessingDrawing" xmlns:w10="urn:schemas-microsoft-com:office:word" xmlns:w="http://schemas.openxmlformats.org/wordprocessingml/2006/main" xmlns:w14="http://schemas.microsoft.com/office/word/2010/wordml" xmlns:w15="http://schemas.microsoft.com/office/word/2012/wordml" xmlns:wpg="http://schemas.microsoft.com/office/word/2010/wordprocessingGroup" xmlns:wpi="http://schemas.microsoft.com/office/word/2010/wordprocessingInk" xmlns:wne="http://schemas.microsoft.com/office/word/2006/wordml" xmlns:wps="http://schemas.microsoft.com/office/word/2010/wordprocessingShape" mc:Ignorable="w14 w15 wp14">
+<w:document xmlns:wpc="http://schemas.microsoft.com/office/word/2010/wordprocessingCanvas" xmlns:mc="http://schemas.openxmlformats.org/markup-compatibility/2006" xmlns:o="urn:schemas-microsoft-com:office:office" xmlns:r="http://schemas.openxmlformats.org/officeDocument/2006/relationships" xmlns:m="http://schemas.openxmlformats.org/officeDocument/2006/math" xmlns:v="urn:schemas-microsoft-com:vml" xmlns:wp14="http://schemas.microsoft.com/office/word/2010/wordprocessingDrawing" xmlns:wp="http://schemas.openxmlformats.org/drawingml/2006/wordprocessingDrawing" xmlns:w10="urn:schemas-microsoft-com:office:word" xmlns:w="http://schemas.openxmlformats.org/wordprocessingml/2006/main" xmlns:w14="http://schemas.microsoft.com/office/word/2010/wordml" xmlns:wpg="http://schemas.microsoft.com/office/word/2010/wordprocessingGroup" xmlns:wpi="http://schemas.microsoft.com/office/word/2010/wordprocessingInk" xmlns:wne="http://schemas.microsoft.com/office/word/2006/wordml" xmlns:wps="http://schemas.microsoft.com/office/word/2010/wordprocessingShape" mc:Ignorable="w14 wp14">
   <w:body>
     <w:p>
       <w:pPr>
@@ -257,25 +257,129 @@
     <w:p>
       <w:r>
         <w:lastRenderedPageBreak/>
-        <w:t>Creating Dockerfiles &amp; Images for each service</w:t>
+        <w:t xml:space="preserve">Creating </w:t>
+      </w:r>
+      <w:proofErr w:type="spellStart"/>
+      <w:r>
+        <w:t>Dockerfiles</w:t>
+      </w:r>
+      <w:proofErr w:type="spellEnd"/>
+      <w:r>
+        <w:t xml:space="preserve"> &amp; Images for each service</w:t>
+      </w:r>
+    </w:p>
+    <w:p>
+      <w:r>
+        <w:t>TODO – use notes from other doc.</w:t>
+      </w:r>
+    </w:p>
+    <w:p>
+      <w:r>
+        <w:t xml:space="preserve">Creating </w:t>
+      </w:r>
+      <w:proofErr w:type="spellStart"/>
+      <w:r>
+        <w:t>Dockfile</w:t>
+      </w:r>
+      <w:proofErr w:type="spellEnd"/>
+      <w:r>
+        <w:t xml:space="preserve"> and Image for MySQL Database</w:t>
+      </w:r>
+    </w:p>
+    <w:p>
+      <w:r>
+        <w:t>TODO – use notes from other doc.</w:t>
+      </w:r>
+    </w:p>
+    <w:p>
+      <w:r>
+        <w:t>Deploying to AWS</w:t>
+      </w:r>
+    </w:p>
+    <w:p>
+      <w:r>
+        <w:t>TODO – include nodes but indicate that I backed out due to complexity.</w:t>
+      </w:r>
+    </w:p>
+    <w:p>
+      <w:r>
+        <w:t>Deploying to Bluemix</w:t>
+      </w:r>
+    </w:p>
+    <w:p>
+      <w:r>
+        <w:t>TODO</w:t>
       </w:r>
     </w:p>
     <w:p/>
-    <w:p>
-      <w:r>
-        <w:t>Creating Dockfile and Image for MySQL Database</w:t>
-      </w:r>
-    </w:p>
     <w:p/>
     <w:p>
-      <w:r>
-        <w:t>Deploying to AWS</w:t>
+      <w:pPr>
+        <w:rPr>
+          <w:b/>
+          <w:sz w:val="28"/>
+          <w:szCs w:val="28"/>
+        </w:rPr>
+      </w:pPr>
+      <w:r>
+        <w:rPr>
+          <w:b/>
+          <w:sz w:val="28"/>
+          <w:szCs w:val="28"/>
+        </w:rPr>
+        <w:t>Bug Fixes Notes</w:t>
       </w:r>
       <w:bookmarkStart w:id="0" w:name="_GoBack"/>
       <w:bookmarkEnd w:id="0"/>
     </w:p>
+    <w:p>
+      <w:pPr>
+        <w:rPr>
+          <w:b/>
+        </w:rPr>
+      </w:pPr>
+      <w:r>
+        <w:rPr>
+          <w:b/>
+        </w:rPr>
+        <w:t>User Service</w:t>
+      </w:r>
+    </w:p>
+    <w:p>
+      <w:pPr>
+        <w:pStyle w:val="ListParagraph"/>
+        <w:numPr>
+          <w:ilvl w:val="0"/>
+          <w:numId w:val="3"/>
+        </w:numPr>
+      </w:pPr>
+      <w:r>
+        <w:t xml:space="preserve">The </w:t>
+      </w:r>
+      <w:proofErr w:type="gramStart"/>
+      <w:r>
+        <w:t>users</w:t>
+      </w:r>
+      <w:proofErr w:type="gramEnd"/>
+      <w:r>
+        <w:t xml:space="preserve"> service was not checking the password provided, only the username. So as long as a valid username was input, the login would be successful</w:t>
+      </w:r>
+      <w:r>
+        <w:t>, even if the password for that user was incorrect.</w:t>
+      </w:r>
+      <w:r>
+        <w:t xml:space="preserve"> I modified the user </w:t>
+      </w:r>
+      <w:r>
+        <w:t>service</w:t>
+      </w:r>
+      <w:r>
+        <w:t xml:space="preserve"> to take account of the password also.</w:t>
+      </w:r>
+    </w:p>
+    <w:p/>
     <w:sectPr>
-      <w:headerReference w:type="default" r:id="rId8"/>
+      <w:headerReference w:type="default" r:id="rId9"/>
       <w:pgSz w:w="11906" w:h="16838"/>
       <w:pgMar w:top="1440" w:right="1440" w:bottom="1440" w:left="1440" w:header="708" w:footer="708" w:gutter="0"/>
       <w:cols w:space="708"/>
@@ -286,7 +390,7 @@
 </file>
 
 <file path=word/endnotes.xml><?xml version="1.0" encoding="utf-8"?>
-<w:endnotes xmlns:wpc="http://schemas.microsoft.com/office/word/2010/wordprocessingCanvas" xmlns:mc="http://schemas.openxmlformats.org/markup-compatibility/2006" xmlns:o="urn:schemas-microsoft-com:office:office" xmlns:r="http://schemas.openxmlformats.org/officeDocument/2006/relationships" xmlns:m="http://schemas.openxmlformats.org/officeDocument/2006/math" xmlns:v="urn:schemas-microsoft-com:vml" xmlns:wp14="http://schemas.microsoft.com/office/word/2010/wordprocessingDrawing" xmlns:wp="http://schemas.openxmlformats.org/drawingml/2006/wordprocessingDrawing" xmlns:w10="urn:schemas-microsoft-com:office:word" xmlns:w="http://schemas.openxmlformats.org/wordprocessingml/2006/main" xmlns:w14="http://schemas.microsoft.com/office/word/2010/wordml" xmlns:w15="http://schemas.microsoft.com/office/word/2012/wordml" xmlns:wpg="http://schemas.microsoft.com/office/word/2010/wordprocessingGroup" xmlns:wpi="http://schemas.microsoft.com/office/word/2010/wordprocessingInk" xmlns:wne="http://schemas.microsoft.com/office/word/2006/wordml" xmlns:wps="http://schemas.microsoft.com/office/word/2010/wordprocessingShape" mc:Ignorable="w14 w15 wp14">
+<w:endnotes xmlns:wpc="http://schemas.microsoft.com/office/word/2010/wordprocessingCanvas" xmlns:mc="http://schemas.openxmlformats.org/markup-compatibility/2006" xmlns:o="urn:schemas-microsoft-com:office:office" xmlns:r="http://schemas.openxmlformats.org/officeDocument/2006/relationships" xmlns:m="http://schemas.openxmlformats.org/officeDocument/2006/math" xmlns:v="urn:schemas-microsoft-com:vml" xmlns:wp14="http://schemas.microsoft.com/office/word/2010/wordprocessingDrawing" xmlns:wp="http://schemas.openxmlformats.org/drawingml/2006/wordprocessingDrawing" xmlns:w10="urn:schemas-microsoft-com:office:word" xmlns:w="http://schemas.openxmlformats.org/wordprocessingml/2006/main" xmlns:w14="http://schemas.microsoft.com/office/word/2010/wordml" xmlns:wpg="http://schemas.microsoft.com/office/word/2010/wordprocessingGroup" xmlns:wpi="http://schemas.microsoft.com/office/word/2010/wordprocessingInk" xmlns:wne="http://schemas.microsoft.com/office/word/2006/wordml" xmlns:wps="http://schemas.microsoft.com/office/word/2010/wordprocessingShape" mc:Ignorable="w14 wp14">
   <w:endnote w:type="separator" w:id="-1">
     <w:p>
       <w:pPr>
@@ -311,7 +415,7 @@
 </file>
 
 <file path=word/footnotes.xml><?xml version="1.0" encoding="utf-8"?>
-<w:footnotes xmlns:wpc="http://schemas.microsoft.com/office/word/2010/wordprocessingCanvas" xmlns:mc="http://schemas.openxmlformats.org/markup-compatibility/2006" xmlns:o="urn:schemas-microsoft-com:office:office" xmlns:r="http://schemas.openxmlformats.org/officeDocument/2006/relationships" xmlns:m="http://schemas.openxmlformats.org/officeDocument/2006/math" xmlns:v="urn:schemas-microsoft-com:vml" xmlns:wp14="http://schemas.microsoft.com/office/word/2010/wordprocessingDrawing" xmlns:wp="http://schemas.openxmlformats.org/drawingml/2006/wordprocessingDrawing" xmlns:w10="urn:schemas-microsoft-com:office:word" xmlns:w="http://schemas.openxmlformats.org/wordprocessingml/2006/main" xmlns:w14="http://schemas.microsoft.com/office/word/2010/wordml" xmlns:w15="http://schemas.microsoft.com/office/word/2012/wordml" xmlns:wpg="http://schemas.microsoft.com/office/word/2010/wordprocessingGroup" xmlns:wpi="http://schemas.microsoft.com/office/word/2010/wordprocessingInk" xmlns:wne="http://schemas.microsoft.com/office/word/2006/wordml" xmlns:wps="http://schemas.microsoft.com/office/word/2010/wordprocessingShape" mc:Ignorable="w14 w15 wp14">
+<w:footnotes xmlns:wpc="http://schemas.microsoft.com/office/word/2010/wordprocessingCanvas" xmlns:mc="http://schemas.openxmlformats.org/markup-compatibility/2006" xmlns:o="urn:schemas-microsoft-com:office:office" xmlns:r="http://schemas.openxmlformats.org/officeDocument/2006/relationships" xmlns:m="http://schemas.openxmlformats.org/officeDocument/2006/math" xmlns:v="urn:schemas-microsoft-com:vml" xmlns:wp14="http://schemas.microsoft.com/office/word/2010/wordprocessingDrawing" xmlns:wp="http://schemas.openxmlformats.org/drawingml/2006/wordprocessingDrawing" xmlns:w10="urn:schemas-microsoft-com:office:word" xmlns:w="http://schemas.openxmlformats.org/wordprocessingml/2006/main" xmlns:w14="http://schemas.microsoft.com/office/word/2010/wordml" xmlns:wpg="http://schemas.microsoft.com/office/word/2010/wordprocessingGroup" xmlns:wpi="http://schemas.microsoft.com/office/word/2010/wordprocessingInk" xmlns:wne="http://schemas.microsoft.com/office/word/2006/wordml" xmlns:wps="http://schemas.microsoft.com/office/word/2010/wordprocessingShape" mc:Ignorable="w14 wp14">
   <w:footnote w:type="separator" w:id="-1">
     <w:p>
       <w:pPr>
@@ -336,7 +440,7 @@
 </file>
 
 <file path=word/header1.xml><?xml version="1.0" encoding="utf-8"?>
-<w:hdr xmlns:wpc="http://schemas.microsoft.com/office/word/2010/wordprocessingCanvas" xmlns:mc="http://schemas.openxmlformats.org/markup-compatibility/2006" xmlns:o="urn:schemas-microsoft-com:office:office" xmlns:r="http://schemas.openxmlformats.org/officeDocument/2006/relationships" xmlns:m="http://schemas.openxmlformats.org/officeDocument/2006/math" xmlns:v="urn:schemas-microsoft-com:vml" xmlns:wp14="http://schemas.microsoft.com/office/word/2010/wordprocessingDrawing" xmlns:wp="http://schemas.openxmlformats.org/drawingml/2006/wordprocessingDrawing" xmlns:w10="urn:schemas-microsoft-com:office:word" xmlns:w="http://schemas.openxmlformats.org/wordprocessingml/2006/main" xmlns:w14="http://schemas.microsoft.com/office/word/2010/wordml" xmlns:w15="http://schemas.microsoft.com/office/word/2012/wordml" xmlns:wpg="http://schemas.microsoft.com/office/word/2010/wordprocessingGroup" xmlns:wpi="http://schemas.microsoft.com/office/word/2010/wordprocessingInk" xmlns:wne="http://schemas.microsoft.com/office/word/2006/wordml" xmlns:wps="http://schemas.microsoft.com/office/word/2010/wordprocessingShape" mc:Ignorable="w14 w15 wp14">
+<w:hdr xmlns:wpc="http://schemas.microsoft.com/office/word/2010/wordprocessingCanvas" xmlns:mc="http://schemas.openxmlformats.org/markup-compatibility/2006" xmlns:o="urn:schemas-microsoft-com:office:office" xmlns:r="http://schemas.openxmlformats.org/officeDocument/2006/relationships" xmlns:m="http://schemas.openxmlformats.org/officeDocument/2006/math" xmlns:v="urn:schemas-microsoft-com:vml" xmlns:wp14="http://schemas.microsoft.com/office/word/2010/wordprocessingDrawing" xmlns:wp="http://schemas.openxmlformats.org/drawingml/2006/wordprocessingDrawing" xmlns:w10="urn:schemas-microsoft-com:office:word" xmlns:w="http://schemas.openxmlformats.org/wordprocessingml/2006/main" xmlns:w14="http://schemas.microsoft.com/office/word/2010/wordml" xmlns:wpg="http://schemas.microsoft.com/office/word/2010/wordprocessingGroup" xmlns:wpi="http://schemas.microsoft.com/office/word/2010/wordprocessingInk" xmlns:wne="http://schemas.microsoft.com/office/word/2006/wordml" xmlns:wps="http://schemas.microsoft.com/office/word/2010/wordprocessingShape" mc:Ignorable="w14 wp14">
   <w:tbl>
     <w:tblPr>
       <w:tblW w:w="5000" w:type="pct"/>
@@ -442,7 +546,7 @@
             <w:rPr>
               <w:noProof/>
             </w:rPr>
-            <w:t>1</w:t>
+            <w:t>2</w:t>
           </w:r>
           <w:r>
             <w:rPr>
@@ -463,8 +567,8 @@
 </file>
 
 <file path=word/numbering.xml><?xml version="1.0" encoding="utf-8"?>
-<w:numbering xmlns:wpc="http://schemas.microsoft.com/office/word/2010/wordprocessingCanvas" xmlns:mc="http://schemas.openxmlformats.org/markup-compatibility/2006" xmlns:o="urn:schemas-microsoft-com:office:office" xmlns:r="http://schemas.openxmlformats.org/officeDocument/2006/relationships" xmlns:m="http://schemas.openxmlformats.org/officeDocument/2006/math" xmlns:v="urn:schemas-microsoft-com:vml" xmlns:wp14="http://schemas.microsoft.com/office/word/2010/wordprocessingDrawing" xmlns:wp="http://schemas.openxmlformats.org/drawingml/2006/wordprocessingDrawing" xmlns:w10="urn:schemas-microsoft-com:office:word" xmlns:w="http://schemas.openxmlformats.org/wordprocessingml/2006/main" xmlns:w14="http://schemas.microsoft.com/office/word/2010/wordml" xmlns:w15="http://schemas.microsoft.com/office/word/2012/wordml" xmlns:wpg="http://schemas.microsoft.com/office/word/2010/wordprocessingGroup" xmlns:wpi="http://schemas.microsoft.com/office/word/2010/wordprocessingInk" xmlns:wne="http://schemas.microsoft.com/office/word/2006/wordml" xmlns:wps="http://schemas.microsoft.com/office/word/2010/wordprocessingShape" mc:Ignorable="w14 w15 wp14">
-  <w:abstractNum w:abstractNumId="0" w15:restartNumberingAfterBreak="0">
+<w:numbering xmlns:wpc="http://schemas.microsoft.com/office/word/2010/wordprocessingCanvas" xmlns:mc="http://schemas.openxmlformats.org/markup-compatibility/2006" xmlns:o="urn:schemas-microsoft-com:office:office" xmlns:r="http://schemas.openxmlformats.org/officeDocument/2006/relationships" xmlns:m="http://schemas.openxmlformats.org/officeDocument/2006/math" xmlns:v="urn:schemas-microsoft-com:vml" xmlns:wp14="http://schemas.microsoft.com/office/word/2010/wordprocessingDrawing" xmlns:wp="http://schemas.openxmlformats.org/drawingml/2006/wordprocessingDrawing" xmlns:w10="urn:schemas-microsoft-com:office:word" xmlns:w="http://schemas.openxmlformats.org/wordprocessingml/2006/main" xmlns:w14="http://schemas.microsoft.com/office/word/2010/wordml" xmlns:wpg="http://schemas.microsoft.com/office/word/2010/wordprocessingGroup" xmlns:wpi="http://schemas.microsoft.com/office/word/2010/wordprocessingInk" xmlns:wne="http://schemas.microsoft.com/office/word/2006/wordml" xmlns:wps="http://schemas.microsoft.com/office/word/2010/wordprocessingShape" mc:Ignorable="w14 wp14">
+  <w:abstractNum w:abstractNumId="0">
     <w:nsid w:val="0F75326F"/>
     <w:multiLevelType w:val="hybridMultilevel"/>
     <w:tmpl w:val="00E49532"/>
@@ -577,10 +681,123 @@
       </w:rPr>
     </w:lvl>
   </w:abstractNum>
-  <w:abstractNum w:abstractNumId="1" w15:restartNumberingAfterBreak="0">
+  <w:abstractNum w:abstractNumId="1">
     <w:nsid w:val="3DBC09C3"/>
     <w:multiLevelType w:val="hybridMultilevel"/>
     <w:tmpl w:val="6A68920A"/>
+    <w:lvl w:ilvl="0" w:tplc="18090001">
+      <w:start w:val="1"/>
+      <w:numFmt w:val="bullet"/>
+      <w:lvlText w:val=""/>
+      <w:lvlJc w:val="left"/>
+      <w:pPr>
+        <w:ind w:left="720" w:hanging="360"/>
+      </w:pPr>
+      <w:rPr>
+        <w:rFonts w:ascii="Symbol" w:hAnsi="Symbol" w:hint="default"/>
+      </w:rPr>
+    </w:lvl>
+    <w:lvl w:ilvl="1" w:tplc="18090003" w:tentative="1">
+      <w:start w:val="1"/>
+      <w:numFmt w:val="bullet"/>
+      <w:lvlText w:val="o"/>
+      <w:lvlJc w:val="left"/>
+      <w:pPr>
+        <w:ind w:left="1440" w:hanging="360"/>
+      </w:pPr>
+      <w:rPr>
+        <w:rFonts w:ascii="Courier New" w:hAnsi="Courier New" w:cs="Courier New" w:hint="default"/>
+      </w:rPr>
+    </w:lvl>
+    <w:lvl w:ilvl="2" w:tplc="18090005" w:tentative="1">
+      <w:start w:val="1"/>
+      <w:numFmt w:val="bullet"/>
+      <w:lvlText w:val=""/>
+      <w:lvlJc w:val="left"/>
+      <w:pPr>
+        <w:ind w:left="2160" w:hanging="360"/>
+      </w:pPr>
+      <w:rPr>
+        <w:rFonts w:ascii="Wingdings" w:hAnsi="Wingdings" w:hint="default"/>
+      </w:rPr>
+    </w:lvl>
+    <w:lvl w:ilvl="3" w:tplc="18090001" w:tentative="1">
+      <w:start w:val="1"/>
+      <w:numFmt w:val="bullet"/>
+      <w:lvlText w:val=""/>
+      <w:lvlJc w:val="left"/>
+      <w:pPr>
+        <w:ind w:left="2880" w:hanging="360"/>
+      </w:pPr>
+      <w:rPr>
+        <w:rFonts w:ascii="Symbol" w:hAnsi="Symbol" w:hint="default"/>
+      </w:rPr>
+    </w:lvl>
+    <w:lvl w:ilvl="4" w:tplc="18090003" w:tentative="1">
+      <w:start w:val="1"/>
+      <w:numFmt w:val="bullet"/>
+      <w:lvlText w:val="o"/>
+      <w:lvlJc w:val="left"/>
+      <w:pPr>
+        <w:ind w:left="3600" w:hanging="360"/>
+      </w:pPr>
+      <w:rPr>
+        <w:rFonts w:ascii="Courier New" w:hAnsi="Courier New" w:cs="Courier New" w:hint="default"/>
+      </w:rPr>
+    </w:lvl>
+    <w:lvl w:ilvl="5" w:tplc="18090005" w:tentative="1">
+      <w:start w:val="1"/>
+      <w:numFmt w:val="bullet"/>
+      <w:lvlText w:val=""/>
+      <w:lvlJc w:val="left"/>
+      <w:pPr>
+        <w:ind w:left="4320" w:hanging="360"/>
+      </w:pPr>
+      <w:rPr>
+        <w:rFonts w:ascii="Wingdings" w:hAnsi="Wingdings" w:hint="default"/>
+      </w:rPr>
+    </w:lvl>
+    <w:lvl w:ilvl="6" w:tplc="18090001" w:tentative="1">
+      <w:start w:val="1"/>
+      <w:numFmt w:val="bullet"/>
+      <w:lvlText w:val=""/>
+      <w:lvlJc w:val="left"/>
+      <w:pPr>
+        <w:ind w:left="5040" w:hanging="360"/>
+      </w:pPr>
+      <w:rPr>
+        <w:rFonts w:ascii="Symbol" w:hAnsi="Symbol" w:hint="default"/>
+      </w:rPr>
+    </w:lvl>
+    <w:lvl w:ilvl="7" w:tplc="18090003" w:tentative="1">
+      <w:start w:val="1"/>
+      <w:numFmt w:val="bullet"/>
+      <w:lvlText w:val="o"/>
+      <w:lvlJc w:val="left"/>
+      <w:pPr>
+        <w:ind w:left="5760" w:hanging="360"/>
+      </w:pPr>
+      <w:rPr>
+        <w:rFonts w:ascii="Courier New" w:hAnsi="Courier New" w:cs="Courier New" w:hint="default"/>
+      </w:rPr>
+    </w:lvl>
+    <w:lvl w:ilvl="8" w:tplc="18090005" w:tentative="1">
+      <w:start w:val="1"/>
+      <w:numFmt w:val="bullet"/>
+      <w:lvlText w:val=""/>
+      <w:lvlJc w:val="left"/>
+      <w:pPr>
+        <w:ind w:left="6480" w:hanging="360"/>
+      </w:pPr>
+      <w:rPr>
+        <w:rFonts w:ascii="Wingdings" w:hAnsi="Wingdings" w:hint="default"/>
+      </w:rPr>
+    </w:lvl>
+  </w:abstractNum>
+  <w:abstractNum w:abstractNumId="2">
+    <w:nsid w:val="3F8A5B8C"/>
+    <w:multiLevelType w:val="hybridMultilevel"/>
+    <w:tmpl w:val="C3F66ABC"/>
     <w:lvl w:ilvl="0" w:tplc="18090001">
       <w:start w:val="1"/>
       <w:numFmt w:val="bullet"/>
@@ -696,11 +913,14 @@
   <w:num w:numId="2">
     <w:abstractNumId w:val="1"/>
   </w:num>
+  <w:num w:numId="3">
+    <w:abstractNumId w:val="2"/>
+  </w:num>
 </w:numbering>
 </file>
 
 <file path=word/styles.xml><?xml version="1.0" encoding="utf-8"?>
-<w:styles xmlns:mc="http://schemas.openxmlformats.org/markup-compatibility/2006" xmlns:r="http://schemas.openxmlformats.org/officeDocument/2006/relationships" xmlns:w="http://schemas.openxmlformats.org/wordprocessingml/2006/main" xmlns:w14="http://schemas.microsoft.com/office/word/2010/wordml" xmlns:w15="http://schemas.microsoft.com/office/word/2012/wordml" mc:Ignorable="w14 w15">
+<w:styles xmlns:mc="http://schemas.openxmlformats.org/markup-compatibility/2006" xmlns:r="http://schemas.openxmlformats.org/officeDocument/2006/relationships" xmlns:w="http://schemas.openxmlformats.org/wordprocessingml/2006/main" xmlns:w14="http://schemas.microsoft.com/office/word/2010/wordml" mc:Ignorable="w14">
   <w:docDefaults>
     <w:rPrDefault>
       <w:rPr>
@@ -716,378 +936,144 @@
       </w:pPr>
     </w:pPrDefault>
   </w:docDefaults>
-  <w:latentStyles w:defLockedState="0" w:defUIPriority="99" w:defSemiHidden="0" w:defUnhideWhenUsed="0" w:defQFormat="0" w:count="371">
-    <w:lsdException w:name="Normal" w:uiPriority="0" w:qFormat="1"/>
-    <w:lsdException w:name="heading 1" w:uiPriority="9" w:qFormat="1"/>
-    <w:lsdException w:name="heading 2" w:semiHidden="1" w:uiPriority="9" w:unhideWhenUsed="1" w:qFormat="1"/>
-    <w:lsdException w:name="heading 3" w:semiHidden="1" w:uiPriority="9" w:unhideWhenUsed="1" w:qFormat="1"/>
-    <w:lsdException w:name="heading 4" w:semiHidden="1" w:uiPriority="9" w:unhideWhenUsed="1" w:qFormat="1"/>
-    <w:lsdException w:name="heading 5" w:semiHidden="1" w:uiPriority="9" w:unhideWhenUsed="1" w:qFormat="1"/>
-    <w:lsdException w:name="heading 6" w:semiHidden="1" w:uiPriority="9" w:unhideWhenUsed="1" w:qFormat="1"/>
-    <w:lsdException w:name="heading 7" w:semiHidden="1" w:uiPriority="9" w:unhideWhenUsed="1" w:qFormat="1"/>
-    <w:lsdException w:name="heading 8" w:semiHidden="1" w:uiPriority="9" w:unhideWhenUsed="1" w:qFormat="1"/>
-    <w:lsdException w:name="heading 9" w:semiHidden="1" w:uiPriority="9" w:unhideWhenUsed="1" w:qFormat="1"/>
-    <w:lsdException w:name="index 1" w:semiHidden="1" w:unhideWhenUsed="1"/>
-    <w:lsdException w:name="index 2" w:semiHidden="1" w:unhideWhenUsed="1"/>
-    <w:lsdException w:name="index 3" w:semiHidden="1" w:unhideWhenUsed="1"/>
-    <w:lsdException w:name="index 4" w:semiHidden="1" w:unhideWhenUsed="1"/>
-    <w:lsdException w:name="index 5" w:semiHidden="1" w:unhideWhenUsed="1"/>
-    <w:lsdException w:name="index 6" w:semiHidden="1" w:unhideWhenUsed="1"/>
-    <w:lsdException w:name="index 7" w:semiHidden="1" w:unhideWhenUsed="1"/>
-    <w:lsdException w:name="index 8" w:semiHidden="1" w:unhideWhenUsed="1"/>
-    <w:lsdException w:name="index 9" w:semiHidden="1" w:unhideWhenUsed="1"/>
-    <w:lsdException w:name="toc 1" w:semiHidden="1" w:uiPriority="39" w:unhideWhenUsed="1"/>
-    <w:lsdException w:name="toc 2" w:semiHidden="1" w:uiPriority="39" w:unhideWhenUsed="1"/>
-    <w:lsdException w:name="toc 3" w:semiHidden="1" w:uiPriority="39" w:unhideWhenUsed="1"/>
-    <w:lsdException w:name="toc 4" w:semiHidden="1" w:uiPriority="39" w:unhideWhenUsed="1"/>
-    <w:lsdException w:name="toc 5" w:semiHidden="1" w:uiPriority="39" w:unhideWhenUsed="1"/>
-    <w:lsdException w:name="toc 6" w:semiHidden="1" w:uiPriority="39" w:unhideWhenUsed="1"/>
-    <w:lsdException w:name="toc 7" w:semiHidden="1" w:uiPriority="39" w:unhideWhenUsed="1"/>
-    <w:lsdException w:name="toc 8" w:semiHidden="1" w:uiPriority="39" w:unhideWhenUsed="1"/>
-    <w:lsdException w:name="toc 9" w:semiHidden="1" w:uiPriority="39" w:unhideWhenUsed="1"/>
-    <w:lsdException w:name="Normal Indent" w:semiHidden="1" w:unhideWhenUsed="1"/>
-    <w:lsdException w:name="footnote text" w:semiHidden="1" w:unhideWhenUsed="1"/>
-    <w:lsdException w:name="annotation text" w:semiHidden="1" w:unhideWhenUsed="1"/>
-    <w:lsdException w:name="header" w:semiHidden="1" w:unhideWhenUsed="1"/>
-    <w:lsdException w:name="footer" w:semiHidden="1" w:unhideWhenUsed="1"/>
-    <w:lsdException w:name="index heading" w:semiHidden="1" w:unhideWhenUsed="1"/>
-    <w:lsdException w:name="caption" w:semiHidden="1" w:uiPriority="35" w:unhideWhenUsed="1" w:qFormat="1"/>
-    <w:lsdException w:name="table of figures" w:semiHidden="1" w:unhideWhenUsed="1"/>
-    <w:lsdException w:name="envelope address" w:semiHidden="1" w:unhideWhenUsed="1"/>
-    <w:lsdException w:name="envelope return" w:semiHidden="1" w:unhideWhenUsed="1"/>
-    <w:lsdException w:name="footnote reference" w:semiHidden="1" w:unhideWhenUsed="1"/>
-    <w:lsdException w:name="annotation reference" w:semiHidden="1" w:unhideWhenUsed="1"/>
-    <w:lsdException w:name="line number" w:semiHidden="1" w:unhideWhenUsed="1"/>
-    <w:lsdException w:name="page number" w:semiHidden="1" w:unhideWhenUsed="1"/>
-    <w:lsdException w:name="endnote reference" w:semiHidden="1" w:unhideWhenUsed="1"/>
-    <w:lsdException w:name="endnote text" w:semiHidden="1" w:unhideWhenUsed="1"/>
-    <w:lsdException w:name="table of authorities" w:semiHidden="1" w:unhideWhenUsed="1"/>
-    <w:lsdException w:name="macro" w:semiHidden="1" w:unhideWhenUsed="1"/>
-    <w:lsdException w:name="toa heading" w:semiHidden="1" w:unhideWhenUsed="1"/>
-    <w:lsdException w:name="List" w:semiHidden="1" w:unhideWhenUsed="1"/>
-    <w:lsdException w:name="List Bullet" w:semiHidden="1" w:unhideWhenUsed="1"/>
-    <w:lsdException w:name="List Number" w:semiHidden="1" w:unhideWhenUsed="1"/>
-    <w:lsdException w:name="List 2" w:semiHidden="1" w:unhideWhenUsed="1"/>
-    <w:lsdException w:name="List 3" w:semiHidden="1" w:unhideWhenUsed="1"/>
-    <w:lsdException w:name="List 4" w:semiHidden="1" w:unhideWhenUsed="1"/>
-    <w:lsdException w:name="List 5" w:semiHidden="1" w:unhideWhenUsed="1"/>
-    <w:lsdException w:name="List Bullet 2" w:semiHidden="1" w:unhideWhenUsed="1"/>
-    <w:lsdException w:name="List Bullet 3" w:semiHidden="1" w:unhideWhenUsed="1"/>
-    <w:lsdException w:name="List Bullet 4" w:semiHidden="1" w:unhideWhenUsed="1"/>
-    <w:lsdException w:name="List Bullet 5" w:semiHidden="1" w:unhideWhenUsed="1"/>
-    <w:lsdException w:name="List Number 2" w:semiHidden="1" w:unhideWhenUsed="1"/>
-    <w:lsdException w:name="List Number 3" w:semiHidden="1" w:unhideWhenUsed="1"/>
-    <w:lsdException w:name="List Number 4" w:semiHidden="1" w:unhideWhenUsed="1"/>
-    <w:lsdException w:name="List Number 5" w:semiHidden="1" w:unhideWhenUsed="1"/>
-    <w:lsdException w:name="Title" w:uiPriority="10" w:qFormat="1"/>
-    <w:lsdException w:name="Closing" w:semiHidden="1" w:unhideWhenUsed="1"/>
-    <w:lsdException w:name="Signature" w:semiHidden="1" w:unhideWhenUsed="1"/>
-    <w:lsdException w:name="Default Paragraph Font" w:semiHidden="1" w:uiPriority="1" w:unhideWhenUsed="1"/>
-    <w:lsdException w:name="Body Text" w:semiHidden="1" w:unhideWhenUsed="1"/>
-    <w:lsdException w:name="Body Text Indent" w:semiHidden="1" w:unhideWhenUsed="1"/>
-    <w:lsdException w:name="List Continue" w:semiHidden="1" w:unhideWhenUsed="1"/>
-    <w:lsdException w:name="List Continue 2" w:semiHidden="1" w:unhideWhenUsed="1"/>
-    <w:lsdException w:name="List Continue 3" w:semiHidden="1" w:unhideWhenUsed="1"/>
-    <w:lsdException w:name="List Continue 4" w:semiHidden="1" w:unhideWhenUsed="1"/>
-    <w:lsdException w:name="List Continue 5" w:semiHidden="1" w:unhideWhenUsed="1"/>
-    <w:lsdException w:name="Message Header" w:semiHidden="1" w:unhideWhenUsed="1"/>
-    <w:lsdException w:name="Subtitle" w:uiPriority="11" w:qFormat="1"/>
-    <w:lsdException w:name="Salutation" w:semiHidden="1" w:unhideWhenUsed="1"/>
-    <w:lsdException w:name="Date" w:semiHidden="1" w:unhideWhenUsed="1"/>
-    <w:lsdException w:name="Body Text First Indent" w:semiHidden="1" w:unhideWhenUsed="1"/>
-    <w:lsdException w:name="Body Text First Indent 2" w:semiHidden="1" w:unhideWhenUsed="1"/>
-    <w:lsdException w:name="Note Heading" w:semiHidden="1" w:unhideWhenUsed="1"/>
-    <w:lsdException w:name="Body Text 2" w:semiHidden="1" w:unhideWhenUsed="1"/>
-    <w:lsdException w:name="Body Text 3" w:semiHidden="1" w:unhideWhenUsed="1"/>
-    <w:lsdException w:name="Body Text Indent 2" w:semiHidden="1" w:unhideWhenUsed="1"/>
-    <w:lsdException w:name="Body Text Indent 3" w:semiHidden="1" w:unhideWhenUsed="1"/>
-    <w:lsdException w:name="Block Text" w:semiHidden="1" w:unhideWhenUsed="1"/>
-    <w:lsdException w:name="Hyperlink" w:semiHidden="1" w:unhideWhenUsed="1"/>
-    <w:lsdException w:name="FollowedHyperlink" w:semiHidden="1" w:unhideWhenUsed="1"/>
-    <w:lsdException w:name="Strong" w:uiPriority="22" w:qFormat="1"/>
-    <w:lsdException w:name="Emphasis" w:uiPriority="20" w:qFormat="1"/>
-    <w:lsdException w:name="Document Map" w:semiHidden="1" w:unhideWhenUsed="1"/>
-    <w:lsdException w:name="Plain Text" w:semiHidden="1" w:unhideWhenUsed="1"/>
-    <w:lsdException w:name="E-mail Signature" w:semiHidden="1" w:unhideWhenUsed="1"/>
-    <w:lsdException w:name="HTML Top of Form" w:semiHidden="1" w:unhideWhenUsed="1"/>
-    <w:lsdException w:name="HTML Bottom of Form" w:semiHidden="1" w:unhideWhenUsed="1"/>
-    <w:lsdException w:name="Normal (Web)" w:semiHidden="1" w:unhideWhenUsed="1"/>
-    <w:lsdException w:name="HTML Acronym" w:semiHidden="1" w:unhideWhenUsed="1"/>
-    <w:lsdException w:name="HTML Address" w:semiHidden="1" w:unhideWhenUsed="1"/>
-    <w:lsdException w:name="HTML Cite" w:semiHidden="1" w:unhideWhenUsed="1"/>
-    <w:lsdException w:name="HTML Code" w:semiHidden="1" w:unhideWhenUsed="1"/>
-    <w:lsdException w:name="HTML Definition" w:semiHidden="1" w:unhideWhenUsed="1"/>
-    <w:lsdException w:name="HTML Keyboard" w:semiHidden="1" w:unhideWhenUsed="1"/>
-    <w:lsdException w:name="HTML Preformatted" w:semiHidden="1" w:unhideWhenUsed="1"/>
-    <w:lsdException w:name="HTML Sample" w:semiHidden="1" w:unhideWhenUsed="1"/>
-    <w:lsdException w:name="HTML Typewriter" w:semiHidden="1" w:unhideWhenUsed="1"/>
-    <w:lsdException w:name="HTML Variable" w:semiHidden="1" w:unhideWhenUsed="1"/>
-    <w:lsdException w:name="Normal Table" w:semiHidden="1" w:unhideWhenUsed="1"/>
-    <w:lsdException w:name="annotation subject" w:semiHidden="1" w:unhideWhenUsed="1"/>
-    <w:lsdException w:name="No List" w:semiHidden="1" w:unhideWhenUsed="1"/>
-    <w:lsdException w:name="Outline List 1" w:semiHidden="1" w:unhideWhenUsed="1"/>
-    <w:lsdException w:name="Outline List 2" w:semiHidden="1" w:unhideWhenUsed="1"/>
-    <w:lsdException w:name="Outline List 3" w:semiHidden="1" w:unhideWhenUsed="1"/>
-    <w:lsdException w:name="Table Simple 1" w:semiHidden="1" w:unhideWhenUsed="1"/>
-    <w:lsdException w:name="Table Simple 2" w:semiHidden="1" w:unhideWhenUsed="1"/>
-    <w:lsdException w:name="Table Simple 3" w:semiHidden="1" w:unhideWhenUsed="1"/>
-    <w:lsdException w:name="Table Classic 1" w:semiHidden="1" w:unhideWhenUsed="1"/>
-    <w:lsdException w:name="Table Classic 2" w:semiHidden="1" w:unhideWhenUsed="1"/>
-    <w:lsdException w:name="Table Classic 3" w:semiHidden="1" w:unhideWhenUsed="1"/>
-    <w:lsdException w:name="Table Classic 4" w:semiHidden="1" w:unhideWhenUsed="1"/>
-    <w:lsdException w:name="Table Colorful 1" w:semiHidden="1" w:unhideWhenUsed="1"/>
-    <w:lsdException w:name="Table Colorful 2" w:semiHidden="1" w:unhideWhenUsed="1"/>
-    <w:lsdException w:name="Table Colorful 3" w:semiHidden="1" w:unhideWhenUsed="1"/>
-    <w:lsdException w:name="Table Columns 1" w:semiHidden="1" w:unhideWhenUsed="1"/>
-    <w:lsdException w:name="Table Columns 2" w:semiHidden="1" w:unhideWhenUsed="1"/>
-    <w:lsdException w:name="Table Columns 3" w:semiHidden="1" w:unhideWhenUsed="1"/>
-    <w:lsdException w:name="Table Columns 4" w:semiHidden="1" w:unhideWhenUsed="1"/>
-    <w:lsdException w:name="Table Columns 5" w:semiHidden="1" w:unhideWhenUsed="1"/>
-    <w:lsdException w:name="Table Grid 1" w:semiHidden="1" w:unhideWhenUsed="1"/>
-    <w:lsdException w:name="Table Grid 2" w:semiHidden="1" w:unhideWhenUsed="1"/>
-    <w:lsdException w:name="Table Grid 3" w:semiHidden="1" w:unhideWhenUsed="1"/>
-    <w:lsdException w:name="Table Grid 4" w:semiHidden="1" w:unhideWhenUsed="1"/>
-    <w:lsdException w:name="Table Grid 5" w:semiHidden="1" w:unhideWhenUsed="1"/>
-    <w:lsdException w:name="Table Grid 6" w:semiHidden="1" w:unhideWhenUsed="1"/>
-    <w:lsdException w:name="Table Grid 7" w:semiHidden="1" w:unhideWhenUsed="1"/>
-    <w:lsdException w:name="Table Grid 8" w:semiHidden="1" w:unhideWhenUsed="1"/>
-    <w:lsdException w:name="Table List 1" w:semiHidden="1" w:unhideWhenUsed="1"/>
-    <w:lsdException w:name="Table List 2" w:semiHidden="1" w:unhideWhenUsed="1"/>
-    <w:lsdException w:name="Table List 3" w:semiHidden="1" w:unhideWhenUsed="1"/>
-    <w:lsdException w:name="Table List 4" w:semiHidden="1" w:unhideWhenUsed="1"/>
-    <w:lsdException w:name="Table List 5" w:semiHidden="1" w:unhideWhenUsed="1"/>
-    <w:lsdException w:name="Table List 6" w:semiHidden="1" w:unhideWhenUsed="1"/>
-    <w:lsdException w:name="Table List 7" w:semiHidden="1" w:unhideWhenUsed="1"/>
-    <w:lsdException w:name="Table List 8" w:semiHidden="1" w:unhideWhenUsed="1"/>
-    <w:lsdException w:name="Table 3D effects 1" w:semiHidden="1" w:unhideWhenUsed="1"/>
-    <w:lsdException w:name="Table 3D effects 2" w:semiHidden="1" w:unhideWhenUsed="1"/>
-    <w:lsdException w:name="Table 3D effects 3" w:semiHidden="1" w:unhideWhenUsed="1"/>
-    <w:lsdException w:name="Table Contemporary" w:semiHidden="1" w:unhideWhenUsed="1"/>
-    <w:lsdException w:name="Table Elegant" w:semiHidden="1" w:unhideWhenUsed="1"/>
-    <w:lsdException w:name="Table Professional" w:semiHidden="1" w:unhideWhenUsed="1"/>
-    <w:lsdException w:name="Table Subtle 1" w:semiHidden="1" w:unhideWhenUsed="1"/>
-    <w:lsdException w:name="Table Subtle 2" w:semiHidden="1" w:unhideWhenUsed="1"/>
-    <w:lsdException w:name="Table Web 1" w:semiHidden="1" w:unhideWhenUsed="1"/>
-    <w:lsdException w:name="Table Web 2" w:semiHidden="1" w:unhideWhenUsed="1"/>
-    <w:lsdException w:name="Table Web 3" w:semiHidden="1" w:unhideWhenUsed="1"/>
-    <w:lsdException w:name="Balloon Text" w:semiHidden="1" w:unhideWhenUsed="1"/>
-    <w:lsdException w:name="Table Grid" w:uiPriority="59"/>
-    <w:lsdException w:name="Table Theme" w:semiHidden="1" w:unhideWhenUsed="1"/>
-    <w:lsdException w:name="Placeholder Text" w:semiHidden="1"/>
-    <w:lsdException w:name="No Spacing" w:uiPriority="1" w:qFormat="1"/>
-    <w:lsdException w:name="Light Shading" w:uiPriority="60"/>
-    <w:lsdException w:name="Light List" w:uiPriority="61"/>
-    <w:lsdException w:name="Light Grid" w:uiPriority="62"/>
-    <w:lsdException w:name="Medium Shading 1" w:uiPriority="63"/>
-    <w:lsdException w:name="Medium Shading 2" w:uiPriority="64"/>
-    <w:lsdException w:name="Medium List 1" w:uiPriority="65"/>
-    <w:lsdException w:name="Medium List 2" w:uiPriority="66"/>
-    <w:lsdException w:name="Medium Grid 1" w:uiPriority="67"/>
-    <w:lsdException w:name="Medium Grid 2" w:uiPriority="68"/>
-    <w:lsdException w:name="Medium Grid 3" w:uiPriority="69"/>
-    <w:lsdException w:name="Dark List" w:uiPriority="70"/>
-    <w:lsdException w:name="Colorful Shading" w:uiPriority="71"/>
-    <w:lsdException w:name="Colorful List" w:uiPriority="72"/>
-    <w:lsdException w:name="Colorful Grid" w:uiPriority="73"/>
-    <w:lsdException w:name="Light Shading Accent 1" w:uiPriority="60"/>
-    <w:lsdException w:name="Light List Accent 1" w:uiPriority="61"/>
-    <w:lsdException w:name="Light Grid Accent 1" w:uiPriority="62"/>
-    <w:lsdException w:name="Medium Shading 1 Accent 1" w:uiPriority="63"/>
-    <w:lsdException w:name="Medium Shading 2 Accent 1" w:uiPriority="64"/>
-    <w:lsdException w:name="Medium List 1 Accent 1" w:uiPriority="65"/>
-    <w:lsdException w:name="Revision" w:semiHidden="1"/>
-    <w:lsdException w:name="List Paragraph" w:uiPriority="34" w:qFormat="1"/>
-    <w:lsdException w:name="Quote" w:uiPriority="29" w:qFormat="1"/>
-    <w:lsdException w:name="Intense Quote" w:uiPriority="30" w:qFormat="1"/>
-    <w:lsdException w:name="Medium List 2 Accent 1" w:uiPriority="66"/>
-    <w:lsdException w:name="Medium Grid 1 Accent 1" w:uiPriority="67"/>
-    <w:lsdException w:name="Medium Grid 2 Accent 1" w:uiPriority="68"/>
-    <w:lsdException w:name="Medium Grid 3 Accent 1" w:uiPriority="69"/>
-    <w:lsdException w:name="Dark List Accent 1" w:uiPriority="70"/>
-    <w:lsdException w:name="Colorful Shading Accent 1" w:uiPriority="71"/>
-    <w:lsdException w:name="Colorful List Accent 1" w:uiPriority="72"/>
-    <w:lsdException w:name="Colorful Grid Accent 1" w:uiPriority="73"/>
-    <w:lsdException w:name="Light Shading Accent 2" w:uiPriority="60"/>
-    <w:lsdException w:name="Light List Accent 2" w:uiPriority="61"/>
-    <w:lsdException w:name="Light Grid Accent 2" w:uiPriority="62"/>
-    <w:lsdException w:name="Medium Shading 1 Accent 2" w:uiPriority="63"/>
-    <w:lsdException w:name="Medium Shading 2 Accent 2" w:uiPriority="64"/>
-    <w:lsdException w:name="Medium List 1 Accent 2" w:uiPriority="65"/>
-    <w:lsdException w:name="Medium List 2 Accent 2" w:uiPriority="66"/>
-    <w:lsdException w:name="Medium Grid 1 Accent 2" w:uiPriority="67"/>
-    <w:lsdException w:name="Medium Grid 2 Accent 2" w:uiPriority="68"/>
-    <w:lsdException w:name="Medium Grid 3 Accent 2" w:uiPriority="69"/>
-    <w:lsdException w:name="Dark List Accent 2" w:uiPriority="70"/>
-    <w:lsdException w:name="Colorful Shading Accent 2" w:uiPriority="71"/>
-    <w:lsdException w:name="Colorful List Accent 2" w:uiPriority="72"/>
-    <w:lsdException w:name="Colorful Grid Accent 2" w:uiPriority="73"/>
-    <w:lsdException w:name="Light Shading Accent 3" w:uiPriority="60"/>
-    <w:lsdException w:name="Light List Accent 3" w:uiPriority="61"/>
-    <w:lsdException w:name="Light Grid Accent 3" w:uiPriority="62"/>
-    <w:lsdException w:name="Medium Shading 1 Accent 3" w:uiPriority="63"/>
-    <w:lsdException w:name="Medium Shading 2 Accent 3" w:uiPriority="64"/>
-    <w:lsdException w:name="Medium List 1 Accent 3" w:uiPriority="65"/>
-    <w:lsdException w:name="Medium List 2 Accent 3" w:uiPriority="66"/>
-    <w:lsdException w:name="Medium Grid 1 Accent 3" w:uiPriority="67"/>
-    <w:lsdException w:name="Medium Grid 2 Accent 3" w:uiPriority="68"/>
-    <w:lsdException w:name="Medium Grid 3 Accent 3" w:uiPriority="69"/>
-    <w:lsdException w:name="Dark List Accent 3" w:uiPriority="70"/>
-    <w:lsdException w:name="Colorful Shading Accent 3" w:uiPriority="71"/>
-    <w:lsdException w:name="Colorful List Accent 3" w:uiPriority="72"/>
-    <w:lsdException w:name="Colorful Grid Accent 3" w:uiPriority="73"/>
-    <w:lsdException w:name="Light Shading Accent 4" w:uiPriority="60"/>
-    <w:lsdException w:name="Light List Accent 4" w:uiPriority="61"/>
-    <w:lsdException w:name="Light Grid Accent 4" w:uiPriority="62"/>
-    <w:lsdException w:name="Medium Shading 1 Accent 4" w:uiPriority="63"/>
-    <w:lsdException w:name="Medium Shading 2 Accent 4" w:uiPriority="64"/>
-    <w:lsdException w:name="Medium List 1 Accent 4" w:uiPriority="65"/>
-    <w:lsdException w:name="Medium List 2 Accent 4" w:uiPriority="66"/>
-    <w:lsdException w:name="Medium Grid 1 Accent 4" w:uiPriority="67"/>
-    <w:lsdException w:name="Medium Grid 2 Accent 4" w:uiPriority="68"/>
-    <w:lsdException w:name="Medium Grid 3 Accent 4" w:uiPriority="69"/>
-    <w:lsdException w:name="Dark List Accent 4" w:uiPriority="70"/>
-    <w:lsdException w:name="Colorful Shading Accent 4" w:uiPriority="71"/>
-    <w:lsdException w:name="Colorful List Accent 4" w:uiPriority="72"/>
-    <w:lsdException w:name="Colorful Grid Accent 4" w:uiPriority="73"/>
-    <w:lsdException w:name="Light Shading Accent 5" w:uiPriority="60"/>
-    <w:lsdException w:name="Light List Accent 5" w:uiPriority="61"/>
-    <w:lsdException w:name="Light Grid Accent 5" w:uiPriority="62"/>
-    <w:lsdException w:name="Medium Shading 1 Accent 5" w:uiPriority="63"/>
-    <w:lsdException w:name="Medium Shading 2 Accent 5" w:uiPriority="64"/>
-    <w:lsdException w:name="Medium List 1 Accent 5" w:uiPriority="65"/>
-    <w:lsdException w:name="Medium List 2 Accent 5" w:uiPriority="66"/>
-    <w:lsdException w:name="Medium Grid 1 Accent 5" w:uiPriority="67"/>
-    <w:lsdException w:name="Medium Grid 2 Accent 5" w:uiPriority="68"/>
-    <w:lsdException w:name="Medium Grid 3 Accent 5" w:uiPriority="69"/>
-    <w:lsdException w:name="Dark List Accent 5" w:uiPriority="70"/>
-    <w:lsdException w:name="Colorful Shading Accent 5" w:uiPriority="71"/>
-    <w:lsdException w:name="Colorful List Accent 5" w:uiPriority="72"/>
-    <w:lsdException w:name="Colorful Grid Accent 5" w:uiPriority="73"/>
-    <w:lsdException w:name="Light Shading Accent 6" w:uiPriority="60"/>
-    <w:lsdException w:name="Light List Accent 6" w:uiPriority="61"/>
-    <w:lsdException w:name="Light Grid Accent 6" w:uiPriority="62"/>
-    <w:lsdException w:name="Medium Shading 1 Accent 6" w:uiPriority="63"/>
-    <w:lsdException w:name="Medium Shading 2 Accent 6" w:uiPriority="64"/>
-    <w:lsdException w:name="Medium List 1 Accent 6" w:uiPriority="65"/>
-    <w:lsdException w:name="Medium List 2 Accent 6" w:uiPriority="66"/>
-    <w:lsdException w:name="Medium Grid 1 Accent 6" w:uiPriority="67"/>
-    <w:lsdException w:name="Medium Grid 2 Accent 6" w:uiPriority="68"/>
-    <w:lsdException w:name="Medium Grid 3 Accent 6" w:uiPriority="69"/>
-    <w:lsdException w:name="Dark List Accent 6" w:uiPriority="70"/>
-    <w:lsdException w:name="Colorful Shading Accent 6" w:uiPriority="71"/>
-    <w:lsdException w:name="Colorful List Accent 6" w:uiPriority="72"/>
-    <w:lsdException w:name="Colorful Grid Accent 6" w:uiPriority="73"/>
-    <w:lsdException w:name="Subtle Emphasis" w:uiPriority="19" w:qFormat="1"/>
-    <w:lsdException w:name="Intense Emphasis" w:uiPriority="21" w:qFormat="1"/>
-    <w:lsdException w:name="Subtle Reference" w:uiPriority="31" w:qFormat="1"/>
-    <w:lsdException w:name="Intense Reference" w:uiPriority="32" w:qFormat="1"/>
-    <w:lsdException w:name="Book Title" w:uiPriority="33" w:qFormat="1"/>
-    <w:lsdException w:name="Bibliography" w:semiHidden="1" w:uiPriority="37" w:unhideWhenUsed="1"/>
-    <w:lsdException w:name="TOC Heading" w:semiHidden="1" w:uiPriority="39" w:unhideWhenUsed="1" w:qFormat="1"/>
-    <w:lsdException w:name="Plain Table 1" w:uiPriority="41"/>
-    <w:lsdException w:name="Plain Table 2" w:uiPriority="42"/>
-    <w:lsdException w:name="Plain Table 3" w:uiPriority="43"/>
-    <w:lsdException w:name="Plain Table 4" w:uiPriority="44"/>
-    <w:lsdException w:name="Plain Table 5" w:uiPriority="45"/>
-    <w:lsdException w:name="Grid Table Light" w:uiPriority="40"/>
-    <w:lsdException w:name="Grid Table 1 Light" w:uiPriority="46"/>
-    <w:lsdException w:name="Grid Table 2" w:uiPriority="47"/>
-    <w:lsdException w:name="Grid Table 3" w:uiPriority="48"/>
-    <w:lsdException w:name="Grid Table 4" w:uiPriority="49"/>
-    <w:lsdException w:name="Grid Table 5 Dark" w:uiPriority="50"/>
-    <w:lsdException w:name="Grid Table 6 Colorful" w:uiPriority="51"/>
-    <w:lsdException w:name="Grid Table 7 Colorful" w:uiPriority="52"/>
-    <w:lsdException w:name="Grid Table 1 Light Accent 1" w:uiPriority="46"/>
-    <w:lsdException w:name="Grid Table 2 Accent 1" w:uiPriority="47"/>
-    <w:lsdException w:name="Grid Table 3 Accent 1" w:uiPriority="48"/>
-    <w:lsdException w:name="Grid Table 4 Accent 1" w:uiPriority="49"/>
-    <w:lsdException w:name="Grid Table 5 Dark Accent 1" w:uiPriority="50"/>
-    <w:lsdException w:name="Grid Table 6 Colorful Accent 1" w:uiPriority="51"/>
-    <w:lsdException w:name="Grid Table 7 Colorful Accent 1" w:uiPriority="52"/>
-    <w:lsdException w:name="Grid Table 1 Light Accent 2" w:uiPriority="46"/>
-    <w:lsdException w:name="Grid Table 2 Accent 2" w:uiPriority="47"/>
-    <w:lsdException w:name="Grid Table 3 Accent 2" w:uiPriority="48"/>
-    <w:lsdException w:name="Grid Table 4 Accent 2" w:uiPriority="49"/>
-    <w:lsdException w:name="Grid Table 5 Dark Accent 2" w:uiPriority="50"/>
-    <w:lsdException w:name="Grid Table 6 Colorful Accent 2" w:uiPriority="51"/>
-    <w:lsdException w:name="Grid Table 7 Colorful Accent 2" w:uiPriority="52"/>
-    <w:lsdException w:name="Grid Table 1 Light Accent 3" w:uiPriority="46"/>
-    <w:lsdException w:name="Grid Table 2 Accent 3" w:uiPriority="47"/>
-    <w:lsdException w:name="Grid Table 3 Accent 3" w:uiPriority="48"/>
-    <w:lsdException w:name="Grid Table 4 Accent 3" w:uiPriority="49"/>
-    <w:lsdException w:name="Grid Table 5 Dark Accent 3" w:uiPriority="50"/>
-    <w:lsdException w:name="Grid Table 6 Colorful Accent 3" w:uiPriority="51"/>
-    <w:lsdException w:name="Grid Table 7 Colorful Accent 3" w:uiPriority="52"/>
-    <w:lsdException w:name="Grid Table 1 Light Accent 4" w:uiPriority="46"/>
-    <w:lsdException w:name="Grid Table 2 Accent 4" w:uiPriority="47"/>
-    <w:lsdException w:name="Grid Table 3 Accent 4" w:uiPriority="48"/>
-    <w:lsdException w:name="Grid Table 4 Accent 4" w:uiPriority="49"/>
-    <w:lsdException w:name="Grid Table 5 Dark Accent 4" w:uiPriority="50"/>
-    <w:lsdException w:name="Grid Table 6 Colorful Accent 4" w:uiPriority="51"/>
-    <w:lsdException w:name="Grid Table 7 Colorful Accent 4" w:uiPriority="52"/>
-    <w:lsdException w:name="Grid Table 1 Light Accent 5" w:uiPriority="46"/>
-    <w:lsdException w:name="Grid Table 2 Accent 5" w:uiPriority="47"/>
-    <w:lsdException w:name="Grid Table 3 Accent 5" w:uiPriority="48"/>
-    <w:lsdException w:name="Grid Table 4 Accent 5" w:uiPriority="49"/>
-    <w:lsdException w:name="Grid Table 5 Dark Accent 5" w:uiPriority="50"/>
-    <w:lsdException w:name="Grid Table 6 Colorful Accent 5" w:uiPriority="51"/>
-    <w:lsdException w:name="Grid Table 7 Colorful Accent 5" w:uiPriority="52"/>
-    <w:lsdException w:name="Grid Table 1 Light Accent 6" w:uiPriority="46"/>
-    <w:lsdException w:name="Grid Table 2 Accent 6" w:uiPriority="47"/>
-    <w:lsdException w:name="Grid Table 3 Accent 6" w:uiPriority="48"/>
-    <w:lsdException w:name="Grid Table 4 Accent 6" w:uiPriority="49"/>
-    <w:lsdException w:name="Grid Table 5 Dark Accent 6" w:uiPriority="50"/>
-    <w:lsdException w:name="Grid Table 6 Colorful Accent 6" w:uiPriority="51"/>
-    <w:lsdException w:name="Grid Table 7 Colorful Accent 6" w:uiPriority="52"/>
-    <w:lsdException w:name="List Table 1 Light" w:uiPriority="46"/>
-    <w:lsdException w:name="List Table 2" w:uiPriority="47"/>
-    <w:lsdException w:name="List Table 3" w:uiPriority="48"/>
-    <w:lsdException w:name="List Table 4" w:uiPriority="49"/>
-    <w:lsdException w:name="List Table 5 Dark" w:uiPriority="50"/>
-    <w:lsdException w:name="List Table 6 Colorful" w:uiPriority="51"/>
-    <w:lsdException w:name="List Table 7 Colorful" w:uiPriority="52"/>
-    <w:lsdException w:name="List Table 1 Light Accent 1" w:uiPriority="46"/>
-    <w:lsdException w:name="List Table 2 Accent 1" w:uiPriority="47"/>
-    <w:lsdException w:name="List Table 3 Accent 1" w:uiPriority="48"/>
-    <w:lsdException w:name="List Table 4 Accent 1" w:uiPriority="49"/>
-    <w:lsdException w:name="List Table 5 Dark Accent 1" w:uiPriority="50"/>
-    <w:lsdException w:name="List Table 6 Colorful Accent 1" w:uiPriority="51"/>
-    <w:lsdException w:name="List Table 7 Colorful Accent 1" w:uiPriority="52"/>
-    <w:lsdException w:name="List Table 1 Light Accent 2" w:uiPriority="46"/>
-    <w:lsdException w:name="List Table 2 Accent 2" w:uiPriority="47"/>
-    <w:lsdException w:name="List Table 3 Accent 2" w:uiPriority="48"/>
-    <w:lsdException w:name="List Table 4 Accent 2" w:uiPriority="49"/>
-    <w:lsdException w:name="List Table 5 Dark Accent 2" w:uiPriority="50"/>
-    <w:lsdException w:name="List Table 6 Colorful Accent 2" w:uiPriority="51"/>
-    <w:lsdException w:name="List Table 7 Colorful Accent 2" w:uiPriority="52"/>
-    <w:lsdException w:name="List Table 1 Light Accent 3" w:uiPriority="46"/>
-    <w:lsdException w:name="List Table 2 Accent 3" w:uiPriority="47"/>
-    <w:lsdException w:name="List Table 3 Accent 3" w:uiPriority="48"/>
-    <w:lsdException w:name="List Table 4 Accent 3" w:uiPriority="49"/>
-    <w:lsdException w:name="List Table 5 Dark Accent 3" w:uiPriority="50"/>
-    <w:lsdException w:name="List Table 6 Colorful Accent 3" w:uiPriority="51"/>
-    <w:lsdException w:name="List Table 7 Colorful Accent 3" w:uiPriority="52"/>
-    <w:lsdException w:name="List Table 1 Light Accent 4" w:uiPriority="46"/>
-    <w:lsdException w:name="List Table 2 Accent 4" w:uiPriority="47"/>
-    <w:lsdException w:name="List Table 3 Accent 4" w:uiPriority="48"/>
-    <w:lsdException w:name="List Table 4 Accent 4" w:uiPriority="49"/>
-    <w:lsdException w:name="List Table 5 Dark Accent 4" w:uiPriority="50"/>
-    <w:lsdException w:name="List Table 6 Colorful Accent 4" w:uiPriority="51"/>
-    <w:lsdException w:name="List Table 7 Colorful Accent 4" w:uiPriority="52"/>
-    <w:lsdException w:name="List Table 1 Light Accent 5" w:uiPriority="46"/>
-    <w:lsdException w:name="List Table 2 Accent 5" w:uiPriority="47"/>
-    <w:lsdException w:name="List Table 3 Accent 5" w:uiPriority="48"/>
-    <w:lsdException w:name="List Table 4 Accent 5" w:uiPriority="49"/>
-    <w:lsdException w:name="List Table 5 Dark Accent 5" w:uiPriority="50"/>
-    <w:lsdException w:name="List Table 6 Colorful Accent 5" w:uiPriority="51"/>
-    <w:lsdException w:name="List Table 7 Colorful Accent 5" w:uiPriority="52"/>
-    <w:lsdException w:name="List Table 1 Light Accent 6" w:uiPriority="46"/>
-    <w:lsdException w:name="List Table 2 Accent 6" w:uiPriority="47"/>
-    <w:lsdException w:name="List Table 3 Accent 6" w:uiPriority="48"/>
-    <w:lsdException w:name="List Table 4 Accent 6" w:uiPriority="49"/>
-    <w:lsdException w:name="List Table 5 Dark Accent 6" w:uiPriority="50"/>
-    <w:lsdException w:name="List Table 6 Colorful Accent 6" w:uiPriority="51"/>
-    <w:lsdException w:name="List Table 7 Colorful Accent 6" w:uiPriority="52"/>
+  <w:latentStyles w:defLockedState="0" w:defUIPriority="99" w:defSemiHidden="1" w:defUnhideWhenUsed="1" w:defQFormat="0" w:count="267">
+    <w:lsdException w:name="Normal" w:semiHidden="0" w:uiPriority="0" w:unhideWhenUsed="0" w:qFormat="1"/>
+    <w:lsdException w:name="heading 1" w:semiHidden="0" w:uiPriority="9" w:unhideWhenUsed="0" w:qFormat="1"/>
+    <w:lsdException w:name="heading 2" w:uiPriority="9" w:qFormat="1"/>
+    <w:lsdException w:name="heading 3" w:uiPriority="9" w:qFormat="1"/>
+    <w:lsdException w:name="heading 4" w:uiPriority="9" w:qFormat="1"/>
+    <w:lsdException w:name="heading 5" w:uiPriority="9" w:qFormat="1"/>
+    <w:lsdException w:name="heading 6" w:uiPriority="9" w:qFormat="1"/>
+    <w:lsdException w:name="heading 7" w:uiPriority="9" w:qFormat="1"/>
+    <w:lsdException w:name="heading 8" w:uiPriority="9" w:qFormat="1"/>
+    <w:lsdException w:name="heading 9" w:uiPriority="9" w:qFormat="1"/>
+    <w:lsdException w:name="toc 1" w:uiPriority="39"/>
+    <w:lsdException w:name="toc 2" w:uiPriority="39"/>
+    <w:lsdException w:name="toc 3" w:uiPriority="39"/>
+    <w:lsdException w:name="toc 4" w:uiPriority="39"/>
+    <w:lsdException w:name="toc 5" w:uiPriority="39"/>
+    <w:lsdException w:name="toc 6" w:uiPriority="39"/>
+    <w:lsdException w:name="toc 7" w:uiPriority="39"/>
+    <w:lsdException w:name="toc 8" w:uiPriority="39"/>
+    <w:lsdException w:name="toc 9" w:uiPriority="39"/>
+    <w:lsdException w:name="caption" w:uiPriority="35" w:qFormat="1"/>
+    <w:lsdException w:name="Title" w:semiHidden="0" w:uiPriority="10" w:unhideWhenUsed="0" w:qFormat="1"/>
+    <w:lsdException w:name="Default Paragraph Font" w:uiPriority="1"/>
+    <w:lsdException w:name="Subtitle" w:semiHidden="0" w:uiPriority="11" w:unhideWhenUsed="0" w:qFormat="1"/>
+    <w:lsdException w:name="Strong" w:semiHidden="0" w:uiPriority="22" w:unhideWhenUsed="0" w:qFormat="1"/>
+    <w:lsdException w:name="Emphasis" w:semiHidden="0" w:uiPriority="20" w:unhideWhenUsed="0" w:qFormat="1"/>
+    <w:lsdException w:name="Table Grid" w:semiHidden="0" w:uiPriority="59" w:unhideWhenUsed="0"/>
+    <w:lsdException w:name="Placeholder Text" w:unhideWhenUsed="0"/>
+    <w:lsdException w:name="No Spacing" w:semiHidden="0" w:uiPriority="1" w:unhideWhenUsed="0" w:qFormat="1"/>
+    <w:lsdException w:name="Light Shading" w:semiHidden="0" w:uiPriority="60" w:unhideWhenUsed="0"/>
+    <w:lsdException w:name="Light List" w:semiHidden="0" w:uiPriority="61" w:unhideWhenUsed="0"/>
+    <w:lsdException w:name="Light Grid" w:semiHidden="0" w:uiPriority="62" w:unhideWhenUsed="0"/>
+    <w:lsdException w:name="Medium Shading 1" w:semiHidden="0" w:uiPriority="63" w:unhideWhenUsed="0"/>
+    <w:lsdException w:name="Medium Shading 2" w:semiHidden="0" w:uiPriority="64" w:unhideWhenUsed="0"/>
+    <w:lsdException w:name="Medium List 1" w:semiHidden="0" w:uiPriority="65" w:unhideWhenUsed="0"/>
+    <w:lsdException w:name="Medium List 2" w:semiHidden="0" w:uiPriority="66" w:unhideWhenUsed="0"/>
+    <w:lsdException w:name="Medium Grid 1" w:semiHidden="0" w:uiPriority="67" w:unhideWhenUsed="0"/>
+    <w:lsdException w:name="Medium Grid 2" w:semiHidden="0" w:uiPriority="68" w:unhideWhenUsed="0"/>
+    <w:lsdException w:name="Medium Grid 3" w:semiHidden="0" w:uiPriority="69" w:unhideWhenUsed="0"/>
+    <w:lsdException w:name="Dark List" w:semiHidden="0" w:uiPriority="70" w:unhideWhenUsed="0"/>
+    <w:lsdException w:name="Colorful Shading" w:semiHidden="0" w:uiPriority="71" w:unhideWhenUsed="0"/>
+    <w:lsdException w:name="Colorful List" w:semiHidden="0" w:uiPriority="72" w:unhideWhenUsed="0"/>
+    <w:lsdException w:name="Colorful Grid" w:semiHidden="0" w:uiPriority="73" w:unhideWhenUsed="0"/>
+    <w:lsdException w:name="Light Shading Accent 1" w:semiHidden="0" w:uiPriority="60" w:unhideWhenUsed="0"/>
+    <w:lsdException w:name="Light List Accent 1" w:semiHidden="0" w:uiPriority="61" w:unhideWhenUsed="0"/>
+    <w:lsdException w:name="Light Grid Accent 1" w:semiHidden="0" w:uiPriority="62" w:unhideWhenUsed="0"/>
+    <w:lsdException w:name="Medium Shading 1 Accent 1" w:semiHidden="0" w:uiPriority="63" w:unhideWhenUsed="0"/>
+    <w:lsdException w:name="Medium Shading 2 Accent 1" w:semiHidden="0" w:uiPriority="64" w:unhideWhenUsed="0"/>
+    <w:lsdException w:name="Medium List 1 Accent 1" w:semiHidden="0" w:uiPriority="65" w:unhideWhenUsed="0"/>
+    <w:lsdException w:name="Revision" w:unhideWhenUsed="0"/>
+    <w:lsdException w:name="List Paragraph" w:semiHidden="0" w:uiPriority="34" w:unhideWhenUsed="0" w:qFormat="1"/>
+    <w:lsdException w:name="Quote" w:semiHidden="0" w:uiPriority="29" w:unhideWhenUsed="0" w:qFormat="1"/>
+    <w:lsdException w:name="Intense Quote" w:semiHidden="0" w:uiPriority="30" w:unhideWhenUsed="0" w:qFormat="1"/>
+    <w:lsdException w:name="Medium List 2 Accent 1" w:semiHidden="0" w:uiPriority="66" w:unhideWhenUsed="0"/>
+    <w:lsdException w:name="Medium Grid 1 Accent 1" w:semiHidden="0" w:uiPriority="67" w:unhideWhenUsed="0"/>
+    <w:lsdException w:name="Medium Grid 2 Accent 1" w:semiHidden="0" w:uiPriority="68" w:unhideWhenUsed="0"/>
+    <w:lsdException w:name="Medium Grid 3 Accent 1" w:semiHidden="0" w:uiPriority="69" w:unhideWhenUsed="0"/>
+    <w:lsdException w:name="Dark List Accent 1" w:semiHidden="0" w:uiPriority="70" w:unhideWhenUsed="0"/>
+    <w:lsdException w:name="Colorful Shading Accent 1" w:semiHidden="0" w:uiPriority="71" w:unhideWhenUsed="0"/>
+    <w:lsdException w:name="Colorful List Accent 1" w:semiHidden="0" w:uiPriority="72" w:unhideWhenUsed="0"/>
+    <w:lsdException w:name="Colorful Grid Accent 1" w:semiHidden="0" w:uiPriority="73" w:unhideWhenUsed="0"/>
+    <w:lsdException w:name="Light Shading Accent 2" w:semiHidden="0" w:uiPriority="60" w:unhideWhenUsed="0"/>
+    <w:lsdException w:name="Light List Accent 2" w:semiHidden="0" w:uiPriority="61" w:unhideWhenUsed="0"/>
+    <w:lsdException w:name="Light Grid Accent 2" w:semiHidden="0" w:uiPriority="62" w:unhideWhenUsed="0"/>
+    <w:lsdException w:name="Medium Shading 1 Accent 2" w:semiHidden="0" w:uiPriority="63" w:unhideWhenUsed="0"/>
+    <w:lsdException w:name="Medium Shading 2 Accent 2" w:semiHidden="0" w:uiPriority="64" w:unhideWhenUsed="0"/>
+    <w:lsdException w:name="Medium List 1 Accent 2" w:semiHidden="0" w:uiPriority="65" w:unhideWhenUsed="0"/>
+    <w:lsdException w:name="Medium List 2 Accent 2" w:semiHidden="0" w:uiPriority="66" w:unhideWhenUsed="0"/>
+    <w:lsdException w:name="Medium Grid 1 Accent 2" w:semiHidden="0" w:uiPriority="67" w:unhideWhenUsed="0"/>
+    <w:lsdException w:name="Medium Grid 2 Accent 2" w:semiHidden="0" w:uiPriority="68" w:unhideWhenUsed="0"/>
+    <w:lsdException w:name="Medium Grid 3 Accent 2" w:semiHidden="0" w:uiPriority="69" w:unhideWhenUsed="0"/>
+    <w:lsdException w:name="Dark List Accent 2" w:semiHidden="0" w:uiPriority="70" w:unhideWhenUsed="0"/>
+    <w:lsdException w:name="Colorful Shading Accent 2" w:semiHidden="0" w:uiPriority="71" w:unhideWhenUsed="0"/>
+    <w:lsdException w:name="Colorful List Accent 2" w:semiHidden="0" w:uiPriority="72" w:unhideWhenUsed="0"/>
+    <w:lsdException w:name="Colorful Grid Accent 2" w:semiHidden="0" w:uiPriority="73" w:unhideWhenUsed="0"/>
+    <w:lsdException w:name="Light Shading Accent 3" w:semiHidden="0" w:uiPriority="60" w:unhideWhenUsed="0"/>
+    <w:lsdException w:name="Light List Accent 3" w:semiHidden="0" w:uiPriority="61" w:unhideWhenUsed="0"/>
+    <w:lsdException w:name="Light Grid Accent 3" w:semiHidden="0" w:uiPriority="62" w:unhideWhenUsed="0"/>
+    <w:lsdException w:name="Medium Shading 1 Accent 3" w:semiHidden="0" w:uiPriority="63" w:unhideWhenUsed="0"/>
+    <w:lsdException w:name="Medium Shading 2 Accent 3" w:semiHidden="0" w:uiPriority="64" w:unhideWhenUsed="0"/>
+    <w:lsdException w:name="Medium List 1 Accent 3" w:semiHidden="0" w:uiPriority="65" w:unhideWhenUsed="0"/>
+    <w:lsdException w:name="Medium List 2 Accent 3" w:semiHidden="0" w:uiPriority="66" w:unhideWhenUsed="0"/>
+    <w:lsdException w:name="Medium Grid 1 Accent 3" w:semiHidden="0" w:uiPriority="67" w:unhideWhenUsed="0"/>
+    <w:lsdException w:name="Medium Grid 2 Accent 3" w:semiHidden="0" w:uiPriority="68" w:unhideWhenUsed="0"/>
+    <w:lsdException w:name="Medium Grid 3 Accent 3" w:semiHidden="0" w:uiPriority="69" w:unhideWhenUsed="0"/>
+    <w:lsdException w:name="Dark List Accent 3" w:semiHidden="0" w:uiPriority="70" w:unhideWhenUsed="0"/>
+    <w:lsdException w:name="Colorful Shading Accent 3" w:semiHidden="0" w:uiPriority="71" w:unhideWhenUsed="0"/>
+    <w:lsdException w:name="Colorful List Accent 3" w:semiHidden="0" w:uiPriority="72" w:unhideWhenUsed="0"/>
+    <w:lsdException w:name="Colorful Grid Accent 3" w:semiHidden="0" w:uiPriority="73" w:unhideWhenUsed="0"/>
+    <w:lsdException w:name="Light Shading Accent 4" w:semiHidden="0" w:uiPriority="60" w:unhideWhenUsed="0"/>
+    <w:lsdException w:name="Light List Accent 4" w:semiHidden="0" w:uiPriority="61" w:unhideWhenUsed="0"/>
+    <w:lsdException w:name="Light Grid Accent 4" w:semiHidden="0" w:uiPriority="62" w:unhideWhenUsed="0"/>
+    <w:lsdException w:name="Medium Shading 1 Accent 4" w:semiHidden="0" w:uiPriority="63" w:unhideWhenUsed="0"/>
+    <w:lsdException w:name="Medium Shading 2 Accent 4" w:semiHidden="0" w:uiPriority="64" w:unhideWhenUsed="0"/>
+    <w:lsdException w:name="Medium List 1 Accent 4" w:semiHidden="0" w:uiPriority="65" w:unhideWhenUsed="0"/>
+    <w:lsdException w:name="Medium List 2 Accent 4" w:semiHidden="0" w:uiPriority="66" w:unhideWhenUsed="0"/>
+    <w:lsdException w:name="Medium Grid 1 Accent 4" w:semiHidden="0" w:uiPriority="67" w:unhideWhenUsed="0"/>
+    <w:lsdException w:name="Medium Grid 2 Accent 4" w:semiHidden="0" w:uiPriority="68" w:unhideWhenUsed="0"/>
+    <w:lsdException w:name="Medium Grid 3 Accent 4" w:semiHidden="0" w:uiPriority="69" w:unhideWhenUsed="0"/>
+    <w:lsdException w:name="Dark List Accent 4" w:semiHidden="0" w:uiPriority="70" w:unhideWhenUsed="0"/>
+    <w:lsdException w:name="Colorful Shading Accent 4" w:semiHidden="0" w:uiPriority="71" w:unhideWhenUsed="0"/>
+    <w:lsdException w:name="Colorful List Accent 4" w:semiHidden="0" w:uiPriority="72" w:unhideWhenUsed="0"/>
+    <w:lsdException w:name="Colorful Grid Accent 4" w:semiHidden="0" w:uiPriority="73" w:unhideWhenUsed="0"/>
+    <w:lsdException w:name="Light Shading Accent 5" w:semiHidden="0" w:uiPriority="60" w:unhideWhenUsed="0"/>
+    <w:lsdException w:name="Light List Accent 5" w:semiHidden="0" w:uiPriority="61" w:unhideWhenUsed="0"/>
+    <w:lsdException w:name="Light Grid Accent 5" w:semiHidden="0" w:uiPriority="62" w:unhideWhenUsed="0"/>
+    <w:lsdException w:name="Medium Shading 1 Accent 5" w:semiHidden="0" w:uiPriority="63" w:unhideWhenUsed="0"/>
+    <w:lsdException w:name="Medium Shading 2 Accent 5" w:semiHidden="0" w:uiPriority="64" w:unhideWhenUsed="0"/>
+    <w:lsdException w:name="Medium List 1 Accent 5" w:semiHidden="0" w:uiPriority="65" w:unhideWhenUsed="0"/>
+    <w:lsdException w:name="Medium List 2 Accent 5" w:semiHidden="0" w:uiPriority="66" w:unhideWhenUsed="0"/>
+    <w:lsdException w:name="Medium Grid 1 Accent 5" w:semiHidden="0" w:uiPriority="67" w:unhideWhenUsed="0"/>
+    <w:lsdException w:name="Medium Grid 2 Accent 5" w:semiHidden="0" w:uiPriority="68" w:unhideWhenUsed="0"/>
+    <w:lsdException w:name="Medium Grid 3 Accent 5" w:semiHidden="0" w:uiPriority="69" w:unhideWhenUsed="0"/>
+    <w:lsdException w:name="Dark List Accent 5" w:semiHidden="0" w:uiPriority="70" w:unhideWhenUsed="0"/>
+    <w:lsdException w:name="Colorful Shading Accent 5" w:semiHidden="0" w:uiPriority="71" w:unhideWhenUsed="0"/>
+    <w:lsdException w:name="Colorful List Accent 5" w:semiHidden="0" w:uiPriority="72" w:unhideWhenUsed="0"/>
+    <w:lsdException w:name="Colorful Grid Accent 5" w:semiHidden="0" w:uiPriority="73" w:unhideWhenUsed="0"/>
+    <w:lsdException w:name="Light Shading Accent 6" w:semiHidden="0" w:uiPriority="60" w:unhideWhenUsed="0"/>
+    <w:lsdException w:name="Light List Accent 6" w:semiHidden="0" w:uiPriority="61" w:unhideWhenUsed="0"/>
+    <w:lsdException w:name="Light Grid Accent 6" w:semiHidden="0" w:uiPriority="62" w:unhideWhenUsed="0"/>
+    <w:lsdException w:name="Medium Shading 1 Accent 6" w:semiHidden="0" w:uiPriority="63" w:unhideWhenUsed="0"/>
+    <w:lsdException w:name="Medium Shading 2 Accent 6" w:semiHidden="0" w:uiPriority="64" w:unhideWhenUsed="0"/>
+    <w:lsdException w:name="Medium List 1 Accent 6" w:semiHidden="0" w:uiPriority="65" w:unhideWhenUsed="0"/>
+    <w:lsdException w:name="Medium List 2 Accent 6" w:semiHidden="0" w:uiPriority="66" w:unhideWhenUsed="0"/>
+    <w:lsdException w:name="Medium Grid 1 Accent 6" w:semiHidden="0" w:uiPriority="67" w:unhideWhenUsed="0"/>
+    <w:lsdException w:name="Medium Grid 2 Accent 6" w:semiHidden="0" w:uiPriority="68" w:unhideWhenUsed="0"/>
+    <w:lsdException w:name="Medium Grid 3 Accent 6" w:semiHidden="0" w:uiPriority="69" w:unhideWhenUsed="0"/>
+    <w:lsdException w:name="Dark List Accent 6" w:semiHidden="0" w:uiPriority="70" w:unhideWhenUsed="0"/>
+    <w:lsdException w:name="Colorful Shading Accent 6" w:semiHidden="0" w:uiPriority="71" w:unhideWhenUsed="0"/>
+    <w:lsdException w:name="Colorful List Accent 6" w:semiHidden="0" w:uiPriority="72" w:unhideWhenUsed="0"/>
+    <w:lsdException w:name="Colorful Grid Accent 6" w:semiHidden="0" w:uiPriority="73" w:unhideWhenUsed="0"/>
+    <w:lsdException w:name="Subtle Emphasis" w:semiHidden="0" w:uiPriority="19" w:unhideWhenUsed="0" w:qFormat="1"/>
+    <w:lsdException w:name="Intense Emphasis" w:semiHidden="0" w:uiPriority="21" w:unhideWhenUsed="0" w:qFormat="1"/>
+    <w:lsdException w:name="Subtle Reference" w:semiHidden="0" w:uiPriority="31" w:unhideWhenUsed="0" w:qFormat="1"/>
+    <w:lsdException w:name="Intense Reference" w:semiHidden="0" w:uiPriority="32" w:unhideWhenUsed="0" w:qFormat="1"/>
+    <w:lsdException w:name="Book Title" w:semiHidden="0" w:uiPriority="33" w:unhideWhenUsed="0" w:qFormat="1"/>
+    <w:lsdException w:name="Bibliography" w:uiPriority="37"/>
+    <w:lsdException w:name="TOC Heading" w:uiPriority="39" w:qFormat="1"/>
   </w:latentStyles>
   <w:style w:type="paragraph" w:default="1" w:styleId="Normal">
     <w:name w:val="Normal"/>
@@ -1208,8 +1194,283 @@
 </w:styles>
 </file>
 
+<file path=word/stylesWithEffects.xml><?xml version="1.0" encoding="utf-8"?>
+<w:styles xmlns:wpc="http://schemas.microsoft.com/office/word/2010/wordprocessingCanvas" xmlns:mc="http://schemas.openxmlformats.org/markup-compatibility/2006" xmlns:o="urn:schemas-microsoft-com:office:office" xmlns:r="http://schemas.openxmlformats.org/officeDocument/2006/relationships" xmlns:m="http://schemas.openxmlformats.org/officeDocument/2006/math" xmlns:v="urn:schemas-microsoft-com:vml" xmlns:wp14="http://schemas.microsoft.com/office/word/2010/wordprocessingDrawing" xmlns:wp="http://schemas.openxmlformats.org/drawingml/2006/wordprocessingDrawing" xmlns:w10="urn:schemas-microsoft-com:office:word" xmlns:w="http://schemas.openxmlformats.org/wordprocessingml/2006/main" xmlns:w14="http://schemas.microsoft.com/office/word/2010/wordml" xmlns:wpg="http://schemas.microsoft.com/office/word/2010/wordprocessingGroup" xmlns:wpi="http://schemas.microsoft.com/office/word/2010/wordprocessingInk" xmlns:wne="http://schemas.microsoft.com/office/word/2006/wordml" xmlns:wps="http://schemas.microsoft.com/office/word/2010/wordprocessingShape" mc:Ignorable="w14 wp14">
+  <w:docDefaults>
+    <w:rPrDefault>
+      <w:rPr>
+        <w:rFonts w:asciiTheme="minorHAnsi" w:eastAsiaTheme="minorHAnsi" w:hAnsiTheme="minorHAnsi" w:cstheme="minorBidi"/>
+        <w:sz w:val="22"/>
+        <w:szCs w:val="22"/>
+        <w:lang w:val="en-IE" w:eastAsia="en-US" w:bidi="ar-SA"/>
+      </w:rPr>
+    </w:rPrDefault>
+    <w:pPrDefault>
+      <w:pPr>
+        <w:spacing w:after="200" w:line="276" w:lineRule="auto"/>
+      </w:pPr>
+    </w:pPrDefault>
+  </w:docDefaults>
+  <w:latentStyles w:defLockedState="0" w:defUIPriority="99" w:defSemiHidden="1" w:defUnhideWhenUsed="1" w:defQFormat="0" w:count="267">
+    <w:lsdException w:name="Normal" w:semiHidden="0" w:uiPriority="0" w:unhideWhenUsed="0" w:qFormat="1"/>
+    <w:lsdException w:name="heading 1" w:semiHidden="0" w:uiPriority="9" w:unhideWhenUsed="0" w:qFormat="1"/>
+    <w:lsdException w:name="heading 2" w:uiPriority="9" w:qFormat="1"/>
+    <w:lsdException w:name="heading 3" w:uiPriority="9" w:qFormat="1"/>
+    <w:lsdException w:name="heading 4" w:uiPriority="9" w:qFormat="1"/>
+    <w:lsdException w:name="heading 5" w:uiPriority="9" w:qFormat="1"/>
+    <w:lsdException w:name="heading 6" w:uiPriority="9" w:qFormat="1"/>
+    <w:lsdException w:name="heading 7" w:uiPriority="9" w:qFormat="1"/>
+    <w:lsdException w:name="heading 8" w:uiPriority="9" w:qFormat="1"/>
+    <w:lsdException w:name="heading 9" w:uiPriority="9" w:qFormat="1"/>
+    <w:lsdException w:name="toc 1" w:uiPriority="39"/>
+    <w:lsdException w:name="toc 2" w:uiPriority="39"/>
+    <w:lsdException w:name="toc 3" w:uiPriority="39"/>
+    <w:lsdException w:name="toc 4" w:uiPriority="39"/>
+    <w:lsdException w:name="toc 5" w:uiPriority="39"/>
+    <w:lsdException w:name="toc 6" w:uiPriority="39"/>
+    <w:lsdException w:name="toc 7" w:uiPriority="39"/>
+    <w:lsdException w:name="toc 8" w:uiPriority="39"/>
+    <w:lsdException w:name="toc 9" w:uiPriority="39"/>
+    <w:lsdException w:name="caption" w:uiPriority="35" w:qFormat="1"/>
+    <w:lsdException w:name="Title" w:semiHidden="0" w:uiPriority="10" w:unhideWhenUsed="0" w:qFormat="1"/>
+    <w:lsdException w:name="Default Paragraph Font" w:uiPriority="1"/>
+    <w:lsdException w:name="Subtitle" w:semiHidden="0" w:uiPriority="11" w:unhideWhenUsed="0" w:qFormat="1"/>
+    <w:lsdException w:name="Strong" w:semiHidden="0" w:uiPriority="22" w:unhideWhenUsed="0" w:qFormat="1"/>
+    <w:lsdException w:name="Emphasis" w:semiHidden="0" w:uiPriority="20" w:unhideWhenUsed="0" w:qFormat="1"/>
+    <w:lsdException w:name="Table Grid" w:semiHidden="0" w:uiPriority="59" w:unhideWhenUsed="0"/>
+    <w:lsdException w:name="Placeholder Text" w:unhideWhenUsed="0"/>
+    <w:lsdException w:name="No Spacing" w:semiHidden="0" w:uiPriority="1" w:unhideWhenUsed="0" w:qFormat="1"/>
+    <w:lsdException w:name="Light Shading" w:semiHidden="0" w:uiPriority="60" w:unhideWhenUsed="0"/>
+    <w:lsdException w:name="Light List" w:semiHidden="0" w:uiPriority="61" w:unhideWhenUsed="0"/>
+    <w:lsdException w:name="Light Grid" w:semiHidden="0" w:uiPriority="62" w:unhideWhenUsed="0"/>
+    <w:lsdException w:name="Medium Shading 1" w:semiHidden="0" w:uiPriority="63" w:unhideWhenUsed="0"/>
+    <w:lsdException w:name="Medium Shading 2" w:semiHidden="0" w:uiPriority="64" w:unhideWhenUsed="0"/>
+    <w:lsdException w:name="Medium List 1" w:semiHidden="0" w:uiPriority="65" w:unhideWhenUsed="0"/>
+    <w:lsdException w:name="Medium List 2" w:semiHidden="0" w:uiPriority="66" w:unhideWhenUsed="0"/>
+    <w:lsdException w:name="Medium Grid 1" w:semiHidden="0" w:uiPriority="67" w:unhideWhenUsed="0"/>
+    <w:lsdException w:name="Medium Grid 2" w:semiHidden="0" w:uiPriority="68" w:unhideWhenUsed="0"/>
+    <w:lsdException w:name="Medium Grid 3" w:semiHidden="0" w:uiPriority="69" w:unhideWhenUsed="0"/>
+    <w:lsdException w:name="Dark List" w:semiHidden="0" w:uiPriority="70" w:unhideWhenUsed="0"/>
+    <w:lsdException w:name="Colorful Shading" w:semiHidden="0" w:uiPriority="71" w:unhideWhenUsed="0"/>
+    <w:lsdException w:name="Colorful List" w:semiHidden="0" w:uiPriority="72" w:unhideWhenUsed="0"/>
+    <w:lsdException w:name="Colorful Grid" w:semiHidden="0" w:uiPriority="73" w:unhideWhenUsed="0"/>
+    <w:lsdException w:name="Light Shading Accent 1" w:semiHidden="0" w:uiPriority="60" w:unhideWhenUsed="0"/>
+    <w:lsdException w:name="Light List Accent 1" w:semiHidden="0" w:uiPriority="61" w:unhideWhenUsed="0"/>
+    <w:lsdException w:name="Light Grid Accent 1" w:semiHidden="0" w:uiPriority="62" w:unhideWhenUsed="0"/>
+    <w:lsdException w:name="Medium Shading 1 Accent 1" w:semiHidden="0" w:uiPriority="63" w:unhideWhenUsed="0"/>
+    <w:lsdException w:name="Medium Shading 2 Accent 1" w:semiHidden="0" w:uiPriority="64" w:unhideWhenUsed="0"/>
+    <w:lsdException w:name="Medium List 1 Accent 1" w:semiHidden="0" w:uiPriority="65" w:unhideWhenUsed="0"/>
+    <w:lsdException w:name="Revision" w:unhideWhenUsed="0"/>
+    <w:lsdException w:name="List Paragraph" w:semiHidden="0" w:uiPriority="34" w:unhideWhenUsed="0" w:qFormat="1"/>
+    <w:lsdException w:name="Quote" w:semiHidden="0" w:uiPriority="29" w:unhideWhenUsed="0" w:qFormat="1"/>
+    <w:lsdException w:name="Intense Quote" w:semiHidden="0" w:uiPriority="30" w:unhideWhenUsed="0" w:qFormat="1"/>
+    <w:lsdException w:name="Medium List 2 Accent 1" w:semiHidden="0" w:uiPriority="66" w:unhideWhenUsed="0"/>
+    <w:lsdException w:name="Medium Grid 1 Accent 1" w:semiHidden="0" w:uiPriority="67" w:unhideWhenUsed="0"/>
+    <w:lsdException w:name="Medium Grid 2 Accent 1" w:semiHidden="0" w:uiPriority="68" w:unhideWhenUsed="0"/>
+    <w:lsdException w:name="Medium Grid 3 Accent 1" w:semiHidden="0" w:uiPriority="69" w:unhideWhenUsed="0"/>
+    <w:lsdException w:name="Dark List Accent 1" w:semiHidden="0" w:uiPriority="70" w:unhideWhenUsed="0"/>
+    <w:lsdException w:name="Colorful Shading Accent 1" w:semiHidden="0" w:uiPriority="71" w:unhideWhenUsed="0"/>
+    <w:lsdException w:name="Colorful List Accent 1" w:semiHidden="0" w:uiPriority="72" w:unhideWhenUsed="0"/>
+    <w:lsdException w:name="Colorful Grid Accent 1" w:semiHidden="0" w:uiPriority="73" w:unhideWhenUsed="0"/>
+    <w:lsdException w:name="Light Shading Accent 2" w:semiHidden="0" w:uiPriority="60" w:unhideWhenUsed="0"/>
+    <w:lsdException w:name="Light List Accent 2" w:semiHidden="0" w:uiPriority="61" w:unhideWhenUsed="0"/>
+    <w:lsdException w:name="Light Grid Accent 2" w:semiHidden="0" w:uiPriority="62" w:unhideWhenUsed="0"/>
+    <w:lsdException w:name="Medium Shading 1 Accent 2" w:semiHidden="0" w:uiPriority="63" w:unhideWhenUsed="0"/>
+    <w:lsdException w:name="Medium Shading 2 Accent 2" w:semiHidden="0" w:uiPriority="64" w:unhideWhenUsed="0"/>
+    <w:lsdException w:name="Medium List 1 Accent 2" w:semiHidden="0" w:uiPriority="65" w:unhideWhenUsed="0"/>
+    <w:lsdException w:name="Medium List 2 Accent 2" w:semiHidden="0" w:uiPriority="66" w:unhideWhenUsed="0"/>
+    <w:lsdException w:name="Medium Grid 1 Accent 2" w:semiHidden="0" w:uiPriority="67" w:unhideWhenUsed="0"/>
+    <w:lsdException w:name="Medium Grid 2 Accent 2" w:semiHidden="0" w:uiPriority="68" w:unhideWhenUsed="0"/>
+    <w:lsdException w:name="Medium Grid 3 Accent 2" w:semiHidden="0" w:uiPriority="69" w:unhideWhenUsed="0"/>
+    <w:lsdException w:name="Dark List Accent 2" w:semiHidden="0" w:uiPriority="70" w:unhideWhenUsed="0"/>
+    <w:lsdException w:name="Colorful Shading Accent 2" w:semiHidden="0" w:uiPriority="71" w:unhideWhenUsed="0"/>
+    <w:lsdException w:name="Colorful List Accent 2" w:semiHidden="0" w:uiPriority="72" w:unhideWhenUsed="0"/>
+    <w:lsdException w:name="Colorful Grid Accent 2" w:semiHidden="0" w:uiPriority="73" w:unhideWhenUsed="0"/>
+    <w:lsdException w:name="Light Shading Accent 3" w:semiHidden="0" w:uiPriority="60" w:unhideWhenUsed="0"/>
+    <w:lsdException w:name="Light List Accent 3" w:semiHidden="0" w:uiPriority="61" w:unhideWhenUsed="0"/>
+    <w:lsdException w:name="Light Grid Accent 3" w:semiHidden="0" w:uiPriority="62" w:unhideWhenUsed="0"/>
+    <w:lsdException w:name="Medium Shading 1 Accent 3" w:semiHidden="0" w:uiPriority="63" w:unhideWhenUsed="0"/>
+    <w:lsdException w:name="Medium Shading 2 Accent 3" w:semiHidden="0" w:uiPriority="64" w:unhideWhenUsed="0"/>
+    <w:lsdException w:name="Medium List 1 Accent 3" w:semiHidden="0" w:uiPriority="65" w:unhideWhenUsed="0"/>
+    <w:lsdException w:name="Medium List 2 Accent 3" w:semiHidden="0" w:uiPriority="66" w:unhideWhenUsed="0"/>
+    <w:lsdException w:name="Medium Grid 1 Accent 3" w:semiHidden="0" w:uiPriority="67" w:unhideWhenUsed="0"/>
+    <w:lsdException w:name="Medium Grid 2 Accent 3" w:semiHidden="0" w:uiPriority="68" w:unhideWhenUsed="0"/>
+    <w:lsdException w:name="Medium Grid 3 Accent 3" w:semiHidden="0" w:uiPriority="69" w:unhideWhenUsed="0"/>
+    <w:lsdException w:name="Dark List Accent 3" w:semiHidden="0" w:uiPriority="70" w:unhideWhenUsed="0"/>
+    <w:lsdException w:name="Colorful Shading Accent 3" w:semiHidden="0" w:uiPriority="71" w:unhideWhenUsed="0"/>
+    <w:lsdException w:name="Colorful List Accent 3" w:semiHidden="0" w:uiPriority="72" w:unhideWhenUsed="0"/>
+    <w:lsdException w:name="Colorful Grid Accent 3" w:semiHidden="0" w:uiPriority="73" w:unhideWhenUsed="0"/>
+    <w:lsdException w:name="Light Shading Accent 4" w:semiHidden="0" w:uiPriority="60" w:unhideWhenUsed="0"/>
+    <w:lsdException w:name="Light List Accent 4" w:semiHidden="0" w:uiPriority="61" w:unhideWhenUsed="0"/>
+    <w:lsdException w:name="Light Grid Accent 4" w:semiHidden="0" w:uiPriority="62" w:unhideWhenUsed="0"/>
+    <w:lsdException w:name="Medium Shading 1 Accent 4" w:semiHidden="0" w:uiPriority="63" w:unhideWhenUsed="0"/>
+    <w:lsdException w:name="Medium Shading 2 Accent 4" w:semiHidden="0" w:uiPriority="64" w:unhideWhenUsed="0"/>
+    <w:lsdException w:name="Medium List 1 Accent 4" w:semiHidden="0" w:uiPriority="65" w:unhideWhenUsed="0"/>
+    <w:lsdException w:name="Medium List 2 Accent 4" w:semiHidden="0" w:uiPriority="66" w:unhideWhenUsed="0"/>
+    <w:lsdException w:name="Medium Grid 1 Accent 4" w:semiHidden="0" w:uiPriority="67" w:unhideWhenUsed="0"/>
+    <w:lsdException w:name="Medium Grid 2 Accent 4" w:semiHidden="0" w:uiPriority="68" w:unhideWhenUsed="0"/>
+    <w:lsdException w:name="Medium Grid 3 Accent 4" w:semiHidden="0" w:uiPriority="69" w:unhideWhenUsed="0"/>
+    <w:lsdException w:name="Dark List Accent 4" w:semiHidden="0" w:uiPriority="70" w:unhideWhenUsed="0"/>
+    <w:lsdException w:name="Colorful Shading Accent 4" w:semiHidden="0" w:uiPriority="71" w:unhideWhenUsed="0"/>
+    <w:lsdException w:name="Colorful List Accent 4" w:semiHidden="0" w:uiPriority="72" w:unhideWhenUsed="0"/>
+    <w:lsdException w:name="Colorful Grid Accent 4" w:semiHidden="0" w:uiPriority="73" w:unhideWhenUsed="0"/>
+    <w:lsdException w:name="Light Shading Accent 5" w:semiHidden="0" w:uiPriority="60" w:unhideWhenUsed="0"/>
+    <w:lsdException w:name="Light List Accent 5" w:semiHidden="0" w:uiPriority="61" w:unhideWhenUsed="0"/>
+    <w:lsdException w:name="Light Grid Accent 5" w:semiHidden="0" w:uiPriority="62" w:unhideWhenUsed="0"/>
+    <w:lsdException w:name="Medium Shading 1 Accent 5" w:semiHidden="0" w:uiPriority="63" w:unhideWhenUsed="0"/>
+    <w:lsdException w:name="Medium Shading 2 Accent 5" w:semiHidden="0" w:uiPriority="64" w:unhideWhenUsed="0"/>
+    <w:lsdException w:name="Medium List 1 Accent 5" w:semiHidden="0" w:uiPriority="65" w:unhideWhenUsed="0"/>
+    <w:lsdException w:name="Medium List 2 Accent 5" w:semiHidden="0" w:uiPriority="66" w:unhideWhenUsed="0"/>
+    <w:lsdException w:name="Medium Grid 1 Accent 5" w:semiHidden="0" w:uiPriority="67" w:unhideWhenUsed="0"/>
+    <w:lsdException w:name="Medium Grid 2 Accent 5" w:semiHidden="0" w:uiPriority="68" w:unhideWhenUsed="0"/>
+    <w:lsdException w:name="Medium Grid 3 Accent 5" w:semiHidden="0" w:uiPriority="69" w:unhideWhenUsed="0"/>
+    <w:lsdException w:name="Dark List Accent 5" w:semiHidden="0" w:uiPriority="70" w:unhideWhenUsed="0"/>
+    <w:lsdException w:name="Colorful Shading Accent 5" w:semiHidden="0" w:uiPriority="71" w:unhideWhenUsed="0"/>
+    <w:lsdException w:name="Colorful List Accent 5" w:semiHidden="0" w:uiPriority="72" w:unhideWhenUsed="0"/>
+    <w:lsdException w:name="Colorful Grid Accent 5" w:semiHidden="0" w:uiPriority="73" w:unhideWhenUsed="0"/>
+    <w:lsdException w:name="Light Shading Accent 6" w:semiHidden="0" w:uiPriority="60" w:unhideWhenUsed="0"/>
+    <w:lsdException w:name="Light List Accent 6" w:semiHidden="0" w:uiPriority="61" w:unhideWhenUsed="0"/>
+    <w:lsdException w:name="Light Grid Accent 6" w:semiHidden="0" w:uiPriority="62" w:unhideWhenUsed="0"/>
+    <w:lsdException w:name="Medium Shading 1 Accent 6" w:semiHidden="0" w:uiPriority="63" w:unhideWhenUsed="0"/>
+    <w:lsdException w:name="Medium Shading 2 Accent 6" w:semiHidden="0" w:uiPriority="64" w:unhideWhenUsed="0"/>
+    <w:lsdException w:name="Medium List 1 Accent 6" w:semiHidden="0" w:uiPriority="65" w:unhideWhenUsed="0"/>
+    <w:lsdException w:name="Medium List 2 Accent 6" w:semiHidden="0" w:uiPriority="66" w:unhideWhenUsed="0"/>
+    <w:lsdException w:name="Medium Grid 1 Accent 6" w:semiHidden="0" w:uiPriority="67" w:unhideWhenUsed="0"/>
+    <w:lsdException w:name="Medium Grid 2 Accent 6" w:semiHidden="0" w:uiPriority="68" w:unhideWhenUsed="0"/>
+    <w:lsdException w:name="Medium Grid 3 Accent 6" w:semiHidden="0" w:uiPriority="69" w:unhideWhenUsed="0"/>
+    <w:lsdException w:name="Dark List Accent 6" w:semiHidden="0" w:uiPriority="70" w:unhideWhenUsed="0"/>
+    <w:lsdException w:name="Colorful Shading Accent 6" w:semiHidden="0" w:uiPriority="71" w:unhideWhenUsed="0"/>
+    <w:lsdException w:name="Colorful List Accent 6" w:semiHidden="0" w:uiPriority="72" w:unhideWhenUsed="0"/>
+    <w:lsdException w:name="Colorful Grid Accent 6" w:semiHidden="0" w:uiPriority="73" w:unhideWhenUsed="0"/>
+    <w:lsdException w:name="Subtle Emphasis" w:semiHidden="0" w:uiPriority="19" w:unhideWhenUsed="0" w:qFormat="1"/>
+    <w:lsdException w:name="Intense Emphasis" w:semiHidden="0" w:uiPriority="21" w:unhideWhenUsed="0" w:qFormat="1"/>
+    <w:lsdException w:name="Subtle Reference" w:semiHidden="0" w:uiPriority="31" w:unhideWhenUsed="0" w:qFormat="1"/>
+    <w:lsdException w:name="Intense Reference" w:semiHidden="0" w:uiPriority="32" w:unhideWhenUsed="0" w:qFormat="1"/>
+    <w:lsdException w:name="Book Title" w:semiHidden="0" w:uiPriority="33" w:unhideWhenUsed="0" w:qFormat="1"/>
+    <w:lsdException w:name="Bibliography" w:uiPriority="37"/>
+    <w:lsdException w:name="TOC Heading" w:uiPriority="39" w:qFormat="1"/>
+  </w:latentStyles>
+  <w:style w:type="paragraph" w:default="1" w:styleId="Normal">
+    <w:name w:val="Normal"/>
+    <w:qFormat/>
+  </w:style>
+  <w:style w:type="character" w:default="1" w:styleId="DefaultParagraphFont">
+    <w:name w:val="Default Paragraph Font"/>
+    <w:uiPriority w:val="1"/>
+    <w:semiHidden/>
+    <w:unhideWhenUsed/>
+  </w:style>
+  <w:style w:type="table" w:default="1" w:styleId="TableNormal">
+    <w:name w:val="Normal Table"/>
+    <w:uiPriority w:val="99"/>
+    <w:semiHidden/>
+    <w:unhideWhenUsed/>
+    <w:tblPr>
+      <w:tblInd w:w="0" w:type="dxa"/>
+      <w:tblCellMar>
+        <w:top w:w="0" w:type="dxa"/>
+        <w:left w:w="108" w:type="dxa"/>
+        <w:bottom w:w="0" w:type="dxa"/>
+        <w:right w:w="108" w:type="dxa"/>
+      </w:tblCellMar>
+    </w:tblPr>
+  </w:style>
+  <w:style w:type="numbering" w:default="1" w:styleId="NoList">
+    <w:name w:val="No List"/>
+    <w:uiPriority w:val="99"/>
+    <w:semiHidden/>
+    <w:unhideWhenUsed/>
+  </w:style>
+  <w:style w:type="paragraph" w:styleId="ListParagraph">
+    <w:name w:val="List Paragraph"/>
+    <w:basedOn w:val="Normal"/>
+    <w:uiPriority w:val="34"/>
+    <w:qFormat/>
+    <w:rsid w:val="005E5A5C"/>
+    <w:pPr>
+      <w:ind w:left="720"/>
+      <w:contextualSpacing/>
+    </w:pPr>
+  </w:style>
+  <w:style w:type="paragraph" w:styleId="Header">
+    <w:name w:val="header"/>
+    <w:basedOn w:val="Normal"/>
+    <w:link w:val="HeaderChar"/>
+    <w:uiPriority w:val="99"/>
+    <w:unhideWhenUsed/>
+    <w:rsid w:val="00F35F32"/>
+    <w:pPr>
+      <w:tabs>
+        <w:tab w:val="center" w:pos="4513"/>
+        <w:tab w:val="right" w:pos="9026"/>
+      </w:tabs>
+      <w:spacing w:after="0" w:line="240" w:lineRule="auto"/>
+    </w:pPr>
+  </w:style>
+  <w:style w:type="character" w:customStyle="1" w:styleId="HeaderChar">
+    <w:name w:val="Header Char"/>
+    <w:basedOn w:val="DefaultParagraphFont"/>
+    <w:link w:val="Header"/>
+    <w:uiPriority w:val="99"/>
+    <w:rsid w:val="00F35F32"/>
+  </w:style>
+  <w:style w:type="paragraph" w:styleId="Footer">
+    <w:name w:val="footer"/>
+    <w:basedOn w:val="Normal"/>
+    <w:link w:val="FooterChar"/>
+    <w:uiPriority w:val="99"/>
+    <w:unhideWhenUsed/>
+    <w:rsid w:val="00F35F32"/>
+    <w:pPr>
+      <w:tabs>
+        <w:tab w:val="center" w:pos="4513"/>
+        <w:tab w:val="right" w:pos="9026"/>
+      </w:tabs>
+      <w:spacing w:after="0" w:line="240" w:lineRule="auto"/>
+    </w:pPr>
+  </w:style>
+  <w:style w:type="character" w:customStyle="1" w:styleId="FooterChar">
+    <w:name w:val="Footer Char"/>
+    <w:basedOn w:val="DefaultParagraphFont"/>
+    <w:link w:val="Footer"/>
+    <w:uiPriority w:val="99"/>
+    <w:rsid w:val="00F35F32"/>
+  </w:style>
+  <w:style w:type="paragraph" w:styleId="BalloonText">
+    <w:name w:val="Balloon Text"/>
+    <w:basedOn w:val="Normal"/>
+    <w:link w:val="BalloonTextChar"/>
+    <w:uiPriority w:val="99"/>
+    <w:semiHidden/>
+    <w:unhideWhenUsed/>
+    <w:rsid w:val="00F35F32"/>
+    <w:pPr>
+      <w:spacing w:after="0" w:line="240" w:lineRule="auto"/>
+    </w:pPr>
+    <w:rPr>
+      <w:rFonts w:ascii="Tahoma" w:hAnsi="Tahoma" w:cs="Tahoma"/>
+      <w:sz w:val="16"/>
+      <w:szCs w:val="16"/>
+    </w:rPr>
+  </w:style>
+  <w:style w:type="character" w:customStyle="1" w:styleId="BalloonTextChar">
+    <w:name w:val="Balloon Text Char"/>
+    <w:basedOn w:val="DefaultParagraphFont"/>
+    <w:link w:val="BalloonText"/>
+    <w:uiPriority w:val="99"/>
+    <w:semiHidden/>
+    <w:rsid w:val="00F35F32"/>
+    <w:rPr>
+      <w:rFonts w:ascii="Tahoma" w:hAnsi="Tahoma" w:cs="Tahoma"/>
+      <w:sz w:val="16"/>
+      <w:szCs w:val="16"/>
+    </w:rPr>
+  </w:style>
+</w:styles>
+</file>
+
 <file path=word/glossary/document.xml><?xml version="1.0" encoding="utf-8"?>
-<w:glossaryDocument xmlns:wpc="http://schemas.microsoft.com/office/word/2010/wordprocessingCanvas" xmlns:mc="http://schemas.openxmlformats.org/markup-compatibility/2006" xmlns:o="urn:schemas-microsoft-com:office:office" xmlns:r="http://schemas.openxmlformats.org/officeDocument/2006/relationships" xmlns:m="http://schemas.openxmlformats.org/officeDocument/2006/math" xmlns:v="urn:schemas-microsoft-com:vml" xmlns:wp14="http://schemas.microsoft.com/office/word/2010/wordprocessingDrawing" xmlns:wp="http://schemas.openxmlformats.org/drawingml/2006/wordprocessingDrawing" xmlns:w10="urn:schemas-microsoft-com:office:word" xmlns:w="http://schemas.openxmlformats.org/wordprocessingml/2006/main" xmlns:w14="http://schemas.microsoft.com/office/word/2010/wordml" xmlns:w15="http://schemas.microsoft.com/office/word/2012/wordml" xmlns:wpg="http://schemas.microsoft.com/office/word/2010/wordprocessingGroup" xmlns:wpi="http://schemas.microsoft.com/office/word/2010/wordprocessingInk" xmlns:wne="http://schemas.microsoft.com/office/word/2006/wordml" xmlns:wps="http://schemas.microsoft.com/office/word/2010/wordprocessingShape" mc:Ignorable="w14 w15 wp14">
+<w:glossaryDocument xmlns:wpc="http://schemas.microsoft.com/office/word/2010/wordprocessingCanvas" xmlns:mc="http://schemas.openxmlformats.org/markup-compatibility/2006" xmlns:o="urn:schemas-microsoft-com:office:office" xmlns:r="http://schemas.openxmlformats.org/officeDocument/2006/relationships" xmlns:m="http://schemas.openxmlformats.org/officeDocument/2006/math" xmlns:v="urn:schemas-microsoft-com:vml" xmlns:wp14="http://schemas.microsoft.com/office/word/2010/wordprocessingDrawing" xmlns:wp="http://schemas.openxmlformats.org/drawingml/2006/wordprocessingDrawing" xmlns:w10="urn:schemas-microsoft-com:office:word" xmlns:w="http://schemas.openxmlformats.org/wordprocessingml/2006/main" xmlns:w14="http://schemas.microsoft.com/office/word/2010/wordml" xmlns:wpg="http://schemas.microsoft.com/office/word/2010/wordprocessingGroup" xmlns:wpi="http://schemas.microsoft.com/office/word/2010/wordprocessingInk" xmlns:wne="http://schemas.microsoft.com/office/word/2006/wordml" xmlns:wps="http://schemas.microsoft.com/office/word/2010/wordprocessingShape" mc:Ignorable="w14 wp14">
   <w:docParts>
     <w:docPart>
       <w:docPartPr>
@@ -1272,7 +1533,7 @@
 </file>
 
 <file path=word/glossary/fontTable.xml><?xml version="1.0" encoding="utf-8"?>
-<w:fonts xmlns:mc="http://schemas.openxmlformats.org/markup-compatibility/2006" xmlns:r="http://schemas.openxmlformats.org/officeDocument/2006/relationships" xmlns:w="http://schemas.openxmlformats.org/wordprocessingml/2006/main" xmlns:w14="http://schemas.microsoft.com/office/word/2010/wordml" xmlns:w15="http://schemas.microsoft.com/office/word/2012/wordml" mc:Ignorable="w14 w15">
+<w:fonts xmlns:mc="http://schemas.openxmlformats.org/markup-compatibility/2006" xmlns:r="http://schemas.openxmlformats.org/officeDocument/2006/relationships" xmlns:w="http://schemas.openxmlformats.org/wordprocessingml/2006/main" xmlns:w14="http://schemas.microsoft.com/office/word/2010/wordml" mc:Ignorable="w14">
   <w:font w:name="Symbol">
     <w:panose1 w:val="05050102010706020507"/>
     <w:charset w:val="02"/>
@@ -1285,14 +1546,14 @@
     <w:charset w:val="00"/>
     <w:family w:val="roman"/>
     <w:pitch w:val="variable"/>
-    <w:sig w:usb0="E0002AFF" w:usb1="C0007841" w:usb2="00000009" w:usb3="00000000" w:csb0="000001FF" w:csb1="00000000"/>
+    <w:sig w:usb0="E0002EFF" w:usb1="C000785B" w:usb2="00000009" w:usb3="00000000" w:csb0="000001FF" w:csb1="00000000"/>
   </w:font>
   <w:font w:name="Courier New">
     <w:panose1 w:val="02070309020205020404"/>
     <w:charset w:val="00"/>
     <w:family w:val="modern"/>
     <w:pitch w:val="fixed"/>
-    <w:sig w:usb0="E0002AFF" w:usb1="C0007843" w:usb2="00000009" w:usb3="00000000" w:csb0="000001FF" w:csb1="00000000"/>
+    <w:sig w:usb0="E0002EFF" w:usb1="C0007843" w:usb2="00000009" w:usb3="00000000" w:csb0="000001FF" w:csb1="00000000"/>
   </w:font>
   <w:font w:name="Wingdings">
     <w:panose1 w:val="05000000000000000000"/>
@@ -1306,14 +1567,15 @@
     <w:charset w:val="00"/>
     <w:family w:val="swiss"/>
     <w:pitch w:val="variable"/>
-    <w:sig w:usb0="E00002FF" w:usb1="4000ACFF" w:usb2="00000001" w:usb3="00000000" w:csb0="0000019F" w:csb1="00000000"/>
+    <w:sig w:usb0="E0002AFF" w:usb1="C000247B" w:usb2="00000009" w:usb3="00000000" w:csb0="000001FF" w:csb1="00000000"/>
   </w:font>
   <w:font w:name="Tahoma">
     <w:panose1 w:val="020B0604030504040204"/>
     <w:charset w:val="00"/>
     <w:family w:val="swiss"/>
+    <w:notTrueType/>
     <w:pitch w:val="variable"/>
-    <w:sig w:usb0="E1002EFF" w:usb1="C000605B" w:usb2="00000029" w:usb3="00000000" w:csb0="000101FF" w:csb1="00000000"/>
+    <w:sig w:usb0="00000003" w:usb1="00000000" w:usb2="00000000" w:usb3="00000000" w:csb0="00000001" w:csb1="00000000"/>
   </w:font>
   <w:font w:name="Cambria">
     <w:panose1 w:val="02040503050406030204"/>
@@ -1322,18 +1584,11 @@
     <w:pitch w:val="variable"/>
     <w:sig w:usb0="E00002FF" w:usb1="400004FF" w:usb2="00000000" w:usb3="00000000" w:csb0="0000019F" w:csb1="00000000"/>
   </w:font>
-  <w:font w:name="Calibri Light">
-    <w:panose1 w:val="020F0302020204030204"/>
-    <w:charset w:val="00"/>
-    <w:family w:val="swiss"/>
-    <w:pitch w:val="variable"/>
-    <w:sig w:usb0="A00002EF" w:usb1="4000207B" w:usb2="00000000" w:usb3="00000000" w:csb0="0000019F" w:csb1="00000000"/>
-  </w:font>
 </w:fonts>
 </file>
 
 <file path=word/glossary/settings.xml><?xml version="1.0" encoding="utf-8"?>
-<w:settings xmlns:mc="http://schemas.openxmlformats.org/markup-compatibility/2006" xmlns:o="urn:schemas-microsoft-com:office:office" xmlns:r="http://schemas.openxmlformats.org/officeDocument/2006/relationships" xmlns:m="http://schemas.openxmlformats.org/officeDocument/2006/math" xmlns:v="urn:schemas-microsoft-com:vml" xmlns:w10="urn:schemas-microsoft-com:office:word" xmlns:w="http://schemas.openxmlformats.org/wordprocessingml/2006/main" xmlns:w14="http://schemas.microsoft.com/office/word/2010/wordml" xmlns:w15="http://schemas.microsoft.com/office/word/2012/wordml" xmlns:sl="http://schemas.openxmlformats.org/schemaLibrary/2006/main" mc:Ignorable="w14 w15">
+<w:settings xmlns:mc="http://schemas.openxmlformats.org/markup-compatibility/2006" xmlns:o="urn:schemas-microsoft-com:office:office" xmlns:r="http://schemas.openxmlformats.org/officeDocument/2006/relationships" xmlns:m="http://schemas.openxmlformats.org/officeDocument/2006/math" xmlns:v="urn:schemas-microsoft-com:vml" xmlns:w10="urn:schemas-microsoft-com:office:word" xmlns:w="http://schemas.openxmlformats.org/wordprocessingml/2006/main" xmlns:w14="http://schemas.microsoft.com/office/word/2010/wordml" xmlns:sl="http://schemas.openxmlformats.org/schemaLibrary/2006/main" mc:Ignorable="w14">
   <w:view w:val="normal"/>
   <w:defaultTabStop w:val="720"/>
   <w:characterSpacingControl w:val="doNotCompress"/>
@@ -1347,6 +1602,7 @@
   <w:rsids>
     <w:rsidRoot w:val="009E3238"/>
     <w:rsid w:val="00077F84"/>
+    <w:rsid w:val="00195CA3"/>
     <w:rsid w:val="005915FD"/>
     <w:rsid w:val="009E3238"/>
     <w:rsid w:val="00C16753"/>
@@ -1373,7 +1629,7 @@
 </file>
 
 <file path=word/glossary/styles.xml><?xml version="1.0" encoding="utf-8"?>
-<w:styles xmlns:mc="http://schemas.openxmlformats.org/markup-compatibility/2006" xmlns:r="http://schemas.openxmlformats.org/officeDocument/2006/relationships" xmlns:w="http://schemas.openxmlformats.org/wordprocessingml/2006/main" xmlns:w14="http://schemas.microsoft.com/office/word/2010/wordml" xmlns:w15="http://schemas.microsoft.com/office/word/2012/wordml" mc:Ignorable="w14 w15">
+<w:styles xmlns:mc="http://schemas.openxmlformats.org/markup-compatibility/2006" xmlns:r="http://schemas.openxmlformats.org/officeDocument/2006/relationships" xmlns:w="http://schemas.openxmlformats.org/wordprocessingml/2006/main" xmlns:w14="http://schemas.microsoft.com/office/word/2010/wordml" mc:Ignorable="w14">
   <w:docDefaults>
     <w:rPrDefault>
       <w:rPr>
@@ -1389,378 +1645,144 @@
       </w:pPr>
     </w:pPrDefault>
   </w:docDefaults>
-  <w:latentStyles w:defLockedState="0" w:defUIPriority="99" w:defSemiHidden="0" w:defUnhideWhenUsed="0" w:defQFormat="0" w:count="371">
-    <w:lsdException w:name="Normal" w:uiPriority="0" w:qFormat="1"/>
-    <w:lsdException w:name="heading 1" w:uiPriority="9" w:qFormat="1"/>
-    <w:lsdException w:name="heading 2" w:semiHidden="1" w:uiPriority="9" w:unhideWhenUsed="1" w:qFormat="1"/>
-    <w:lsdException w:name="heading 3" w:semiHidden="1" w:uiPriority="9" w:unhideWhenUsed="1" w:qFormat="1"/>
-    <w:lsdException w:name="heading 4" w:semiHidden="1" w:uiPriority="9" w:unhideWhenUsed="1" w:qFormat="1"/>
-    <w:lsdException w:name="heading 5" w:semiHidden="1" w:uiPriority="9" w:unhideWhenUsed="1" w:qFormat="1"/>
-    <w:lsdException w:name="heading 6" w:semiHidden="1" w:uiPriority="9" w:unhideWhenUsed="1" w:qFormat="1"/>
-    <w:lsdException w:name="heading 7" w:semiHidden="1" w:uiPriority="9" w:unhideWhenUsed="1" w:qFormat="1"/>
-    <w:lsdException w:name="heading 8" w:semiHidden="1" w:uiPriority="9" w:unhideWhenUsed="1" w:qFormat="1"/>
-    <w:lsdException w:name="heading 9" w:semiHidden="1" w:uiPriority="9" w:unhideWhenUsed="1" w:qFormat="1"/>
-    <w:lsdException w:name="index 1" w:semiHidden="1" w:unhideWhenUsed="1"/>
-    <w:lsdException w:name="index 2" w:semiHidden="1" w:unhideWhenUsed="1"/>
-    <w:lsdException w:name="index 3" w:semiHidden="1" w:unhideWhenUsed="1"/>
-    <w:lsdException w:name="index 4" w:semiHidden="1" w:unhideWhenUsed="1"/>
-    <w:lsdException w:name="index 5" w:semiHidden="1" w:unhideWhenUsed="1"/>
-    <w:lsdException w:name="index 6" w:semiHidden="1" w:unhideWhenUsed="1"/>
-    <w:lsdException w:name="index 7" w:semiHidden="1" w:unhideWhenUsed="1"/>
-    <w:lsdException w:name="index 8" w:semiHidden="1" w:unhideWhenUsed="1"/>
-    <w:lsdException w:name="index 9" w:semiHidden="1" w:unhideWhenUsed="1"/>
-    <w:lsdException w:name="toc 1" w:semiHidden="1" w:uiPriority="39" w:unhideWhenUsed="1"/>
-    <w:lsdException w:name="toc 2" w:semiHidden="1" w:uiPriority="39" w:unhideWhenUsed="1"/>
-    <w:lsdException w:name="toc 3" w:semiHidden="1" w:uiPriority="39" w:unhideWhenUsed="1"/>
-    <w:lsdException w:name="toc 4" w:semiHidden="1" w:uiPriority="39" w:unhideWhenUsed="1"/>
-    <w:lsdException w:name="toc 5" w:semiHidden="1" w:uiPriority="39" w:unhideWhenUsed="1"/>
-    <w:lsdException w:name="toc 6" w:semiHidden="1" w:uiPriority="39" w:unhideWhenUsed="1"/>
-    <w:lsdException w:name="toc 7" w:semiHidden="1" w:uiPriority="39" w:unhideWhenUsed="1"/>
-    <w:lsdException w:name="toc 8" w:semiHidden="1" w:uiPriority="39" w:unhideWhenUsed="1"/>
-    <w:lsdException w:name="toc 9" w:semiHidden="1" w:uiPriority="39" w:unhideWhenUsed="1"/>
-    <w:lsdException w:name="Normal Indent" w:semiHidden="1" w:unhideWhenUsed="1"/>
-    <w:lsdException w:name="footnote text" w:semiHidden="1" w:unhideWhenUsed="1"/>
-    <w:lsdException w:name="annotation text" w:semiHidden="1" w:unhideWhenUsed="1"/>
-    <w:lsdException w:name="header" w:semiHidden="1" w:unhideWhenUsed="1"/>
-    <w:lsdException w:name="footer" w:semiHidden="1" w:unhideWhenUsed="1"/>
-    <w:lsdException w:name="index heading" w:semiHidden="1" w:unhideWhenUsed="1"/>
-    <w:lsdException w:name="caption" w:semiHidden="1" w:uiPriority="35" w:unhideWhenUsed="1" w:qFormat="1"/>
-    <w:lsdException w:name="table of figures" w:semiHidden="1" w:unhideWhenUsed="1"/>
-    <w:lsdException w:name="envelope address" w:semiHidden="1" w:unhideWhenUsed="1"/>
-    <w:lsdException w:name="envelope return" w:semiHidden="1" w:unhideWhenUsed="1"/>
-    <w:lsdException w:name="footnote reference" w:semiHidden="1" w:unhideWhenUsed="1"/>
-    <w:lsdException w:name="annotation reference" w:semiHidden="1" w:unhideWhenUsed="1"/>
-    <w:lsdException w:name="line number" w:semiHidden="1" w:unhideWhenUsed="1"/>
-    <w:lsdException w:name="page number" w:semiHidden="1" w:unhideWhenUsed="1"/>
-    <w:lsdException w:name="endnote reference" w:semiHidden="1" w:unhideWhenUsed="1"/>
-    <w:lsdException w:name="endnote text" w:semiHidden="1" w:unhideWhenUsed="1"/>
-    <w:lsdException w:name="table of authorities" w:semiHidden="1" w:unhideWhenUsed="1"/>
-    <w:lsdException w:name="macro" w:semiHidden="1" w:unhideWhenUsed="1"/>
-    <w:lsdException w:name="toa heading" w:semiHidden="1" w:unhideWhenUsed="1"/>
-    <w:lsdException w:name="List" w:semiHidden="1" w:unhideWhenUsed="1"/>
-    <w:lsdException w:name="List Bullet" w:semiHidden="1" w:unhideWhenUsed="1"/>
-    <w:lsdException w:name="List Number" w:semiHidden="1" w:unhideWhenUsed="1"/>
-    <w:lsdException w:name="List 2" w:semiHidden="1" w:unhideWhenUsed="1"/>
-    <w:lsdException w:name="List 3" w:semiHidden="1" w:unhideWhenUsed="1"/>
-    <w:lsdException w:name="List 4" w:semiHidden="1" w:unhideWhenUsed="1"/>
-    <w:lsdException w:name="List 5" w:semiHidden="1" w:unhideWhenUsed="1"/>
-    <w:lsdException w:name="List Bullet 2" w:semiHidden="1" w:unhideWhenUsed="1"/>
-    <w:lsdException w:name="List Bullet 3" w:semiHidden="1" w:unhideWhenUsed="1"/>
-    <w:lsdException w:name="List Bullet 4" w:semiHidden="1" w:unhideWhenUsed="1"/>
-    <w:lsdException w:name="List Bullet 5" w:semiHidden="1" w:unhideWhenUsed="1"/>
-    <w:lsdException w:name="List Number 2" w:semiHidden="1" w:unhideWhenUsed="1"/>
-    <w:lsdException w:name="List Number 3" w:semiHidden="1" w:unhideWhenUsed="1"/>
-    <w:lsdException w:name="List Number 4" w:semiHidden="1" w:unhideWhenUsed="1"/>
-    <w:lsdException w:name="List Number 5" w:semiHidden="1" w:unhideWhenUsed="1"/>
-    <w:lsdException w:name="Title" w:uiPriority="10" w:qFormat="1"/>
-    <w:lsdException w:name="Closing" w:semiHidden="1" w:unhideWhenUsed="1"/>
-    <w:lsdException w:name="Signature" w:semiHidden="1" w:unhideWhenUsed="1"/>
-    <w:lsdException w:name="Default Paragraph Font" w:semiHidden="1" w:uiPriority="1" w:unhideWhenUsed="1"/>
-    <w:lsdException w:name="Body Text" w:semiHidden="1" w:unhideWhenUsed="1"/>
-    <w:lsdException w:name="Body Text Indent" w:semiHidden="1" w:unhideWhenUsed="1"/>
-    <w:lsdException w:name="List Continue" w:semiHidden="1" w:unhideWhenUsed="1"/>
-    <w:lsdException w:name="List Continue 2" w:semiHidden="1" w:unhideWhenUsed="1"/>
-    <w:lsdException w:name="List Continue 3" w:semiHidden="1" w:unhideWhenUsed="1"/>
-    <w:lsdException w:name="List Continue 4" w:semiHidden="1" w:unhideWhenUsed="1"/>
-    <w:lsdException w:name="List Continue 5" w:semiHidden="1" w:unhideWhenUsed="1"/>
-    <w:lsdException w:name="Message Header" w:semiHidden="1" w:unhideWhenUsed="1"/>
-    <w:lsdException w:name="Subtitle" w:uiPriority="11" w:qFormat="1"/>
-    <w:lsdException w:name="Salutation" w:semiHidden="1" w:unhideWhenUsed="1"/>
-    <w:lsdException w:name="Date" w:semiHidden="1" w:unhideWhenUsed="1"/>
-    <w:lsdException w:name="Body Text First Indent" w:semiHidden="1" w:unhideWhenUsed="1"/>
-    <w:lsdException w:name="Body Text First Indent 2" w:semiHidden="1" w:unhideWhenUsed="1"/>
-    <w:lsdException w:name="Note Heading" w:semiHidden="1" w:unhideWhenUsed="1"/>
-    <w:lsdException w:name="Body Text 2" w:semiHidden="1" w:unhideWhenUsed="1"/>
-    <w:lsdException w:name="Body Text 3" w:semiHidden="1" w:unhideWhenUsed="1"/>
-    <w:lsdException w:name="Body Text Indent 2" w:semiHidden="1" w:unhideWhenUsed="1"/>
-    <w:lsdException w:name="Body Text Indent 3" w:semiHidden="1" w:unhideWhenUsed="1"/>
-    <w:lsdException w:name="Block Text" w:semiHidden="1" w:unhideWhenUsed="1"/>
-    <w:lsdException w:name="Hyperlink" w:semiHidden="1" w:unhideWhenUsed="1"/>
-    <w:lsdException w:name="FollowedHyperlink" w:semiHidden="1" w:unhideWhenUsed="1"/>
-    <w:lsdException w:name="Strong" w:uiPriority="22" w:qFormat="1"/>
-    <w:lsdException w:name="Emphasis" w:uiPriority="20" w:qFormat="1"/>
-    <w:lsdException w:name="Document Map" w:semiHidden="1" w:unhideWhenUsed="1"/>
-    <w:lsdException w:name="Plain Text" w:semiHidden="1" w:unhideWhenUsed="1"/>
-    <w:lsdException w:name="E-mail Signature" w:semiHidden="1" w:unhideWhenUsed="1"/>
-    <w:lsdException w:name="HTML Top of Form" w:semiHidden="1" w:unhideWhenUsed="1"/>
-    <w:lsdException w:name="HTML Bottom of Form" w:semiHidden="1" w:unhideWhenUsed="1"/>
-    <w:lsdException w:name="Normal (Web)" w:semiHidden="1" w:unhideWhenUsed="1"/>
-    <w:lsdException w:name="HTML Acronym" w:semiHidden="1" w:unhideWhenUsed="1"/>
-    <w:lsdException w:name="HTML Address" w:semiHidden="1" w:unhideWhenUsed="1"/>
-    <w:lsdException w:name="HTML Cite" w:semiHidden="1" w:unhideWhenUsed="1"/>
-    <w:lsdException w:name="HTML Code" w:semiHidden="1" w:unhideWhenUsed="1"/>
-    <w:lsdException w:name="HTML Definition" w:semiHidden="1" w:unhideWhenUsed="1"/>
-    <w:lsdException w:name="HTML Keyboard" w:semiHidden="1" w:unhideWhenUsed="1"/>
-    <w:lsdException w:name="HTML Preformatted" w:semiHidden="1" w:unhideWhenUsed="1"/>
-    <w:lsdException w:name="HTML Sample" w:semiHidden="1" w:unhideWhenUsed="1"/>
-    <w:lsdException w:name="HTML Typewriter" w:semiHidden="1" w:unhideWhenUsed="1"/>
-    <w:lsdException w:name="HTML Variable" w:semiHidden="1" w:unhideWhenUsed="1"/>
-    <w:lsdException w:name="Normal Table" w:semiHidden="1" w:unhideWhenUsed="1"/>
-    <w:lsdException w:name="annotation subject" w:semiHidden="1" w:unhideWhenUsed="1"/>
-    <w:lsdException w:name="No List" w:semiHidden="1" w:unhideWhenUsed="1"/>
-    <w:lsdException w:name="Outline List 1" w:semiHidden="1" w:unhideWhenUsed="1"/>
-    <w:lsdException w:name="Outline List 2" w:semiHidden="1" w:unhideWhenUsed="1"/>
-    <w:lsdException w:name="Outline List 3" w:semiHidden="1" w:unhideWhenUsed="1"/>
-    <w:lsdException w:name="Table Simple 1" w:semiHidden="1" w:unhideWhenUsed="1"/>
-    <w:lsdException w:name="Table Simple 2" w:semiHidden="1" w:unhideWhenUsed="1"/>
-    <w:lsdException w:name="Table Simple 3" w:semiHidden="1" w:unhideWhenUsed="1"/>
-    <w:lsdException w:name="Table Classic 1" w:semiHidden="1" w:unhideWhenUsed="1"/>
-    <w:lsdException w:name="Table Classic 2" w:semiHidden="1" w:unhideWhenUsed="1"/>
-    <w:lsdException w:name="Table Classic 3" w:semiHidden="1" w:unhideWhenUsed="1"/>
-    <w:lsdException w:name="Table Classic 4" w:semiHidden="1" w:unhideWhenUsed="1"/>
-    <w:lsdException w:name="Table Colorful 1" w:semiHidden="1" w:unhideWhenUsed="1"/>
-    <w:lsdException w:name="Table Colorful 2" w:semiHidden="1" w:unhideWhenUsed="1"/>
-    <w:lsdException w:name="Table Colorful 3" w:semiHidden="1" w:unhideWhenUsed="1"/>
-    <w:lsdException w:name="Table Columns 1" w:semiHidden="1" w:unhideWhenUsed="1"/>
-    <w:lsdException w:name="Table Columns 2" w:semiHidden="1" w:unhideWhenUsed="1"/>
-    <w:lsdException w:name="Table Columns 3" w:semiHidden="1" w:unhideWhenUsed="1"/>
-    <w:lsdException w:name="Table Columns 4" w:semiHidden="1" w:unhideWhenUsed="1"/>
-    <w:lsdException w:name="Table Columns 5" w:semiHidden="1" w:unhideWhenUsed="1"/>
-    <w:lsdException w:name="Table Grid 1" w:semiHidden="1" w:unhideWhenUsed="1"/>
-    <w:lsdException w:name="Table Grid 2" w:semiHidden="1" w:unhideWhenUsed="1"/>
-    <w:lsdException w:name="Table Grid 3" w:semiHidden="1" w:unhideWhenUsed="1"/>
-    <w:lsdException w:name="Table Grid 4" w:semiHidden="1" w:unhideWhenUsed="1"/>
-    <w:lsdException w:name="Table Grid 5" w:semiHidden="1" w:unhideWhenUsed="1"/>
-    <w:lsdException w:name="Table Grid 6" w:semiHidden="1" w:unhideWhenUsed="1"/>
-    <w:lsdException w:name="Table Grid 7" w:semiHidden="1" w:unhideWhenUsed="1"/>
-    <w:lsdException w:name="Table Grid 8" w:semiHidden="1" w:unhideWhenUsed="1"/>
-    <w:lsdException w:name="Table List 1" w:semiHidden="1" w:unhideWhenUsed="1"/>
-    <w:lsdException w:name="Table List 2" w:semiHidden="1" w:unhideWhenUsed="1"/>
-    <w:lsdException w:name="Table List 3" w:semiHidden="1" w:unhideWhenUsed="1"/>
-    <w:lsdException w:name="Table List 4" w:semiHidden="1" w:unhideWhenUsed="1"/>
-    <w:lsdException w:name="Table List 5" w:semiHidden="1" w:unhideWhenUsed="1"/>
-    <w:lsdException w:name="Table List 6" w:semiHidden="1" w:unhideWhenUsed="1"/>
-    <w:lsdException w:name="Table List 7" w:semiHidden="1" w:unhideWhenUsed="1"/>
-    <w:lsdException w:name="Table List 8" w:semiHidden="1" w:unhideWhenUsed="1"/>
-    <w:lsdException w:name="Table 3D effects 1" w:semiHidden="1" w:unhideWhenUsed="1"/>
-    <w:lsdException w:name="Table 3D effects 2" w:semiHidden="1" w:unhideWhenUsed="1"/>
-    <w:lsdException w:name="Table 3D effects 3" w:semiHidden="1" w:unhideWhenUsed="1"/>
-    <w:lsdException w:name="Table Contemporary" w:semiHidden="1" w:unhideWhenUsed="1"/>
-    <w:lsdException w:name="Table Elegant" w:semiHidden="1" w:unhideWhenUsed="1"/>
-    <w:lsdException w:name="Table Professional" w:semiHidden="1" w:unhideWhenUsed="1"/>
-    <w:lsdException w:name="Table Subtle 1" w:semiHidden="1" w:unhideWhenUsed="1"/>
-    <w:lsdException w:name="Table Subtle 2" w:semiHidden="1" w:unhideWhenUsed="1"/>
-    <w:lsdException w:name="Table Web 1" w:semiHidden="1" w:unhideWhenUsed="1"/>
-    <w:lsdException w:name="Table Web 2" w:semiHidden="1" w:unhideWhenUsed="1"/>
-    <w:lsdException w:name="Table Web 3" w:semiHidden="1" w:unhideWhenUsed="1"/>
-    <w:lsdException w:name="Balloon Text" w:semiHidden="1" w:unhideWhenUsed="1"/>
-    <w:lsdException w:name="Table Grid" w:uiPriority="59"/>
-    <w:lsdException w:name="Table Theme" w:semiHidden="1" w:unhideWhenUsed="1"/>
-    <w:lsdException w:name="Placeholder Text" w:semiHidden="1"/>
-    <w:lsdException w:name="No Spacing" w:uiPriority="1" w:qFormat="1"/>
-    <w:lsdException w:name="Light Shading" w:uiPriority="60"/>
-    <w:lsdException w:name="Light List" w:uiPriority="61"/>
-    <w:lsdException w:name="Light Grid" w:uiPriority="62"/>
-    <w:lsdException w:name="Medium Shading 1" w:uiPriority="63"/>
-    <w:lsdException w:name="Medium Shading 2" w:uiPriority="64"/>
-    <w:lsdException w:name="Medium List 1" w:uiPriority="65"/>
-    <w:lsdException w:name="Medium List 2" w:uiPriority="66"/>
-    <w:lsdException w:name="Medium Grid 1" w:uiPriority="67"/>
-    <w:lsdException w:name="Medium Grid 2" w:uiPriority="68"/>
-    <w:lsdException w:name="Medium Grid 3" w:uiPriority="69"/>
-    <w:lsdException w:name="Dark List" w:uiPriority="70"/>
-    <w:lsdException w:name="Colorful Shading" w:uiPriority="71"/>
-    <w:lsdException w:name="Colorful List" w:uiPriority="72"/>
-    <w:lsdException w:name="Colorful Grid" w:uiPriority="73"/>
-    <w:lsdException w:name="Light Shading Accent 1" w:uiPriority="60"/>
-    <w:lsdException w:name="Light List Accent 1" w:uiPriority="61"/>
-    <w:lsdException w:name="Light Grid Accent 1" w:uiPriority="62"/>
-    <w:lsdException w:name="Medium Shading 1 Accent 1" w:uiPriority="63"/>
-    <w:lsdException w:name="Medium Shading 2 Accent 1" w:uiPriority="64"/>
-    <w:lsdException w:name="Medium List 1 Accent 1" w:uiPriority="65"/>
-    <w:lsdException w:name="Revision" w:semiHidden="1"/>
-    <w:lsdException w:name="List Paragraph" w:uiPriority="34" w:qFormat="1"/>
-    <w:lsdException w:name="Quote" w:uiPriority="29" w:qFormat="1"/>
-    <w:lsdException w:name="Intense Quote" w:uiPriority="30" w:qFormat="1"/>
-    <w:lsdException w:name="Medium List 2 Accent 1" w:uiPriority="66"/>
-    <w:lsdException w:name="Medium Grid 1 Accent 1" w:uiPriority="67"/>
-    <w:lsdException w:name="Medium Grid 2 Accent 1" w:uiPriority="68"/>
-    <w:lsdException w:name="Medium Grid 3 Accent 1" w:uiPriority="69"/>
-    <w:lsdException w:name="Dark List Accent 1" w:uiPriority="70"/>
-    <w:lsdException w:name="Colorful Shading Accent 1" w:uiPriority="71"/>
-    <w:lsdException w:name="Colorful List Accent 1" w:uiPriority="72"/>
-    <w:lsdException w:name="Colorful Grid Accent 1" w:uiPriority="73"/>
-    <w:lsdException w:name="Light Shading Accent 2" w:uiPriority="60"/>
-    <w:lsdException w:name="Light List Accent 2" w:uiPriority="61"/>
-    <w:lsdException w:name="Light Grid Accent 2" w:uiPriority="62"/>
-    <w:lsdException w:name="Medium Shading 1 Accent 2" w:uiPriority="63"/>
-    <w:lsdException w:name="Medium Shading 2 Accent 2" w:uiPriority="64"/>
-    <w:lsdException w:name="Medium List 1 Accent 2" w:uiPriority="65"/>
-    <w:lsdException w:name="Medium List 2 Accent 2" w:uiPriority="66"/>
-    <w:lsdException w:name="Medium Grid 1 Accent 2" w:uiPriority="67"/>
-    <w:lsdException w:name="Medium Grid 2 Accent 2" w:uiPriority="68"/>
-    <w:lsdException w:name="Medium Grid 3 Accent 2" w:uiPriority="69"/>
-    <w:lsdException w:name="Dark List Accent 2" w:uiPriority="70"/>
-    <w:lsdException w:name="Colorful Shading Accent 2" w:uiPriority="71"/>
-    <w:lsdException w:name="Colorful List Accent 2" w:uiPriority="72"/>
-    <w:lsdException w:name="Colorful Grid Accent 2" w:uiPriority="73"/>
-    <w:lsdException w:name="Light Shading Accent 3" w:uiPriority="60"/>
-    <w:lsdException w:name="Light List Accent 3" w:uiPriority="61"/>
-    <w:lsdException w:name="Light Grid Accent 3" w:uiPriority="62"/>
-    <w:lsdException w:name="Medium Shading 1 Accent 3" w:uiPriority="63"/>
-    <w:lsdException w:name="Medium Shading 2 Accent 3" w:uiPriority="64"/>
-    <w:lsdException w:name="Medium List 1 Accent 3" w:uiPriority="65"/>
-    <w:lsdException w:name="Medium List 2 Accent 3" w:uiPriority="66"/>
-    <w:lsdException w:name="Medium Grid 1 Accent 3" w:uiPriority="67"/>
-    <w:lsdException w:name="Medium Grid 2 Accent 3" w:uiPriority="68"/>
-    <w:lsdException w:name="Medium Grid 3 Accent 3" w:uiPriority="69"/>
-    <w:lsdException w:name="Dark List Accent 3" w:uiPriority="70"/>
-    <w:lsdException w:name="Colorful Shading Accent 3" w:uiPriority="71"/>
-    <w:lsdException w:name="Colorful List Accent 3" w:uiPriority="72"/>
-    <w:lsdException w:name="Colorful Grid Accent 3" w:uiPriority="73"/>
-    <w:lsdException w:name="Light Shading Accent 4" w:uiPriority="60"/>
-    <w:lsdException w:name="Light List Accent 4" w:uiPriority="61"/>
-    <w:lsdException w:name="Light Grid Accent 4" w:uiPriority="62"/>
-    <w:lsdException w:name="Medium Shading 1 Accent 4" w:uiPriority="63"/>
-    <w:lsdException w:name="Medium Shading 2 Accent 4" w:uiPriority="64"/>
-    <w:lsdException w:name="Medium List 1 Accent 4" w:uiPriority="65"/>
-    <w:lsdException w:name="Medium List 2 Accent 4" w:uiPriority="66"/>
-    <w:lsdException w:name="Medium Grid 1 Accent 4" w:uiPriority="67"/>
-    <w:lsdException w:name="Medium Grid 2 Accent 4" w:uiPriority="68"/>
-    <w:lsdException w:name="Medium Grid 3 Accent 4" w:uiPriority="69"/>
-    <w:lsdException w:name="Dark List Accent 4" w:uiPriority="70"/>
-    <w:lsdException w:name="Colorful Shading Accent 4" w:uiPriority="71"/>
-    <w:lsdException w:name="Colorful List Accent 4" w:uiPriority="72"/>
-    <w:lsdException w:name="Colorful Grid Accent 4" w:uiPriority="73"/>
-    <w:lsdException w:name="Light Shading Accent 5" w:uiPriority="60"/>
-    <w:lsdException w:name="Light List Accent 5" w:uiPriority="61"/>
-    <w:lsdException w:name="Light Grid Accent 5" w:uiPriority="62"/>
-    <w:lsdException w:name="Medium Shading 1 Accent 5" w:uiPriority="63"/>
-    <w:lsdException w:name="Medium Shading 2 Accent 5" w:uiPriority="64"/>
-    <w:lsdException w:name="Medium List 1 Accent 5" w:uiPriority="65"/>
-    <w:lsdException w:name="Medium List 2 Accent 5" w:uiPriority="66"/>
-    <w:lsdException w:name="Medium Grid 1 Accent 5" w:uiPriority="67"/>
-    <w:lsdException w:name="Medium Grid 2 Accent 5" w:uiPriority="68"/>
-    <w:lsdException w:name="Medium Grid 3 Accent 5" w:uiPriority="69"/>
-    <w:lsdException w:name="Dark List Accent 5" w:uiPriority="70"/>
-    <w:lsdException w:name="Colorful Shading Accent 5" w:uiPriority="71"/>
-    <w:lsdException w:name="Colorful List Accent 5" w:uiPriority="72"/>
-    <w:lsdException w:name="Colorful Grid Accent 5" w:uiPriority="73"/>
-    <w:lsdException w:name="Light Shading Accent 6" w:uiPriority="60"/>
-    <w:lsdException w:name="Light List Accent 6" w:uiPriority="61"/>
-    <w:lsdException w:name="Light Grid Accent 6" w:uiPriority="62"/>
-    <w:lsdException w:name="Medium Shading 1 Accent 6" w:uiPriority="63"/>
-    <w:lsdException w:name="Medium Shading 2 Accent 6" w:uiPriority="64"/>
-    <w:lsdException w:name="Medium List 1 Accent 6" w:uiPriority="65"/>
-    <w:lsdException w:name="Medium List 2 Accent 6" w:uiPriority="66"/>
-    <w:lsdException w:name="Medium Grid 1 Accent 6" w:uiPriority="67"/>
-    <w:lsdException w:name="Medium Grid 2 Accent 6" w:uiPriority="68"/>
-    <w:lsdException w:name="Medium Grid 3 Accent 6" w:uiPriority="69"/>
-    <w:lsdException w:name="Dark List Accent 6" w:uiPriority="70"/>
-    <w:lsdException w:name="Colorful Shading Accent 6" w:uiPriority="71"/>
-    <w:lsdException w:name="Colorful List Accent 6" w:uiPriority="72"/>
-    <w:lsdException w:name="Colorful Grid Accent 6" w:uiPriority="73"/>
-    <w:lsdException w:name="Subtle Emphasis" w:uiPriority="19" w:qFormat="1"/>
-    <w:lsdException w:name="Intense Emphasis" w:uiPriority="21" w:qFormat="1"/>
-    <w:lsdException w:name="Subtle Reference" w:uiPriority="31" w:qFormat="1"/>
-    <w:lsdException w:name="Intense Reference" w:uiPriority="32" w:qFormat="1"/>
-    <w:lsdException w:name="Book Title" w:uiPriority="33" w:qFormat="1"/>
-    <w:lsdException w:name="Bibliography" w:semiHidden="1" w:uiPriority="37" w:unhideWhenUsed="1"/>
-    <w:lsdException w:name="TOC Heading" w:semiHidden="1" w:uiPriority="39" w:unhideWhenUsed="1" w:qFormat="1"/>
-    <w:lsdException w:name="Plain Table 1" w:uiPriority="41"/>
-    <w:lsdException w:name="Plain Table 2" w:uiPriority="42"/>
-    <w:lsdException w:name="Plain Table 3" w:uiPriority="43"/>
-    <w:lsdException w:name="Plain Table 4" w:uiPriority="44"/>
-    <w:lsdException w:name="Plain Table 5" w:uiPriority="45"/>
-    <w:lsdException w:name="Grid Table Light" w:uiPriority="40"/>
-    <w:lsdException w:name="Grid Table 1 Light" w:uiPriority="46"/>
-    <w:lsdException w:name="Grid Table 2" w:uiPriority="47"/>
-    <w:lsdException w:name="Grid Table 3" w:uiPriority="48"/>
-    <w:lsdException w:name="Grid Table 4" w:uiPriority="49"/>
-    <w:lsdException w:name="Grid Table 5 Dark" w:uiPriority="50"/>
-    <w:lsdException w:name="Grid Table 6 Colorful" w:uiPriority="51"/>
-    <w:lsdException w:name="Grid Table 7 Colorful" w:uiPriority="52"/>
-    <w:lsdException w:name="Grid Table 1 Light Accent 1" w:uiPriority="46"/>
-    <w:lsdException w:name="Grid Table 2 Accent 1" w:uiPriority="47"/>
-    <w:lsdException w:name="Grid Table 3 Accent 1" w:uiPriority="48"/>
-    <w:lsdException w:name="Grid Table 4 Accent 1" w:uiPriority="49"/>
-    <w:lsdException w:name="Grid Table 5 Dark Accent 1" w:uiPriority="50"/>
-    <w:lsdException w:name="Grid Table 6 Colorful Accent 1" w:uiPriority="51"/>
-    <w:lsdException w:name="Grid Table 7 Colorful Accent 1" w:uiPriority="52"/>
-    <w:lsdException w:name="Grid Table 1 Light Accent 2" w:uiPriority="46"/>
-    <w:lsdException w:name="Grid Table 2 Accent 2" w:uiPriority="47"/>
-    <w:lsdException w:name="Grid Table 3 Accent 2" w:uiPriority="48"/>
-    <w:lsdException w:name="Grid Table 4 Accent 2" w:uiPriority="49"/>
-    <w:lsdException w:name="Grid Table 5 Dark Accent 2" w:uiPriority="50"/>
-    <w:lsdException w:name="Grid Table 6 Colorful Accent 2" w:uiPriority="51"/>
-    <w:lsdException w:name="Grid Table 7 Colorful Accent 2" w:uiPriority="52"/>
-    <w:lsdException w:name="Grid Table 1 Light Accent 3" w:uiPriority="46"/>
-    <w:lsdException w:name="Grid Table 2 Accent 3" w:uiPriority="47"/>
-    <w:lsdException w:name="Grid Table 3 Accent 3" w:uiPriority="48"/>
-    <w:lsdException w:name="Grid Table 4 Accent 3" w:uiPriority="49"/>
-    <w:lsdException w:name="Grid Table 5 Dark Accent 3" w:uiPriority="50"/>
-    <w:lsdException w:name="Grid Table 6 Colorful Accent 3" w:uiPriority="51"/>
-    <w:lsdException w:name="Grid Table 7 Colorful Accent 3" w:uiPriority="52"/>
-    <w:lsdException w:name="Grid Table 1 Light Accent 4" w:uiPriority="46"/>
-    <w:lsdException w:name="Grid Table 2 Accent 4" w:uiPriority="47"/>
-    <w:lsdException w:name="Grid Table 3 Accent 4" w:uiPriority="48"/>
-    <w:lsdException w:name="Grid Table 4 Accent 4" w:uiPriority="49"/>
-    <w:lsdException w:name="Grid Table 5 Dark Accent 4" w:uiPriority="50"/>
-    <w:lsdException w:name="Grid Table 6 Colorful Accent 4" w:uiPriority="51"/>
-    <w:lsdException w:name="Grid Table 7 Colorful Accent 4" w:uiPriority="52"/>
-    <w:lsdException w:name="Grid Table 1 Light Accent 5" w:uiPriority="46"/>
-    <w:lsdException w:name="Grid Table 2 Accent 5" w:uiPriority="47"/>
-    <w:lsdException w:name="Grid Table 3 Accent 5" w:uiPriority="48"/>
-    <w:lsdException w:name="Grid Table 4 Accent 5" w:uiPriority="49"/>
-    <w:lsdException w:name="Grid Table 5 Dark Accent 5" w:uiPriority="50"/>
-    <w:lsdException w:name="Grid Table 6 Colorful Accent 5" w:uiPriority="51"/>
-    <w:lsdException w:name="Grid Table 7 Colorful Accent 5" w:uiPriority="52"/>
-    <w:lsdException w:name="Grid Table 1 Light Accent 6" w:uiPriority="46"/>
-    <w:lsdException w:name="Grid Table 2 Accent 6" w:uiPriority="47"/>
-    <w:lsdException w:name="Grid Table 3 Accent 6" w:uiPriority="48"/>
-    <w:lsdException w:name="Grid Table 4 Accent 6" w:uiPriority="49"/>
-    <w:lsdException w:name="Grid Table 5 Dark Accent 6" w:uiPriority="50"/>
-    <w:lsdException w:name="Grid Table 6 Colorful Accent 6" w:uiPriority="51"/>
-    <w:lsdException w:name="Grid Table 7 Colorful Accent 6" w:uiPriority="52"/>
-    <w:lsdException w:name="List Table 1 Light" w:uiPriority="46"/>
-    <w:lsdException w:name="List Table 2" w:uiPriority="47"/>
-    <w:lsdException w:name="List Table 3" w:uiPriority="48"/>
-    <w:lsdException w:name="List Table 4" w:uiPriority="49"/>
-    <w:lsdException w:name="List Table 5 Dark" w:uiPriority="50"/>
-    <w:lsdException w:name="List Table 6 Colorful" w:uiPriority="51"/>
-    <w:lsdException w:name="List Table 7 Colorful" w:uiPriority="52"/>
-    <w:lsdException w:name="List Table 1 Light Accent 1" w:uiPriority="46"/>
-    <w:lsdException w:name="List Table 2 Accent 1" w:uiPriority="47"/>
-    <w:lsdException w:name="List Table 3 Accent 1" w:uiPriority="48"/>
-    <w:lsdException w:name="List Table 4 Accent 1" w:uiPriority="49"/>
-    <w:lsdException w:name="List Table 5 Dark Accent 1" w:uiPriority="50"/>
-    <w:lsdException w:name="List Table 6 Colorful Accent 1" w:uiPriority="51"/>
-    <w:lsdException w:name="List Table 7 Colorful Accent 1" w:uiPriority="52"/>
-    <w:lsdException w:name="List Table 1 Light Accent 2" w:uiPriority="46"/>
-    <w:lsdException w:name="List Table 2 Accent 2" w:uiPriority="47"/>
-    <w:lsdException w:name="List Table 3 Accent 2" w:uiPriority="48"/>
-    <w:lsdException w:name="List Table 4 Accent 2" w:uiPriority="49"/>
-    <w:lsdException w:name="List Table 5 Dark Accent 2" w:uiPriority="50"/>
-    <w:lsdException w:name="List Table 6 Colorful Accent 2" w:uiPriority="51"/>
-    <w:lsdException w:name="List Table 7 Colorful Accent 2" w:uiPriority="52"/>
-    <w:lsdException w:name="List Table 1 Light Accent 3" w:uiPriority="46"/>
-    <w:lsdException w:name="List Table 2 Accent 3" w:uiPriority="47"/>
-    <w:lsdException w:name="List Table 3 Accent 3" w:uiPriority="48"/>
-    <w:lsdException w:name="List Table 4 Accent 3" w:uiPriority="49"/>
-    <w:lsdException w:name="List Table 5 Dark Accent 3" w:uiPriority="50"/>
-    <w:lsdException w:name="List Table 6 Colorful Accent 3" w:uiPriority="51"/>
-    <w:lsdException w:name="List Table 7 Colorful Accent 3" w:uiPriority="52"/>
-    <w:lsdException w:name="List Table 1 Light Accent 4" w:uiPriority="46"/>
-    <w:lsdException w:name="List Table 2 Accent 4" w:uiPriority="47"/>
-    <w:lsdException w:name="List Table 3 Accent 4" w:uiPriority="48"/>
-    <w:lsdException w:name="List Table 4 Accent 4" w:uiPriority="49"/>
-    <w:lsdException w:name="List Table 5 Dark Accent 4" w:uiPriority="50"/>
-    <w:lsdException w:name="List Table 6 Colorful Accent 4" w:uiPriority="51"/>
-    <w:lsdException w:name="List Table 7 Colorful Accent 4" w:uiPriority="52"/>
-    <w:lsdException w:name="List Table 1 Light Accent 5" w:uiPriority="46"/>
-    <w:lsdException w:name="List Table 2 Accent 5" w:uiPriority="47"/>
-    <w:lsdException w:name="List Table 3 Accent 5" w:uiPriority="48"/>
-    <w:lsdException w:name="List Table 4 Accent 5" w:uiPriority="49"/>
-    <w:lsdException w:name="List Table 5 Dark Accent 5" w:uiPriority="50"/>
-    <w:lsdException w:name="List Table 6 Colorful Accent 5" w:uiPriority="51"/>
-    <w:lsdException w:name="List Table 7 Colorful Accent 5" w:uiPriority="52"/>
-    <w:lsdException w:name="List Table 1 Light Accent 6" w:uiPriority="46"/>
-    <w:lsdException w:name="List Table 2 Accent 6" w:uiPriority="47"/>
-    <w:lsdException w:name="List Table 3 Accent 6" w:uiPriority="48"/>
-    <w:lsdException w:name="List Table 4 Accent 6" w:uiPriority="49"/>
-    <w:lsdException w:name="List Table 5 Dark Accent 6" w:uiPriority="50"/>
-    <w:lsdException w:name="List Table 6 Colorful Accent 6" w:uiPriority="51"/>
-    <w:lsdException w:name="List Table 7 Colorful Accent 6" w:uiPriority="52"/>
+  <w:latentStyles w:defLockedState="0" w:defUIPriority="99" w:defSemiHidden="1" w:defUnhideWhenUsed="1" w:defQFormat="0" w:count="267">
+    <w:lsdException w:name="Normal" w:semiHidden="0" w:uiPriority="0" w:unhideWhenUsed="0" w:qFormat="1"/>
+    <w:lsdException w:name="heading 1" w:semiHidden="0" w:uiPriority="9" w:unhideWhenUsed="0" w:qFormat="1"/>
+    <w:lsdException w:name="heading 2" w:uiPriority="9" w:qFormat="1"/>
+    <w:lsdException w:name="heading 3" w:uiPriority="9" w:qFormat="1"/>
+    <w:lsdException w:name="heading 4" w:uiPriority="9" w:qFormat="1"/>
+    <w:lsdException w:name="heading 5" w:uiPriority="9" w:qFormat="1"/>
+    <w:lsdException w:name="heading 6" w:uiPriority="9" w:qFormat="1"/>
+    <w:lsdException w:name="heading 7" w:uiPriority="9" w:qFormat="1"/>
+    <w:lsdException w:name="heading 8" w:uiPriority="9" w:qFormat="1"/>
+    <w:lsdException w:name="heading 9" w:uiPriority="9" w:qFormat="1"/>
+    <w:lsdException w:name="toc 1" w:uiPriority="39"/>
+    <w:lsdException w:name="toc 2" w:uiPriority="39"/>
+    <w:lsdException w:name="toc 3" w:uiPriority="39"/>
+    <w:lsdException w:name="toc 4" w:uiPriority="39"/>
+    <w:lsdException w:name="toc 5" w:uiPriority="39"/>
+    <w:lsdException w:name="toc 6" w:uiPriority="39"/>
+    <w:lsdException w:name="toc 7" w:uiPriority="39"/>
+    <w:lsdException w:name="toc 8" w:uiPriority="39"/>
+    <w:lsdException w:name="toc 9" w:uiPriority="39"/>
+    <w:lsdException w:name="caption" w:uiPriority="35" w:qFormat="1"/>
+    <w:lsdException w:name="Title" w:semiHidden="0" w:uiPriority="10" w:unhideWhenUsed="0" w:qFormat="1"/>
+    <w:lsdException w:name="Default Paragraph Font" w:uiPriority="1"/>
+    <w:lsdException w:name="Subtitle" w:semiHidden="0" w:uiPriority="11" w:unhideWhenUsed="0" w:qFormat="1"/>
+    <w:lsdException w:name="Strong" w:semiHidden="0" w:uiPriority="22" w:unhideWhenUsed="0" w:qFormat="1"/>
+    <w:lsdException w:name="Emphasis" w:semiHidden="0" w:uiPriority="20" w:unhideWhenUsed="0" w:qFormat="1"/>
+    <w:lsdException w:name="Table Grid" w:semiHidden="0" w:uiPriority="59" w:unhideWhenUsed="0"/>
+    <w:lsdException w:name="Placeholder Text" w:unhideWhenUsed="0"/>
+    <w:lsdException w:name="No Spacing" w:semiHidden="0" w:uiPriority="1" w:unhideWhenUsed="0" w:qFormat="1"/>
+    <w:lsdException w:name="Light Shading" w:semiHidden="0" w:uiPriority="60" w:unhideWhenUsed="0"/>
+    <w:lsdException w:name="Light List" w:semiHidden="0" w:uiPriority="61" w:unhideWhenUsed="0"/>
+    <w:lsdException w:name="Light Grid" w:semiHidden="0" w:uiPriority="62" w:unhideWhenUsed="0"/>
+    <w:lsdException w:name="Medium Shading 1" w:semiHidden="0" w:uiPriority="63" w:unhideWhenUsed="0"/>
+    <w:lsdException w:name="Medium Shading 2" w:semiHidden="0" w:uiPriority="64" w:unhideWhenUsed="0"/>
+    <w:lsdException w:name="Medium List 1" w:semiHidden="0" w:uiPriority="65" w:unhideWhenUsed="0"/>
+    <w:lsdException w:name="Medium List 2" w:semiHidden="0" w:uiPriority="66" w:unhideWhenUsed="0"/>
+    <w:lsdException w:name="Medium Grid 1" w:semiHidden="0" w:uiPriority="67" w:unhideWhenUsed="0"/>
+    <w:lsdException w:name="Medium Grid 2" w:semiHidden="0" w:uiPriority="68" w:unhideWhenUsed="0"/>
+    <w:lsdException w:name="Medium Grid 3" w:semiHidden="0" w:uiPriority="69" w:unhideWhenUsed="0"/>
+    <w:lsdException w:name="Dark List" w:semiHidden="0" w:uiPriority="70" w:unhideWhenUsed="0"/>
+    <w:lsdException w:name="Colorful Shading" w:semiHidden="0" w:uiPriority="71" w:unhideWhenUsed="0"/>
+    <w:lsdException w:name="Colorful List" w:semiHidden="0" w:uiPriority="72" w:unhideWhenUsed="0"/>
+    <w:lsdException w:name="Colorful Grid" w:semiHidden="0" w:uiPriority="73" w:unhideWhenUsed="0"/>
+    <w:lsdException w:name="Light Shading Accent 1" w:semiHidden="0" w:uiPriority="60" w:unhideWhenUsed="0"/>
+    <w:lsdException w:name="Light List Accent 1" w:semiHidden="0" w:uiPriority="61" w:unhideWhenUsed="0"/>
+    <w:lsdException w:name="Light Grid Accent 1" w:semiHidden="0" w:uiPriority="62" w:unhideWhenUsed="0"/>
+    <w:lsdException w:name="Medium Shading 1 Accent 1" w:semiHidden="0" w:uiPriority="63" w:unhideWhenUsed="0"/>
+    <w:lsdException w:name="Medium Shading 2 Accent 1" w:semiHidden="0" w:uiPriority="64" w:unhideWhenUsed="0"/>
+    <w:lsdException w:name="Medium List 1 Accent 1" w:semiHidden="0" w:uiPriority="65" w:unhideWhenUsed="0"/>
+    <w:lsdException w:name="Revision" w:unhideWhenUsed="0"/>
+    <w:lsdException w:name="List Paragraph" w:semiHidden="0" w:uiPriority="34" w:unhideWhenUsed="0" w:qFormat="1"/>
+    <w:lsdException w:name="Quote" w:semiHidden="0" w:uiPriority="29" w:unhideWhenUsed="0" w:qFormat="1"/>
+    <w:lsdException w:name="Intense Quote" w:semiHidden="0" w:uiPriority="30" w:unhideWhenUsed="0" w:qFormat="1"/>
+    <w:lsdException w:name="Medium List 2 Accent 1" w:semiHidden="0" w:uiPriority="66" w:unhideWhenUsed="0"/>
+    <w:lsdException w:name="Medium Grid 1 Accent 1" w:semiHidden="0" w:uiPriority="67" w:unhideWhenUsed="0"/>
+    <w:lsdException w:name="Medium Grid 2 Accent 1" w:semiHidden="0" w:uiPriority="68" w:unhideWhenUsed="0"/>
+    <w:lsdException w:name="Medium Grid 3 Accent 1" w:semiHidden="0" w:uiPriority="69" w:unhideWhenUsed="0"/>
+    <w:lsdException w:name="Dark List Accent 1" w:semiHidden="0" w:uiPriority="70" w:unhideWhenUsed="0"/>
+    <w:lsdException w:name="Colorful Shading Accent 1" w:semiHidden="0" w:uiPriority="71" w:unhideWhenUsed="0"/>
+    <w:lsdException w:name="Colorful List Accent 1" w:semiHidden="0" w:uiPriority="72" w:unhideWhenUsed="0"/>
+    <w:lsdException w:name="Colorful Grid Accent 1" w:semiHidden="0" w:uiPriority="73" w:unhideWhenUsed="0"/>
+    <w:lsdException w:name="Light Shading Accent 2" w:semiHidden="0" w:uiPriority="60" w:unhideWhenUsed="0"/>
+    <w:lsdException w:name="Light List Accent 2" w:semiHidden="0" w:uiPriority="61" w:unhideWhenUsed="0"/>
+    <w:lsdException w:name="Light Grid Accent 2" w:semiHidden="0" w:uiPriority="62" w:unhideWhenUsed="0"/>
+    <w:lsdException w:name="Medium Shading 1 Accent 2" w:semiHidden="0" w:uiPriority="63" w:unhideWhenUsed="0"/>
+    <w:lsdException w:name="Medium Shading 2 Accent 2" w:semiHidden="0" w:uiPriority="64" w:unhideWhenUsed="0"/>
+    <w:lsdException w:name="Medium List 1 Accent 2" w:semiHidden="0" w:uiPriority="65" w:unhideWhenUsed="0"/>
+    <w:lsdException w:name="Medium List 2 Accent 2" w:semiHidden="0" w:uiPriority="66" w:unhideWhenUsed="0"/>
+    <w:lsdException w:name="Medium Grid 1 Accent 2" w:semiHidden="0" w:uiPriority="67" w:unhideWhenUsed="0"/>
+    <w:lsdException w:name="Medium Grid 2 Accent 2" w:semiHidden="0" w:uiPriority="68" w:unhideWhenUsed="0"/>
+    <w:lsdException w:name="Medium Grid 3 Accent 2" w:semiHidden="0" w:uiPriority="69" w:unhideWhenUsed="0"/>
+    <w:lsdException w:name="Dark List Accent 2" w:semiHidden="0" w:uiPriority="70" w:unhideWhenUsed="0"/>
+    <w:lsdException w:name="Colorful Shading Accent 2" w:semiHidden="0" w:uiPriority="71" w:unhideWhenUsed="0"/>
+    <w:lsdException w:name="Colorful List Accent 2" w:semiHidden="0" w:uiPriority="72" w:unhideWhenUsed="0"/>
+    <w:lsdException w:name="Colorful Grid Accent 2" w:semiHidden="0" w:uiPriority="73" w:unhideWhenUsed="0"/>
+    <w:lsdException w:name="Light Shading Accent 3" w:semiHidden="0" w:uiPriority="60" w:unhideWhenUsed="0"/>
+    <w:lsdException w:name="Light List Accent 3" w:semiHidden="0" w:uiPriority="61" w:unhideWhenUsed="0"/>
+    <w:lsdException w:name="Light Grid Accent 3" w:semiHidden="0" w:uiPriority="62" w:unhideWhenUsed="0"/>
+    <w:lsdException w:name="Medium Shading 1 Accent 3" w:semiHidden="0" w:uiPriority="63" w:unhideWhenUsed="0"/>
+    <w:lsdException w:name="Medium Shading 2 Accent 3" w:semiHidden="0" w:uiPriority="64" w:unhideWhenUsed="0"/>
+    <w:lsdException w:name="Medium List 1 Accent 3" w:semiHidden="0" w:uiPriority="65" w:unhideWhenUsed="0"/>
+    <w:lsdException w:name="Medium List 2 Accent 3" w:semiHidden="0" w:uiPriority="66" w:unhideWhenUsed="0"/>
+    <w:lsdException w:name="Medium Grid 1 Accent 3" w:semiHidden="0" w:uiPriority="67" w:unhideWhenUsed="0"/>
+    <w:lsdException w:name="Medium Grid 2 Accent 3" w:semiHidden="0" w:uiPriority="68" w:unhideWhenUsed="0"/>
+    <w:lsdException w:name="Medium Grid 3 Accent 3" w:semiHidden="0" w:uiPriority="69" w:unhideWhenUsed="0"/>
+    <w:lsdException w:name="Dark List Accent 3" w:semiHidden="0" w:uiPriority="70" w:unhideWhenUsed="0"/>
+    <w:lsdException w:name="Colorful Shading Accent 3" w:semiHidden="0" w:uiPriority="71" w:unhideWhenUsed="0"/>
+    <w:lsdException w:name="Colorful List Accent 3" w:semiHidden="0" w:uiPriority="72" w:unhideWhenUsed="0"/>
+    <w:lsdException w:name="Colorful Grid Accent 3" w:semiHidden="0" w:uiPriority="73" w:unhideWhenUsed="0"/>
+    <w:lsdException w:name="Light Shading Accent 4" w:semiHidden="0" w:uiPriority="60" w:unhideWhenUsed="0"/>
+    <w:lsdException w:name="Light List Accent 4" w:semiHidden="0" w:uiPriority="61" w:unhideWhenUsed="0"/>
+    <w:lsdException w:name="Light Grid Accent 4" w:semiHidden="0" w:uiPriority="62" w:unhideWhenUsed="0"/>
+    <w:lsdException w:name="Medium Shading 1 Accent 4" w:semiHidden="0" w:uiPriority="63" w:unhideWhenUsed="0"/>
+    <w:lsdException w:name="Medium Shading 2 Accent 4" w:semiHidden="0" w:uiPriority="64" w:unhideWhenUsed="0"/>
+    <w:lsdException w:name="Medium List 1 Accent 4" w:semiHidden="0" w:uiPriority="65" w:unhideWhenUsed="0"/>
+    <w:lsdException w:name="Medium List 2 Accent 4" w:semiHidden="0" w:uiPriority="66" w:unhideWhenUsed="0"/>
+    <w:lsdException w:name="Medium Grid 1 Accent 4" w:semiHidden="0" w:uiPriority="67" w:unhideWhenUsed="0"/>
+    <w:lsdException w:name="Medium Grid 2 Accent 4" w:semiHidden="0" w:uiPriority="68" w:unhideWhenUsed="0"/>
+    <w:lsdException w:name="Medium Grid 3 Accent 4" w:semiHidden="0" w:uiPriority="69" w:unhideWhenUsed="0"/>
+    <w:lsdException w:name="Dark List Accent 4" w:semiHidden="0" w:uiPriority="70" w:unhideWhenUsed="0"/>
+    <w:lsdException w:name="Colorful Shading Accent 4" w:semiHidden="0" w:uiPriority="71" w:unhideWhenUsed="0"/>
+    <w:lsdException w:name="Colorful List Accent 4" w:semiHidden="0" w:uiPriority="72" w:unhideWhenUsed="0"/>
+    <w:lsdException w:name="Colorful Grid Accent 4" w:semiHidden="0" w:uiPriority="73" w:unhideWhenUsed="0"/>
+    <w:lsdException w:name="Light Shading Accent 5" w:semiHidden="0" w:uiPriority="60" w:unhideWhenUsed="0"/>
+    <w:lsdException w:name="Light List Accent 5" w:semiHidden="0" w:uiPriority="61" w:unhideWhenUsed="0"/>
+    <w:lsdException w:name="Light Grid Accent 5" w:semiHidden="0" w:uiPriority="62" w:unhideWhenUsed="0"/>
+    <w:lsdException w:name="Medium Shading 1 Accent 5" w:semiHidden="0" w:uiPriority="63" w:unhideWhenUsed="0"/>
+    <w:lsdException w:name="Medium Shading 2 Accent 5" w:semiHidden="0" w:uiPriority="64" w:unhideWhenUsed="0"/>
+    <w:lsdException w:name="Medium List 1 Accent 5" w:semiHidden="0" w:uiPriority="65" w:unhideWhenUsed="0"/>
+    <w:lsdException w:name="Medium List 2 Accent 5" w:semiHidden="0" w:uiPriority="66" w:unhideWhenUsed="0"/>
+    <w:lsdException w:name="Medium Grid 1 Accent 5" w:semiHidden="0" w:uiPriority="67" w:unhideWhenUsed="0"/>
+    <w:lsdException w:name="Medium Grid 2 Accent 5" w:semiHidden="0" w:uiPriority="68" w:unhideWhenUsed="0"/>
+    <w:lsdException w:name="Medium Grid 3 Accent 5" w:semiHidden="0" w:uiPriority="69" w:unhideWhenUsed="0"/>
+    <w:lsdException w:name="Dark List Accent 5" w:semiHidden="0" w:uiPriority="70" w:unhideWhenUsed="0"/>
+    <w:lsdException w:name="Colorful Shading Accent 5" w:semiHidden="0" w:uiPriority="71" w:unhideWhenUsed="0"/>
+    <w:lsdException w:name="Colorful List Accent 5" w:semiHidden="0" w:uiPriority="72" w:unhideWhenUsed="0"/>
+    <w:lsdException w:name="Colorful Grid Accent 5" w:semiHidden="0" w:uiPriority="73" w:unhideWhenUsed="0"/>
+    <w:lsdException w:name="Light Shading Accent 6" w:semiHidden="0" w:uiPriority="60" w:unhideWhenUsed="0"/>
+    <w:lsdException w:name="Light List Accent 6" w:semiHidden="0" w:uiPriority="61" w:unhideWhenUsed="0"/>
+    <w:lsdException w:name="Light Grid Accent 6" w:semiHidden="0" w:uiPriority="62" w:unhideWhenUsed="0"/>
+    <w:lsdException w:name="Medium Shading 1 Accent 6" w:semiHidden="0" w:uiPriority="63" w:unhideWhenUsed="0"/>
+    <w:lsdException w:name="Medium Shading 2 Accent 6" w:semiHidden="0" w:uiPriority="64" w:unhideWhenUsed="0"/>
+    <w:lsdException w:name="Medium List 1 Accent 6" w:semiHidden="0" w:uiPriority="65" w:unhideWhenUsed="0"/>
+    <w:lsdException w:name="Medium List 2 Accent 6" w:semiHidden="0" w:uiPriority="66" w:unhideWhenUsed="0"/>
+    <w:lsdException w:name="Medium Grid 1 Accent 6" w:semiHidden="0" w:uiPriority="67" w:unhideWhenUsed="0"/>
+    <w:lsdException w:name="Medium Grid 2 Accent 6" w:semiHidden="0" w:uiPriority="68" w:unhideWhenUsed="0"/>
+    <w:lsdException w:name="Medium Grid 3 Accent 6" w:semiHidden="0" w:uiPriority="69" w:unhideWhenUsed="0"/>
+    <w:lsdException w:name="Dark List Accent 6" w:semiHidden="0" w:uiPriority="70" w:unhideWhenUsed="0"/>
+    <w:lsdException w:name="Colorful Shading Accent 6" w:semiHidden="0" w:uiPriority="71" w:unhideWhenUsed="0"/>
+    <w:lsdException w:name="Colorful List Accent 6" w:semiHidden="0" w:uiPriority="72" w:unhideWhenUsed="0"/>
+    <w:lsdException w:name="Colorful Grid Accent 6" w:semiHidden="0" w:uiPriority="73" w:unhideWhenUsed="0"/>
+    <w:lsdException w:name="Subtle Emphasis" w:semiHidden="0" w:uiPriority="19" w:unhideWhenUsed="0" w:qFormat="1"/>
+    <w:lsdException w:name="Intense Emphasis" w:semiHidden="0" w:uiPriority="21" w:unhideWhenUsed="0" w:qFormat="1"/>
+    <w:lsdException w:name="Subtle Reference" w:semiHidden="0" w:uiPriority="31" w:unhideWhenUsed="0" w:qFormat="1"/>
+    <w:lsdException w:name="Intense Reference" w:semiHidden="0" w:uiPriority="32" w:unhideWhenUsed="0" w:qFormat="1"/>
+    <w:lsdException w:name="Book Title" w:semiHidden="0" w:uiPriority="33" w:unhideWhenUsed="0" w:qFormat="1"/>
+    <w:lsdException w:name="Bibliography" w:uiPriority="37"/>
+    <w:lsdException w:name="TOC Heading" w:uiPriority="39" w:qFormat="1"/>
   </w:latentStyles>
   <w:style w:type="paragraph" w:default="1" w:styleId="Normal">
     <w:name w:val="Normal"/>
@@ -1804,8 +1826,206 @@
 </w:styles>
 </file>
 
+<file path=word/glossary/stylesWithEffects.xml><?xml version="1.0" encoding="utf-8"?>
+<w:styles xmlns:wpc="http://schemas.microsoft.com/office/word/2010/wordprocessingCanvas" xmlns:mc="http://schemas.openxmlformats.org/markup-compatibility/2006" xmlns:o="urn:schemas-microsoft-com:office:office" xmlns:r="http://schemas.openxmlformats.org/officeDocument/2006/relationships" xmlns:m="http://schemas.openxmlformats.org/officeDocument/2006/math" xmlns:v="urn:schemas-microsoft-com:vml" xmlns:wp14="http://schemas.microsoft.com/office/word/2010/wordprocessingDrawing" xmlns:wp="http://schemas.openxmlformats.org/drawingml/2006/wordprocessingDrawing" xmlns:w10="urn:schemas-microsoft-com:office:word" xmlns:w="http://schemas.openxmlformats.org/wordprocessingml/2006/main" xmlns:w14="http://schemas.microsoft.com/office/word/2010/wordml" xmlns:wpg="http://schemas.microsoft.com/office/word/2010/wordprocessingGroup" xmlns:wpi="http://schemas.microsoft.com/office/word/2010/wordprocessingInk" xmlns:wne="http://schemas.microsoft.com/office/word/2006/wordml" xmlns:wps="http://schemas.microsoft.com/office/word/2010/wordprocessingShape" mc:Ignorable="w14 wp14">
+  <w:docDefaults>
+    <w:rPrDefault>
+      <w:rPr>
+        <w:rFonts w:asciiTheme="minorHAnsi" w:eastAsiaTheme="minorEastAsia" w:hAnsiTheme="minorHAnsi" w:cstheme="minorBidi"/>
+        <w:sz w:val="22"/>
+        <w:szCs w:val="22"/>
+        <w:lang w:val="en-IE" w:eastAsia="en-IE" w:bidi="ar-SA"/>
+      </w:rPr>
+    </w:rPrDefault>
+    <w:pPrDefault>
+      <w:pPr>
+        <w:spacing w:after="200" w:line="276" w:lineRule="auto"/>
+      </w:pPr>
+    </w:pPrDefault>
+  </w:docDefaults>
+  <w:latentStyles w:defLockedState="0" w:defUIPriority="99" w:defSemiHidden="1" w:defUnhideWhenUsed="1" w:defQFormat="0" w:count="267">
+    <w:lsdException w:name="Normal" w:semiHidden="0" w:uiPriority="0" w:unhideWhenUsed="0" w:qFormat="1"/>
+    <w:lsdException w:name="heading 1" w:semiHidden="0" w:uiPriority="9" w:unhideWhenUsed="0" w:qFormat="1"/>
+    <w:lsdException w:name="heading 2" w:uiPriority="9" w:qFormat="1"/>
+    <w:lsdException w:name="heading 3" w:uiPriority="9" w:qFormat="1"/>
+    <w:lsdException w:name="heading 4" w:uiPriority="9" w:qFormat="1"/>
+    <w:lsdException w:name="heading 5" w:uiPriority="9" w:qFormat="1"/>
+    <w:lsdException w:name="heading 6" w:uiPriority="9" w:qFormat="1"/>
+    <w:lsdException w:name="heading 7" w:uiPriority="9" w:qFormat="1"/>
+    <w:lsdException w:name="heading 8" w:uiPriority="9" w:qFormat="1"/>
+    <w:lsdException w:name="heading 9" w:uiPriority="9" w:qFormat="1"/>
+    <w:lsdException w:name="toc 1" w:uiPriority="39"/>
+    <w:lsdException w:name="toc 2" w:uiPriority="39"/>
+    <w:lsdException w:name="toc 3" w:uiPriority="39"/>
+    <w:lsdException w:name="toc 4" w:uiPriority="39"/>
+    <w:lsdException w:name="toc 5" w:uiPriority="39"/>
+    <w:lsdException w:name="toc 6" w:uiPriority="39"/>
+    <w:lsdException w:name="toc 7" w:uiPriority="39"/>
+    <w:lsdException w:name="toc 8" w:uiPriority="39"/>
+    <w:lsdException w:name="toc 9" w:uiPriority="39"/>
+    <w:lsdException w:name="caption" w:uiPriority="35" w:qFormat="1"/>
+    <w:lsdException w:name="Title" w:semiHidden="0" w:uiPriority="10" w:unhideWhenUsed="0" w:qFormat="1"/>
+    <w:lsdException w:name="Default Paragraph Font" w:uiPriority="1"/>
+    <w:lsdException w:name="Subtitle" w:semiHidden="0" w:uiPriority="11" w:unhideWhenUsed="0" w:qFormat="1"/>
+    <w:lsdException w:name="Strong" w:semiHidden="0" w:uiPriority="22" w:unhideWhenUsed="0" w:qFormat="1"/>
+    <w:lsdException w:name="Emphasis" w:semiHidden="0" w:uiPriority="20" w:unhideWhenUsed="0" w:qFormat="1"/>
+    <w:lsdException w:name="Table Grid" w:semiHidden="0" w:uiPriority="59" w:unhideWhenUsed="0"/>
+    <w:lsdException w:name="Placeholder Text" w:unhideWhenUsed="0"/>
+    <w:lsdException w:name="No Spacing" w:semiHidden="0" w:uiPriority="1" w:unhideWhenUsed="0" w:qFormat="1"/>
+    <w:lsdException w:name="Light Shading" w:semiHidden="0" w:uiPriority="60" w:unhideWhenUsed="0"/>
+    <w:lsdException w:name="Light List" w:semiHidden="0" w:uiPriority="61" w:unhideWhenUsed="0"/>
+    <w:lsdException w:name="Light Grid" w:semiHidden="0" w:uiPriority="62" w:unhideWhenUsed="0"/>
+    <w:lsdException w:name="Medium Shading 1" w:semiHidden="0" w:uiPriority="63" w:unhideWhenUsed="0"/>
+    <w:lsdException w:name="Medium Shading 2" w:semiHidden="0" w:uiPriority="64" w:unhideWhenUsed="0"/>
+    <w:lsdException w:name="Medium List 1" w:semiHidden="0" w:uiPriority="65" w:unhideWhenUsed="0"/>
+    <w:lsdException w:name="Medium List 2" w:semiHidden="0" w:uiPriority="66" w:unhideWhenUsed="0"/>
+    <w:lsdException w:name="Medium Grid 1" w:semiHidden="0" w:uiPriority="67" w:unhideWhenUsed="0"/>
+    <w:lsdException w:name="Medium Grid 2" w:semiHidden="0" w:uiPriority="68" w:unhideWhenUsed="0"/>
+    <w:lsdException w:name="Medium Grid 3" w:semiHidden="0" w:uiPriority="69" w:unhideWhenUsed="0"/>
+    <w:lsdException w:name="Dark List" w:semiHidden="0" w:uiPriority="70" w:unhideWhenUsed="0"/>
+    <w:lsdException w:name="Colorful Shading" w:semiHidden="0" w:uiPriority="71" w:unhideWhenUsed="0"/>
+    <w:lsdException w:name="Colorful List" w:semiHidden="0" w:uiPriority="72" w:unhideWhenUsed="0"/>
+    <w:lsdException w:name="Colorful Grid" w:semiHidden="0" w:uiPriority="73" w:unhideWhenUsed="0"/>
+    <w:lsdException w:name="Light Shading Accent 1" w:semiHidden="0" w:uiPriority="60" w:unhideWhenUsed="0"/>
+    <w:lsdException w:name="Light List Accent 1" w:semiHidden="0" w:uiPriority="61" w:unhideWhenUsed="0"/>
+    <w:lsdException w:name="Light Grid Accent 1" w:semiHidden="0" w:uiPriority="62" w:unhideWhenUsed="0"/>
+    <w:lsdException w:name="Medium Shading 1 Accent 1" w:semiHidden="0" w:uiPriority="63" w:unhideWhenUsed="0"/>
+    <w:lsdException w:name="Medium Shading 2 Accent 1" w:semiHidden="0" w:uiPriority="64" w:unhideWhenUsed="0"/>
+    <w:lsdException w:name="Medium List 1 Accent 1" w:semiHidden="0" w:uiPriority="65" w:unhideWhenUsed="0"/>
+    <w:lsdException w:name="Revision" w:unhideWhenUsed="0"/>
+    <w:lsdException w:name="List Paragraph" w:semiHidden="0" w:uiPriority="34" w:unhideWhenUsed="0" w:qFormat="1"/>
+    <w:lsdException w:name="Quote" w:semiHidden="0" w:uiPriority="29" w:unhideWhenUsed="0" w:qFormat="1"/>
+    <w:lsdException w:name="Intense Quote" w:semiHidden="0" w:uiPriority="30" w:unhideWhenUsed="0" w:qFormat="1"/>
+    <w:lsdException w:name="Medium List 2 Accent 1" w:semiHidden="0" w:uiPriority="66" w:unhideWhenUsed="0"/>
+    <w:lsdException w:name="Medium Grid 1 Accent 1" w:semiHidden="0" w:uiPriority="67" w:unhideWhenUsed="0"/>
+    <w:lsdException w:name="Medium Grid 2 Accent 1" w:semiHidden="0" w:uiPriority="68" w:unhideWhenUsed="0"/>
+    <w:lsdException w:name="Medium Grid 3 Accent 1" w:semiHidden="0" w:uiPriority="69" w:unhideWhenUsed="0"/>
+    <w:lsdException w:name="Dark List Accent 1" w:semiHidden="0" w:uiPriority="70" w:unhideWhenUsed="0"/>
+    <w:lsdException w:name="Colorful Shading Accent 1" w:semiHidden="0" w:uiPriority="71" w:unhideWhenUsed="0"/>
+    <w:lsdException w:name="Colorful List Accent 1" w:semiHidden="0" w:uiPriority="72" w:unhideWhenUsed="0"/>
+    <w:lsdException w:name="Colorful Grid Accent 1" w:semiHidden="0" w:uiPriority="73" w:unhideWhenUsed="0"/>
+    <w:lsdException w:name="Light Shading Accent 2" w:semiHidden="0" w:uiPriority="60" w:unhideWhenUsed="0"/>
+    <w:lsdException w:name="Light List Accent 2" w:semiHidden="0" w:uiPriority="61" w:unhideWhenUsed="0"/>
+    <w:lsdException w:name="Light Grid Accent 2" w:semiHidden="0" w:uiPriority="62" w:unhideWhenUsed="0"/>
+    <w:lsdException w:name="Medium Shading 1 Accent 2" w:semiHidden="0" w:uiPriority="63" w:unhideWhenUsed="0"/>
+    <w:lsdException w:name="Medium Shading 2 Accent 2" w:semiHidden="0" w:uiPriority="64" w:unhideWhenUsed="0"/>
+    <w:lsdException w:name="Medium List 1 Accent 2" w:semiHidden="0" w:uiPriority="65" w:unhideWhenUsed="0"/>
+    <w:lsdException w:name="Medium List 2 Accent 2" w:semiHidden="0" w:uiPriority="66" w:unhideWhenUsed="0"/>
+    <w:lsdException w:name="Medium Grid 1 Accent 2" w:semiHidden="0" w:uiPriority="67" w:unhideWhenUsed="0"/>
+    <w:lsdException w:name="Medium Grid 2 Accent 2" w:semiHidden="0" w:uiPriority="68" w:unhideWhenUsed="0"/>
+    <w:lsdException w:name="Medium Grid 3 Accent 2" w:semiHidden="0" w:uiPriority="69" w:unhideWhenUsed="0"/>
+    <w:lsdException w:name="Dark List Accent 2" w:semiHidden="0" w:uiPriority="70" w:unhideWhenUsed="0"/>
+    <w:lsdException w:name="Colorful Shading Accent 2" w:semiHidden="0" w:uiPriority="71" w:unhideWhenUsed="0"/>
+    <w:lsdException w:name="Colorful List Accent 2" w:semiHidden="0" w:uiPriority="72" w:unhideWhenUsed="0"/>
+    <w:lsdException w:name="Colorful Grid Accent 2" w:semiHidden="0" w:uiPriority="73" w:unhideWhenUsed="0"/>
+    <w:lsdException w:name="Light Shading Accent 3" w:semiHidden="0" w:uiPriority="60" w:unhideWhenUsed="0"/>
+    <w:lsdException w:name="Light List Accent 3" w:semiHidden="0" w:uiPriority="61" w:unhideWhenUsed="0"/>
+    <w:lsdException w:name="Light Grid Accent 3" w:semiHidden="0" w:uiPriority="62" w:unhideWhenUsed="0"/>
+    <w:lsdException w:name="Medium Shading 1 Accent 3" w:semiHidden="0" w:uiPriority="63" w:unhideWhenUsed="0"/>
+    <w:lsdException w:name="Medium Shading 2 Accent 3" w:semiHidden="0" w:uiPriority="64" w:unhideWhenUsed="0"/>
+    <w:lsdException w:name="Medium List 1 Accent 3" w:semiHidden="0" w:uiPriority="65" w:unhideWhenUsed="0"/>
+    <w:lsdException w:name="Medium List 2 Accent 3" w:semiHidden="0" w:uiPriority="66" w:unhideWhenUsed="0"/>
+    <w:lsdException w:name="Medium Grid 1 Accent 3" w:semiHidden="0" w:uiPriority="67" w:unhideWhenUsed="0"/>
+    <w:lsdException w:name="Medium Grid 2 Accent 3" w:semiHidden="0" w:uiPriority="68" w:unhideWhenUsed="0"/>
+    <w:lsdException w:name="Medium Grid 3 Accent 3" w:semiHidden="0" w:uiPriority="69" w:unhideWhenUsed="0"/>
+    <w:lsdException w:name="Dark List Accent 3" w:semiHidden="0" w:uiPriority="70" w:unhideWhenUsed="0"/>
+    <w:lsdException w:name="Colorful Shading Accent 3" w:semiHidden="0" w:uiPriority="71" w:unhideWhenUsed="0"/>
+    <w:lsdException w:name="Colorful List Accent 3" w:semiHidden="0" w:uiPriority="72" w:unhideWhenUsed="0"/>
+    <w:lsdException w:name="Colorful Grid Accent 3" w:semiHidden="0" w:uiPriority="73" w:unhideWhenUsed="0"/>
+    <w:lsdException w:name="Light Shading Accent 4" w:semiHidden="0" w:uiPriority="60" w:unhideWhenUsed="0"/>
+    <w:lsdException w:name="Light List Accent 4" w:semiHidden="0" w:uiPriority="61" w:unhideWhenUsed="0"/>
+    <w:lsdException w:name="Light Grid Accent 4" w:semiHidden="0" w:uiPriority="62" w:unhideWhenUsed="0"/>
+    <w:lsdException w:name="Medium Shading 1 Accent 4" w:semiHidden="0" w:uiPriority="63" w:unhideWhenUsed="0"/>
+    <w:lsdException w:name="Medium Shading 2 Accent 4" w:semiHidden="0" w:uiPriority="64" w:unhideWhenUsed="0"/>
+    <w:lsdException w:name="Medium List 1 Accent 4" w:semiHidden="0" w:uiPriority="65" w:unhideWhenUsed="0"/>
+    <w:lsdException w:name="Medium List 2 Accent 4" w:semiHidden="0" w:uiPriority="66" w:unhideWhenUsed="0"/>
+    <w:lsdException w:name="Medium Grid 1 Accent 4" w:semiHidden="0" w:uiPriority="67" w:unhideWhenUsed="0"/>
+    <w:lsdException w:name="Medium Grid 2 Accent 4" w:semiHidden="0" w:uiPriority="68" w:unhideWhenUsed="0"/>
+    <w:lsdException w:name="Medium Grid 3 Accent 4" w:semiHidden="0" w:uiPriority="69" w:unhideWhenUsed="0"/>
+    <w:lsdException w:name="Dark List Accent 4" w:semiHidden="0" w:uiPriority="70" w:unhideWhenUsed="0"/>
+    <w:lsdException w:name="Colorful Shading Accent 4" w:semiHidden="0" w:uiPriority="71" w:unhideWhenUsed="0"/>
+    <w:lsdException w:name="Colorful List Accent 4" w:semiHidden="0" w:uiPriority="72" w:unhideWhenUsed="0"/>
+    <w:lsdException w:name="Colorful Grid Accent 4" w:semiHidden="0" w:uiPriority="73" w:unhideWhenUsed="0"/>
+    <w:lsdException w:name="Light Shading Accent 5" w:semiHidden="0" w:uiPriority="60" w:unhideWhenUsed="0"/>
+    <w:lsdException w:name="Light List Accent 5" w:semiHidden="0" w:uiPriority="61" w:unhideWhenUsed="0"/>
+    <w:lsdException w:name="Light Grid Accent 5" w:semiHidden="0" w:uiPriority="62" w:unhideWhenUsed="0"/>
+    <w:lsdException w:name="Medium Shading 1 Accent 5" w:semiHidden="0" w:uiPriority="63" w:unhideWhenUsed="0"/>
+    <w:lsdException w:name="Medium Shading 2 Accent 5" w:semiHidden="0" w:uiPriority="64" w:unhideWhenUsed="0"/>
+    <w:lsdException w:name="Medium List 1 Accent 5" w:semiHidden="0" w:uiPriority="65" w:unhideWhenUsed="0"/>
+    <w:lsdException w:name="Medium List 2 Accent 5" w:semiHidden="0" w:uiPriority="66" w:unhideWhenUsed="0"/>
+    <w:lsdException w:name="Medium Grid 1 Accent 5" w:semiHidden="0" w:uiPriority="67" w:unhideWhenUsed="0"/>
+    <w:lsdException w:name="Medium Grid 2 Accent 5" w:semiHidden="0" w:uiPriority="68" w:unhideWhenUsed="0"/>
+    <w:lsdException w:name="Medium Grid 3 Accent 5" w:semiHidden="0" w:uiPriority="69" w:unhideWhenUsed="0"/>
+    <w:lsdException w:name="Dark List Accent 5" w:semiHidden="0" w:uiPriority="70" w:unhideWhenUsed="0"/>
+    <w:lsdException w:name="Colorful Shading Accent 5" w:semiHidden="0" w:uiPriority="71" w:unhideWhenUsed="0"/>
+    <w:lsdException w:name="Colorful List Accent 5" w:semiHidden="0" w:uiPriority="72" w:unhideWhenUsed="0"/>
+    <w:lsdException w:name="Colorful Grid Accent 5" w:semiHidden="0" w:uiPriority="73" w:unhideWhenUsed="0"/>
+    <w:lsdException w:name="Light Shading Accent 6" w:semiHidden="0" w:uiPriority="60" w:unhideWhenUsed="0"/>
+    <w:lsdException w:name="Light List Accent 6" w:semiHidden="0" w:uiPriority="61" w:unhideWhenUsed="0"/>
+    <w:lsdException w:name="Light Grid Accent 6" w:semiHidden="0" w:uiPriority="62" w:unhideWhenUsed="0"/>
+    <w:lsdException w:name="Medium Shading 1 Accent 6" w:semiHidden="0" w:uiPriority="63" w:unhideWhenUsed="0"/>
+    <w:lsdException w:name="Medium Shading 2 Accent 6" w:semiHidden="0" w:uiPriority="64" w:unhideWhenUsed="0"/>
+    <w:lsdException w:name="Medium List 1 Accent 6" w:semiHidden="0" w:uiPriority="65" w:unhideWhenUsed="0"/>
+    <w:lsdException w:name="Medium List 2 Accent 6" w:semiHidden="0" w:uiPriority="66" w:unhideWhenUsed="0"/>
+    <w:lsdException w:name="Medium Grid 1 Accent 6" w:semiHidden="0" w:uiPriority="67" w:unhideWhenUsed="0"/>
+    <w:lsdException w:name="Medium Grid 2 Accent 6" w:semiHidden="0" w:uiPriority="68" w:unhideWhenUsed="0"/>
+    <w:lsdException w:name="Medium Grid 3 Accent 6" w:semiHidden="0" w:uiPriority="69" w:unhideWhenUsed="0"/>
+    <w:lsdException w:name="Dark List Accent 6" w:semiHidden="0" w:uiPriority="70" w:unhideWhenUsed="0"/>
+    <w:lsdException w:name="Colorful Shading Accent 6" w:semiHidden="0" w:uiPriority="71" w:unhideWhenUsed="0"/>
+    <w:lsdException w:name="Colorful List Accent 6" w:semiHidden="0" w:uiPriority="72" w:unhideWhenUsed="0"/>
+    <w:lsdException w:name="Colorful Grid Accent 6" w:semiHidden="0" w:uiPriority="73" w:unhideWhenUsed="0"/>
+    <w:lsdException w:name="Subtle Emphasis" w:semiHidden="0" w:uiPriority="19" w:unhideWhenUsed="0" w:qFormat="1"/>
+    <w:lsdException w:name="Intense Emphasis" w:semiHidden="0" w:uiPriority="21" w:unhideWhenUsed="0" w:qFormat="1"/>
+    <w:lsdException w:name="Subtle Reference" w:semiHidden="0" w:uiPriority="31" w:unhideWhenUsed="0" w:qFormat="1"/>
+    <w:lsdException w:name="Intense Reference" w:semiHidden="0" w:uiPriority="32" w:unhideWhenUsed="0" w:qFormat="1"/>
+    <w:lsdException w:name="Book Title" w:semiHidden="0" w:uiPriority="33" w:unhideWhenUsed="0" w:qFormat="1"/>
+    <w:lsdException w:name="Bibliography" w:uiPriority="37"/>
+    <w:lsdException w:name="TOC Heading" w:uiPriority="39" w:qFormat="1"/>
+  </w:latentStyles>
+  <w:style w:type="paragraph" w:default="1" w:styleId="Normal">
+    <w:name w:val="Normal"/>
+    <w:qFormat/>
+  </w:style>
+  <w:style w:type="character" w:default="1" w:styleId="DefaultParagraphFont">
+    <w:name w:val="Default Paragraph Font"/>
+    <w:uiPriority w:val="1"/>
+    <w:semiHidden/>
+    <w:unhideWhenUsed/>
+  </w:style>
+  <w:style w:type="table" w:default="1" w:styleId="TableNormal">
+    <w:name w:val="Normal Table"/>
+    <w:uiPriority w:val="99"/>
+    <w:semiHidden/>
+    <w:unhideWhenUsed/>
+    <w:tblPr>
+      <w:tblInd w:w="0" w:type="dxa"/>
+      <w:tblCellMar>
+        <w:top w:w="0" w:type="dxa"/>
+        <w:left w:w="108" w:type="dxa"/>
+        <w:bottom w:w="0" w:type="dxa"/>
+        <w:right w:w="108" w:type="dxa"/>
+      </w:tblCellMar>
+    </w:tblPr>
+  </w:style>
+  <w:style w:type="numbering" w:default="1" w:styleId="NoList">
+    <w:name w:val="No List"/>
+    <w:uiPriority w:val="99"/>
+    <w:semiHidden/>
+    <w:unhideWhenUsed/>
+  </w:style>
+  <w:style w:type="paragraph" w:customStyle="1" w:styleId="D8E0F07E2DBB4A0086D2DBD3636F3BE7">
+    <w:name w:val="D8E0F07E2DBB4A0086D2DBD3636F3BE7"/>
+    <w:rsid w:val="009E3238"/>
+  </w:style>
+  <w:style w:type="paragraph" w:customStyle="1" w:styleId="7FD1F3F7D3D144E49E7E668071CCF8F8">
+    <w:name w:val="7FD1F3F7D3D144E49E7E668071CCF8F8"/>
+    <w:rsid w:val="009E3238"/>
+  </w:style>
+</w:styles>
+</file>
+
 <file path=word/glossary/webSettings.xml><?xml version="1.0" encoding="utf-8"?>
-<w:webSettings xmlns:mc="http://schemas.openxmlformats.org/markup-compatibility/2006" xmlns:r="http://schemas.openxmlformats.org/officeDocument/2006/relationships" xmlns:w="http://schemas.openxmlformats.org/wordprocessingml/2006/main" xmlns:w14="http://schemas.microsoft.com/office/word/2010/wordml" xmlns:w15="http://schemas.microsoft.com/office/word/2012/wordml" mc:Ignorable="w14 w15">
+<w:webSettings xmlns:mc="http://schemas.openxmlformats.org/markup-compatibility/2006" xmlns:r="http://schemas.openxmlformats.org/officeDocument/2006/relationships" xmlns:w="http://schemas.openxmlformats.org/wordprocessingml/2006/main" xmlns:w14="http://schemas.microsoft.com/office/word/2010/wordml" mc:Ignorable="w14">
   <w:optimizeForBrowser/>
   <w:allowPNG/>
 </w:webSettings>
@@ -2101,7 +2321,7 @@
 </file>
 
 <file path=customXml/itemProps1.xml><?xml version="1.0" encoding="utf-8"?>
-<ds:datastoreItem xmlns:ds="http://schemas.openxmlformats.org/officeDocument/2006/customXml" ds:itemID="{4EFE7360-B76C-4AC5-8488-C9428676C07D}">
+<ds:datastoreItem xmlns:ds="http://schemas.openxmlformats.org/officeDocument/2006/customXml" ds:itemID="{CBF669F9-1A40-4A8D-82BB-93BD45D2AF2E}">
   <ds:schemaRefs>
     <ds:schemaRef ds:uri="http://schemas.openxmlformats.org/officeDocument/2006/bibliography"/>
   </ds:schemaRefs>

</xml_diff>

<commit_message>
Added minor TODO to doc.
</commit_message>
<xml_diff>
--- a/doc/Assignment 2 - Developer Journal.docx
+++ b/doc/Assignment 2 - Developer Journal.docx
@@ -910,15 +910,20 @@
     </w:p>
     <w:p>
       <w:r>
-        <w:t>Another problem I’m having is that most of the services that interact with the database have a hard coded ‘localhost’ variable pointing at the database – how to handle this locally (by hardcoding?) or in an environment like AWS or IBM Bluemix?</w:t>
-      </w:r>
-    </w:p>
-    <w:p>
-      <w:r>
-        <w:t>TODO</w:t>
+        <w:t>TODO – Talk about deploying to DockerHub.</w:t>
       </w:r>
       <w:bookmarkStart w:id="0" w:name="_GoBack"/>
       <w:bookmarkEnd w:id="0"/>
+    </w:p>
+    <w:p>
+      <w:r>
+        <w:t>Another problem I’m having is that most of the services that interact with the database have a hard coded ‘localhost’ variable pointing at the database – how to handle this locally (by hardcoding?) or in an environment like AWS or IBM Bluemix?</w:t>
+      </w:r>
+    </w:p>
+    <w:p>
+      <w:r>
+        <w:t>TODO</w:t>
+      </w:r>
     </w:p>
     <w:p/>
     <w:p>
@@ -1005,28 +1010,13 @@
     </w:p>
     <w:p>
       <w:r>
-        <w:t>Next, I</w:t>
-      </w:r>
-      <w:r>
-        <w:t xml:space="preserve"> connect</w:t>
-      </w:r>
-      <w:r>
-        <w:t>ed</w:t>
-      </w:r>
-      <w:r>
-        <w:t xml:space="preserve"> to port 3306 on </w:t>
+        <w:t xml:space="preserve">Next, I connected to port 3306 on </w:t>
       </w:r>
       <w:r>
         <w:t>192.168.99.100</w:t>
       </w:r>
       <w:r>
-        <w:t xml:space="preserve"> using MySQL Workbench and </w:t>
-      </w:r>
-      <w:r>
-        <w:t>ran</w:t>
-      </w:r>
-      <w:r>
-        <w:t xml:space="preserve"> the SQL to create the shop DB.</w:t>
+        <w:t xml:space="preserve"> using MySQL Workbench and ran the SQL to create the shop DB.</w:t>
       </w:r>
     </w:p>
     <w:p>
@@ -2554,8 +2544,9 @@
     <w:panose1 w:val="020B0604030504040204"/>
     <w:charset w:val="00"/>
     <w:family w:val="swiss"/>
+    <w:notTrueType/>
     <w:pitch w:val="variable"/>
-    <w:sig w:usb0="E1002EFF" w:usb1="C000605B" w:usb2="00000029" w:usb3="00000000" w:csb0="000101FF" w:csb1="00000000"/>
+    <w:sig w:usb0="00000003" w:usb1="00000000" w:usb2="00000000" w:usb3="00000000" w:csb0="00000001" w:csb1="00000000"/>
   </w:font>
   <w:font w:name="Cambria">
     <w:panose1 w:val="02040503050406030204"/>
@@ -2586,6 +2577,7 @@
     <w:rsid w:val="005915FD"/>
     <w:rsid w:val="00661343"/>
     <w:rsid w:val="009E3238"/>
+    <w:rsid w:val="00B850EF"/>
     <w:rsid w:val="00C16753"/>
     <w:rsid w:val="00E35EF9"/>
   </w:rsids>
@@ -3302,7 +3294,7 @@
 </file>
 
 <file path=customXml/itemProps1.xml><?xml version="1.0" encoding="utf-8"?>
-<ds:datastoreItem xmlns:ds="http://schemas.openxmlformats.org/officeDocument/2006/customXml" ds:itemID="{062B59FE-0BC8-4841-BEF3-5154F87E62F7}">
+<ds:datastoreItem xmlns:ds="http://schemas.openxmlformats.org/officeDocument/2006/customXml" ds:itemID="{4DF0F49F-5388-4346-9CB2-282F25082B08}">
   <ds:schemaRefs>
     <ds:schemaRef ds:uri="http://schemas.openxmlformats.org/officeDocument/2006/bibliography"/>
   </ds:schemaRefs>

</xml_diff>

<commit_message>
Implemented logout functionality. Started on orders service (some issue with getting data to it though, need to fix). Need to figure out how to keep user logged in if cookie exists and the page is refreshed. Added new cookies to hold usertype and customerid. To be continued...
</commit_message>
<xml_diff>
--- a/doc/Assignment 2 - Developer Journal.docx
+++ b/doc/Assignment 2 - Developer Journal.docx
@@ -309,8 +309,15 @@
     </w:p>
     <w:p>
       <w:r>
-        <w:t>I added the usertype to the session variable also so I can use it to determine if the logged in user should be able to see certain items or not.</w:t>
-      </w:r>
+        <w:t>I added some new cookies, one called user_type and one called customer_id that I use in the application.</w:t>
+      </w:r>
+    </w:p>
+    <w:p>
+      <w:r>
+        <w:t>For example, I use user_type to determine wheater or not to show certain items in the UI (e.g. the admin pages) to the user.</w:t>
+      </w:r>
+      <w:bookmarkStart w:id="0" w:name="_GoBack"/>
+      <w:bookmarkEnd w:id="0"/>
     </w:p>
     <w:p/>
     <w:p>
@@ -318,6 +325,31 @@
         <w:t>TODO – Document coding briefly as I go…</w:t>
       </w:r>
     </w:p>
+    <w:p>
+      <w:pPr>
+        <w:rPr>
+          <w:b/>
+        </w:rPr>
+      </w:pPr>
+      <w:r>
+        <w:rPr>
+          <w:b/>
+        </w:rPr>
+        <w:t>Creating the Order Service</w:t>
+      </w:r>
+    </w:p>
+    <w:p>
+      <w:r>
+        <w:t>The orders service is critical to a number of functions, so it needs to be implemented.</w:t>
+      </w:r>
+    </w:p>
+    <w:p>
+      <w:r>
+        <w:t>I created a skeleton orders service that will run on port 3005.</w:t>
+      </w:r>
+    </w:p>
+    <w:p/>
+    <w:p/>
     <w:p/>
     <w:p>
       <w:pPr>
@@ -431,6 +463,7 @@
     </w:p>
     <w:p>
       <w:r>
+        <w:lastRenderedPageBreak/>
         <w:t>Note that I had to make a change to package.json in the user service also, due to the main file being called ‘app.js’ and not ‘server.js’ in this service:</w:t>
       </w:r>
     </w:p>
@@ -482,7 +515,6 @@
     <w:p/>
     <w:p>
       <w:r>
-        <w:lastRenderedPageBreak/>
         <w:t>Once I had my Dockerfile created, I used Docker for Windows to create a Docker image using the following command:</w:t>
       </w:r>
     </w:p>
@@ -617,6 +649,7 @@
           <w:noProof/>
           <w:lang w:eastAsia="en-IE"/>
         </w:rPr>
+        <w:lastRenderedPageBreak/>
         <w:drawing>
           <wp:inline distT="0" distB="0" distL="0" distR="0" wp14:anchorId="76BA9096" wp14:editId="6E49BEB4">
             <wp:extent cx="2447925" cy="2495550"/>
@@ -664,7 +697,6 @@
         <w:rPr>
           <w:i/>
         </w:rPr>
-        <w:lastRenderedPageBreak/>
         <w:t>Front-end Service</w:t>
       </w:r>
     </w:p>
@@ -769,6 +801,7 @@
     </w:p>
     <w:p>
       <w:r>
+        <w:lastRenderedPageBreak/>
         <w:t>Now that I had a Docker file for each service, and an image created, the next step was to test out actually running the images as Docker containers on my local machine.</w:t>
       </w:r>
     </w:p>
@@ -826,7 +859,6 @@
     <w:p/>
     <w:p>
       <w:r>
-        <w:lastRenderedPageBreak/>
         <w:t>The full list of commands I used to get the</w:t>
       </w:r>
       <w:r>
@@ -912,8 +944,6 @@
       <w:r>
         <w:t>TODO – Talk about deploying to DockerHub.</w:t>
       </w:r>
-      <w:bookmarkStart w:id="0" w:name="_GoBack"/>
-      <w:bookmarkEnd w:id="0"/>
     </w:p>
     <w:p>
       <w:r>
@@ -941,6 +971,7 @@
     </w:p>
     <w:p>
       <w:r>
+        <w:lastRenderedPageBreak/>
         <w:t>At this point my services were running fine in Docker containers, but without the MySQL database they would not be much good.</w:t>
       </w:r>
     </w:p>
@@ -1301,7 +1332,7 @@
             <w:rPr>
               <w:noProof/>
             </w:rPr>
-            <w:t>5</w:t>
+            <w:t>2</w:t>
           </w:r>
           <w:r>
             <w:rPr>
@@ -2574,6 +2605,7 @@
     <w:rsidRoot w:val="009E3238"/>
     <w:rsid w:val="00077F84"/>
     <w:rsid w:val="00195CA3"/>
+    <w:rsid w:val="002536A8"/>
     <w:rsid w:val="005915FD"/>
     <w:rsid w:val="00661343"/>
     <w:rsid w:val="009E3238"/>
@@ -3294,7 +3326,7 @@
 </file>
 
 <file path=customXml/itemProps1.xml><?xml version="1.0" encoding="utf-8"?>
-<ds:datastoreItem xmlns:ds="http://schemas.openxmlformats.org/officeDocument/2006/customXml" ds:itemID="{4DF0F49F-5388-4346-9CB2-282F25082B08}">
+<ds:datastoreItem xmlns:ds="http://schemas.openxmlformats.org/officeDocument/2006/customXml" ds:itemID="{B03D5EB6-EB8A-4FA3-AC21-A5FF747E8116}">
   <ds:schemaRefs>
     <ds:schemaRef ds:uri="http://schemas.openxmlformats.org/officeDocument/2006/bibliography"/>
   </ds:schemaRefs>

</xml_diff>

<commit_message>
Bring developer journal up-to-date.
</commit_message>
<xml_diff>
--- a/doc/Assignment 2 - Developer Journal.docx
+++ b/doc/Assignment 2 - Developer Journal.docx
@@ -1,6 +1,6 @@
 
 <file path=word/document.xml><?xml version="1.0" encoding="utf-8"?>
-<w:document xmlns:wpc="http://schemas.microsoft.com/office/word/2010/wordprocessingCanvas" xmlns:mc="http://schemas.openxmlformats.org/markup-compatibility/2006" xmlns:o="urn:schemas-microsoft-com:office:office" xmlns:r="http://schemas.openxmlformats.org/officeDocument/2006/relationships" xmlns:m="http://schemas.openxmlformats.org/officeDocument/2006/math" xmlns:v="urn:schemas-microsoft-com:vml" xmlns:wp14="http://schemas.microsoft.com/office/word/2010/wordprocessingDrawing" xmlns:wp="http://schemas.openxmlformats.org/drawingml/2006/wordprocessingDrawing" xmlns:w10="urn:schemas-microsoft-com:office:word" xmlns:w="http://schemas.openxmlformats.org/wordprocessingml/2006/main" xmlns:w14="http://schemas.microsoft.com/office/word/2010/wordml" xmlns:wpg="http://schemas.microsoft.com/office/word/2010/wordprocessingGroup" xmlns:wpi="http://schemas.microsoft.com/office/word/2010/wordprocessingInk" xmlns:wne="http://schemas.microsoft.com/office/word/2006/wordml" xmlns:wps="http://schemas.microsoft.com/office/word/2010/wordprocessingShape" mc:Ignorable="w14 wp14">
+<w:document xmlns:wpc="http://schemas.microsoft.com/office/word/2010/wordprocessingCanvas" xmlns:mc="http://schemas.openxmlformats.org/markup-compatibility/2006" xmlns:o="urn:schemas-microsoft-com:office:office" xmlns:r="http://schemas.openxmlformats.org/officeDocument/2006/relationships" xmlns:m="http://schemas.openxmlformats.org/officeDocument/2006/math" xmlns:v="urn:schemas-microsoft-com:vml" xmlns:wp14="http://schemas.microsoft.com/office/word/2010/wordprocessingDrawing" xmlns:wp="http://schemas.openxmlformats.org/drawingml/2006/wordprocessingDrawing" xmlns:w10="urn:schemas-microsoft-com:office:word" xmlns:w="http://schemas.openxmlformats.org/wordprocessingml/2006/main" xmlns:w14="http://schemas.microsoft.com/office/word/2010/wordml" xmlns:w15="http://schemas.microsoft.com/office/word/2012/wordml" xmlns:wpg="http://schemas.microsoft.com/office/word/2010/wordprocessingGroup" xmlns:wpi="http://schemas.microsoft.com/office/word/2010/wordprocessingInk" xmlns:wne="http://schemas.microsoft.com/office/word/2006/wordml" xmlns:wps="http://schemas.microsoft.com/office/word/2010/wordprocessingShape" mc:Ignorable="w14 w15 wp14">
   <w:body>
     <w:p>
       <w:pPr>
@@ -33,11 +33,13 @@
       <w:pPr>
         <w:rPr>
           <w:b/>
+          <w:u w:val="single"/>
         </w:rPr>
       </w:pPr>
       <w:r>
         <w:rPr>
           <w:b/>
+          <w:u w:val="single"/>
         </w:rPr>
         <w:t>Choosing a Project</w:t>
       </w:r>
@@ -68,11 +70,13 @@
       <w:pPr>
         <w:rPr>
           <w:b/>
+          <w:u w:val="single"/>
         </w:rPr>
       </w:pPr>
       <w:r>
         <w:rPr>
           <w:b/>
+          <w:u w:val="single"/>
         </w:rPr>
         <w:t>My Initial Plan</w:t>
       </w:r>
@@ -143,7 +147,7 @@
         </w:numPr>
       </w:pPr>
       <w:r>
-        <w:t>Clean-up login functionality?</w:t>
+        <w:t>Ensure the login/logout functionality works (currently it does not work correctly).</w:t>
       </w:r>
     </w:p>
     <w:p>
@@ -155,7 +159,19 @@
         </w:numPr>
       </w:pPr>
       <w:r>
-        <w:t>Implement checkout feature?</w:t>
+        <w:t>Implement checkout feature.</w:t>
+      </w:r>
+    </w:p>
+    <w:p>
+      <w:pPr>
+        <w:pStyle w:val="ListParagraph"/>
+        <w:numPr>
+          <w:ilvl w:val="1"/>
+          <w:numId w:val="1"/>
+        </w:numPr>
+      </w:pPr>
+      <w:r>
+        <w:t>Requires an orders service to be implemented.</w:t>
       </w:r>
     </w:p>
     <w:p>
@@ -167,7 +183,7 @@
         </w:numPr>
       </w:pPr>
       <w:r>
-        <w:t>Support logout functionality?</w:t>
+        <w:t>Stock Management Service.</w:t>
       </w:r>
     </w:p>
     <w:p>
@@ -179,19 +195,7 @@
         </w:numPr>
       </w:pPr>
       <w:r>
-        <w:t>Investigate Discovery Service for REST?</w:t>
-      </w:r>
-    </w:p>
-    <w:p>
-      <w:pPr>
-        <w:pStyle w:val="ListParagraph"/>
-        <w:numPr>
-          <w:ilvl w:val="0"/>
-          <w:numId w:val="1"/>
-        </w:numPr>
-      </w:pPr>
-      <w:r>
-        <w:t>Stock Management Service?</w:t>
+        <w:t>Code clean-up and commenting.</w:t>
       </w:r>
     </w:p>
     <w:p/>
@@ -211,24 +215,136 @@
           <w:szCs w:val="28"/>
           <w:u w:val="single"/>
         </w:rPr>
-        <w:t>Development Journal</w:t>
-      </w:r>
-    </w:p>
-    <w:p>
-      <w:pPr>
+        <w:t xml:space="preserve">Development </w:t>
+      </w:r>
+      <w:r>
         <w:rPr>
           <w:b/>
-        </w:rPr>
-      </w:pPr>
+          <w:sz w:val="28"/>
+          <w:szCs w:val="28"/>
+          <w:u w:val="single"/>
+        </w:rPr>
+        <w:t xml:space="preserve">Efforts </w:t>
+      </w:r>
       <w:r>
         <w:rPr>
           <w:b/>
-        </w:rPr>
-        <w:t>Add support for an Admin use</w:t>
-      </w:r>
-      <w:r>
+          <w:sz w:val="28"/>
+          <w:szCs w:val="28"/>
+          <w:u w:val="single"/>
+        </w:rPr>
+        <w:t>Journal</w:t>
+      </w:r>
+    </w:p>
+    <w:p>
+      <w:pPr>
         <w:rPr>
           <w:b/>
+          <w:u w:val="single"/>
+        </w:rPr>
+      </w:pPr>
+      <w:r>
+        <w:rPr>
+          <w:b/>
+          <w:u w:val="single"/>
+        </w:rPr>
+        <w:t>User Interface Clean-up</w:t>
+      </w:r>
+    </w:p>
+    <w:p>
+      <w:r>
+        <w:t>In Assignment 1, I had added bootstrap and done some basic styling of the user interface. To complete this within the front-end service, I completed the following:</w:t>
+      </w:r>
+    </w:p>
+    <w:p>
+      <w:pPr>
+        <w:pStyle w:val="ListParagraph"/>
+        <w:numPr>
+          <w:ilvl w:val="0"/>
+          <w:numId w:val="6"/>
+        </w:numPr>
+      </w:pPr>
+      <w:r>
+        <w:t>Moved the inline CSS in Index.html to its own style.css file.</w:t>
+      </w:r>
+    </w:p>
+    <w:p>
+      <w:pPr>
+        <w:pStyle w:val="ListParagraph"/>
+        <w:numPr>
+          <w:ilvl w:val="0"/>
+          <w:numId w:val="6"/>
+        </w:numPr>
+      </w:pPr>
+      <w:r>
+        <w:t>Used bootstrap to create a new header, navigation bar and login form integrated into the header.</w:t>
+      </w:r>
+    </w:p>
+    <w:p>
+      <w:pPr>
+        <w:pStyle w:val="ListParagraph"/>
+        <w:numPr>
+          <w:ilvl w:val="0"/>
+          <w:numId w:val="6"/>
+        </w:numPr>
+        <w:rPr>
+          <w:highlight w:val="yellow"/>
+        </w:rPr>
+      </w:pPr>
+      <w:r>
+        <w:rPr>
+          <w:highlight w:val="yellow"/>
+        </w:rPr>
+        <w:t>TODO</w:t>
+      </w:r>
+    </w:p>
+    <w:p>
+      <w:pPr>
+        <w:rPr>
+          <w:b/>
+        </w:rPr>
+      </w:pPr>
+    </w:p>
+    <w:p>
+      <w:pPr>
+        <w:rPr>
+          <w:b/>
+        </w:rPr>
+      </w:pPr>
+    </w:p>
+    <w:p>
+      <w:pPr>
+        <w:rPr>
+          <w:b/>
+          <w:u w:val="single"/>
+        </w:rPr>
+      </w:pPr>
+      <w:r>
+        <w:rPr>
+          <w:b/>
+          <w:u w:val="single"/>
+        </w:rPr>
+        <w:lastRenderedPageBreak/>
+        <w:t>Add S</w:t>
+      </w:r>
+      <w:r>
+        <w:rPr>
+          <w:b/>
+          <w:u w:val="single"/>
+        </w:rPr>
+        <w:t>upport for an Admin U</w:t>
+      </w:r>
+      <w:r>
+        <w:rPr>
+          <w:b/>
+          <w:u w:val="single"/>
+        </w:rPr>
+        <w:t>se</w:t>
+      </w:r>
+      <w:r>
+        <w:rPr>
+          <w:b/>
+          <w:u w:val="single"/>
         </w:rPr>
         <w:t>r</w:t>
       </w:r>
@@ -295,59 +411,263 @@
           <w:ilvl w:val="0"/>
           <w:numId w:val="2"/>
         </w:numPr>
-        <w:rPr>
-          <w:highlight w:val="yellow"/>
-        </w:rPr>
-      </w:pPr>
-      <w:r>
-        <w:rPr>
-          <w:highlight w:val="yellow"/>
-        </w:rPr>
-        <w:lastRenderedPageBreak/>
+      </w:pPr>
+      <w:r>
         <w:t>I’ll then review all code that is used to access pages etc. so I can use the user type to determine if a user should be allowed to access that page.</w:t>
       </w:r>
     </w:p>
     <w:p>
       <w:r>
-        <w:t>I added some new cookies, one called user_type and one called customer_id that I use in the application.</w:t>
-      </w:r>
-    </w:p>
-    <w:p>
-      <w:r>
-        <w:t>For example, I use user_type to determine wheater or not to show certain items in the UI (e.g. the admin pages) to the user.</w:t>
-      </w:r>
+        <w:t xml:space="preserve">I added some new cookies, one called </w:t>
+      </w:r>
+      <w:r>
+        <w:rPr>
+          <w:rFonts w:ascii="Courier New" w:hAnsi="Courier New" w:cs="Courier New"/>
+        </w:rPr>
+        <w:t>user_type</w:t>
+      </w:r>
+      <w:r>
+        <w:t xml:space="preserve"> and one calle</w:t>
+      </w:r>
+      <w:r>
+        <w:t xml:space="preserve">d </w:t>
+      </w:r>
+      <w:r>
+        <w:rPr>
+          <w:rFonts w:ascii="Courier New" w:hAnsi="Courier New" w:cs="Courier New"/>
+        </w:rPr>
+        <w:t>customer_id</w:t>
+      </w:r>
+      <w:r>
+        <w:t xml:space="preserve"> that I use in the </w:t>
+      </w:r>
+      <w:r>
+        <w:t>application.</w:t>
+      </w:r>
+    </w:p>
+    <w:p>
+      <w:r>
+        <w:t xml:space="preserve">For example, I use </w:t>
+      </w:r>
+      <w:r>
+        <w:rPr>
+          <w:rFonts w:ascii="Courier New" w:hAnsi="Courier New" w:cs="Courier New"/>
+        </w:rPr>
+        <w:t>user_type</w:t>
+      </w:r>
+      <w:r>
+        <w:t xml:space="preserve"> to determine </w:t>
+      </w:r>
+      <w:r>
+        <w:t>wheatear</w:t>
+      </w:r>
+      <w:r>
+        <w:t xml:space="preserve"> or not to show certain items in the UI (e.g. the admin pages) to the user.</w:t>
+      </w:r>
+    </w:p>
+    <w:p>
       <w:bookmarkStart w:id="0" w:name="_GoBack"/>
       <w:bookmarkEnd w:id="0"/>
     </w:p>
-    <w:p/>
-    <w:p>
-      <w:r>
-        <w:t>TODO – Document coding briefly as I go…</w:t>
-      </w:r>
-    </w:p>
     <w:p>
       <w:pPr>
         <w:rPr>
           <w:b/>
+          <w:u w:val="single"/>
         </w:rPr>
       </w:pPr>
       <w:r>
         <w:rPr>
           <w:b/>
+          <w:u w:val="single"/>
         </w:rPr>
         <w:t>Creating the Order Service</w:t>
       </w:r>
     </w:p>
     <w:p>
       <w:r>
-        <w:t>The orders service is critical to a number of functions, so it needs to be implemented.</w:t>
-      </w:r>
-    </w:p>
-    <w:p>
-      <w:r>
-        <w:t>I created a skeleton orders service that will run on port 3005.</w:t>
-      </w:r>
-    </w:p>
+        <w:t>As I reviewed the Assignment 1 codebase in terms of what was missing for me to create a functioning application, it was</w:t>
+      </w:r>
+      <w:r>
+        <w:t xml:space="preserve"> obvious that in order to implement features like checkout, I would need to implement an orders service which would be responsible for processing user orders.</w:t>
+      </w:r>
+    </w:p>
+    <w:p>
+      <w:r>
+        <w:t xml:space="preserve">I started by </w:t>
+      </w:r>
+      <w:r>
+        <w:t>create a skeleton orders service with no functionality that would run on port 3005.</w:t>
+      </w:r>
+    </w:p>
+    <w:p>
+      <w:r>
+        <w:t xml:space="preserve">Next in the front-end service, I created express middleware functions in </w:t>
+      </w:r>
+      <w:r>
+        <w:rPr>
+          <w:rFonts w:ascii="Courier New" w:hAnsi="Courier New" w:cs="Courier New"/>
+        </w:rPr>
+        <w:t xml:space="preserve">api/orders/index.js </w:t>
+      </w:r>
+      <w:r>
+        <w:t>in order to be able to call the orders service.</w:t>
+      </w:r>
+    </w:p>
+    <w:p>
+      <w:r>
+        <w:t>Now I need to implement the actual functionality of the orders service. I started with an API (located at /order) where order details could be posted. This API would take care of updating the database:</w:t>
+      </w:r>
+    </w:p>
+    <w:p>
+      <w:pPr>
+        <w:pStyle w:val="ListParagraph"/>
+        <w:numPr>
+          <w:ilvl w:val="0"/>
+          <w:numId w:val="7"/>
+        </w:numPr>
+      </w:pPr>
+      <w:r>
+        <w:rPr>
+          <w:highlight w:val="yellow"/>
+        </w:rPr>
+        <w:t>TODO</w:t>
+      </w:r>
+      <w:r>
+        <w:t xml:space="preserve"> – Check stock service???</w:t>
+      </w:r>
+    </w:p>
+    <w:p>
+      <w:pPr>
+        <w:pStyle w:val="ListParagraph"/>
+        <w:numPr>
+          <w:ilvl w:val="0"/>
+          <w:numId w:val="7"/>
+        </w:numPr>
+      </w:pPr>
+      <w:r>
+        <w:t xml:space="preserve">Update the </w:t>
+      </w:r>
+      <w:r>
+        <w:rPr>
+          <w:rFonts w:ascii="Courier New" w:hAnsi="Courier New" w:cs="Courier New"/>
+        </w:rPr>
+        <w:t>orders</w:t>
+      </w:r>
+      <w:r>
+        <w:t xml:space="preserve"> table with the high level order details (customer ID, date etc.)</w:t>
+      </w:r>
+    </w:p>
+    <w:p>
+      <w:pPr>
+        <w:pStyle w:val="ListParagraph"/>
+        <w:numPr>
+          <w:ilvl w:val="0"/>
+          <w:numId w:val="7"/>
+        </w:numPr>
+      </w:pPr>
+      <w:r>
+        <w:t xml:space="preserve">Update the </w:t>
+      </w:r>
+      <w:r>
+        <w:rPr>
+          <w:rFonts w:ascii="Courier New" w:hAnsi="Courier New" w:cs="Courier New"/>
+        </w:rPr>
+        <w:t>orderdetails</w:t>
+      </w:r>
+      <w:r>
+        <w:t xml:space="preserve"> table with the details of the items actually being ordered (tied back to the relevant row in </w:t>
+      </w:r>
+      <w:r>
+        <w:rPr>
+          <w:rFonts w:ascii="Courier New" w:hAnsi="Courier New" w:cs="Courier New"/>
+        </w:rPr>
+        <w:t>orders</w:t>
+      </w:r>
+      <w:r>
+        <w:t>).</w:t>
+      </w:r>
+    </w:p>
+    <w:p>
+      <w:pPr>
+        <w:pStyle w:val="ListParagraph"/>
+        <w:numPr>
+          <w:ilvl w:val="0"/>
+          <w:numId w:val="7"/>
+        </w:numPr>
+      </w:pPr>
+      <w:r>
+        <w:rPr>
+          <w:highlight w:val="yellow"/>
+        </w:rPr>
+        <w:t>TODO</w:t>
+      </w:r>
+      <w:r>
+        <w:t xml:space="preserve"> – decrement stock levels for these products?</w:t>
+      </w:r>
+    </w:p>
+    <w:p>
+      <w:r>
+        <w:t>While implementing the orders service, I also discovered a defect in the user service.</w:t>
+      </w:r>
+    </w:p>
+    <w:p>
+      <w:r>
+        <w:t>The user</w:t>
+      </w:r>
+      <w:r>
+        <w:t xml:space="preserve"> service was not checking the password provided, only the username. So as long as a valid usernam</w:t>
+      </w:r>
+      <w:r>
+        <w:t xml:space="preserve">e was input, the login would always be </w:t>
+      </w:r>
+      <w:r>
+        <w:t>successful, even if the password for that user was incorrect. I modified the user service to take account of the password also.</w:t>
+      </w:r>
+    </w:p>
+    <w:p/>
+    <w:p>
+      <w:pPr>
+        <w:rPr>
+          <w:b/>
+          <w:u w:val="single"/>
+        </w:rPr>
+      </w:pPr>
+      <w:r>
+        <w:rPr>
+          <w:b/>
+          <w:u w:val="single"/>
+        </w:rPr>
+        <w:t>Creating the Stock Service</w:t>
+      </w:r>
+    </w:p>
+    <w:p>
+      <w:r>
+        <w:t>TODO</w:t>
+      </w:r>
+    </w:p>
+    <w:p/>
+    <w:p/>
+    <w:p/>
+    <w:p/>
+    <w:p/>
+    <w:p/>
+    <w:p/>
+    <w:p/>
+    <w:p/>
+    <w:p/>
+    <w:p/>
+    <w:p/>
+    <w:p/>
+    <w:p/>
+    <w:p/>
+    <w:p/>
+    <w:p/>
+    <w:p/>
+    <w:p/>
+    <w:p/>
+    <w:p/>
+    <w:p/>
     <w:p/>
     <w:p/>
     <w:p/>
@@ -357,6 +677,7 @@
           <w:b/>
           <w:sz w:val="28"/>
           <w:szCs w:val="28"/>
+          <w:u w:val="single"/>
         </w:rPr>
       </w:pPr>
       <w:r>
@@ -364,43 +685,119 @@
           <w:b/>
           <w:sz w:val="28"/>
           <w:szCs w:val="28"/>
+          <w:u w:val="single"/>
         </w:rPr>
         <w:t>Deployment</w:t>
       </w:r>
-    </w:p>
-    <w:p>
-      <w:pPr>
+      <w:r>
         <w:rPr>
           <w:b/>
-        </w:rPr>
-      </w:pPr>
-      <w:r>
+          <w:sz w:val="28"/>
+          <w:szCs w:val="28"/>
+          <w:u w:val="single"/>
+        </w:rPr>
+        <w:t xml:space="preserve"> Efforts Journal</w:t>
+      </w:r>
+    </w:p>
+    <w:p>
+      <w:r>
+        <w:t>My high level plan on deployment is as follows:</w:t>
+      </w:r>
+    </w:p>
+    <w:p>
+      <w:pPr>
+        <w:pStyle w:val="ListParagraph"/>
+        <w:numPr>
+          <w:ilvl w:val="0"/>
+          <w:numId w:val="5"/>
+        </w:numPr>
+      </w:pPr>
+      <w:r>
+        <w:t>Come up to speed on Docker in order to containerize my services.</w:t>
+      </w:r>
+    </w:p>
+    <w:p>
+      <w:pPr>
+        <w:pStyle w:val="ListParagraph"/>
+        <w:numPr>
+          <w:ilvl w:val="0"/>
+          <w:numId w:val="5"/>
+        </w:numPr>
+      </w:pPr>
+      <w:r>
+        <w:t>Investigate AWS as a means of hosting my services.</w:t>
+      </w:r>
+    </w:p>
+    <w:p>
+      <w:pPr>
+        <w:pStyle w:val="ListParagraph"/>
+        <w:numPr>
+          <w:ilvl w:val="0"/>
+          <w:numId w:val="5"/>
+        </w:numPr>
+      </w:pPr>
+      <w:r>
+        <w:t>Investigate IBM Bluemix as a means of hosting my services.</w:t>
+      </w:r>
+    </w:p>
+    <w:p>
+      <w:r>
+        <w:t>The rest of this section outlines my efforts to containerize my services and deploy them to a cloud service.</w:t>
+      </w:r>
+    </w:p>
+    <w:p>
+      <w:pPr>
         <w:rPr>
           <w:b/>
+          <w:u w:val="single"/>
+        </w:rPr>
+      </w:pPr>
+      <w:r>
+        <w:rPr>
+          <w:b/>
+          <w:u w:val="single"/>
         </w:rPr>
         <w:t>Creating</w:t>
       </w:r>
       <w:r>
         <w:rPr>
           <w:b/>
+          <w:u w:val="single"/>
         </w:rPr>
         <w:t xml:space="preserve"> a Dockerfile</w:t>
       </w:r>
       <w:r>
         <w:rPr>
           <w:b/>
-        </w:rPr>
-        <w:t xml:space="preserve"> &amp; Image</w:t>
+          <w:u w:val="single"/>
+        </w:rPr>
+        <w:t xml:space="preserve"> &amp; </w:t>
       </w:r>
       <w:r>
         <w:rPr>
           <w:b/>
+          <w:u w:val="single"/>
+        </w:rPr>
+        <w:t xml:space="preserve">Docker </w:t>
+      </w:r>
+      <w:r>
+        <w:rPr>
+          <w:b/>
+          <w:u w:val="single"/>
+        </w:rPr>
+        <w:t>Image</w:t>
+      </w:r>
+      <w:r>
+        <w:rPr>
+          <w:b/>
+          <w:u w:val="single"/>
         </w:rPr>
         <w:t xml:space="preserve"> for each S</w:t>
       </w:r>
       <w:r>
         <w:rPr>
           <w:b/>
+          <w:u w:val="single"/>
         </w:rPr>
         <w:t>ervice</w:t>
       </w:r>
@@ -410,12 +807,21 @@
         <w:t>As I was not familiar with Docker, I decided to take a ‘baby steps’ approach and begin by creating a Dockerfile for one of my web services, the user service.</w:t>
       </w:r>
       <w:r>
-        <w:t xml:space="preserve">  I used the online Docker documentation to come up to an initial level of understanding on Docker, as well as using the notes from Lecture 11 (TODO: CHECK THIS).</w:t>
-      </w:r>
-    </w:p>
-    <w:p>
-      <w:r>
-        <w:t>For the users service, my Docker file looks like this:</w:t>
+        <w:t xml:space="preserve">  I used the online Docker documentation to come up to an initial level of understanding on Docker, as well as u</w:t>
+      </w:r>
+      <w:r>
+        <w:t>sing the notes from Lecture 10.</w:t>
+      </w:r>
+    </w:p>
+    <w:p>
+      <w:r>
+        <w:t xml:space="preserve">For the </w:t>
+      </w:r>
+      <w:r>
+        <w:t>user’s</w:t>
+      </w:r>
+      <w:r>
+        <w:t xml:space="preserve"> service, my Docker file looks like this:</w:t>
       </w:r>
     </w:p>
     <w:p>
@@ -429,6 +835,63 @@
             <wp:extent cx="2476500" cy="2505075"/>
             <wp:effectExtent l="0" t="0" r="0" b="9525"/>
             <wp:docPr id="1" name="Picture 1"/>
+            <wp:cNvGraphicFramePr>
+              <a:graphicFrameLocks xmlns:a="http://schemas.openxmlformats.org/drawingml/2006/main" noChangeAspect="1"/>
+            </wp:cNvGraphicFramePr>
+            <a:graphic xmlns:a="http://schemas.openxmlformats.org/drawingml/2006/main">
+              <a:graphicData uri="http://schemas.openxmlformats.org/drawingml/2006/picture">
+                <pic:pic xmlns:pic="http://schemas.openxmlformats.org/drawingml/2006/picture">
+                  <pic:nvPicPr>
+                    <pic:cNvPr id="1" name=""/>
+                    <pic:cNvPicPr/>
+                  </pic:nvPicPr>
+                  <pic:blipFill>
+                    <a:blip r:embed="rId8"/>
+                    <a:stretch>
+                      <a:fillRect/>
+                    </a:stretch>
+                  </pic:blipFill>
+                  <pic:spPr>
+                    <a:xfrm>
+                      <a:off x="0" y="0"/>
+                      <a:ext cx="2476500" cy="2505075"/>
+                    </a:xfrm>
+                    <a:prstGeom prst="rect">
+                      <a:avLst/>
+                    </a:prstGeom>
+                  </pic:spPr>
+                </pic:pic>
+              </a:graphicData>
+            </a:graphic>
+          </wp:inline>
+        </w:drawing>
+      </w:r>
+    </w:p>
+    <w:p>
+      <w:r>
+        <w:t xml:space="preserve">Note that I had to make a change to </w:t>
+      </w:r>
+      <w:r>
+        <w:rPr>
+          <w:rFonts w:ascii="Courier New" w:hAnsi="Courier New" w:cs="Courier New"/>
+        </w:rPr>
+        <w:t>package.json</w:t>
+      </w:r>
+      <w:r>
+        <w:t xml:space="preserve"> in the user service also, due to the main file being called ‘app.js’ and not ‘server.js’ in this service:</w:t>
+      </w:r>
+    </w:p>
+    <w:p>
+      <w:r>
+        <w:rPr>
+          <w:noProof/>
+          <w:lang w:eastAsia="en-IE"/>
+        </w:rPr>
+        <w:drawing>
+          <wp:inline distT="0" distB="0" distL="0" distR="0" wp14:anchorId="521F88FE" wp14:editId="1ED76B4A">
+            <wp:extent cx="1762125" cy="647700"/>
+            <wp:effectExtent l="0" t="0" r="9525" b="0"/>
+            <wp:docPr id="2" name="Picture 2"/>
             <wp:cNvGraphicFramePr>
               <a:graphicFrameLocks xmlns:a="http://schemas.openxmlformats.org/drawingml/2006/main" noChangeAspect="1"/>
             </wp:cNvGraphicFramePr>
@@ -448,7 +911,7 @@
                   <pic:spPr>
                     <a:xfrm>
                       <a:off x="0" y="0"/>
-                      <a:ext cx="2476500" cy="2505075"/>
+                      <a:ext cx="1762125" cy="647700"/>
                     </a:xfrm>
                     <a:prstGeom prst="rect">
                       <a:avLst/>
@@ -463,8 +926,7 @@
     </w:p>
     <w:p>
       <w:r>
-        <w:lastRenderedPageBreak/>
-        <w:t>Note that I had to make a change to package.json in the user service also, due to the main file being called ‘app.js’ and not ‘server.js’ in this service:</w:t>
+        <w:t>Once I had my Dockerfile created, I used Docker for Windows to create a Docker image using the following command:</w:t>
       </w:r>
     </w:p>
     <w:p>
@@ -473,11 +935,12 @@
           <w:noProof/>
           <w:lang w:eastAsia="en-IE"/>
         </w:rPr>
+        <w:lastRenderedPageBreak/>
         <w:drawing>
-          <wp:inline distT="0" distB="0" distL="0" distR="0" wp14:anchorId="521F88FE" wp14:editId="1ED76B4A">
-            <wp:extent cx="1762125" cy="647700"/>
-            <wp:effectExtent l="0" t="0" r="9525" b="0"/>
-            <wp:docPr id="2" name="Picture 2"/>
+          <wp:inline distT="0" distB="0" distL="0" distR="0" wp14:anchorId="696261B4" wp14:editId="7E4B3431">
+            <wp:extent cx="4229100" cy="1152525"/>
+            <wp:effectExtent l="0" t="0" r="0" b="9525"/>
+            <wp:docPr id="7" name="Picture 7"/>
             <wp:cNvGraphicFramePr>
               <a:graphicFrameLocks xmlns:a="http://schemas.openxmlformats.org/drawingml/2006/main" noChangeAspect="1"/>
             </wp:cNvGraphicFramePr>
@@ -497,7 +960,7 @@
                   <pic:spPr>
                     <a:xfrm>
                       <a:off x="0" y="0"/>
-                      <a:ext cx="1762125" cy="647700"/>
+                      <a:ext cx="4229100" cy="1152525"/>
                     </a:xfrm>
                     <a:prstGeom prst="rect">
                       <a:avLst/>
@@ -510,12 +973,45 @@
         </w:drawing>
       </w:r>
     </w:p>
-    <w:p/>
-    <w:p/>
-    <w:p/>
-    <w:p>
-      <w:r>
-        <w:t>Once I had my Dockerfile created, I used Docker for Windows to create a Docker image using the following command:</w:t>
+    <w:p>
+      <w:r>
+        <w:t>Now I had my user service Docker image, so I decided to create one for each of the required services, including the new service</w:t>
+      </w:r>
+      <w:r>
+        <w:t>s</w:t>
+      </w:r>
+      <w:r>
+        <w:t xml:space="preserve"> I was </w:t>
+      </w:r>
+      <w:r>
+        <w:t>working on (the Stock Management service</w:t>
+      </w:r>
+      <w:r>
+        <w:t>, and the Orders service</w:t>
+      </w:r>
+      <w:r>
+        <w:t>).</w:t>
+      </w:r>
+    </w:p>
+    <w:p>
+      <w:r>
+        <w:t>Below are the Dockerfi</w:t>
+      </w:r>
+      <w:r>
+        <w:t>les I created for each of these.</w:t>
+      </w:r>
+    </w:p>
+    <w:p>
+      <w:pPr>
+        <w:rPr>
+          <w:i/>
+        </w:rPr>
+      </w:pPr>
+      <w:r>
+        <w:rPr>
+          <w:i/>
+        </w:rPr>
+        <w:t>Catalogue Service</w:t>
       </w:r>
     </w:p>
     <w:p>
@@ -525,10 +1021,10 @@
           <w:lang w:eastAsia="en-IE"/>
         </w:rPr>
         <w:drawing>
-          <wp:inline distT="0" distB="0" distL="0" distR="0" wp14:anchorId="696261B4" wp14:editId="7E4B3431">
-            <wp:extent cx="4229100" cy="1152525"/>
-            <wp:effectExtent l="0" t="0" r="0" b="9525"/>
-            <wp:docPr id="7" name="Picture 7"/>
+          <wp:inline distT="0" distB="0" distL="0" distR="0" wp14:anchorId="281F1687" wp14:editId="4BAFFBBB">
+            <wp:extent cx="2486025" cy="2552700"/>
+            <wp:effectExtent l="0" t="0" r="9525" b="0"/>
+            <wp:docPr id="8" name="Picture 8"/>
             <wp:cNvGraphicFramePr>
               <a:graphicFrameLocks xmlns:a="http://schemas.openxmlformats.org/drawingml/2006/main" noChangeAspect="1"/>
             </wp:cNvGraphicFramePr>
@@ -548,7 +1044,7 @@
                   <pic:spPr>
                     <a:xfrm>
                       <a:off x="0" y="0"/>
-                      <a:ext cx="4229100" cy="1152525"/>
+                      <a:ext cx="2486025" cy="2552700"/>
                     </a:xfrm>
                     <a:prstGeom prst="rect">
                       <a:avLst/>
@@ -562,29 +1058,23 @@
       </w:r>
     </w:p>
     <w:p>
-      <w:r>
-        <w:t xml:space="preserve">Now I had my user service Docker image, so I decided to create one for each of the required services, including the new service I was </w:t>
-      </w:r>
-      <w:r>
-        <w:t>working on (the Stock Management service).</w:t>
-      </w:r>
-    </w:p>
-    <w:p>
-      <w:r>
-        <w:t>Below are the Dockerfiles I created for each of these:</w:t>
-      </w:r>
-    </w:p>
-    <w:p>
       <w:pPr>
         <w:rPr>
           <w:i/>
         </w:rPr>
       </w:pPr>
-      <w:r>
+    </w:p>
+    <w:p>
+      <w:pPr>
         <w:rPr>
           <w:i/>
         </w:rPr>
-        <w:t>Catalogue Service</w:t>
+      </w:pPr>
+      <w:r>
+        <w:rPr>
+          <w:i/>
+        </w:rPr>
+        <w:t>Cart Service</w:t>
       </w:r>
     </w:p>
     <w:p>
@@ -594,10 +1084,10 @@
           <w:lang w:eastAsia="en-IE"/>
         </w:rPr>
         <w:drawing>
-          <wp:inline distT="0" distB="0" distL="0" distR="0" wp14:anchorId="281F1687" wp14:editId="4BAFFBBB">
-            <wp:extent cx="2486025" cy="2552700"/>
+          <wp:inline distT="0" distB="0" distL="0" distR="0" wp14:anchorId="76BA9096" wp14:editId="6E49BEB4">
+            <wp:extent cx="2447925" cy="2495550"/>
             <wp:effectExtent l="0" t="0" r="9525" b="0"/>
-            <wp:docPr id="8" name="Picture 8"/>
+            <wp:docPr id="3" name="Picture 3"/>
             <wp:cNvGraphicFramePr>
               <a:graphicFrameLocks xmlns:a="http://schemas.openxmlformats.org/drawingml/2006/main" noChangeAspect="1"/>
             </wp:cNvGraphicFramePr>
@@ -617,7 +1107,7 @@
                   <pic:spPr>
                     <a:xfrm>
                       <a:off x="0" y="0"/>
-                      <a:ext cx="2486025" cy="2552700"/>
+                      <a:ext cx="2447925" cy="2495550"/>
                     </a:xfrm>
                     <a:prstGeom prst="rect">
                       <a:avLst/>
@@ -640,7 +1130,8 @@
         <w:rPr>
           <w:i/>
         </w:rPr>
-        <w:t>Cart Service</w:t>
+        <w:lastRenderedPageBreak/>
+        <w:t>Front-end Service</w:t>
       </w:r>
     </w:p>
     <w:p>
@@ -649,12 +1140,11 @@
           <w:noProof/>
           <w:lang w:eastAsia="en-IE"/>
         </w:rPr>
-        <w:lastRenderedPageBreak/>
         <w:drawing>
-          <wp:inline distT="0" distB="0" distL="0" distR="0" wp14:anchorId="76BA9096" wp14:editId="6E49BEB4">
-            <wp:extent cx="2447925" cy="2495550"/>
+          <wp:inline distT="0" distB="0" distL="0" distR="0" wp14:anchorId="4F22711B" wp14:editId="7759EBC0">
+            <wp:extent cx="2314575" cy="2533650"/>
             <wp:effectExtent l="0" t="0" r="9525" b="0"/>
-            <wp:docPr id="3" name="Picture 3"/>
+            <wp:docPr id="9" name="Picture 9"/>
             <wp:cNvGraphicFramePr>
               <a:graphicFrameLocks xmlns:a="http://schemas.openxmlformats.org/drawingml/2006/main" noChangeAspect="1"/>
             </wp:cNvGraphicFramePr>
@@ -674,7 +1164,7 @@
                   <pic:spPr>
                     <a:xfrm>
                       <a:off x="0" y="0"/>
-                      <a:ext cx="2447925" cy="2495550"/>
+                      <a:ext cx="2314575" cy="2533650"/>
                     </a:xfrm>
                     <a:prstGeom prst="rect">
                       <a:avLst/>
@@ -693,11 +1183,18 @@
           <w:i/>
         </w:rPr>
       </w:pPr>
-      <w:r>
+    </w:p>
+    <w:p>
+      <w:pPr>
         <w:rPr>
           <w:i/>
         </w:rPr>
-        <w:t>Front-end Service</w:t>
+      </w:pPr>
+      <w:r>
+        <w:rPr>
+          <w:i/>
+        </w:rPr>
+        <w:t>Stock Management Service</w:t>
       </w:r>
     </w:p>
     <w:p>
@@ -707,10 +1204,10 @@
           <w:lang w:eastAsia="en-IE"/>
         </w:rPr>
         <w:drawing>
-          <wp:inline distT="0" distB="0" distL="0" distR="0" wp14:anchorId="4F22711B" wp14:editId="7759EBC0">
-            <wp:extent cx="2314575" cy="2533650"/>
-            <wp:effectExtent l="0" t="0" r="9525" b="0"/>
-            <wp:docPr id="9" name="Picture 9"/>
+          <wp:inline distT="0" distB="0" distL="0" distR="0" wp14:anchorId="3EA784EA" wp14:editId="3BA2C812">
+            <wp:extent cx="2419350" cy="2495550"/>
+            <wp:effectExtent l="0" t="0" r="0" b="0"/>
+            <wp:docPr id="10" name="Picture 10"/>
             <wp:cNvGraphicFramePr>
               <a:graphicFrameLocks xmlns:a="http://schemas.openxmlformats.org/drawingml/2006/main" noChangeAspect="1"/>
             </wp:cNvGraphicFramePr>
@@ -730,7 +1227,7 @@
                   <pic:spPr>
                     <a:xfrm>
                       <a:off x="0" y="0"/>
-                      <a:ext cx="2314575" cy="2533650"/>
+                      <a:ext cx="2419350" cy="2495550"/>
                     </a:xfrm>
                     <a:prstGeom prst="rect">
                       <a:avLst/>
@@ -743,6 +1240,14 @@
         </w:drawing>
       </w:r>
     </w:p>
+    <w:p/>
+    <w:p/>
+    <w:p/>
+    <w:p/>
+    <w:p/>
+    <w:p/>
+    <w:p/>
+    <w:p/>
     <w:p>
       <w:pPr>
         <w:rPr>
@@ -753,7 +1258,8 @@
         <w:rPr>
           <w:i/>
         </w:rPr>
-        <w:t>Stock Management Service</w:t>
+        <w:lastRenderedPageBreak/>
+        <w:t>Orders Service</w:t>
       </w:r>
     </w:p>
     <w:p>
@@ -763,10 +1269,10 @@
           <w:lang w:eastAsia="en-IE"/>
         </w:rPr>
         <w:drawing>
-          <wp:inline distT="0" distB="0" distL="0" distR="0" wp14:anchorId="3EA784EA" wp14:editId="3BA2C812">
-            <wp:extent cx="2419350" cy="2495550"/>
-            <wp:effectExtent l="0" t="0" r="0" b="0"/>
-            <wp:docPr id="10" name="Picture 10"/>
+          <wp:inline distT="0" distB="0" distL="0" distR="0" wp14:anchorId="0177BEC1" wp14:editId="59804FE2">
+            <wp:extent cx="2219325" cy="2476500"/>
+            <wp:effectExtent l="0" t="0" r="9525" b="0"/>
+            <wp:docPr id="4" name="Picture 4"/>
             <wp:cNvGraphicFramePr>
               <a:graphicFrameLocks xmlns:a="http://schemas.openxmlformats.org/drawingml/2006/main" noChangeAspect="1"/>
             </wp:cNvGraphicFramePr>
@@ -786,7 +1292,7 @@
                   <pic:spPr>
                     <a:xfrm>
                       <a:off x="0" y="0"/>
-                      <a:ext cx="2419350" cy="2495550"/>
+                      <a:ext cx="2219325" cy="2476500"/>
                     </a:xfrm>
                     <a:prstGeom prst="rect">
                       <a:avLst/>
@@ -801,7 +1307,6 @@
     </w:p>
     <w:p>
       <w:r>
-        <w:lastRenderedPageBreak/>
         <w:t>Now that I had a Docker file for each service, and an image created, the next step was to test out actually running the images as Docker containers on my local machine.</w:t>
       </w:r>
     </w:p>
@@ -853,10 +1358,6 @@
         </w:drawing>
       </w:r>
     </w:p>
-    <w:p/>
-    <w:p/>
-    <w:p/>
-    <w:p/>
     <w:p>
       <w:r>
         <w:t>The full list of commands I used to get the</w:t>
@@ -910,7 +1411,16 @@
         </w:numPr>
       </w:pPr>
       <w:r>
-        <w:t>docker run -p 8079:8079 -d jimmyc/front-end</w:t>
+        <w:t>docker run -p 3005:3005</w:t>
+      </w:r>
+      <w:r>
+        <w:t xml:space="preserve"> -d jimmyc/</w:t>
+      </w:r>
+      <w:r>
+        <w:t>order</w:t>
+      </w:r>
+      <w:r>
+        <w:t>-service</w:t>
       </w:r>
     </w:p>
     <w:p>
@@ -922,78 +1432,115 @@
         </w:numPr>
       </w:pPr>
       <w:r>
+        <w:t>docker run -p 8079:8079 -d jimmyc/front-end</w:t>
+      </w:r>
+    </w:p>
+    <w:p>
+      <w:pPr>
+        <w:pStyle w:val="ListParagraph"/>
+        <w:numPr>
+          <w:ilvl w:val="0"/>
+          <w:numId w:val="4"/>
+        </w:numPr>
+      </w:pPr>
+      <w:r>
         <w:t>docker run -p 3002:3002 -d jimmyc/catalogue-service</w:t>
       </w:r>
     </w:p>
     <w:p>
-      <w:r>
-        <w:t>Note: About this time I had a conversation with someone about Docker Compose, and decided to investigate it later. My priority for now was to make sure I could containerize each service and get them running successfully on my local machine.</w:t>
-      </w:r>
-    </w:p>
-    <w:p>
-      <w:r>
-        <w:t xml:space="preserve">I had a couple of problems with dependencies during the process of getting my services up and running in Docker containers. This was due to the fact that the Assignment 1 codebase has a ‘node_modules’ folder in the source tree, but the latest version of these dependencies are grabbed when the node app is being created in the Docker container. </w:t>
-      </w:r>
-    </w:p>
-    <w:p>
-      <w:r>
-        <w:t>Whenever a service was acting up or not behaving as expected, I started that container last, and without the ‘-d’ parameter in the ‘docker run’ command. This allowed me to see the stack traces for any issues that happened.</w:t>
-      </w:r>
-    </w:p>
-    <w:p>
-      <w:r>
-        <w:t>TODO – Talk about deploying to DockerHub.</w:t>
-      </w:r>
-    </w:p>
-    <w:p>
-      <w:r>
-        <w:t>Another problem I’m having is that most of the services that interact with the database have a hard coded ‘localhost’ variable pointing at the database – how to handle this locally (by hardcoding?) or in an environment like AWS or IBM Bluemix?</w:t>
-      </w:r>
-    </w:p>
-    <w:p>
-      <w:r>
+      <w:pPr>
+        <w:rPr>
+          <w:i/>
+        </w:rPr>
+      </w:pPr>
+      <w:r>
+        <w:rPr>
+          <w:b/>
+          <w:i/>
+        </w:rPr>
+        <w:t>Note</w:t>
+      </w:r>
+      <w:r>
+        <w:rPr>
+          <w:i/>
+        </w:rPr>
+        <w:t>: About this time I had a conversation with someone about Docker Compose, and decided to investigate it later. My priority for now was to make sure I could containerize each service and get them running successfully on my local machine.</w:t>
+      </w:r>
+    </w:p>
+    <w:p>
+      <w:r>
+        <w:t>I had a couple of problems with dependencies during the process of getting my services up and running in Docker containers. This was due to the fact that the Assignment 1 codebase has a ‘</w:t>
+      </w:r>
+      <w:r>
+        <w:rPr>
+          <w:i/>
+        </w:rPr>
+        <w:t>node_modules</w:t>
+      </w:r>
+      <w:r>
+        <w:t xml:space="preserve">’ folder in the source tree, but the latest version of these dependencies are grabbed when the node app is being created in the Docker container. </w:t>
+      </w:r>
+    </w:p>
+    <w:p>
+      <w:r>
+        <w:t>Whenever a service was acting up or not behaving as expected, I started that container last, and without the ‘</w:t>
+      </w:r>
+      <w:r>
+        <w:rPr>
+          <w:rFonts w:ascii="Courier New" w:hAnsi="Courier New" w:cs="Courier New"/>
+        </w:rPr>
+        <w:t>-d</w:t>
+      </w:r>
+      <w:r>
+        <w:t>’ parameter in the ‘</w:t>
+      </w:r>
+      <w:r>
+        <w:rPr>
+          <w:rFonts w:ascii="Courier New" w:hAnsi="Courier New" w:cs="Courier New"/>
+        </w:rPr>
+        <w:t>docker run</w:t>
+      </w:r>
+      <w:r>
+        <w:t>’ command. This allowed me to see the stack traces for any issues that happened.</w:t>
+      </w:r>
+    </w:p>
+    <w:p>
+      <w:r>
+        <w:lastRenderedPageBreak/>
+        <w:t>Another problem I’m having is that most of the services that interact with the databas</w:t>
+      </w:r>
+      <w:r>
+        <w:t xml:space="preserve">e have a hard coded </w:t>
+      </w:r>
+      <w:r>
+        <w:rPr>
+          <w:rFonts w:ascii="Courier New" w:hAnsi="Courier New" w:cs="Courier New"/>
+        </w:rPr>
+        <w:t>localhost</w:t>
+      </w:r>
+      <w:r>
+        <w:t xml:space="preserve"> </w:t>
+      </w:r>
+      <w:r>
+        <w:t>variable pointing at the database – how to handle this locally (by hardcoding?) or in an environment like AWS or IBM Bluemix?</w:t>
+      </w:r>
+    </w:p>
+    <w:p>
+      <w:r>
+        <w:rPr>
+          <w:highlight w:val="yellow"/>
+        </w:rPr>
         <w:t>TODO</w:t>
       </w:r>
     </w:p>
-    <w:p/>
-    <w:p>
-      <w:pPr>
-        <w:rPr>
-          <w:b/>
-        </w:rPr>
-      </w:pPr>
-      <w:r>
-        <w:rPr>
-          <w:b/>
-        </w:rPr>
-        <w:t>Creating Dockerfile and Image for MySQL Database</w:t>
-      </w:r>
-    </w:p>
-    <w:p>
-      <w:r>
-        <w:lastRenderedPageBreak/>
-        <w:t>At this point my services were running fine in Docker containers, but without the MySQL database they would not be much good.</w:t>
-      </w:r>
-    </w:p>
-    <w:p>
-      <w:r>
-        <w:t xml:space="preserve">To create this, I pulled down the MySQL Docker image from </w:t>
-      </w:r>
-      <w:hyperlink r:id="rId17" w:history="1">
-        <w:r>
-          <w:rPr>
-            <w:rStyle w:val="Hyperlink"/>
-          </w:rPr>
-          <w:t>https://hub.docker.com/_/mysql/</w:t>
-        </w:r>
-      </w:hyperlink>
-      <w:r>
-        <w:t xml:space="preserve"> and got it running on my local machine.</w:t>
-      </w:r>
-    </w:p>
-    <w:p>
-      <w:r>
-        <w:t>I started this container using the following command:</w:t>
+    <w:p>
+      <w:r>
+        <w:t>After I had created each of my Docker images, I decided to create an account on DockerHub and upload my images here as a backup.</w:t>
+      </w:r>
+    </w:p>
+    <w:p>
+      <w:r>
+        <w:t>To do this, I used the following commands to create a tag and push each image:</w:t>
       </w:r>
     </w:p>
     <w:p>
@@ -1003,10 +1550,10 @@
           <w:lang w:eastAsia="en-IE"/>
         </w:rPr>
         <w:drawing>
-          <wp:inline distT="0" distB="0" distL="0" distR="0" wp14:anchorId="22CB25A4" wp14:editId="666FCA8F">
-            <wp:extent cx="6517095" cy="477078"/>
-            <wp:effectExtent l="0" t="0" r="0" b="0"/>
-            <wp:docPr id="16" name="Picture 16"/>
+          <wp:inline distT="0" distB="0" distL="0" distR="0" wp14:anchorId="0EDF56A7" wp14:editId="290C1092">
+            <wp:extent cx="5419725" cy="1028700"/>
+            <wp:effectExtent l="0" t="0" r="9525" b="0"/>
+            <wp:docPr id="17" name="Picture 17"/>
             <wp:cNvGraphicFramePr>
               <a:graphicFrameLocks xmlns:a="http://schemas.openxmlformats.org/drawingml/2006/main" noChangeAspect="1"/>
             </wp:cNvGraphicFramePr>
@@ -1018,7 +1565,7 @@
                     <pic:cNvPicPr/>
                   </pic:nvPicPr>
                   <pic:blipFill>
-                    <a:blip r:embed="rId18"/>
+                    <a:blip r:embed="rId17"/>
                     <a:stretch>
                       <a:fillRect/>
                     </a:stretch>
@@ -1026,7 +1573,7 @@
                   <pic:spPr>
                     <a:xfrm>
                       <a:off x="0" y="0"/>
-                      <a:ext cx="6515526" cy="476963"/>
+                      <a:ext cx="5419725" cy="1028700"/>
                     </a:xfrm>
                     <a:prstGeom prst="rect">
                       <a:avLst/>
@@ -1041,75 +1588,269 @@
     </w:p>
     <w:p>
       <w:r>
-        <w:t xml:space="preserve">Next, I connected to port 3306 on </w:t>
-      </w:r>
-      <w:r>
-        <w:t>192.168.99.100</w:t>
-      </w:r>
-      <w:r>
-        <w:t xml:space="preserve"> using MySQL Workbench and ran the SQL to create the shop DB.</w:t>
-      </w:r>
-    </w:p>
-    <w:p>
-      <w:r>
-        <w:t>A question occurred to me at this point – how do I do this initial setup of the MySQL database in an automated fashion?</w:t>
-      </w:r>
-    </w:p>
-    <w:p/>
-    <w:p/>
-    <w:p/>
-    <w:p/>
-    <w:p/>
-    <w:p>
-      <w:r>
-        <w:t>Deploying to AWS</w:t>
-      </w:r>
-    </w:p>
-    <w:p>
-      <w:r>
-        <w:t>TODO – include nodes but indicate that I backed out due to complexity.</w:t>
-      </w:r>
-    </w:p>
-    <w:p>
-      <w:r>
-        <w:t>Deploying to Bluemix</w:t>
-      </w:r>
-    </w:p>
-    <w:p>
-      <w:r>
-        <w:t>TODO</w:t>
-      </w:r>
-    </w:p>
-    <w:p/>
-    <w:p/>
+        <w:t xml:space="preserve">These can be viewed at </w:t>
+      </w:r>
+      <w:hyperlink r:id="rId18" w:history="1">
+        <w:r>
+          <w:rPr>
+            <w:rStyle w:val="Hyperlink"/>
+          </w:rPr>
+          <w:t>https://hub.docker.com/u/jimmyc/</w:t>
+        </w:r>
+      </w:hyperlink>
+      <w:r>
+        <w:t>.</w:t>
+      </w:r>
+    </w:p>
     <w:p>
       <w:pPr>
         <w:rPr>
           <w:b/>
-          <w:sz w:val="28"/>
-          <w:szCs w:val="28"/>
+          <w:u w:val="single"/>
         </w:rPr>
       </w:pPr>
       <w:r>
         <w:rPr>
           <w:b/>
-          <w:sz w:val="28"/>
-          <w:szCs w:val="28"/>
-        </w:rPr>
-        <w:t>Bug Fixes Notes</w:t>
-      </w:r>
-    </w:p>
+          <w:u w:val="single"/>
+        </w:rPr>
+        <w:t>Creating Dockerfile and Image for MySQL Database</w:t>
+      </w:r>
+    </w:p>
+    <w:p>
+      <w:r>
+        <w:t>At this point my services were running fine in Docker containers, but without the MySQL database they would not be much good.</w:t>
+      </w:r>
+    </w:p>
+    <w:p>
+      <w:r>
+        <w:t xml:space="preserve">To create this, I </w:t>
+      </w:r>
+      <w:r>
+        <w:t>created the below Dockerfile.</w:t>
+      </w:r>
+    </w:p>
+    <w:p>
+      <w:r>
+        <w:rPr>
+          <w:noProof/>
+          <w:lang w:eastAsia="en-IE"/>
+        </w:rPr>
+        <w:drawing>
+          <wp:inline distT="0" distB="0" distL="0" distR="0" wp14:anchorId="739A9DB0" wp14:editId="249BCCE9">
+            <wp:extent cx="5181600" cy="1647825"/>
+            <wp:effectExtent l="0" t="0" r="0" b="9525"/>
+            <wp:docPr id="6" name="Picture 6"/>
+            <wp:cNvGraphicFramePr>
+              <a:graphicFrameLocks xmlns:a="http://schemas.openxmlformats.org/drawingml/2006/main" noChangeAspect="1"/>
+            </wp:cNvGraphicFramePr>
+            <a:graphic xmlns:a="http://schemas.openxmlformats.org/drawingml/2006/main">
+              <a:graphicData uri="http://schemas.openxmlformats.org/drawingml/2006/picture">
+                <pic:pic xmlns:pic="http://schemas.openxmlformats.org/drawingml/2006/picture">
+                  <pic:nvPicPr>
+                    <pic:cNvPr id="1" name=""/>
+                    <pic:cNvPicPr/>
+                  </pic:nvPicPr>
+                  <pic:blipFill>
+                    <a:blip r:embed="rId19"/>
+                    <a:stretch>
+                      <a:fillRect/>
+                    </a:stretch>
+                  </pic:blipFill>
+                  <pic:spPr>
+                    <a:xfrm>
+                      <a:off x="0" y="0"/>
+                      <a:ext cx="5181600" cy="1647825"/>
+                    </a:xfrm>
+                    <a:prstGeom prst="rect">
+                      <a:avLst/>
+                    </a:prstGeom>
+                  </pic:spPr>
+                </pic:pic>
+              </a:graphicData>
+            </a:graphic>
+          </wp:inline>
+        </w:drawing>
+      </w:r>
+    </w:p>
+    <w:p>
+      <w:r>
+        <w:t xml:space="preserve">After some trial and error, the above can be run using the below command and it creates the MySQL container and also runs the necessary SQL (stored in the </w:t>
+      </w:r>
+      <w:r>
+        <w:rPr>
+          <w:rFonts w:ascii="Courier New" w:hAnsi="Courier New" w:cs="Courier New"/>
+        </w:rPr>
+        <w:t>db</w:t>
+      </w:r>
+      <w:r>
+        <w:t xml:space="preserve"> folder in the source tree) to setup the required tables in the database.</w:t>
+      </w:r>
+    </w:p>
+    <w:p/>
+    <w:p/>
+    <w:p/>
+    <w:p/>
+    <w:p/>
     <w:p>
       <w:pPr>
         <w:rPr>
           <w:b/>
+          <w:u w:val="single"/>
         </w:rPr>
       </w:pPr>
       <w:r>
         <w:rPr>
           <w:b/>
-        </w:rPr>
-        <w:t>User Service</w:t>
+          <w:u w:val="single"/>
+        </w:rPr>
+        <w:lastRenderedPageBreak/>
+        <w:t>Utilizing Docker Compose</w:t>
+      </w:r>
+    </w:p>
+    <w:p>
+      <w:r>
+        <w:t>As</w:t>
+      </w:r>
+      <w:r>
+        <w:t xml:space="preserve"> mentioned earlier, I had a conversation with a colleague who had recommend that I look at Docker Compose as a means of </w:t>
+      </w:r>
+      <w:r>
+        <w:t xml:space="preserve">defining and running </w:t>
+      </w:r>
+      <w:r>
+        <w:t xml:space="preserve">my </w:t>
+      </w:r>
+      <w:r>
+        <w:t>mul</w:t>
+      </w:r>
+      <w:r>
+        <w:t>ti-container Docker application.</w:t>
+      </w:r>
+    </w:p>
+    <w:p>
+      <w:r>
+        <w:t>Through some research and reading of the Compose documentation</w:t>
+      </w:r>
+      <w:r>
+        <w:rPr>
+          <w:rStyle w:val="FootnoteReference"/>
+        </w:rPr>
+        <w:footnoteReference w:id="2"/>
+      </w:r>
+      <w:r>
+        <w:t>, I was able to get a simple Docker compose file up-and-running that creates the necessary containers for my application in one Docker Compose command (</w:t>
+      </w:r>
+      <w:r>
+        <w:rPr>
+          <w:rFonts w:ascii="Courier New" w:hAnsi="Courier New" w:cs="Courier New"/>
+        </w:rPr>
+        <w:t xml:space="preserve">docker-compose </w:t>
+      </w:r>
+      <w:r>
+        <w:rPr>
+          <w:rFonts w:ascii="Courier New" w:hAnsi="Courier New" w:cs="Courier New"/>
+        </w:rPr>
+        <w:t>up</w:t>
+      </w:r>
+      <w:r>
+        <w:t>).</w:t>
+      </w:r>
+    </w:p>
+    <w:p>
+      <w:r>
+        <w:t xml:space="preserve">My </w:t>
+      </w:r>
+      <w:r>
+        <w:t>Docker Compose YML file is shown below.</w:t>
+      </w:r>
+      <w:r>
+        <w:t xml:space="preserve"> This is committed to the root of the source tree also.</w:t>
+      </w:r>
+    </w:p>
+    <w:p>
+      <w:r>
+        <w:rPr>
+          <w:noProof/>
+          <w:lang w:eastAsia="en-IE"/>
+        </w:rPr>
+        <w:drawing>
+          <wp:inline distT="0" distB="0" distL="0" distR="0" wp14:anchorId="144B9B47" wp14:editId="4600EBB8">
+            <wp:extent cx="3124200" cy="4543425"/>
+            <wp:effectExtent l="0" t="0" r="0" b="9525"/>
+            <wp:docPr id="11" name="Picture 11"/>
+            <wp:cNvGraphicFramePr>
+              <a:graphicFrameLocks xmlns:a="http://schemas.openxmlformats.org/drawingml/2006/main" noChangeAspect="1"/>
+            </wp:cNvGraphicFramePr>
+            <a:graphic xmlns:a="http://schemas.openxmlformats.org/drawingml/2006/main">
+              <a:graphicData uri="http://schemas.openxmlformats.org/drawingml/2006/picture">
+                <pic:pic xmlns:pic="http://schemas.openxmlformats.org/drawingml/2006/picture">
+                  <pic:nvPicPr>
+                    <pic:cNvPr id="1" name=""/>
+                    <pic:cNvPicPr/>
+                  </pic:nvPicPr>
+                  <pic:blipFill>
+                    <a:blip r:embed="rId20"/>
+                    <a:stretch>
+                      <a:fillRect/>
+                    </a:stretch>
+                  </pic:blipFill>
+                  <pic:spPr>
+                    <a:xfrm>
+                      <a:off x="0" y="0"/>
+                      <a:ext cx="3124200" cy="4543425"/>
+                    </a:xfrm>
+                    <a:prstGeom prst="rect">
+                      <a:avLst/>
+                    </a:prstGeom>
+                  </pic:spPr>
+                </pic:pic>
+              </a:graphicData>
+            </a:graphic>
+          </wp:inline>
+        </w:drawing>
+      </w:r>
+    </w:p>
+    <w:p/>
+    <w:p/>
+    <w:p/>
+    <w:p/>
+    <w:p/>
+    <w:p/>
+    <w:p>
+      <w:pPr>
+        <w:rPr>
+          <w:b/>
+          <w:u w:val="single"/>
+        </w:rPr>
+      </w:pPr>
+      <w:r>
+        <w:rPr>
+          <w:b/>
+          <w:u w:val="single"/>
+        </w:rPr>
+        <w:lastRenderedPageBreak/>
+        <w:t>Attempts at Deploying to Amazon Web Services</w:t>
+      </w:r>
+    </w:p>
+    <w:p>
+      <w:pPr>
+        <w:rPr>
+          <w:color w:val="FF0000"/>
+        </w:rPr>
+      </w:pPr>
+      <w:r>
+        <w:rPr>
+          <w:b/>
+          <w:color w:val="FF0000"/>
+        </w:rPr>
+        <w:t>NOTE</w:t>
+      </w:r>
+      <w:r>
+        <w:rPr>
+          <w:color w:val="FF0000"/>
+        </w:rPr>
+        <w:t>: I had initially decided to try to deploy to AWS, but midway through I decided to back-out of this due to two things:</w:t>
       </w:r>
     </w:p>
     <w:p>
@@ -1117,28 +1858,742 @@
         <w:pStyle w:val="ListParagraph"/>
         <w:numPr>
           <w:ilvl w:val="0"/>
-          <w:numId w:val="3"/>
+          <w:numId w:val="8"/>
         </w:numPr>
       </w:pPr>
       <w:r>
-        <w:t>The users service was not checking the password provided, only the username. So as long as a valid username was input, the login would be successful</w:t>
-      </w:r>
-      <w:r>
-        <w:t>, even if the password for that user was incorrect.</w:t>
-      </w:r>
-      <w:r>
-        <w:t xml:space="preserve"> I modified the user </w:t>
-      </w:r>
-      <w:r>
-        <w:t>service</w:t>
-      </w:r>
-      <w:r>
-        <w:t xml:space="preserve"> to take account of the password also.</w:t>
-      </w:r>
-    </w:p>
+        <w:t>I decided that the complexity and learning-curve of AWS were too much in the time I had to do this assignment (especially as I had a lot of code to write also).</w:t>
+      </w:r>
+    </w:p>
+    <w:p>
+      <w:pPr>
+        <w:pStyle w:val="ListParagraph"/>
+        <w:numPr>
+          <w:ilvl w:val="0"/>
+          <w:numId w:val="8"/>
+        </w:numPr>
+      </w:pPr>
+      <w:r>
+        <w:t>I started to get charged for my AWS usage (only $10.01 albeit) – I had signed up for the free tier usage, so I’m not sure what happened, but when I saw this and my next month projected bill of $133, I immediately cancelled my account.</w:t>
+      </w:r>
+    </w:p>
+    <w:p>
+      <w:r>
+        <w:t>I have included the steps I had taken on AWS here anyway.</w:t>
+      </w:r>
+    </w:p>
+    <w:p>
+      <w:r>
+        <w:t xml:space="preserve">I learnt that you can deploy </w:t>
+      </w:r>
+      <w:r>
+        <w:t>Docker containers using the</w:t>
+      </w:r>
+      <w:r>
+        <w:t xml:space="preserve"> Amazon EC2 Container Service</w:t>
+      </w:r>
+      <w:r>
+        <w:rPr>
+          <w:rStyle w:val="FootnoteReference"/>
+        </w:rPr>
+        <w:footnoteReference w:id="3"/>
+      </w:r>
+      <w:r>
+        <w:t>.</w:t>
+      </w:r>
+    </w:p>
+    <w:p>
+      <w:r>
+        <w:t>The first thing I done was to sign up for the AWS Free Tier (or so I thought).</w:t>
+      </w:r>
+    </w:p>
+    <w:p>
+      <w:r>
+        <w:t>Next, I got setup in ECR as per the documentation</w:t>
+      </w:r>
+      <w:r>
+        <w:rPr>
+          <w:rStyle w:val="FootnoteReference"/>
+        </w:rPr>
+        <w:footnoteReference w:id="4"/>
+      </w:r>
+      <w:r>
+        <w:t>.</w:t>
+      </w:r>
+    </w:p>
+    <w:p>
+      <w:r>
+        <w:t>In order to be able to push Docker images to AWS, I would need to install and configure the AWS Command Line Interface (CLI).</w:t>
+      </w:r>
+    </w:p>
+    <w:p>
+      <w:r>
+        <w:t>I installed this on my Windows machine and created a new access key via my Security Credentials dashboard in AWS.</w:t>
+      </w:r>
+    </w:p>
+    <w:p>
+      <w:r>
+        <w:t>After installation, I next ran aws configure from my command line to configure the CLI:</w:t>
+      </w:r>
+    </w:p>
+    <w:p>
+      <w:r>
+        <w:rPr>
+          <w:noProof/>
+          <w:lang w:eastAsia="en-IE"/>
+        </w:rPr>
+        <w:drawing>
+          <wp:inline distT="0" distB="0" distL="0" distR="0" wp14:anchorId="6D79E092" wp14:editId="77A937A6">
+            <wp:extent cx="5731510" cy="904240"/>
+            <wp:effectExtent l="0" t="0" r="2540" b="0"/>
+            <wp:docPr id="12" name="Picture 12"/>
+            <wp:cNvGraphicFramePr>
+              <a:graphicFrameLocks xmlns:a="http://schemas.openxmlformats.org/drawingml/2006/main" noChangeAspect="1"/>
+            </wp:cNvGraphicFramePr>
+            <a:graphic xmlns:a="http://schemas.openxmlformats.org/drawingml/2006/main">
+              <a:graphicData uri="http://schemas.openxmlformats.org/drawingml/2006/picture">
+                <pic:pic xmlns:pic="http://schemas.openxmlformats.org/drawingml/2006/picture">
+                  <pic:nvPicPr>
+                    <pic:cNvPr id="1" name=""/>
+                    <pic:cNvPicPr/>
+                  </pic:nvPicPr>
+                  <pic:blipFill>
+                    <a:blip r:embed="rId21"/>
+                    <a:stretch>
+                      <a:fillRect/>
+                    </a:stretch>
+                  </pic:blipFill>
+                  <pic:spPr>
+                    <a:xfrm>
+                      <a:off x="0" y="0"/>
+                      <a:ext cx="5731510" cy="904240"/>
+                    </a:xfrm>
+                    <a:prstGeom prst="rect">
+                      <a:avLst/>
+                    </a:prstGeom>
+                  </pic:spPr>
+                </pic:pic>
+              </a:graphicData>
+            </a:graphic>
+          </wp:inline>
+        </w:drawing>
+      </w:r>
+    </w:p>
+    <w:p>
+      <w:r>
+        <w:t xml:space="preserve">This gives us the command we need later to authenticate our </w:t>
+      </w:r>
+      <w:r>
+        <w:t>Docker</w:t>
+      </w:r>
+      <w:r>
+        <w:t xml:space="preserve"> client with the Amazon ECR registry:</w:t>
+      </w:r>
+    </w:p>
+    <w:p>
+      <w:r>
+        <w:rPr>
+          <w:noProof/>
+          <w:lang w:eastAsia="en-IE"/>
+        </w:rPr>
+        <w:drawing>
+          <wp:inline distT="0" distB="0" distL="0" distR="0" wp14:anchorId="4A36D207" wp14:editId="342440DE">
+            <wp:extent cx="5731510" cy="985520"/>
+            <wp:effectExtent l="0" t="0" r="2540" b="5080"/>
+            <wp:docPr id="14" name="Picture 14"/>
+            <wp:cNvGraphicFramePr>
+              <a:graphicFrameLocks xmlns:a="http://schemas.openxmlformats.org/drawingml/2006/main" noChangeAspect="1"/>
+            </wp:cNvGraphicFramePr>
+            <a:graphic xmlns:a="http://schemas.openxmlformats.org/drawingml/2006/main">
+              <a:graphicData uri="http://schemas.openxmlformats.org/drawingml/2006/picture">
+                <pic:pic xmlns:pic="http://schemas.openxmlformats.org/drawingml/2006/picture">
+                  <pic:nvPicPr>
+                    <pic:cNvPr id="1" name=""/>
+                    <pic:cNvPicPr/>
+                  </pic:nvPicPr>
+                  <pic:blipFill>
+                    <a:blip r:embed="rId22"/>
+                    <a:stretch>
+                      <a:fillRect/>
+                    </a:stretch>
+                  </pic:blipFill>
+                  <pic:spPr>
+                    <a:xfrm>
+                      <a:off x="0" y="0"/>
+                      <a:ext cx="5731510" cy="985520"/>
+                    </a:xfrm>
+                    <a:prstGeom prst="rect">
+                      <a:avLst/>
+                    </a:prstGeom>
+                  </pic:spPr>
+                </pic:pic>
+              </a:graphicData>
+            </a:graphic>
+          </wp:inline>
+        </w:drawing>
+      </w:r>
+    </w:p>
+    <w:p>
+      <w:r>
+        <w:t>(Authentication tokens are valid for 12 hours)</w:t>
+      </w:r>
+    </w:p>
+    <w:p/>
+    <w:p/>
+    <w:p>
+      <w:r>
+        <w:lastRenderedPageBreak/>
+        <w:t>Now my AWS CLI was operational, so following the instructions here</w:t>
+      </w:r>
+      <w:r>
+        <w:rPr>
+          <w:rStyle w:val="FootnoteReference"/>
+        </w:rPr>
+        <w:footnoteReference w:id="5"/>
+      </w:r>
+      <w:r>
+        <w:t xml:space="preserve"> I begun by creating a new repository to store my Docker images.</w:t>
+      </w:r>
+    </w:p>
+    <w:p>
+      <w:r>
+        <w:t>Next, using Docker I authenticated with the repository I had created in AWS:</w:t>
+      </w:r>
+    </w:p>
+    <w:p>
+      <w:r>
+        <w:rPr>
+          <w:noProof/>
+          <w:lang w:eastAsia="en-IE"/>
+        </w:rPr>
+        <w:drawing>
+          <wp:inline distT="0" distB="0" distL="0" distR="0" wp14:anchorId="4C909FD1" wp14:editId="635005FE">
+            <wp:extent cx="6532393" cy="534837"/>
+            <wp:effectExtent l="0" t="0" r="1905" b="0"/>
+            <wp:docPr id="15" name="Picture 15"/>
+            <wp:cNvGraphicFramePr>
+              <a:graphicFrameLocks xmlns:a="http://schemas.openxmlformats.org/drawingml/2006/main" noChangeAspect="1"/>
+            </wp:cNvGraphicFramePr>
+            <a:graphic xmlns:a="http://schemas.openxmlformats.org/drawingml/2006/main">
+              <a:graphicData uri="http://schemas.openxmlformats.org/drawingml/2006/picture">
+                <pic:pic xmlns:pic="http://schemas.openxmlformats.org/drawingml/2006/picture">
+                  <pic:nvPicPr>
+                    <pic:cNvPr id="1" name=""/>
+                    <pic:cNvPicPr/>
+                  </pic:nvPicPr>
+                  <pic:blipFill>
+                    <a:blip r:embed="rId23"/>
+                    <a:stretch>
+                      <a:fillRect/>
+                    </a:stretch>
+                  </pic:blipFill>
+                  <pic:spPr>
+                    <a:xfrm>
+                      <a:off x="0" y="0"/>
+                      <a:ext cx="6730795" cy="551081"/>
+                    </a:xfrm>
+                    <a:prstGeom prst="rect">
+                      <a:avLst/>
+                    </a:prstGeom>
+                  </pic:spPr>
+                </pic:pic>
+              </a:graphicData>
+            </a:graphic>
+          </wp:inline>
+        </w:drawing>
+      </w:r>
+    </w:p>
+    <w:p>
+      <w:r>
+        <w:t>I then tagged each of my images for deployment to EC2, e.g.</w:t>
+      </w:r>
+    </w:p>
+    <w:p>
+      <w:r>
+        <w:rPr>
+          <w:noProof/>
+          <w:lang w:eastAsia="en-IE"/>
+        </w:rPr>
+        <w:drawing>
+          <wp:inline distT="0" distB="0" distL="0" distR="0" wp14:anchorId="333B2449" wp14:editId="7EEBE519">
+            <wp:extent cx="6531311" cy="767751"/>
+            <wp:effectExtent l="0" t="0" r="3175" b="0"/>
+            <wp:docPr id="18" name="Picture 18"/>
+            <wp:cNvGraphicFramePr>
+              <a:graphicFrameLocks xmlns:a="http://schemas.openxmlformats.org/drawingml/2006/main" noChangeAspect="1"/>
+            </wp:cNvGraphicFramePr>
+            <a:graphic xmlns:a="http://schemas.openxmlformats.org/drawingml/2006/main">
+              <a:graphicData uri="http://schemas.openxmlformats.org/drawingml/2006/picture">
+                <pic:pic xmlns:pic="http://schemas.openxmlformats.org/drawingml/2006/picture">
+                  <pic:nvPicPr>
+                    <pic:cNvPr id="1" name=""/>
+                    <pic:cNvPicPr/>
+                  </pic:nvPicPr>
+                  <pic:blipFill>
+                    <a:blip r:embed="rId24"/>
+                    <a:stretch>
+                      <a:fillRect/>
+                    </a:stretch>
+                  </pic:blipFill>
+                  <pic:spPr>
+                    <a:xfrm>
+                      <a:off x="0" y="0"/>
+                      <a:ext cx="6583234" cy="773854"/>
+                    </a:xfrm>
+                    <a:prstGeom prst="rect">
+                      <a:avLst/>
+                    </a:prstGeom>
+                  </pic:spPr>
+                </pic:pic>
+              </a:graphicData>
+            </a:graphic>
+          </wp:inline>
+        </w:drawing>
+      </w:r>
+    </w:p>
+    <w:p>
+      <w:r>
+        <w:t>Finally, I pushed each of my images to the repository in AWS:</w:t>
+      </w:r>
+    </w:p>
+    <w:p>
+      <w:r>
+        <w:rPr>
+          <w:noProof/>
+          <w:lang w:eastAsia="en-IE"/>
+        </w:rPr>
+        <w:drawing>
+          <wp:inline distT="0" distB="0" distL="0" distR="0" wp14:anchorId="62201D1F" wp14:editId="050A2135">
+            <wp:extent cx="6525824" cy="1759789"/>
+            <wp:effectExtent l="0" t="0" r="8890" b="0"/>
+            <wp:docPr id="19" name="Picture 19"/>
+            <wp:cNvGraphicFramePr>
+              <a:graphicFrameLocks xmlns:a="http://schemas.openxmlformats.org/drawingml/2006/main" noChangeAspect="1"/>
+            </wp:cNvGraphicFramePr>
+            <a:graphic xmlns:a="http://schemas.openxmlformats.org/drawingml/2006/main">
+              <a:graphicData uri="http://schemas.openxmlformats.org/drawingml/2006/picture">
+                <pic:pic xmlns:pic="http://schemas.openxmlformats.org/drawingml/2006/picture">
+                  <pic:nvPicPr>
+                    <pic:cNvPr id="1" name=""/>
+                    <pic:cNvPicPr/>
+                  </pic:nvPicPr>
+                  <pic:blipFill>
+                    <a:blip r:embed="rId25"/>
+                    <a:stretch>
+                      <a:fillRect/>
+                    </a:stretch>
+                  </pic:blipFill>
+                  <pic:spPr>
+                    <a:xfrm>
+                      <a:off x="0" y="0"/>
+                      <a:ext cx="6591465" cy="1777490"/>
+                    </a:xfrm>
+                    <a:prstGeom prst="rect">
+                      <a:avLst/>
+                    </a:prstGeom>
+                  </pic:spPr>
+                </pic:pic>
+              </a:graphicData>
+            </a:graphic>
+          </wp:inline>
+        </w:drawing>
+      </w:r>
+    </w:p>
+    <w:p>
+      <w:r>
+        <w:t>Now I could see my images in the repository in AWS:</w:t>
+      </w:r>
+    </w:p>
+    <w:p>
+      <w:r>
+        <w:rPr>
+          <w:noProof/>
+          <w:lang w:eastAsia="en-IE"/>
+        </w:rPr>
+        <w:drawing>
+          <wp:inline distT="0" distB="0" distL="0" distR="0" wp14:anchorId="4CA04B93" wp14:editId="3C8021BE">
+            <wp:extent cx="4494362" cy="3140477"/>
+            <wp:effectExtent l="0" t="0" r="1905" b="3175"/>
+            <wp:docPr id="20" name="Picture 20"/>
+            <wp:cNvGraphicFramePr>
+              <a:graphicFrameLocks xmlns:a="http://schemas.openxmlformats.org/drawingml/2006/main" noChangeAspect="1"/>
+            </wp:cNvGraphicFramePr>
+            <a:graphic xmlns:a="http://schemas.openxmlformats.org/drawingml/2006/main">
+              <a:graphicData uri="http://schemas.openxmlformats.org/drawingml/2006/picture">
+                <pic:pic xmlns:pic="http://schemas.openxmlformats.org/drawingml/2006/picture">
+                  <pic:nvPicPr>
+                    <pic:cNvPr id="1" name=""/>
+                    <pic:cNvPicPr/>
+                  </pic:nvPicPr>
+                  <pic:blipFill>
+                    <a:blip r:embed="rId26"/>
+                    <a:stretch>
+                      <a:fillRect/>
+                    </a:stretch>
+                  </pic:blipFill>
+                  <pic:spPr>
+                    <a:xfrm>
+                      <a:off x="0" y="0"/>
+                      <a:ext cx="4507348" cy="3149551"/>
+                    </a:xfrm>
+                    <a:prstGeom prst="rect">
+                      <a:avLst/>
+                    </a:prstGeom>
+                  </pic:spPr>
+                </pic:pic>
+              </a:graphicData>
+            </a:graphic>
+          </wp:inline>
+        </w:drawing>
+      </w:r>
+    </w:p>
+    <w:p>
+      <w:r>
+        <w:lastRenderedPageBreak/>
+        <w:t>Now that my images were deployed, the next thing I needed to do as per the AWS documentation was to create a task definition</w:t>
+      </w:r>
+      <w:r>
+        <w:rPr>
+          <w:rStyle w:val="FootnoteReference"/>
+        </w:rPr>
+        <w:footnoteReference w:id="6"/>
+      </w:r>
+      <w:r>
+        <w:t>.</w:t>
+      </w:r>
+    </w:p>
+    <w:p>
+      <w:pPr>
+        <w:jc w:val="center"/>
+      </w:pPr>
+      <w:r>
+        <w:t>“</w:t>
+      </w:r>
+      <w:r>
+        <w:rPr>
+          <w:i/>
+        </w:rPr>
+        <w:t>A task definition is like a blueprint for your application. In this step, you will specify a task definition so Amazon ECS knows which Docker image to use for containers, how many containers to use in the task, and the resource allocation for each container.</w:t>
+      </w:r>
+      <w:r>
+        <w:t>”</w:t>
+      </w:r>
+    </w:p>
+    <w:p>
+      <w:r>
+        <w:rPr>
+          <w:b/>
+          <w:color w:val="FF0000"/>
+        </w:rPr>
+        <w:t>NOTE</w:t>
+      </w:r>
+      <w:r>
+        <w:t>: Soon after this I began to start getting charged for AWS usage, so I closed my account.</w:t>
+      </w:r>
+    </w:p>
+    <w:p>
+      <w:r>
+        <w:t>It looks like I was on Step 3/6 in terms of getting my services up and running on AWS:</w:t>
+      </w:r>
+    </w:p>
+    <w:p>
+      <w:pPr>
+        <w:jc w:val="center"/>
+      </w:pPr>
+      <w:r>
+        <w:rPr>
+          <w:noProof/>
+          <w:lang w:eastAsia="en-IE"/>
+        </w:rPr>
+        <w:drawing>
+          <wp:inline distT="0" distB="0" distL="0" distR="0" wp14:anchorId="0BDDCACC" wp14:editId="56B9A70F">
+            <wp:extent cx="3780066" cy="2794958"/>
+            <wp:effectExtent l="0" t="0" r="0" b="5715"/>
+            <wp:docPr id="21" name="Picture 21"/>
+            <wp:cNvGraphicFramePr>
+              <a:graphicFrameLocks xmlns:a="http://schemas.openxmlformats.org/drawingml/2006/main" noChangeAspect="1"/>
+            </wp:cNvGraphicFramePr>
+            <a:graphic xmlns:a="http://schemas.openxmlformats.org/drawingml/2006/main">
+              <a:graphicData uri="http://schemas.openxmlformats.org/drawingml/2006/picture">
+                <pic:pic xmlns:pic="http://schemas.openxmlformats.org/drawingml/2006/picture">
+                  <pic:nvPicPr>
+                    <pic:cNvPr id="1" name=""/>
+                    <pic:cNvPicPr/>
+                  </pic:nvPicPr>
+                  <pic:blipFill>
+                    <a:blip r:embed="rId27"/>
+                    <a:stretch>
+                      <a:fillRect/>
+                    </a:stretch>
+                  </pic:blipFill>
+                  <pic:spPr>
+                    <a:xfrm>
+                      <a:off x="0" y="0"/>
+                      <a:ext cx="3797771" cy="2808049"/>
+                    </a:xfrm>
+                    <a:prstGeom prst="rect">
+                      <a:avLst/>
+                    </a:prstGeom>
+                  </pic:spPr>
+                </pic:pic>
+              </a:graphicData>
+            </a:graphic>
+          </wp:inline>
+        </w:drawing>
+      </w:r>
+    </w:p>
+    <w:p/>
+    <w:p/>
+    <w:p/>
+    <w:p/>
+    <w:p/>
+    <w:p/>
+    <w:p/>
+    <w:p/>
+    <w:p/>
+    <w:p/>
+    <w:p/>
+    <w:p>
+      <w:pPr>
+        <w:rPr>
+          <w:b/>
+          <w:u w:val="single"/>
+        </w:rPr>
+      </w:pPr>
+      <w:r>
+        <w:rPr>
+          <w:b/>
+          <w:u w:val="single"/>
+        </w:rPr>
+        <w:lastRenderedPageBreak/>
+        <w:t xml:space="preserve">Attempts at Deploying to </w:t>
+      </w:r>
+      <w:r>
+        <w:rPr>
+          <w:b/>
+          <w:u w:val="single"/>
+        </w:rPr>
+        <w:t>IBM Bluemix</w:t>
+      </w:r>
+    </w:p>
+    <w:p>
+      <w:r>
+        <w:t>After my failed attempts to get my application up on AWS, I decided to look at IBM Bluemix, the recommended solution for getting our final projects deployed to a cloud service.</w:t>
+      </w:r>
+    </w:p>
+    <w:p>
+      <w:r>
+        <w:t>First off, I signed up for IBM Bluemix using my CIT credentials in order to get a free trial (hoping that it wouldn’t end up like my ‘free tier’ on AWS).</w:t>
+      </w:r>
+    </w:p>
+    <w:p>
+      <w:r>
+        <w:t>I then followed the instructions</w:t>
+      </w:r>
+      <w:r>
+        <w:rPr>
+          <w:rStyle w:val="FootnoteReference"/>
+        </w:rPr>
+        <w:footnoteReference w:id="7"/>
+      </w:r>
+      <w:r>
+        <w:t xml:space="preserve"> to install the Cloud Foundry CLI and Bluemix CLI tools on my Windows machine.</w:t>
+      </w:r>
+    </w:p>
+    <w:p>
+      <w:r>
+        <w:t xml:space="preserve">After completing these steps, I ended up with a private container repository on IBM Bluemix, located at </w:t>
+      </w:r>
+      <w:r>
+        <w:rPr>
+          <w:rFonts w:ascii="Courier New" w:hAnsi="Courier New" w:cs="Courier New"/>
+        </w:rPr>
+        <w:t>registry.ng.bluemix.net/jimmyc</w:t>
+      </w:r>
+      <w:r>
+        <w:t>.</w:t>
+      </w:r>
+    </w:p>
+    <w:p>
+      <w:r>
+        <w:t>Next, to upload my images to this repository, I tagged each one for upload:</w:t>
+      </w:r>
+    </w:p>
+    <w:p>
+      <w:r>
+        <w:rPr>
+          <w:noProof/>
+          <w:lang w:eastAsia="en-IE"/>
+        </w:rPr>
+        <w:drawing>
+          <wp:inline distT="0" distB="0" distL="0" distR="0" wp14:anchorId="0FAE42BD" wp14:editId="2B4310FF">
+            <wp:extent cx="6350445" cy="1388852"/>
+            <wp:effectExtent l="0" t="0" r="0" b="1905"/>
+            <wp:docPr id="22" name="Picture 22"/>
+            <wp:cNvGraphicFramePr>
+              <a:graphicFrameLocks xmlns:a="http://schemas.openxmlformats.org/drawingml/2006/main" noChangeAspect="1"/>
+            </wp:cNvGraphicFramePr>
+            <a:graphic xmlns:a="http://schemas.openxmlformats.org/drawingml/2006/main">
+              <a:graphicData uri="http://schemas.openxmlformats.org/drawingml/2006/picture">
+                <pic:pic xmlns:pic="http://schemas.openxmlformats.org/drawingml/2006/picture">
+                  <pic:nvPicPr>
+                    <pic:cNvPr id="1" name=""/>
+                    <pic:cNvPicPr/>
+                  </pic:nvPicPr>
+                  <pic:blipFill>
+                    <a:blip r:embed="rId28"/>
+                    <a:stretch>
+                      <a:fillRect/>
+                    </a:stretch>
+                  </pic:blipFill>
+                  <pic:spPr>
+                    <a:xfrm>
+                      <a:off x="0" y="0"/>
+                      <a:ext cx="6403686" cy="1400496"/>
+                    </a:xfrm>
+                    <a:prstGeom prst="rect">
+                      <a:avLst/>
+                    </a:prstGeom>
+                  </pic:spPr>
+                </pic:pic>
+              </a:graphicData>
+            </a:graphic>
+          </wp:inline>
+        </w:drawing>
+      </w:r>
+    </w:p>
+    <w:p>
+      <w:r>
+        <w:t>Then I uploaded each one individually, specifying the tag:</w:t>
+      </w:r>
+    </w:p>
+    <w:p>
+      <w:r>
+        <w:rPr>
+          <w:noProof/>
+          <w:lang w:eastAsia="en-IE"/>
+        </w:rPr>
+        <w:drawing>
+          <wp:inline distT="0" distB="0" distL="0" distR="0" wp14:anchorId="2D8311E8" wp14:editId="1852CA60">
+            <wp:extent cx="6301985" cy="1785668"/>
+            <wp:effectExtent l="0" t="0" r="3810" b="5080"/>
+            <wp:docPr id="23" name="Picture 23"/>
+            <wp:cNvGraphicFramePr>
+              <a:graphicFrameLocks xmlns:a="http://schemas.openxmlformats.org/drawingml/2006/main" noChangeAspect="1"/>
+            </wp:cNvGraphicFramePr>
+            <a:graphic xmlns:a="http://schemas.openxmlformats.org/drawingml/2006/main">
+              <a:graphicData uri="http://schemas.openxmlformats.org/drawingml/2006/picture">
+                <pic:pic xmlns:pic="http://schemas.openxmlformats.org/drawingml/2006/picture">
+                  <pic:nvPicPr>
+                    <pic:cNvPr id="1" name=""/>
+                    <pic:cNvPicPr/>
+                  </pic:nvPicPr>
+                  <pic:blipFill>
+                    <a:blip r:embed="rId29"/>
+                    <a:stretch>
+                      <a:fillRect/>
+                    </a:stretch>
+                  </pic:blipFill>
+                  <pic:spPr>
+                    <a:xfrm>
+                      <a:off x="0" y="0"/>
+                      <a:ext cx="6353286" cy="1800204"/>
+                    </a:xfrm>
+                    <a:prstGeom prst="rect">
+                      <a:avLst/>
+                    </a:prstGeom>
+                  </pic:spPr>
+                </pic:pic>
+              </a:graphicData>
+            </a:graphic>
+          </wp:inline>
+        </w:drawing>
+      </w:r>
+    </w:p>
+    <w:p>
+      <w:r>
+        <w:t>Now it looks like my images are on Bluemix:</w:t>
+      </w:r>
+    </w:p>
+    <w:p>
+      <w:r>
+        <w:rPr>
+          <w:noProof/>
+          <w:lang w:eastAsia="en-IE"/>
+        </w:rPr>
+        <w:drawing>
+          <wp:inline distT="0" distB="0" distL="0" distR="0" wp14:anchorId="64BD3251" wp14:editId="00A4B0F2">
+            <wp:extent cx="5731510" cy="1022350"/>
+            <wp:effectExtent l="0" t="0" r="2540" b="6350"/>
+            <wp:docPr id="24" name="Picture 24"/>
+            <wp:cNvGraphicFramePr>
+              <a:graphicFrameLocks xmlns:a="http://schemas.openxmlformats.org/drawingml/2006/main" noChangeAspect="1"/>
+            </wp:cNvGraphicFramePr>
+            <a:graphic xmlns:a="http://schemas.openxmlformats.org/drawingml/2006/main">
+              <a:graphicData uri="http://schemas.openxmlformats.org/drawingml/2006/picture">
+                <pic:pic xmlns:pic="http://schemas.openxmlformats.org/drawingml/2006/picture">
+                  <pic:nvPicPr>
+                    <pic:cNvPr id="1" name=""/>
+                    <pic:cNvPicPr/>
+                  </pic:nvPicPr>
+                  <pic:blipFill>
+                    <a:blip r:embed="rId30"/>
+                    <a:stretch>
+                      <a:fillRect/>
+                    </a:stretch>
+                  </pic:blipFill>
+                  <pic:spPr>
+                    <a:xfrm>
+                      <a:off x="0" y="0"/>
+                      <a:ext cx="5731510" cy="1022350"/>
+                    </a:xfrm>
+                    <a:prstGeom prst="rect">
+                      <a:avLst/>
+                    </a:prstGeom>
+                  </pic:spPr>
+                </pic:pic>
+              </a:graphicData>
+            </a:graphic>
+          </wp:inline>
+        </w:drawing>
+      </w:r>
+    </w:p>
+    <w:p/>
+    <w:p>
+      <w:r>
+        <w:lastRenderedPageBreak/>
+        <w:t>Questions I have at this point:</w:t>
+      </w:r>
+    </w:p>
+    <w:p>
+      <w:pPr>
+        <w:pStyle w:val="ListParagraph"/>
+        <w:numPr>
+          <w:ilvl w:val="0"/>
+          <w:numId w:val="9"/>
+        </w:numPr>
+      </w:pPr>
+      <w:r>
+        <w:t>Still concerned about how my services talk to the database (as mentioned earlier each one has a hard coded localhost variable used for the database).</w:t>
+      </w:r>
+    </w:p>
+    <w:p>
+      <w:pPr>
+        <w:pStyle w:val="ListParagraph"/>
+        <w:numPr>
+          <w:ilvl w:val="0"/>
+          <w:numId w:val="9"/>
+        </w:numPr>
+      </w:pPr>
+      <w:r>
+        <w:t>How/can I utilize Docker Compose in Bluemix?</w:t>
+      </w:r>
+    </w:p>
+    <w:p/>
+    <w:p/>
     <w:p/>
     <w:sectPr>
-      <w:headerReference w:type="default" r:id="rId19"/>
+      <w:headerReference w:type="default" r:id="rId31"/>
       <w:pgSz w:w="11906" w:h="16838"/>
       <w:pgMar w:top="1440" w:right="1440" w:bottom="1440" w:left="1440" w:header="708" w:footer="708" w:gutter="0"/>
       <w:cols w:space="708"/>
@@ -1149,7 +2604,7 @@
 </file>
 
 <file path=word/endnotes.xml><?xml version="1.0" encoding="utf-8"?>
-<w:endnotes xmlns:wpc="http://schemas.microsoft.com/office/word/2010/wordprocessingCanvas" xmlns:mc="http://schemas.openxmlformats.org/markup-compatibility/2006" xmlns:o="urn:schemas-microsoft-com:office:office" xmlns:r="http://schemas.openxmlformats.org/officeDocument/2006/relationships" xmlns:m="http://schemas.openxmlformats.org/officeDocument/2006/math" xmlns:v="urn:schemas-microsoft-com:vml" xmlns:wp14="http://schemas.microsoft.com/office/word/2010/wordprocessingDrawing" xmlns:wp="http://schemas.openxmlformats.org/drawingml/2006/wordprocessingDrawing" xmlns:w10="urn:schemas-microsoft-com:office:word" xmlns:w="http://schemas.openxmlformats.org/wordprocessingml/2006/main" xmlns:w14="http://schemas.microsoft.com/office/word/2010/wordml" xmlns:wpg="http://schemas.microsoft.com/office/word/2010/wordprocessingGroup" xmlns:wpi="http://schemas.microsoft.com/office/word/2010/wordprocessingInk" xmlns:wne="http://schemas.microsoft.com/office/word/2006/wordml" xmlns:wps="http://schemas.microsoft.com/office/word/2010/wordprocessingShape" mc:Ignorable="w14 wp14">
+<w:endnotes xmlns:wpc="http://schemas.microsoft.com/office/word/2010/wordprocessingCanvas" xmlns:mc="http://schemas.openxmlformats.org/markup-compatibility/2006" xmlns:o="urn:schemas-microsoft-com:office:office" xmlns:r="http://schemas.openxmlformats.org/officeDocument/2006/relationships" xmlns:m="http://schemas.openxmlformats.org/officeDocument/2006/math" xmlns:v="urn:schemas-microsoft-com:vml" xmlns:wp14="http://schemas.microsoft.com/office/word/2010/wordprocessingDrawing" xmlns:wp="http://schemas.openxmlformats.org/drawingml/2006/wordprocessingDrawing" xmlns:w10="urn:schemas-microsoft-com:office:word" xmlns:w="http://schemas.openxmlformats.org/wordprocessingml/2006/main" xmlns:w14="http://schemas.microsoft.com/office/word/2010/wordml" xmlns:w15="http://schemas.microsoft.com/office/word/2012/wordml" xmlns:wpg="http://schemas.microsoft.com/office/word/2010/wordprocessingGroup" xmlns:wpi="http://schemas.microsoft.com/office/word/2010/wordprocessingInk" xmlns:wne="http://schemas.microsoft.com/office/word/2006/wordml" xmlns:wps="http://schemas.microsoft.com/office/word/2010/wordprocessingShape" mc:Ignorable="w14 w15 wp14">
   <w:endnote w:type="separator" w:id="-1">
     <w:p>
       <w:pPr>
@@ -1174,7 +2629,7 @@
 </file>
 
 <file path=word/footnotes.xml><?xml version="1.0" encoding="utf-8"?>
-<w:footnotes xmlns:wpc="http://schemas.microsoft.com/office/word/2010/wordprocessingCanvas" xmlns:mc="http://schemas.openxmlformats.org/markup-compatibility/2006" xmlns:o="urn:schemas-microsoft-com:office:office" xmlns:r="http://schemas.openxmlformats.org/officeDocument/2006/relationships" xmlns:m="http://schemas.openxmlformats.org/officeDocument/2006/math" xmlns:v="urn:schemas-microsoft-com:vml" xmlns:wp14="http://schemas.microsoft.com/office/word/2010/wordprocessingDrawing" xmlns:wp="http://schemas.openxmlformats.org/drawingml/2006/wordprocessingDrawing" xmlns:w10="urn:schemas-microsoft-com:office:word" xmlns:w="http://schemas.openxmlformats.org/wordprocessingml/2006/main" xmlns:w14="http://schemas.microsoft.com/office/word/2010/wordml" xmlns:wpg="http://schemas.microsoft.com/office/word/2010/wordprocessingGroup" xmlns:wpi="http://schemas.microsoft.com/office/word/2010/wordprocessingInk" xmlns:wne="http://schemas.microsoft.com/office/word/2006/wordml" xmlns:wps="http://schemas.microsoft.com/office/word/2010/wordprocessingShape" mc:Ignorable="w14 wp14">
+<w:footnotes xmlns:wpc="http://schemas.microsoft.com/office/word/2010/wordprocessingCanvas" xmlns:mc="http://schemas.openxmlformats.org/markup-compatibility/2006" xmlns:o="urn:schemas-microsoft-com:office:office" xmlns:r="http://schemas.openxmlformats.org/officeDocument/2006/relationships" xmlns:m="http://schemas.openxmlformats.org/officeDocument/2006/math" xmlns:v="urn:schemas-microsoft-com:vml" xmlns:wp14="http://schemas.microsoft.com/office/word/2010/wordprocessingDrawing" xmlns:wp="http://schemas.openxmlformats.org/drawingml/2006/wordprocessingDrawing" xmlns:w10="urn:schemas-microsoft-com:office:word" xmlns:w="http://schemas.openxmlformats.org/wordprocessingml/2006/main" xmlns:w14="http://schemas.microsoft.com/office/word/2010/wordml" xmlns:w15="http://schemas.microsoft.com/office/word/2012/wordml" xmlns:wpg="http://schemas.microsoft.com/office/word/2010/wordprocessingGroup" xmlns:wpi="http://schemas.microsoft.com/office/word/2010/wordprocessingInk" xmlns:wne="http://schemas.microsoft.com/office/word/2006/wordml" xmlns:wps="http://schemas.microsoft.com/office/word/2010/wordprocessingShape" mc:Ignorable="w14 w15 wp14">
   <w:footnote w:type="separator" w:id="-1">
     <w:p>
       <w:pPr>
@@ -1222,11 +2677,164 @@
       </w:r>
     </w:p>
   </w:footnote>
+  <w:footnote w:id="2">
+    <w:p>
+      <w:pPr>
+        <w:pStyle w:val="FootnoteText"/>
+      </w:pPr>
+      <w:r>
+        <w:rPr>
+          <w:rStyle w:val="FootnoteReference"/>
+        </w:rPr>
+        <w:footnoteRef/>
+      </w:r>
+      <w:r>
+        <w:t xml:space="preserve"> </w:t>
+      </w:r>
+      <w:hyperlink r:id="rId2" w:history="1">
+        <w:r>
+          <w:rPr>
+            <w:rStyle w:val="Hyperlink"/>
+          </w:rPr>
+          <w:t>https://docs.docker.com/compose/</w:t>
+        </w:r>
+      </w:hyperlink>
+    </w:p>
+  </w:footnote>
+  <w:footnote w:id="3">
+    <w:p>
+      <w:pPr>
+        <w:pStyle w:val="FootnoteText"/>
+      </w:pPr>
+      <w:r>
+        <w:rPr>
+          <w:rStyle w:val="FootnoteReference"/>
+        </w:rPr>
+        <w:footnoteRef/>
+      </w:r>
+      <w:r>
+        <w:t xml:space="preserve"> </w:t>
+      </w:r>
+      <w:hyperlink r:id="rId3" w:history="1">
+        <w:r>
+          <w:rPr>
+            <w:rStyle w:val="Hyperlink"/>
+          </w:rPr>
+          <w:t>https://us-west-2.console.aws.amazon.com/ecs/home?region=us-west-2#/getStarted</w:t>
+        </w:r>
+      </w:hyperlink>
+      <w:r>
+        <w:t xml:space="preserve"> </w:t>
+      </w:r>
+    </w:p>
+  </w:footnote>
+  <w:footnote w:id="4">
+    <w:p>
+      <w:pPr>
+        <w:pStyle w:val="FootnoteText"/>
+      </w:pPr>
+      <w:r>
+        <w:rPr>
+          <w:rStyle w:val="FootnoteReference"/>
+        </w:rPr>
+        <w:footnoteRef/>
+      </w:r>
+      <w:r>
+        <w:t xml:space="preserve"> </w:t>
+      </w:r>
+      <w:hyperlink r:id="rId4" w:history="1">
+        <w:r>
+          <w:rPr>
+            <w:rStyle w:val="Hyperlink"/>
+          </w:rPr>
+          <w:t>http://docs.aws.amazon.com/AmazonECR/latest/userguide/get-set-up-for-amazon-ecr.html</w:t>
+        </w:r>
+      </w:hyperlink>
+      <w:r>
+        <w:t xml:space="preserve"> </w:t>
+      </w:r>
+    </w:p>
+  </w:footnote>
+  <w:footnote w:id="5">
+    <w:p>
+      <w:pPr>
+        <w:pStyle w:val="FootnoteText"/>
+      </w:pPr>
+      <w:r>
+        <w:rPr>
+          <w:rStyle w:val="FootnoteReference"/>
+        </w:rPr>
+        <w:footnoteRef/>
+      </w:r>
+      <w:r>
+        <w:t xml:space="preserve"> </w:t>
+      </w:r>
+      <w:hyperlink r:id="rId5" w:history="1">
+        <w:r>
+          <w:rPr>
+            <w:rStyle w:val="Hyperlink"/>
+          </w:rPr>
+          <w:t>http://docs.aws.amazon.com/AmazonECR/latest/userguide/docker-push-ecr-image.html</w:t>
+        </w:r>
+      </w:hyperlink>
+    </w:p>
+  </w:footnote>
+  <w:footnote w:id="6">
+    <w:p>
+      <w:pPr>
+        <w:pStyle w:val="FootnoteText"/>
+      </w:pPr>
+      <w:r>
+        <w:rPr>
+          <w:rStyle w:val="FootnoteReference"/>
+        </w:rPr>
+        <w:footnoteRef/>
+      </w:r>
+      <w:r>
+        <w:t xml:space="preserve"> </w:t>
+      </w:r>
+      <w:hyperlink r:id="rId6" w:history="1">
+        <w:r>
+          <w:rPr>
+            <w:rStyle w:val="Hyperlink"/>
+          </w:rPr>
+          <w:t>http://docs.aws.amazon.com/AmazonECS/latest/developerguide/task_definitions.html</w:t>
+        </w:r>
+      </w:hyperlink>
+      <w:r>
+        <w:t xml:space="preserve"> </w:t>
+      </w:r>
+    </w:p>
+  </w:footnote>
+  <w:footnote w:id="7">
+    <w:p>
+      <w:pPr>
+        <w:pStyle w:val="FootnoteText"/>
+      </w:pPr>
+      <w:r>
+        <w:rPr>
+          <w:rStyle w:val="FootnoteReference"/>
+        </w:rPr>
+        <w:footnoteRef/>
+      </w:r>
+      <w:r>
+        <w:t xml:space="preserve"> </w:t>
+      </w:r>
+      <w:hyperlink r:id="rId7" w:history="1">
+        <w:r>
+          <w:rPr>
+            <w:rStyle w:val="Hyperlink"/>
+          </w:rPr>
+          <w:t>https://console.ng.bluemix.net/docs/containers/container_single_ui.html#container_gettingstarted_tutorial</w:t>
+        </w:r>
+      </w:hyperlink>
+    </w:p>
+  </w:footnote>
 </w:footnotes>
 </file>
 
 <file path=word/header1.xml><?xml version="1.0" encoding="utf-8"?>
-<w:hdr xmlns:wpc="http://schemas.microsoft.com/office/word/2010/wordprocessingCanvas" xmlns:mc="http://schemas.openxmlformats.org/markup-compatibility/2006" xmlns:o="urn:schemas-microsoft-com:office:office" xmlns:r="http://schemas.openxmlformats.org/officeDocument/2006/relationships" xmlns:m="http://schemas.openxmlformats.org/officeDocument/2006/math" xmlns:v="urn:schemas-microsoft-com:vml" xmlns:wp14="http://schemas.microsoft.com/office/word/2010/wordprocessingDrawing" xmlns:wp="http://schemas.openxmlformats.org/drawingml/2006/wordprocessingDrawing" xmlns:w10="urn:schemas-microsoft-com:office:word" xmlns:w="http://schemas.openxmlformats.org/wordprocessingml/2006/main" xmlns:w14="http://schemas.microsoft.com/office/word/2010/wordml" xmlns:wpg="http://schemas.microsoft.com/office/word/2010/wordprocessingGroup" xmlns:wpi="http://schemas.microsoft.com/office/word/2010/wordprocessingInk" xmlns:wne="http://schemas.microsoft.com/office/word/2006/wordml" xmlns:wps="http://schemas.microsoft.com/office/word/2010/wordprocessingShape" mc:Ignorable="w14 wp14">
+<w:hdr xmlns:wpc="http://schemas.microsoft.com/office/word/2010/wordprocessingCanvas" xmlns:mc="http://schemas.openxmlformats.org/markup-compatibility/2006" xmlns:o="urn:schemas-microsoft-com:office:office" xmlns:r="http://schemas.openxmlformats.org/officeDocument/2006/relationships" xmlns:m="http://schemas.openxmlformats.org/officeDocument/2006/math" xmlns:v="urn:schemas-microsoft-com:vml" xmlns:wp14="http://schemas.microsoft.com/office/word/2010/wordprocessingDrawing" xmlns:wp="http://schemas.openxmlformats.org/drawingml/2006/wordprocessingDrawing" xmlns:w10="urn:schemas-microsoft-com:office:word" xmlns:w="http://schemas.openxmlformats.org/wordprocessingml/2006/main" xmlns:w14="http://schemas.microsoft.com/office/word/2010/wordml" xmlns:w15="http://schemas.microsoft.com/office/word/2012/wordml" xmlns:wpg="http://schemas.microsoft.com/office/word/2010/wordprocessingGroup" xmlns:wpi="http://schemas.microsoft.com/office/word/2010/wordprocessingInk" xmlns:wne="http://schemas.microsoft.com/office/word/2006/wordml" xmlns:wps="http://schemas.microsoft.com/office/word/2010/wordprocessingShape" mc:Ignorable="w14 w15 wp14">
   <w:tbl>
     <w:tblPr>
       <w:tblW w:w="5000" w:type="pct"/>
@@ -1332,7 +2940,7 @@
             <w:rPr>
               <w:noProof/>
             </w:rPr>
-            <w:t>2</w:t>
+            <w:t>14</w:t>
           </w:r>
           <w:r>
             <w:rPr>
@@ -1353,8 +2961,8 @@
 </file>
 
 <file path=word/numbering.xml><?xml version="1.0" encoding="utf-8"?>
-<w:numbering xmlns:wpc="http://schemas.microsoft.com/office/word/2010/wordprocessingCanvas" xmlns:mc="http://schemas.openxmlformats.org/markup-compatibility/2006" xmlns:o="urn:schemas-microsoft-com:office:office" xmlns:r="http://schemas.openxmlformats.org/officeDocument/2006/relationships" xmlns:m="http://schemas.openxmlformats.org/officeDocument/2006/math" xmlns:v="urn:schemas-microsoft-com:vml" xmlns:wp14="http://schemas.microsoft.com/office/word/2010/wordprocessingDrawing" xmlns:wp="http://schemas.openxmlformats.org/drawingml/2006/wordprocessingDrawing" xmlns:w10="urn:schemas-microsoft-com:office:word" xmlns:w="http://schemas.openxmlformats.org/wordprocessingml/2006/main" xmlns:w14="http://schemas.microsoft.com/office/word/2010/wordml" xmlns:wpg="http://schemas.microsoft.com/office/word/2010/wordprocessingGroup" xmlns:wpi="http://schemas.microsoft.com/office/word/2010/wordprocessingInk" xmlns:wne="http://schemas.microsoft.com/office/word/2006/wordml" xmlns:wps="http://schemas.microsoft.com/office/word/2010/wordprocessingShape" mc:Ignorable="w14 wp14">
-  <w:abstractNum w:abstractNumId="0">
+<w:numbering xmlns:wpc="http://schemas.microsoft.com/office/word/2010/wordprocessingCanvas" xmlns:mc="http://schemas.openxmlformats.org/markup-compatibility/2006" xmlns:o="urn:schemas-microsoft-com:office:office" xmlns:r="http://schemas.openxmlformats.org/officeDocument/2006/relationships" xmlns:m="http://schemas.openxmlformats.org/officeDocument/2006/math" xmlns:v="urn:schemas-microsoft-com:vml" xmlns:wp14="http://schemas.microsoft.com/office/word/2010/wordprocessingDrawing" xmlns:wp="http://schemas.openxmlformats.org/drawingml/2006/wordprocessingDrawing" xmlns:w10="urn:schemas-microsoft-com:office:word" xmlns:w="http://schemas.openxmlformats.org/wordprocessingml/2006/main" xmlns:w14="http://schemas.microsoft.com/office/word/2010/wordml" xmlns:w15="http://schemas.microsoft.com/office/word/2012/wordml" xmlns:wpg="http://schemas.microsoft.com/office/word/2010/wordprocessingGroup" xmlns:wpi="http://schemas.microsoft.com/office/word/2010/wordprocessingInk" xmlns:wne="http://schemas.microsoft.com/office/word/2006/wordml" xmlns:wps="http://schemas.microsoft.com/office/word/2010/wordprocessingShape" mc:Ignorable="w14 w15 wp14">
+  <w:abstractNum w:abstractNumId="0" w15:restartNumberingAfterBreak="0">
     <w:nsid w:val="017C1D6B"/>
     <w:multiLevelType w:val="hybridMultilevel"/>
     <w:tmpl w:val="94C6E59A"/>
@@ -1467,7 +3075,7 @@
       </w:rPr>
     </w:lvl>
   </w:abstractNum>
-  <w:abstractNum w:abstractNumId="1">
+  <w:abstractNum w:abstractNumId="1" w15:restartNumberingAfterBreak="0">
     <w:nsid w:val="0F75326F"/>
     <w:multiLevelType w:val="hybridMultilevel"/>
     <w:tmpl w:val="00E49532"/>
@@ -1483,6 +3091,119 @@
         <w:rFonts w:ascii="Symbol" w:hAnsi="Symbol" w:hint="default"/>
       </w:rPr>
     </w:lvl>
+    <w:lvl w:ilvl="1" w:tplc="18090003">
+      <w:start w:val="1"/>
+      <w:numFmt w:val="bullet"/>
+      <w:lvlText w:val="o"/>
+      <w:lvlJc w:val="left"/>
+      <w:pPr>
+        <w:ind w:left="1440" w:hanging="360"/>
+      </w:pPr>
+      <w:rPr>
+        <w:rFonts w:ascii="Courier New" w:hAnsi="Courier New" w:cs="Courier New" w:hint="default"/>
+      </w:rPr>
+    </w:lvl>
+    <w:lvl w:ilvl="2" w:tplc="18090005" w:tentative="1">
+      <w:start w:val="1"/>
+      <w:numFmt w:val="bullet"/>
+      <w:lvlText w:val=""/>
+      <w:lvlJc w:val="left"/>
+      <w:pPr>
+        <w:ind w:left="2160" w:hanging="360"/>
+      </w:pPr>
+      <w:rPr>
+        <w:rFonts w:ascii="Wingdings" w:hAnsi="Wingdings" w:hint="default"/>
+      </w:rPr>
+    </w:lvl>
+    <w:lvl w:ilvl="3" w:tplc="18090001" w:tentative="1">
+      <w:start w:val="1"/>
+      <w:numFmt w:val="bullet"/>
+      <w:lvlText w:val=""/>
+      <w:lvlJc w:val="left"/>
+      <w:pPr>
+        <w:ind w:left="2880" w:hanging="360"/>
+      </w:pPr>
+      <w:rPr>
+        <w:rFonts w:ascii="Symbol" w:hAnsi="Symbol" w:hint="default"/>
+      </w:rPr>
+    </w:lvl>
+    <w:lvl w:ilvl="4" w:tplc="18090003" w:tentative="1">
+      <w:start w:val="1"/>
+      <w:numFmt w:val="bullet"/>
+      <w:lvlText w:val="o"/>
+      <w:lvlJc w:val="left"/>
+      <w:pPr>
+        <w:ind w:left="3600" w:hanging="360"/>
+      </w:pPr>
+      <w:rPr>
+        <w:rFonts w:ascii="Courier New" w:hAnsi="Courier New" w:cs="Courier New" w:hint="default"/>
+      </w:rPr>
+    </w:lvl>
+    <w:lvl w:ilvl="5" w:tplc="18090005" w:tentative="1">
+      <w:start w:val="1"/>
+      <w:numFmt w:val="bullet"/>
+      <w:lvlText w:val=""/>
+      <w:lvlJc w:val="left"/>
+      <w:pPr>
+        <w:ind w:left="4320" w:hanging="360"/>
+      </w:pPr>
+      <w:rPr>
+        <w:rFonts w:ascii="Wingdings" w:hAnsi="Wingdings" w:hint="default"/>
+      </w:rPr>
+    </w:lvl>
+    <w:lvl w:ilvl="6" w:tplc="18090001" w:tentative="1">
+      <w:start w:val="1"/>
+      <w:numFmt w:val="bullet"/>
+      <w:lvlText w:val=""/>
+      <w:lvlJc w:val="left"/>
+      <w:pPr>
+        <w:ind w:left="5040" w:hanging="360"/>
+      </w:pPr>
+      <w:rPr>
+        <w:rFonts w:ascii="Symbol" w:hAnsi="Symbol" w:hint="default"/>
+      </w:rPr>
+    </w:lvl>
+    <w:lvl w:ilvl="7" w:tplc="18090003" w:tentative="1">
+      <w:start w:val="1"/>
+      <w:numFmt w:val="bullet"/>
+      <w:lvlText w:val="o"/>
+      <w:lvlJc w:val="left"/>
+      <w:pPr>
+        <w:ind w:left="5760" w:hanging="360"/>
+      </w:pPr>
+      <w:rPr>
+        <w:rFonts w:ascii="Courier New" w:hAnsi="Courier New" w:cs="Courier New" w:hint="default"/>
+      </w:rPr>
+    </w:lvl>
+    <w:lvl w:ilvl="8" w:tplc="18090005" w:tentative="1">
+      <w:start w:val="1"/>
+      <w:numFmt w:val="bullet"/>
+      <w:lvlText w:val=""/>
+      <w:lvlJc w:val="left"/>
+      <w:pPr>
+        <w:ind w:left="6480" w:hanging="360"/>
+      </w:pPr>
+      <w:rPr>
+        <w:rFonts w:ascii="Wingdings" w:hAnsi="Wingdings" w:hint="default"/>
+      </w:rPr>
+    </w:lvl>
+  </w:abstractNum>
+  <w:abstractNum w:abstractNumId="2" w15:restartNumberingAfterBreak="0">
+    <w:nsid w:val="38E1565B"/>
+    <w:multiLevelType w:val="hybridMultilevel"/>
+    <w:tmpl w:val="7870FCA4"/>
+    <w:lvl w:ilvl="0" w:tplc="18090001">
+      <w:start w:val="1"/>
+      <w:numFmt w:val="bullet"/>
+      <w:lvlText w:val=""/>
+      <w:lvlJc w:val="left"/>
+      <w:pPr>
+        <w:ind w:left="720" w:hanging="360"/>
+      </w:pPr>
+      <w:rPr>
+        <w:rFonts w:ascii="Symbol" w:hAnsi="Symbol" w:hint="default"/>
+      </w:rPr>
+    </w:lvl>
     <w:lvl w:ilvl="1" w:tplc="18090003" w:tentative="1">
       <w:start w:val="1"/>
       <w:numFmt w:val="bullet"/>
@@ -1580,7 +3301,7 @@
       </w:rPr>
     </w:lvl>
   </w:abstractNum>
-  <w:abstractNum w:abstractNumId="2">
+  <w:abstractNum w:abstractNumId="3" w15:restartNumberingAfterBreak="0">
     <w:nsid w:val="3DBC09C3"/>
     <w:multiLevelType w:val="hybridMultilevel"/>
     <w:tmpl w:val="6A68920A"/>
@@ -1693,10 +3414,462 @@
       </w:rPr>
     </w:lvl>
   </w:abstractNum>
-  <w:abstractNum w:abstractNumId="3">
+  <w:abstractNum w:abstractNumId="4" w15:restartNumberingAfterBreak="0">
     <w:nsid w:val="3F8A5B8C"/>
     <w:multiLevelType w:val="hybridMultilevel"/>
     <w:tmpl w:val="C3F66ABC"/>
+    <w:lvl w:ilvl="0" w:tplc="18090001">
+      <w:start w:val="1"/>
+      <w:numFmt w:val="bullet"/>
+      <w:lvlText w:val=""/>
+      <w:lvlJc w:val="left"/>
+      <w:pPr>
+        <w:ind w:left="720" w:hanging="360"/>
+      </w:pPr>
+      <w:rPr>
+        <w:rFonts w:ascii="Symbol" w:hAnsi="Symbol" w:hint="default"/>
+      </w:rPr>
+    </w:lvl>
+    <w:lvl w:ilvl="1" w:tplc="18090003" w:tentative="1">
+      <w:start w:val="1"/>
+      <w:numFmt w:val="bullet"/>
+      <w:lvlText w:val="o"/>
+      <w:lvlJc w:val="left"/>
+      <w:pPr>
+        <w:ind w:left="1440" w:hanging="360"/>
+      </w:pPr>
+      <w:rPr>
+        <w:rFonts w:ascii="Courier New" w:hAnsi="Courier New" w:cs="Courier New" w:hint="default"/>
+      </w:rPr>
+    </w:lvl>
+    <w:lvl w:ilvl="2" w:tplc="18090005" w:tentative="1">
+      <w:start w:val="1"/>
+      <w:numFmt w:val="bullet"/>
+      <w:lvlText w:val=""/>
+      <w:lvlJc w:val="left"/>
+      <w:pPr>
+        <w:ind w:left="2160" w:hanging="360"/>
+      </w:pPr>
+      <w:rPr>
+        <w:rFonts w:ascii="Wingdings" w:hAnsi="Wingdings" w:hint="default"/>
+      </w:rPr>
+    </w:lvl>
+    <w:lvl w:ilvl="3" w:tplc="18090001" w:tentative="1">
+      <w:start w:val="1"/>
+      <w:numFmt w:val="bullet"/>
+      <w:lvlText w:val=""/>
+      <w:lvlJc w:val="left"/>
+      <w:pPr>
+        <w:ind w:left="2880" w:hanging="360"/>
+      </w:pPr>
+      <w:rPr>
+        <w:rFonts w:ascii="Symbol" w:hAnsi="Symbol" w:hint="default"/>
+      </w:rPr>
+    </w:lvl>
+    <w:lvl w:ilvl="4" w:tplc="18090003" w:tentative="1">
+      <w:start w:val="1"/>
+      <w:numFmt w:val="bullet"/>
+      <w:lvlText w:val="o"/>
+      <w:lvlJc w:val="left"/>
+      <w:pPr>
+        <w:ind w:left="3600" w:hanging="360"/>
+      </w:pPr>
+      <w:rPr>
+        <w:rFonts w:ascii="Courier New" w:hAnsi="Courier New" w:cs="Courier New" w:hint="default"/>
+      </w:rPr>
+    </w:lvl>
+    <w:lvl w:ilvl="5" w:tplc="18090005" w:tentative="1">
+      <w:start w:val="1"/>
+      <w:numFmt w:val="bullet"/>
+      <w:lvlText w:val=""/>
+      <w:lvlJc w:val="left"/>
+      <w:pPr>
+        <w:ind w:left="4320" w:hanging="360"/>
+      </w:pPr>
+      <w:rPr>
+        <w:rFonts w:ascii="Wingdings" w:hAnsi="Wingdings" w:hint="default"/>
+      </w:rPr>
+    </w:lvl>
+    <w:lvl w:ilvl="6" w:tplc="18090001" w:tentative="1">
+      <w:start w:val="1"/>
+      <w:numFmt w:val="bullet"/>
+      <w:lvlText w:val=""/>
+      <w:lvlJc w:val="left"/>
+      <w:pPr>
+        <w:ind w:left="5040" w:hanging="360"/>
+      </w:pPr>
+      <w:rPr>
+        <w:rFonts w:ascii="Symbol" w:hAnsi="Symbol" w:hint="default"/>
+      </w:rPr>
+    </w:lvl>
+    <w:lvl w:ilvl="7" w:tplc="18090003" w:tentative="1">
+      <w:start w:val="1"/>
+      <w:numFmt w:val="bullet"/>
+      <w:lvlText w:val="o"/>
+      <w:lvlJc w:val="left"/>
+      <w:pPr>
+        <w:ind w:left="5760" w:hanging="360"/>
+      </w:pPr>
+      <w:rPr>
+        <w:rFonts w:ascii="Courier New" w:hAnsi="Courier New" w:cs="Courier New" w:hint="default"/>
+      </w:rPr>
+    </w:lvl>
+    <w:lvl w:ilvl="8" w:tplc="18090005" w:tentative="1">
+      <w:start w:val="1"/>
+      <w:numFmt w:val="bullet"/>
+      <w:lvlText w:val=""/>
+      <w:lvlJc w:val="left"/>
+      <w:pPr>
+        <w:ind w:left="6480" w:hanging="360"/>
+      </w:pPr>
+      <w:rPr>
+        <w:rFonts w:ascii="Wingdings" w:hAnsi="Wingdings" w:hint="default"/>
+      </w:rPr>
+    </w:lvl>
+  </w:abstractNum>
+  <w:abstractNum w:abstractNumId="5" w15:restartNumberingAfterBreak="0">
+    <w:nsid w:val="45D41A0F"/>
+    <w:multiLevelType w:val="hybridMultilevel"/>
+    <w:tmpl w:val="B85A02AE"/>
+    <w:lvl w:ilvl="0" w:tplc="18090001">
+      <w:start w:val="1"/>
+      <w:numFmt w:val="bullet"/>
+      <w:lvlText w:val=""/>
+      <w:lvlJc w:val="left"/>
+      <w:pPr>
+        <w:ind w:left="720" w:hanging="360"/>
+      </w:pPr>
+      <w:rPr>
+        <w:rFonts w:ascii="Symbol" w:hAnsi="Symbol" w:hint="default"/>
+      </w:rPr>
+    </w:lvl>
+    <w:lvl w:ilvl="1" w:tplc="18090003" w:tentative="1">
+      <w:start w:val="1"/>
+      <w:numFmt w:val="bullet"/>
+      <w:lvlText w:val="o"/>
+      <w:lvlJc w:val="left"/>
+      <w:pPr>
+        <w:ind w:left="1440" w:hanging="360"/>
+      </w:pPr>
+      <w:rPr>
+        <w:rFonts w:ascii="Courier New" w:hAnsi="Courier New" w:cs="Courier New" w:hint="default"/>
+      </w:rPr>
+    </w:lvl>
+    <w:lvl w:ilvl="2" w:tplc="18090005" w:tentative="1">
+      <w:start w:val="1"/>
+      <w:numFmt w:val="bullet"/>
+      <w:lvlText w:val=""/>
+      <w:lvlJc w:val="left"/>
+      <w:pPr>
+        <w:ind w:left="2160" w:hanging="360"/>
+      </w:pPr>
+      <w:rPr>
+        <w:rFonts w:ascii="Wingdings" w:hAnsi="Wingdings" w:hint="default"/>
+      </w:rPr>
+    </w:lvl>
+    <w:lvl w:ilvl="3" w:tplc="18090001" w:tentative="1">
+      <w:start w:val="1"/>
+      <w:numFmt w:val="bullet"/>
+      <w:lvlText w:val=""/>
+      <w:lvlJc w:val="left"/>
+      <w:pPr>
+        <w:ind w:left="2880" w:hanging="360"/>
+      </w:pPr>
+      <w:rPr>
+        <w:rFonts w:ascii="Symbol" w:hAnsi="Symbol" w:hint="default"/>
+      </w:rPr>
+    </w:lvl>
+    <w:lvl w:ilvl="4" w:tplc="18090003" w:tentative="1">
+      <w:start w:val="1"/>
+      <w:numFmt w:val="bullet"/>
+      <w:lvlText w:val="o"/>
+      <w:lvlJc w:val="left"/>
+      <w:pPr>
+        <w:ind w:left="3600" w:hanging="360"/>
+      </w:pPr>
+      <w:rPr>
+        <w:rFonts w:ascii="Courier New" w:hAnsi="Courier New" w:cs="Courier New" w:hint="default"/>
+      </w:rPr>
+    </w:lvl>
+    <w:lvl w:ilvl="5" w:tplc="18090005" w:tentative="1">
+      <w:start w:val="1"/>
+      <w:numFmt w:val="bullet"/>
+      <w:lvlText w:val=""/>
+      <w:lvlJc w:val="left"/>
+      <w:pPr>
+        <w:ind w:left="4320" w:hanging="360"/>
+      </w:pPr>
+      <w:rPr>
+        <w:rFonts w:ascii="Wingdings" w:hAnsi="Wingdings" w:hint="default"/>
+      </w:rPr>
+    </w:lvl>
+    <w:lvl w:ilvl="6" w:tplc="18090001" w:tentative="1">
+      <w:start w:val="1"/>
+      <w:numFmt w:val="bullet"/>
+      <w:lvlText w:val=""/>
+      <w:lvlJc w:val="left"/>
+      <w:pPr>
+        <w:ind w:left="5040" w:hanging="360"/>
+      </w:pPr>
+      <w:rPr>
+        <w:rFonts w:ascii="Symbol" w:hAnsi="Symbol" w:hint="default"/>
+      </w:rPr>
+    </w:lvl>
+    <w:lvl w:ilvl="7" w:tplc="18090003" w:tentative="1">
+      <w:start w:val="1"/>
+      <w:numFmt w:val="bullet"/>
+      <w:lvlText w:val="o"/>
+      <w:lvlJc w:val="left"/>
+      <w:pPr>
+        <w:ind w:left="5760" w:hanging="360"/>
+      </w:pPr>
+      <w:rPr>
+        <w:rFonts w:ascii="Courier New" w:hAnsi="Courier New" w:cs="Courier New" w:hint="default"/>
+      </w:rPr>
+    </w:lvl>
+    <w:lvl w:ilvl="8" w:tplc="18090005" w:tentative="1">
+      <w:start w:val="1"/>
+      <w:numFmt w:val="bullet"/>
+      <w:lvlText w:val=""/>
+      <w:lvlJc w:val="left"/>
+      <w:pPr>
+        <w:ind w:left="6480" w:hanging="360"/>
+      </w:pPr>
+      <w:rPr>
+        <w:rFonts w:ascii="Wingdings" w:hAnsi="Wingdings" w:hint="default"/>
+      </w:rPr>
+    </w:lvl>
+  </w:abstractNum>
+  <w:abstractNum w:abstractNumId="6" w15:restartNumberingAfterBreak="0">
+    <w:nsid w:val="492428D0"/>
+    <w:multiLevelType w:val="hybridMultilevel"/>
+    <w:tmpl w:val="BDFE5546"/>
+    <w:lvl w:ilvl="0" w:tplc="18090001">
+      <w:start w:val="1"/>
+      <w:numFmt w:val="bullet"/>
+      <w:lvlText w:val=""/>
+      <w:lvlJc w:val="left"/>
+      <w:pPr>
+        <w:ind w:left="720" w:hanging="360"/>
+      </w:pPr>
+      <w:rPr>
+        <w:rFonts w:ascii="Symbol" w:hAnsi="Symbol" w:hint="default"/>
+      </w:rPr>
+    </w:lvl>
+    <w:lvl w:ilvl="1" w:tplc="18090003" w:tentative="1">
+      <w:start w:val="1"/>
+      <w:numFmt w:val="bullet"/>
+      <w:lvlText w:val="o"/>
+      <w:lvlJc w:val="left"/>
+      <w:pPr>
+        <w:ind w:left="1440" w:hanging="360"/>
+      </w:pPr>
+      <w:rPr>
+        <w:rFonts w:ascii="Courier New" w:hAnsi="Courier New" w:cs="Courier New" w:hint="default"/>
+      </w:rPr>
+    </w:lvl>
+    <w:lvl w:ilvl="2" w:tplc="18090005" w:tentative="1">
+      <w:start w:val="1"/>
+      <w:numFmt w:val="bullet"/>
+      <w:lvlText w:val=""/>
+      <w:lvlJc w:val="left"/>
+      <w:pPr>
+        <w:ind w:left="2160" w:hanging="360"/>
+      </w:pPr>
+      <w:rPr>
+        <w:rFonts w:ascii="Wingdings" w:hAnsi="Wingdings" w:hint="default"/>
+      </w:rPr>
+    </w:lvl>
+    <w:lvl w:ilvl="3" w:tplc="18090001" w:tentative="1">
+      <w:start w:val="1"/>
+      <w:numFmt w:val="bullet"/>
+      <w:lvlText w:val=""/>
+      <w:lvlJc w:val="left"/>
+      <w:pPr>
+        <w:ind w:left="2880" w:hanging="360"/>
+      </w:pPr>
+      <w:rPr>
+        <w:rFonts w:ascii="Symbol" w:hAnsi="Symbol" w:hint="default"/>
+      </w:rPr>
+    </w:lvl>
+    <w:lvl w:ilvl="4" w:tplc="18090003" w:tentative="1">
+      <w:start w:val="1"/>
+      <w:numFmt w:val="bullet"/>
+      <w:lvlText w:val="o"/>
+      <w:lvlJc w:val="left"/>
+      <w:pPr>
+        <w:ind w:left="3600" w:hanging="360"/>
+      </w:pPr>
+      <w:rPr>
+        <w:rFonts w:ascii="Courier New" w:hAnsi="Courier New" w:cs="Courier New" w:hint="default"/>
+      </w:rPr>
+    </w:lvl>
+    <w:lvl w:ilvl="5" w:tplc="18090005" w:tentative="1">
+      <w:start w:val="1"/>
+      <w:numFmt w:val="bullet"/>
+      <w:lvlText w:val=""/>
+      <w:lvlJc w:val="left"/>
+      <w:pPr>
+        <w:ind w:left="4320" w:hanging="360"/>
+      </w:pPr>
+      <w:rPr>
+        <w:rFonts w:ascii="Wingdings" w:hAnsi="Wingdings" w:hint="default"/>
+      </w:rPr>
+    </w:lvl>
+    <w:lvl w:ilvl="6" w:tplc="18090001" w:tentative="1">
+      <w:start w:val="1"/>
+      <w:numFmt w:val="bullet"/>
+      <w:lvlText w:val=""/>
+      <w:lvlJc w:val="left"/>
+      <w:pPr>
+        <w:ind w:left="5040" w:hanging="360"/>
+      </w:pPr>
+      <w:rPr>
+        <w:rFonts w:ascii="Symbol" w:hAnsi="Symbol" w:hint="default"/>
+      </w:rPr>
+    </w:lvl>
+    <w:lvl w:ilvl="7" w:tplc="18090003" w:tentative="1">
+      <w:start w:val="1"/>
+      <w:numFmt w:val="bullet"/>
+      <w:lvlText w:val="o"/>
+      <w:lvlJc w:val="left"/>
+      <w:pPr>
+        <w:ind w:left="5760" w:hanging="360"/>
+      </w:pPr>
+      <w:rPr>
+        <w:rFonts w:ascii="Courier New" w:hAnsi="Courier New" w:cs="Courier New" w:hint="default"/>
+      </w:rPr>
+    </w:lvl>
+    <w:lvl w:ilvl="8" w:tplc="18090005" w:tentative="1">
+      <w:start w:val="1"/>
+      <w:numFmt w:val="bullet"/>
+      <w:lvlText w:val=""/>
+      <w:lvlJc w:val="left"/>
+      <w:pPr>
+        <w:ind w:left="6480" w:hanging="360"/>
+      </w:pPr>
+      <w:rPr>
+        <w:rFonts w:ascii="Wingdings" w:hAnsi="Wingdings" w:hint="default"/>
+      </w:rPr>
+    </w:lvl>
+  </w:abstractNum>
+  <w:abstractNum w:abstractNumId="7" w15:restartNumberingAfterBreak="0">
+    <w:nsid w:val="68474181"/>
+    <w:multiLevelType w:val="hybridMultilevel"/>
+    <w:tmpl w:val="837CBF4E"/>
+    <w:lvl w:ilvl="0" w:tplc="18090001">
+      <w:start w:val="1"/>
+      <w:numFmt w:val="bullet"/>
+      <w:lvlText w:val=""/>
+      <w:lvlJc w:val="left"/>
+      <w:pPr>
+        <w:ind w:left="720" w:hanging="360"/>
+      </w:pPr>
+      <w:rPr>
+        <w:rFonts w:ascii="Symbol" w:hAnsi="Symbol" w:hint="default"/>
+      </w:rPr>
+    </w:lvl>
+    <w:lvl w:ilvl="1" w:tplc="18090003" w:tentative="1">
+      <w:start w:val="1"/>
+      <w:numFmt w:val="bullet"/>
+      <w:lvlText w:val="o"/>
+      <w:lvlJc w:val="left"/>
+      <w:pPr>
+        <w:ind w:left="1440" w:hanging="360"/>
+      </w:pPr>
+      <w:rPr>
+        <w:rFonts w:ascii="Courier New" w:hAnsi="Courier New" w:cs="Courier New" w:hint="default"/>
+      </w:rPr>
+    </w:lvl>
+    <w:lvl w:ilvl="2" w:tplc="18090005" w:tentative="1">
+      <w:start w:val="1"/>
+      <w:numFmt w:val="bullet"/>
+      <w:lvlText w:val=""/>
+      <w:lvlJc w:val="left"/>
+      <w:pPr>
+        <w:ind w:left="2160" w:hanging="360"/>
+      </w:pPr>
+      <w:rPr>
+        <w:rFonts w:ascii="Wingdings" w:hAnsi="Wingdings" w:hint="default"/>
+      </w:rPr>
+    </w:lvl>
+    <w:lvl w:ilvl="3" w:tplc="18090001" w:tentative="1">
+      <w:start w:val="1"/>
+      <w:numFmt w:val="bullet"/>
+      <w:lvlText w:val=""/>
+      <w:lvlJc w:val="left"/>
+      <w:pPr>
+        <w:ind w:left="2880" w:hanging="360"/>
+      </w:pPr>
+      <w:rPr>
+        <w:rFonts w:ascii="Symbol" w:hAnsi="Symbol" w:hint="default"/>
+      </w:rPr>
+    </w:lvl>
+    <w:lvl w:ilvl="4" w:tplc="18090003" w:tentative="1">
+      <w:start w:val="1"/>
+      <w:numFmt w:val="bullet"/>
+      <w:lvlText w:val="o"/>
+      <w:lvlJc w:val="left"/>
+      <w:pPr>
+        <w:ind w:left="3600" w:hanging="360"/>
+      </w:pPr>
+      <w:rPr>
+        <w:rFonts w:ascii="Courier New" w:hAnsi="Courier New" w:cs="Courier New" w:hint="default"/>
+      </w:rPr>
+    </w:lvl>
+    <w:lvl w:ilvl="5" w:tplc="18090005" w:tentative="1">
+      <w:start w:val="1"/>
+      <w:numFmt w:val="bullet"/>
+      <w:lvlText w:val=""/>
+      <w:lvlJc w:val="left"/>
+      <w:pPr>
+        <w:ind w:left="4320" w:hanging="360"/>
+      </w:pPr>
+      <w:rPr>
+        <w:rFonts w:ascii="Wingdings" w:hAnsi="Wingdings" w:hint="default"/>
+      </w:rPr>
+    </w:lvl>
+    <w:lvl w:ilvl="6" w:tplc="18090001" w:tentative="1">
+      <w:start w:val="1"/>
+      <w:numFmt w:val="bullet"/>
+      <w:lvlText w:val=""/>
+      <w:lvlJc w:val="left"/>
+      <w:pPr>
+        <w:ind w:left="5040" w:hanging="360"/>
+      </w:pPr>
+      <w:rPr>
+        <w:rFonts w:ascii="Symbol" w:hAnsi="Symbol" w:hint="default"/>
+      </w:rPr>
+    </w:lvl>
+    <w:lvl w:ilvl="7" w:tplc="18090003" w:tentative="1">
+      <w:start w:val="1"/>
+      <w:numFmt w:val="bullet"/>
+      <w:lvlText w:val="o"/>
+      <w:lvlJc w:val="left"/>
+      <w:pPr>
+        <w:ind w:left="5760" w:hanging="360"/>
+      </w:pPr>
+      <w:rPr>
+        <w:rFonts w:ascii="Courier New" w:hAnsi="Courier New" w:cs="Courier New" w:hint="default"/>
+      </w:rPr>
+    </w:lvl>
+    <w:lvl w:ilvl="8" w:tplc="18090005" w:tentative="1">
+      <w:start w:val="1"/>
+      <w:numFmt w:val="bullet"/>
+      <w:lvlText w:val=""/>
+      <w:lvlJc w:val="left"/>
+      <w:pPr>
+        <w:ind w:left="6480" w:hanging="360"/>
+      </w:pPr>
+      <w:rPr>
+        <w:rFonts w:ascii="Wingdings" w:hAnsi="Wingdings" w:hint="default"/>
+      </w:rPr>
+    </w:lvl>
+  </w:abstractNum>
+  <w:abstractNum w:abstractNumId="8" w15:restartNumberingAfterBreak="0">
+    <w:nsid w:val="78D3004C"/>
+    <w:multiLevelType w:val="hybridMultilevel"/>
+    <w:tmpl w:val="12C8CF98"/>
     <w:lvl w:ilvl="0" w:tplc="18090001">
       <w:start w:val="1"/>
       <w:numFmt w:val="bullet"/>
@@ -1810,19 +3983,34 @@
     <w:abstractNumId w:val="1"/>
   </w:num>
   <w:num w:numId="2">
-    <w:abstractNumId w:val="2"/>
+    <w:abstractNumId w:val="3"/>
   </w:num>
   <w:num w:numId="3">
-    <w:abstractNumId w:val="3"/>
+    <w:abstractNumId w:val="4"/>
   </w:num>
   <w:num w:numId="4">
     <w:abstractNumId w:val="0"/>
+  </w:num>
+  <w:num w:numId="5">
+    <w:abstractNumId w:val="7"/>
+  </w:num>
+  <w:num w:numId="6">
+    <w:abstractNumId w:val="5"/>
+  </w:num>
+  <w:num w:numId="7">
+    <w:abstractNumId w:val="8"/>
+  </w:num>
+  <w:num w:numId="8">
+    <w:abstractNumId w:val="2"/>
+  </w:num>
+  <w:num w:numId="9">
+    <w:abstractNumId w:val="6"/>
   </w:num>
 </w:numbering>
 </file>
 
 <file path=word/styles.xml><?xml version="1.0" encoding="utf-8"?>
-<w:styles xmlns:mc="http://schemas.openxmlformats.org/markup-compatibility/2006" xmlns:r="http://schemas.openxmlformats.org/officeDocument/2006/relationships" xmlns:w="http://schemas.openxmlformats.org/wordprocessingml/2006/main" xmlns:w14="http://schemas.microsoft.com/office/word/2010/wordml" mc:Ignorable="w14">
+<w:styles xmlns:mc="http://schemas.openxmlformats.org/markup-compatibility/2006" xmlns:r="http://schemas.openxmlformats.org/officeDocument/2006/relationships" xmlns:w="http://schemas.openxmlformats.org/wordprocessingml/2006/main" xmlns:w14="http://schemas.microsoft.com/office/word/2010/wordml" xmlns:w15="http://schemas.microsoft.com/office/word/2012/wordml" mc:Ignorable="w14 w15">
   <w:docDefaults>
     <w:rPrDefault>
       <w:rPr>
@@ -1838,469 +4026,378 @@
       </w:pPr>
     </w:pPrDefault>
   </w:docDefaults>
-  <w:latentStyles w:defLockedState="0" w:defUIPriority="99" w:defSemiHidden="1" w:defUnhideWhenUsed="1" w:defQFormat="0" w:count="267">
-    <w:lsdException w:name="Normal" w:semiHidden="0" w:uiPriority="0" w:unhideWhenUsed="0" w:qFormat="1"/>
-    <w:lsdException w:name="heading 1" w:semiHidden="0" w:uiPriority="9" w:unhideWhenUsed="0" w:qFormat="1"/>
-    <w:lsdException w:name="heading 2" w:uiPriority="9" w:qFormat="1"/>
-    <w:lsdException w:name="heading 3" w:uiPriority="9" w:qFormat="1"/>
-    <w:lsdException w:name="heading 4" w:uiPriority="9" w:qFormat="1"/>
-    <w:lsdException w:name="heading 5" w:uiPriority="9" w:qFormat="1"/>
-    <w:lsdException w:name="heading 6" w:uiPriority="9" w:qFormat="1"/>
-    <w:lsdException w:name="heading 7" w:uiPriority="9" w:qFormat="1"/>
-    <w:lsdException w:name="heading 8" w:uiPriority="9" w:qFormat="1"/>
-    <w:lsdException w:name="heading 9" w:uiPriority="9" w:qFormat="1"/>
-    <w:lsdException w:name="toc 1" w:uiPriority="39"/>
-    <w:lsdException w:name="toc 2" w:uiPriority="39"/>
-    <w:lsdException w:name="toc 3" w:uiPriority="39"/>
-    <w:lsdException w:name="toc 4" w:uiPriority="39"/>
-    <w:lsdException w:name="toc 5" w:uiPriority="39"/>
-    <w:lsdException w:name="toc 6" w:uiPriority="39"/>
-    <w:lsdException w:name="toc 7" w:uiPriority="39"/>
-    <w:lsdException w:name="toc 8" w:uiPriority="39"/>
-    <w:lsdException w:name="toc 9" w:uiPriority="39"/>
-    <w:lsdException w:name="caption" w:uiPriority="35" w:qFormat="1"/>
-    <w:lsdException w:name="Title" w:semiHidden="0" w:uiPriority="10" w:unhideWhenUsed="0" w:qFormat="1"/>
-    <w:lsdException w:name="Default Paragraph Font" w:uiPriority="1"/>
-    <w:lsdException w:name="Subtitle" w:semiHidden="0" w:uiPriority="11" w:unhideWhenUsed="0" w:qFormat="1"/>
-    <w:lsdException w:name="Strong" w:semiHidden="0" w:uiPriority="22" w:unhideWhenUsed="0" w:qFormat="1"/>
-    <w:lsdException w:name="Emphasis" w:semiHidden="0" w:uiPriority="20" w:unhideWhenUsed="0" w:qFormat="1"/>
-    <w:lsdException w:name="Table Grid" w:semiHidden="0" w:uiPriority="59" w:unhideWhenUsed="0"/>
-    <w:lsdException w:name="Placeholder Text" w:unhideWhenUsed="0"/>
-    <w:lsdException w:name="No Spacing" w:semiHidden="0" w:uiPriority="1" w:unhideWhenUsed="0" w:qFormat="1"/>
-    <w:lsdException w:name="Light Shading" w:semiHidden="0" w:uiPriority="60" w:unhideWhenUsed="0"/>
-    <w:lsdException w:name="Light List" w:semiHidden="0" w:uiPriority="61" w:unhideWhenUsed="0"/>
-    <w:lsdException w:name="Light Grid" w:semiHidden="0" w:uiPriority="62" w:unhideWhenUsed="0"/>
-    <w:lsdException w:name="Medium Shading 1" w:semiHidden="0" w:uiPriority="63" w:unhideWhenUsed="0"/>
-    <w:lsdException w:name="Medium Shading 2" w:semiHidden="0" w:uiPriority="64" w:unhideWhenUsed="0"/>
-    <w:lsdException w:name="Medium List 1" w:semiHidden="0" w:uiPriority="65" w:unhideWhenUsed="0"/>
-    <w:lsdException w:name="Medium List 2" w:semiHidden="0" w:uiPriority="66" w:unhideWhenUsed="0"/>
-    <w:lsdException w:name="Medium Grid 1" w:semiHidden="0" w:uiPriority="67" w:unhideWhenUsed="0"/>
-    <w:lsdException w:name="Medium Grid 2" w:semiHidden="0" w:uiPriority="68" w:unhideWhenUsed="0"/>
-    <w:lsdException w:name="Medium Grid 3" w:semiHidden="0" w:uiPriority="69" w:unhideWhenUsed="0"/>
-    <w:lsdException w:name="Dark List" w:semiHidden="0" w:uiPriority="70" w:unhideWhenUsed="0"/>
-    <w:lsdException w:name="Colorful Shading" w:semiHidden="0" w:uiPriority="71" w:unhideWhenUsed="0"/>
-    <w:lsdException w:name="Colorful List" w:semiHidden="0" w:uiPriority="72" w:unhideWhenUsed="0"/>
-    <w:lsdException w:name="Colorful Grid" w:semiHidden="0" w:uiPriority="73" w:unhideWhenUsed="0"/>
-    <w:lsdException w:name="Light Shading Accent 1" w:semiHidden="0" w:uiPriority="60" w:unhideWhenUsed="0"/>
-    <w:lsdException w:name="Light List Accent 1" w:semiHidden="0" w:uiPriority="61" w:unhideWhenUsed="0"/>
-    <w:lsdException w:name="Light Grid Accent 1" w:semiHidden="0" w:uiPriority="62" w:unhideWhenUsed="0"/>
-    <w:lsdException w:name="Medium Shading 1 Accent 1" w:semiHidden="0" w:uiPriority="63" w:unhideWhenUsed="0"/>
-    <w:lsdException w:name="Medium Shading 2 Accent 1" w:semiHidden="0" w:uiPriority="64" w:unhideWhenUsed="0"/>
-    <w:lsdException w:name="Medium List 1 Accent 1" w:semiHidden="0" w:uiPriority="65" w:unhideWhenUsed="0"/>
-    <w:lsdException w:name="Revision" w:unhideWhenUsed="0"/>
-    <w:lsdException w:name="List Paragraph" w:semiHidden="0" w:uiPriority="34" w:unhideWhenUsed="0" w:qFormat="1"/>
-    <w:lsdException w:name="Quote" w:semiHidden="0" w:uiPriority="29" w:unhideWhenUsed="0" w:qFormat="1"/>
-    <w:lsdException w:name="Intense Quote" w:semiHidden="0" w:uiPriority="30" w:unhideWhenUsed="0" w:qFormat="1"/>
-    <w:lsdException w:name="Medium List 2 Accent 1" w:semiHidden="0" w:uiPriority="66" w:unhideWhenUsed="0"/>
-    <w:lsdException w:name="Medium Grid 1 Accent 1" w:semiHidden="0" w:uiPriority="67" w:unhideWhenUsed="0"/>
-    <w:lsdException w:name="Medium Grid 2 Accent 1" w:semiHidden="0" w:uiPriority="68" w:unhideWhenUsed="0"/>
-    <w:lsdException w:name="Medium Grid 3 Accent 1" w:semiHidden="0" w:uiPriority="69" w:unhideWhenUsed="0"/>
-    <w:lsdException w:name="Dark List Accent 1" w:semiHidden="0" w:uiPriority="70" w:unhideWhenUsed="0"/>
-    <w:lsdException w:name="Colorful Shading Accent 1" w:semiHidden="0" w:uiPriority="71" w:unhideWhenUsed="0"/>
-    <w:lsdException w:name="Colorful List Accent 1" w:semiHidden="0" w:uiPriority="72" w:unhideWhenUsed="0"/>
-    <w:lsdException w:name="Colorful Grid Accent 1" w:semiHidden="0" w:uiPriority="73" w:unhideWhenUsed="0"/>
-    <w:lsdException w:name="Light Shading Accent 2" w:semiHidden="0" w:uiPriority="60" w:unhideWhenUsed="0"/>
-    <w:lsdException w:name="Light List Accent 2" w:semiHidden="0" w:uiPriority="61" w:unhideWhenUsed="0"/>
-    <w:lsdException w:name="Light Grid Accent 2" w:semiHidden="0" w:uiPriority="62" w:unhideWhenUsed="0"/>
-    <w:lsdException w:name="Medium Shading 1 Accent 2" w:semiHidden="0" w:uiPriority="63" w:unhideWhenUsed="0"/>
-    <w:lsdException w:name="Medium Shading 2 Accent 2" w:semiHidden="0" w:uiPriority="64" w:unhideWhenUsed="0"/>
-    <w:lsdException w:name="Medium List 1 Accent 2" w:semiHidden="0" w:uiPriority="65" w:unhideWhenUsed="0"/>
-    <w:lsdException w:name="Medium List 2 Accent 2" w:semiHidden="0" w:uiPriority="66" w:unhideWhenUsed="0"/>
-    <w:lsdException w:name="Medium Grid 1 Accent 2" w:semiHidden="0" w:uiPriority="67" w:unhideWhenUsed="0"/>
-    <w:lsdException w:name="Medium Grid 2 Accent 2" w:semiHidden="0" w:uiPriority="68" w:unhideWhenUsed="0"/>
-    <w:lsdException w:name="Medium Grid 3 Accent 2" w:semiHidden="0" w:uiPriority="69" w:unhideWhenUsed="0"/>
-    <w:lsdException w:name="Dark List Accent 2" w:semiHidden="0" w:uiPriority="70" w:unhideWhenUsed="0"/>
-    <w:lsdException w:name="Colorful Shading Accent 2" w:semiHidden="0" w:uiPriority="71" w:unhideWhenUsed="0"/>
-    <w:lsdException w:name="Colorful List Accent 2" w:semiHidden="0" w:uiPriority="72" w:unhideWhenUsed="0"/>
-    <w:lsdException w:name="Colorful Grid Accent 2" w:semiHidden="0" w:uiPriority="73" w:unhideWhenUsed="0"/>
-    <w:lsdException w:name="Light Shading Accent 3" w:semiHidden="0" w:uiPriority="60" w:unhideWhenUsed="0"/>
-    <w:lsdException w:name="Light List Accent 3" w:semiHidden="0" w:uiPriority="61" w:unhideWhenUsed="0"/>
-    <w:lsdException w:name="Light Grid Accent 3" w:semiHidden="0" w:uiPriority="62" w:unhideWhenUsed="0"/>
-    <w:lsdException w:name="Medium Shading 1 Accent 3" w:semiHidden="0" w:uiPriority="63" w:unhideWhenUsed="0"/>
-    <w:lsdException w:name="Medium Shading 2 Accent 3" w:semiHidden="0" w:uiPriority="64" w:unhideWhenUsed="0"/>
-    <w:lsdException w:name="Medium List 1 Accent 3" w:semiHidden="0" w:uiPriority="65" w:unhideWhenUsed="0"/>
-    <w:lsdException w:name="Medium List 2 Accent 3" w:semiHidden="0" w:uiPriority="66" w:unhideWhenUsed="0"/>
-    <w:lsdException w:name="Medium Grid 1 Accent 3" w:semiHidden="0" w:uiPriority="67" w:unhideWhenUsed="0"/>
-    <w:lsdException w:name="Medium Grid 2 Accent 3" w:semiHidden="0" w:uiPriority="68" w:unhideWhenUsed="0"/>
-    <w:lsdException w:name="Medium Grid 3 Accent 3" w:semiHidden="0" w:uiPriority="69" w:unhideWhenUsed="0"/>
-    <w:lsdException w:name="Dark List Accent 3" w:semiHidden="0" w:uiPriority="70" w:unhideWhenUsed="0"/>
-    <w:lsdException w:name="Colorful Shading Accent 3" w:semiHidden="0" w:uiPriority="71" w:unhideWhenUsed="0"/>
-    <w:lsdException w:name="Colorful List Accent 3" w:semiHidden="0" w:uiPriority="72" w:unhideWhenUsed="0"/>
-    <w:lsdException w:name="Colorful Grid Accent 3" w:semiHidden="0" w:uiPriority="73" w:unhideWhenUsed="0"/>
-    <w:lsdException w:name="Light Shading Accent 4" w:semiHidden="0" w:uiPriority="60" w:unhideWhenUsed="0"/>
-    <w:lsdException w:name="Light List Accent 4" w:semiHidden="0" w:uiPriority="61" w:unhideWhenUsed="0"/>
-    <w:lsdException w:name="Light Grid Accent 4" w:semiHidden="0" w:uiPriority="62" w:unhideWhenUsed="0"/>
-    <w:lsdException w:name="Medium Shading 1 Accent 4" w:semiHidden="0" w:uiPriority="63" w:unhideWhenUsed="0"/>
-    <w:lsdException w:name="Medium Shading 2 Accent 4" w:semiHidden="0" w:uiPriority="64" w:unhideWhenUsed="0"/>
-    <w:lsdException w:name="Medium List 1 Accent 4" w:semiHidden="0" w:uiPriority="65" w:unhideWhenUsed="0"/>
-    <w:lsdException w:name="Medium List 2 Accent 4" w:semiHidden="0" w:uiPriority="66" w:unhideWhenUsed="0"/>
-    <w:lsdException w:name="Medium Grid 1 Accent 4" w:semiHidden="0" w:uiPriority="67" w:unhideWhenUsed="0"/>
-    <w:lsdException w:name="Medium Grid 2 Accent 4" w:semiHidden="0" w:uiPriority="68" w:unhideWhenUsed="0"/>
-    <w:lsdException w:name="Medium Grid 3 Accent 4" w:semiHidden="0" w:uiPriority="69" w:unhideWhenUsed="0"/>
-    <w:lsdException w:name="Dark List Accent 4" w:semiHidden="0" w:uiPriority="70" w:unhideWhenUsed="0"/>
-    <w:lsdException w:name="Colorful Shading Accent 4" w:semiHidden="0" w:uiPriority="71" w:unhideWhenUsed="0"/>
-    <w:lsdException w:name="Colorful List Accent 4" w:semiHidden="0" w:uiPriority="72" w:unhideWhenUsed="0"/>
-    <w:lsdException w:name="Colorful Grid Accent 4" w:semiHidden="0" w:uiPriority="73" w:unhideWhenUsed="0"/>
-    <w:lsdException w:name="Light Shading Accent 5" w:semiHidden="0" w:uiPriority="60" w:unhideWhenUsed="0"/>
-    <w:lsdException w:name="Light List Accent 5" w:semiHidden="0" w:uiPriority="61" w:unhideWhenUsed="0"/>
-    <w:lsdException w:name="Light Grid Accent 5" w:semiHidden="0" w:uiPriority="62" w:unhideWhenUsed="0"/>
-    <w:lsdException w:name="Medium Shading 1 Accent 5" w:semiHidden="0" w:uiPriority="63" w:unhideWhenUsed="0"/>
-    <w:lsdException w:name="Medium Shading 2 Accent 5" w:semiHidden="0" w:uiPriority="64" w:unhideWhenUsed="0"/>
-    <w:lsdException w:name="Medium List 1 Accent 5" w:semiHidden="0" w:uiPriority="65" w:unhideWhenUsed="0"/>
-    <w:lsdException w:name="Medium List 2 Accent 5" w:semiHidden="0" w:uiPriority="66" w:unhideWhenUsed="0"/>
-    <w:lsdException w:name="Medium Grid 1 Accent 5" w:semiHidden="0" w:uiPriority="67" w:unhideWhenUsed="0"/>
-    <w:lsdException w:name="Medium Grid 2 Accent 5" w:semiHidden="0" w:uiPriority="68" w:unhideWhenUsed="0"/>
-    <w:lsdException w:name="Medium Grid 3 Accent 5" w:semiHidden="0" w:uiPriority="69" w:unhideWhenUsed="0"/>
-    <w:lsdException w:name="Dark List Accent 5" w:semiHidden="0" w:uiPriority="70" w:unhideWhenUsed="0"/>
-    <w:lsdException w:name="Colorful Shading Accent 5" w:semiHidden="0" w:uiPriority="71" w:unhideWhenUsed="0"/>
-    <w:lsdException w:name="Colorful List Accent 5" w:semiHidden="0" w:uiPriority="72" w:unhideWhenUsed="0"/>
-    <w:lsdException w:name="Colorful Grid Accent 5" w:semiHidden="0" w:uiPriority="73" w:unhideWhenUsed="0"/>
-    <w:lsdException w:name="Light Shading Accent 6" w:semiHidden="0" w:uiPriority="60" w:unhideWhenUsed="0"/>
-    <w:lsdException w:name="Light List Accent 6" w:semiHidden="0" w:uiPriority="61" w:unhideWhenUsed="0"/>
-    <w:lsdException w:name="Light Grid Accent 6" w:semiHidden="0" w:uiPriority="62" w:unhideWhenUsed="0"/>
-    <w:lsdException w:name="Medium Shading 1 Accent 6" w:semiHidden="0" w:uiPriority="63" w:unhideWhenUsed="0"/>
-    <w:lsdException w:name="Medium Shading 2 Accent 6" w:semiHidden="0" w:uiPriority="64" w:unhideWhenUsed="0"/>
-    <w:lsdException w:name="Medium List 1 Accent 6" w:semiHidden="0" w:uiPriority="65" w:unhideWhenUsed="0"/>
-    <w:lsdException w:name="Medium List 2 Accent 6" w:semiHidden="0" w:uiPriority="66" w:unhideWhenUsed="0"/>
-    <w:lsdException w:name="Medium Grid 1 Accent 6" w:semiHidden="0" w:uiPriority="67" w:unhideWhenUsed="0"/>
-    <w:lsdException w:name="Medium Grid 2 Accent 6" w:semiHidden="0" w:uiPriority="68" w:unhideWhenUsed="0"/>
-    <w:lsdException w:name="Medium Grid 3 Accent 6" w:semiHidden="0" w:uiPriority="69" w:unhideWhenUsed="0"/>
-    <w:lsdException w:name="Dark List Accent 6" w:semiHidden="0" w:uiPriority="70" w:unhideWhenUsed="0"/>
-    <w:lsdException w:name="Colorful Shading Accent 6" w:semiHidden="0" w:uiPriority="71" w:unhideWhenUsed="0"/>
-    <w:lsdException w:name="Colorful List Accent 6" w:semiHidden="0" w:uiPriority="72" w:unhideWhenUsed="0"/>
-    <w:lsdException w:name="Colorful Grid Accent 6" w:semiHidden="0" w:uiPriority="73" w:unhideWhenUsed="0"/>
-    <w:lsdException w:name="Subtle Emphasis" w:semiHidden="0" w:uiPriority="19" w:unhideWhenUsed="0" w:qFormat="1"/>
-    <w:lsdException w:name="Intense Emphasis" w:semiHidden="0" w:uiPriority="21" w:unhideWhenUsed="0" w:qFormat="1"/>
-    <w:lsdException w:name="Subtle Reference" w:semiHidden="0" w:uiPriority="31" w:unhideWhenUsed="0" w:qFormat="1"/>
-    <w:lsdException w:name="Intense Reference" w:semiHidden="0" w:uiPriority="32" w:unhideWhenUsed="0" w:qFormat="1"/>
-    <w:lsdException w:name="Book Title" w:semiHidden="0" w:uiPriority="33" w:unhideWhenUsed="0" w:qFormat="1"/>
-    <w:lsdException w:name="Bibliography" w:uiPriority="37"/>
-    <w:lsdException w:name="TOC Heading" w:uiPriority="39" w:qFormat="1"/>
-  </w:latentStyles>
-  <w:style w:type="paragraph" w:default="1" w:styleId="Normal">
-    <w:name w:val="Normal"/>
-    <w:qFormat/>
-  </w:style>
-  <w:style w:type="character" w:default="1" w:styleId="DefaultParagraphFont">
-    <w:name w:val="Default Paragraph Font"/>
-    <w:uiPriority w:val="1"/>
-    <w:semiHidden/>
-    <w:unhideWhenUsed/>
-  </w:style>
-  <w:style w:type="table" w:default="1" w:styleId="TableNormal">
-    <w:name w:val="Normal Table"/>
-    <w:uiPriority w:val="99"/>
-    <w:semiHidden/>
-    <w:unhideWhenUsed/>
-    <w:tblPr>
-      <w:tblInd w:w="0" w:type="dxa"/>
-      <w:tblCellMar>
-        <w:top w:w="0" w:type="dxa"/>
-        <w:left w:w="108" w:type="dxa"/>
-        <w:bottom w:w="0" w:type="dxa"/>
-        <w:right w:w="108" w:type="dxa"/>
-      </w:tblCellMar>
-    </w:tblPr>
-  </w:style>
-  <w:style w:type="numbering" w:default="1" w:styleId="NoList">
-    <w:name w:val="No List"/>
-    <w:uiPriority w:val="99"/>
-    <w:semiHidden/>
-    <w:unhideWhenUsed/>
-  </w:style>
-  <w:style w:type="paragraph" w:styleId="ListParagraph">
-    <w:name w:val="List Paragraph"/>
-    <w:basedOn w:val="Normal"/>
-    <w:uiPriority w:val="34"/>
-    <w:qFormat/>
-    <w:rsid w:val="005E5A5C"/>
-    <w:pPr>
-      <w:ind w:left="720"/>
-      <w:contextualSpacing/>
-    </w:pPr>
-  </w:style>
-  <w:style w:type="paragraph" w:styleId="Header">
-    <w:name w:val="header"/>
-    <w:basedOn w:val="Normal"/>
-    <w:link w:val="HeaderChar"/>
-    <w:uiPriority w:val="99"/>
-    <w:unhideWhenUsed/>
-    <w:rsid w:val="00F35F32"/>
-    <w:pPr>
-      <w:tabs>
-        <w:tab w:val="center" w:pos="4513"/>
-        <w:tab w:val="right" w:pos="9026"/>
-      </w:tabs>
-      <w:spacing w:after="0" w:line="240" w:lineRule="auto"/>
-    </w:pPr>
-  </w:style>
-  <w:style w:type="character" w:customStyle="1" w:styleId="HeaderChar">
-    <w:name w:val="Header Char"/>
-    <w:basedOn w:val="DefaultParagraphFont"/>
-    <w:link w:val="Header"/>
-    <w:uiPriority w:val="99"/>
-    <w:rsid w:val="00F35F32"/>
-  </w:style>
-  <w:style w:type="paragraph" w:styleId="Footer">
-    <w:name w:val="footer"/>
-    <w:basedOn w:val="Normal"/>
-    <w:link w:val="FooterChar"/>
-    <w:uiPriority w:val="99"/>
-    <w:unhideWhenUsed/>
-    <w:rsid w:val="00F35F32"/>
-    <w:pPr>
-      <w:tabs>
-        <w:tab w:val="center" w:pos="4513"/>
-        <w:tab w:val="right" w:pos="9026"/>
-      </w:tabs>
-      <w:spacing w:after="0" w:line="240" w:lineRule="auto"/>
-    </w:pPr>
-  </w:style>
-  <w:style w:type="character" w:customStyle="1" w:styleId="FooterChar">
-    <w:name w:val="Footer Char"/>
-    <w:basedOn w:val="DefaultParagraphFont"/>
-    <w:link w:val="Footer"/>
-    <w:uiPriority w:val="99"/>
-    <w:rsid w:val="00F35F32"/>
-  </w:style>
-  <w:style w:type="paragraph" w:styleId="BalloonText">
-    <w:name w:val="Balloon Text"/>
-    <w:basedOn w:val="Normal"/>
-    <w:link w:val="BalloonTextChar"/>
-    <w:uiPriority w:val="99"/>
-    <w:semiHidden/>
-    <w:unhideWhenUsed/>
-    <w:rsid w:val="00F35F32"/>
-    <w:pPr>
-      <w:spacing w:after="0" w:line="240" w:lineRule="auto"/>
-    </w:pPr>
-    <w:rPr>
-      <w:rFonts w:ascii="Tahoma" w:hAnsi="Tahoma" w:cs="Tahoma"/>
-      <w:sz w:val="16"/>
-      <w:szCs w:val="16"/>
-    </w:rPr>
-  </w:style>
-  <w:style w:type="character" w:customStyle="1" w:styleId="BalloonTextChar">
-    <w:name w:val="Balloon Text Char"/>
-    <w:basedOn w:val="DefaultParagraphFont"/>
-    <w:link w:val="BalloonText"/>
-    <w:uiPriority w:val="99"/>
-    <w:semiHidden/>
-    <w:rsid w:val="00F35F32"/>
-    <w:rPr>
-      <w:rFonts w:ascii="Tahoma" w:hAnsi="Tahoma" w:cs="Tahoma"/>
-      <w:sz w:val="16"/>
-      <w:szCs w:val="16"/>
-    </w:rPr>
-  </w:style>
-  <w:style w:type="paragraph" w:styleId="FootnoteText">
-    <w:name w:val="footnote text"/>
-    <w:basedOn w:val="Normal"/>
-    <w:link w:val="FootnoteTextChar"/>
-    <w:uiPriority w:val="99"/>
-    <w:semiHidden/>
-    <w:unhideWhenUsed/>
-    <w:rsid w:val="00CF03DE"/>
-    <w:pPr>
-      <w:spacing w:after="0" w:line="240" w:lineRule="auto"/>
-    </w:pPr>
-    <w:rPr>
-      <w:sz w:val="20"/>
-      <w:szCs w:val="20"/>
-    </w:rPr>
-  </w:style>
-  <w:style w:type="character" w:customStyle="1" w:styleId="FootnoteTextChar">
-    <w:name w:val="Footnote Text Char"/>
-    <w:basedOn w:val="DefaultParagraphFont"/>
-    <w:link w:val="FootnoteText"/>
-    <w:uiPriority w:val="99"/>
-    <w:semiHidden/>
-    <w:rsid w:val="00CF03DE"/>
-    <w:rPr>
-      <w:sz w:val="20"/>
-      <w:szCs w:val="20"/>
-    </w:rPr>
-  </w:style>
-  <w:style w:type="character" w:styleId="FootnoteReference">
-    <w:name w:val="footnote reference"/>
-    <w:basedOn w:val="DefaultParagraphFont"/>
-    <w:uiPriority w:val="99"/>
-    <w:semiHidden/>
-    <w:unhideWhenUsed/>
-    <w:rsid w:val="00CF03DE"/>
-    <w:rPr>
-      <w:vertAlign w:val="superscript"/>
-    </w:rPr>
-  </w:style>
-  <w:style w:type="character" w:styleId="Hyperlink">
-    <w:name w:val="Hyperlink"/>
-    <w:basedOn w:val="DefaultParagraphFont"/>
-    <w:uiPriority w:val="99"/>
-    <w:unhideWhenUsed/>
-    <w:rsid w:val="00CF03DE"/>
-    <w:rPr>
-      <w:color w:val="0000FF" w:themeColor="hyperlink"/>
-      <w:u w:val="single"/>
-    </w:rPr>
-  </w:style>
-</w:styles>
-</file>
-
-<file path=word/stylesWithEffects.xml><?xml version="1.0" encoding="utf-8"?>
-<w:styles xmlns:wpc="http://schemas.microsoft.com/office/word/2010/wordprocessingCanvas" xmlns:mc="http://schemas.openxmlformats.org/markup-compatibility/2006" xmlns:o="urn:schemas-microsoft-com:office:office" xmlns:r="http://schemas.openxmlformats.org/officeDocument/2006/relationships" xmlns:m="http://schemas.openxmlformats.org/officeDocument/2006/math" xmlns:v="urn:schemas-microsoft-com:vml" xmlns:wp14="http://schemas.microsoft.com/office/word/2010/wordprocessingDrawing" xmlns:wp="http://schemas.openxmlformats.org/drawingml/2006/wordprocessingDrawing" xmlns:w10="urn:schemas-microsoft-com:office:word" xmlns:w="http://schemas.openxmlformats.org/wordprocessingml/2006/main" xmlns:w14="http://schemas.microsoft.com/office/word/2010/wordml" xmlns:wpg="http://schemas.microsoft.com/office/word/2010/wordprocessingGroup" xmlns:wpi="http://schemas.microsoft.com/office/word/2010/wordprocessingInk" xmlns:wne="http://schemas.microsoft.com/office/word/2006/wordml" xmlns:wps="http://schemas.microsoft.com/office/word/2010/wordprocessingShape" mc:Ignorable="w14 wp14">
-  <w:docDefaults>
-    <w:rPrDefault>
-      <w:rPr>
-        <w:rFonts w:asciiTheme="minorHAnsi" w:eastAsiaTheme="minorHAnsi" w:hAnsiTheme="minorHAnsi" w:cstheme="minorBidi"/>
-        <w:sz w:val="22"/>
-        <w:szCs w:val="22"/>
-        <w:lang w:val="en-IE" w:eastAsia="en-US" w:bidi="ar-SA"/>
-      </w:rPr>
-    </w:rPrDefault>
-    <w:pPrDefault>
-      <w:pPr>
-        <w:spacing w:after="200" w:line="276" w:lineRule="auto"/>
-      </w:pPr>
-    </w:pPrDefault>
-  </w:docDefaults>
-  <w:latentStyles w:defLockedState="0" w:defUIPriority="99" w:defSemiHidden="1" w:defUnhideWhenUsed="1" w:defQFormat="0" w:count="267">
-    <w:lsdException w:name="Normal" w:semiHidden="0" w:uiPriority="0" w:unhideWhenUsed="0" w:qFormat="1"/>
-    <w:lsdException w:name="heading 1" w:semiHidden="0" w:uiPriority="9" w:unhideWhenUsed="0" w:qFormat="1"/>
-    <w:lsdException w:name="heading 2" w:uiPriority="9" w:qFormat="1"/>
-    <w:lsdException w:name="heading 3" w:uiPriority="9" w:qFormat="1"/>
-    <w:lsdException w:name="heading 4" w:uiPriority="9" w:qFormat="1"/>
-    <w:lsdException w:name="heading 5" w:uiPriority="9" w:qFormat="1"/>
-    <w:lsdException w:name="heading 6" w:uiPriority="9" w:qFormat="1"/>
-    <w:lsdException w:name="heading 7" w:uiPriority="9" w:qFormat="1"/>
-    <w:lsdException w:name="heading 8" w:uiPriority="9" w:qFormat="1"/>
-    <w:lsdException w:name="heading 9" w:uiPriority="9" w:qFormat="1"/>
-    <w:lsdException w:name="toc 1" w:uiPriority="39"/>
-    <w:lsdException w:name="toc 2" w:uiPriority="39"/>
-    <w:lsdException w:name="toc 3" w:uiPriority="39"/>
-    <w:lsdException w:name="toc 4" w:uiPriority="39"/>
-    <w:lsdException w:name="toc 5" w:uiPriority="39"/>
-    <w:lsdException w:name="toc 6" w:uiPriority="39"/>
-    <w:lsdException w:name="toc 7" w:uiPriority="39"/>
-    <w:lsdException w:name="toc 8" w:uiPriority="39"/>
-    <w:lsdException w:name="toc 9" w:uiPriority="39"/>
-    <w:lsdException w:name="caption" w:uiPriority="35" w:qFormat="1"/>
-    <w:lsdException w:name="Title" w:semiHidden="0" w:uiPriority="10" w:unhideWhenUsed="0" w:qFormat="1"/>
-    <w:lsdException w:name="Default Paragraph Font" w:uiPriority="1"/>
-    <w:lsdException w:name="Subtitle" w:semiHidden="0" w:uiPriority="11" w:unhideWhenUsed="0" w:qFormat="1"/>
-    <w:lsdException w:name="Strong" w:semiHidden="0" w:uiPriority="22" w:unhideWhenUsed="0" w:qFormat="1"/>
-    <w:lsdException w:name="Emphasis" w:semiHidden="0" w:uiPriority="20" w:unhideWhenUsed="0" w:qFormat="1"/>
-    <w:lsdException w:name="Table Grid" w:semiHidden="0" w:uiPriority="59" w:unhideWhenUsed="0"/>
-    <w:lsdException w:name="Placeholder Text" w:unhideWhenUsed="0"/>
-    <w:lsdException w:name="No Spacing" w:semiHidden="0" w:uiPriority="1" w:unhideWhenUsed="0" w:qFormat="1"/>
-    <w:lsdException w:name="Light Shading" w:semiHidden="0" w:uiPriority="60" w:unhideWhenUsed="0"/>
-    <w:lsdException w:name="Light List" w:semiHidden="0" w:uiPriority="61" w:unhideWhenUsed="0"/>
-    <w:lsdException w:name="Light Grid" w:semiHidden="0" w:uiPriority="62" w:unhideWhenUsed="0"/>
-    <w:lsdException w:name="Medium Shading 1" w:semiHidden="0" w:uiPriority="63" w:unhideWhenUsed="0"/>
-    <w:lsdException w:name="Medium Shading 2" w:semiHidden="0" w:uiPriority="64" w:unhideWhenUsed="0"/>
-    <w:lsdException w:name="Medium List 1" w:semiHidden="0" w:uiPriority="65" w:unhideWhenUsed="0"/>
-    <w:lsdException w:name="Medium List 2" w:semiHidden="0" w:uiPriority="66" w:unhideWhenUsed="0"/>
-    <w:lsdException w:name="Medium Grid 1" w:semiHidden="0" w:uiPriority="67" w:unhideWhenUsed="0"/>
-    <w:lsdException w:name="Medium Grid 2" w:semiHidden="0" w:uiPriority="68" w:unhideWhenUsed="0"/>
-    <w:lsdException w:name="Medium Grid 3" w:semiHidden="0" w:uiPriority="69" w:unhideWhenUsed="0"/>
-    <w:lsdException w:name="Dark List" w:semiHidden="0" w:uiPriority="70" w:unhideWhenUsed="0"/>
-    <w:lsdException w:name="Colorful Shading" w:semiHidden="0" w:uiPriority="71" w:unhideWhenUsed="0"/>
-    <w:lsdException w:name="Colorful List" w:semiHidden="0" w:uiPriority="72" w:unhideWhenUsed="0"/>
-    <w:lsdException w:name="Colorful Grid" w:semiHidden="0" w:uiPriority="73" w:unhideWhenUsed="0"/>
-    <w:lsdException w:name="Light Shading Accent 1" w:semiHidden="0" w:uiPriority="60" w:unhideWhenUsed="0"/>
-    <w:lsdException w:name="Light List Accent 1" w:semiHidden="0" w:uiPriority="61" w:unhideWhenUsed="0"/>
-    <w:lsdException w:name="Light Grid Accent 1" w:semiHidden="0" w:uiPriority="62" w:unhideWhenUsed="0"/>
-    <w:lsdException w:name="Medium Shading 1 Accent 1" w:semiHidden="0" w:uiPriority="63" w:unhideWhenUsed="0"/>
-    <w:lsdException w:name="Medium Shading 2 Accent 1" w:semiHidden="0" w:uiPriority="64" w:unhideWhenUsed="0"/>
-    <w:lsdException w:name="Medium List 1 Accent 1" w:semiHidden="0" w:uiPriority="65" w:unhideWhenUsed="0"/>
-    <w:lsdException w:name="Revision" w:unhideWhenUsed="0"/>
-    <w:lsdException w:name="List Paragraph" w:semiHidden="0" w:uiPriority="34" w:unhideWhenUsed="0" w:qFormat="1"/>
-    <w:lsdException w:name="Quote" w:semiHidden="0" w:uiPriority="29" w:unhideWhenUsed="0" w:qFormat="1"/>
-    <w:lsdException w:name="Intense Quote" w:semiHidden="0" w:uiPriority="30" w:unhideWhenUsed="0" w:qFormat="1"/>
-    <w:lsdException w:name="Medium List 2 Accent 1" w:semiHidden="0" w:uiPriority="66" w:unhideWhenUsed="0"/>
-    <w:lsdException w:name="Medium Grid 1 Accent 1" w:semiHidden="0" w:uiPriority="67" w:unhideWhenUsed="0"/>
-    <w:lsdException w:name="Medium Grid 2 Accent 1" w:semiHidden="0" w:uiPriority="68" w:unhideWhenUsed="0"/>
-    <w:lsdException w:name="Medium Grid 3 Accent 1" w:semiHidden="0" w:uiPriority="69" w:unhideWhenUsed="0"/>
-    <w:lsdException w:name="Dark List Accent 1" w:semiHidden="0" w:uiPriority="70" w:unhideWhenUsed="0"/>
-    <w:lsdException w:name="Colorful Shading Accent 1" w:semiHidden="0" w:uiPriority="71" w:unhideWhenUsed="0"/>
-    <w:lsdException w:name="Colorful List Accent 1" w:semiHidden="0" w:uiPriority="72" w:unhideWhenUsed="0"/>
-    <w:lsdException w:name="Colorful Grid Accent 1" w:semiHidden="0" w:uiPriority="73" w:unhideWhenUsed="0"/>
-    <w:lsdException w:name="Light Shading Accent 2" w:semiHidden="0" w:uiPriority="60" w:unhideWhenUsed="0"/>
-    <w:lsdException w:name="Light List Accent 2" w:semiHidden="0" w:uiPriority="61" w:unhideWhenUsed="0"/>
-    <w:lsdException w:name="Light Grid Accent 2" w:semiHidden="0" w:uiPriority="62" w:unhideWhenUsed="0"/>
-    <w:lsdException w:name="Medium Shading 1 Accent 2" w:semiHidden="0" w:uiPriority="63" w:unhideWhenUsed="0"/>
-    <w:lsdException w:name="Medium Shading 2 Accent 2" w:semiHidden="0" w:uiPriority="64" w:unhideWhenUsed="0"/>
-    <w:lsdException w:name="Medium List 1 Accent 2" w:semiHidden="0" w:uiPriority="65" w:unhideWhenUsed="0"/>
-    <w:lsdException w:name="Medium List 2 Accent 2" w:semiHidden="0" w:uiPriority="66" w:unhideWhenUsed="0"/>
-    <w:lsdException w:name="Medium Grid 1 Accent 2" w:semiHidden="0" w:uiPriority="67" w:unhideWhenUsed="0"/>
-    <w:lsdException w:name="Medium Grid 2 Accent 2" w:semiHidden="0" w:uiPriority="68" w:unhideWhenUsed="0"/>
-    <w:lsdException w:name="Medium Grid 3 Accent 2" w:semiHidden="0" w:uiPriority="69" w:unhideWhenUsed="0"/>
-    <w:lsdException w:name="Dark List Accent 2" w:semiHidden="0" w:uiPriority="70" w:unhideWhenUsed="0"/>
-    <w:lsdException w:name="Colorful Shading Accent 2" w:semiHidden="0" w:uiPriority="71" w:unhideWhenUsed="0"/>
-    <w:lsdException w:name="Colorful List Accent 2" w:semiHidden="0" w:uiPriority="72" w:unhideWhenUsed="0"/>
-    <w:lsdException w:name="Colorful Grid Accent 2" w:semiHidden="0" w:uiPriority="73" w:unhideWhenUsed="0"/>
-    <w:lsdException w:name="Light Shading Accent 3" w:semiHidden="0" w:uiPriority="60" w:unhideWhenUsed="0"/>
-    <w:lsdException w:name="Light List Accent 3" w:semiHidden="0" w:uiPriority="61" w:unhideWhenUsed="0"/>
-    <w:lsdException w:name="Light Grid Accent 3" w:semiHidden="0" w:uiPriority="62" w:unhideWhenUsed="0"/>
-    <w:lsdException w:name="Medium Shading 1 Accent 3" w:semiHidden="0" w:uiPriority="63" w:unhideWhenUsed="0"/>
-    <w:lsdException w:name="Medium Shading 2 Accent 3" w:semiHidden="0" w:uiPriority="64" w:unhideWhenUsed="0"/>
-    <w:lsdException w:name="Medium List 1 Accent 3" w:semiHidden="0" w:uiPriority="65" w:unhideWhenUsed="0"/>
-    <w:lsdException w:name="Medium List 2 Accent 3" w:semiHidden="0" w:uiPriority="66" w:unhideWhenUsed="0"/>
-    <w:lsdException w:name="Medium Grid 1 Accent 3" w:semiHidden="0" w:uiPriority="67" w:unhideWhenUsed="0"/>
-    <w:lsdException w:name="Medium Grid 2 Accent 3" w:semiHidden="0" w:uiPriority="68" w:unhideWhenUsed="0"/>
-    <w:lsdException w:name="Medium Grid 3 Accent 3" w:semiHidden="0" w:uiPriority="69" w:unhideWhenUsed="0"/>
-    <w:lsdException w:name="Dark List Accent 3" w:semiHidden="0" w:uiPriority="70" w:unhideWhenUsed="0"/>
-    <w:lsdException w:name="Colorful Shading Accent 3" w:semiHidden="0" w:uiPriority="71" w:unhideWhenUsed="0"/>
-    <w:lsdException w:name="Colorful List Accent 3" w:semiHidden="0" w:uiPriority="72" w:unhideWhenUsed="0"/>
-    <w:lsdException w:name="Colorful Grid Accent 3" w:semiHidden="0" w:uiPriority="73" w:unhideWhenUsed="0"/>
-    <w:lsdException w:name="Light Shading Accent 4" w:semiHidden="0" w:uiPriority="60" w:unhideWhenUsed="0"/>
-    <w:lsdException w:name="Light List Accent 4" w:semiHidden="0" w:uiPriority="61" w:unhideWhenUsed="0"/>
-    <w:lsdException w:name="Light Grid Accent 4" w:semiHidden="0" w:uiPriority="62" w:unhideWhenUsed="0"/>
-    <w:lsdException w:name="Medium Shading 1 Accent 4" w:semiHidden="0" w:uiPriority="63" w:unhideWhenUsed="0"/>
-    <w:lsdException w:name="Medium Shading 2 Accent 4" w:semiHidden="0" w:uiPriority="64" w:unhideWhenUsed="0"/>
-    <w:lsdException w:name="Medium List 1 Accent 4" w:semiHidden="0" w:uiPriority="65" w:unhideWhenUsed="0"/>
-    <w:lsdException w:name="Medium List 2 Accent 4" w:semiHidden="0" w:uiPriority="66" w:unhideWhenUsed="0"/>
-    <w:lsdException w:name="Medium Grid 1 Accent 4" w:semiHidden="0" w:uiPriority="67" w:unhideWhenUsed="0"/>
-    <w:lsdException w:name="Medium Grid 2 Accent 4" w:semiHidden="0" w:uiPriority="68" w:unhideWhenUsed="0"/>
-    <w:lsdException w:name="Medium Grid 3 Accent 4" w:semiHidden="0" w:uiPriority="69" w:unhideWhenUsed="0"/>
-    <w:lsdException w:name="Dark List Accent 4" w:semiHidden="0" w:uiPriority="70" w:unhideWhenUsed="0"/>
-    <w:lsdException w:name="Colorful Shading Accent 4" w:semiHidden="0" w:uiPriority="71" w:unhideWhenUsed="0"/>
-    <w:lsdException w:name="Colorful List Accent 4" w:semiHidden="0" w:uiPriority="72" w:unhideWhenUsed="0"/>
-    <w:lsdException w:name="Colorful Grid Accent 4" w:semiHidden="0" w:uiPriority="73" w:unhideWhenUsed="0"/>
-    <w:lsdException w:name="Light Shading Accent 5" w:semiHidden="0" w:uiPriority="60" w:unhideWhenUsed="0"/>
-    <w:lsdException w:name="Light List Accent 5" w:semiHidden="0" w:uiPriority="61" w:unhideWhenUsed="0"/>
-    <w:lsdException w:name="Light Grid Accent 5" w:semiHidden="0" w:uiPriority="62" w:unhideWhenUsed="0"/>
-    <w:lsdException w:name="Medium Shading 1 Accent 5" w:semiHidden="0" w:uiPriority="63" w:unhideWhenUsed="0"/>
-    <w:lsdException w:name="Medium Shading 2 Accent 5" w:semiHidden="0" w:uiPriority="64" w:unhideWhenUsed="0"/>
-    <w:lsdException w:name="Medium List 1 Accent 5" w:semiHidden="0" w:uiPriority="65" w:unhideWhenUsed="0"/>
-    <w:lsdException w:name="Medium List 2 Accent 5" w:semiHidden="0" w:uiPriority="66" w:unhideWhenUsed="0"/>
-    <w:lsdException w:name="Medium Grid 1 Accent 5" w:semiHidden="0" w:uiPriority="67" w:unhideWhenUsed="0"/>
-    <w:lsdException w:name="Medium Grid 2 Accent 5" w:semiHidden="0" w:uiPriority="68" w:unhideWhenUsed="0"/>
-    <w:lsdException w:name="Medium Grid 3 Accent 5" w:semiHidden="0" w:uiPriority="69" w:unhideWhenUsed="0"/>
-    <w:lsdException w:name="Dark List Accent 5" w:semiHidden="0" w:uiPriority="70" w:unhideWhenUsed="0"/>
-    <w:lsdException w:name="Colorful Shading Accent 5" w:semiHidden="0" w:uiPriority="71" w:unhideWhenUsed="0"/>
-    <w:lsdException w:name="Colorful List Accent 5" w:semiHidden="0" w:uiPriority="72" w:unhideWhenUsed="0"/>
-    <w:lsdException w:name="Colorful Grid Accent 5" w:semiHidden="0" w:uiPriority="73" w:unhideWhenUsed="0"/>
-    <w:lsdException w:name="Light Shading Accent 6" w:semiHidden="0" w:uiPriority="60" w:unhideWhenUsed="0"/>
-    <w:lsdException w:name="Light List Accent 6" w:semiHidden="0" w:uiPriority="61" w:unhideWhenUsed="0"/>
-    <w:lsdException w:name="Light Grid Accent 6" w:semiHidden="0" w:uiPriority="62" w:unhideWhenUsed="0"/>
-    <w:lsdException w:name="Medium Shading 1 Accent 6" w:semiHidden="0" w:uiPriority="63" w:unhideWhenUsed="0"/>
-    <w:lsdException w:name="Medium Shading 2 Accent 6" w:semiHidden="0" w:uiPriority="64" w:unhideWhenUsed="0"/>
-    <w:lsdException w:name="Medium List 1 Accent 6" w:semiHidden="0" w:uiPriority="65" w:unhideWhenUsed="0"/>
-    <w:lsdException w:name="Medium List 2 Accent 6" w:semiHidden="0" w:uiPriority="66" w:unhideWhenUsed="0"/>
-    <w:lsdException w:name="Medium Grid 1 Accent 6" w:semiHidden="0" w:uiPriority="67" w:unhideWhenUsed="0"/>
-    <w:lsdException w:name="Medium Grid 2 Accent 6" w:semiHidden="0" w:uiPriority="68" w:unhideWhenUsed="0"/>
-    <w:lsdException w:name="Medium Grid 3 Accent 6" w:semiHidden="0" w:uiPriority="69" w:unhideWhenUsed="0"/>
-    <w:lsdException w:name="Dark List Accent 6" w:semiHidden="0" w:uiPriority="70" w:unhideWhenUsed="0"/>
-    <w:lsdException w:name="Colorful Shading Accent 6" w:semiHidden="0" w:uiPriority="71" w:unhideWhenUsed="0"/>
-    <w:lsdException w:name="Colorful List Accent 6" w:semiHidden="0" w:uiPriority="72" w:unhideWhenUsed="0"/>
-    <w:lsdException w:name="Colorful Grid Accent 6" w:semiHidden="0" w:uiPriority="73" w:unhideWhenUsed="0"/>
-    <w:lsdException w:name="Subtle Emphasis" w:semiHidden="0" w:uiPriority="19" w:unhideWhenUsed="0" w:qFormat="1"/>
-    <w:lsdException w:name="Intense Emphasis" w:semiHidden="0" w:uiPriority="21" w:unhideWhenUsed="0" w:qFormat="1"/>
-    <w:lsdException w:name="Subtle Reference" w:semiHidden="0" w:uiPriority="31" w:unhideWhenUsed="0" w:qFormat="1"/>
-    <w:lsdException w:name="Intense Reference" w:semiHidden="0" w:uiPriority="32" w:unhideWhenUsed="0" w:qFormat="1"/>
-    <w:lsdException w:name="Book Title" w:semiHidden="0" w:uiPriority="33" w:unhideWhenUsed="0" w:qFormat="1"/>
-    <w:lsdException w:name="Bibliography" w:uiPriority="37"/>
-    <w:lsdException w:name="TOC Heading" w:uiPriority="39" w:qFormat="1"/>
+  <w:latentStyles w:defLockedState="0" w:defUIPriority="99" w:defSemiHidden="0" w:defUnhideWhenUsed="0" w:defQFormat="0" w:count="371">
+    <w:lsdException w:name="Normal" w:uiPriority="0" w:qFormat="1"/>
+    <w:lsdException w:name="heading 1" w:uiPriority="9" w:qFormat="1"/>
+    <w:lsdException w:name="heading 2" w:semiHidden="1" w:uiPriority="9" w:unhideWhenUsed="1" w:qFormat="1"/>
+    <w:lsdException w:name="heading 3" w:semiHidden="1" w:uiPriority="9" w:unhideWhenUsed="1" w:qFormat="1"/>
+    <w:lsdException w:name="heading 4" w:semiHidden="1" w:uiPriority="9" w:unhideWhenUsed="1" w:qFormat="1"/>
+    <w:lsdException w:name="heading 5" w:semiHidden="1" w:uiPriority="9" w:unhideWhenUsed="1" w:qFormat="1"/>
+    <w:lsdException w:name="heading 6" w:semiHidden="1" w:uiPriority="9" w:unhideWhenUsed="1" w:qFormat="1"/>
+    <w:lsdException w:name="heading 7" w:semiHidden="1" w:uiPriority="9" w:unhideWhenUsed="1" w:qFormat="1"/>
+    <w:lsdException w:name="heading 8" w:semiHidden="1" w:uiPriority="9" w:unhideWhenUsed="1" w:qFormat="1"/>
+    <w:lsdException w:name="heading 9" w:semiHidden="1" w:uiPriority="9" w:unhideWhenUsed="1" w:qFormat="1"/>
+    <w:lsdException w:name="index 1" w:semiHidden="1" w:unhideWhenUsed="1"/>
+    <w:lsdException w:name="index 2" w:semiHidden="1" w:unhideWhenUsed="1"/>
+    <w:lsdException w:name="index 3" w:semiHidden="1" w:unhideWhenUsed="1"/>
+    <w:lsdException w:name="index 4" w:semiHidden="1" w:unhideWhenUsed="1"/>
+    <w:lsdException w:name="index 5" w:semiHidden="1" w:unhideWhenUsed="1"/>
+    <w:lsdException w:name="index 6" w:semiHidden="1" w:unhideWhenUsed="1"/>
+    <w:lsdException w:name="index 7" w:semiHidden="1" w:unhideWhenUsed="1"/>
+    <w:lsdException w:name="index 8" w:semiHidden="1" w:unhideWhenUsed="1"/>
+    <w:lsdException w:name="index 9" w:semiHidden="1" w:unhideWhenUsed="1"/>
+    <w:lsdException w:name="toc 1" w:semiHidden="1" w:uiPriority="39" w:unhideWhenUsed="1"/>
+    <w:lsdException w:name="toc 2" w:semiHidden="1" w:uiPriority="39" w:unhideWhenUsed="1"/>
+    <w:lsdException w:name="toc 3" w:semiHidden="1" w:uiPriority="39" w:unhideWhenUsed="1"/>
+    <w:lsdException w:name="toc 4" w:semiHidden="1" w:uiPriority="39" w:unhideWhenUsed="1"/>
+    <w:lsdException w:name="toc 5" w:semiHidden="1" w:uiPriority="39" w:unhideWhenUsed="1"/>
+    <w:lsdException w:name="toc 6" w:semiHidden="1" w:uiPriority="39" w:unhideWhenUsed="1"/>
+    <w:lsdException w:name="toc 7" w:semiHidden="1" w:uiPriority="39" w:unhideWhenUsed="1"/>
+    <w:lsdException w:name="toc 8" w:semiHidden="1" w:uiPriority="39" w:unhideWhenUsed="1"/>
+    <w:lsdException w:name="toc 9" w:semiHidden="1" w:uiPriority="39" w:unhideWhenUsed="1"/>
+    <w:lsdException w:name="Normal Indent" w:semiHidden="1" w:unhideWhenUsed="1"/>
+    <w:lsdException w:name="footnote text" w:semiHidden="1" w:unhideWhenUsed="1"/>
+    <w:lsdException w:name="annotation text" w:semiHidden="1" w:unhideWhenUsed="1"/>
+    <w:lsdException w:name="header" w:semiHidden="1" w:unhideWhenUsed="1"/>
+    <w:lsdException w:name="footer" w:semiHidden="1" w:unhideWhenUsed="1"/>
+    <w:lsdException w:name="index heading" w:semiHidden="1" w:unhideWhenUsed="1"/>
+    <w:lsdException w:name="caption" w:semiHidden="1" w:uiPriority="35" w:unhideWhenUsed="1" w:qFormat="1"/>
+    <w:lsdException w:name="table of figures" w:semiHidden="1" w:unhideWhenUsed="1"/>
+    <w:lsdException w:name="envelope address" w:semiHidden="1" w:unhideWhenUsed="1"/>
+    <w:lsdException w:name="envelope return" w:semiHidden="1" w:unhideWhenUsed="1"/>
+    <w:lsdException w:name="footnote reference" w:semiHidden="1" w:unhideWhenUsed="1"/>
+    <w:lsdException w:name="annotation reference" w:semiHidden="1" w:unhideWhenUsed="1"/>
+    <w:lsdException w:name="line number" w:semiHidden="1" w:unhideWhenUsed="1"/>
+    <w:lsdException w:name="page number" w:semiHidden="1" w:unhideWhenUsed="1"/>
+    <w:lsdException w:name="endnote reference" w:semiHidden="1" w:unhideWhenUsed="1"/>
+    <w:lsdException w:name="endnote text" w:semiHidden="1" w:unhideWhenUsed="1"/>
+    <w:lsdException w:name="table of authorities" w:semiHidden="1" w:unhideWhenUsed="1"/>
+    <w:lsdException w:name="macro" w:semiHidden="1" w:unhideWhenUsed="1"/>
+    <w:lsdException w:name="toa heading" w:semiHidden="1" w:unhideWhenUsed="1"/>
+    <w:lsdException w:name="List" w:semiHidden="1" w:unhideWhenUsed="1"/>
+    <w:lsdException w:name="List Bullet" w:semiHidden="1" w:unhideWhenUsed="1"/>
+    <w:lsdException w:name="List Number" w:semiHidden="1" w:unhideWhenUsed="1"/>
+    <w:lsdException w:name="List 2" w:semiHidden="1" w:unhideWhenUsed="1"/>
+    <w:lsdException w:name="List 3" w:semiHidden="1" w:unhideWhenUsed="1"/>
+    <w:lsdException w:name="List 4" w:semiHidden="1" w:unhideWhenUsed="1"/>
+    <w:lsdException w:name="List 5" w:semiHidden="1" w:unhideWhenUsed="1"/>
+    <w:lsdException w:name="List Bullet 2" w:semiHidden="1" w:unhideWhenUsed="1"/>
+    <w:lsdException w:name="List Bullet 3" w:semiHidden="1" w:unhideWhenUsed="1"/>
+    <w:lsdException w:name="List Bullet 4" w:semiHidden="1" w:unhideWhenUsed="1"/>
+    <w:lsdException w:name="List Bullet 5" w:semiHidden="1" w:unhideWhenUsed="1"/>
+    <w:lsdException w:name="List Number 2" w:semiHidden="1" w:unhideWhenUsed="1"/>
+    <w:lsdException w:name="List Number 3" w:semiHidden="1" w:unhideWhenUsed="1"/>
+    <w:lsdException w:name="List Number 4" w:semiHidden="1" w:unhideWhenUsed="1"/>
+    <w:lsdException w:name="List Number 5" w:semiHidden="1" w:unhideWhenUsed="1"/>
+    <w:lsdException w:name="Title" w:uiPriority="10" w:qFormat="1"/>
+    <w:lsdException w:name="Closing" w:semiHidden="1" w:unhideWhenUsed="1"/>
+    <w:lsdException w:name="Signature" w:semiHidden="1" w:unhideWhenUsed="1"/>
+    <w:lsdException w:name="Default Paragraph Font" w:semiHidden="1" w:uiPriority="1" w:unhideWhenUsed="1"/>
+    <w:lsdException w:name="Body Text" w:semiHidden="1" w:unhideWhenUsed="1"/>
+    <w:lsdException w:name="Body Text Indent" w:semiHidden="1" w:unhideWhenUsed="1"/>
+    <w:lsdException w:name="List Continue" w:semiHidden="1" w:unhideWhenUsed="1"/>
+    <w:lsdException w:name="List Continue 2" w:semiHidden="1" w:unhideWhenUsed="1"/>
+    <w:lsdException w:name="List Continue 3" w:semiHidden="1" w:unhideWhenUsed="1"/>
+    <w:lsdException w:name="List Continue 4" w:semiHidden="1" w:unhideWhenUsed="1"/>
+    <w:lsdException w:name="List Continue 5" w:semiHidden="1" w:unhideWhenUsed="1"/>
+    <w:lsdException w:name="Message Header" w:semiHidden="1" w:unhideWhenUsed="1"/>
+    <w:lsdException w:name="Subtitle" w:uiPriority="11" w:qFormat="1"/>
+    <w:lsdException w:name="Salutation" w:semiHidden="1" w:unhideWhenUsed="1"/>
+    <w:lsdException w:name="Date" w:semiHidden="1" w:unhideWhenUsed="1"/>
+    <w:lsdException w:name="Body Text First Indent" w:semiHidden="1" w:unhideWhenUsed="1"/>
+    <w:lsdException w:name="Body Text First Indent 2" w:semiHidden="1" w:unhideWhenUsed="1"/>
+    <w:lsdException w:name="Note Heading" w:semiHidden="1" w:unhideWhenUsed="1"/>
+    <w:lsdException w:name="Body Text 2" w:semiHidden="1" w:unhideWhenUsed="1"/>
+    <w:lsdException w:name="Body Text 3" w:semiHidden="1" w:unhideWhenUsed="1"/>
+    <w:lsdException w:name="Body Text Indent 2" w:semiHidden="1" w:unhideWhenUsed="1"/>
+    <w:lsdException w:name="Body Text Indent 3" w:semiHidden="1" w:unhideWhenUsed="1"/>
+    <w:lsdException w:name="Block Text" w:semiHidden="1" w:unhideWhenUsed="1"/>
+    <w:lsdException w:name="Hyperlink" w:semiHidden="1" w:unhideWhenUsed="1"/>
+    <w:lsdException w:name="FollowedHyperlink" w:semiHidden="1" w:unhideWhenUsed="1"/>
+    <w:lsdException w:name="Strong" w:uiPriority="22" w:qFormat="1"/>
+    <w:lsdException w:name="Emphasis" w:uiPriority="20" w:qFormat="1"/>
+    <w:lsdException w:name="Document Map" w:semiHidden="1" w:unhideWhenUsed="1"/>
+    <w:lsdException w:name="Plain Text" w:semiHidden="1" w:unhideWhenUsed="1"/>
+    <w:lsdException w:name="E-mail Signature" w:semiHidden="1" w:unhideWhenUsed="1"/>
+    <w:lsdException w:name="HTML Top of Form" w:semiHidden="1" w:unhideWhenUsed="1"/>
+    <w:lsdException w:name="HTML Bottom of Form" w:semiHidden="1" w:unhideWhenUsed="1"/>
+    <w:lsdException w:name="Normal (Web)" w:semiHidden="1" w:unhideWhenUsed="1"/>
+    <w:lsdException w:name="HTML Acronym" w:semiHidden="1" w:unhideWhenUsed="1"/>
+    <w:lsdException w:name="HTML Address" w:semiHidden="1" w:unhideWhenUsed="1"/>
+    <w:lsdException w:name="HTML Cite" w:semiHidden="1" w:unhideWhenUsed="1"/>
+    <w:lsdException w:name="HTML Code" w:semiHidden="1" w:unhideWhenUsed="1"/>
+    <w:lsdException w:name="HTML Definition" w:semiHidden="1" w:unhideWhenUsed="1"/>
+    <w:lsdException w:name="HTML Keyboard" w:semiHidden="1" w:unhideWhenUsed="1"/>
+    <w:lsdException w:name="HTML Preformatted" w:semiHidden="1" w:unhideWhenUsed="1"/>
+    <w:lsdException w:name="HTML Sample" w:semiHidden="1" w:unhideWhenUsed="1"/>
+    <w:lsdException w:name="HTML Typewriter" w:semiHidden="1" w:unhideWhenUsed="1"/>
+    <w:lsdException w:name="HTML Variable" w:semiHidden="1" w:unhideWhenUsed="1"/>
+    <w:lsdException w:name="Normal Table" w:semiHidden="1" w:unhideWhenUsed="1"/>
+    <w:lsdException w:name="annotation subject" w:semiHidden="1" w:unhideWhenUsed="1"/>
+    <w:lsdException w:name="No List" w:semiHidden="1" w:unhideWhenUsed="1"/>
+    <w:lsdException w:name="Outline List 1" w:semiHidden="1" w:unhideWhenUsed="1"/>
+    <w:lsdException w:name="Outline List 2" w:semiHidden="1" w:unhideWhenUsed="1"/>
+    <w:lsdException w:name="Outline List 3" w:semiHidden="1" w:unhideWhenUsed="1"/>
+    <w:lsdException w:name="Table Simple 1" w:semiHidden="1" w:unhideWhenUsed="1"/>
+    <w:lsdException w:name="Table Simple 2" w:semiHidden="1" w:unhideWhenUsed="1"/>
+    <w:lsdException w:name="Table Simple 3" w:semiHidden="1" w:unhideWhenUsed="1"/>
+    <w:lsdException w:name="Table Classic 1" w:semiHidden="1" w:unhideWhenUsed="1"/>
+    <w:lsdException w:name="Table Classic 2" w:semiHidden="1" w:unhideWhenUsed="1"/>
+    <w:lsdException w:name="Table Classic 3" w:semiHidden="1" w:unhideWhenUsed="1"/>
+    <w:lsdException w:name="Table Classic 4" w:semiHidden="1" w:unhideWhenUsed="1"/>
+    <w:lsdException w:name="Table Colorful 1" w:semiHidden="1" w:unhideWhenUsed="1"/>
+    <w:lsdException w:name="Table Colorful 2" w:semiHidden="1" w:unhideWhenUsed="1"/>
+    <w:lsdException w:name="Table Colorful 3" w:semiHidden="1" w:unhideWhenUsed="1"/>
+    <w:lsdException w:name="Table Columns 1" w:semiHidden="1" w:unhideWhenUsed="1"/>
+    <w:lsdException w:name="Table Columns 2" w:semiHidden="1" w:unhideWhenUsed="1"/>
+    <w:lsdException w:name="Table Columns 3" w:semiHidden="1" w:unhideWhenUsed="1"/>
+    <w:lsdException w:name="Table Columns 4" w:semiHidden="1" w:unhideWhenUsed="1"/>
+    <w:lsdException w:name="Table Columns 5" w:semiHidden="1" w:unhideWhenUsed="1"/>
+    <w:lsdException w:name="Table Grid 1" w:semiHidden="1" w:unhideWhenUsed="1"/>
+    <w:lsdException w:name="Table Grid 2" w:semiHidden="1" w:unhideWhenUsed="1"/>
+    <w:lsdException w:name="Table Grid 3" w:semiHidden="1" w:unhideWhenUsed="1"/>
+    <w:lsdException w:name="Table Grid 4" w:semiHidden="1" w:unhideWhenUsed="1"/>
+    <w:lsdException w:name="Table Grid 5" w:semiHidden="1" w:unhideWhenUsed="1"/>
+    <w:lsdException w:name="Table Grid 6" w:semiHidden="1" w:unhideWhenUsed="1"/>
+    <w:lsdException w:name="Table Grid 7" w:semiHidden="1" w:unhideWhenUsed="1"/>
+    <w:lsdException w:name="Table Grid 8" w:semiHidden="1" w:unhideWhenUsed="1"/>
+    <w:lsdException w:name="Table List 1" w:semiHidden="1" w:unhideWhenUsed="1"/>
+    <w:lsdException w:name="Table List 2" w:semiHidden="1" w:unhideWhenUsed="1"/>
+    <w:lsdException w:name="Table List 3" w:semiHidden="1" w:unhideWhenUsed="1"/>
+    <w:lsdException w:name="Table List 4" w:semiHidden="1" w:unhideWhenUsed="1"/>
+    <w:lsdException w:name="Table List 5" w:semiHidden="1" w:unhideWhenUsed="1"/>
+    <w:lsdException w:name="Table List 6" w:semiHidden="1" w:unhideWhenUsed="1"/>
+    <w:lsdException w:name="Table List 7" w:semiHidden="1" w:unhideWhenUsed="1"/>
+    <w:lsdException w:name="Table List 8" w:semiHidden="1" w:unhideWhenUsed="1"/>
+    <w:lsdException w:name="Table 3D effects 1" w:semiHidden="1" w:unhideWhenUsed="1"/>
+    <w:lsdException w:name="Table 3D effects 2" w:semiHidden="1" w:unhideWhenUsed="1"/>
+    <w:lsdException w:name="Table 3D effects 3" w:semiHidden="1" w:unhideWhenUsed="1"/>
+    <w:lsdException w:name="Table Contemporary" w:semiHidden="1" w:unhideWhenUsed="1"/>
+    <w:lsdException w:name="Table Elegant" w:semiHidden="1" w:unhideWhenUsed="1"/>
+    <w:lsdException w:name="Table Professional" w:semiHidden="1" w:unhideWhenUsed="1"/>
+    <w:lsdException w:name="Table Subtle 1" w:semiHidden="1" w:unhideWhenUsed="1"/>
+    <w:lsdException w:name="Table Subtle 2" w:semiHidden="1" w:unhideWhenUsed="1"/>
+    <w:lsdException w:name="Table Web 1" w:semiHidden="1" w:unhideWhenUsed="1"/>
+    <w:lsdException w:name="Table Web 2" w:semiHidden="1" w:unhideWhenUsed="1"/>
+    <w:lsdException w:name="Table Web 3" w:semiHidden="1" w:unhideWhenUsed="1"/>
+    <w:lsdException w:name="Balloon Text" w:semiHidden="1" w:unhideWhenUsed="1"/>
+    <w:lsdException w:name="Table Grid" w:uiPriority="59"/>
+    <w:lsdException w:name="Table Theme" w:semiHidden="1" w:unhideWhenUsed="1"/>
+    <w:lsdException w:name="Placeholder Text" w:semiHidden="1"/>
+    <w:lsdException w:name="No Spacing" w:uiPriority="1" w:qFormat="1"/>
+    <w:lsdException w:name="Light Shading" w:uiPriority="60"/>
+    <w:lsdException w:name="Light List" w:uiPriority="61"/>
+    <w:lsdException w:name="Light Grid" w:uiPriority="62"/>
+    <w:lsdException w:name="Medium Shading 1" w:uiPriority="63"/>
+    <w:lsdException w:name="Medium Shading 2" w:uiPriority="64"/>
+    <w:lsdException w:name="Medium List 1" w:uiPriority="65"/>
+    <w:lsdException w:name="Medium List 2" w:uiPriority="66"/>
+    <w:lsdException w:name="Medium Grid 1" w:uiPriority="67"/>
+    <w:lsdException w:name="Medium Grid 2" w:uiPriority="68"/>
+    <w:lsdException w:name="Medium Grid 3" w:uiPriority="69"/>
+    <w:lsdException w:name="Dark List" w:uiPriority="70"/>
+    <w:lsdException w:name="Colorful Shading" w:uiPriority="71"/>
+    <w:lsdException w:name="Colorful List" w:uiPriority="72"/>
+    <w:lsdException w:name="Colorful Grid" w:uiPriority="73"/>
+    <w:lsdException w:name="Light Shading Accent 1" w:uiPriority="60"/>
+    <w:lsdException w:name="Light List Accent 1" w:uiPriority="61"/>
+    <w:lsdException w:name="Light Grid Accent 1" w:uiPriority="62"/>
+    <w:lsdException w:name="Medium Shading 1 Accent 1" w:uiPriority="63"/>
+    <w:lsdException w:name="Medium Shading 2 Accent 1" w:uiPriority="64"/>
+    <w:lsdException w:name="Medium List 1 Accent 1" w:uiPriority="65"/>
+    <w:lsdException w:name="Revision" w:semiHidden="1"/>
+    <w:lsdException w:name="List Paragraph" w:uiPriority="34" w:qFormat="1"/>
+    <w:lsdException w:name="Quote" w:uiPriority="29" w:qFormat="1"/>
+    <w:lsdException w:name="Intense Quote" w:uiPriority="30" w:qFormat="1"/>
+    <w:lsdException w:name="Medium List 2 Accent 1" w:uiPriority="66"/>
+    <w:lsdException w:name="Medium Grid 1 Accent 1" w:uiPriority="67"/>
+    <w:lsdException w:name="Medium Grid 2 Accent 1" w:uiPriority="68"/>
+    <w:lsdException w:name="Medium Grid 3 Accent 1" w:uiPriority="69"/>
+    <w:lsdException w:name="Dark List Accent 1" w:uiPriority="70"/>
+    <w:lsdException w:name="Colorful Shading Accent 1" w:uiPriority="71"/>
+    <w:lsdException w:name="Colorful List Accent 1" w:uiPriority="72"/>
+    <w:lsdException w:name="Colorful Grid Accent 1" w:uiPriority="73"/>
+    <w:lsdException w:name="Light Shading Accent 2" w:uiPriority="60"/>
+    <w:lsdException w:name="Light List Accent 2" w:uiPriority="61"/>
+    <w:lsdException w:name="Light Grid Accent 2" w:uiPriority="62"/>
+    <w:lsdException w:name="Medium Shading 1 Accent 2" w:uiPriority="63"/>
+    <w:lsdException w:name="Medium Shading 2 Accent 2" w:uiPriority="64"/>
+    <w:lsdException w:name="Medium List 1 Accent 2" w:uiPriority="65"/>
+    <w:lsdException w:name="Medium List 2 Accent 2" w:uiPriority="66"/>
+    <w:lsdException w:name="Medium Grid 1 Accent 2" w:uiPriority="67"/>
+    <w:lsdException w:name="Medium Grid 2 Accent 2" w:uiPriority="68"/>
+    <w:lsdException w:name="Medium Grid 3 Accent 2" w:uiPriority="69"/>
+    <w:lsdException w:name="Dark List Accent 2" w:uiPriority="70"/>
+    <w:lsdException w:name="Colorful Shading Accent 2" w:uiPriority="71"/>
+    <w:lsdException w:name="Colorful List Accent 2" w:uiPriority="72"/>
+    <w:lsdException w:name="Colorful Grid Accent 2" w:uiPriority="73"/>
+    <w:lsdException w:name="Light Shading Accent 3" w:uiPriority="60"/>
+    <w:lsdException w:name="Light List Accent 3" w:uiPriority="61"/>
+    <w:lsdException w:name="Light Grid Accent 3" w:uiPriority="62"/>
+    <w:lsdException w:name="Medium Shading 1 Accent 3" w:uiPriority="63"/>
+    <w:lsdException w:name="Medium Shading 2 Accent 3" w:uiPriority="64"/>
+    <w:lsdException w:name="Medium List 1 Accent 3" w:uiPriority="65"/>
+    <w:lsdException w:name="Medium List 2 Accent 3" w:uiPriority="66"/>
+    <w:lsdException w:name="Medium Grid 1 Accent 3" w:uiPriority="67"/>
+    <w:lsdException w:name="Medium Grid 2 Accent 3" w:uiPriority="68"/>
+    <w:lsdException w:name="Medium Grid 3 Accent 3" w:uiPriority="69"/>
+    <w:lsdException w:name="Dark List Accent 3" w:uiPriority="70"/>
+    <w:lsdException w:name="Colorful Shading Accent 3" w:uiPriority="71"/>
+    <w:lsdException w:name="Colorful List Accent 3" w:uiPriority="72"/>
+    <w:lsdException w:name="Colorful Grid Accent 3" w:uiPriority="73"/>
+    <w:lsdException w:name="Light Shading Accent 4" w:uiPriority="60"/>
+    <w:lsdException w:name="Light List Accent 4" w:uiPriority="61"/>
+    <w:lsdException w:name="Light Grid Accent 4" w:uiPriority="62"/>
+    <w:lsdException w:name="Medium Shading 1 Accent 4" w:uiPriority="63"/>
+    <w:lsdException w:name="Medium Shading 2 Accent 4" w:uiPriority="64"/>
+    <w:lsdException w:name="Medium List 1 Accent 4" w:uiPriority="65"/>
+    <w:lsdException w:name="Medium List 2 Accent 4" w:uiPriority="66"/>
+    <w:lsdException w:name="Medium Grid 1 Accent 4" w:uiPriority="67"/>
+    <w:lsdException w:name="Medium Grid 2 Accent 4" w:uiPriority="68"/>
+    <w:lsdException w:name="Medium Grid 3 Accent 4" w:uiPriority="69"/>
+    <w:lsdException w:name="Dark List Accent 4" w:uiPriority="70"/>
+    <w:lsdException w:name="Colorful Shading Accent 4" w:uiPriority="71"/>
+    <w:lsdException w:name="Colorful List Accent 4" w:uiPriority="72"/>
+    <w:lsdException w:name="Colorful Grid Accent 4" w:uiPriority="73"/>
+    <w:lsdException w:name="Light Shading Accent 5" w:uiPriority="60"/>
+    <w:lsdException w:name="Light List Accent 5" w:uiPriority="61"/>
+    <w:lsdException w:name="Light Grid Accent 5" w:uiPriority="62"/>
+    <w:lsdException w:name="Medium Shading 1 Accent 5" w:uiPriority="63"/>
+    <w:lsdException w:name="Medium Shading 2 Accent 5" w:uiPriority="64"/>
+    <w:lsdException w:name="Medium List 1 Accent 5" w:uiPriority="65"/>
+    <w:lsdException w:name="Medium List 2 Accent 5" w:uiPriority="66"/>
+    <w:lsdException w:name="Medium Grid 1 Accent 5" w:uiPriority="67"/>
+    <w:lsdException w:name="Medium Grid 2 Accent 5" w:uiPriority="68"/>
+    <w:lsdException w:name="Medium Grid 3 Accent 5" w:uiPriority="69"/>
+    <w:lsdException w:name="Dark List Accent 5" w:uiPriority="70"/>
+    <w:lsdException w:name="Colorful Shading Accent 5" w:uiPriority="71"/>
+    <w:lsdException w:name="Colorful List Accent 5" w:uiPriority="72"/>
+    <w:lsdException w:name="Colorful Grid Accent 5" w:uiPriority="73"/>
+    <w:lsdException w:name="Light Shading Accent 6" w:uiPriority="60"/>
+    <w:lsdException w:name="Light List Accent 6" w:uiPriority="61"/>
+    <w:lsdException w:name="Light Grid Accent 6" w:uiPriority="62"/>
+    <w:lsdException w:name="Medium Shading 1 Accent 6" w:uiPriority="63"/>
+    <w:lsdException w:name="Medium Shading 2 Accent 6" w:uiPriority="64"/>
+    <w:lsdException w:name="Medium List 1 Accent 6" w:uiPriority="65"/>
+    <w:lsdException w:name="Medium List 2 Accent 6" w:uiPriority="66"/>
+    <w:lsdException w:name="Medium Grid 1 Accent 6" w:uiPriority="67"/>
+    <w:lsdException w:name="Medium Grid 2 Accent 6" w:uiPriority="68"/>
+    <w:lsdException w:name="Medium Grid 3 Accent 6" w:uiPriority="69"/>
+    <w:lsdException w:name="Dark List Accent 6" w:uiPriority="70"/>
+    <w:lsdException w:name="Colorful Shading Accent 6" w:uiPriority="71"/>
+    <w:lsdException w:name="Colorful List Accent 6" w:uiPriority="72"/>
+    <w:lsdException w:name="Colorful Grid Accent 6" w:uiPriority="73"/>
+    <w:lsdException w:name="Subtle Emphasis" w:uiPriority="19" w:qFormat="1"/>
+    <w:lsdException w:name="Intense Emphasis" w:uiPriority="21" w:qFormat="1"/>
+    <w:lsdException w:name="Subtle Reference" w:uiPriority="31" w:qFormat="1"/>
+    <w:lsdException w:name="Intense Reference" w:uiPriority="32" w:qFormat="1"/>
+    <w:lsdException w:name="Book Title" w:uiPriority="33" w:qFormat="1"/>
+    <w:lsdException w:name="Bibliography" w:semiHidden="1" w:uiPriority="37" w:unhideWhenUsed="1"/>
+    <w:lsdException w:name="TOC Heading" w:semiHidden="1" w:uiPriority="39" w:unhideWhenUsed="1" w:qFormat="1"/>
+    <w:lsdException w:name="Plain Table 1" w:uiPriority="41"/>
+    <w:lsdException w:name="Plain Table 2" w:uiPriority="42"/>
+    <w:lsdException w:name="Plain Table 3" w:uiPriority="43"/>
+    <w:lsdException w:name="Plain Table 4" w:uiPriority="44"/>
+    <w:lsdException w:name="Plain Table 5" w:uiPriority="45"/>
+    <w:lsdException w:name="Grid Table Light" w:uiPriority="40"/>
+    <w:lsdException w:name="Grid Table 1 Light" w:uiPriority="46"/>
+    <w:lsdException w:name="Grid Table 2" w:uiPriority="47"/>
+    <w:lsdException w:name="Grid Table 3" w:uiPriority="48"/>
+    <w:lsdException w:name="Grid Table 4" w:uiPriority="49"/>
+    <w:lsdException w:name="Grid Table 5 Dark" w:uiPriority="50"/>
+    <w:lsdException w:name="Grid Table 6 Colorful" w:uiPriority="51"/>
+    <w:lsdException w:name="Grid Table 7 Colorful" w:uiPriority="52"/>
+    <w:lsdException w:name="Grid Table 1 Light Accent 1" w:uiPriority="46"/>
+    <w:lsdException w:name="Grid Table 2 Accent 1" w:uiPriority="47"/>
+    <w:lsdException w:name="Grid Table 3 Accent 1" w:uiPriority="48"/>
+    <w:lsdException w:name="Grid Table 4 Accent 1" w:uiPriority="49"/>
+    <w:lsdException w:name="Grid Table 5 Dark Accent 1" w:uiPriority="50"/>
+    <w:lsdException w:name="Grid Table 6 Colorful Accent 1" w:uiPriority="51"/>
+    <w:lsdException w:name="Grid Table 7 Colorful Accent 1" w:uiPriority="52"/>
+    <w:lsdException w:name="Grid Table 1 Light Accent 2" w:uiPriority="46"/>
+    <w:lsdException w:name="Grid Table 2 Accent 2" w:uiPriority="47"/>
+    <w:lsdException w:name="Grid Table 3 Accent 2" w:uiPriority="48"/>
+    <w:lsdException w:name="Grid Table 4 Accent 2" w:uiPriority="49"/>
+    <w:lsdException w:name="Grid Table 5 Dark Accent 2" w:uiPriority="50"/>
+    <w:lsdException w:name="Grid Table 6 Colorful Accent 2" w:uiPriority="51"/>
+    <w:lsdException w:name="Grid Table 7 Colorful Accent 2" w:uiPriority="52"/>
+    <w:lsdException w:name="Grid Table 1 Light Accent 3" w:uiPriority="46"/>
+    <w:lsdException w:name="Grid Table 2 Accent 3" w:uiPriority="47"/>
+    <w:lsdException w:name="Grid Table 3 Accent 3" w:uiPriority="48"/>
+    <w:lsdException w:name="Grid Table 4 Accent 3" w:uiPriority="49"/>
+    <w:lsdException w:name="Grid Table 5 Dark Accent 3" w:uiPriority="50"/>
+    <w:lsdException w:name="Grid Table 6 Colorful Accent 3" w:uiPriority="51"/>
+    <w:lsdException w:name="Grid Table 7 Colorful Accent 3" w:uiPriority="52"/>
+    <w:lsdException w:name="Grid Table 1 Light Accent 4" w:uiPriority="46"/>
+    <w:lsdException w:name="Grid Table 2 Accent 4" w:uiPriority="47"/>
+    <w:lsdException w:name="Grid Table 3 Accent 4" w:uiPriority="48"/>
+    <w:lsdException w:name="Grid Table 4 Accent 4" w:uiPriority="49"/>
+    <w:lsdException w:name="Grid Table 5 Dark Accent 4" w:uiPriority="50"/>
+    <w:lsdException w:name="Grid Table 6 Colorful Accent 4" w:uiPriority="51"/>
+    <w:lsdException w:name="Grid Table 7 Colorful Accent 4" w:uiPriority="52"/>
+    <w:lsdException w:name="Grid Table 1 Light Accent 5" w:uiPriority="46"/>
+    <w:lsdException w:name="Grid Table 2 Accent 5" w:uiPriority="47"/>
+    <w:lsdException w:name="Grid Table 3 Accent 5" w:uiPriority="48"/>
+    <w:lsdException w:name="Grid Table 4 Accent 5" w:uiPriority="49"/>
+    <w:lsdException w:name="Grid Table 5 Dark Accent 5" w:uiPriority="50"/>
+    <w:lsdException w:name="Grid Table 6 Colorful Accent 5" w:uiPriority="51"/>
+    <w:lsdException w:name="Grid Table 7 Colorful Accent 5" w:uiPriority="52"/>
+    <w:lsdException w:name="Grid Table 1 Light Accent 6" w:uiPriority="46"/>
+    <w:lsdException w:name="Grid Table 2 Accent 6" w:uiPriority="47"/>
+    <w:lsdException w:name="Grid Table 3 Accent 6" w:uiPriority="48"/>
+    <w:lsdException w:name="Grid Table 4 Accent 6" w:uiPriority="49"/>
+    <w:lsdException w:name="Grid Table 5 Dark Accent 6" w:uiPriority="50"/>
+    <w:lsdException w:name="Grid Table 6 Colorful Accent 6" w:uiPriority="51"/>
+    <w:lsdException w:name="Grid Table 7 Colorful Accent 6" w:uiPriority="52"/>
+    <w:lsdException w:name="List Table 1 Light" w:uiPriority="46"/>
+    <w:lsdException w:name="List Table 2" w:uiPriority="47"/>
+    <w:lsdException w:name="List Table 3" w:uiPriority="48"/>
+    <w:lsdException w:name="List Table 4" w:uiPriority="49"/>
+    <w:lsdException w:name="List Table 5 Dark" w:uiPriority="50"/>
+    <w:lsdException w:name="List Table 6 Colorful" w:uiPriority="51"/>
+    <w:lsdException w:name="List Table 7 Colorful" w:uiPriority="52"/>
+    <w:lsdException w:name="List Table 1 Light Accent 1" w:uiPriority="46"/>
+    <w:lsdException w:name="List Table 2 Accent 1" w:uiPriority="47"/>
+    <w:lsdException w:name="List Table 3 Accent 1" w:uiPriority="48"/>
+    <w:lsdException w:name="List Table 4 Accent 1" w:uiPriority="49"/>
+    <w:lsdException w:name="List Table 5 Dark Accent 1" w:uiPriority="50"/>
+    <w:lsdException w:name="List Table 6 Colorful Accent 1" w:uiPriority="51"/>
+    <w:lsdException w:name="List Table 7 Colorful Accent 1" w:uiPriority="52"/>
+    <w:lsdException w:name="List Table 1 Light Accent 2" w:uiPriority="46"/>
+    <w:lsdException w:name="List Table 2 Accent 2" w:uiPriority="47"/>
+    <w:lsdException w:name="List Table 3 Accent 2" w:uiPriority="48"/>
+    <w:lsdException w:name="List Table 4 Accent 2" w:uiPriority="49"/>
+    <w:lsdException w:name="List Table 5 Dark Accent 2" w:uiPriority="50"/>
+    <w:lsdException w:name="List Table 6 Colorful Accent 2" w:uiPriority="51"/>
+    <w:lsdException w:name="List Table 7 Colorful Accent 2" w:uiPriority="52"/>
+    <w:lsdException w:name="List Table 1 Light Accent 3" w:uiPriority="46"/>
+    <w:lsdException w:name="List Table 2 Accent 3" w:uiPriority="47"/>
+    <w:lsdException w:name="List Table 3 Accent 3" w:uiPriority="48"/>
+    <w:lsdException w:name="List Table 4 Accent 3" w:uiPriority="49"/>
+    <w:lsdException w:name="List Table 5 Dark Accent 3" w:uiPriority="50"/>
+    <w:lsdException w:name="List Table 6 Colorful Accent 3" w:uiPriority="51"/>
+    <w:lsdException w:name="List Table 7 Colorful Accent 3" w:uiPriority="52"/>
+    <w:lsdException w:name="List Table 1 Light Accent 4" w:uiPriority="46"/>
+    <w:lsdException w:name="List Table 2 Accent 4" w:uiPriority="47"/>
+    <w:lsdException w:name="List Table 3 Accent 4" w:uiPriority="48"/>
+    <w:lsdException w:name="List Table 4 Accent 4" w:uiPriority="49"/>
+    <w:lsdException w:name="List Table 5 Dark Accent 4" w:uiPriority="50"/>
+    <w:lsdException w:name="List Table 6 Colorful Accent 4" w:uiPriority="51"/>
+    <w:lsdException w:name="List Table 7 Colorful Accent 4" w:uiPriority="52"/>
+    <w:lsdException w:name="List Table 1 Light Accent 5" w:uiPriority="46"/>
+    <w:lsdException w:name="List Table 2 Accent 5" w:uiPriority="47"/>
+    <w:lsdException w:name="List Table 3 Accent 5" w:uiPriority="48"/>
+    <w:lsdException w:name="List Table 4 Accent 5" w:uiPriority="49"/>
+    <w:lsdException w:name="List Table 5 Dark Accent 5" w:uiPriority="50"/>
+    <w:lsdException w:name="List Table 6 Colorful Accent 5" w:uiPriority="51"/>
+    <w:lsdException w:name="List Table 7 Colorful Accent 5" w:uiPriority="52"/>
+    <w:lsdException w:name="List Table 1 Light Accent 6" w:uiPriority="46"/>
+    <w:lsdException w:name="List Table 2 Accent 6" w:uiPriority="47"/>
+    <w:lsdException w:name="List Table 3 Accent 6" w:uiPriority="48"/>
+    <w:lsdException w:name="List Table 4 Accent 6" w:uiPriority="49"/>
+    <w:lsdException w:name="List Table 5 Dark Accent 6" w:uiPriority="50"/>
+    <w:lsdException w:name="List Table 6 Colorful Accent 6" w:uiPriority="51"/>
+    <w:lsdException w:name="List Table 7 Colorful Accent 6" w:uiPriority="52"/>
   </w:latentStyles>
   <w:style w:type="paragraph" w:default="1" w:styleId="Normal">
     <w:name w:val="Normal"/>
@@ -2472,7 +4569,7 @@
 </file>
 
 <file path=word/glossary/document.xml><?xml version="1.0" encoding="utf-8"?>
-<w:glossaryDocument xmlns:wpc="http://schemas.microsoft.com/office/word/2010/wordprocessingCanvas" xmlns:mc="http://schemas.openxmlformats.org/markup-compatibility/2006" xmlns:o="urn:schemas-microsoft-com:office:office" xmlns:r="http://schemas.openxmlformats.org/officeDocument/2006/relationships" xmlns:m="http://schemas.openxmlformats.org/officeDocument/2006/math" xmlns:v="urn:schemas-microsoft-com:vml" xmlns:wp14="http://schemas.microsoft.com/office/word/2010/wordprocessingDrawing" xmlns:wp="http://schemas.openxmlformats.org/drawingml/2006/wordprocessingDrawing" xmlns:w10="urn:schemas-microsoft-com:office:word" xmlns:w="http://schemas.openxmlformats.org/wordprocessingml/2006/main" xmlns:w14="http://schemas.microsoft.com/office/word/2010/wordml" xmlns:wpg="http://schemas.microsoft.com/office/word/2010/wordprocessingGroup" xmlns:wpi="http://schemas.microsoft.com/office/word/2010/wordprocessingInk" xmlns:wne="http://schemas.microsoft.com/office/word/2006/wordml" xmlns:wps="http://schemas.microsoft.com/office/word/2010/wordprocessingShape" mc:Ignorable="w14 wp14">
+<w:glossaryDocument xmlns:wpc="http://schemas.microsoft.com/office/word/2010/wordprocessingCanvas" xmlns:mc="http://schemas.openxmlformats.org/markup-compatibility/2006" xmlns:o="urn:schemas-microsoft-com:office:office" xmlns:r="http://schemas.openxmlformats.org/officeDocument/2006/relationships" xmlns:m="http://schemas.openxmlformats.org/officeDocument/2006/math" xmlns:v="urn:schemas-microsoft-com:vml" xmlns:wp14="http://schemas.microsoft.com/office/word/2010/wordprocessingDrawing" xmlns:wp="http://schemas.openxmlformats.org/drawingml/2006/wordprocessingDrawing" xmlns:w10="urn:schemas-microsoft-com:office:word" xmlns:w="http://schemas.openxmlformats.org/wordprocessingml/2006/main" xmlns:w14="http://schemas.microsoft.com/office/word/2010/wordml" xmlns:w15="http://schemas.microsoft.com/office/word/2012/wordml" xmlns:wpg="http://schemas.microsoft.com/office/word/2010/wordprocessingGroup" xmlns:wpi="http://schemas.microsoft.com/office/word/2010/wordprocessingInk" xmlns:wne="http://schemas.microsoft.com/office/word/2006/wordml" xmlns:wps="http://schemas.microsoft.com/office/word/2010/wordprocessingShape" mc:Ignorable="w14 w15 wp14">
   <w:docParts>
     <w:docPart>
       <w:docPartPr>
@@ -2535,7 +4632,7 @@
 </file>
 
 <file path=word/glossary/fontTable.xml><?xml version="1.0" encoding="utf-8"?>
-<w:fonts xmlns:mc="http://schemas.openxmlformats.org/markup-compatibility/2006" xmlns:r="http://schemas.openxmlformats.org/officeDocument/2006/relationships" xmlns:w="http://schemas.openxmlformats.org/wordprocessingml/2006/main" xmlns:w14="http://schemas.microsoft.com/office/word/2010/wordml" mc:Ignorable="w14">
+<w:fonts xmlns:mc="http://schemas.openxmlformats.org/markup-compatibility/2006" xmlns:r="http://schemas.openxmlformats.org/officeDocument/2006/relationships" xmlns:w="http://schemas.openxmlformats.org/wordprocessingml/2006/main" xmlns:w14="http://schemas.microsoft.com/office/word/2010/wordml" xmlns:w15="http://schemas.microsoft.com/office/word/2012/wordml" mc:Ignorable="w14 w15">
   <w:font w:name="Symbol">
     <w:panose1 w:val="05050102010706020507"/>
     <w:charset w:val="02"/>
@@ -2548,14 +4645,14 @@
     <w:charset w:val="00"/>
     <w:family w:val="roman"/>
     <w:pitch w:val="variable"/>
-    <w:sig w:usb0="E0002EFF" w:usb1="C000785B" w:usb2="00000009" w:usb3="00000000" w:csb0="000001FF" w:csb1="00000000"/>
+    <w:sig w:usb0="E0002AFF" w:usb1="C0007841" w:usb2="00000009" w:usb3="00000000" w:csb0="000001FF" w:csb1="00000000"/>
   </w:font>
   <w:font w:name="Courier New">
     <w:panose1 w:val="02070309020205020404"/>
     <w:charset w:val="00"/>
     <w:family w:val="modern"/>
     <w:pitch w:val="fixed"/>
-    <w:sig w:usb0="E0002EFF" w:usb1="C0007843" w:usb2="00000009" w:usb3="00000000" w:csb0="000001FF" w:csb1="00000000"/>
+    <w:sig w:usb0="E0002AFF" w:usb1="C0007843" w:usb2="00000009" w:usb3="00000000" w:csb0="000001FF" w:csb1="00000000"/>
   </w:font>
   <w:font w:name="Wingdings">
     <w:panose1 w:val="05000000000000000000"/>
@@ -2569,15 +4666,14 @@
     <w:charset w:val="00"/>
     <w:family w:val="swiss"/>
     <w:pitch w:val="variable"/>
-    <w:sig w:usb0="E0002AFF" w:usb1="C000247B" w:usb2="00000009" w:usb3="00000000" w:csb0="000001FF" w:csb1="00000000"/>
+    <w:sig w:usb0="E00002FF" w:usb1="4000ACFF" w:usb2="00000001" w:usb3="00000000" w:csb0="0000019F" w:csb1="00000000"/>
   </w:font>
   <w:font w:name="Tahoma">
     <w:panose1 w:val="020B0604030504040204"/>
     <w:charset w:val="00"/>
     <w:family w:val="swiss"/>
-    <w:notTrueType/>
     <w:pitch w:val="variable"/>
-    <w:sig w:usb0="00000003" w:usb1="00000000" w:usb2="00000000" w:usb3="00000000" w:csb0="00000001" w:csb1="00000000"/>
+    <w:sig w:usb0="E1002EFF" w:usb1="C000605B" w:usb2="00000029" w:usb3="00000000" w:csb0="000101FF" w:csb1="00000000"/>
   </w:font>
   <w:font w:name="Cambria">
     <w:panose1 w:val="02040503050406030204"/>
@@ -2586,11 +4682,18 @@
     <w:pitch w:val="variable"/>
     <w:sig w:usb0="E00002FF" w:usb1="400004FF" w:usb2="00000000" w:usb3="00000000" w:csb0="0000019F" w:csb1="00000000"/>
   </w:font>
+  <w:font w:name="Calibri Light">
+    <w:panose1 w:val="020F0302020204030204"/>
+    <w:charset w:val="00"/>
+    <w:family w:val="swiss"/>
+    <w:pitch w:val="variable"/>
+    <w:sig w:usb0="A00002EF" w:usb1="4000207B" w:usb2="00000000" w:usb3="00000000" w:csb0="0000019F" w:csb1="00000000"/>
+  </w:font>
 </w:fonts>
 </file>
 
 <file path=word/glossary/settings.xml><?xml version="1.0" encoding="utf-8"?>
-<w:settings xmlns:mc="http://schemas.openxmlformats.org/markup-compatibility/2006" xmlns:o="urn:schemas-microsoft-com:office:office" xmlns:r="http://schemas.openxmlformats.org/officeDocument/2006/relationships" xmlns:m="http://schemas.openxmlformats.org/officeDocument/2006/math" xmlns:v="urn:schemas-microsoft-com:vml" xmlns:w10="urn:schemas-microsoft-com:office:word" xmlns:w="http://schemas.openxmlformats.org/wordprocessingml/2006/main" xmlns:w14="http://schemas.microsoft.com/office/word/2010/wordml" xmlns:sl="http://schemas.openxmlformats.org/schemaLibrary/2006/main" mc:Ignorable="w14">
+<w:settings xmlns:mc="http://schemas.openxmlformats.org/markup-compatibility/2006" xmlns:o="urn:schemas-microsoft-com:office:office" xmlns:r="http://schemas.openxmlformats.org/officeDocument/2006/relationships" xmlns:m="http://schemas.openxmlformats.org/officeDocument/2006/math" xmlns:v="urn:schemas-microsoft-com:vml" xmlns:w10="urn:schemas-microsoft-com:office:word" xmlns:w="http://schemas.openxmlformats.org/wordprocessingml/2006/main" xmlns:w14="http://schemas.microsoft.com/office/word/2010/wordml" xmlns:w15="http://schemas.microsoft.com/office/word/2012/wordml" xmlns:sl="http://schemas.openxmlformats.org/schemaLibrary/2006/main" mc:Ignorable="w14 w15">
   <w:view w:val="normal"/>
   <w:defaultTabStop w:val="720"/>
   <w:characterSpacingControl w:val="doNotCompress"/>
@@ -2608,6 +4711,7 @@
     <w:rsid w:val="002536A8"/>
     <w:rsid w:val="005915FD"/>
     <w:rsid w:val="00661343"/>
+    <w:rsid w:val="0066291D"/>
     <w:rsid w:val="009E3238"/>
     <w:rsid w:val="00B850EF"/>
     <w:rsid w:val="00C16753"/>
@@ -2634,7 +4738,7 @@
 </file>
 
 <file path=word/glossary/styles.xml><?xml version="1.0" encoding="utf-8"?>
-<w:styles xmlns:mc="http://schemas.openxmlformats.org/markup-compatibility/2006" xmlns:r="http://schemas.openxmlformats.org/officeDocument/2006/relationships" xmlns:w="http://schemas.openxmlformats.org/wordprocessingml/2006/main" xmlns:w14="http://schemas.microsoft.com/office/word/2010/wordml" mc:Ignorable="w14">
+<w:styles xmlns:mc="http://schemas.openxmlformats.org/markup-compatibility/2006" xmlns:r="http://schemas.openxmlformats.org/officeDocument/2006/relationships" xmlns:w="http://schemas.openxmlformats.org/wordprocessingml/2006/main" xmlns:w14="http://schemas.microsoft.com/office/word/2010/wordml" xmlns:w15="http://schemas.microsoft.com/office/word/2012/wordml" mc:Ignorable="w14 w15">
   <w:docDefaults>
     <w:rPrDefault>
       <w:rPr>
@@ -2650,342 +4754,378 @@
       </w:pPr>
     </w:pPrDefault>
   </w:docDefaults>
-  <w:latentStyles w:defLockedState="0" w:defUIPriority="99" w:defSemiHidden="1" w:defUnhideWhenUsed="1" w:defQFormat="0" w:count="267">
-    <w:lsdException w:name="Normal" w:semiHidden="0" w:uiPriority="0" w:unhideWhenUsed="0" w:qFormat="1"/>
-    <w:lsdException w:name="heading 1" w:semiHidden="0" w:uiPriority="9" w:unhideWhenUsed="0" w:qFormat="1"/>
-    <w:lsdException w:name="heading 2" w:uiPriority="9" w:qFormat="1"/>
-    <w:lsdException w:name="heading 3" w:uiPriority="9" w:qFormat="1"/>
-    <w:lsdException w:name="heading 4" w:uiPriority="9" w:qFormat="1"/>
-    <w:lsdException w:name="heading 5" w:uiPriority="9" w:qFormat="1"/>
-    <w:lsdException w:name="heading 6" w:uiPriority="9" w:qFormat="1"/>
-    <w:lsdException w:name="heading 7" w:uiPriority="9" w:qFormat="1"/>
-    <w:lsdException w:name="heading 8" w:uiPriority="9" w:qFormat="1"/>
-    <w:lsdException w:name="heading 9" w:uiPriority="9" w:qFormat="1"/>
-    <w:lsdException w:name="toc 1" w:uiPriority="39"/>
-    <w:lsdException w:name="toc 2" w:uiPriority="39"/>
-    <w:lsdException w:name="toc 3" w:uiPriority="39"/>
-    <w:lsdException w:name="toc 4" w:uiPriority="39"/>
-    <w:lsdException w:name="toc 5" w:uiPriority="39"/>
-    <w:lsdException w:name="toc 6" w:uiPriority="39"/>
-    <w:lsdException w:name="toc 7" w:uiPriority="39"/>
-    <w:lsdException w:name="toc 8" w:uiPriority="39"/>
-    <w:lsdException w:name="toc 9" w:uiPriority="39"/>
-    <w:lsdException w:name="caption" w:uiPriority="35" w:qFormat="1"/>
-    <w:lsdException w:name="Title" w:semiHidden="0" w:uiPriority="10" w:unhideWhenUsed="0" w:qFormat="1"/>
-    <w:lsdException w:name="Default Paragraph Font" w:uiPriority="1"/>
-    <w:lsdException w:name="Subtitle" w:semiHidden="0" w:uiPriority="11" w:unhideWhenUsed="0" w:qFormat="1"/>
-    <w:lsdException w:name="Strong" w:semiHidden="0" w:uiPriority="22" w:unhideWhenUsed="0" w:qFormat="1"/>
-    <w:lsdException w:name="Emphasis" w:semiHidden="0" w:uiPriority="20" w:unhideWhenUsed="0" w:qFormat="1"/>
-    <w:lsdException w:name="Table Grid" w:semiHidden="0" w:uiPriority="59" w:unhideWhenUsed="0"/>
-    <w:lsdException w:name="Placeholder Text" w:unhideWhenUsed="0"/>
-    <w:lsdException w:name="No Spacing" w:semiHidden="0" w:uiPriority="1" w:unhideWhenUsed="0" w:qFormat="1"/>
-    <w:lsdException w:name="Light Shading" w:semiHidden="0" w:uiPriority="60" w:unhideWhenUsed="0"/>
-    <w:lsdException w:name="Light List" w:semiHidden="0" w:uiPriority="61" w:unhideWhenUsed="0"/>
-    <w:lsdException w:name="Light Grid" w:semiHidden="0" w:uiPriority="62" w:unhideWhenUsed="0"/>
-    <w:lsdException w:name="Medium Shading 1" w:semiHidden="0" w:uiPriority="63" w:unhideWhenUsed="0"/>
-    <w:lsdException w:name="Medium Shading 2" w:semiHidden="0" w:uiPriority="64" w:unhideWhenUsed="0"/>
-    <w:lsdException w:name="Medium List 1" w:semiHidden="0" w:uiPriority="65" w:unhideWhenUsed="0"/>
-    <w:lsdException w:name="Medium List 2" w:semiHidden="0" w:uiPriority="66" w:unhideWhenUsed="0"/>
-    <w:lsdException w:name="Medium Grid 1" w:semiHidden="0" w:uiPriority="67" w:unhideWhenUsed="0"/>
-    <w:lsdException w:name="Medium Grid 2" w:semiHidden="0" w:uiPriority="68" w:unhideWhenUsed="0"/>
-    <w:lsdException w:name="Medium Grid 3" w:semiHidden="0" w:uiPriority="69" w:unhideWhenUsed="0"/>
-    <w:lsdException w:name="Dark List" w:semiHidden="0" w:uiPriority="70" w:unhideWhenUsed="0"/>
-    <w:lsdException w:name="Colorful Shading" w:semiHidden="0" w:uiPriority="71" w:unhideWhenUsed="0"/>
-    <w:lsdException w:name="Colorful List" w:semiHidden="0" w:uiPriority="72" w:unhideWhenUsed="0"/>
-    <w:lsdException w:name="Colorful Grid" w:semiHidden="0" w:uiPriority="73" w:unhideWhenUsed="0"/>
-    <w:lsdException w:name="Light Shading Accent 1" w:semiHidden="0" w:uiPriority="60" w:unhideWhenUsed="0"/>
-    <w:lsdException w:name="Light List Accent 1" w:semiHidden="0" w:uiPriority="61" w:unhideWhenUsed="0"/>
-    <w:lsdException w:name="Light Grid Accent 1" w:semiHidden="0" w:uiPriority="62" w:unhideWhenUsed="0"/>
-    <w:lsdException w:name="Medium Shading 1 Accent 1" w:semiHidden="0" w:uiPriority="63" w:unhideWhenUsed="0"/>
-    <w:lsdException w:name="Medium Shading 2 Accent 1" w:semiHidden="0" w:uiPriority="64" w:unhideWhenUsed="0"/>
-    <w:lsdException w:name="Medium List 1 Accent 1" w:semiHidden="0" w:uiPriority="65" w:unhideWhenUsed="0"/>
-    <w:lsdException w:name="Revision" w:unhideWhenUsed="0"/>
-    <w:lsdException w:name="List Paragraph" w:semiHidden="0" w:uiPriority="34" w:unhideWhenUsed="0" w:qFormat="1"/>
-    <w:lsdException w:name="Quote" w:semiHidden="0" w:uiPriority="29" w:unhideWhenUsed="0" w:qFormat="1"/>
-    <w:lsdException w:name="Intense Quote" w:semiHidden="0" w:uiPriority="30" w:unhideWhenUsed="0" w:qFormat="1"/>
-    <w:lsdException w:name="Medium List 2 Accent 1" w:semiHidden="0" w:uiPriority="66" w:unhideWhenUsed="0"/>
-    <w:lsdException w:name="Medium Grid 1 Accent 1" w:semiHidden="0" w:uiPriority="67" w:unhideWhenUsed="0"/>
-    <w:lsdException w:name="Medium Grid 2 Accent 1" w:semiHidden="0" w:uiPriority="68" w:unhideWhenUsed="0"/>
-    <w:lsdException w:name="Medium Grid 3 Accent 1" w:semiHidden="0" w:uiPriority="69" w:unhideWhenUsed="0"/>
-    <w:lsdException w:name="Dark List Accent 1" w:semiHidden="0" w:uiPriority="70" w:unhideWhenUsed="0"/>
-    <w:lsdException w:name="Colorful Shading Accent 1" w:semiHidden="0" w:uiPriority="71" w:unhideWhenUsed="0"/>
-    <w:lsdException w:name="Colorful List Accent 1" w:semiHidden="0" w:uiPriority="72" w:unhideWhenUsed="0"/>
-    <w:lsdException w:name="Colorful Grid Accent 1" w:semiHidden="0" w:uiPriority="73" w:unhideWhenUsed="0"/>
-    <w:lsdException w:name="Light Shading Accent 2" w:semiHidden="0" w:uiPriority="60" w:unhideWhenUsed="0"/>
-    <w:lsdException w:name="Light List Accent 2" w:semiHidden="0" w:uiPriority="61" w:unhideWhenUsed="0"/>
-    <w:lsdException w:name="Light Grid Accent 2" w:semiHidden="0" w:uiPriority="62" w:unhideWhenUsed="0"/>
-    <w:lsdException w:name="Medium Shading 1 Accent 2" w:semiHidden="0" w:uiPriority="63" w:unhideWhenUsed="0"/>
-    <w:lsdException w:name="Medium Shading 2 Accent 2" w:semiHidden="0" w:uiPriority="64" w:unhideWhenUsed="0"/>
-    <w:lsdException w:name="Medium List 1 Accent 2" w:semiHidden="0" w:uiPriority="65" w:unhideWhenUsed="0"/>
-    <w:lsdException w:name="Medium List 2 Accent 2" w:semiHidden="0" w:uiPriority="66" w:unhideWhenUsed="0"/>
-    <w:lsdException w:name="Medium Grid 1 Accent 2" w:semiHidden="0" w:uiPriority="67" w:unhideWhenUsed="0"/>
-    <w:lsdException w:name="Medium Grid 2 Accent 2" w:semiHidden="0" w:uiPriority="68" w:unhideWhenUsed="0"/>
-    <w:lsdException w:name="Medium Grid 3 Accent 2" w:semiHidden="0" w:uiPriority="69" w:unhideWhenUsed="0"/>
-    <w:lsdException w:name="Dark List Accent 2" w:semiHidden="0" w:uiPriority="70" w:unhideWhenUsed="0"/>
-    <w:lsdException w:name="Colorful Shading Accent 2" w:semiHidden="0" w:uiPriority="71" w:unhideWhenUsed="0"/>
-    <w:lsdException w:name="Colorful List Accent 2" w:semiHidden="0" w:uiPriority="72" w:unhideWhenUsed="0"/>
-    <w:lsdException w:name="Colorful Grid Accent 2" w:semiHidden="0" w:uiPriority="73" w:unhideWhenUsed="0"/>
-    <w:lsdException w:name="Light Shading Accent 3" w:semiHidden="0" w:uiPriority="60" w:unhideWhenUsed="0"/>
-    <w:lsdException w:name="Light List Accent 3" w:semiHidden="0" w:uiPriority="61" w:unhideWhenUsed="0"/>
-    <w:lsdException w:name="Light Grid Accent 3" w:semiHidden="0" w:uiPriority="62" w:unhideWhenUsed="0"/>
-    <w:lsdException w:name="Medium Shading 1 Accent 3" w:semiHidden="0" w:uiPriority="63" w:unhideWhenUsed="0"/>
-    <w:lsdException w:name="Medium Shading 2 Accent 3" w:semiHidden="0" w:uiPriority="64" w:unhideWhenUsed="0"/>
-    <w:lsdException w:name="Medium List 1 Accent 3" w:semiHidden="0" w:uiPriority="65" w:unhideWhenUsed="0"/>
-    <w:lsdException w:name="Medium List 2 Accent 3" w:semiHidden="0" w:uiPriority="66" w:unhideWhenUsed="0"/>
-    <w:lsdException w:name="Medium Grid 1 Accent 3" w:semiHidden="0" w:uiPriority="67" w:unhideWhenUsed="0"/>
-    <w:lsdException w:name="Medium Grid 2 Accent 3" w:semiHidden="0" w:uiPriority="68" w:unhideWhenUsed="0"/>
-    <w:lsdException w:name="Medium Grid 3 Accent 3" w:semiHidden="0" w:uiPriority="69" w:unhideWhenUsed="0"/>
-    <w:lsdException w:name="Dark List Accent 3" w:semiHidden="0" w:uiPriority="70" w:unhideWhenUsed="0"/>
-    <w:lsdException w:name="Colorful Shading Accent 3" w:semiHidden="0" w:uiPriority="71" w:unhideWhenUsed="0"/>
-    <w:lsdException w:name="Colorful List Accent 3" w:semiHidden="0" w:uiPriority="72" w:unhideWhenUsed="0"/>
-    <w:lsdException w:name="Colorful Grid Accent 3" w:semiHidden="0" w:uiPriority="73" w:unhideWhenUsed="0"/>
-    <w:lsdException w:name="Light Shading Accent 4" w:semiHidden="0" w:uiPriority="60" w:unhideWhenUsed="0"/>
-    <w:lsdException w:name="Light List Accent 4" w:semiHidden="0" w:uiPriority="61" w:unhideWhenUsed="0"/>
-    <w:lsdException w:name="Light Grid Accent 4" w:semiHidden="0" w:uiPriority="62" w:unhideWhenUsed="0"/>
-    <w:lsdException w:name="Medium Shading 1 Accent 4" w:semiHidden="0" w:uiPriority="63" w:unhideWhenUsed="0"/>
-    <w:lsdException w:name="Medium Shading 2 Accent 4" w:semiHidden="0" w:uiPriority="64" w:unhideWhenUsed="0"/>
-    <w:lsdException w:name="Medium List 1 Accent 4" w:semiHidden="0" w:uiPriority="65" w:unhideWhenUsed="0"/>
-    <w:lsdException w:name="Medium List 2 Accent 4" w:semiHidden="0" w:uiPriority="66" w:unhideWhenUsed="0"/>
-    <w:lsdException w:name="Medium Grid 1 Accent 4" w:semiHidden="0" w:uiPriority="67" w:unhideWhenUsed="0"/>
-    <w:lsdException w:name="Medium Grid 2 Accent 4" w:semiHidden="0" w:uiPriority="68" w:unhideWhenUsed="0"/>
-    <w:lsdException w:name="Medium Grid 3 Accent 4" w:semiHidden="0" w:uiPriority="69" w:unhideWhenUsed="0"/>
-    <w:lsdException w:name="Dark List Accent 4" w:semiHidden="0" w:uiPriority="70" w:unhideWhenUsed="0"/>
-    <w:lsdException w:name="Colorful Shading Accent 4" w:semiHidden="0" w:uiPriority="71" w:unhideWhenUsed="0"/>
-    <w:lsdException w:name="Colorful List Accent 4" w:semiHidden="0" w:uiPriority="72" w:unhideWhenUsed="0"/>
-    <w:lsdException w:name="Colorful Grid Accent 4" w:semiHidden="0" w:uiPriority="73" w:unhideWhenUsed="0"/>
-    <w:lsdException w:name="Light Shading Accent 5" w:semiHidden="0" w:uiPriority="60" w:unhideWhenUsed="0"/>
-    <w:lsdException w:name="Light List Accent 5" w:semiHidden="0" w:uiPriority="61" w:unhideWhenUsed="0"/>
-    <w:lsdException w:name="Light Grid Accent 5" w:semiHidden="0" w:uiPriority="62" w:unhideWhenUsed="0"/>
-    <w:lsdException w:name="Medium Shading 1 Accent 5" w:semiHidden="0" w:uiPriority="63" w:unhideWhenUsed="0"/>
-    <w:lsdException w:name="Medium Shading 2 Accent 5" w:semiHidden="0" w:uiPriority="64" w:unhideWhenUsed="0"/>
-    <w:lsdException w:name="Medium List 1 Accent 5" w:semiHidden="0" w:uiPriority="65" w:unhideWhenUsed="0"/>
-    <w:lsdException w:name="Medium List 2 Accent 5" w:semiHidden="0" w:uiPriority="66" w:unhideWhenUsed="0"/>
-    <w:lsdException w:name="Medium Grid 1 Accent 5" w:semiHidden="0" w:uiPriority="67" w:unhideWhenUsed="0"/>
-    <w:lsdException w:name="Medium Grid 2 Accent 5" w:semiHidden="0" w:uiPriority="68" w:unhideWhenUsed="0"/>
-    <w:lsdException w:name="Medium Grid 3 Accent 5" w:semiHidden="0" w:uiPriority="69" w:unhideWhenUsed="0"/>
-    <w:lsdException w:name="Dark List Accent 5" w:semiHidden="0" w:uiPriority="70" w:unhideWhenUsed="0"/>
-    <w:lsdException w:name="Colorful Shading Accent 5" w:semiHidden="0" w:uiPriority="71" w:unhideWhenUsed="0"/>
-    <w:lsdException w:name="Colorful List Accent 5" w:semiHidden="0" w:uiPriority="72" w:unhideWhenUsed="0"/>
-    <w:lsdException w:name="Colorful Grid Accent 5" w:semiHidden="0" w:uiPriority="73" w:unhideWhenUsed="0"/>
-    <w:lsdException w:name="Light Shading Accent 6" w:semiHidden="0" w:uiPriority="60" w:unhideWhenUsed="0"/>
-    <w:lsdException w:name="Light List Accent 6" w:semiHidden="0" w:uiPriority="61" w:unhideWhenUsed="0"/>
-    <w:lsdException w:name="Light Grid Accent 6" w:semiHidden="0" w:uiPriority="62" w:unhideWhenUsed="0"/>
-    <w:lsdException w:name="Medium Shading 1 Accent 6" w:semiHidden="0" w:uiPriority="63" w:unhideWhenUsed="0"/>
-    <w:lsdException w:name="Medium Shading 2 Accent 6" w:semiHidden="0" w:uiPriority="64" w:unhideWhenUsed="0"/>
-    <w:lsdException w:name="Medium List 1 Accent 6" w:semiHidden="0" w:uiPriority="65" w:unhideWhenUsed="0"/>
-    <w:lsdException w:name="Medium List 2 Accent 6" w:semiHidden="0" w:uiPriority="66" w:unhideWhenUsed="0"/>
-    <w:lsdException w:name="Medium Grid 1 Accent 6" w:semiHidden="0" w:uiPriority="67" w:unhideWhenUsed="0"/>
-    <w:lsdException w:name="Medium Grid 2 Accent 6" w:semiHidden="0" w:uiPriority="68" w:unhideWhenUsed="0"/>
-    <w:lsdException w:name="Medium Grid 3 Accent 6" w:semiHidden="0" w:uiPriority="69" w:unhideWhenUsed="0"/>
-    <w:lsdException w:name="Dark List Accent 6" w:semiHidden="0" w:uiPriority="70" w:unhideWhenUsed="0"/>
-    <w:lsdException w:name="Colorful Shading Accent 6" w:semiHidden="0" w:uiPriority="71" w:unhideWhenUsed="0"/>
-    <w:lsdException w:name="Colorful List Accent 6" w:semiHidden="0" w:uiPriority="72" w:unhideWhenUsed="0"/>
-    <w:lsdException w:name="Colorful Grid Accent 6" w:semiHidden="0" w:uiPriority="73" w:unhideWhenUsed="0"/>
-    <w:lsdException w:name="Subtle Emphasis" w:semiHidden="0" w:uiPriority="19" w:unhideWhenUsed="0" w:qFormat="1"/>
-    <w:lsdException w:name="Intense Emphasis" w:semiHidden="0" w:uiPriority="21" w:unhideWhenUsed="0" w:qFormat="1"/>
-    <w:lsdException w:name="Subtle Reference" w:semiHidden="0" w:uiPriority="31" w:unhideWhenUsed="0" w:qFormat="1"/>
-    <w:lsdException w:name="Intense Reference" w:semiHidden="0" w:uiPriority="32" w:unhideWhenUsed="0" w:qFormat="1"/>
-    <w:lsdException w:name="Book Title" w:semiHidden="0" w:uiPriority="33" w:unhideWhenUsed="0" w:qFormat="1"/>
-    <w:lsdException w:name="Bibliography" w:uiPriority="37"/>
-    <w:lsdException w:name="TOC Heading" w:uiPriority="39" w:qFormat="1"/>
-  </w:latentStyles>
-  <w:style w:type="paragraph" w:default="1" w:styleId="Normal">
-    <w:name w:val="Normal"/>
-    <w:qFormat/>
-  </w:style>
-  <w:style w:type="character" w:default="1" w:styleId="DefaultParagraphFont">
-    <w:name w:val="Default Paragraph Font"/>
-    <w:uiPriority w:val="1"/>
-    <w:semiHidden/>
-    <w:unhideWhenUsed/>
-  </w:style>
-  <w:style w:type="table" w:default="1" w:styleId="TableNormal">
-    <w:name w:val="Normal Table"/>
-    <w:uiPriority w:val="99"/>
-    <w:semiHidden/>
-    <w:unhideWhenUsed/>
-    <w:tblPr>
-      <w:tblInd w:w="0" w:type="dxa"/>
-      <w:tblCellMar>
-        <w:top w:w="0" w:type="dxa"/>
-        <w:left w:w="108" w:type="dxa"/>
-        <w:bottom w:w="0" w:type="dxa"/>
-        <w:right w:w="108" w:type="dxa"/>
-      </w:tblCellMar>
-    </w:tblPr>
-  </w:style>
-  <w:style w:type="numbering" w:default="1" w:styleId="NoList">
-    <w:name w:val="No List"/>
-    <w:uiPriority w:val="99"/>
-    <w:semiHidden/>
-    <w:unhideWhenUsed/>
-  </w:style>
-  <w:style w:type="paragraph" w:customStyle="1" w:styleId="D8E0F07E2DBB4A0086D2DBD3636F3BE7">
-    <w:name w:val="D8E0F07E2DBB4A0086D2DBD3636F3BE7"/>
-    <w:rsid w:val="009E3238"/>
-  </w:style>
-  <w:style w:type="paragraph" w:customStyle="1" w:styleId="7FD1F3F7D3D144E49E7E668071CCF8F8">
-    <w:name w:val="7FD1F3F7D3D144E49E7E668071CCF8F8"/>
-    <w:rsid w:val="009E3238"/>
-  </w:style>
-</w:styles>
-</file>
-
-<file path=word/glossary/stylesWithEffects.xml><?xml version="1.0" encoding="utf-8"?>
-<w:styles xmlns:wpc="http://schemas.microsoft.com/office/word/2010/wordprocessingCanvas" xmlns:mc="http://schemas.openxmlformats.org/markup-compatibility/2006" xmlns:o="urn:schemas-microsoft-com:office:office" xmlns:r="http://schemas.openxmlformats.org/officeDocument/2006/relationships" xmlns:m="http://schemas.openxmlformats.org/officeDocument/2006/math" xmlns:v="urn:schemas-microsoft-com:vml" xmlns:wp14="http://schemas.microsoft.com/office/word/2010/wordprocessingDrawing" xmlns:wp="http://schemas.openxmlformats.org/drawingml/2006/wordprocessingDrawing" xmlns:w10="urn:schemas-microsoft-com:office:word" xmlns:w="http://schemas.openxmlformats.org/wordprocessingml/2006/main" xmlns:w14="http://schemas.microsoft.com/office/word/2010/wordml" xmlns:wpg="http://schemas.microsoft.com/office/word/2010/wordprocessingGroup" xmlns:wpi="http://schemas.microsoft.com/office/word/2010/wordprocessingInk" xmlns:wne="http://schemas.microsoft.com/office/word/2006/wordml" xmlns:wps="http://schemas.microsoft.com/office/word/2010/wordprocessingShape" mc:Ignorable="w14 wp14">
-  <w:docDefaults>
-    <w:rPrDefault>
-      <w:rPr>
-        <w:rFonts w:asciiTheme="minorHAnsi" w:eastAsiaTheme="minorEastAsia" w:hAnsiTheme="minorHAnsi" w:cstheme="minorBidi"/>
-        <w:sz w:val="22"/>
-        <w:szCs w:val="22"/>
-        <w:lang w:val="en-IE" w:eastAsia="en-IE" w:bidi="ar-SA"/>
-      </w:rPr>
-    </w:rPrDefault>
-    <w:pPrDefault>
-      <w:pPr>
-        <w:spacing w:after="200" w:line="276" w:lineRule="auto"/>
-      </w:pPr>
-    </w:pPrDefault>
-  </w:docDefaults>
-  <w:latentStyles w:defLockedState="0" w:defUIPriority="99" w:defSemiHidden="1" w:defUnhideWhenUsed="1" w:defQFormat="0" w:count="267">
-    <w:lsdException w:name="Normal" w:semiHidden="0" w:uiPriority="0" w:unhideWhenUsed="0" w:qFormat="1"/>
-    <w:lsdException w:name="heading 1" w:semiHidden="0" w:uiPriority="9" w:unhideWhenUsed="0" w:qFormat="1"/>
-    <w:lsdException w:name="heading 2" w:uiPriority="9" w:qFormat="1"/>
-    <w:lsdException w:name="heading 3" w:uiPriority="9" w:qFormat="1"/>
-    <w:lsdException w:name="heading 4" w:uiPriority="9" w:qFormat="1"/>
-    <w:lsdException w:name="heading 5" w:uiPriority="9" w:qFormat="1"/>
-    <w:lsdException w:name="heading 6" w:uiPriority="9" w:qFormat="1"/>
-    <w:lsdException w:name="heading 7" w:uiPriority="9" w:qFormat="1"/>
-    <w:lsdException w:name="heading 8" w:uiPriority="9" w:qFormat="1"/>
-    <w:lsdException w:name="heading 9" w:uiPriority="9" w:qFormat="1"/>
-    <w:lsdException w:name="toc 1" w:uiPriority="39"/>
-    <w:lsdException w:name="toc 2" w:uiPriority="39"/>
-    <w:lsdException w:name="toc 3" w:uiPriority="39"/>
-    <w:lsdException w:name="toc 4" w:uiPriority="39"/>
-    <w:lsdException w:name="toc 5" w:uiPriority="39"/>
-    <w:lsdException w:name="toc 6" w:uiPriority="39"/>
-    <w:lsdException w:name="toc 7" w:uiPriority="39"/>
-    <w:lsdException w:name="toc 8" w:uiPriority="39"/>
-    <w:lsdException w:name="toc 9" w:uiPriority="39"/>
-    <w:lsdException w:name="caption" w:uiPriority="35" w:qFormat="1"/>
-    <w:lsdException w:name="Title" w:semiHidden="0" w:uiPriority="10" w:unhideWhenUsed="0" w:qFormat="1"/>
-    <w:lsdException w:name="Default Paragraph Font" w:uiPriority="1"/>
-    <w:lsdException w:name="Subtitle" w:semiHidden="0" w:uiPriority="11" w:unhideWhenUsed="0" w:qFormat="1"/>
-    <w:lsdException w:name="Strong" w:semiHidden="0" w:uiPriority="22" w:unhideWhenUsed="0" w:qFormat="1"/>
-    <w:lsdException w:name="Emphasis" w:semiHidden="0" w:uiPriority="20" w:unhideWhenUsed="0" w:qFormat="1"/>
-    <w:lsdException w:name="Table Grid" w:semiHidden="0" w:uiPriority="59" w:unhideWhenUsed="0"/>
-    <w:lsdException w:name="Placeholder Text" w:unhideWhenUsed="0"/>
-    <w:lsdException w:name="No Spacing" w:semiHidden="0" w:uiPriority="1" w:unhideWhenUsed="0" w:qFormat="1"/>
-    <w:lsdException w:name="Light Shading" w:semiHidden="0" w:uiPriority="60" w:unhideWhenUsed="0"/>
-    <w:lsdException w:name="Light List" w:semiHidden="0" w:uiPriority="61" w:unhideWhenUsed="0"/>
-    <w:lsdException w:name="Light Grid" w:semiHidden="0" w:uiPriority="62" w:unhideWhenUsed="0"/>
-    <w:lsdException w:name="Medium Shading 1" w:semiHidden="0" w:uiPriority="63" w:unhideWhenUsed="0"/>
-    <w:lsdException w:name="Medium Shading 2" w:semiHidden="0" w:uiPriority="64" w:unhideWhenUsed="0"/>
-    <w:lsdException w:name="Medium List 1" w:semiHidden="0" w:uiPriority="65" w:unhideWhenUsed="0"/>
-    <w:lsdException w:name="Medium List 2" w:semiHidden="0" w:uiPriority="66" w:unhideWhenUsed="0"/>
-    <w:lsdException w:name="Medium Grid 1" w:semiHidden="0" w:uiPriority="67" w:unhideWhenUsed="0"/>
-    <w:lsdException w:name="Medium Grid 2" w:semiHidden="0" w:uiPriority="68" w:unhideWhenUsed="0"/>
-    <w:lsdException w:name="Medium Grid 3" w:semiHidden="0" w:uiPriority="69" w:unhideWhenUsed="0"/>
-    <w:lsdException w:name="Dark List" w:semiHidden="0" w:uiPriority="70" w:unhideWhenUsed="0"/>
-    <w:lsdException w:name="Colorful Shading" w:semiHidden="0" w:uiPriority="71" w:unhideWhenUsed="0"/>
-    <w:lsdException w:name="Colorful List" w:semiHidden="0" w:uiPriority="72" w:unhideWhenUsed="0"/>
-    <w:lsdException w:name="Colorful Grid" w:semiHidden="0" w:uiPriority="73" w:unhideWhenUsed="0"/>
-    <w:lsdException w:name="Light Shading Accent 1" w:semiHidden="0" w:uiPriority="60" w:unhideWhenUsed="0"/>
-    <w:lsdException w:name="Light List Accent 1" w:semiHidden="0" w:uiPriority="61" w:unhideWhenUsed="0"/>
-    <w:lsdException w:name="Light Grid Accent 1" w:semiHidden="0" w:uiPriority="62" w:unhideWhenUsed="0"/>
-    <w:lsdException w:name="Medium Shading 1 Accent 1" w:semiHidden="0" w:uiPriority="63" w:unhideWhenUsed="0"/>
-    <w:lsdException w:name="Medium Shading 2 Accent 1" w:semiHidden="0" w:uiPriority="64" w:unhideWhenUsed="0"/>
-    <w:lsdException w:name="Medium List 1 Accent 1" w:semiHidden="0" w:uiPriority="65" w:unhideWhenUsed="0"/>
-    <w:lsdException w:name="Revision" w:unhideWhenUsed="0"/>
-    <w:lsdException w:name="List Paragraph" w:semiHidden="0" w:uiPriority="34" w:unhideWhenUsed="0" w:qFormat="1"/>
-    <w:lsdException w:name="Quote" w:semiHidden="0" w:uiPriority="29" w:unhideWhenUsed="0" w:qFormat="1"/>
-    <w:lsdException w:name="Intense Quote" w:semiHidden="0" w:uiPriority="30" w:unhideWhenUsed="0" w:qFormat="1"/>
-    <w:lsdException w:name="Medium List 2 Accent 1" w:semiHidden="0" w:uiPriority="66" w:unhideWhenUsed="0"/>
-    <w:lsdException w:name="Medium Grid 1 Accent 1" w:semiHidden="0" w:uiPriority="67" w:unhideWhenUsed="0"/>
-    <w:lsdException w:name="Medium Grid 2 Accent 1" w:semiHidden="0" w:uiPriority="68" w:unhideWhenUsed="0"/>
-    <w:lsdException w:name="Medium Grid 3 Accent 1" w:semiHidden="0" w:uiPriority="69" w:unhideWhenUsed="0"/>
-    <w:lsdException w:name="Dark List Accent 1" w:semiHidden="0" w:uiPriority="70" w:unhideWhenUsed="0"/>
-    <w:lsdException w:name="Colorful Shading Accent 1" w:semiHidden="0" w:uiPriority="71" w:unhideWhenUsed="0"/>
-    <w:lsdException w:name="Colorful List Accent 1" w:semiHidden="0" w:uiPriority="72" w:unhideWhenUsed="0"/>
-    <w:lsdException w:name="Colorful Grid Accent 1" w:semiHidden="0" w:uiPriority="73" w:unhideWhenUsed="0"/>
-    <w:lsdException w:name="Light Shading Accent 2" w:semiHidden="0" w:uiPriority="60" w:unhideWhenUsed="0"/>
-    <w:lsdException w:name="Light List Accent 2" w:semiHidden="0" w:uiPriority="61" w:unhideWhenUsed="0"/>
-    <w:lsdException w:name="Light Grid Accent 2" w:semiHidden="0" w:uiPriority="62" w:unhideWhenUsed="0"/>
-    <w:lsdException w:name="Medium Shading 1 Accent 2" w:semiHidden="0" w:uiPriority="63" w:unhideWhenUsed="0"/>
-    <w:lsdException w:name="Medium Shading 2 Accent 2" w:semiHidden="0" w:uiPriority="64" w:unhideWhenUsed="0"/>
-    <w:lsdException w:name="Medium List 1 Accent 2" w:semiHidden="0" w:uiPriority="65" w:unhideWhenUsed="0"/>
-    <w:lsdException w:name="Medium List 2 Accent 2" w:semiHidden="0" w:uiPriority="66" w:unhideWhenUsed="0"/>
-    <w:lsdException w:name="Medium Grid 1 Accent 2" w:semiHidden="0" w:uiPriority="67" w:unhideWhenUsed="0"/>
-    <w:lsdException w:name="Medium Grid 2 Accent 2" w:semiHidden="0" w:uiPriority="68" w:unhideWhenUsed="0"/>
-    <w:lsdException w:name="Medium Grid 3 Accent 2" w:semiHidden="0" w:uiPriority="69" w:unhideWhenUsed="0"/>
-    <w:lsdException w:name="Dark List Accent 2" w:semiHidden="0" w:uiPriority="70" w:unhideWhenUsed="0"/>
-    <w:lsdException w:name="Colorful Shading Accent 2" w:semiHidden="0" w:uiPriority="71" w:unhideWhenUsed="0"/>
-    <w:lsdException w:name="Colorful List Accent 2" w:semiHidden="0" w:uiPriority="72" w:unhideWhenUsed="0"/>
-    <w:lsdException w:name="Colorful Grid Accent 2" w:semiHidden="0" w:uiPriority="73" w:unhideWhenUsed="0"/>
-    <w:lsdException w:name="Light Shading Accent 3" w:semiHidden="0" w:uiPriority="60" w:unhideWhenUsed="0"/>
-    <w:lsdException w:name="Light List Accent 3" w:semiHidden="0" w:uiPriority="61" w:unhideWhenUsed="0"/>
-    <w:lsdException w:name="Light Grid Accent 3" w:semiHidden="0" w:uiPriority="62" w:unhideWhenUsed="0"/>
-    <w:lsdException w:name="Medium Shading 1 Accent 3" w:semiHidden="0" w:uiPriority="63" w:unhideWhenUsed="0"/>
-    <w:lsdException w:name="Medium Shading 2 Accent 3" w:semiHidden="0" w:uiPriority="64" w:unhideWhenUsed="0"/>
-    <w:lsdException w:name="Medium List 1 Accent 3" w:semiHidden="0" w:uiPriority="65" w:unhideWhenUsed="0"/>
-    <w:lsdException w:name="Medium List 2 Accent 3" w:semiHidden="0" w:uiPriority="66" w:unhideWhenUsed="0"/>
-    <w:lsdException w:name="Medium Grid 1 Accent 3" w:semiHidden="0" w:uiPriority="67" w:unhideWhenUsed="0"/>
-    <w:lsdException w:name="Medium Grid 2 Accent 3" w:semiHidden="0" w:uiPriority="68" w:unhideWhenUsed="0"/>
-    <w:lsdException w:name="Medium Grid 3 Accent 3" w:semiHidden="0" w:uiPriority="69" w:unhideWhenUsed="0"/>
-    <w:lsdException w:name="Dark List Accent 3" w:semiHidden="0" w:uiPriority="70" w:unhideWhenUsed="0"/>
-    <w:lsdException w:name="Colorful Shading Accent 3" w:semiHidden="0" w:uiPriority="71" w:unhideWhenUsed="0"/>
-    <w:lsdException w:name="Colorful List Accent 3" w:semiHidden="0" w:uiPriority="72" w:unhideWhenUsed="0"/>
-    <w:lsdException w:name="Colorful Grid Accent 3" w:semiHidden="0" w:uiPriority="73" w:unhideWhenUsed="0"/>
-    <w:lsdException w:name="Light Shading Accent 4" w:semiHidden="0" w:uiPriority="60" w:unhideWhenUsed="0"/>
-    <w:lsdException w:name="Light List Accent 4" w:semiHidden="0" w:uiPriority="61" w:unhideWhenUsed="0"/>
-    <w:lsdException w:name="Light Grid Accent 4" w:semiHidden="0" w:uiPriority="62" w:unhideWhenUsed="0"/>
-    <w:lsdException w:name="Medium Shading 1 Accent 4" w:semiHidden="0" w:uiPriority="63" w:unhideWhenUsed="0"/>
-    <w:lsdException w:name="Medium Shading 2 Accent 4" w:semiHidden="0" w:uiPriority="64" w:unhideWhenUsed="0"/>
-    <w:lsdException w:name="Medium List 1 Accent 4" w:semiHidden="0" w:uiPriority="65" w:unhideWhenUsed="0"/>
-    <w:lsdException w:name="Medium List 2 Accent 4" w:semiHidden="0" w:uiPriority="66" w:unhideWhenUsed="0"/>
-    <w:lsdException w:name="Medium Grid 1 Accent 4" w:semiHidden="0" w:uiPriority="67" w:unhideWhenUsed="0"/>
-    <w:lsdException w:name="Medium Grid 2 Accent 4" w:semiHidden="0" w:uiPriority="68" w:unhideWhenUsed="0"/>
-    <w:lsdException w:name="Medium Grid 3 Accent 4" w:semiHidden="0" w:uiPriority="69" w:unhideWhenUsed="0"/>
-    <w:lsdException w:name="Dark List Accent 4" w:semiHidden="0" w:uiPriority="70" w:unhideWhenUsed="0"/>
-    <w:lsdException w:name="Colorful Shading Accent 4" w:semiHidden="0" w:uiPriority="71" w:unhideWhenUsed="0"/>
-    <w:lsdException w:name="Colorful List Accent 4" w:semiHidden="0" w:uiPriority="72" w:unhideWhenUsed="0"/>
-    <w:lsdException w:name="Colorful Grid Accent 4" w:semiHidden="0" w:uiPriority="73" w:unhideWhenUsed="0"/>
-    <w:lsdException w:name="Light Shading Accent 5" w:semiHidden="0" w:uiPriority="60" w:unhideWhenUsed="0"/>
-    <w:lsdException w:name="Light List Accent 5" w:semiHidden="0" w:uiPriority="61" w:unhideWhenUsed="0"/>
-    <w:lsdException w:name="Light Grid Accent 5" w:semiHidden="0" w:uiPriority="62" w:unhideWhenUsed="0"/>
-    <w:lsdException w:name="Medium Shading 1 Accent 5" w:semiHidden="0" w:uiPriority="63" w:unhideWhenUsed="0"/>
-    <w:lsdException w:name="Medium Shading 2 Accent 5" w:semiHidden="0" w:uiPriority="64" w:unhideWhenUsed="0"/>
-    <w:lsdException w:name="Medium List 1 Accent 5" w:semiHidden="0" w:uiPriority="65" w:unhideWhenUsed="0"/>
-    <w:lsdException w:name="Medium List 2 Accent 5" w:semiHidden="0" w:uiPriority="66" w:unhideWhenUsed="0"/>
-    <w:lsdException w:name="Medium Grid 1 Accent 5" w:semiHidden="0" w:uiPriority="67" w:unhideWhenUsed="0"/>
-    <w:lsdException w:name="Medium Grid 2 Accent 5" w:semiHidden="0" w:uiPriority="68" w:unhideWhenUsed="0"/>
-    <w:lsdException w:name="Medium Grid 3 Accent 5" w:semiHidden="0" w:uiPriority="69" w:unhideWhenUsed="0"/>
-    <w:lsdException w:name="Dark List Accent 5" w:semiHidden="0" w:uiPriority="70" w:unhideWhenUsed="0"/>
-    <w:lsdException w:name="Colorful Shading Accent 5" w:semiHidden="0" w:uiPriority="71" w:unhideWhenUsed="0"/>
-    <w:lsdException w:name="Colorful List Accent 5" w:semiHidden="0" w:uiPriority="72" w:unhideWhenUsed="0"/>
-    <w:lsdException w:name="Colorful Grid Accent 5" w:semiHidden="0" w:uiPriority="73" w:unhideWhenUsed="0"/>
-    <w:lsdException w:name="Light Shading Accent 6" w:semiHidden="0" w:uiPriority="60" w:unhideWhenUsed="0"/>
-    <w:lsdException w:name="Light List Accent 6" w:semiHidden="0" w:uiPriority="61" w:unhideWhenUsed="0"/>
-    <w:lsdException w:name="Light Grid Accent 6" w:semiHidden="0" w:uiPriority="62" w:unhideWhenUsed="0"/>
-    <w:lsdException w:name="Medium Shading 1 Accent 6" w:semiHidden="0" w:uiPriority="63" w:unhideWhenUsed="0"/>
-    <w:lsdException w:name="Medium Shading 2 Accent 6" w:semiHidden="0" w:uiPriority="64" w:unhideWhenUsed="0"/>
-    <w:lsdException w:name="Medium List 1 Accent 6" w:semiHidden="0" w:uiPriority="65" w:unhideWhenUsed="0"/>
-    <w:lsdException w:name="Medium List 2 Accent 6" w:semiHidden="0" w:uiPriority="66" w:unhideWhenUsed="0"/>
-    <w:lsdException w:name="Medium Grid 1 Accent 6" w:semiHidden="0" w:uiPriority="67" w:unhideWhenUsed="0"/>
-    <w:lsdException w:name="Medium Grid 2 Accent 6" w:semiHidden="0" w:uiPriority="68" w:unhideWhenUsed="0"/>
-    <w:lsdException w:name="Medium Grid 3 Accent 6" w:semiHidden="0" w:uiPriority="69" w:unhideWhenUsed="0"/>
-    <w:lsdException w:name="Dark List Accent 6" w:semiHidden="0" w:uiPriority="70" w:unhideWhenUsed="0"/>
-    <w:lsdException w:name="Colorful Shading Accent 6" w:semiHidden="0" w:uiPriority="71" w:unhideWhenUsed="0"/>
-    <w:lsdException w:name="Colorful List Accent 6" w:semiHidden="0" w:uiPriority="72" w:unhideWhenUsed="0"/>
-    <w:lsdException w:name="Colorful Grid Accent 6" w:semiHidden="0" w:uiPriority="73" w:unhideWhenUsed="0"/>
-    <w:lsdException w:name="Subtle Emphasis" w:semiHidden="0" w:uiPriority="19" w:unhideWhenUsed="0" w:qFormat="1"/>
-    <w:lsdException w:name="Intense Emphasis" w:semiHidden="0" w:uiPriority="21" w:unhideWhenUsed="0" w:qFormat="1"/>
-    <w:lsdException w:name="Subtle Reference" w:semiHidden="0" w:uiPriority="31" w:unhideWhenUsed="0" w:qFormat="1"/>
-    <w:lsdException w:name="Intense Reference" w:semiHidden="0" w:uiPriority="32" w:unhideWhenUsed="0" w:qFormat="1"/>
-    <w:lsdException w:name="Book Title" w:semiHidden="0" w:uiPriority="33" w:unhideWhenUsed="0" w:qFormat="1"/>
-    <w:lsdException w:name="Bibliography" w:uiPriority="37"/>
-    <w:lsdException w:name="TOC Heading" w:uiPriority="39" w:qFormat="1"/>
+  <w:latentStyles w:defLockedState="0" w:defUIPriority="99" w:defSemiHidden="0" w:defUnhideWhenUsed="0" w:defQFormat="0" w:count="371">
+    <w:lsdException w:name="Normal" w:uiPriority="0" w:qFormat="1"/>
+    <w:lsdException w:name="heading 1" w:uiPriority="9" w:qFormat="1"/>
+    <w:lsdException w:name="heading 2" w:semiHidden="1" w:uiPriority="9" w:unhideWhenUsed="1" w:qFormat="1"/>
+    <w:lsdException w:name="heading 3" w:semiHidden="1" w:uiPriority="9" w:unhideWhenUsed="1" w:qFormat="1"/>
+    <w:lsdException w:name="heading 4" w:semiHidden="1" w:uiPriority="9" w:unhideWhenUsed="1" w:qFormat="1"/>
+    <w:lsdException w:name="heading 5" w:semiHidden="1" w:uiPriority="9" w:unhideWhenUsed="1" w:qFormat="1"/>
+    <w:lsdException w:name="heading 6" w:semiHidden="1" w:uiPriority="9" w:unhideWhenUsed="1" w:qFormat="1"/>
+    <w:lsdException w:name="heading 7" w:semiHidden="1" w:uiPriority="9" w:unhideWhenUsed="1" w:qFormat="1"/>
+    <w:lsdException w:name="heading 8" w:semiHidden="1" w:uiPriority="9" w:unhideWhenUsed="1" w:qFormat="1"/>
+    <w:lsdException w:name="heading 9" w:semiHidden="1" w:uiPriority="9" w:unhideWhenUsed="1" w:qFormat="1"/>
+    <w:lsdException w:name="index 1" w:semiHidden="1" w:unhideWhenUsed="1"/>
+    <w:lsdException w:name="index 2" w:semiHidden="1" w:unhideWhenUsed="1"/>
+    <w:lsdException w:name="index 3" w:semiHidden="1" w:unhideWhenUsed="1"/>
+    <w:lsdException w:name="index 4" w:semiHidden="1" w:unhideWhenUsed="1"/>
+    <w:lsdException w:name="index 5" w:semiHidden="1" w:unhideWhenUsed="1"/>
+    <w:lsdException w:name="index 6" w:semiHidden="1" w:unhideWhenUsed="1"/>
+    <w:lsdException w:name="index 7" w:semiHidden="1" w:unhideWhenUsed="1"/>
+    <w:lsdException w:name="index 8" w:semiHidden="1" w:unhideWhenUsed="1"/>
+    <w:lsdException w:name="index 9" w:semiHidden="1" w:unhideWhenUsed="1"/>
+    <w:lsdException w:name="toc 1" w:semiHidden="1" w:uiPriority="39" w:unhideWhenUsed="1"/>
+    <w:lsdException w:name="toc 2" w:semiHidden="1" w:uiPriority="39" w:unhideWhenUsed="1"/>
+    <w:lsdException w:name="toc 3" w:semiHidden="1" w:uiPriority="39" w:unhideWhenUsed="1"/>
+    <w:lsdException w:name="toc 4" w:semiHidden="1" w:uiPriority="39" w:unhideWhenUsed="1"/>
+    <w:lsdException w:name="toc 5" w:semiHidden="1" w:uiPriority="39" w:unhideWhenUsed="1"/>
+    <w:lsdException w:name="toc 6" w:semiHidden="1" w:uiPriority="39" w:unhideWhenUsed="1"/>
+    <w:lsdException w:name="toc 7" w:semiHidden="1" w:uiPriority="39" w:unhideWhenUsed="1"/>
+    <w:lsdException w:name="toc 8" w:semiHidden="1" w:uiPriority="39" w:unhideWhenUsed="1"/>
+    <w:lsdException w:name="toc 9" w:semiHidden="1" w:uiPriority="39" w:unhideWhenUsed="1"/>
+    <w:lsdException w:name="Normal Indent" w:semiHidden="1" w:unhideWhenUsed="1"/>
+    <w:lsdException w:name="footnote text" w:semiHidden="1" w:unhideWhenUsed="1"/>
+    <w:lsdException w:name="annotation text" w:semiHidden="1" w:unhideWhenUsed="1"/>
+    <w:lsdException w:name="header" w:semiHidden="1" w:unhideWhenUsed="1"/>
+    <w:lsdException w:name="footer" w:semiHidden="1" w:unhideWhenUsed="1"/>
+    <w:lsdException w:name="index heading" w:semiHidden="1" w:unhideWhenUsed="1"/>
+    <w:lsdException w:name="caption" w:semiHidden="1" w:uiPriority="35" w:unhideWhenUsed="1" w:qFormat="1"/>
+    <w:lsdException w:name="table of figures" w:semiHidden="1" w:unhideWhenUsed="1"/>
+    <w:lsdException w:name="envelope address" w:semiHidden="1" w:unhideWhenUsed="1"/>
+    <w:lsdException w:name="envelope return" w:semiHidden="1" w:unhideWhenUsed="1"/>
+    <w:lsdException w:name="footnote reference" w:semiHidden="1" w:unhideWhenUsed="1"/>
+    <w:lsdException w:name="annotation reference" w:semiHidden="1" w:unhideWhenUsed="1"/>
+    <w:lsdException w:name="line number" w:semiHidden="1" w:unhideWhenUsed="1"/>
+    <w:lsdException w:name="page number" w:semiHidden="1" w:unhideWhenUsed="1"/>
+    <w:lsdException w:name="endnote reference" w:semiHidden="1" w:unhideWhenUsed="1"/>
+    <w:lsdException w:name="endnote text" w:semiHidden="1" w:unhideWhenUsed="1"/>
+    <w:lsdException w:name="table of authorities" w:semiHidden="1" w:unhideWhenUsed="1"/>
+    <w:lsdException w:name="macro" w:semiHidden="1" w:unhideWhenUsed="1"/>
+    <w:lsdException w:name="toa heading" w:semiHidden="1" w:unhideWhenUsed="1"/>
+    <w:lsdException w:name="List" w:semiHidden="1" w:unhideWhenUsed="1"/>
+    <w:lsdException w:name="List Bullet" w:semiHidden="1" w:unhideWhenUsed="1"/>
+    <w:lsdException w:name="List Number" w:semiHidden="1" w:unhideWhenUsed="1"/>
+    <w:lsdException w:name="List 2" w:semiHidden="1" w:unhideWhenUsed="1"/>
+    <w:lsdException w:name="List 3" w:semiHidden="1" w:unhideWhenUsed="1"/>
+    <w:lsdException w:name="List 4" w:semiHidden="1" w:unhideWhenUsed="1"/>
+    <w:lsdException w:name="List 5" w:semiHidden="1" w:unhideWhenUsed="1"/>
+    <w:lsdException w:name="List Bullet 2" w:semiHidden="1" w:unhideWhenUsed="1"/>
+    <w:lsdException w:name="List Bullet 3" w:semiHidden="1" w:unhideWhenUsed="1"/>
+    <w:lsdException w:name="List Bullet 4" w:semiHidden="1" w:unhideWhenUsed="1"/>
+    <w:lsdException w:name="List Bullet 5" w:semiHidden="1" w:unhideWhenUsed="1"/>
+    <w:lsdException w:name="List Number 2" w:semiHidden="1" w:unhideWhenUsed="1"/>
+    <w:lsdException w:name="List Number 3" w:semiHidden="1" w:unhideWhenUsed="1"/>
+    <w:lsdException w:name="List Number 4" w:semiHidden="1" w:unhideWhenUsed="1"/>
+    <w:lsdException w:name="List Number 5" w:semiHidden="1" w:unhideWhenUsed="1"/>
+    <w:lsdException w:name="Title" w:uiPriority="10" w:qFormat="1"/>
+    <w:lsdException w:name="Closing" w:semiHidden="1" w:unhideWhenUsed="1"/>
+    <w:lsdException w:name="Signature" w:semiHidden="1" w:unhideWhenUsed="1"/>
+    <w:lsdException w:name="Default Paragraph Font" w:semiHidden="1" w:uiPriority="1" w:unhideWhenUsed="1"/>
+    <w:lsdException w:name="Body Text" w:semiHidden="1" w:unhideWhenUsed="1"/>
+    <w:lsdException w:name="Body Text Indent" w:semiHidden="1" w:unhideWhenUsed="1"/>
+    <w:lsdException w:name="List Continue" w:semiHidden="1" w:unhideWhenUsed="1"/>
+    <w:lsdException w:name="List Continue 2" w:semiHidden="1" w:unhideWhenUsed="1"/>
+    <w:lsdException w:name="List Continue 3" w:semiHidden="1" w:unhideWhenUsed="1"/>
+    <w:lsdException w:name="List Continue 4" w:semiHidden="1" w:unhideWhenUsed="1"/>
+    <w:lsdException w:name="List Continue 5" w:semiHidden="1" w:unhideWhenUsed="1"/>
+    <w:lsdException w:name="Message Header" w:semiHidden="1" w:unhideWhenUsed="1"/>
+    <w:lsdException w:name="Subtitle" w:uiPriority="11" w:qFormat="1"/>
+    <w:lsdException w:name="Salutation" w:semiHidden="1" w:unhideWhenUsed="1"/>
+    <w:lsdException w:name="Date" w:semiHidden="1" w:unhideWhenUsed="1"/>
+    <w:lsdException w:name="Body Text First Indent" w:semiHidden="1" w:unhideWhenUsed="1"/>
+    <w:lsdException w:name="Body Text First Indent 2" w:semiHidden="1" w:unhideWhenUsed="1"/>
+    <w:lsdException w:name="Note Heading" w:semiHidden="1" w:unhideWhenUsed="1"/>
+    <w:lsdException w:name="Body Text 2" w:semiHidden="1" w:unhideWhenUsed="1"/>
+    <w:lsdException w:name="Body Text 3" w:semiHidden="1" w:unhideWhenUsed="1"/>
+    <w:lsdException w:name="Body Text Indent 2" w:semiHidden="1" w:unhideWhenUsed="1"/>
+    <w:lsdException w:name="Body Text Indent 3" w:semiHidden="1" w:unhideWhenUsed="1"/>
+    <w:lsdException w:name="Block Text" w:semiHidden="1" w:unhideWhenUsed="1"/>
+    <w:lsdException w:name="Hyperlink" w:semiHidden="1" w:unhideWhenUsed="1"/>
+    <w:lsdException w:name="FollowedHyperlink" w:semiHidden="1" w:unhideWhenUsed="1"/>
+    <w:lsdException w:name="Strong" w:uiPriority="22" w:qFormat="1"/>
+    <w:lsdException w:name="Emphasis" w:uiPriority="20" w:qFormat="1"/>
+    <w:lsdException w:name="Document Map" w:semiHidden="1" w:unhideWhenUsed="1"/>
+    <w:lsdException w:name="Plain Text" w:semiHidden="1" w:unhideWhenUsed="1"/>
+    <w:lsdException w:name="E-mail Signature" w:semiHidden="1" w:unhideWhenUsed="1"/>
+    <w:lsdException w:name="HTML Top of Form" w:semiHidden="1" w:unhideWhenUsed="1"/>
+    <w:lsdException w:name="HTML Bottom of Form" w:semiHidden="1" w:unhideWhenUsed="1"/>
+    <w:lsdException w:name="Normal (Web)" w:semiHidden="1" w:unhideWhenUsed="1"/>
+    <w:lsdException w:name="HTML Acronym" w:semiHidden="1" w:unhideWhenUsed="1"/>
+    <w:lsdException w:name="HTML Address" w:semiHidden="1" w:unhideWhenUsed="1"/>
+    <w:lsdException w:name="HTML Cite" w:semiHidden="1" w:unhideWhenUsed="1"/>
+    <w:lsdException w:name="HTML Code" w:semiHidden="1" w:unhideWhenUsed="1"/>
+    <w:lsdException w:name="HTML Definition" w:semiHidden="1" w:unhideWhenUsed="1"/>
+    <w:lsdException w:name="HTML Keyboard" w:semiHidden="1" w:unhideWhenUsed="1"/>
+    <w:lsdException w:name="HTML Preformatted" w:semiHidden="1" w:unhideWhenUsed="1"/>
+    <w:lsdException w:name="HTML Sample" w:semiHidden="1" w:unhideWhenUsed="1"/>
+    <w:lsdException w:name="HTML Typewriter" w:semiHidden="1" w:unhideWhenUsed="1"/>
+    <w:lsdException w:name="HTML Variable" w:semiHidden="1" w:unhideWhenUsed="1"/>
+    <w:lsdException w:name="Normal Table" w:semiHidden="1" w:unhideWhenUsed="1"/>
+    <w:lsdException w:name="annotation subject" w:semiHidden="1" w:unhideWhenUsed="1"/>
+    <w:lsdException w:name="No List" w:semiHidden="1" w:unhideWhenUsed="1"/>
+    <w:lsdException w:name="Outline List 1" w:semiHidden="1" w:unhideWhenUsed="1"/>
+    <w:lsdException w:name="Outline List 2" w:semiHidden="1" w:unhideWhenUsed="1"/>
+    <w:lsdException w:name="Outline List 3" w:semiHidden="1" w:unhideWhenUsed="1"/>
+    <w:lsdException w:name="Table Simple 1" w:semiHidden="1" w:unhideWhenUsed="1"/>
+    <w:lsdException w:name="Table Simple 2" w:semiHidden="1" w:unhideWhenUsed="1"/>
+    <w:lsdException w:name="Table Simple 3" w:semiHidden="1" w:unhideWhenUsed="1"/>
+    <w:lsdException w:name="Table Classic 1" w:semiHidden="1" w:unhideWhenUsed="1"/>
+    <w:lsdException w:name="Table Classic 2" w:semiHidden="1" w:unhideWhenUsed="1"/>
+    <w:lsdException w:name="Table Classic 3" w:semiHidden="1" w:unhideWhenUsed="1"/>
+    <w:lsdException w:name="Table Classic 4" w:semiHidden="1" w:unhideWhenUsed="1"/>
+    <w:lsdException w:name="Table Colorful 1" w:semiHidden="1" w:unhideWhenUsed="1"/>
+    <w:lsdException w:name="Table Colorful 2" w:semiHidden="1" w:unhideWhenUsed="1"/>
+    <w:lsdException w:name="Table Colorful 3" w:semiHidden="1" w:unhideWhenUsed="1"/>
+    <w:lsdException w:name="Table Columns 1" w:semiHidden="1" w:unhideWhenUsed="1"/>
+    <w:lsdException w:name="Table Columns 2" w:semiHidden="1" w:unhideWhenUsed="1"/>
+    <w:lsdException w:name="Table Columns 3" w:semiHidden="1" w:unhideWhenUsed="1"/>
+    <w:lsdException w:name="Table Columns 4" w:semiHidden="1" w:unhideWhenUsed="1"/>
+    <w:lsdException w:name="Table Columns 5" w:semiHidden="1" w:unhideWhenUsed="1"/>
+    <w:lsdException w:name="Table Grid 1" w:semiHidden="1" w:unhideWhenUsed="1"/>
+    <w:lsdException w:name="Table Grid 2" w:semiHidden="1" w:unhideWhenUsed="1"/>
+    <w:lsdException w:name="Table Grid 3" w:semiHidden="1" w:unhideWhenUsed="1"/>
+    <w:lsdException w:name="Table Grid 4" w:semiHidden="1" w:unhideWhenUsed="1"/>
+    <w:lsdException w:name="Table Grid 5" w:semiHidden="1" w:unhideWhenUsed="1"/>
+    <w:lsdException w:name="Table Grid 6" w:semiHidden="1" w:unhideWhenUsed="1"/>
+    <w:lsdException w:name="Table Grid 7" w:semiHidden="1" w:unhideWhenUsed="1"/>
+    <w:lsdException w:name="Table Grid 8" w:semiHidden="1" w:unhideWhenUsed="1"/>
+    <w:lsdException w:name="Table List 1" w:semiHidden="1" w:unhideWhenUsed="1"/>
+    <w:lsdException w:name="Table List 2" w:semiHidden="1" w:unhideWhenUsed="1"/>
+    <w:lsdException w:name="Table List 3" w:semiHidden="1" w:unhideWhenUsed="1"/>
+    <w:lsdException w:name="Table List 4" w:semiHidden="1" w:unhideWhenUsed="1"/>
+    <w:lsdException w:name="Table List 5" w:semiHidden="1" w:unhideWhenUsed="1"/>
+    <w:lsdException w:name="Table List 6" w:semiHidden="1" w:unhideWhenUsed="1"/>
+    <w:lsdException w:name="Table List 7" w:semiHidden="1" w:unhideWhenUsed="1"/>
+    <w:lsdException w:name="Table List 8" w:semiHidden="1" w:unhideWhenUsed="1"/>
+    <w:lsdException w:name="Table 3D effects 1" w:semiHidden="1" w:unhideWhenUsed="1"/>
+    <w:lsdException w:name="Table 3D effects 2" w:semiHidden="1" w:unhideWhenUsed="1"/>
+    <w:lsdException w:name="Table 3D effects 3" w:semiHidden="1" w:unhideWhenUsed="1"/>
+    <w:lsdException w:name="Table Contemporary" w:semiHidden="1" w:unhideWhenUsed="1"/>
+    <w:lsdException w:name="Table Elegant" w:semiHidden="1" w:unhideWhenUsed="1"/>
+    <w:lsdException w:name="Table Professional" w:semiHidden="1" w:unhideWhenUsed="1"/>
+    <w:lsdException w:name="Table Subtle 1" w:semiHidden="1" w:unhideWhenUsed="1"/>
+    <w:lsdException w:name="Table Subtle 2" w:semiHidden="1" w:unhideWhenUsed="1"/>
+    <w:lsdException w:name="Table Web 1" w:semiHidden="1" w:unhideWhenUsed="1"/>
+    <w:lsdException w:name="Table Web 2" w:semiHidden="1" w:unhideWhenUsed="1"/>
+    <w:lsdException w:name="Table Web 3" w:semiHidden="1" w:unhideWhenUsed="1"/>
+    <w:lsdException w:name="Balloon Text" w:semiHidden="1" w:unhideWhenUsed="1"/>
+    <w:lsdException w:name="Table Grid" w:uiPriority="59"/>
+    <w:lsdException w:name="Table Theme" w:semiHidden="1" w:unhideWhenUsed="1"/>
+    <w:lsdException w:name="Placeholder Text" w:semiHidden="1"/>
+    <w:lsdException w:name="No Spacing" w:uiPriority="1" w:qFormat="1"/>
+    <w:lsdException w:name="Light Shading" w:uiPriority="60"/>
+    <w:lsdException w:name="Light List" w:uiPriority="61"/>
+    <w:lsdException w:name="Light Grid" w:uiPriority="62"/>
+    <w:lsdException w:name="Medium Shading 1" w:uiPriority="63"/>
+    <w:lsdException w:name="Medium Shading 2" w:uiPriority="64"/>
+    <w:lsdException w:name="Medium List 1" w:uiPriority="65"/>
+    <w:lsdException w:name="Medium List 2" w:uiPriority="66"/>
+    <w:lsdException w:name="Medium Grid 1" w:uiPriority="67"/>
+    <w:lsdException w:name="Medium Grid 2" w:uiPriority="68"/>
+    <w:lsdException w:name="Medium Grid 3" w:uiPriority="69"/>
+    <w:lsdException w:name="Dark List" w:uiPriority="70"/>
+    <w:lsdException w:name="Colorful Shading" w:uiPriority="71"/>
+    <w:lsdException w:name="Colorful List" w:uiPriority="72"/>
+    <w:lsdException w:name="Colorful Grid" w:uiPriority="73"/>
+    <w:lsdException w:name="Light Shading Accent 1" w:uiPriority="60"/>
+    <w:lsdException w:name="Light List Accent 1" w:uiPriority="61"/>
+    <w:lsdException w:name="Light Grid Accent 1" w:uiPriority="62"/>
+    <w:lsdException w:name="Medium Shading 1 Accent 1" w:uiPriority="63"/>
+    <w:lsdException w:name="Medium Shading 2 Accent 1" w:uiPriority="64"/>
+    <w:lsdException w:name="Medium List 1 Accent 1" w:uiPriority="65"/>
+    <w:lsdException w:name="Revision" w:semiHidden="1"/>
+    <w:lsdException w:name="List Paragraph" w:uiPriority="34" w:qFormat="1"/>
+    <w:lsdException w:name="Quote" w:uiPriority="29" w:qFormat="1"/>
+    <w:lsdException w:name="Intense Quote" w:uiPriority="30" w:qFormat="1"/>
+    <w:lsdException w:name="Medium List 2 Accent 1" w:uiPriority="66"/>
+    <w:lsdException w:name="Medium Grid 1 Accent 1" w:uiPriority="67"/>
+    <w:lsdException w:name="Medium Grid 2 Accent 1" w:uiPriority="68"/>
+    <w:lsdException w:name="Medium Grid 3 Accent 1" w:uiPriority="69"/>
+    <w:lsdException w:name="Dark List Accent 1" w:uiPriority="70"/>
+    <w:lsdException w:name="Colorful Shading Accent 1" w:uiPriority="71"/>
+    <w:lsdException w:name="Colorful List Accent 1" w:uiPriority="72"/>
+    <w:lsdException w:name="Colorful Grid Accent 1" w:uiPriority="73"/>
+    <w:lsdException w:name="Light Shading Accent 2" w:uiPriority="60"/>
+    <w:lsdException w:name="Light List Accent 2" w:uiPriority="61"/>
+    <w:lsdException w:name="Light Grid Accent 2" w:uiPriority="62"/>
+    <w:lsdException w:name="Medium Shading 1 Accent 2" w:uiPriority="63"/>
+    <w:lsdException w:name="Medium Shading 2 Accent 2" w:uiPriority="64"/>
+    <w:lsdException w:name="Medium List 1 Accent 2" w:uiPriority="65"/>
+    <w:lsdException w:name="Medium List 2 Accent 2" w:uiPriority="66"/>
+    <w:lsdException w:name="Medium Grid 1 Accent 2" w:uiPriority="67"/>
+    <w:lsdException w:name="Medium Grid 2 Accent 2" w:uiPriority="68"/>
+    <w:lsdException w:name="Medium Grid 3 Accent 2" w:uiPriority="69"/>
+    <w:lsdException w:name="Dark List Accent 2" w:uiPriority="70"/>
+    <w:lsdException w:name="Colorful Shading Accent 2" w:uiPriority="71"/>
+    <w:lsdException w:name="Colorful List Accent 2" w:uiPriority="72"/>
+    <w:lsdException w:name="Colorful Grid Accent 2" w:uiPriority="73"/>
+    <w:lsdException w:name="Light Shading Accent 3" w:uiPriority="60"/>
+    <w:lsdException w:name="Light List Accent 3" w:uiPriority="61"/>
+    <w:lsdException w:name="Light Grid Accent 3" w:uiPriority="62"/>
+    <w:lsdException w:name="Medium Shading 1 Accent 3" w:uiPriority="63"/>
+    <w:lsdException w:name="Medium Shading 2 Accent 3" w:uiPriority="64"/>
+    <w:lsdException w:name="Medium List 1 Accent 3" w:uiPriority="65"/>
+    <w:lsdException w:name="Medium List 2 Accent 3" w:uiPriority="66"/>
+    <w:lsdException w:name="Medium Grid 1 Accent 3" w:uiPriority="67"/>
+    <w:lsdException w:name="Medium Grid 2 Accent 3" w:uiPriority="68"/>
+    <w:lsdException w:name="Medium Grid 3 Accent 3" w:uiPriority="69"/>
+    <w:lsdException w:name="Dark List Accent 3" w:uiPriority="70"/>
+    <w:lsdException w:name="Colorful Shading Accent 3" w:uiPriority="71"/>
+    <w:lsdException w:name="Colorful List Accent 3" w:uiPriority="72"/>
+    <w:lsdException w:name="Colorful Grid Accent 3" w:uiPriority="73"/>
+    <w:lsdException w:name="Light Shading Accent 4" w:uiPriority="60"/>
+    <w:lsdException w:name="Light List Accent 4" w:uiPriority="61"/>
+    <w:lsdException w:name="Light Grid Accent 4" w:uiPriority="62"/>
+    <w:lsdException w:name="Medium Shading 1 Accent 4" w:uiPriority="63"/>
+    <w:lsdException w:name="Medium Shading 2 Accent 4" w:uiPriority="64"/>
+    <w:lsdException w:name="Medium List 1 Accent 4" w:uiPriority="65"/>
+    <w:lsdException w:name="Medium List 2 Accent 4" w:uiPriority="66"/>
+    <w:lsdException w:name="Medium Grid 1 Accent 4" w:uiPriority="67"/>
+    <w:lsdException w:name="Medium Grid 2 Accent 4" w:uiPriority="68"/>
+    <w:lsdException w:name="Medium Grid 3 Accent 4" w:uiPriority="69"/>
+    <w:lsdException w:name="Dark List Accent 4" w:uiPriority="70"/>
+    <w:lsdException w:name="Colorful Shading Accent 4" w:uiPriority="71"/>
+    <w:lsdException w:name="Colorful List Accent 4" w:uiPriority="72"/>
+    <w:lsdException w:name="Colorful Grid Accent 4" w:uiPriority="73"/>
+    <w:lsdException w:name="Light Shading Accent 5" w:uiPriority="60"/>
+    <w:lsdException w:name="Light List Accent 5" w:uiPriority="61"/>
+    <w:lsdException w:name="Light Grid Accent 5" w:uiPriority="62"/>
+    <w:lsdException w:name="Medium Shading 1 Accent 5" w:uiPriority="63"/>
+    <w:lsdException w:name="Medium Shading 2 Accent 5" w:uiPriority="64"/>
+    <w:lsdException w:name="Medium List 1 Accent 5" w:uiPriority="65"/>
+    <w:lsdException w:name="Medium List 2 Accent 5" w:uiPriority="66"/>
+    <w:lsdException w:name="Medium Grid 1 Accent 5" w:uiPriority="67"/>
+    <w:lsdException w:name="Medium Grid 2 Accent 5" w:uiPriority="68"/>
+    <w:lsdException w:name="Medium Grid 3 Accent 5" w:uiPriority="69"/>
+    <w:lsdException w:name="Dark List Accent 5" w:uiPriority="70"/>
+    <w:lsdException w:name="Colorful Shading Accent 5" w:uiPriority="71"/>
+    <w:lsdException w:name="Colorful List Accent 5" w:uiPriority="72"/>
+    <w:lsdException w:name="Colorful Grid Accent 5" w:uiPriority="73"/>
+    <w:lsdException w:name="Light Shading Accent 6" w:uiPriority="60"/>
+    <w:lsdException w:name="Light List Accent 6" w:uiPriority="61"/>
+    <w:lsdException w:name="Light Grid Accent 6" w:uiPriority="62"/>
+    <w:lsdException w:name="Medium Shading 1 Accent 6" w:uiPriority="63"/>
+    <w:lsdException w:name="Medium Shading 2 Accent 6" w:uiPriority="64"/>
+    <w:lsdException w:name="Medium List 1 Accent 6" w:uiPriority="65"/>
+    <w:lsdException w:name="Medium List 2 Accent 6" w:uiPriority="66"/>
+    <w:lsdException w:name="Medium Grid 1 Accent 6" w:uiPriority="67"/>
+    <w:lsdException w:name="Medium Grid 2 Accent 6" w:uiPriority="68"/>
+    <w:lsdException w:name="Medium Grid 3 Accent 6" w:uiPriority="69"/>
+    <w:lsdException w:name="Dark List Accent 6" w:uiPriority="70"/>
+    <w:lsdException w:name="Colorful Shading Accent 6" w:uiPriority="71"/>
+    <w:lsdException w:name="Colorful List Accent 6" w:uiPriority="72"/>
+    <w:lsdException w:name="Colorful Grid Accent 6" w:uiPriority="73"/>
+    <w:lsdException w:name="Subtle Emphasis" w:uiPriority="19" w:qFormat="1"/>
+    <w:lsdException w:name="Intense Emphasis" w:uiPriority="21" w:qFormat="1"/>
+    <w:lsdException w:name="Subtle Reference" w:uiPriority="31" w:qFormat="1"/>
+    <w:lsdException w:name="Intense Reference" w:uiPriority="32" w:qFormat="1"/>
+    <w:lsdException w:name="Book Title" w:uiPriority="33" w:qFormat="1"/>
+    <w:lsdException w:name="Bibliography" w:semiHidden="1" w:uiPriority="37" w:unhideWhenUsed="1"/>
+    <w:lsdException w:name="TOC Heading" w:semiHidden="1" w:uiPriority="39" w:unhideWhenUsed="1" w:qFormat="1"/>
+    <w:lsdException w:name="Plain Table 1" w:uiPriority="41"/>
+    <w:lsdException w:name="Plain Table 2" w:uiPriority="42"/>
+    <w:lsdException w:name="Plain Table 3" w:uiPriority="43"/>
+    <w:lsdException w:name="Plain Table 4" w:uiPriority="44"/>
+    <w:lsdException w:name="Plain Table 5" w:uiPriority="45"/>
+    <w:lsdException w:name="Grid Table Light" w:uiPriority="40"/>
+    <w:lsdException w:name="Grid Table 1 Light" w:uiPriority="46"/>
+    <w:lsdException w:name="Grid Table 2" w:uiPriority="47"/>
+    <w:lsdException w:name="Grid Table 3" w:uiPriority="48"/>
+    <w:lsdException w:name="Grid Table 4" w:uiPriority="49"/>
+    <w:lsdException w:name="Grid Table 5 Dark" w:uiPriority="50"/>
+    <w:lsdException w:name="Grid Table 6 Colorful" w:uiPriority="51"/>
+    <w:lsdException w:name="Grid Table 7 Colorful" w:uiPriority="52"/>
+    <w:lsdException w:name="Grid Table 1 Light Accent 1" w:uiPriority="46"/>
+    <w:lsdException w:name="Grid Table 2 Accent 1" w:uiPriority="47"/>
+    <w:lsdException w:name="Grid Table 3 Accent 1" w:uiPriority="48"/>
+    <w:lsdException w:name="Grid Table 4 Accent 1" w:uiPriority="49"/>
+    <w:lsdException w:name="Grid Table 5 Dark Accent 1" w:uiPriority="50"/>
+    <w:lsdException w:name="Grid Table 6 Colorful Accent 1" w:uiPriority="51"/>
+    <w:lsdException w:name="Grid Table 7 Colorful Accent 1" w:uiPriority="52"/>
+    <w:lsdException w:name="Grid Table 1 Light Accent 2" w:uiPriority="46"/>
+    <w:lsdException w:name="Grid Table 2 Accent 2" w:uiPriority="47"/>
+    <w:lsdException w:name="Grid Table 3 Accent 2" w:uiPriority="48"/>
+    <w:lsdException w:name="Grid Table 4 Accent 2" w:uiPriority="49"/>
+    <w:lsdException w:name="Grid Table 5 Dark Accent 2" w:uiPriority="50"/>
+    <w:lsdException w:name="Grid Table 6 Colorful Accent 2" w:uiPriority="51"/>
+    <w:lsdException w:name="Grid Table 7 Colorful Accent 2" w:uiPriority="52"/>
+    <w:lsdException w:name="Grid Table 1 Light Accent 3" w:uiPriority="46"/>
+    <w:lsdException w:name="Grid Table 2 Accent 3" w:uiPriority="47"/>
+    <w:lsdException w:name="Grid Table 3 Accent 3" w:uiPriority="48"/>
+    <w:lsdException w:name="Grid Table 4 Accent 3" w:uiPriority="49"/>
+    <w:lsdException w:name="Grid Table 5 Dark Accent 3" w:uiPriority="50"/>
+    <w:lsdException w:name="Grid Table 6 Colorful Accent 3" w:uiPriority="51"/>
+    <w:lsdException w:name="Grid Table 7 Colorful Accent 3" w:uiPriority="52"/>
+    <w:lsdException w:name="Grid Table 1 Light Accent 4" w:uiPriority="46"/>
+    <w:lsdException w:name="Grid Table 2 Accent 4" w:uiPriority="47"/>
+    <w:lsdException w:name="Grid Table 3 Accent 4" w:uiPriority="48"/>
+    <w:lsdException w:name="Grid Table 4 Accent 4" w:uiPriority="49"/>
+    <w:lsdException w:name="Grid Table 5 Dark Accent 4" w:uiPriority="50"/>
+    <w:lsdException w:name="Grid Table 6 Colorful Accent 4" w:uiPriority="51"/>
+    <w:lsdException w:name="Grid Table 7 Colorful Accent 4" w:uiPriority="52"/>
+    <w:lsdException w:name="Grid Table 1 Light Accent 5" w:uiPriority="46"/>
+    <w:lsdException w:name="Grid Table 2 Accent 5" w:uiPriority="47"/>
+    <w:lsdException w:name="Grid Table 3 Accent 5" w:uiPriority="48"/>
+    <w:lsdException w:name="Grid Table 4 Accent 5" w:uiPriority="49"/>
+    <w:lsdException w:name="Grid Table 5 Dark Accent 5" w:uiPriority="50"/>
+    <w:lsdException w:name="Grid Table 6 Colorful Accent 5" w:uiPriority="51"/>
+    <w:lsdException w:name="Grid Table 7 Colorful Accent 5" w:uiPriority="52"/>
+    <w:lsdException w:name="Grid Table 1 Light Accent 6" w:uiPriority="46"/>
+    <w:lsdException w:name="Grid Table 2 Accent 6" w:uiPriority="47"/>
+    <w:lsdException w:name="Grid Table 3 Accent 6" w:uiPriority="48"/>
+    <w:lsdException w:name="Grid Table 4 Accent 6" w:uiPriority="49"/>
+    <w:lsdException w:name="Grid Table 5 Dark Accent 6" w:uiPriority="50"/>
+    <w:lsdException w:name="Grid Table 6 Colorful Accent 6" w:uiPriority="51"/>
+    <w:lsdException w:name="Grid Table 7 Colorful Accent 6" w:uiPriority="52"/>
+    <w:lsdException w:name="List Table 1 Light" w:uiPriority="46"/>
+    <w:lsdException w:name="List Table 2" w:uiPriority="47"/>
+    <w:lsdException w:name="List Table 3" w:uiPriority="48"/>
+    <w:lsdException w:name="List Table 4" w:uiPriority="49"/>
+    <w:lsdException w:name="List Table 5 Dark" w:uiPriority="50"/>
+    <w:lsdException w:name="List Table 6 Colorful" w:uiPriority="51"/>
+    <w:lsdException w:name="List Table 7 Colorful" w:uiPriority="52"/>
+    <w:lsdException w:name="List Table 1 Light Accent 1" w:uiPriority="46"/>
+    <w:lsdException w:name="List Table 2 Accent 1" w:uiPriority="47"/>
+    <w:lsdException w:name="List Table 3 Accent 1" w:uiPriority="48"/>
+    <w:lsdException w:name="List Table 4 Accent 1" w:uiPriority="49"/>
+    <w:lsdException w:name="List Table 5 Dark Accent 1" w:uiPriority="50"/>
+    <w:lsdException w:name="List Table 6 Colorful Accent 1" w:uiPriority="51"/>
+    <w:lsdException w:name="List Table 7 Colorful Accent 1" w:uiPriority="52"/>
+    <w:lsdException w:name="List Table 1 Light Accent 2" w:uiPriority="46"/>
+    <w:lsdException w:name="List Table 2 Accent 2" w:uiPriority="47"/>
+    <w:lsdException w:name="List Table 3 Accent 2" w:uiPriority="48"/>
+    <w:lsdException w:name="List Table 4 Accent 2" w:uiPriority="49"/>
+    <w:lsdException w:name="List Table 5 Dark Accent 2" w:uiPriority="50"/>
+    <w:lsdException w:name="List Table 6 Colorful Accent 2" w:uiPriority="51"/>
+    <w:lsdException w:name="List Table 7 Colorful Accent 2" w:uiPriority="52"/>
+    <w:lsdException w:name="List Table 1 Light Accent 3" w:uiPriority="46"/>
+    <w:lsdException w:name="List Table 2 Accent 3" w:uiPriority="47"/>
+    <w:lsdException w:name="List Table 3 Accent 3" w:uiPriority="48"/>
+    <w:lsdException w:name="List Table 4 Accent 3" w:uiPriority="49"/>
+    <w:lsdException w:name="List Table 5 Dark Accent 3" w:uiPriority="50"/>
+    <w:lsdException w:name="List Table 6 Colorful Accent 3" w:uiPriority="51"/>
+    <w:lsdException w:name="List Table 7 Colorful Accent 3" w:uiPriority="52"/>
+    <w:lsdException w:name="List Table 1 Light Accent 4" w:uiPriority="46"/>
+    <w:lsdException w:name="List Table 2 Accent 4" w:uiPriority="47"/>
+    <w:lsdException w:name="List Table 3 Accent 4" w:uiPriority="48"/>
+    <w:lsdException w:name="List Table 4 Accent 4" w:uiPriority="49"/>
+    <w:lsdException w:name="List Table 5 Dark Accent 4" w:uiPriority="50"/>
+    <w:lsdException w:name="List Table 6 Colorful Accent 4" w:uiPriority="51"/>
+    <w:lsdException w:name="List Table 7 Colorful Accent 4" w:uiPriority="52"/>
+    <w:lsdException w:name="List Table 1 Light Accent 5" w:uiPriority="46"/>
+    <w:lsdException w:name="List Table 2 Accent 5" w:uiPriority="47"/>
+    <w:lsdException w:name="List Table 3 Accent 5" w:uiPriority="48"/>
+    <w:lsdException w:name="List Table 4 Accent 5" w:uiPriority="49"/>
+    <w:lsdException w:name="List Table 5 Dark Accent 5" w:uiPriority="50"/>
+    <w:lsdException w:name="List Table 6 Colorful Accent 5" w:uiPriority="51"/>
+    <w:lsdException w:name="List Table 7 Colorful Accent 5" w:uiPriority="52"/>
+    <w:lsdException w:name="List Table 1 Light Accent 6" w:uiPriority="46"/>
+    <w:lsdException w:name="List Table 2 Accent 6" w:uiPriority="47"/>
+    <w:lsdException w:name="List Table 3 Accent 6" w:uiPriority="48"/>
+    <w:lsdException w:name="List Table 4 Accent 6" w:uiPriority="49"/>
+    <w:lsdException w:name="List Table 5 Dark Accent 6" w:uiPriority="50"/>
+    <w:lsdException w:name="List Table 6 Colorful Accent 6" w:uiPriority="51"/>
+    <w:lsdException w:name="List Table 7 Colorful Accent 6" w:uiPriority="52"/>
   </w:latentStyles>
   <w:style w:type="paragraph" w:default="1" w:styleId="Normal">
     <w:name w:val="Normal"/>
@@ -3030,7 +5170,7 @@
 </file>
 
 <file path=word/glossary/webSettings.xml><?xml version="1.0" encoding="utf-8"?>
-<w:webSettings xmlns:mc="http://schemas.openxmlformats.org/markup-compatibility/2006" xmlns:r="http://schemas.openxmlformats.org/officeDocument/2006/relationships" xmlns:w="http://schemas.openxmlformats.org/wordprocessingml/2006/main" xmlns:w14="http://schemas.microsoft.com/office/word/2010/wordml" mc:Ignorable="w14">
+<w:webSettings xmlns:mc="http://schemas.openxmlformats.org/markup-compatibility/2006" xmlns:r="http://schemas.openxmlformats.org/officeDocument/2006/relationships" xmlns:w="http://schemas.openxmlformats.org/wordprocessingml/2006/main" xmlns:w14="http://schemas.microsoft.com/office/word/2010/wordml" xmlns:w15="http://schemas.microsoft.com/office/word/2012/wordml" mc:Ignorable="w14 w15">
   <w:optimizeForBrowser/>
   <w:allowPNG/>
 </w:webSettings>
@@ -3326,7 +5466,7 @@
 </file>
 
 <file path=customXml/itemProps1.xml><?xml version="1.0" encoding="utf-8"?>
-<ds:datastoreItem xmlns:ds="http://schemas.openxmlformats.org/officeDocument/2006/customXml" ds:itemID="{B03D5EB6-EB8A-4FA3-AC21-A5FF747E8116}">
+<ds:datastoreItem xmlns:ds="http://schemas.openxmlformats.org/officeDocument/2006/customXml" ds:itemID="{ABF04C7C-3B0B-4571-938A-72B6DAB9F087}">
   <ds:schemaRefs>
     <ds:schemaRef ds:uri="http://schemas.openxmlformats.org/officeDocument/2006/bibliography"/>
   </ds:schemaRefs>

</xml_diff>

<commit_message>
Code changes to connect to DB in Bluemix. API URL changes (need to be fixed to work locally also). YML files for Cloud Foundry deployment. Copy of phpMyAdmin deployment to Cloud Foundry committed. Doc and notes updated.
</commit_message>
<xml_diff>
--- a/doc/Assignment 2 - Developer Journal.docx
+++ b/doc/Assignment 2 - Developer Journal.docx
@@ -1,6 +1,6 @@
 
 <file path=word/document.xml><?xml version="1.0" encoding="utf-8"?>
-<w:document xmlns:wpc="http://schemas.microsoft.com/office/word/2010/wordprocessingCanvas" xmlns:mc="http://schemas.openxmlformats.org/markup-compatibility/2006" xmlns:o="urn:schemas-microsoft-com:office:office" xmlns:r="http://schemas.openxmlformats.org/officeDocument/2006/relationships" xmlns:m="http://schemas.openxmlformats.org/officeDocument/2006/math" xmlns:v="urn:schemas-microsoft-com:vml" xmlns:wp14="http://schemas.microsoft.com/office/word/2010/wordprocessingDrawing" xmlns:wp="http://schemas.openxmlformats.org/drawingml/2006/wordprocessingDrawing" xmlns:w10="urn:schemas-microsoft-com:office:word" xmlns:w="http://schemas.openxmlformats.org/wordprocessingml/2006/main" xmlns:w14="http://schemas.microsoft.com/office/word/2010/wordml" xmlns:w15="http://schemas.microsoft.com/office/word/2012/wordml" xmlns:wpg="http://schemas.microsoft.com/office/word/2010/wordprocessingGroup" xmlns:wpi="http://schemas.microsoft.com/office/word/2010/wordprocessingInk" xmlns:wne="http://schemas.microsoft.com/office/word/2006/wordml" xmlns:wps="http://schemas.microsoft.com/office/word/2010/wordprocessingShape" mc:Ignorable="w14 w15 wp14">
+<w:document xmlns:wpc="http://schemas.microsoft.com/office/word/2010/wordprocessingCanvas" xmlns:mc="http://schemas.openxmlformats.org/markup-compatibility/2006" xmlns:o="urn:schemas-microsoft-com:office:office" xmlns:r="http://schemas.openxmlformats.org/officeDocument/2006/relationships" xmlns:m="http://schemas.openxmlformats.org/officeDocument/2006/math" xmlns:v="urn:schemas-microsoft-com:vml" xmlns:wp14="http://schemas.microsoft.com/office/word/2010/wordprocessingDrawing" xmlns:wp="http://schemas.openxmlformats.org/drawingml/2006/wordprocessingDrawing" xmlns:w10="urn:schemas-microsoft-com:office:word" xmlns:w="http://schemas.openxmlformats.org/wordprocessingml/2006/main" xmlns:w14="http://schemas.microsoft.com/office/word/2010/wordml" xmlns:wpg="http://schemas.microsoft.com/office/word/2010/wordprocessingGroup" xmlns:wpi="http://schemas.microsoft.com/office/word/2010/wordprocessingInk" xmlns:wne="http://schemas.microsoft.com/office/word/2006/wordml" xmlns:wps="http://schemas.microsoft.com/office/word/2010/wordprocessingShape" mc:Ignorable="w14 wp14">
   <w:body>
     <w:p>
       <w:pPr>
@@ -420,24 +420,28 @@
       <w:r>
         <w:t xml:space="preserve">I added some new cookies, one called </w:t>
       </w:r>
+      <w:proofErr w:type="spellStart"/>
       <w:r>
         <w:rPr>
           <w:rFonts w:ascii="Courier New" w:hAnsi="Courier New" w:cs="Courier New"/>
         </w:rPr>
         <w:t>user_type</w:t>
       </w:r>
+      <w:proofErr w:type="spellEnd"/>
       <w:r>
         <w:t xml:space="preserve"> and one calle</w:t>
       </w:r>
       <w:r>
         <w:t xml:space="preserve">d </w:t>
       </w:r>
+      <w:proofErr w:type="spellStart"/>
       <w:r>
         <w:rPr>
           <w:rFonts w:ascii="Courier New" w:hAnsi="Courier New" w:cs="Courier New"/>
         </w:rPr>
         <w:t>customer_id</w:t>
       </w:r>
+      <w:proofErr w:type="spellEnd"/>
       <w:r>
         <w:t xml:space="preserve"> that I use in the </w:t>
       </w:r>
@@ -449,12 +453,14 @@
       <w:r>
         <w:t xml:space="preserve">For example, I use </w:t>
       </w:r>
+      <w:proofErr w:type="spellStart"/>
       <w:r>
         <w:rPr>
           <w:rFonts w:ascii="Courier New" w:hAnsi="Courier New" w:cs="Courier New"/>
         </w:rPr>
         <w:t>user_type</w:t>
       </w:r>
+      <w:proofErr w:type="spellEnd"/>
       <w:r>
         <w:t xml:space="preserve"> to determine </w:t>
       </w:r>
@@ -501,11 +507,19 @@
       <w:r>
         <w:t xml:space="preserve">Next in the front-end service, I created express middleware functions in </w:t>
       </w:r>
+      <w:proofErr w:type="spellStart"/>
       <w:r>
         <w:rPr>
           <w:rFonts w:ascii="Courier New" w:hAnsi="Courier New" w:cs="Courier New"/>
         </w:rPr>
-        <w:t xml:space="preserve">api/orders/index.js </w:t>
+        <w:t>api</w:t>
+      </w:r>
+      <w:proofErr w:type="spellEnd"/>
+      <w:r>
+        <w:rPr>
+          <w:rFonts w:ascii="Courier New" w:hAnsi="Courier New" w:cs="Courier New"/>
+        </w:rPr>
+        <w:t xml:space="preserve">/orders/index.js </w:t>
       </w:r>
       <w:r>
         <w:t>in order to be able to call the orders service.</w:t>
@@ -566,12 +580,14 @@
       <w:r>
         <w:t xml:space="preserve">Update the </w:t>
       </w:r>
+      <w:proofErr w:type="spellStart"/>
       <w:r>
         <w:rPr>
           <w:rFonts w:ascii="Courier New" w:hAnsi="Courier New" w:cs="Courier New"/>
         </w:rPr>
         <w:t>orderdetails</w:t>
       </w:r>
+      <w:proofErr w:type="spellEnd"/>
       <w:r>
         <w:t xml:space="preserve"> table with the details of the items actually being ordered (tied back to the relevant row in </w:t>
       </w:r>
@@ -829,63 +845,6 @@
             <wp:extent cx="2476500" cy="2505075"/>
             <wp:effectExtent l="0" t="0" r="0" b="9525"/>
             <wp:docPr id="1" name="Picture 1"/>
-            <wp:cNvGraphicFramePr>
-              <a:graphicFrameLocks xmlns:a="http://schemas.openxmlformats.org/drawingml/2006/main" noChangeAspect="1"/>
-            </wp:cNvGraphicFramePr>
-            <a:graphic xmlns:a="http://schemas.openxmlformats.org/drawingml/2006/main">
-              <a:graphicData uri="http://schemas.openxmlformats.org/drawingml/2006/picture">
-                <pic:pic xmlns:pic="http://schemas.openxmlformats.org/drawingml/2006/picture">
-                  <pic:nvPicPr>
-                    <pic:cNvPr id="1" name=""/>
-                    <pic:cNvPicPr/>
-                  </pic:nvPicPr>
-                  <pic:blipFill>
-                    <a:blip r:embed="rId8"/>
-                    <a:stretch>
-                      <a:fillRect/>
-                    </a:stretch>
-                  </pic:blipFill>
-                  <pic:spPr>
-                    <a:xfrm>
-                      <a:off x="0" y="0"/>
-                      <a:ext cx="2476500" cy="2505075"/>
-                    </a:xfrm>
-                    <a:prstGeom prst="rect">
-                      <a:avLst/>
-                    </a:prstGeom>
-                  </pic:spPr>
-                </pic:pic>
-              </a:graphicData>
-            </a:graphic>
-          </wp:inline>
-        </w:drawing>
-      </w:r>
-    </w:p>
-    <w:p>
-      <w:r>
-        <w:t xml:space="preserve">Note that I had to make a change to </w:t>
-      </w:r>
-      <w:r>
-        <w:rPr>
-          <w:rFonts w:ascii="Courier New" w:hAnsi="Courier New" w:cs="Courier New"/>
-        </w:rPr>
-        <w:t>package.json</w:t>
-      </w:r>
-      <w:r>
-        <w:t xml:space="preserve"> in the user service also, due to the main file being called ‘app.js’ and not ‘server.js’ in this service:</w:t>
-      </w:r>
-    </w:p>
-    <w:p>
-      <w:r>
-        <w:rPr>
-          <w:noProof/>
-          <w:lang w:eastAsia="en-IE"/>
-        </w:rPr>
-        <w:drawing>
-          <wp:inline distT="0" distB="0" distL="0" distR="0" wp14:anchorId="521F88FE" wp14:editId="1ED76B4A">
-            <wp:extent cx="1762125" cy="647700"/>
-            <wp:effectExtent l="0" t="0" r="9525" b="0"/>
-            <wp:docPr id="2" name="Picture 2"/>
             <wp:cNvGraphicFramePr>
               <a:graphicFrameLocks xmlns:a="http://schemas.openxmlformats.org/drawingml/2006/main" noChangeAspect="1"/>
             </wp:cNvGraphicFramePr>
@@ -905,7 +864,7 @@
                   <pic:spPr>
                     <a:xfrm>
                       <a:off x="0" y="0"/>
-                      <a:ext cx="1762125" cy="647700"/>
+                      <a:ext cx="2476500" cy="2505075"/>
                     </a:xfrm>
                     <a:prstGeom prst="rect">
                       <a:avLst/>
@@ -920,7 +879,18 @@
     </w:p>
     <w:p>
       <w:r>
-        <w:t>Once I had my Dockerfile created, I used Docker for Windows to create a Docker image using the following command:</w:t>
+        <w:t xml:space="preserve">Note that I had to make a change to </w:t>
+      </w:r>
+      <w:proofErr w:type="spellStart"/>
+      <w:r>
+        <w:rPr>
+          <w:rFonts w:ascii="Courier New" w:hAnsi="Courier New" w:cs="Courier New"/>
+        </w:rPr>
+        <w:t>package.json</w:t>
+      </w:r>
+      <w:proofErr w:type="spellEnd"/>
+      <w:r>
+        <w:t xml:space="preserve"> in the user service also, due to the main file being called ‘app.js’ and not ‘server.js’ in this service:</w:t>
       </w:r>
     </w:p>
     <w:p>
@@ -929,12 +899,11 @@
           <w:noProof/>
           <w:lang w:eastAsia="en-IE"/>
         </w:rPr>
-        <w:lastRenderedPageBreak/>
         <w:drawing>
-          <wp:inline distT="0" distB="0" distL="0" distR="0" wp14:anchorId="696261B4" wp14:editId="7E4B3431">
-            <wp:extent cx="4229100" cy="1152525"/>
-            <wp:effectExtent l="0" t="0" r="0" b="9525"/>
-            <wp:docPr id="7" name="Picture 7"/>
+          <wp:inline distT="0" distB="0" distL="0" distR="0" wp14:anchorId="521F88FE" wp14:editId="1ED76B4A">
+            <wp:extent cx="1762125" cy="647700"/>
+            <wp:effectExtent l="0" t="0" r="9525" b="0"/>
+            <wp:docPr id="2" name="Picture 2"/>
             <wp:cNvGraphicFramePr>
               <a:graphicFrameLocks xmlns:a="http://schemas.openxmlformats.org/drawingml/2006/main" noChangeAspect="1"/>
             </wp:cNvGraphicFramePr>
@@ -954,7 +923,7 @@
                   <pic:spPr>
                     <a:xfrm>
                       <a:off x="0" y="0"/>
-                      <a:ext cx="4229100" cy="1152525"/>
+                      <a:ext cx="1762125" cy="647700"/>
                     </a:xfrm>
                     <a:prstGeom prst="rect">
                       <a:avLst/>
@@ -969,43 +938,7 @@
     </w:p>
     <w:p>
       <w:r>
-        <w:t>Now I had my user service Docker image, so I decided to create one for each of the required services, including the new service</w:t>
-      </w:r>
-      <w:r>
-        <w:t>s</w:t>
-      </w:r>
-      <w:r>
-        <w:t xml:space="preserve"> I was </w:t>
-      </w:r>
-      <w:r>
-        <w:t>working on (the Stock Management service</w:t>
-      </w:r>
-      <w:r>
-        <w:t>, and the Orders service</w:t>
-      </w:r>
-      <w:r>
-        <w:t>).</w:t>
-      </w:r>
-    </w:p>
-    <w:p>
-      <w:r>
-        <w:t>Below are the Dockerfi</w:t>
-      </w:r>
-      <w:r>
-        <w:t>les I created for each of these.</w:t>
-      </w:r>
-    </w:p>
-    <w:p>
-      <w:pPr>
-        <w:rPr>
-          <w:i/>
-        </w:rPr>
-      </w:pPr>
-      <w:r>
-        <w:rPr>
-          <w:i/>
-        </w:rPr>
-        <w:t>Catalogue Service</w:t>
+        <w:t>Once I had my Dockerfile created, I used Docker for Windows to create a Docker image using the following command:</w:t>
       </w:r>
     </w:p>
     <w:p>
@@ -1014,11 +947,12 @@
           <w:noProof/>
           <w:lang w:eastAsia="en-IE"/>
         </w:rPr>
+        <w:lastRenderedPageBreak/>
         <w:drawing>
-          <wp:inline distT="0" distB="0" distL="0" distR="0" wp14:anchorId="281F1687" wp14:editId="4BAFFBBB">
-            <wp:extent cx="2486025" cy="2552700"/>
-            <wp:effectExtent l="0" t="0" r="9525" b="0"/>
-            <wp:docPr id="8" name="Picture 8"/>
+          <wp:inline distT="0" distB="0" distL="0" distR="0" wp14:anchorId="696261B4" wp14:editId="7E4B3431">
+            <wp:extent cx="4229100" cy="1152525"/>
+            <wp:effectExtent l="0" t="0" r="0" b="9525"/>
+            <wp:docPr id="7" name="Picture 7"/>
             <wp:cNvGraphicFramePr>
               <a:graphicFrameLocks xmlns:a="http://schemas.openxmlformats.org/drawingml/2006/main" noChangeAspect="1"/>
             </wp:cNvGraphicFramePr>
@@ -1038,7 +972,7 @@
                   <pic:spPr>
                     <a:xfrm>
                       <a:off x="0" y="0"/>
-                      <a:ext cx="2486025" cy="2552700"/>
+                      <a:ext cx="4229100" cy="1152525"/>
                     </a:xfrm>
                     <a:prstGeom prst="rect">
                       <a:avLst/>
@@ -1052,23 +986,52 @@
       </w:r>
     </w:p>
     <w:p>
+      <w:r>
+        <w:t>Now I had my user service Docker image, so I decided to create one for each of the required services, including the new service</w:t>
+      </w:r>
+      <w:r>
+        <w:t>s</w:t>
+      </w:r>
+      <w:r>
+        <w:t xml:space="preserve"> I was </w:t>
+      </w:r>
+      <w:r>
+        <w:t>working on (the Stock Management service</w:t>
+      </w:r>
+      <w:r>
+        <w:t>, and the Orders service</w:t>
+      </w:r>
+      <w:r>
+        <w:t>).</w:t>
+      </w:r>
+    </w:p>
+    <w:p>
+      <w:r>
+        <w:t xml:space="preserve">Below are the </w:t>
+      </w:r>
+      <w:proofErr w:type="spellStart"/>
+      <w:r>
+        <w:t>Dockerfi</w:t>
+      </w:r>
+      <w:r>
+        <w:t>les</w:t>
+      </w:r>
+      <w:proofErr w:type="spellEnd"/>
+      <w:r>
+        <w:t xml:space="preserve"> I created for each of these.</w:t>
+      </w:r>
+    </w:p>
+    <w:p>
       <w:pPr>
         <w:rPr>
           <w:i/>
         </w:rPr>
       </w:pPr>
-    </w:p>
-    <w:p>
-      <w:pPr>
+      <w:r>
         <w:rPr>
           <w:i/>
         </w:rPr>
-      </w:pPr>
-      <w:r>
-        <w:rPr>
-          <w:i/>
-        </w:rPr>
-        <w:t>Cart Service</w:t>
+        <w:t>Catalogue Service</w:t>
       </w:r>
     </w:p>
     <w:p>
@@ -1078,10 +1041,10 @@
           <w:lang w:eastAsia="en-IE"/>
         </w:rPr>
         <w:drawing>
-          <wp:inline distT="0" distB="0" distL="0" distR="0" wp14:anchorId="76BA9096" wp14:editId="6E49BEB4">
-            <wp:extent cx="2447925" cy="2495550"/>
+          <wp:inline distT="0" distB="0" distL="0" distR="0" wp14:anchorId="281F1687" wp14:editId="4BAFFBBB">
+            <wp:extent cx="2486025" cy="2552700"/>
             <wp:effectExtent l="0" t="0" r="9525" b="0"/>
-            <wp:docPr id="3" name="Picture 3"/>
+            <wp:docPr id="8" name="Picture 8"/>
             <wp:cNvGraphicFramePr>
               <a:graphicFrameLocks xmlns:a="http://schemas.openxmlformats.org/drawingml/2006/main" noChangeAspect="1"/>
             </wp:cNvGraphicFramePr>
@@ -1101,7 +1064,7 @@
                   <pic:spPr>
                     <a:xfrm>
                       <a:off x="0" y="0"/>
-                      <a:ext cx="2447925" cy="2495550"/>
+                      <a:ext cx="2486025" cy="2552700"/>
                     </a:xfrm>
                     <a:prstGeom prst="rect">
                       <a:avLst/>
@@ -1120,12 +1083,18 @@
           <w:i/>
         </w:rPr>
       </w:pPr>
-      <w:r>
+    </w:p>
+    <w:p>
+      <w:pPr>
         <w:rPr>
           <w:i/>
         </w:rPr>
-        <w:lastRenderedPageBreak/>
-        <w:t>Front-end Service</w:t>
+      </w:pPr>
+      <w:r>
+        <w:rPr>
+          <w:i/>
+        </w:rPr>
+        <w:t>Cart Service</w:t>
       </w:r>
     </w:p>
     <w:p>
@@ -1135,10 +1104,10 @@
           <w:lang w:eastAsia="en-IE"/>
         </w:rPr>
         <w:drawing>
-          <wp:inline distT="0" distB="0" distL="0" distR="0" wp14:anchorId="4F22711B" wp14:editId="7759EBC0">
-            <wp:extent cx="2314575" cy="2533650"/>
+          <wp:inline distT="0" distB="0" distL="0" distR="0" wp14:anchorId="76BA9096" wp14:editId="6E49BEB4">
+            <wp:extent cx="2447925" cy="2495550"/>
             <wp:effectExtent l="0" t="0" r="9525" b="0"/>
-            <wp:docPr id="9" name="Picture 9"/>
+            <wp:docPr id="3" name="Picture 3"/>
             <wp:cNvGraphicFramePr>
               <a:graphicFrameLocks xmlns:a="http://schemas.openxmlformats.org/drawingml/2006/main" noChangeAspect="1"/>
             </wp:cNvGraphicFramePr>
@@ -1158,7 +1127,7 @@
                   <pic:spPr>
                     <a:xfrm>
                       <a:off x="0" y="0"/>
-                      <a:ext cx="2314575" cy="2533650"/>
+                      <a:ext cx="2447925" cy="2495550"/>
                     </a:xfrm>
                     <a:prstGeom prst="rect">
                       <a:avLst/>
@@ -1177,18 +1146,12 @@
           <w:i/>
         </w:rPr>
       </w:pPr>
-    </w:p>
-    <w:p>
-      <w:pPr>
+      <w:r>
         <w:rPr>
           <w:i/>
         </w:rPr>
-      </w:pPr>
-      <w:r>
-        <w:rPr>
-          <w:i/>
-        </w:rPr>
-        <w:t>Stock Management Service</w:t>
+        <w:lastRenderedPageBreak/>
+        <w:t>Front-end Service</w:t>
       </w:r>
     </w:p>
     <w:p>
@@ -1198,10 +1161,10 @@
           <w:lang w:eastAsia="en-IE"/>
         </w:rPr>
         <w:drawing>
-          <wp:inline distT="0" distB="0" distL="0" distR="0" wp14:anchorId="3EA784EA" wp14:editId="3BA2C812">
-            <wp:extent cx="2419350" cy="2495550"/>
-            <wp:effectExtent l="0" t="0" r="0" b="0"/>
-            <wp:docPr id="10" name="Picture 10"/>
+          <wp:inline distT="0" distB="0" distL="0" distR="0" wp14:anchorId="4F22711B" wp14:editId="7759EBC0">
+            <wp:extent cx="2314575" cy="2533650"/>
+            <wp:effectExtent l="0" t="0" r="9525" b="0"/>
+            <wp:docPr id="9" name="Picture 9"/>
             <wp:cNvGraphicFramePr>
               <a:graphicFrameLocks xmlns:a="http://schemas.openxmlformats.org/drawingml/2006/main" noChangeAspect="1"/>
             </wp:cNvGraphicFramePr>
@@ -1221,7 +1184,7 @@
                   <pic:spPr>
                     <a:xfrm>
                       <a:off x="0" y="0"/>
-                      <a:ext cx="2419350" cy="2495550"/>
+                      <a:ext cx="2314575" cy="2533650"/>
                     </a:xfrm>
                     <a:prstGeom prst="rect">
                       <a:avLst/>
@@ -1234,26 +1197,24 @@
         </w:drawing>
       </w:r>
     </w:p>
-    <w:p/>
-    <w:p/>
-    <w:p/>
-    <w:p/>
-    <w:p/>
-    <w:p/>
-    <w:p/>
-    <w:p/>
     <w:p>
       <w:pPr>
         <w:rPr>
           <w:i/>
         </w:rPr>
       </w:pPr>
-      <w:r>
+    </w:p>
+    <w:p>
+      <w:pPr>
         <w:rPr>
           <w:i/>
         </w:rPr>
-        <w:lastRenderedPageBreak/>
-        <w:t>Orders Service</w:t>
+      </w:pPr>
+      <w:r>
+        <w:rPr>
+          <w:i/>
+        </w:rPr>
+        <w:t>Stock Management Service</w:t>
       </w:r>
     </w:p>
     <w:p>
@@ -1263,10 +1224,10 @@
           <w:lang w:eastAsia="en-IE"/>
         </w:rPr>
         <w:drawing>
-          <wp:inline distT="0" distB="0" distL="0" distR="0" wp14:anchorId="0177BEC1" wp14:editId="59804FE2">
-            <wp:extent cx="2219325" cy="2476500"/>
-            <wp:effectExtent l="0" t="0" r="9525" b="0"/>
-            <wp:docPr id="4" name="Picture 4"/>
+          <wp:inline distT="0" distB="0" distL="0" distR="0" wp14:anchorId="3EA784EA" wp14:editId="3BA2C812">
+            <wp:extent cx="2419350" cy="2495550"/>
+            <wp:effectExtent l="0" t="0" r="0" b="0"/>
+            <wp:docPr id="10" name="Picture 10"/>
             <wp:cNvGraphicFramePr>
               <a:graphicFrameLocks xmlns:a="http://schemas.openxmlformats.org/drawingml/2006/main" noChangeAspect="1"/>
             </wp:cNvGraphicFramePr>
@@ -1286,7 +1247,7 @@
                   <pic:spPr>
                     <a:xfrm>
                       <a:off x="0" y="0"/>
-                      <a:ext cx="2219325" cy="2476500"/>
+                      <a:ext cx="2419350" cy="2495550"/>
                     </a:xfrm>
                     <a:prstGeom prst="rect">
                       <a:avLst/>
@@ -1299,14 +1260,26 @@
         </w:drawing>
       </w:r>
     </w:p>
-    <w:p>
-      <w:r>
-        <w:t>Now that I had a Docker file for each service, and an image created, the next step was to test out actually running the images as Docker containers on my local machine.</w:t>
-      </w:r>
-    </w:p>
-    <w:p>
-      <w:r>
-        <w:t>To do this I used the below command (in this instance for the front-end service) to get each container running:</w:t>
+    <w:p/>
+    <w:p/>
+    <w:p/>
+    <w:p/>
+    <w:p/>
+    <w:p/>
+    <w:p/>
+    <w:p/>
+    <w:p>
+      <w:pPr>
+        <w:rPr>
+          <w:i/>
+        </w:rPr>
+      </w:pPr>
+      <w:r>
+        <w:rPr>
+          <w:i/>
+        </w:rPr>
+        <w:lastRenderedPageBreak/>
+        <w:t>Orders Service</w:t>
       </w:r>
     </w:p>
     <w:p>
@@ -1316,10 +1289,10 @@
           <w:lang w:eastAsia="en-IE"/>
         </w:rPr>
         <w:drawing>
-          <wp:inline distT="0" distB="0" distL="0" distR="0" wp14:anchorId="6803E550" wp14:editId="7881256C">
-            <wp:extent cx="4286250" cy="419100"/>
-            <wp:effectExtent l="0" t="0" r="0" b="0"/>
-            <wp:docPr id="13" name="Picture 13"/>
+          <wp:inline distT="0" distB="0" distL="0" distR="0" wp14:anchorId="0177BEC1" wp14:editId="59804FE2">
+            <wp:extent cx="2219325" cy="2476500"/>
+            <wp:effectExtent l="0" t="0" r="9525" b="0"/>
+            <wp:docPr id="4" name="Picture 4"/>
             <wp:cNvGraphicFramePr>
               <a:graphicFrameLocks xmlns:a="http://schemas.openxmlformats.org/drawingml/2006/main" noChangeAspect="1"/>
             </wp:cNvGraphicFramePr>
@@ -1339,7 +1312,7 @@
                   <pic:spPr>
                     <a:xfrm>
                       <a:off x="0" y="0"/>
-                      <a:ext cx="4286250" cy="419100"/>
+                      <a:ext cx="2219325" cy="2476500"/>
                     </a:xfrm>
                     <a:prstGeom prst="rect">
                       <a:avLst/>
@@ -1354,178 +1327,12 @@
     </w:p>
     <w:p>
       <w:r>
-        <w:t>The full list of commands I used to get the</w:t>
-      </w:r>
-      <w:r>
-        <w:t xml:space="preserve"> services running is:</w:t>
-      </w:r>
-    </w:p>
-    <w:p>
-      <w:pPr>
-        <w:pStyle w:val="ListParagraph"/>
-        <w:numPr>
-          <w:ilvl w:val="0"/>
-          <w:numId w:val="4"/>
-        </w:numPr>
-      </w:pPr>
-      <w:r>
-        <w:t>docker run -p 3001:3001 -d jimmyc/user-service</w:t>
-      </w:r>
-    </w:p>
-    <w:p>
-      <w:pPr>
-        <w:pStyle w:val="ListParagraph"/>
-        <w:numPr>
-          <w:ilvl w:val="0"/>
-          <w:numId w:val="4"/>
-        </w:numPr>
-      </w:pPr>
-      <w:r>
-        <w:t>docker run -p 3003:3003 -d jimmyc/cart-service</w:t>
-      </w:r>
-    </w:p>
-    <w:p>
-      <w:pPr>
-        <w:pStyle w:val="ListParagraph"/>
-        <w:numPr>
-          <w:ilvl w:val="0"/>
-          <w:numId w:val="4"/>
-        </w:numPr>
-      </w:pPr>
-      <w:r>
-        <w:t>docker run -p 3004:3004 -d jimmyc/stock-service</w:t>
-      </w:r>
-    </w:p>
-    <w:p>
-      <w:pPr>
-        <w:pStyle w:val="ListParagraph"/>
-        <w:numPr>
-          <w:ilvl w:val="0"/>
-          <w:numId w:val="4"/>
-        </w:numPr>
-      </w:pPr>
-      <w:r>
-        <w:t>docker run -p 3005:3005 -d jimmyc/order-service</w:t>
-      </w:r>
-    </w:p>
-    <w:p>
-      <w:pPr>
-        <w:pStyle w:val="ListParagraph"/>
-        <w:numPr>
-          <w:ilvl w:val="0"/>
-          <w:numId w:val="4"/>
-        </w:numPr>
-      </w:pPr>
-      <w:r>
-        <w:t>docker run -p 8079:8079 -d jimmyc/front-end</w:t>
-      </w:r>
-    </w:p>
-    <w:p>
-      <w:pPr>
-        <w:pStyle w:val="ListParagraph"/>
-        <w:numPr>
-          <w:ilvl w:val="0"/>
-          <w:numId w:val="4"/>
-        </w:numPr>
-      </w:pPr>
-      <w:r>
-        <w:t>docker run -p 3002:3002 -d jimmyc/catalogue-service</w:t>
-      </w:r>
-    </w:p>
-    <w:p>
-      <w:pPr>
-        <w:rPr>
-          <w:i/>
-        </w:rPr>
-      </w:pPr>
-      <w:r>
-        <w:rPr>
-          <w:b/>
-          <w:i/>
-        </w:rPr>
-        <w:t>Note</w:t>
-      </w:r>
-      <w:r>
-        <w:rPr>
-          <w:i/>
-        </w:rPr>
-        <w:t>: About this time I had a conversation with someone about Docker Compose, and decided to investigate it later. My priority for now was to make sure I could containerize each service and get them running successfully on my local machine.</w:t>
-      </w:r>
-    </w:p>
-    <w:p>
-      <w:r>
-        <w:t>I had a couple of problems with dependencies during the process of getting my services up and running in Docker containers. This was due to the fact that the Assignment 1 codebase has a ‘</w:t>
-      </w:r>
-      <w:r>
-        <w:rPr>
-          <w:i/>
-        </w:rPr>
-        <w:t>node_modules</w:t>
-      </w:r>
-      <w:r>
-        <w:t xml:space="preserve">’ folder in the source tree, but the latest version of these dependencies are grabbed when the node app is being created in the Docker container. </w:t>
-      </w:r>
-    </w:p>
-    <w:p>
-      <w:r>
-        <w:t>Whenever a service was acting up or not behaving as expected, I started that container last, and without the ‘</w:t>
-      </w:r>
-      <w:r>
-        <w:rPr>
-          <w:rFonts w:ascii="Courier New" w:hAnsi="Courier New" w:cs="Courier New"/>
-        </w:rPr>
-        <w:t>-d</w:t>
-      </w:r>
-      <w:r>
-        <w:t>’ parameter in the ‘</w:t>
-      </w:r>
-      <w:r>
-        <w:rPr>
-          <w:rFonts w:ascii="Courier New" w:hAnsi="Courier New" w:cs="Courier New"/>
-        </w:rPr>
-        <w:t>docker run</w:t>
-      </w:r>
-      <w:r>
-        <w:t>’ command. This allowed me to see the stack traces for any issues that happened.</w:t>
-      </w:r>
-    </w:p>
-    <w:p>
-      <w:r>
-        <w:lastRenderedPageBreak/>
-        <w:t>Another problem I’m having is that most of the services that interact with the databas</w:t>
-      </w:r>
-      <w:r>
-        <w:t xml:space="preserve">e have a hard coded </w:t>
-      </w:r>
-      <w:r>
-        <w:rPr>
-          <w:rFonts w:ascii="Courier New" w:hAnsi="Courier New" w:cs="Courier New"/>
-        </w:rPr>
-        <w:t>localhost</w:t>
-      </w:r>
-      <w:r>
-        <w:t xml:space="preserve"> </w:t>
-      </w:r>
-      <w:r>
-        <w:t>variable pointing at the database – how to handle this locally (by hardcoding?) or in an environment like AWS or IBM Bluemix?</w:t>
-      </w:r>
-    </w:p>
-    <w:p>
-      <w:r>
-        <w:rPr>
-          <w:highlight w:val="yellow"/>
-        </w:rPr>
-        <w:t>TODO</w:t>
-      </w:r>
-    </w:p>
-    <w:p>
-      <w:r>
-        <w:t>After I had created each of my Docker images, I decided to create an account on DockerHub and upload my images here as a backup.</w:t>
-      </w:r>
-    </w:p>
-    <w:p>
-      <w:r>
-        <w:t>To do this, I used the following commands to create a tag and push each image:</w:t>
+        <w:t>Now that I had a Docker file for each service, and an image created, the next step was to test out actually running the images as Docker containers on my local machine.</w:t>
+      </w:r>
+    </w:p>
+    <w:p>
+      <w:r>
+        <w:t>To do this I used the below command (in this instance for the front-end service) to get each container running:</w:t>
       </w:r>
     </w:p>
     <w:p>
@@ -1535,10 +1342,10 @@
           <w:lang w:eastAsia="en-IE"/>
         </w:rPr>
         <w:drawing>
-          <wp:inline distT="0" distB="0" distL="0" distR="0" wp14:anchorId="0EDF56A7" wp14:editId="290C1092">
-            <wp:extent cx="5419725" cy="1028700"/>
-            <wp:effectExtent l="0" t="0" r="9525" b="0"/>
-            <wp:docPr id="17" name="Picture 17"/>
+          <wp:inline distT="0" distB="0" distL="0" distR="0" wp14:anchorId="6803E550" wp14:editId="7881256C">
+            <wp:extent cx="4286250" cy="419100"/>
+            <wp:effectExtent l="0" t="0" r="0" b="0"/>
+            <wp:docPr id="13" name="Picture 13"/>
             <wp:cNvGraphicFramePr>
               <a:graphicFrameLocks xmlns:a="http://schemas.openxmlformats.org/drawingml/2006/main" noChangeAspect="1"/>
             </wp:cNvGraphicFramePr>
@@ -1558,6 +1365,321 @@
                   <pic:spPr>
                     <a:xfrm>
                       <a:off x="0" y="0"/>
+                      <a:ext cx="4286250" cy="419100"/>
+                    </a:xfrm>
+                    <a:prstGeom prst="rect">
+                      <a:avLst/>
+                    </a:prstGeom>
+                  </pic:spPr>
+                </pic:pic>
+              </a:graphicData>
+            </a:graphic>
+          </wp:inline>
+        </w:drawing>
+      </w:r>
+    </w:p>
+    <w:p>
+      <w:r>
+        <w:t>The full list of commands I used to get the</w:t>
+      </w:r>
+      <w:r>
+        <w:t xml:space="preserve"> services running is:</w:t>
+      </w:r>
+    </w:p>
+    <w:p>
+      <w:pPr>
+        <w:pStyle w:val="ListParagraph"/>
+        <w:numPr>
+          <w:ilvl w:val="0"/>
+          <w:numId w:val="4"/>
+        </w:numPr>
+      </w:pPr>
+      <w:proofErr w:type="spellStart"/>
+      <w:r>
+        <w:t>docker</w:t>
+      </w:r>
+      <w:proofErr w:type="spellEnd"/>
+      <w:r>
+        <w:t xml:space="preserve"> run -p 3001:3001 -d </w:t>
+      </w:r>
+      <w:proofErr w:type="spellStart"/>
+      <w:r>
+        <w:t>jimmyc</w:t>
+      </w:r>
+      <w:proofErr w:type="spellEnd"/>
+      <w:r>
+        <w:t>/user-service</w:t>
+      </w:r>
+    </w:p>
+    <w:p>
+      <w:pPr>
+        <w:pStyle w:val="ListParagraph"/>
+        <w:numPr>
+          <w:ilvl w:val="0"/>
+          <w:numId w:val="4"/>
+        </w:numPr>
+      </w:pPr>
+      <w:proofErr w:type="spellStart"/>
+      <w:r>
+        <w:t>docker</w:t>
+      </w:r>
+      <w:proofErr w:type="spellEnd"/>
+      <w:r>
+        <w:t xml:space="preserve"> run -p 3003:3003 -d </w:t>
+      </w:r>
+      <w:proofErr w:type="spellStart"/>
+      <w:r>
+        <w:t>jimmyc</w:t>
+      </w:r>
+      <w:proofErr w:type="spellEnd"/>
+      <w:r>
+        <w:t>/cart-service</w:t>
+      </w:r>
+    </w:p>
+    <w:p>
+      <w:pPr>
+        <w:pStyle w:val="ListParagraph"/>
+        <w:numPr>
+          <w:ilvl w:val="0"/>
+          <w:numId w:val="4"/>
+        </w:numPr>
+      </w:pPr>
+      <w:proofErr w:type="spellStart"/>
+      <w:r>
+        <w:t>docker</w:t>
+      </w:r>
+      <w:proofErr w:type="spellEnd"/>
+      <w:r>
+        <w:t xml:space="preserve"> run -p 3004:3004 -d </w:t>
+      </w:r>
+      <w:proofErr w:type="spellStart"/>
+      <w:r>
+        <w:t>jimmyc</w:t>
+      </w:r>
+      <w:proofErr w:type="spellEnd"/>
+      <w:r>
+        <w:t>/stock-service</w:t>
+      </w:r>
+    </w:p>
+    <w:p>
+      <w:pPr>
+        <w:pStyle w:val="ListParagraph"/>
+        <w:numPr>
+          <w:ilvl w:val="0"/>
+          <w:numId w:val="4"/>
+        </w:numPr>
+      </w:pPr>
+      <w:proofErr w:type="spellStart"/>
+      <w:r>
+        <w:t>docker</w:t>
+      </w:r>
+      <w:proofErr w:type="spellEnd"/>
+      <w:r>
+        <w:t xml:space="preserve"> run -p 3005:3005 -d </w:t>
+      </w:r>
+      <w:proofErr w:type="spellStart"/>
+      <w:r>
+        <w:t>jimmyc</w:t>
+      </w:r>
+      <w:proofErr w:type="spellEnd"/>
+      <w:r>
+        <w:t>/order-service</w:t>
+      </w:r>
+    </w:p>
+    <w:p>
+      <w:pPr>
+        <w:pStyle w:val="ListParagraph"/>
+        <w:numPr>
+          <w:ilvl w:val="0"/>
+          <w:numId w:val="4"/>
+        </w:numPr>
+      </w:pPr>
+      <w:proofErr w:type="spellStart"/>
+      <w:r>
+        <w:t>docker</w:t>
+      </w:r>
+      <w:proofErr w:type="spellEnd"/>
+      <w:r>
+        <w:t xml:space="preserve"> run -p 8079:8079 -d </w:t>
+      </w:r>
+      <w:proofErr w:type="spellStart"/>
+      <w:r>
+        <w:t>jimmyc</w:t>
+      </w:r>
+      <w:proofErr w:type="spellEnd"/>
+      <w:r>
+        <w:t>/front-end</w:t>
+      </w:r>
+    </w:p>
+    <w:p>
+      <w:pPr>
+        <w:pStyle w:val="ListParagraph"/>
+        <w:numPr>
+          <w:ilvl w:val="0"/>
+          <w:numId w:val="4"/>
+        </w:numPr>
+      </w:pPr>
+      <w:proofErr w:type="spellStart"/>
+      <w:r>
+        <w:t>docker</w:t>
+      </w:r>
+      <w:proofErr w:type="spellEnd"/>
+      <w:r>
+        <w:t xml:space="preserve"> run -p 3002:3002 -d </w:t>
+      </w:r>
+      <w:proofErr w:type="spellStart"/>
+      <w:r>
+        <w:t>jimmyc</w:t>
+      </w:r>
+      <w:proofErr w:type="spellEnd"/>
+      <w:r>
+        <w:t>/catalogue-service</w:t>
+      </w:r>
+    </w:p>
+    <w:p>
+      <w:pPr>
+        <w:rPr>
+          <w:i/>
+        </w:rPr>
+      </w:pPr>
+      <w:r>
+        <w:rPr>
+          <w:b/>
+          <w:i/>
+        </w:rPr>
+        <w:t>Note</w:t>
+      </w:r>
+      <w:r>
+        <w:rPr>
+          <w:i/>
+        </w:rPr>
+        <w:t>: About this time I had a conversation with someone about Docker Compose, and decided to investigate it later. My priority for now was to make sure I could containerize each service and get them running successfully on my local machine.</w:t>
+      </w:r>
+    </w:p>
+    <w:p>
+      <w:r>
+        <w:t>I had a couple of problems with dependencies during the process of getting my services up and running in Docker containers. This was due to the fact that the Assignment 1 codebase has a ‘</w:t>
+      </w:r>
+      <w:proofErr w:type="spellStart"/>
+      <w:r>
+        <w:rPr>
+          <w:i/>
+        </w:rPr>
+        <w:t>node_modules</w:t>
+      </w:r>
+      <w:proofErr w:type="spellEnd"/>
+      <w:r>
+        <w:t xml:space="preserve">’ folder in the source tree, but the latest version of these dependencies are grabbed when the node app is being created in the Docker container. </w:t>
+      </w:r>
+    </w:p>
+    <w:p>
+      <w:r>
+        <w:t>Whenever a service was acting up or not behaving as expected, I started that container last, and without the ‘</w:t>
+      </w:r>
+      <w:r>
+        <w:rPr>
+          <w:rFonts w:ascii="Courier New" w:hAnsi="Courier New" w:cs="Courier New"/>
+        </w:rPr>
+        <w:t>-d</w:t>
+      </w:r>
+      <w:r>
+        <w:t>’ parameter in the ‘</w:t>
+      </w:r>
+      <w:proofErr w:type="spellStart"/>
+      <w:r>
+        <w:rPr>
+          <w:rFonts w:ascii="Courier New" w:hAnsi="Courier New" w:cs="Courier New"/>
+        </w:rPr>
+        <w:t>docker</w:t>
+      </w:r>
+      <w:proofErr w:type="spellEnd"/>
+      <w:r>
+        <w:rPr>
+          <w:rFonts w:ascii="Courier New" w:hAnsi="Courier New" w:cs="Courier New"/>
+        </w:rPr>
+        <w:t xml:space="preserve"> run</w:t>
+      </w:r>
+      <w:r>
+        <w:t>’ command. This allowed me to see the stack traces for any issues that happened.</w:t>
+      </w:r>
+    </w:p>
+    <w:p>
+      <w:r>
+        <w:lastRenderedPageBreak/>
+        <w:t>Another problem I’m having is that most of the services that interact with the databas</w:t>
+      </w:r>
+      <w:r>
+        <w:t xml:space="preserve">e have a hard coded </w:t>
+      </w:r>
+      <w:r>
+        <w:rPr>
+          <w:rFonts w:ascii="Courier New" w:hAnsi="Courier New" w:cs="Courier New"/>
+        </w:rPr>
+        <w:t>localhost</w:t>
+      </w:r>
+      <w:r>
+        <w:t xml:space="preserve"> </w:t>
+      </w:r>
+      <w:r>
+        <w:t>variable pointing at the database – how to handle this locally (by hardcoding?) or in an environment like AWS or IBM Bluemix?</w:t>
+      </w:r>
+    </w:p>
+    <w:p>
+      <w:r>
+        <w:rPr>
+          <w:highlight w:val="yellow"/>
+        </w:rPr>
+        <w:t>TODO</w:t>
+      </w:r>
+    </w:p>
+    <w:p>
+      <w:r>
+        <w:t xml:space="preserve">After I had created each of my Docker images, I decided to create an account on </w:t>
+      </w:r>
+      <w:proofErr w:type="spellStart"/>
+      <w:r>
+        <w:t>DockerHub</w:t>
+      </w:r>
+      <w:proofErr w:type="spellEnd"/>
+      <w:r>
+        <w:t xml:space="preserve"> and upload my images here as a backup.</w:t>
+      </w:r>
+    </w:p>
+    <w:p>
+      <w:r>
+        <w:t>To do this, I used the following commands to create a tag and push each image:</w:t>
+      </w:r>
+    </w:p>
+    <w:p>
+      <w:r>
+        <w:rPr>
+          <w:noProof/>
+          <w:lang w:eastAsia="en-IE"/>
+        </w:rPr>
+        <w:drawing>
+          <wp:inline distT="0" distB="0" distL="0" distR="0" wp14:anchorId="0EDF56A7" wp14:editId="290C1092">
+            <wp:extent cx="5419725" cy="1028700"/>
+            <wp:effectExtent l="0" t="0" r="9525" b="0"/>
+            <wp:docPr id="17" name="Picture 17"/>
+            <wp:cNvGraphicFramePr>
+              <a:graphicFrameLocks xmlns:a="http://schemas.openxmlformats.org/drawingml/2006/main" noChangeAspect="1"/>
+            </wp:cNvGraphicFramePr>
+            <a:graphic xmlns:a="http://schemas.openxmlformats.org/drawingml/2006/main">
+              <a:graphicData uri="http://schemas.openxmlformats.org/drawingml/2006/picture">
+                <pic:pic xmlns:pic="http://schemas.openxmlformats.org/drawingml/2006/picture">
+                  <pic:nvPicPr>
+                    <pic:cNvPr id="1" name=""/>
+                    <pic:cNvPicPr/>
+                  </pic:nvPicPr>
+                  <pic:blipFill>
+                    <a:blip r:embed="rId18"/>
+                    <a:stretch>
+                      <a:fillRect/>
+                    </a:stretch>
+                  </pic:blipFill>
+                  <pic:spPr>
+                    <a:xfrm>
+                      <a:off x="0" y="0"/>
                       <a:ext cx="5419725" cy="1028700"/>
                     </a:xfrm>
                     <a:prstGeom prst="rect">
@@ -1575,7 +1697,7 @@
       <w:r>
         <w:t xml:space="preserve">These can be viewed at </w:t>
       </w:r>
-      <w:hyperlink r:id="rId18" w:history="1">
+      <w:hyperlink r:id="rId19" w:history="1">
         <w:r>
           <w:rPr>
             <w:rStyle w:val="Hyperlink"/>
@@ -1626,144 +1748,6 @@
             <wp:extent cx="5181600" cy="1647825"/>
             <wp:effectExtent l="0" t="0" r="0" b="9525"/>
             <wp:docPr id="6" name="Picture 6"/>
-            <wp:cNvGraphicFramePr>
-              <a:graphicFrameLocks xmlns:a="http://schemas.openxmlformats.org/drawingml/2006/main" noChangeAspect="1"/>
-            </wp:cNvGraphicFramePr>
-            <a:graphic xmlns:a="http://schemas.openxmlformats.org/drawingml/2006/main">
-              <a:graphicData uri="http://schemas.openxmlformats.org/drawingml/2006/picture">
-                <pic:pic xmlns:pic="http://schemas.openxmlformats.org/drawingml/2006/picture">
-                  <pic:nvPicPr>
-                    <pic:cNvPr id="1" name=""/>
-                    <pic:cNvPicPr/>
-                  </pic:nvPicPr>
-                  <pic:blipFill>
-                    <a:blip r:embed="rId19"/>
-                    <a:stretch>
-                      <a:fillRect/>
-                    </a:stretch>
-                  </pic:blipFill>
-                  <pic:spPr>
-                    <a:xfrm>
-                      <a:off x="0" y="0"/>
-                      <a:ext cx="5181600" cy="1647825"/>
-                    </a:xfrm>
-                    <a:prstGeom prst="rect">
-                      <a:avLst/>
-                    </a:prstGeom>
-                  </pic:spPr>
-                </pic:pic>
-              </a:graphicData>
-            </a:graphic>
-          </wp:inline>
-        </w:drawing>
-      </w:r>
-    </w:p>
-    <w:p>
-      <w:r>
-        <w:t xml:space="preserve">After some trial and error, the above can be run using the below command and it creates the MySQL container and also runs the necessary SQL (stored in the </w:t>
-      </w:r>
-      <w:r>
-        <w:rPr>
-          <w:rFonts w:ascii="Courier New" w:hAnsi="Courier New" w:cs="Courier New"/>
-        </w:rPr>
-        <w:t>db</w:t>
-      </w:r>
-      <w:r>
-        <w:t xml:space="preserve"> folder in the source tree) to setup the required tables in the database.</w:t>
-      </w:r>
-    </w:p>
-    <w:p/>
-    <w:p/>
-    <w:p/>
-    <w:p/>
-    <w:p/>
-    <w:p>
-      <w:pPr>
-        <w:rPr>
-          <w:b/>
-          <w:u w:val="single"/>
-        </w:rPr>
-      </w:pPr>
-      <w:r>
-        <w:rPr>
-          <w:b/>
-          <w:u w:val="single"/>
-        </w:rPr>
-        <w:lastRenderedPageBreak/>
-        <w:t>Utilizing Docker Compose</w:t>
-      </w:r>
-    </w:p>
-    <w:p>
-      <w:r>
-        <w:t>As</w:t>
-      </w:r>
-      <w:r>
-        <w:t xml:space="preserve"> mentioned earlier, I had a conversation with a colleague who had recommend that I look at Docker Compose as a means of </w:t>
-      </w:r>
-      <w:r>
-        <w:t xml:space="preserve">defining and running </w:t>
-      </w:r>
-      <w:r>
-        <w:t xml:space="preserve">my </w:t>
-      </w:r>
-      <w:r>
-        <w:t>mul</w:t>
-      </w:r>
-      <w:r>
-        <w:t>ti-container Docker application.</w:t>
-      </w:r>
-    </w:p>
-    <w:p>
-      <w:r>
-        <w:t>Through some research and reading of the Compose documentation</w:t>
-      </w:r>
-      <w:r>
-        <w:rPr>
-          <w:rStyle w:val="FootnoteReference"/>
-        </w:rPr>
-        <w:footnoteReference w:id="2"/>
-      </w:r>
-      <w:r>
-        <w:t>, I was able to get a simple Docker compose file up-and-running that creates the necessary containers for my application in one Docker Compose command (</w:t>
-      </w:r>
-      <w:r>
-        <w:rPr>
-          <w:rFonts w:ascii="Courier New" w:hAnsi="Courier New" w:cs="Courier New"/>
-        </w:rPr>
-        <w:t xml:space="preserve">docker-compose </w:t>
-      </w:r>
-      <w:r>
-        <w:rPr>
-          <w:rFonts w:ascii="Courier New" w:hAnsi="Courier New" w:cs="Courier New"/>
-        </w:rPr>
-        <w:t>up</w:t>
-      </w:r>
-      <w:r>
-        <w:t>).</w:t>
-      </w:r>
-    </w:p>
-    <w:p>
-      <w:r>
-        <w:t xml:space="preserve">My </w:t>
-      </w:r>
-      <w:r>
-        <w:t>Docker Compose YML file is shown below.</w:t>
-      </w:r>
-      <w:r>
-        <w:t xml:space="preserve"> This is committed to the root of the source tree also.</w:t>
-      </w:r>
-    </w:p>
-    <w:p>
-      <w:r>
-        <w:rPr>
-          <w:noProof/>
-          <w:lang w:eastAsia="en-IE"/>
-        </w:rPr>
-        <w:drawing>
-          <wp:inline distT="0" distB="0" distL="0" distR="0" wp14:anchorId="144B9B47" wp14:editId="4600EBB8">
-            <wp:extent cx="3124200" cy="4543425"/>
-            <wp:effectExtent l="0" t="0" r="0" b="9525"/>
-            <wp:docPr id="11" name="Picture 11"/>
             <wp:cNvGraphicFramePr>
               <a:graphicFrameLocks xmlns:a="http://schemas.openxmlformats.org/drawingml/2006/main" noChangeAspect="1"/>
             </wp:cNvGraphicFramePr>
@@ -1783,7 +1767,7 @@
                   <pic:spPr>
                     <a:xfrm>
                       <a:off x="0" y="0"/>
-                      <a:ext cx="3124200" cy="4543425"/>
+                      <a:ext cx="5181600" cy="1647825"/>
                     </a:xfrm>
                     <a:prstGeom prst="rect">
                       <a:avLst/>
@@ -1796,123 +1780,20 @@
         </w:drawing>
       </w:r>
     </w:p>
-    <w:p/>
-    <w:p/>
-    <w:p/>
-    <w:p/>
-    <w:p/>
-    <w:p/>
-    <w:p>
-      <w:pPr>
-        <w:rPr>
-          <w:b/>
-          <w:u w:val="single"/>
-        </w:rPr>
-      </w:pPr>
-      <w:r>
-        <w:rPr>
-          <w:b/>
-          <w:u w:val="single"/>
-        </w:rPr>
-        <w:lastRenderedPageBreak/>
-        <w:t>Attempts at Deploying to Amazon Web Services</w:t>
-      </w:r>
-    </w:p>
-    <w:p>
-      <w:pPr>
-        <w:rPr>
-          <w:color w:val="FF0000"/>
-        </w:rPr>
-      </w:pPr>
-      <w:r>
-        <w:rPr>
-          <w:b/>
-          <w:color w:val="FF0000"/>
-        </w:rPr>
-        <w:t>NOTE</w:t>
-      </w:r>
-      <w:r>
-        <w:rPr>
-          <w:color w:val="FF0000"/>
-        </w:rPr>
-        <w:t>: I had initially decided to try to deploy to AWS, but midway through I decided to back-out of this due to two things:</w:t>
-      </w:r>
-    </w:p>
-    <w:p>
-      <w:pPr>
-        <w:pStyle w:val="ListParagraph"/>
-        <w:numPr>
-          <w:ilvl w:val="0"/>
-          <w:numId w:val="8"/>
-        </w:numPr>
-      </w:pPr>
-      <w:r>
-        <w:t>I decided that the complexity and learning-curve of AWS were too much in the time I had to do this assignment (especially as I had a lot of code to write also).</w:t>
-      </w:r>
-    </w:p>
-    <w:p>
-      <w:pPr>
-        <w:pStyle w:val="ListParagraph"/>
-        <w:numPr>
-          <w:ilvl w:val="0"/>
-          <w:numId w:val="8"/>
-        </w:numPr>
-      </w:pPr>
-      <w:r>
-        <w:t>I started to get charged for my AWS usage (only $10.01 albeit) – I had signed up for the free tier usage, so I’m not sure what happened, but when I saw this and my next month projected bill of $133, I immediately cancelled my account.</w:t>
-      </w:r>
-    </w:p>
-    <w:p>
-      <w:r>
-        <w:t>I have included the steps I had taken on AWS here anyway.</w:t>
-      </w:r>
-    </w:p>
-    <w:p>
-      <w:r>
-        <w:t>I learnt that you can deploy Docker containers using the Amazon EC2 Container Service</w:t>
-      </w:r>
-      <w:r>
-        <w:rPr>
-          <w:rStyle w:val="FootnoteReference"/>
-        </w:rPr>
-        <w:footnoteReference w:id="3"/>
-      </w:r>
-      <w:r>
-        <w:t>.</w:t>
-      </w:r>
-    </w:p>
-    <w:p>
-      <w:r>
-        <w:t>The first thing I done was to sign up for the AWS Free Tier (or so I thought).</w:t>
-      </w:r>
-    </w:p>
-    <w:p>
-      <w:r>
-        <w:t>Next, I got setup in ECR as per the documentation</w:t>
-      </w:r>
-      <w:r>
-        <w:rPr>
-          <w:rStyle w:val="FootnoteReference"/>
-        </w:rPr>
-        <w:footnoteReference w:id="4"/>
-      </w:r>
-      <w:r>
-        <w:t>.</w:t>
-      </w:r>
-    </w:p>
-    <w:p>
-      <w:r>
-        <w:t>In order to be able to push Docker images to AWS, I would need to install and configure the AWS Command Line Interface (CLI).</w:t>
-      </w:r>
-    </w:p>
-    <w:p>
-      <w:r>
-        <w:t>I installed this on my Windows machine and created a new access key via my Security Credentials dashboard in AWS.</w:t>
-      </w:r>
-    </w:p>
-    <w:p>
-      <w:r>
-        <w:t>After installation, I next ran aws configure from my command line to configure the CLI:</w:t>
+    <w:p>
+      <w:r>
+        <w:t xml:space="preserve">After some trial and error, the above can be run using the below command and it creates the MySQL container and also runs the necessary SQL (stored in the </w:t>
+      </w:r>
+      <w:proofErr w:type="spellStart"/>
+      <w:r>
+        <w:rPr>
+          <w:rFonts w:ascii="Courier New" w:hAnsi="Courier New" w:cs="Courier New"/>
+        </w:rPr>
+        <w:t>db</w:t>
+      </w:r>
+      <w:proofErr w:type="spellEnd"/>
+      <w:r>
+        <w:t xml:space="preserve"> folder in the source tree) to setup the required tables in the database.</w:t>
       </w:r>
     </w:p>
     <w:p>
@@ -1922,10 +1803,10 @@
           <w:lang w:eastAsia="en-IE"/>
         </w:rPr>
         <w:drawing>
-          <wp:inline distT="0" distB="0" distL="0" distR="0" wp14:anchorId="6D79E092" wp14:editId="77A937A6">
-            <wp:extent cx="5731510" cy="904240"/>
-            <wp:effectExtent l="0" t="0" r="2540" b="0"/>
-            <wp:docPr id="12" name="Picture 12"/>
+          <wp:inline distT="0" distB="0" distL="0" distR="0" wp14:anchorId="18EAE1B0" wp14:editId="210951BF">
+            <wp:extent cx="5524500" cy="371475"/>
+            <wp:effectExtent l="0" t="0" r="0" b="9525"/>
+            <wp:docPr id="16" name="Picture 16"/>
             <wp:cNvGraphicFramePr>
               <a:graphicFrameLocks xmlns:a="http://schemas.openxmlformats.org/drawingml/2006/main" noChangeAspect="1"/>
             </wp:cNvGraphicFramePr>
@@ -1933,7 +1814,7 @@
               <a:graphicData uri="http://schemas.openxmlformats.org/drawingml/2006/picture">
                 <pic:pic xmlns:pic="http://schemas.openxmlformats.org/drawingml/2006/picture">
                   <pic:nvPicPr>
-                    <pic:cNvPr id="1" name=""/>
+                    <pic:cNvPr id="0" name=""/>
                     <pic:cNvPicPr/>
                   </pic:nvPicPr>
                   <pic:blipFill>
@@ -1945,7 +1826,7 @@
                   <pic:spPr>
                     <a:xfrm>
                       <a:off x="0" y="0"/>
-                      <a:ext cx="5731510" cy="904240"/>
+                      <a:ext cx="5524500" cy="371475"/>
                     </a:xfrm>
                     <a:prstGeom prst="rect">
                       <a:avLst/>
@@ -1958,9 +1839,92 @@
         </w:drawing>
       </w:r>
     </w:p>
-    <w:p>
-      <w:r>
-        <w:t>This gives us the command we need later to authenticate our Docker client with the Amazon ECR registry:</w:t>
+    <w:p/>
+    <w:p/>
+    <w:p/>
+    <w:p/>
+    <w:p>
+      <w:pPr>
+        <w:rPr>
+          <w:b/>
+          <w:u w:val="single"/>
+        </w:rPr>
+      </w:pPr>
+      <w:r>
+        <w:rPr>
+          <w:b/>
+          <w:u w:val="single"/>
+        </w:rPr>
+        <w:lastRenderedPageBreak/>
+        <w:t>Utilizing Docker Compose</w:t>
+      </w:r>
+    </w:p>
+    <w:p>
+      <w:r>
+        <w:t>As</w:t>
+      </w:r>
+      <w:r>
+        <w:t xml:space="preserve"> mentioned earlier, I had a conversation with a colleague who had recommend that I look at Docker Compose as a means of </w:t>
+      </w:r>
+      <w:r>
+        <w:t xml:space="preserve">defining and running </w:t>
+      </w:r>
+      <w:r>
+        <w:t xml:space="preserve">my </w:t>
+      </w:r>
+      <w:r>
+        <w:t>mul</w:t>
+      </w:r>
+      <w:r>
+        <w:t>ti-container Docker application.</w:t>
+      </w:r>
+    </w:p>
+    <w:p>
+      <w:r>
+        <w:t>Through some research and reading of the Compose documentation</w:t>
+      </w:r>
+      <w:r>
+        <w:rPr>
+          <w:rStyle w:val="FootnoteReference"/>
+        </w:rPr>
+        <w:footnoteReference w:id="2"/>
+      </w:r>
+      <w:r>
+        <w:t>, I was able to get a simple Docker compose file up-and-running that creates the necessary containers for my application in one Docker Compose command (</w:t>
+      </w:r>
+      <w:proofErr w:type="spellStart"/>
+      <w:r>
+        <w:rPr>
+          <w:rFonts w:ascii="Courier New" w:hAnsi="Courier New" w:cs="Courier New"/>
+        </w:rPr>
+        <w:t>docker</w:t>
+      </w:r>
+      <w:proofErr w:type="spellEnd"/>
+      <w:r>
+        <w:rPr>
+          <w:rFonts w:ascii="Courier New" w:hAnsi="Courier New" w:cs="Courier New"/>
+        </w:rPr>
+        <w:t xml:space="preserve">-compose </w:t>
+      </w:r>
+      <w:r>
+        <w:rPr>
+          <w:rFonts w:ascii="Courier New" w:hAnsi="Courier New" w:cs="Courier New"/>
+        </w:rPr>
+        <w:t>up</w:t>
+      </w:r>
+      <w:r>
+        <w:t>).</w:t>
+      </w:r>
+    </w:p>
+    <w:p>
+      <w:r>
+        <w:t xml:space="preserve">My </w:t>
+      </w:r>
+      <w:r>
+        <w:t>Docker Compose YML file is shown below.</w:t>
+      </w:r>
+      <w:r>
+        <w:t xml:space="preserve"> This is committed to the root of the source tree also.</w:t>
       </w:r>
     </w:p>
     <w:p>
@@ -1970,10 +1934,10 @@
           <w:lang w:eastAsia="en-IE"/>
         </w:rPr>
         <w:drawing>
-          <wp:inline distT="0" distB="0" distL="0" distR="0" wp14:anchorId="4A36D207" wp14:editId="342440DE">
-            <wp:extent cx="5731510" cy="985520"/>
-            <wp:effectExtent l="0" t="0" r="2540" b="5080"/>
-            <wp:docPr id="14" name="Picture 14"/>
+          <wp:inline distT="0" distB="0" distL="0" distR="0" wp14:anchorId="144B9B47" wp14:editId="4600EBB8">
+            <wp:extent cx="3124200" cy="4543425"/>
+            <wp:effectExtent l="0" t="0" r="0" b="9525"/>
+            <wp:docPr id="11" name="Picture 11"/>
             <wp:cNvGraphicFramePr>
               <a:graphicFrameLocks xmlns:a="http://schemas.openxmlformats.org/drawingml/2006/main" noChangeAspect="1"/>
             </wp:cNvGraphicFramePr>
@@ -1993,7 +1957,7 @@
                   <pic:spPr>
                     <a:xfrm>
                       <a:off x="0" y="0"/>
-                      <a:ext cx="5731510" cy="985520"/>
+                      <a:ext cx="3124200" cy="4543425"/>
                     </a:xfrm>
                     <a:prstGeom prst="rect">
                       <a:avLst/>
@@ -2006,31 +1970,131 @@
         </w:drawing>
       </w:r>
     </w:p>
-    <w:p>
-      <w:r>
-        <w:t>(Authentication tokens are valid for 12 hours)</w:t>
-      </w:r>
-    </w:p>
-    <w:p/>
-    <w:p/>
-    <w:p>
-      <w:r>
+    <w:p/>
+    <w:p/>
+    <w:p/>
+    <w:p/>
+    <w:p/>
+    <w:p/>
+    <w:p>
+      <w:pPr>
+        <w:rPr>
+          <w:b/>
+          <w:u w:val="single"/>
+        </w:rPr>
+      </w:pPr>
+      <w:r>
+        <w:rPr>
+          <w:b/>
+          <w:u w:val="single"/>
+        </w:rPr>
         <w:lastRenderedPageBreak/>
-        <w:t>Now my AWS CLI was operational, so following the instructions here</w:t>
+        <w:t>Attempts at Deploying to Amazon Web Services</w:t>
+      </w:r>
+    </w:p>
+    <w:p>
+      <w:pPr>
+        <w:rPr>
+          <w:color w:val="FF0000"/>
+        </w:rPr>
+      </w:pPr>
+      <w:r>
+        <w:rPr>
+          <w:b/>
+          <w:color w:val="FF0000"/>
+        </w:rPr>
+        <w:t>NOTE</w:t>
+      </w:r>
+      <w:r>
+        <w:rPr>
+          <w:color w:val="FF0000"/>
+        </w:rPr>
+        <w:t>: I had initially decided to try to deploy to AWS, but midway through I decided to back-out of this due to two things:</w:t>
+      </w:r>
+    </w:p>
+    <w:p>
+      <w:pPr>
+        <w:pStyle w:val="ListParagraph"/>
+        <w:numPr>
+          <w:ilvl w:val="0"/>
+          <w:numId w:val="8"/>
+        </w:numPr>
+      </w:pPr>
+      <w:r>
+        <w:t>I decided that the complexity and learning-curve of AWS were too much in the time I had to do this assignment (especially as I had a lot of code to write also).</w:t>
+      </w:r>
+    </w:p>
+    <w:p>
+      <w:pPr>
+        <w:pStyle w:val="ListParagraph"/>
+        <w:numPr>
+          <w:ilvl w:val="0"/>
+          <w:numId w:val="8"/>
+        </w:numPr>
+      </w:pPr>
+      <w:r>
+        <w:t>I started to get charged for my AWS usage (only $10.01 albeit) – I had signed up for the free tier usage, so I’m not sure what happened, but when I saw this and my next month projected bill of $133, I immediately cancelled my account.</w:t>
+      </w:r>
+    </w:p>
+    <w:p>
+      <w:r>
+        <w:t>I have included the steps I had taken on AWS here anyway.</w:t>
+      </w:r>
+    </w:p>
+    <w:p>
+      <w:r>
+        <w:t>I learnt that you can deploy Docker containers using the Amazon EC2 Container Service</w:t>
       </w:r>
       <w:r>
         <w:rPr>
           <w:rStyle w:val="FootnoteReference"/>
         </w:rPr>
-        <w:footnoteReference w:id="5"/>
-      </w:r>
-      <w:r>
-        <w:t xml:space="preserve"> I begun by creating a new repository to store my Docker images.</w:t>
-      </w:r>
-    </w:p>
-    <w:p>
-      <w:r>
-        <w:t>Next, using Docker I authenticated with the repository I had created in AWS:</w:t>
+        <w:footnoteReference w:id="3"/>
+      </w:r>
+      <w:r>
+        <w:t>.</w:t>
+      </w:r>
+    </w:p>
+    <w:p>
+      <w:r>
+        <w:t>The first thing I done was to sign up for the AWS Free Tier (or so I thought).</w:t>
+      </w:r>
+    </w:p>
+    <w:p>
+      <w:r>
+        <w:t>Next, I got setup in ECR as per the documentation</w:t>
+      </w:r>
+      <w:r>
+        <w:rPr>
+          <w:rStyle w:val="FootnoteReference"/>
+        </w:rPr>
+        <w:footnoteReference w:id="4"/>
+      </w:r>
+      <w:r>
+        <w:t>.</w:t>
+      </w:r>
+    </w:p>
+    <w:p>
+      <w:r>
+        <w:t>In order to be able to push Docker images to AWS, I would need to install and configure the AWS Command Line Interface (CLI).</w:t>
+      </w:r>
+    </w:p>
+    <w:p>
+      <w:r>
+        <w:t>I installed this on my Windows machine and created a new access key via my Security Credentials dashboard in AWS.</w:t>
+      </w:r>
+    </w:p>
+    <w:p>
+      <w:r>
+        <w:t xml:space="preserve">After installation, I next ran </w:t>
+      </w:r>
+      <w:proofErr w:type="spellStart"/>
+      <w:r>
+        <w:t>aws</w:t>
+      </w:r>
+      <w:proofErr w:type="spellEnd"/>
+      <w:r>
+        <w:t xml:space="preserve"> configure from my command line to configure the CLI:</w:t>
       </w:r>
     </w:p>
     <w:p>
@@ -2040,10 +2104,10 @@
           <w:lang w:eastAsia="en-IE"/>
         </w:rPr>
         <w:drawing>
-          <wp:inline distT="0" distB="0" distL="0" distR="0" wp14:anchorId="4C909FD1" wp14:editId="635005FE">
-            <wp:extent cx="6532393" cy="534837"/>
-            <wp:effectExtent l="0" t="0" r="1905" b="0"/>
-            <wp:docPr id="15" name="Picture 15"/>
+          <wp:inline distT="0" distB="0" distL="0" distR="0" wp14:anchorId="6D79E092" wp14:editId="77A937A6">
+            <wp:extent cx="5731510" cy="904240"/>
+            <wp:effectExtent l="0" t="0" r="2540" b="0"/>
+            <wp:docPr id="12" name="Picture 12"/>
             <wp:cNvGraphicFramePr>
               <a:graphicFrameLocks xmlns:a="http://schemas.openxmlformats.org/drawingml/2006/main" noChangeAspect="1"/>
             </wp:cNvGraphicFramePr>
@@ -2063,7 +2127,7 @@
                   <pic:spPr>
                     <a:xfrm>
                       <a:off x="0" y="0"/>
-                      <a:ext cx="6730795" cy="551081"/>
+                      <a:ext cx="5731510" cy="904240"/>
                     </a:xfrm>
                     <a:prstGeom prst="rect">
                       <a:avLst/>
@@ -2078,7 +2142,7 @@
     </w:p>
     <w:p>
       <w:r>
-        <w:t>I then tagged each of my images for deployment to EC2, e.g.</w:t>
+        <w:t>This gives us the command we need later to authenticate our Docker client with the Amazon ECR registry:</w:t>
       </w:r>
     </w:p>
     <w:p>
@@ -2088,10 +2152,10 @@
           <w:lang w:eastAsia="en-IE"/>
         </w:rPr>
         <w:drawing>
-          <wp:inline distT="0" distB="0" distL="0" distR="0" wp14:anchorId="333B2449" wp14:editId="7EEBE519">
-            <wp:extent cx="6531311" cy="767751"/>
-            <wp:effectExtent l="0" t="0" r="3175" b="0"/>
-            <wp:docPr id="18" name="Picture 18"/>
+          <wp:inline distT="0" distB="0" distL="0" distR="0" wp14:anchorId="4A36D207" wp14:editId="342440DE">
+            <wp:extent cx="5731510" cy="985520"/>
+            <wp:effectExtent l="0" t="0" r="2540" b="5080"/>
+            <wp:docPr id="14" name="Picture 14"/>
             <wp:cNvGraphicFramePr>
               <a:graphicFrameLocks xmlns:a="http://schemas.openxmlformats.org/drawingml/2006/main" noChangeAspect="1"/>
             </wp:cNvGraphicFramePr>
@@ -2111,7 +2175,7 @@
                   <pic:spPr>
                     <a:xfrm>
                       <a:off x="0" y="0"/>
-                      <a:ext cx="6583234" cy="773854"/>
+                      <a:ext cx="5731510" cy="985520"/>
                     </a:xfrm>
                     <a:prstGeom prst="rect">
                       <a:avLst/>
@@ -2126,7 +2190,29 @@
     </w:p>
     <w:p>
       <w:r>
-        <w:t>Finally, I pushed each of my images to the repository in AWS:</w:t>
+        <w:t>(Authentication tokens are valid for 12 hours)</w:t>
+      </w:r>
+    </w:p>
+    <w:p/>
+    <w:p/>
+    <w:p>
+      <w:r>
+        <w:lastRenderedPageBreak/>
+        <w:t>Now my AWS CLI was operational, so following the instructions here</w:t>
+      </w:r>
+      <w:r>
+        <w:rPr>
+          <w:rStyle w:val="FootnoteReference"/>
+        </w:rPr>
+        <w:footnoteReference w:id="5"/>
+      </w:r>
+      <w:r>
+        <w:t xml:space="preserve"> I begun by creating a new repository to store my Docker images.</w:t>
+      </w:r>
+    </w:p>
+    <w:p>
+      <w:r>
+        <w:t>Next, using Docker I authenticated with the repository I had created in AWS:</w:t>
       </w:r>
     </w:p>
     <w:p>
@@ -2136,10 +2222,10 @@
           <w:lang w:eastAsia="en-IE"/>
         </w:rPr>
         <w:drawing>
-          <wp:inline distT="0" distB="0" distL="0" distR="0" wp14:anchorId="62201D1F" wp14:editId="050A2135">
-            <wp:extent cx="6525824" cy="1759789"/>
-            <wp:effectExtent l="0" t="0" r="8890" b="0"/>
-            <wp:docPr id="19" name="Picture 19"/>
+          <wp:inline distT="0" distB="0" distL="0" distR="0" wp14:anchorId="4C909FD1" wp14:editId="635005FE">
+            <wp:extent cx="6532393" cy="534837"/>
+            <wp:effectExtent l="0" t="0" r="1905" b="0"/>
+            <wp:docPr id="15" name="Picture 15"/>
             <wp:cNvGraphicFramePr>
               <a:graphicFrameLocks xmlns:a="http://schemas.openxmlformats.org/drawingml/2006/main" noChangeAspect="1"/>
             </wp:cNvGraphicFramePr>
@@ -2159,7 +2245,7 @@
                   <pic:spPr>
                     <a:xfrm>
                       <a:off x="0" y="0"/>
-                      <a:ext cx="6591465" cy="1777490"/>
+                      <a:ext cx="6730795" cy="551081"/>
                     </a:xfrm>
                     <a:prstGeom prst="rect">
                       <a:avLst/>
@@ -2174,7 +2260,7 @@
     </w:p>
     <w:p>
       <w:r>
-        <w:t>Now I could see my images in the repository in AWS:</w:t>
+        <w:t>I then tagged each of my images for deployment to EC2, e.g.</w:t>
       </w:r>
     </w:p>
     <w:p>
@@ -2184,10 +2270,10 @@
           <w:lang w:eastAsia="en-IE"/>
         </w:rPr>
         <w:drawing>
-          <wp:inline distT="0" distB="0" distL="0" distR="0" wp14:anchorId="4CA04B93" wp14:editId="3C8021BE">
-            <wp:extent cx="4494362" cy="3140477"/>
-            <wp:effectExtent l="0" t="0" r="1905" b="3175"/>
-            <wp:docPr id="20" name="Picture 20"/>
+          <wp:inline distT="0" distB="0" distL="0" distR="0" wp14:anchorId="333B2449" wp14:editId="7EEBE519">
+            <wp:extent cx="6531311" cy="767751"/>
+            <wp:effectExtent l="0" t="0" r="3175" b="0"/>
+            <wp:docPr id="18" name="Picture 18"/>
             <wp:cNvGraphicFramePr>
               <a:graphicFrameLocks xmlns:a="http://schemas.openxmlformats.org/drawingml/2006/main" noChangeAspect="1"/>
             </wp:cNvGraphicFramePr>
@@ -2207,7 +2293,7 @@
                   <pic:spPr>
                     <a:xfrm>
                       <a:off x="0" y="0"/>
-                      <a:ext cx="4507348" cy="3149551"/>
+                      <a:ext cx="6583234" cy="773854"/>
                     </a:xfrm>
                     <a:prstGeom prst="rect">
                       <a:avLst/>
@@ -2222,67 +2308,20 @@
     </w:p>
     <w:p>
       <w:r>
-        <w:lastRenderedPageBreak/>
-        <w:t>Now that my images were deployed, the next thing I needed to do as per the AWS documentation was to create a task definition</w:t>
-      </w:r>
-      <w:r>
-        <w:rPr>
-          <w:rStyle w:val="FootnoteReference"/>
-        </w:rPr>
-        <w:footnoteReference w:id="6"/>
-      </w:r>
-      <w:r>
-        <w:t>.</w:t>
-      </w:r>
-    </w:p>
-    <w:p>
-      <w:pPr>
-        <w:jc w:val="center"/>
-      </w:pPr>
-      <w:r>
-        <w:t>“</w:t>
-      </w:r>
-      <w:r>
-        <w:rPr>
-          <w:i/>
-        </w:rPr>
-        <w:t>A task definition is like a blueprint for your application. In this step, you will specify a task definition so Amazon ECS knows which Docker image to use for containers, how many containers to use in the task, and the resource allocation for each container.</w:t>
-      </w:r>
-      <w:r>
-        <w:t>”</w:t>
-      </w:r>
-    </w:p>
-    <w:p>
-      <w:r>
-        <w:rPr>
-          <w:b/>
-          <w:color w:val="FF0000"/>
-        </w:rPr>
-        <w:t>NOTE</w:t>
-      </w:r>
-      <w:r>
-        <w:t>: Soon after this I began to start getting charged for AWS usage, so I closed my account.</w:t>
-      </w:r>
-    </w:p>
-    <w:p>
-      <w:r>
-        <w:t>It looks like I was on Step 3/6 in terms of getting my services up and running on AWS:</w:t>
-      </w:r>
-    </w:p>
-    <w:p>
-      <w:pPr>
-        <w:jc w:val="center"/>
-      </w:pPr>
+        <w:t>Finally, I pushed each of my images to the repository in AWS:</w:t>
+      </w:r>
+    </w:p>
+    <w:p>
       <w:r>
         <w:rPr>
           <w:noProof/>
           <w:lang w:eastAsia="en-IE"/>
         </w:rPr>
         <w:drawing>
-          <wp:inline distT="0" distB="0" distL="0" distR="0" wp14:anchorId="0BDDCACC" wp14:editId="56B9A70F">
-            <wp:extent cx="3780066" cy="2794958"/>
-            <wp:effectExtent l="0" t="0" r="0" b="5715"/>
-            <wp:docPr id="21" name="Picture 21"/>
+          <wp:inline distT="0" distB="0" distL="0" distR="0" wp14:anchorId="62201D1F" wp14:editId="050A2135">
+            <wp:extent cx="6525824" cy="1759789"/>
+            <wp:effectExtent l="0" t="0" r="8890" b="0"/>
+            <wp:docPr id="19" name="Picture 19"/>
             <wp:cNvGraphicFramePr>
               <a:graphicFrameLocks xmlns:a="http://schemas.openxmlformats.org/drawingml/2006/main" noChangeAspect="1"/>
             </wp:cNvGraphicFramePr>
@@ -2302,7 +2341,7 @@
                   <pic:spPr>
                     <a:xfrm>
                       <a:off x="0" y="0"/>
-                      <a:ext cx="3797771" cy="2808049"/>
+                      <a:ext cx="6591465" cy="1777490"/>
                     </a:xfrm>
                     <a:prstGeom prst="rect">
                       <a:avLst/>
@@ -2315,103 +2354,9 @@
         </w:drawing>
       </w:r>
     </w:p>
-    <w:p/>
-    <w:p/>
-    <w:p/>
-    <w:p/>
-    <w:p/>
-    <w:p/>
-    <w:p/>
-    <w:p/>
-    <w:p/>
-    <w:p/>
-    <w:p/>
-    <w:p>
-      <w:pPr>
-        <w:rPr>
-          <w:b/>
-          <w:u w:val="single"/>
-        </w:rPr>
-      </w:pPr>
-      <w:r>
-        <w:rPr>
-          <w:b/>
-          <w:u w:val="single"/>
-        </w:rPr>
-        <w:lastRenderedPageBreak/>
-        <w:t>Attempts at Deploying to IBM Bluemix</w:t>
-      </w:r>
-    </w:p>
-    <w:p>
-      <w:r>
-        <w:t>After my failed attempts to get my application up on AWS, I decided to look at IBM Bluemix, the recommended solution for getting our final projects deployed to a cloud service.</w:t>
-      </w:r>
-    </w:p>
-    <w:p>
-      <w:r>
-        <w:t>First off, I signed up for IBM Bluemix using my CIT credentials in order to get a free trial (hoping that it wouldn’t end up like my ‘free tier’ on AWS).</w:t>
-      </w:r>
-    </w:p>
-    <w:p>
-      <w:r>
-        <w:t>I then followed the instructions</w:t>
-      </w:r>
-      <w:r>
-        <w:rPr>
-          <w:rStyle w:val="FootnoteReference"/>
-        </w:rPr>
-        <w:footnoteReference w:id="7"/>
-      </w:r>
-      <w:r>
-        <w:t xml:space="preserve"> to install the Cloud Foundry CLI and Bluemix CLI tools on my Windows machine.</w:t>
-      </w:r>
-    </w:p>
-    <w:p>
-      <w:r>
-        <w:t xml:space="preserve">After completing these steps, I ended up with a private container repository on IBM Bluemix, located at </w:t>
-      </w:r>
-      <w:r>
-        <w:rPr>
-          <w:rFonts w:ascii="Courier New" w:hAnsi="Courier New" w:cs="Courier New"/>
-        </w:rPr>
-        <w:t>registry.ng.bluemix.net/jimmyc</w:t>
-      </w:r>
-      <w:r>
-        <w:t>.</w:t>
-      </w:r>
-    </w:p>
-    <w:p>
-      <w:r>
-        <w:t>First I needed to authenticate correctly with Bluemix to push images. From the Docker CMD, I ran the following commands:</w:t>
-      </w:r>
-    </w:p>
-    <w:p>
-      <w:r>
-        <w:rPr>
-          <w:rFonts w:ascii="Courier New" w:hAnsi="Courier New" w:cs="Courier New"/>
-        </w:rPr>
-        <w:t>bluemix login</w:t>
-      </w:r>
-      <w:r>
-        <w:t xml:space="preserve"> (login with Bluemix credentials).</w:t>
-      </w:r>
-    </w:p>
-    <w:p>
-      <w:pPr>
-        <w:rPr>
-          <w:rFonts w:ascii="Courier New" w:hAnsi="Courier New" w:cs="Courier New"/>
-        </w:rPr>
-      </w:pPr>
-      <w:r>
-        <w:rPr>
-          <w:rFonts w:ascii="Courier New" w:hAnsi="Courier New" w:cs="Courier New"/>
-        </w:rPr>
-        <w:t>bluemix ic init</w:t>
-      </w:r>
-    </w:p>
-    <w:p>
-      <w:r>
-        <w:t>Next, to upload my images to this repository, I tagged each one for upload:</w:t>
+    <w:p>
+      <w:r>
+        <w:t>Now I could see my images in the repository in AWS:</w:t>
       </w:r>
     </w:p>
     <w:p>
@@ -2421,10 +2366,10 @@
           <w:lang w:eastAsia="en-IE"/>
         </w:rPr>
         <w:drawing>
-          <wp:inline distT="0" distB="0" distL="0" distR="0" wp14:anchorId="0FAE42BD" wp14:editId="2B4310FF">
-            <wp:extent cx="6350445" cy="1388852"/>
-            <wp:effectExtent l="0" t="0" r="0" b="1905"/>
-            <wp:docPr id="22" name="Picture 22"/>
+          <wp:inline distT="0" distB="0" distL="0" distR="0" wp14:anchorId="4CA04B93" wp14:editId="3C8021BE">
+            <wp:extent cx="4494362" cy="3140477"/>
+            <wp:effectExtent l="0" t="0" r="1905" b="3175"/>
+            <wp:docPr id="20" name="Picture 20"/>
             <wp:cNvGraphicFramePr>
               <a:graphicFrameLocks xmlns:a="http://schemas.openxmlformats.org/drawingml/2006/main" noChangeAspect="1"/>
             </wp:cNvGraphicFramePr>
@@ -2444,7 +2389,7 @@
                   <pic:spPr>
                     <a:xfrm>
                       <a:off x="0" y="0"/>
-                      <a:ext cx="6403686" cy="1400496"/>
+                      <a:ext cx="4507348" cy="3149551"/>
                     </a:xfrm>
                     <a:prstGeom prst="rect">
                       <a:avLst/>
@@ -2459,20 +2404,67 @@
     </w:p>
     <w:p>
       <w:r>
-        <w:t>Then I uploaded each one individually, specifying the tag:</w:t>
-      </w:r>
-    </w:p>
-    <w:p>
+        <w:lastRenderedPageBreak/>
+        <w:t>Now that my images were deployed, the next thing I needed to do as per the AWS documentation was to create a task definition</w:t>
+      </w:r>
+      <w:r>
+        <w:rPr>
+          <w:rStyle w:val="FootnoteReference"/>
+        </w:rPr>
+        <w:footnoteReference w:id="6"/>
+      </w:r>
+      <w:r>
+        <w:t>.</w:t>
+      </w:r>
+    </w:p>
+    <w:p>
+      <w:pPr>
+        <w:jc w:val="center"/>
+      </w:pPr>
+      <w:r>
+        <w:t>“</w:t>
+      </w:r>
+      <w:r>
+        <w:rPr>
+          <w:i/>
+        </w:rPr>
+        <w:t>A task definition is like a blueprint for your application. In this step, you will specify a task definition so Amazon ECS knows which Docker image to use for containers, how many containers to use in the task, and the resource allocation for each container.</w:t>
+      </w:r>
+      <w:r>
+        <w:t>”</w:t>
+      </w:r>
+    </w:p>
+    <w:p>
+      <w:r>
+        <w:rPr>
+          <w:b/>
+          <w:color w:val="FF0000"/>
+        </w:rPr>
+        <w:t>NOTE</w:t>
+      </w:r>
+      <w:r>
+        <w:t>: Soon after this I began to start getting charged for AWS usage, so I closed my account.</w:t>
+      </w:r>
+    </w:p>
+    <w:p>
+      <w:r>
+        <w:t>It looks like I was on Step 3/6 in terms of getting my services up and running on AWS:</w:t>
+      </w:r>
+    </w:p>
+    <w:p>
+      <w:pPr>
+        <w:jc w:val="center"/>
+      </w:pPr>
       <w:r>
         <w:rPr>
           <w:noProof/>
           <w:lang w:eastAsia="en-IE"/>
         </w:rPr>
         <w:drawing>
-          <wp:inline distT="0" distB="0" distL="0" distR="0" wp14:anchorId="2D8311E8" wp14:editId="1852CA60">
-            <wp:extent cx="6301985" cy="1785668"/>
-            <wp:effectExtent l="0" t="0" r="3810" b="5080"/>
-            <wp:docPr id="23" name="Picture 23"/>
+          <wp:inline distT="0" distB="0" distL="0" distR="0" wp14:anchorId="0BDDCACC" wp14:editId="56B9A70F">
+            <wp:extent cx="3780066" cy="2794958"/>
+            <wp:effectExtent l="0" t="0" r="0" b="5715"/>
+            <wp:docPr id="21" name="Picture 21"/>
             <wp:cNvGraphicFramePr>
               <a:graphicFrameLocks xmlns:a="http://schemas.openxmlformats.org/drawingml/2006/main" noChangeAspect="1"/>
             </wp:cNvGraphicFramePr>
@@ -2492,7 +2484,7 @@
                   <pic:spPr>
                     <a:xfrm>
                       <a:off x="0" y="0"/>
-                      <a:ext cx="6353286" cy="1800204"/>
+                      <a:ext cx="3797771" cy="2808049"/>
                     </a:xfrm>
                     <a:prstGeom prst="rect">
                       <a:avLst/>
@@ -2507,10 +2499,168 @@
     </w:p>
     <w:p/>
     <w:p/>
-    <w:p>
-      <w:r>
+    <w:p/>
+    <w:p/>
+    <w:p/>
+    <w:p/>
+    <w:p/>
+    <w:p/>
+    <w:p/>
+    <w:p/>
+    <w:p/>
+    <w:p>
+      <w:pPr>
+        <w:rPr>
+          <w:b/>
+          <w:u w:val="single"/>
+        </w:rPr>
+      </w:pPr>
+      <w:r>
+        <w:rPr>
+          <w:b/>
+          <w:u w:val="single"/>
+        </w:rPr>
         <w:lastRenderedPageBreak/>
-        <w:t>Now it looks like my images are on Bluemix:</w:t>
+        <w:t>Attempts at Deploying to IBM Bluemix</w:t>
+      </w:r>
+    </w:p>
+    <w:p>
+      <w:r>
+        <w:t>After my failed attempts to get my application up on AWS, I decided to look at IBM Bluemix, the recommended solution for getting our final projects deployed to a cloud service.</w:t>
+      </w:r>
+    </w:p>
+    <w:p>
+      <w:r>
+        <w:t>First off, I signed up for IBM Bluemix using my CIT credentials in order to get a free trial (hoping that it wouldn’t end up like my ‘free tier’ on AWS).</w:t>
+      </w:r>
+    </w:p>
+    <w:p>
+      <w:r>
+        <w:t>I then followed the instructions</w:t>
+      </w:r>
+      <w:r>
+        <w:rPr>
+          <w:rStyle w:val="FootnoteReference"/>
+        </w:rPr>
+        <w:footnoteReference w:id="7"/>
+      </w:r>
+      <w:r>
+        <w:t xml:space="preserve"> to install the Cloud Foundry CLI and Bluemix CLI tools on my Windows machine.</w:t>
+      </w:r>
+    </w:p>
+    <w:p>
+      <w:r>
+        <w:t xml:space="preserve">After completing these steps, I ended up with a private container repository on IBM Bluemix, located at </w:t>
+      </w:r>
+      <w:r>
+        <w:rPr>
+          <w:rFonts w:ascii="Courier New" w:hAnsi="Courier New" w:cs="Courier New"/>
+        </w:rPr>
+        <w:t>registry.ng.bluemix.net/</w:t>
+      </w:r>
+      <w:proofErr w:type="spellStart"/>
+      <w:r>
+        <w:rPr>
+          <w:rFonts w:ascii="Courier New" w:hAnsi="Courier New" w:cs="Courier New"/>
+        </w:rPr>
+        <w:t>jimmyc</w:t>
+      </w:r>
+      <w:proofErr w:type="spellEnd"/>
+      <w:r>
+        <w:t>.</w:t>
+      </w:r>
+    </w:p>
+    <w:p>
+      <w:r>
+        <w:t>First I needed to authenticate correctly with Bluemix to push images. From the Docker CMD, I ran the following commands:</w:t>
+      </w:r>
+    </w:p>
+    <w:p>
+      <w:pPr>
+        <w:rPr>
+          <w:highlight w:val="yellow"/>
+        </w:rPr>
+      </w:pPr>
+      <w:bookmarkStart w:id="0" w:name="_GoBack"/>
+      <w:bookmarkEnd w:id="0"/>
+      <w:proofErr w:type="spellStart"/>
+      <w:proofErr w:type="gramStart"/>
+      <w:r>
+        <w:rPr>
+          <w:rFonts w:ascii="Courier New" w:hAnsi="Courier New" w:cs="Courier New"/>
+          <w:highlight w:val="yellow"/>
+        </w:rPr>
+        <w:t>bluemix</w:t>
+      </w:r>
+      <w:proofErr w:type="spellEnd"/>
+      <w:proofErr w:type="gramEnd"/>
+      <w:r>
+        <w:rPr>
+          <w:rFonts w:ascii="Courier New" w:hAnsi="Courier New" w:cs="Courier New"/>
+          <w:highlight w:val="yellow"/>
+        </w:rPr>
+        <w:t xml:space="preserve"> login</w:t>
+      </w:r>
+      <w:r>
+        <w:rPr>
+          <w:highlight w:val="yellow"/>
+        </w:rPr>
+        <w:t xml:space="preserve"> (login with Bluemix credentials).</w:t>
+      </w:r>
+    </w:p>
+    <w:p>
+      <w:pPr>
+        <w:rPr>
+          <w:rFonts w:ascii="Courier New" w:hAnsi="Courier New" w:cs="Courier New"/>
+        </w:rPr>
+      </w:pPr>
+      <w:proofErr w:type="spellStart"/>
+      <w:proofErr w:type="gramStart"/>
+      <w:r>
+        <w:rPr>
+          <w:rFonts w:ascii="Courier New" w:hAnsi="Courier New" w:cs="Courier New"/>
+          <w:highlight w:val="yellow"/>
+        </w:rPr>
+        <w:t>bluemix</w:t>
+      </w:r>
+      <w:proofErr w:type="spellEnd"/>
+      <w:proofErr w:type="gramEnd"/>
+      <w:r>
+        <w:rPr>
+          <w:rFonts w:ascii="Courier New" w:hAnsi="Courier New" w:cs="Courier New"/>
+          <w:highlight w:val="yellow"/>
+        </w:rPr>
+        <w:t xml:space="preserve"> </w:t>
+      </w:r>
+      <w:proofErr w:type="spellStart"/>
+      <w:r>
+        <w:rPr>
+          <w:rFonts w:ascii="Courier New" w:hAnsi="Courier New" w:cs="Courier New"/>
+          <w:highlight w:val="yellow"/>
+        </w:rPr>
+        <w:t>ic</w:t>
+      </w:r>
+      <w:proofErr w:type="spellEnd"/>
+      <w:r>
+        <w:rPr>
+          <w:rFonts w:ascii="Courier New" w:hAnsi="Courier New" w:cs="Courier New"/>
+          <w:highlight w:val="yellow"/>
+        </w:rPr>
+        <w:t xml:space="preserve"> </w:t>
+      </w:r>
+      <w:proofErr w:type="spellStart"/>
+      <w:r>
+        <w:rPr>
+          <w:rFonts w:ascii="Courier New" w:hAnsi="Courier New" w:cs="Courier New"/>
+          <w:highlight w:val="yellow"/>
+        </w:rPr>
+        <w:t>init</w:t>
+      </w:r>
+      <w:proofErr w:type="spellEnd"/>
+    </w:p>
+    <w:p>
+      <w:r>
+        <w:t>Next, to upload my images to this repository, I tagged each one for upload:</w:t>
       </w:r>
     </w:p>
     <w:p>
@@ -2520,10 +2670,10 @@
           <w:lang w:eastAsia="en-IE"/>
         </w:rPr>
         <w:drawing>
-          <wp:inline distT="0" distB="0" distL="0" distR="0" wp14:anchorId="64BD3251" wp14:editId="00A4B0F2">
-            <wp:extent cx="5731510" cy="1022350"/>
-            <wp:effectExtent l="0" t="0" r="2540" b="6350"/>
-            <wp:docPr id="24" name="Picture 24"/>
+          <wp:inline distT="0" distB="0" distL="0" distR="0" wp14:anchorId="0FAE42BD" wp14:editId="2B4310FF">
+            <wp:extent cx="6350445" cy="1388852"/>
+            <wp:effectExtent l="0" t="0" r="0" b="1905"/>
+            <wp:docPr id="22" name="Picture 22"/>
             <wp:cNvGraphicFramePr>
               <a:graphicFrameLocks xmlns:a="http://schemas.openxmlformats.org/drawingml/2006/main" noChangeAspect="1"/>
             </wp:cNvGraphicFramePr>
@@ -2543,7 +2693,7 @@
                   <pic:spPr>
                     <a:xfrm>
                       <a:off x="0" y="0"/>
-                      <a:ext cx="5731510" cy="1022350"/>
+                      <a:ext cx="6403686" cy="1400496"/>
                     </a:xfrm>
                     <a:prstGeom prst="rect">
                       <a:avLst/>
@@ -2555,54 +2705,10 @@
           </wp:inline>
         </w:drawing>
       </w:r>
-      <w:bookmarkStart w:id="0" w:name="_GoBack"/>
-      <w:bookmarkEnd w:id="0"/>
-    </w:p>
-    <w:p>
-      <w:r>
-        <w:t>Questions I have at this point:</w:t>
-      </w:r>
-    </w:p>
-    <w:p>
-      <w:pPr>
-        <w:pStyle w:val="ListParagraph"/>
-        <w:numPr>
-          <w:ilvl w:val="0"/>
-          <w:numId w:val="9"/>
-        </w:numPr>
-      </w:pPr>
-      <w:r>
-        <w:t>I’m s</w:t>
-      </w:r>
-      <w:r>
-        <w:t>till concerned about how my services talk to the database (as mentioned earlier each one has a hard coded localhost variable used for the database).</w:t>
-      </w:r>
-    </w:p>
-    <w:p>
-      <w:pPr>
-        <w:pStyle w:val="ListParagraph"/>
-        <w:numPr>
-          <w:ilvl w:val="0"/>
-          <w:numId w:val="9"/>
-        </w:numPr>
-      </w:pPr>
-      <w:r>
-        <w:t>How/can I utilize Docker Compose in Bluemix?</w:t>
-      </w:r>
-    </w:p>
-    <w:p>
-      <w:r>
-        <w:t>At this point, I tested spinning up my front-end service on Bluemix to see if it would at least show the user interface (the database etc. would not work yet).</w:t>
-      </w:r>
-    </w:p>
-    <w:p>
-      <w:r>
-        <w:t>I spent a good few hours wondering why my initial attempts didn’t work, until I realised that our corporate network firewall was blocking all the traffic due to the UI being served on port 8079 – serves me right for working through lunch!</w:t>
-      </w:r>
-    </w:p>
-    <w:p>
-      <w:r>
-        <w:t>At this point, all my services are running successfully in containers in Bluemix:</w:t>
+    </w:p>
+    <w:p>
+      <w:r>
+        <w:t>Then I uploaded each one individually, specifying the tag:</w:t>
       </w:r>
     </w:p>
     <w:p>
@@ -2612,10 +2718,10 @@
           <w:lang w:eastAsia="en-IE"/>
         </w:rPr>
         <w:drawing>
-          <wp:inline distT="0" distB="0" distL="0" distR="0" wp14:anchorId="7D1D44F7" wp14:editId="1E9A2417">
-            <wp:extent cx="6243390" cy="1940943"/>
-            <wp:effectExtent l="0" t="0" r="5080" b="2540"/>
-            <wp:docPr id="5" name="Picture 5"/>
+          <wp:inline distT="0" distB="0" distL="0" distR="0" wp14:anchorId="2D8311E8" wp14:editId="1852CA60">
+            <wp:extent cx="6301985" cy="1785668"/>
+            <wp:effectExtent l="0" t="0" r="3810" b="5080"/>
+            <wp:docPr id="23" name="Picture 23"/>
             <wp:cNvGraphicFramePr>
               <a:graphicFrameLocks xmlns:a="http://schemas.openxmlformats.org/drawingml/2006/main" noChangeAspect="1"/>
             </wp:cNvGraphicFramePr>
@@ -2635,6 +2741,147 @@
                   <pic:spPr>
                     <a:xfrm>
                       <a:off x="0" y="0"/>
+                      <a:ext cx="6353286" cy="1800204"/>
+                    </a:xfrm>
+                    <a:prstGeom prst="rect">
+                      <a:avLst/>
+                    </a:prstGeom>
+                  </pic:spPr>
+                </pic:pic>
+              </a:graphicData>
+            </a:graphic>
+          </wp:inline>
+        </w:drawing>
+      </w:r>
+    </w:p>
+    <w:p/>
+    <w:p/>
+    <w:p>
+      <w:r>
+        <w:lastRenderedPageBreak/>
+        <w:t>Now it looks like my images are on Bluemix:</w:t>
+      </w:r>
+    </w:p>
+    <w:p>
+      <w:r>
+        <w:rPr>
+          <w:noProof/>
+          <w:lang w:eastAsia="en-IE"/>
+        </w:rPr>
+        <w:drawing>
+          <wp:inline distT="0" distB="0" distL="0" distR="0" wp14:anchorId="64BD3251" wp14:editId="00A4B0F2">
+            <wp:extent cx="5731510" cy="1022350"/>
+            <wp:effectExtent l="0" t="0" r="2540" b="6350"/>
+            <wp:docPr id="24" name="Picture 24"/>
+            <wp:cNvGraphicFramePr>
+              <a:graphicFrameLocks xmlns:a="http://schemas.openxmlformats.org/drawingml/2006/main" noChangeAspect="1"/>
+            </wp:cNvGraphicFramePr>
+            <a:graphic xmlns:a="http://schemas.openxmlformats.org/drawingml/2006/main">
+              <a:graphicData uri="http://schemas.openxmlformats.org/drawingml/2006/picture">
+                <pic:pic xmlns:pic="http://schemas.openxmlformats.org/drawingml/2006/picture">
+                  <pic:nvPicPr>
+                    <pic:cNvPr id="1" name=""/>
+                    <pic:cNvPicPr/>
+                  </pic:nvPicPr>
+                  <pic:blipFill>
+                    <a:blip r:embed="rId32"/>
+                    <a:stretch>
+                      <a:fillRect/>
+                    </a:stretch>
+                  </pic:blipFill>
+                  <pic:spPr>
+                    <a:xfrm>
+                      <a:off x="0" y="0"/>
+                      <a:ext cx="5731510" cy="1022350"/>
+                    </a:xfrm>
+                    <a:prstGeom prst="rect">
+                      <a:avLst/>
+                    </a:prstGeom>
+                  </pic:spPr>
+                </pic:pic>
+              </a:graphicData>
+            </a:graphic>
+          </wp:inline>
+        </w:drawing>
+      </w:r>
+    </w:p>
+    <w:p>
+      <w:r>
+        <w:t>Questions I have at this point:</w:t>
+      </w:r>
+    </w:p>
+    <w:p>
+      <w:pPr>
+        <w:pStyle w:val="ListParagraph"/>
+        <w:numPr>
+          <w:ilvl w:val="0"/>
+          <w:numId w:val="9"/>
+        </w:numPr>
+      </w:pPr>
+      <w:r>
+        <w:t>I’m s</w:t>
+      </w:r>
+      <w:r>
+        <w:t>till concerned about how my services talk to the database (as mentioned earlier each one has a hard coded localhost variable used for the database).</w:t>
+      </w:r>
+    </w:p>
+    <w:p>
+      <w:pPr>
+        <w:pStyle w:val="ListParagraph"/>
+        <w:numPr>
+          <w:ilvl w:val="0"/>
+          <w:numId w:val="9"/>
+        </w:numPr>
+      </w:pPr>
+      <w:r>
+        <w:t>How/can I utilize Docker Compose in Bluemix?</w:t>
+      </w:r>
+    </w:p>
+    <w:p>
+      <w:r>
+        <w:t>At this point, I tested spinning up my front-end service on Bluemix to see if it would at least show the user interface (the database etc. would not work yet).</w:t>
+      </w:r>
+    </w:p>
+    <w:p>
+      <w:r>
+        <w:t>I spent a good few hours wondering why my initial attempts didn’t work, until I realised that our corporate network firewall was blocking all the traffic due to the UI being served on port 8079 – serves me right for working through lunch!</w:t>
+      </w:r>
+    </w:p>
+    <w:p>
+      <w:r>
+        <w:t>At this point, all my services are running successfully in containers in Bluemix:</w:t>
+      </w:r>
+    </w:p>
+    <w:p>
+      <w:r>
+        <w:rPr>
+          <w:noProof/>
+          <w:lang w:eastAsia="en-IE"/>
+        </w:rPr>
+        <w:drawing>
+          <wp:inline distT="0" distB="0" distL="0" distR="0" wp14:anchorId="7D1D44F7" wp14:editId="1E9A2417">
+            <wp:extent cx="6243390" cy="1940943"/>
+            <wp:effectExtent l="0" t="0" r="5080" b="2540"/>
+            <wp:docPr id="5" name="Picture 5"/>
+            <wp:cNvGraphicFramePr>
+              <a:graphicFrameLocks xmlns:a="http://schemas.openxmlformats.org/drawingml/2006/main" noChangeAspect="1"/>
+            </wp:cNvGraphicFramePr>
+            <a:graphic xmlns:a="http://schemas.openxmlformats.org/drawingml/2006/main">
+              <a:graphicData uri="http://schemas.openxmlformats.org/drawingml/2006/picture">
+                <pic:pic xmlns:pic="http://schemas.openxmlformats.org/drawingml/2006/picture">
+                  <pic:nvPicPr>
+                    <pic:cNvPr id="1" name=""/>
+                    <pic:cNvPicPr/>
+                  </pic:nvPicPr>
+                  <pic:blipFill>
+                    <a:blip r:embed="rId33"/>
+                    <a:stretch>
+                      <a:fillRect/>
+                    </a:stretch>
+                  </pic:blipFill>
+                  <pic:spPr>
+                    <a:xfrm>
+                      <a:off x="0" y="0"/>
                       <a:ext cx="6270654" cy="1949419"/>
                     </a:xfrm>
                     <a:prstGeom prst="rect">
@@ -2654,7 +2901,7 @@
       </w:r>
     </w:p>
     <w:sectPr>
-      <w:headerReference w:type="default" r:id="rId32"/>
+      <w:headerReference w:type="default" r:id="rId34"/>
       <w:pgSz w:w="11906" w:h="16838"/>
       <w:pgMar w:top="1440" w:right="1440" w:bottom="1440" w:left="1440" w:header="708" w:footer="708" w:gutter="0"/>
       <w:cols w:space="708"/>
@@ -2665,7 +2912,7 @@
 </file>
 
 <file path=word/endnotes.xml><?xml version="1.0" encoding="utf-8"?>
-<w:endnotes xmlns:wpc="http://schemas.microsoft.com/office/word/2010/wordprocessingCanvas" xmlns:mc="http://schemas.openxmlformats.org/markup-compatibility/2006" xmlns:o="urn:schemas-microsoft-com:office:office" xmlns:r="http://schemas.openxmlformats.org/officeDocument/2006/relationships" xmlns:m="http://schemas.openxmlformats.org/officeDocument/2006/math" xmlns:v="urn:schemas-microsoft-com:vml" xmlns:wp14="http://schemas.microsoft.com/office/word/2010/wordprocessingDrawing" xmlns:wp="http://schemas.openxmlformats.org/drawingml/2006/wordprocessingDrawing" xmlns:w10="urn:schemas-microsoft-com:office:word" xmlns:w="http://schemas.openxmlformats.org/wordprocessingml/2006/main" xmlns:w14="http://schemas.microsoft.com/office/word/2010/wordml" xmlns:w15="http://schemas.microsoft.com/office/word/2012/wordml" xmlns:wpg="http://schemas.microsoft.com/office/word/2010/wordprocessingGroup" xmlns:wpi="http://schemas.microsoft.com/office/word/2010/wordprocessingInk" xmlns:wne="http://schemas.microsoft.com/office/word/2006/wordml" xmlns:wps="http://schemas.microsoft.com/office/word/2010/wordprocessingShape" mc:Ignorable="w14 w15 wp14">
+<w:endnotes xmlns:wpc="http://schemas.microsoft.com/office/word/2010/wordprocessingCanvas" xmlns:mc="http://schemas.openxmlformats.org/markup-compatibility/2006" xmlns:o="urn:schemas-microsoft-com:office:office" xmlns:r="http://schemas.openxmlformats.org/officeDocument/2006/relationships" xmlns:m="http://schemas.openxmlformats.org/officeDocument/2006/math" xmlns:v="urn:schemas-microsoft-com:vml" xmlns:wp14="http://schemas.microsoft.com/office/word/2010/wordprocessingDrawing" xmlns:wp="http://schemas.openxmlformats.org/drawingml/2006/wordprocessingDrawing" xmlns:w10="urn:schemas-microsoft-com:office:word" xmlns:w="http://schemas.openxmlformats.org/wordprocessingml/2006/main" xmlns:w14="http://schemas.microsoft.com/office/word/2010/wordml" xmlns:wpg="http://schemas.microsoft.com/office/word/2010/wordprocessingGroup" xmlns:wpi="http://schemas.microsoft.com/office/word/2010/wordprocessingInk" xmlns:wne="http://schemas.microsoft.com/office/word/2006/wordml" xmlns:wps="http://schemas.microsoft.com/office/word/2010/wordprocessingShape" mc:Ignorable="w14 wp14">
   <w:endnote w:type="separator" w:id="-1">
     <w:p>
       <w:pPr>
@@ -2690,7 +2937,7 @@
 </file>
 
 <file path=word/footnotes.xml><?xml version="1.0" encoding="utf-8"?>
-<w:footnotes xmlns:wpc="http://schemas.microsoft.com/office/word/2010/wordprocessingCanvas" xmlns:mc="http://schemas.openxmlformats.org/markup-compatibility/2006" xmlns:o="urn:schemas-microsoft-com:office:office" xmlns:r="http://schemas.openxmlformats.org/officeDocument/2006/relationships" xmlns:m="http://schemas.openxmlformats.org/officeDocument/2006/math" xmlns:v="urn:schemas-microsoft-com:vml" xmlns:wp14="http://schemas.microsoft.com/office/word/2010/wordprocessingDrawing" xmlns:wp="http://schemas.openxmlformats.org/drawingml/2006/wordprocessingDrawing" xmlns:w10="urn:schemas-microsoft-com:office:word" xmlns:w="http://schemas.openxmlformats.org/wordprocessingml/2006/main" xmlns:w14="http://schemas.microsoft.com/office/word/2010/wordml" xmlns:w15="http://schemas.microsoft.com/office/word/2012/wordml" xmlns:wpg="http://schemas.microsoft.com/office/word/2010/wordprocessingGroup" xmlns:wpi="http://schemas.microsoft.com/office/word/2010/wordprocessingInk" xmlns:wne="http://schemas.microsoft.com/office/word/2006/wordml" xmlns:wps="http://schemas.microsoft.com/office/word/2010/wordprocessingShape" mc:Ignorable="w14 w15 wp14">
+<w:footnotes xmlns:wpc="http://schemas.microsoft.com/office/word/2010/wordprocessingCanvas" xmlns:mc="http://schemas.openxmlformats.org/markup-compatibility/2006" xmlns:o="urn:schemas-microsoft-com:office:office" xmlns:r="http://schemas.openxmlformats.org/officeDocument/2006/relationships" xmlns:m="http://schemas.openxmlformats.org/officeDocument/2006/math" xmlns:v="urn:schemas-microsoft-com:vml" xmlns:wp14="http://schemas.microsoft.com/office/word/2010/wordprocessingDrawing" xmlns:wp="http://schemas.openxmlformats.org/drawingml/2006/wordprocessingDrawing" xmlns:w10="urn:schemas-microsoft-com:office:word" xmlns:w="http://schemas.openxmlformats.org/wordprocessingml/2006/main" xmlns:w14="http://schemas.microsoft.com/office/word/2010/wordml" xmlns:wpg="http://schemas.microsoft.com/office/word/2010/wordprocessingGroup" xmlns:wpi="http://schemas.microsoft.com/office/word/2010/wordprocessingInk" xmlns:wne="http://schemas.microsoft.com/office/word/2006/wordml" xmlns:wps="http://schemas.microsoft.com/office/word/2010/wordprocessingShape" mc:Ignorable="w14 wp14">
   <w:footnote w:type="separator" w:id="-1">
     <w:p>
       <w:pPr>
@@ -2895,7 +3142,7 @@
 </file>
 
 <file path=word/header1.xml><?xml version="1.0" encoding="utf-8"?>
-<w:hdr xmlns:wpc="http://schemas.microsoft.com/office/word/2010/wordprocessingCanvas" xmlns:mc="http://schemas.openxmlformats.org/markup-compatibility/2006" xmlns:o="urn:schemas-microsoft-com:office:office" xmlns:r="http://schemas.openxmlformats.org/officeDocument/2006/relationships" xmlns:m="http://schemas.openxmlformats.org/officeDocument/2006/math" xmlns:v="urn:schemas-microsoft-com:vml" xmlns:wp14="http://schemas.microsoft.com/office/word/2010/wordprocessingDrawing" xmlns:wp="http://schemas.openxmlformats.org/drawingml/2006/wordprocessingDrawing" xmlns:w10="urn:schemas-microsoft-com:office:word" xmlns:w="http://schemas.openxmlformats.org/wordprocessingml/2006/main" xmlns:w14="http://schemas.microsoft.com/office/word/2010/wordml" xmlns:w15="http://schemas.microsoft.com/office/word/2012/wordml" xmlns:wpg="http://schemas.microsoft.com/office/word/2010/wordprocessingGroup" xmlns:wpi="http://schemas.microsoft.com/office/word/2010/wordprocessingInk" xmlns:wne="http://schemas.microsoft.com/office/word/2006/wordml" xmlns:wps="http://schemas.microsoft.com/office/word/2010/wordprocessingShape" mc:Ignorable="w14 w15 wp14">
+<w:hdr xmlns:wpc="http://schemas.microsoft.com/office/word/2010/wordprocessingCanvas" xmlns:mc="http://schemas.openxmlformats.org/markup-compatibility/2006" xmlns:o="urn:schemas-microsoft-com:office:office" xmlns:r="http://schemas.openxmlformats.org/officeDocument/2006/relationships" xmlns:m="http://schemas.openxmlformats.org/officeDocument/2006/math" xmlns:v="urn:schemas-microsoft-com:vml" xmlns:wp14="http://schemas.microsoft.com/office/word/2010/wordprocessingDrawing" xmlns:wp="http://schemas.openxmlformats.org/drawingml/2006/wordprocessingDrawing" xmlns:w10="urn:schemas-microsoft-com:office:word" xmlns:w="http://schemas.openxmlformats.org/wordprocessingml/2006/main" xmlns:w14="http://schemas.microsoft.com/office/word/2010/wordml" xmlns:wpg="http://schemas.microsoft.com/office/word/2010/wordprocessingGroup" xmlns:wpi="http://schemas.microsoft.com/office/word/2010/wordprocessingInk" xmlns:wne="http://schemas.microsoft.com/office/word/2006/wordml" xmlns:wps="http://schemas.microsoft.com/office/word/2010/wordprocessingShape" mc:Ignorable="w14 wp14">
   <w:tbl>
     <w:tblPr>
       <w:tblW w:w="5000" w:type="pct"/>
@@ -3022,8 +3269,8 @@
 </file>
 
 <file path=word/numbering.xml><?xml version="1.0" encoding="utf-8"?>
-<w:numbering xmlns:wpc="http://schemas.microsoft.com/office/word/2010/wordprocessingCanvas" xmlns:mc="http://schemas.openxmlformats.org/markup-compatibility/2006" xmlns:o="urn:schemas-microsoft-com:office:office" xmlns:r="http://schemas.openxmlformats.org/officeDocument/2006/relationships" xmlns:m="http://schemas.openxmlformats.org/officeDocument/2006/math" xmlns:v="urn:schemas-microsoft-com:vml" xmlns:wp14="http://schemas.microsoft.com/office/word/2010/wordprocessingDrawing" xmlns:wp="http://schemas.openxmlformats.org/drawingml/2006/wordprocessingDrawing" xmlns:w10="urn:schemas-microsoft-com:office:word" xmlns:w="http://schemas.openxmlformats.org/wordprocessingml/2006/main" xmlns:w14="http://schemas.microsoft.com/office/word/2010/wordml" xmlns:w15="http://schemas.microsoft.com/office/word/2012/wordml" xmlns:wpg="http://schemas.microsoft.com/office/word/2010/wordprocessingGroup" xmlns:wpi="http://schemas.microsoft.com/office/word/2010/wordprocessingInk" xmlns:wne="http://schemas.microsoft.com/office/word/2006/wordml" xmlns:wps="http://schemas.microsoft.com/office/word/2010/wordprocessingShape" mc:Ignorable="w14 w15 wp14">
-  <w:abstractNum w:abstractNumId="0" w15:restartNumberingAfterBreak="0">
+<w:numbering xmlns:wpc="http://schemas.microsoft.com/office/word/2010/wordprocessingCanvas" xmlns:mc="http://schemas.openxmlformats.org/markup-compatibility/2006" xmlns:o="urn:schemas-microsoft-com:office:office" xmlns:r="http://schemas.openxmlformats.org/officeDocument/2006/relationships" xmlns:m="http://schemas.openxmlformats.org/officeDocument/2006/math" xmlns:v="urn:schemas-microsoft-com:vml" xmlns:wp14="http://schemas.microsoft.com/office/word/2010/wordprocessingDrawing" xmlns:wp="http://schemas.openxmlformats.org/drawingml/2006/wordprocessingDrawing" xmlns:w10="urn:schemas-microsoft-com:office:word" xmlns:w="http://schemas.openxmlformats.org/wordprocessingml/2006/main" xmlns:w14="http://schemas.microsoft.com/office/word/2010/wordml" xmlns:wpg="http://schemas.microsoft.com/office/word/2010/wordprocessingGroup" xmlns:wpi="http://schemas.microsoft.com/office/word/2010/wordprocessingInk" xmlns:wne="http://schemas.microsoft.com/office/word/2006/wordml" xmlns:wps="http://schemas.microsoft.com/office/word/2010/wordprocessingShape" mc:Ignorable="w14 wp14">
+  <w:abstractNum w:abstractNumId="0">
     <w:nsid w:val="017C1D6B"/>
     <w:multiLevelType w:val="hybridMultilevel"/>
     <w:tmpl w:val="94C6E59A"/>
@@ -3136,7 +3383,7 @@
       </w:rPr>
     </w:lvl>
   </w:abstractNum>
-  <w:abstractNum w:abstractNumId="1" w15:restartNumberingAfterBreak="0">
+  <w:abstractNum w:abstractNumId="1">
     <w:nsid w:val="0F75326F"/>
     <w:multiLevelType w:val="hybridMultilevel"/>
     <w:tmpl w:val="00E49532"/>
@@ -3249,7 +3496,7 @@
       </w:rPr>
     </w:lvl>
   </w:abstractNum>
-  <w:abstractNum w:abstractNumId="2" w15:restartNumberingAfterBreak="0">
+  <w:abstractNum w:abstractNumId="2">
     <w:nsid w:val="38E1565B"/>
     <w:multiLevelType w:val="hybridMultilevel"/>
     <w:tmpl w:val="7870FCA4"/>
@@ -3362,7 +3609,7 @@
       </w:rPr>
     </w:lvl>
   </w:abstractNum>
-  <w:abstractNum w:abstractNumId="3" w15:restartNumberingAfterBreak="0">
+  <w:abstractNum w:abstractNumId="3">
     <w:nsid w:val="3DBC09C3"/>
     <w:multiLevelType w:val="hybridMultilevel"/>
     <w:tmpl w:val="6A68920A"/>
@@ -3475,7 +3722,7 @@
       </w:rPr>
     </w:lvl>
   </w:abstractNum>
-  <w:abstractNum w:abstractNumId="4" w15:restartNumberingAfterBreak="0">
+  <w:abstractNum w:abstractNumId="4">
     <w:nsid w:val="3F8A5B8C"/>
     <w:multiLevelType w:val="hybridMultilevel"/>
     <w:tmpl w:val="C3F66ABC"/>
@@ -3588,7 +3835,7 @@
       </w:rPr>
     </w:lvl>
   </w:abstractNum>
-  <w:abstractNum w:abstractNumId="5" w15:restartNumberingAfterBreak="0">
+  <w:abstractNum w:abstractNumId="5">
     <w:nsid w:val="45D41A0F"/>
     <w:multiLevelType w:val="hybridMultilevel"/>
     <w:tmpl w:val="B85A02AE"/>
@@ -3701,7 +3948,7 @@
       </w:rPr>
     </w:lvl>
   </w:abstractNum>
-  <w:abstractNum w:abstractNumId="6" w15:restartNumberingAfterBreak="0">
+  <w:abstractNum w:abstractNumId="6">
     <w:nsid w:val="492428D0"/>
     <w:multiLevelType w:val="hybridMultilevel"/>
     <w:tmpl w:val="BDFE5546"/>
@@ -3814,7 +4061,7 @@
       </w:rPr>
     </w:lvl>
   </w:abstractNum>
-  <w:abstractNum w:abstractNumId="7" w15:restartNumberingAfterBreak="0">
+  <w:abstractNum w:abstractNumId="7">
     <w:nsid w:val="68474181"/>
     <w:multiLevelType w:val="hybridMultilevel"/>
     <w:tmpl w:val="837CBF4E"/>
@@ -3927,7 +4174,7 @@
       </w:rPr>
     </w:lvl>
   </w:abstractNum>
-  <w:abstractNum w:abstractNumId="8" w15:restartNumberingAfterBreak="0">
+  <w:abstractNum w:abstractNumId="8">
     <w:nsid w:val="78D3004C"/>
     <w:multiLevelType w:val="hybridMultilevel"/>
     <w:tmpl w:val="12C8CF98"/>
@@ -4071,7 +4318,7 @@
 </file>
 
 <file path=word/styles.xml><?xml version="1.0" encoding="utf-8"?>
-<w:styles xmlns:mc="http://schemas.openxmlformats.org/markup-compatibility/2006" xmlns:r="http://schemas.openxmlformats.org/officeDocument/2006/relationships" xmlns:w="http://schemas.openxmlformats.org/wordprocessingml/2006/main" xmlns:w14="http://schemas.microsoft.com/office/word/2010/wordml" xmlns:w15="http://schemas.microsoft.com/office/word/2012/wordml" mc:Ignorable="w14 w15">
+<w:styles xmlns:mc="http://schemas.openxmlformats.org/markup-compatibility/2006" xmlns:r="http://schemas.openxmlformats.org/officeDocument/2006/relationships" xmlns:w="http://schemas.openxmlformats.org/wordprocessingml/2006/main" xmlns:w14="http://schemas.microsoft.com/office/word/2010/wordml" mc:Ignorable="w14">
   <w:docDefaults>
     <w:rPrDefault>
       <w:rPr>
@@ -4087,378 +4334,469 @@
       </w:pPr>
     </w:pPrDefault>
   </w:docDefaults>
-  <w:latentStyles w:defLockedState="0" w:defUIPriority="99" w:defSemiHidden="0" w:defUnhideWhenUsed="0" w:defQFormat="0" w:count="371">
-    <w:lsdException w:name="Normal" w:uiPriority="0" w:qFormat="1"/>
-    <w:lsdException w:name="heading 1" w:uiPriority="9" w:qFormat="1"/>
-    <w:lsdException w:name="heading 2" w:semiHidden="1" w:uiPriority="9" w:unhideWhenUsed="1" w:qFormat="1"/>
-    <w:lsdException w:name="heading 3" w:semiHidden="1" w:uiPriority="9" w:unhideWhenUsed="1" w:qFormat="1"/>
-    <w:lsdException w:name="heading 4" w:semiHidden="1" w:uiPriority="9" w:unhideWhenUsed="1" w:qFormat="1"/>
-    <w:lsdException w:name="heading 5" w:semiHidden="1" w:uiPriority="9" w:unhideWhenUsed="1" w:qFormat="1"/>
-    <w:lsdException w:name="heading 6" w:semiHidden="1" w:uiPriority="9" w:unhideWhenUsed="1" w:qFormat="1"/>
-    <w:lsdException w:name="heading 7" w:semiHidden="1" w:uiPriority="9" w:unhideWhenUsed="1" w:qFormat="1"/>
-    <w:lsdException w:name="heading 8" w:semiHidden="1" w:uiPriority="9" w:unhideWhenUsed="1" w:qFormat="1"/>
-    <w:lsdException w:name="heading 9" w:semiHidden="1" w:uiPriority="9" w:unhideWhenUsed="1" w:qFormat="1"/>
-    <w:lsdException w:name="index 1" w:semiHidden="1" w:unhideWhenUsed="1"/>
-    <w:lsdException w:name="index 2" w:semiHidden="1" w:unhideWhenUsed="1"/>
-    <w:lsdException w:name="index 3" w:semiHidden="1" w:unhideWhenUsed="1"/>
-    <w:lsdException w:name="index 4" w:semiHidden="1" w:unhideWhenUsed="1"/>
-    <w:lsdException w:name="index 5" w:semiHidden="1" w:unhideWhenUsed="1"/>
-    <w:lsdException w:name="index 6" w:semiHidden="1" w:unhideWhenUsed="1"/>
-    <w:lsdException w:name="index 7" w:semiHidden="1" w:unhideWhenUsed="1"/>
-    <w:lsdException w:name="index 8" w:semiHidden="1" w:unhideWhenUsed="1"/>
-    <w:lsdException w:name="index 9" w:semiHidden="1" w:unhideWhenUsed="1"/>
-    <w:lsdException w:name="toc 1" w:semiHidden="1" w:uiPriority="39" w:unhideWhenUsed="1"/>
-    <w:lsdException w:name="toc 2" w:semiHidden="1" w:uiPriority="39" w:unhideWhenUsed="1"/>
-    <w:lsdException w:name="toc 3" w:semiHidden="1" w:uiPriority="39" w:unhideWhenUsed="1"/>
-    <w:lsdException w:name="toc 4" w:semiHidden="1" w:uiPriority="39" w:unhideWhenUsed="1"/>
-    <w:lsdException w:name="toc 5" w:semiHidden="1" w:uiPriority="39" w:unhideWhenUsed="1"/>
-    <w:lsdException w:name="toc 6" w:semiHidden="1" w:uiPriority="39" w:unhideWhenUsed="1"/>
-    <w:lsdException w:name="toc 7" w:semiHidden="1" w:uiPriority="39" w:unhideWhenUsed="1"/>
-    <w:lsdException w:name="toc 8" w:semiHidden="1" w:uiPriority="39" w:unhideWhenUsed="1"/>
-    <w:lsdException w:name="toc 9" w:semiHidden="1" w:uiPriority="39" w:unhideWhenUsed="1"/>
-    <w:lsdException w:name="Normal Indent" w:semiHidden="1" w:unhideWhenUsed="1"/>
-    <w:lsdException w:name="footnote text" w:semiHidden="1" w:unhideWhenUsed="1"/>
-    <w:lsdException w:name="annotation text" w:semiHidden="1" w:unhideWhenUsed="1"/>
-    <w:lsdException w:name="header" w:semiHidden="1" w:unhideWhenUsed="1"/>
-    <w:lsdException w:name="footer" w:semiHidden="1" w:unhideWhenUsed="1"/>
-    <w:lsdException w:name="index heading" w:semiHidden="1" w:unhideWhenUsed="1"/>
-    <w:lsdException w:name="caption" w:semiHidden="1" w:uiPriority="35" w:unhideWhenUsed="1" w:qFormat="1"/>
-    <w:lsdException w:name="table of figures" w:semiHidden="1" w:unhideWhenUsed="1"/>
-    <w:lsdException w:name="envelope address" w:semiHidden="1" w:unhideWhenUsed="1"/>
-    <w:lsdException w:name="envelope return" w:semiHidden="1" w:unhideWhenUsed="1"/>
-    <w:lsdException w:name="footnote reference" w:semiHidden="1" w:unhideWhenUsed="1"/>
-    <w:lsdException w:name="annotation reference" w:semiHidden="1" w:unhideWhenUsed="1"/>
-    <w:lsdException w:name="line number" w:semiHidden="1" w:unhideWhenUsed="1"/>
-    <w:lsdException w:name="page number" w:semiHidden="1" w:unhideWhenUsed="1"/>
-    <w:lsdException w:name="endnote reference" w:semiHidden="1" w:unhideWhenUsed="1"/>
-    <w:lsdException w:name="endnote text" w:semiHidden="1" w:unhideWhenUsed="1"/>
-    <w:lsdException w:name="table of authorities" w:semiHidden="1" w:unhideWhenUsed="1"/>
-    <w:lsdException w:name="macro" w:semiHidden="1" w:unhideWhenUsed="1"/>
-    <w:lsdException w:name="toa heading" w:semiHidden="1" w:unhideWhenUsed="1"/>
-    <w:lsdException w:name="List" w:semiHidden="1" w:unhideWhenUsed="1"/>
-    <w:lsdException w:name="List Bullet" w:semiHidden="1" w:unhideWhenUsed="1"/>
-    <w:lsdException w:name="List Number" w:semiHidden="1" w:unhideWhenUsed="1"/>
-    <w:lsdException w:name="List 2" w:semiHidden="1" w:unhideWhenUsed="1"/>
-    <w:lsdException w:name="List 3" w:semiHidden="1" w:unhideWhenUsed="1"/>
-    <w:lsdException w:name="List 4" w:semiHidden="1" w:unhideWhenUsed="1"/>
-    <w:lsdException w:name="List 5" w:semiHidden="1" w:unhideWhenUsed="1"/>
-    <w:lsdException w:name="List Bullet 2" w:semiHidden="1" w:unhideWhenUsed="1"/>
-    <w:lsdException w:name="List Bullet 3" w:semiHidden="1" w:unhideWhenUsed="1"/>
-    <w:lsdException w:name="List Bullet 4" w:semiHidden="1" w:unhideWhenUsed="1"/>
-    <w:lsdException w:name="List Bullet 5" w:semiHidden="1" w:unhideWhenUsed="1"/>
-    <w:lsdException w:name="List Number 2" w:semiHidden="1" w:unhideWhenUsed="1"/>
-    <w:lsdException w:name="List Number 3" w:semiHidden="1" w:unhideWhenUsed="1"/>
-    <w:lsdException w:name="List Number 4" w:semiHidden="1" w:unhideWhenUsed="1"/>
-    <w:lsdException w:name="List Number 5" w:semiHidden="1" w:unhideWhenUsed="1"/>
-    <w:lsdException w:name="Title" w:uiPriority="10" w:qFormat="1"/>
-    <w:lsdException w:name="Closing" w:semiHidden="1" w:unhideWhenUsed="1"/>
-    <w:lsdException w:name="Signature" w:semiHidden="1" w:unhideWhenUsed="1"/>
-    <w:lsdException w:name="Default Paragraph Font" w:semiHidden="1" w:uiPriority="1" w:unhideWhenUsed="1"/>
-    <w:lsdException w:name="Body Text" w:semiHidden="1" w:unhideWhenUsed="1"/>
-    <w:lsdException w:name="Body Text Indent" w:semiHidden="1" w:unhideWhenUsed="1"/>
-    <w:lsdException w:name="List Continue" w:semiHidden="1" w:unhideWhenUsed="1"/>
-    <w:lsdException w:name="List Continue 2" w:semiHidden="1" w:unhideWhenUsed="1"/>
-    <w:lsdException w:name="List Continue 3" w:semiHidden="1" w:unhideWhenUsed="1"/>
-    <w:lsdException w:name="List Continue 4" w:semiHidden="1" w:unhideWhenUsed="1"/>
-    <w:lsdException w:name="List Continue 5" w:semiHidden="1" w:unhideWhenUsed="1"/>
-    <w:lsdException w:name="Message Header" w:semiHidden="1" w:unhideWhenUsed="1"/>
-    <w:lsdException w:name="Subtitle" w:uiPriority="11" w:qFormat="1"/>
-    <w:lsdException w:name="Salutation" w:semiHidden="1" w:unhideWhenUsed="1"/>
-    <w:lsdException w:name="Date" w:semiHidden="1" w:unhideWhenUsed="1"/>
-    <w:lsdException w:name="Body Text First Indent" w:semiHidden="1" w:unhideWhenUsed="1"/>
-    <w:lsdException w:name="Body Text First Indent 2" w:semiHidden="1" w:unhideWhenUsed="1"/>
-    <w:lsdException w:name="Note Heading" w:semiHidden="1" w:unhideWhenUsed="1"/>
-    <w:lsdException w:name="Body Text 2" w:semiHidden="1" w:unhideWhenUsed="1"/>
-    <w:lsdException w:name="Body Text 3" w:semiHidden="1" w:unhideWhenUsed="1"/>
-    <w:lsdException w:name="Body Text Indent 2" w:semiHidden="1" w:unhideWhenUsed="1"/>
-    <w:lsdException w:name="Body Text Indent 3" w:semiHidden="1" w:unhideWhenUsed="1"/>
-    <w:lsdException w:name="Block Text" w:semiHidden="1" w:unhideWhenUsed="1"/>
-    <w:lsdException w:name="Hyperlink" w:semiHidden="1" w:unhideWhenUsed="1"/>
-    <w:lsdException w:name="FollowedHyperlink" w:semiHidden="1" w:unhideWhenUsed="1"/>
-    <w:lsdException w:name="Strong" w:uiPriority="22" w:qFormat="1"/>
-    <w:lsdException w:name="Emphasis" w:uiPriority="20" w:qFormat="1"/>
-    <w:lsdException w:name="Document Map" w:semiHidden="1" w:unhideWhenUsed="1"/>
-    <w:lsdException w:name="Plain Text" w:semiHidden="1" w:unhideWhenUsed="1"/>
-    <w:lsdException w:name="E-mail Signature" w:semiHidden="1" w:unhideWhenUsed="1"/>
-    <w:lsdException w:name="HTML Top of Form" w:semiHidden="1" w:unhideWhenUsed="1"/>
-    <w:lsdException w:name="HTML Bottom of Form" w:semiHidden="1" w:unhideWhenUsed="1"/>
-    <w:lsdException w:name="Normal (Web)" w:semiHidden="1" w:unhideWhenUsed="1"/>
-    <w:lsdException w:name="HTML Acronym" w:semiHidden="1" w:unhideWhenUsed="1"/>
-    <w:lsdException w:name="HTML Address" w:semiHidden="1" w:unhideWhenUsed="1"/>
-    <w:lsdException w:name="HTML Cite" w:semiHidden="1" w:unhideWhenUsed="1"/>
-    <w:lsdException w:name="HTML Code" w:semiHidden="1" w:unhideWhenUsed="1"/>
-    <w:lsdException w:name="HTML Definition" w:semiHidden="1" w:unhideWhenUsed="1"/>
-    <w:lsdException w:name="HTML Keyboard" w:semiHidden="1" w:unhideWhenUsed="1"/>
-    <w:lsdException w:name="HTML Preformatted" w:semiHidden="1" w:unhideWhenUsed="1"/>
-    <w:lsdException w:name="HTML Sample" w:semiHidden="1" w:unhideWhenUsed="1"/>
-    <w:lsdException w:name="HTML Typewriter" w:semiHidden="1" w:unhideWhenUsed="1"/>
-    <w:lsdException w:name="HTML Variable" w:semiHidden="1" w:unhideWhenUsed="1"/>
-    <w:lsdException w:name="Normal Table" w:semiHidden="1" w:unhideWhenUsed="1"/>
-    <w:lsdException w:name="annotation subject" w:semiHidden="1" w:unhideWhenUsed="1"/>
-    <w:lsdException w:name="No List" w:semiHidden="1" w:unhideWhenUsed="1"/>
-    <w:lsdException w:name="Outline List 1" w:semiHidden="1" w:unhideWhenUsed="1"/>
-    <w:lsdException w:name="Outline List 2" w:semiHidden="1" w:unhideWhenUsed="1"/>
-    <w:lsdException w:name="Outline List 3" w:semiHidden="1" w:unhideWhenUsed="1"/>
-    <w:lsdException w:name="Table Simple 1" w:semiHidden="1" w:unhideWhenUsed="1"/>
-    <w:lsdException w:name="Table Simple 2" w:semiHidden="1" w:unhideWhenUsed="1"/>
-    <w:lsdException w:name="Table Simple 3" w:semiHidden="1" w:unhideWhenUsed="1"/>
-    <w:lsdException w:name="Table Classic 1" w:semiHidden="1" w:unhideWhenUsed="1"/>
-    <w:lsdException w:name="Table Classic 2" w:semiHidden="1" w:unhideWhenUsed="1"/>
-    <w:lsdException w:name="Table Classic 3" w:semiHidden="1" w:unhideWhenUsed="1"/>
-    <w:lsdException w:name="Table Classic 4" w:semiHidden="1" w:unhideWhenUsed="1"/>
-    <w:lsdException w:name="Table Colorful 1" w:semiHidden="1" w:unhideWhenUsed="1"/>
-    <w:lsdException w:name="Table Colorful 2" w:semiHidden="1" w:unhideWhenUsed="1"/>
-    <w:lsdException w:name="Table Colorful 3" w:semiHidden="1" w:unhideWhenUsed="1"/>
-    <w:lsdException w:name="Table Columns 1" w:semiHidden="1" w:unhideWhenUsed="1"/>
-    <w:lsdException w:name="Table Columns 2" w:semiHidden="1" w:unhideWhenUsed="1"/>
-    <w:lsdException w:name="Table Columns 3" w:semiHidden="1" w:unhideWhenUsed="1"/>
-    <w:lsdException w:name="Table Columns 4" w:semiHidden="1" w:unhideWhenUsed="1"/>
-    <w:lsdException w:name="Table Columns 5" w:semiHidden="1" w:unhideWhenUsed="1"/>
-    <w:lsdException w:name="Table Grid 1" w:semiHidden="1" w:unhideWhenUsed="1"/>
-    <w:lsdException w:name="Table Grid 2" w:semiHidden="1" w:unhideWhenUsed="1"/>
-    <w:lsdException w:name="Table Grid 3" w:semiHidden="1" w:unhideWhenUsed="1"/>
-    <w:lsdException w:name="Table Grid 4" w:semiHidden="1" w:unhideWhenUsed="1"/>
-    <w:lsdException w:name="Table Grid 5" w:semiHidden="1" w:unhideWhenUsed="1"/>
-    <w:lsdException w:name="Table Grid 6" w:semiHidden="1" w:unhideWhenUsed="1"/>
-    <w:lsdException w:name="Table Grid 7" w:semiHidden="1" w:unhideWhenUsed="1"/>
-    <w:lsdException w:name="Table Grid 8" w:semiHidden="1" w:unhideWhenUsed="1"/>
-    <w:lsdException w:name="Table List 1" w:semiHidden="1" w:unhideWhenUsed="1"/>
-    <w:lsdException w:name="Table List 2" w:semiHidden="1" w:unhideWhenUsed="1"/>
-    <w:lsdException w:name="Table List 3" w:semiHidden="1" w:unhideWhenUsed="1"/>
-    <w:lsdException w:name="Table List 4" w:semiHidden="1" w:unhideWhenUsed="1"/>
-    <w:lsdException w:name="Table List 5" w:semiHidden="1" w:unhideWhenUsed="1"/>
-    <w:lsdException w:name="Table List 6" w:semiHidden="1" w:unhideWhenUsed="1"/>
-    <w:lsdException w:name="Table List 7" w:semiHidden="1" w:unhideWhenUsed="1"/>
-    <w:lsdException w:name="Table List 8" w:semiHidden="1" w:unhideWhenUsed="1"/>
-    <w:lsdException w:name="Table 3D effects 1" w:semiHidden="1" w:unhideWhenUsed="1"/>
-    <w:lsdException w:name="Table 3D effects 2" w:semiHidden="1" w:unhideWhenUsed="1"/>
-    <w:lsdException w:name="Table 3D effects 3" w:semiHidden="1" w:unhideWhenUsed="1"/>
-    <w:lsdException w:name="Table Contemporary" w:semiHidden="1" w:unhideWhenUsed="1"/>
-    <w:lsdException w:name="Table Elegant" w:semiHidden="1" w:unhideWhenUsed="1"/>
-    <w:lsdException w:name="Table Professional" w:semiHidden="1" w:unhideWhenUsed="1"/>
-    <w:lsdException w:name="Table Subtle 1" w:semiHidden="1" w:unhideWhenUsed="1"/>
-    <w:lsdException w:name="Table Subtle 2" w:semiHidden="1" w:unhideWhenUsed="1"/>
-    <w:lsdException w:name="Table Web 1" w:semiHidden="1" w:unhideWhenUsed="1"/>
-    <w:lsdException w:name="Table Web 2" w:semiHidden="1" w:unhideWhenUsed="1"/>
-    <w:lsdException w:name="Table Web 3" w:semiHidden="1" w:unhideWhenUsed="1"/>
-    <w:lsdException w:name="Balloon Text" w:semiHidden="1" w:unhideWhenUsed="1"/>
-    <w:lsdException w:name="Table Grid" w:uiPriority="59"/>
-    <w:lsdException w:name="Table Theme" w:semiHidden="1" w:unhideWhenUsed="1"/>
-    <w:lsdException w:name="Placeholder Text" w:semiHidden="1"/>
-    <w:lsdException w:name="No Spacing" w:uiPriority="1" w:qFormat="1"/>
-    <w:lsdException w:name="Light Shading" w:uiPriority="60"/>
-    <w:lsdException w:name="Light List" w:uiPriority="61"/>
-    <w:lsdException w:name="Light Grid" w:uiPriority="62"/>
-    <w:lsdException w:name="Medium Shading 1" w:uiPriority="63"/>
-    <w:lsdException w:name="Medium Shading 2" w:uiPriority="64"/>
-    <w:lsdException w:name="Medium List 1" w:uiPriority="65"/>
-    <w:lsdException w:name="Medium List 2" w:uiPriority="66"/>
-    <w:lsdException w:name="Medium Grid 1" w:uiPriority="67"/>
-    <w:lsdException w:name="Medium Grid 2" w:uiPriority="68"/>
-    <w:lsdException w:name="Medium Grid 3" w:uiPriority="69"/>
-    <w:lsdException w:name="Dark List" w:uiPriority="70"/>
-    <w:lsdException w:name="Colorful Shading" w:uiPriority="71"/>
-    <w:lsdException w:name="Colorful List" w:uiPriority="72"/>
-    <w:lsdException w:name="Colorful Grid" w:uiPriority="73"/>
-    <w:lsdException w:name="Light Shading Accent 1" w:uiPriority="60"/>
-    <w:lsdException w:name="Light List Accent 1" w:uiPriority="61"/>
-    <w:lsdException w:name="Light Grid Accent 1" w:uiPriority="62"/>
-    <w:lsdException w:name="Medium Shading 1 Accent 1" w:uiPriority="63"/>
-    <w:lsdException w:name="Medium Shading 2 Accent 1" w:uiPriority="64"/>
-    <w:lsdException w:name="Medium List 1 Accent 1" w:uiPriority="65"/>
-    <w:lsdException w:name="Revision" w:semiHidden="1"/>
-    <w:lsdException w:name="List Paragraph" w:uiPriority="34" w:qFormat="1"/>
-    <w:lsdException w:name="Quote" w:uiPriority="29" w:qFormat="1"/>
-    <w:lsdException w:name="Intense Quote" w:uiPriority="30" w:qFormat="1"/>
-    <w:lsdException w:name="Medium List 2 Accent 1" w:uiPriority="66"/>
-    <w:lsdException w:name="Medium Grid 1 Accent 1" w:uiPriority="67"/>
-    <w:lsdException w:name="Medium Grid 2 Accent 1" w:uiPriority="68"/>
-    <w:lsdException w:name="Medium Grid 3 Accent 1" w:uiPriority="69"/>
-    <w:lsdException w:name="Dark List Accent 1" w:uiPriority="70"/>
-    <w:lsdException w:name="Colorful Shading Accent 1" w:uiPriority="71"/>
-    <w:lsdException w:name="Colorful List Accent 1" w:uiPriority="72"/>
-    <w:lsdException w:name="Colorful Grid Accent 1" w:uiPriority="73"/>
-    <w:lsdException w:name="Light Shading Accent 2" w:uiPriority="60"/>
-    <w:lsdException w:name="Light List Accent 2" w:uiPriority="61"/>
-    <w:lsdException w:name="Light Grid Accent 2" w:uiPriority="62"/>
-    <w:lsdException w:name="Medium Shading 1 Accent 2" w:uiPriority="63"/>
-    <w:lsdException w:name="Medium Shading 2 Accent 2" w:uiPriority="64"/>
-    <w:lsdException w:name="Medium List 1 Accent 2" w:uiPriority="65"/>
-    <w:lsdException w:name="Medium List 2 Accent 2" w:uiPriority="66"/>
-    <w:lsdException w:name="Medium Grid 1 Accent 2" w:uiPriority="67"/>
-    <w:lsdException w:name="Medium Grid 2 Accent 2" w:uiPriority="68"/>
-    <w:lsdException w:name="Medium Grid 3 Accent 2" w:uiPriority="69"/>
-    <w:lsdException w:name="Dark List Accent 2" w:uiPriority="70"/>
-    <w:lsdException w:name="Colorful Shading Accent 2" w:uiPriority="71"/>
-    <w:lsdException w:name="Colorful List Accent 2" w:uiPriority="72"/>
-    <w:lsdException w:name="Colorful Grid Accent 2" w:uiPriority="73"/>
-    <w:lsdException w:name="Light Shading Accent 3" w:uiPriority="60"/>
-    <w:lsdException w:name="Light List Accent 3" w:uiPriority="61"/>
-    <w:lsdException w:name="Light Grid Accent 3" w:uiPriority="62"/>
-    <w:lsdException w:name="Medium Shading 1 Accent 3" w:uiPriority="63"/>
-    <w:lsdException w:name="Medium Shading 2 Accent 3" w:uiPriority="64"/>
-    <w:lsdException w:name="Medium List 1 Accent 3" w:uiPriority="65"/>
-    <w:lsdException w:name="Medium List 2 Accent 3" w:uiPriority="66"/>
-    <w:lsdException w:name="Medium Grid 1 Accent 3" w:uiPriority="67"/>
-    <w:lsdException w:name="Medium Grid 2 Accent 3" w:uiPriority="68"/>
-    <w:lsdException w:name="Medium Grid 3 Accent 3" w:uiPriority="69"/>
-    <w:lsdException w:name="Dark List Accent 3" w:uiPriority="70"/>
-    <w:lsdException w:name="Colorful Shading Accent 3" w:uiPriority="71"/>
-    <w:lsdException w:name="Colorful List Accent 3" w:uiPriority="72"/>
-    <w:lsdException w:name="Colorful Grid Accent 3" w:uiPriority="73"/>
-    <w:lsdException w:name="Light Shading Accent 4" w:uiPriority="60"/>
-    <w:lsdException w:name="Light List Accent 4" w:uiPriority="61"/>
-    <w:lsdException w:name="Light Grid Accent 4" w:uiPriority="62"/>
-    <w:lsdException w:name="Medium Shading 1 Accent 4" w:uiPriority="63"/>
-    <w:lsdException w:name="Medium Shading 2 Accent 4" w:uiPriority="64"/>
-    <w:lsdException w:name="Medium List 1 Accent 4" w:uiPriority="65"/>
-    <w:lsdException w:name="Medium List 2 Accent 4" w:uiPriority="66"/>
-    <w:lsdException w:name="Medium Grid 1 Accent 4" w:uiPriority="67"/>
-    <w:lsdException w:name="Medium Grid 2 Accent 4" w:uiPriority="68"/>
-    <w:lsdException w:name="Medium Grid 3 Accent 4" w:uiPriority="69"/>
-    <w:lsdException w:name="Dark List Accent 4" w:uiPriority="70"/>
-    <w:lsdException w:name="Colorful Shading Accent 4" w:uiPriority="71"/>
-    <w:lsdException w:name="Colorful List Accent 4" w:uiPriority="72"/>
-    <w:lsdException w:name="Colorful Grid Accent 4" w:uiPriority="73"/>
-    <w:lsdException w:name="Light Shading Accent 5" w:uiPriority="60"/>
-    <w:lsdException w:name="Light List Accent 5" w:uiPriority="61"/>
-    <w:lsdException w:name="Light Grid Accent 5" w:uiPriority="62"/>
-    <w:lsdException w:name="Medium Shading 1 Accent 5" w:uiPriority="63"/>
-    <w:lsdException w:name="Medium Shading 2 Accent 5" w:uiPriority="64"/>
-    <w:lsdException w:name="Medium List 1 Accent 5" w:uiPriority="65"/>
-    <w:lsdException w:name="Medium List 2 Accent 5" w:uiPriority="66"/>
-    <w:lsdException w:name="Medium Grid 1 Accent 5" w:uiPriority="67"/>
-    <w:lsdException w:name="Medium Grid 2 Accent 5" w:uiPriority="68"/>
-    <w:lsdException w:name="Medium Grid 3 Accent 5" w:uiPriority="69"/>
-    <w:lsdException w:name="Dark List Accent 5" w:uiPriority="70"/>
-    <w:lsdException w:name="Colorful Shading Accent 5" w:uiPriority="71"/>
-    <w:lsdException w:name="Colorful List Accent 5" w:uiPriority="72"/>
-    <w:lsdException w:name="Colorful Grid Accent 5" w:uiPriority="73"/>
-    <w:lsdException w:name="Light Shading Accent 6" w:uiPriority="60"/>
-    <w:lsdException w:name="Light List Accent 6" w:uiPriority="61"/>
-    <w:lsdException w:name="Light Grid Accent 6" w:uiPriority="62"/>
-    <w:lsdException w:name="Medium Shading 1 Accent 6" w:uiPriority="63"/>
-    <w:lsdException w:name="Medium Shading 2 Accent 6" w:uiPriority="64"/>
-    <w:lsdException w:name="Medium List 1 Accent 6" w:uiPriority="65"/>
-    <w:lsdException w:name="Medium List 2 Accent 6" w:uiPriority="66"/>
-    <w:lsdException w:name="Medium Grid 1 Accent 6" w:uiPriority="67"/>
-    <w:lsdException w:name="Medium Grid 2 Accent 6" w:uiPriority="68"/>
-    <w:lsdException w:name="Medium Grid 3 Accent 6" w:uiPriority="69"/>
-    <w:lsdException w:name="Dark List Accent 6" w:uiPriority="70"/>
-    <w:lsdException w:name="Colorful Shading Accent 6" w:uiPriority="71"/>
-    <w:lsdException w:name="Colorful List Accent 6" w:uiPriority="72"/>
-    <w:lsdException w:name="Colorful Grid Accent 6" w:uiPriority="73"/>
-    <w:lsdException w:name="Subtle Emphasis" w:uiPriority="19" w:qFormat="1"/>
-    <w:lsdException w:name="Intense Emphasis" w:uiPriority="21" w:qFormat="1"/>
-    <w:lsdException w:name="Subtle Reference" w:uiPriority="31" w:qFormat="1"/>
-    <w:lsdException w:name="Intense Reference" w:uiPriority="32" w:qFormat="1"/>
-    <w:lsdException w:name="Book Title" w:uiPriority="33" w:qFormat="1"/>
-    <w:lsdException w:name="Bibliography" w:semiHidden="1" w:uiPriority="37" w:unhideWhenUsed="1"/>
-    <w:lsdException w:name="TOC Heading" w:semiHidden="1" w:uiPriority="39" w:unhideWhenUsed="1" w:qFormat="1"/>
-    <w:lsdException w:name="Plain Table 1" w:uiPriority="41"/>
-    <w:lsdException w:name="Plain Table 2" w:uiPriority="42"/>
-    <w:lsdException w:name="Plain Table 3" w:uiPriority="43"/>
-    <w:lsdException w:name="Plain Table 4" w:uiPriority="44"/>
-    <w:lsdException w:name="Plain Table 5" w:uiPriority="45"/>
-    <w:lsdException w:name="Grid Table Light" w:uiPriority="40"/>
-    <w:lsdException w:name="Grid Table 1 Light" w:uiPriority="46"/>
-    <w:lsdException w:name="Grid Table 2" w:uiPriority="47"/>
-    <w:lsdException w:name="Grid Table 3" w:uiPriority="48"/>
-    <w:lsdException w:name="Grid Table 4" w:uiPriority="49"/>
-    <w:lsdException w:name="Grid Table 5 Dark" w:uiPriority="50"/>
-    <w:lsdException w:name="Grid Table 6 Colorful" w:uiPriority="51"/>
-    <w:lsdException w:name="Grid Table 7 Colorful" w:uiPriority="52"/>
-    <w:lsdException w:name="Grid Table 1 Light Accent 1" w:uiPriority="46"/>
-    <w:lsdException w:name="Grid Table 2 Accent 1" w:uiPriority="47"/>
-    <w:lsdException w:name="Grid Table 3 Accent 1" w:uiPriority="48"/>
-    <w:lsdException w:name="Grid Table 4 Accent 1" w:uiPriority="49"/>
-    <w:lsdException w:name="Grid Table 5 Dark Accent 1" w:uiPriority="50"/>
-    <w:lsdException w:name="Grid Table 6 Colorful Accent 1" w:uiPriority="51"/>
-    <w:lsdException w:name="Grid Table 7 Colorful Accent 1" w:uiPriority="52"/>
-    <w:lsdException w:name="Grid Table 1 Light Accent 2" w:uiPriority="46"/>
-    <w:lsdException w:name="Grid Table 2 Accent 2" w:uiPriority="47"/>
-    <w:lsdException w:name="Grid Table 3 Accent 2" w:uiPriority="48"/>
-    <w:lsdException w:name="Grid Table 4 Accent 2" w:uiPriority="49"/>
-    <w:lsdException w:name="Grid Table 5 Dark Accent 2" w:uiPriority="50"/>
-    <w:lsdException w:name="Grid Table 6 Colorful Accent 2" w:uiPriority="51"/>
-    <w:lsdException w:name="Grid Table 7 Colorful Accent 2" w:uiPriority="52"/>
-    <w:lsdException w:name="Grid Table 1 Light Accent 3" w:uiPriority="46"/>
-    <w:lsdException w:name="Grid Table 2 Accent 3" w:uiPriority="47"/>
-    <w:lsdException w:name="Grid Table 3 Accent 3" w:uiPriority="48"/>
-    <w:lsdException w:name="Grid Table 4 Accent 3" w:uiPriority="49"/>
-    <w:lsdException w:name="Grid Table 5 Dark Accent 3" w:uiPriority="50"/>
-    <w:lsdException w:name="Grid Table 6 Colorful Accent 3" w:uiPriority="51"/>
-    <w:lsdException w:name="Grid Table 7 Colorful Accent 3" w:uiPriority="52"/>
-    <w:lsdException w:name="Grid Table 1 Light Accent 4" w:uiPriority="46"/>
-    <w:lsdException w:name="Grid Table 2 Accent 4" w:uiPriority="47"/>
-    <w:lsdException w:name="Grid Table 3 Accent 4" w:uiPriority="48"/>
-    <w:lsdException w:name="Grid Table 4 Accent 4" w:uiPriority="49"/>
-    <w:lsdException w:name="Grid Table 5 Dark Accent 4" w:uiPriority="50"/>
-    <w:lsdException w:name="Grid Table 6 Colorful Accent 4" w:uiPriority="51"/>
-    <w:lsdException w:name="Grid Table 7 Colorful Accent 4" w:uiPriority="52"/>
-    <w:lsdException w:name="Grid Table 1 Light Accent 5" w:uiPriority="46"/>
-    <w:lsdException w:name="Grid Table 2 Accent 5" w:uiPriority="47"/>
-    <w:lsdException w:name="Grid Table 3 Accent 5" w:uiPriority="48"/>
-    <w:lsdException w:name="Grid Table 4 Accent 5" w:uiPriority="49"/>
-    <w:lsdException w:name="Grid Table 5 Dark Accent 5" w:uiPriority="50"/>
-    <w:lsdException w:name="Grid Table 6 Colorful Accent 5" w:uiPriority="51"/>
-    <w:lsdException w:name="Grid Table 7 Colorful Accent 5" w:uiPriority="52"/>
-    <w:lsdException w:name="Grid Table 1 Light Accent 6" w:uiPriority="46"/>
-    <w:lsdException w:name="Grid Table 2 Accent 6" w:uiPriority="47"/>
-    <w:lsdException w:name="Grid Table 3 Accent 6" w:uiPriority="48"/>
-    <w:lsdException w:name="Grid Table 4 Accent 6" w:uiPriority="49"/>
-    <w:lsdException w:name="Grid Table 5 Dark Accent 6" w:uiPriority="50"/>
-    <w:lsdException w:name="Grid Table 6 Colorful Accent 6" w:uiPriority="51"/>
-    <w:lsdException w:name="Grid Table 7 Colorful Accent 6" w:uiPriority="52"/>
-    <w:lsdException w:name="List Table 1 Light" w:uiPriority="46"/>
-    <w:lsdException w:name="List Table 2" w:uiPriority="47"/>
-    <w:lsdException w:name="List Table 3" w:uiPriority="48"/>
-    <w:lsdException w:name="List Table 4" w:uiPriority="49"/>
-    <w:lsdException w:name="List Table 5 Dark" w:uiPriority="50"/>
-    <w:lsdException w:name="List Table 6 Colorful" w:uiPriority="51"/>
-    <w:lsdException w:name="List Table 7 Colorful" w:uiPriority="52"/>
-    <w:lsdException w:name="List Table 1 Light Accent 1" w:uiPriority="46"/>
-    <w:lsdException w:name="List Table 2 Accent 1" w:uiPriority="47"/>
-    <w:lsdException w:name="List Table 3 Accent 1" w:uiPriority="48"/>
-    <w:lsdException w:name="List Table 4 Accent 1" w:uiPriority="49"/>
-    <w:lsdException w:name="List Table 5 Dark Accent 1" w:uiPriority="50"/>
-    <w:lsdException w:name="List Table 6 Colorful Accent 1" w:uiPriority="51"/>
-    <w:lsdException w:name="List Table 7 Colorful Accent 1" w:uiPriority="52"/>
-    <w:lsdException w:name="List Table 1 Light Accent 2" w:uiPriority="46"/>
-    <w:lsdException w:name="List Table 2 Accent 2" w:uiPriority="47"/>
-    <w:lsdException w:name="List Table 3 Accent 2" w:uiPriority="48"/>
-    <w:lsdException w:name="List Table 4 Accent 2" w:uiPriority="49"/>
-    <w:lsdException w:name="List Table 5 Dark Accent 2" w:uiPriority="50"/>
-    <w:lsdException w:name="List Table 6 Colorful Accent 2" w:uiPriority="51"/>
-    <w:lsdException w:name="List Table 7 Colorful Accent 2" w:uiPriority="52"/>
-    <w:lsdException w:name="List Table 1 Light Accent 3" w:uiPriority="46"/>
-    <w:lsdException w:name="List Table 2 Accent 3" w:uiPriority="47"/>
-    <w:lsdException w:name="List Table 3 Accent 3" w:uiPriority="48"/>
-    <w:lsdException w:name="List Table 4 Accent 3" w:uiPriority="49"/>
-    <w:lsdException w:name="List Table 5 Dark Accent 3" w:uiPriority="50"/>
-    <w:lsdException w:name="List Table 6 Colorful Accent 3" w:uiPriority="51"/>
-    <w:lsdException w:name="List Table 7 Colorful Accent 3" w:uiPriority="52"/>
-    <w:lsdException w:name="List Table 1 Light Accent 4" w:uiPriority="46"/>
-    <w:lsdException w:name="List Table 2 Accent 4" w:uiPriority="47"/>
-    <w:lsdException w:name="List Table 3 Accent 4" w:uiPriority="48"/>
-    <w:lsdException w:name="List Table 4 Accent 4" w:uiPriority="49"/>
-    <w:lsdException w:name="List Table 5 Dark Accent 4" w:uiPriority="50"/>
-    <w:lsdException w:name="List Table 6 Colorful Accent 4" w:uiPriority="51"/>
-    <w:lsdException w:name="List Table 7 Colorful Accent 4" w:uiPriority="52"/>
-    <w:lsdException w:name="List Table 1 Light Accent 5" w:uiPriority="46"/>
-    <w:lsdException w:name="List Table 2 Accent 5" w:uiPriority="47"/>
-    <w:lsdException w:name="List Table 3 Accent 5" w:uiPriority="48"/>
-    <w:lsdException w:name="List Table 4 Accent 5" w:uiPriority="49"/>
-    <w:lsdException w:name="List Table 5 Dark Accent 5" w:uiPriority="50"/>
-    <w:lsdException w:name="List Table 6 Colorful Accent 5" w:uiPriority="51"/>
-    <w:lsdException w:name="List Table 7 Colorful Accent 5" w:uiPriority="52"/>
-    <w:lsdException w:name="List Table 1 Light Accent 6" w:uiPriority="46"/>
-    <w:lsdException w:name="List Table 2 Accent 6" w:uiPriority="47"/>
-    <w:lsdException w:name="List Table 3 Accent 6" w:uiPriority="48"/>
-    <w:lsdException w:name="List Table 4 Accent 6" w:uiPriority="49"/>
-    <w:lsdException w:name="List Table 5 Dark Accent 6" w:uiPriority="50"/>
-    <w:lsdException w:name="List Table 6 Colorful Accent 6" w:uiPriority="51"/>
-    <w:lsdException w:name="List Table 7 Colorful Accent 6" w:uiPriority="52"/>
+  <w:latentStyles w:defLockedState="0" w:defUIPriority="99" w:defSemiHidden="1" w:defUnhideWhenUsed="1" w:defQFormat="0" w:count="267">
+    <w:lsdException w:name="Normal" w:semiHidden="0" w:uiPriority="0" w:unhideWhenUsed="0" w:qFormat="1"/>
+    <w:lsdException w:name="heading 1" w:semiHidden="0" w:uiPriority="9" w:unhideWhenUsed="0" w:qFormat="1"/>
+    <w:lsdException w:name="heading 2" w:uiPriority="9" w:qFormat="1"/>
+    <w:lsdException w:name="heading 3" w:uiPriority="9" w:qFormat="1"/>
+    <w:lsdException w:name="heading 4" w:uiPriority="9" w:qFormat="1"/>
+    <w:lsdException w:name="heading 5" w:uiPriority="9" w:qFormat="1"/>
+    <w:lsdException w:name="heading 6" w:uiPriority="9" w:qFormat="1"/>
+    <w:lsdException w:name="heading 7" w:uiPriority="9" w:qFormat="1"/>
+    <w:lsdException w:name="heading 8" w:uiPriority="9" w:qFormat="1"/>
+    <w:lsdException w:name="heading 9" w:uiPriority="9" w:qFormat="1"/>
+    <w:lsdException w:name="toc 1" w:uiPriority="39"/>
+    <w:lsdException w:name="toc 2" w:uiPriority="39"/>
+    <w:lsdException w:name="toc 3" w:uiPriority="39"/>
+    <w:lsdException w:name="toc 4" w:uiPriority="39"/>
+    <w:lsdException w:name="toc 5" w:uiPriority="39"/>
+    <w:lsdException w:name="toc 6" w:uiPriority="39"/>
+    <w:lsdException w:name="toc 7" w:uiPriority="39"/>
+    <w:lsdException w:name="toc 8" w:uiPriority="39"/>
+    <w:lsdException w:name="toc 9" w:uiPriority="39"/>
+    <w:lsdException w:name="caption" w:uiPriority="35" w:qFormat="1"/>
+    <w:lsdException w:name="Title" w:semiHidden="0" w:uiPriority="10" w:unhideWhenUsed="0" w:qFormat="1"/>
+    <w:lsdException w:name="Default Paragraph Font" w:uiPriority="1"/>
+    <w:lsdException w:name="Subtitle" w:semiHidden="0" w:uiPriority="11" w:unhideWhenUsed="0" w:qFormat="1"/>
+    <w:lsdException w:name="Strong" w:semiHidden="0" w:uiPriority="22" w:unhideWhenUsed="0" w:qFormat="1"/>
+    <w:lsdException w:name="Emphasis" w:semiHidden="0" w:uiPriority="20" w:unhideWhenUsed="0" w:qFormat="1"/>
+    <w:lsdException w:name="Table Grid" w:semiHidden="0" w:uiPriority="59" w:unhideWhenUsed="0"/>
+    <w:lsdException w:name="Placeholder Text" w:unhideWhenUsed="0"/>
+    <w:lsdException w:name="No Spacing" w:semiHidden="0" w:uiPriority="1" w:unhideWhenUsed="0" w:qFormat="1"/>
+    <w:lsdException w:name="Light Shading" w:semiHidden="0" w:uiPriority="60" w:unhideWhenUsed="0"/>
+    <w:lsdException w:name="Light List" w:semiHidden="0" w:uiPriority="61" w:unhideWhenUsed="0"/>
+    <w:lsdException w:name="Light Grid" w:semiHidden="0" w:uiPriority="62" w:unhideWhenUsed="0"/>
+    <w:lsdException w:name="Medium Shading 1" w:semiHidden="0" w:uiPriority="63" w:unhideWhenUsed="0"/>
+    <w:lsdException w:name="Medium Shading 2" w:semiHidden="0" w:uiPriority="64" w:unhideWhenUsed="0"/>
+    <w:lsdException w:name="Medium List 1" w:semiHidden="0" w:uiPriority="65" w:unhideWhenUsed="0"/>
+    <w:lsdException w:name="Medium List 2" w:semiHidden="0" w:uiPriority="66" w:unhideWhenUsed="0"/>
+    <w:lsdException w:name="Medium Grid 1" w:semiHidden="0" w:uiPriority="67" w:unhideWhenUsed="0"/>
+    <w:lsdException w:name="Medium Grid 2" w:semiHidden="0" w:uiPriority="68" w:unhideWhenUsed="0"/>
+    <w:lsdException w:name="Medium Grid 3" w:semiHidden="0" w:uiPriority="69" w:unhideWhenUsed="0"/>
+    <w:lsdException w:name="Dark List" w:semiHidden="0" w:uiPriority="70" w:unhideWhenUsed="0"/>
+    <w:lsdException w:name="Colorful Shading" w:semiHidden="0" w:uiPriority="71" w:unhideWhenUsed="0"/>
+    <w:lsdException w:name="Colorful List" w:semiHidden="0" w:uiPriority="72" w:unhideWhenUsed="0"/>
+    <w:lsdException w:name="Colorful Grid" w:semiHidden="0" w:uiPriority="73" w:unhideWhenUsed="0"/>
+    <w:lsdException w:name="Light Shading Accent 1" w:semiHidden="0" w:uiPriority="60" w:unhideWhenUsed="0"/>
+    <w:lsdException w:name="Light List Accent 1" w:semiHidden="0" w:uiPriority="61" w:unhideWhenUsed="0"/>
+    <w:lsdException w:name="Light Grid Accent 1" w:semiHidden="0" w:uiPriority="62" w:unhideWhenUsed="0"/>
+    <w:lsdException w:name="Medium Shading 1 Accent 1" w:semiHidden="0" w:uiPriority="63" w:unhideWhenUsed="0"/>
+    <w:lsdException w:name="Medium Shading 2 Accent 1" w:semiHidden="0" w:uiPriority="64" w:unhideWhenUsed="0"/>
+    <w:lsdException w:name="Medium List 1 Accent 1" w:semiHidden="0" w:uiPriority="65" w:unhideWhenUsed="0"/>
+    <w:lsdException w:name="Revision" w:unhideWhenUsed="0"/>
+    <w:lsdException w:name="List Paragraph" w:semiHidden="0" w:uiPriority="34" w:unhideWhenUsed="0" w:qFormat="1"/>
+    <w:lsdException w:name="Quote" w:semiHidden="0" w:uiPriority="29" w:unhideWhenUsed="0" w:qFormat="1"/>
+    <w:lsdException w:name="Intense Quote" w:semiHidden="0" w:uiPriority="30" w:unhideWhenUsed="0" w:qFormat="1"/>
+    <w:lsdException w:name="Medium List 2 Accent 1" w:semiHidden="0" w:uiPriority="66" w:unhideWhenUsed="0"/>
+    <w:lsdException w:name="Medium Grid 1 Accent 1" w:semiHidden="0" w:uiPriority="67" w:unhideWhenUsed="0"/>
+    <w:lsdException w:name="Medium Grid 2 Accent 1" w:semiHidden="0" w:uiPriority="68" w:unhideWhenUsed="0"/>
+    <w:lsdException w:name="Medium Grid 3 Accent 1" w:semiHidden="0" w:uiPriority="69" w:unhideWhenUsed="0"/>
+    <w:lsdException w:name="Dark List Accent 1" w:semiHidden="0" w:uiPriority="70" w:unhideWhenUsed="0"/>
+    <w:lsdException w:name="Colorful Shading Accent 1" w:semiHidden="0" w:uiPriority="71" w:unhideWhenUsed="0"/>
+    <w:lsdException w:name="Colorful List Accent 1" w:semiHidden="0" w:uiPriority="72" w:unhideWhenUsed="0"/>
+    <w:lsdException w:name="Colorful Grid Accent 1" w:semiHidden="0" w:uiPriority="73" w:unhideWhenUsed="0"/>
+    <w:lsdException w:name="Light Shading Accent 2" w:semiHidden="0" w:uiPriority="60" w:unhideWhenUsed="0"/>
+    <w:lsdException w:name="Light List Accent 2" w:semiHidden="0" w:uiPriority="61" w:unhideWhenUsed="0"/>
+    <w:lsdException w:name="Light Grid Accent 2" w:semiHidden="0" w:uiPriority="62" w:unhideWhenUsed="0"/>
+    <w:lsdException w:name="Medium Shading 1 Accent 2" w:semiHidden="0" w:uiPriority="63" w:unhideWhenUsed="0"/>
+    <w:lsdException w:name="Medium Shading 2 Accent 2" w:semiHidden="0" w:uiPriority="64" w:unhideWhenUsed="0"/>
+    <w:lsdException w:name="Medium List 1 Accent 2" w:semiHidden="0" w:uiPriority="65" w:unhideWhenUsed="0"/>
+    <w:lsdException w:name="Medium List 2 Accent 2" w:semiHidden="0" w:uiPriority="66" w:unhideWhenUsed="0"/>
+    <w:lsdException w:name="Medium Grid 1 Accent 2" w:semiHidden="0" w:uiPriority="67" w:unhideWhenUsed="0"/>
+    <w:lsdException w:name="Medium Grid 2 Accent 2" w:semiHidden="0" w:uiPriority="68" w:unhideWhenUsed="0"/>
+    <w:lsdException w:name="Medium Grid 3 Accent 2" w:semiHidden="0" w:uiPriority="69" w:unhideWhenUsed="0"/>
+    <w:lsdException w:name="Dark List Accent 2" w:semiHidden="0" w:uiPriority="70" w:unhideWhenUsed="0"/>
+    <w:lsdException w:name="Colorful Shading Accent 2" w:semiHidden="0" w:uiPriority="71" w:unhideWhenUsed="0"/>
+    <w:lsdException w:name="Colorful List Accent 2" w:semiHidden="0" w:uiPriority="72" w:unhideWhenUsed="0"/>
+    <w:lsdException w:name="Colorful Grid Accent 2" w:semiHidden="0" w:uiPriority="73" w:unhideWhenUsed="0"/>
+    <w:lsdException w:name="Light Shading Accent 3" w:semiHidden="0" w:uiPriority="60" w:unhideWhenUsed="0"/>
+    <w:lsdException w:name="Light List Accent 3" w:semiHidden="0" w:uiPriority="61" w:unhideWhenUsed="0"/>
+    <w:lsdException w:name="Light Grid Accent 3" w:semiHidden="0" w:uiPriority="62" w:unhideWhenUsed="0"/>
+    <w:lsdException w:name="Medium Shading 1 Accent 3" w:semiHidden="0" w:uiPriority="63" w:unhideWhenUsed="0"/>
+    <w:lsdException w:name="Medium Shading 2 Accent 3" w:semiHidden="0" w:uiPriority="64" w:unhideWhenUsed="0"/>
+    <w:lsdException w:name="Medium List 1 Accent 3" w:semiHidden="0" w:uiPriority="65" w:unhideWhenUsed="0"/>
+    <w:lsdException w:name="Medium List 2 Accent 3" w:semiHidden="0" w:uiPriority="66" w:unhideWhenUsed="0"/>
+    <w:lsdException w:name="Medium Grid 1 Accent 3" w:semiHidden="0" w:uiPriority="67" w:unhideWhenUsed="0"/>
+    <w:lsdException w:name="Medium Grid 2 Accent 3" w:semiHidden="0" w:uiPriority="68" w:unhideWhenUsed="0"/>
+    <w:lsdException w:name="Medium Grid 3 Accent 3" w:semiHidden="0" w:uiPriority="69" w:unhideWhenUsed="0"/>
+    <w:lsdException w:name="Dark List Accent 3" w:semiHidden="0" w:uiPriority="70" w:unhideWhenUsed="0"/>
+    <w:lsdException w:name="Colorful Shading Accent 3" w:semiHidden="0" w:uiPriority="71" w:unhideWhenUsed="0"/>
+    <w:lsdException w:name="Colorful List Accent 3" w:semiHidden="0" w:uiPriority="72" w:unhideWhenUsed="0"/>
+    <w:lsdException w:name="Colorful Grid Accent 3" w:semiHidden="0" w:uiPriority="73" w:unhideWhenUsed="0"/>
+    <w:lsdException w:name="Light Shading Accent 4" w:semiHidden="0" w:uiPriority="60" w:unhideWhenUsed="0"/>
+    <w:lsdException w:name="Light List Accent 4" w:semiHidden="0" w:uiPriority="61" w:unhideWhenUsed="0"/>
+    <w:lsdException w:name="Light Grid Accent 4" w:semiHidden="0" w:uiPriority="62" w:unhideWhenUsed="0"/>
+    <w:lsdException w:name="Medium Shading 1 Accent 4" w:semiHidden="0" w:uiPriority="63" w:unhideWhenUsed="0"/>
+    <w:lsdException w:name="Medium Shading 2 Accent 4" w:semiHidden="0" w:uiPriority="64" w:unhideWhenUsed="0"/>
+    <w:lsdException w:name="Medium List 1 Accent 4" w:semiHidden="0" w:uiPriority="65" w:unhideWhenUsed="0"/>
+    <w:lsdException w:name="Medium List 2 Accent 4" w:semiHidden="0" w:uiPriority="66" w:unhideWhenUsed="0"/>
+    <w:lsdException w:name="Medium Grid 1 Accent 4" w:semiHidden="0" w:uiPriority="67" w:unhideWhenUsed="0"/>
+    <w:lsdException w:name="Medium Grid 2 Accent 4" w:semiHidden="0" w:uiPriority="68" w:unhideWhenUsed="0"/>
+    <w:lsdException w:name="Medium Grid 3 Accent 4" w:semiHidden="0" w:uiPriority="69" w:unhideWhenUsed="0"/>
+    <w:lsdException w:name="Dark List Accent 4" w:semiHidden="0" w:uiPriority="70" w:unhideWhenUsed="0"/>
+    <w:lsdException w:name="Colorful Shading Accent 4" w:semiHidden="0" w:uiPriority="71" w:unhideWhenUsed="0"/>
+    <w:lsdException w:name="Colorful List Accent 4" w:semiHidden="0" w:uiPriority="72" w:unhideWhenUsed="0"/>
+    <w:lsdException w:name="Colorful Grid Accent 4" w:semiHidden="0" w:uiPriority="73" w:unhideWhenUsed="0"/>
+    <w:lsdException w:name="Light Shading Accent 5" w:semiHidden="0" w:uiPriority="60" w:unhideWhenUsed="0"/>
+    <w:lsdException w:name="Light List Accent 5" w:semiHidden="0" w:uiPriority="61" w:unhideWhenUsed="0"/>
+    <w:lsdException w:name="Light Grid Accent 5" w:semiHidden="0" w:uiPriority="62" w:unhideWhenUsed="0"/>
+    <w:lsdException w:name="Medium Shading 1 Accent 5" w:semiHidden="0" w:uiPriority="63" w:unhideWhenUsed="0"/>
+    <w:lsdException w:name="Medium Shading 2 Accent 5" w:semiHidden="0" w:uiPriority="64" w:unhideWhenUsed="0"/>
+    <w:lsdException w:name="Medium List 1 Accent 5" w:semiHidden="0" w:uiPriority="65" w:unhideWhenUsed="0"/>
+    <w:lsdException w:name="Medium List 2 Accent 5" w:semiHidden="0" w:uiPriority="66" w:unhideWhenUsed="0"/>
+    <w:lsdException w:name="Medium Grid 1 Accent 5" w:semiHidden="0" w:uiPriority="67" w:unhideWhenUsed="0"/>
+    <w:lsdException w:name="Medium Grid 2 Accent 5" w:semiHidden="0" w:uiPriority="68" w:unhideWhenUsed="0"/>
+    <w:lsdException w:name="Medium Grid 3 Accent 5" w:semiHidden="0" w:uiPriority="69" w:unhideWhenUsed="0"/>
+    <w:lsdException w:name="Dark List Accent 5" w:semiHidden="0" w:uiPriority="70" w:unhideWhenUsed="0"/>
+    <w:lsdException w:name="Colorful Shading Accent 5" w:semiHidden="0" w:uiPriority="71" w:unhideWhenUsed="0"/>
+    <w:lsdException w:name="Colorful List Accent 5" w:semiHidden="0" w:uiPriority="72" w:unhideWhenUsed="0"/>
+    <w:lsdException w:name="Colorful Grid Accent 5" w:semiHidden="0" w:uiPriority="73" w:unhideWhenUsed="0"/>
+    <w:lsdException w:name="Light Shading Accent 6" w:semiHidden="0" w:uiPriority="60" w:unhideWhenUsed="0"/>
+    <w:lsdException w:name="Light List Accent 6" w:semiHidden="0" w:uiPriority="61" w:unhideWhenUsed="0"/>
+    <w:lsdException w:name="Light Grid Accent 6" w:semiHidden="0" w:uiPriority="62" w:unhideWhenUsed="0"/>
+    <w:lsdException w:name="Medium Shading 1 Accent 6" w:semiHidden="0" w:uiPriority="63" w:unhideWhenUsed="0"/>
+    <w:lsdException w:name="Medium Shading 2 Accent 6" w:semiHidden="0" w:uiPriority="64" w:unhideWhenUsed="0"/>
+    <w:lsdException w:name="Medium List 1 Accent 6" w:semiHidden="0" w:uiPriority="65" w:unhideWhenUsed="0"/>
+    <w:lsdException w:name="Medium List 2 Accent 6" w:semiHidden="0" w:uiPriority="66" w:unhideWhenUsed="0"/>
+    <w:lsdException w:name="Medium Grid 1 Accent 6" w:semiHidden="0" w:uiPriority="67" w:unhideWhenUsed="0"/>
+    <w:lsdException w:name="Medium Grid 2 Accent 6" w:semiHidden="0" w:uiPriority="68" w:unhideWhenUsed="0"/>
+    <w:lsdException w:name="Medium Grid 3 Accent 6" w:semiHidden="0" w:uiPriority="69" w:unhideWhenUsed="0"/>
+    <w:lsdException w:name="Dark List Accent 6" w:semiHidden="0" w:uiPriority="70" w:unhideWhenUsed="0"/>
+    <w:lsdException w:name="Colorful Shading Accent 6" w:semiHidden="0" w:uiPriority="71" w:unhideWhenUsed="0"/>
+    <w:lsdException w:name="Colorful List Accent 6" w:semiHidden="0" w:uiPriority="72" w:unhideWhenUsed="0"/>
+    <w:lsdException w:name="Colorful Grid Accent 6" w:semiHidden="0" w:uiPriority="73" w:unhideWhenUsed="0"/>
+    <w:lsdException w:name="Subtle Emphasis" w:semiHidden="0" w:uiPriority="19" w:unhideWhenUsed="0" w:qFormat="1"/>
+    <w:lsdException w:name="Intense Emphasis" w:semiHidden="0" w:uiPriority="21" w:unhideWhenUsed="0" w:qFormat="1"/>
+    <w:lsdException w:name="Subtle Reference" w:semiHidden="0" w:uiPriority="31" w:unhideWhenUsed="0" w:qFormat="1"/>
+    <w:lsdException w:name="Intense Reference" w:semiHidden="0" w:uiPriority="32" w:unhideWhenUsed="0" w:qFormat="1"/>
+    <w:lsdException w:name="Book Title" w:semiHidden="0" w:uiPriority="33" w:unhideWhenUsed="0" w:qFormat="1"/>
+    <w:lsdException w:name="Bibliography" w:uiPriority="37"/>
+    <w:lsdException w:name="TOC Heading" w:uiPriority="39" w:qFormat="1"/>
+  </w:latentStyles>
+  <w:style w:type="paragraph" w:default="1" w:styleId="Normal">
+    <w:name w:val="Normal"/>
+    <w:qFormat/>
+  </w:style>
+  <w:style w:type="character" w:default="1" w:styleId="DefaultParagraphFont">
+    <w:name w:val="Default Paragraph Font"/>
+    <w:uiPriority w:val="1"/>
+    <w:semiHidden/>
+    <w:unhideWhenUsed/>
+  </w:style>
+  <w:style w:type="table" w:default="1" w:styleId="TableNormal">
+    <w:name w:val="Normal Table"/>
+    <w:uiPriority w:val="99"/>
+    <w:semiHidden/>
+    <w:unhideWhenUsed/>
+    <w:tblPr>
+      <w:tblInd w:w="0" w:type="dxa"/>
+      <w:tblCellMar>
+        <w:top w:w="0" w:type="dxa"/>
+        <w:left w:w="108" w:type="dxa"/>
+        <w:bottom w:w="0" w:type="dxa"/>
+        <w:right w:w="108" w:type="dxa"/>
+      </w:tblCellMar>
+    </w:tblPr>
+  </w:style>
+  <w:style w:type="numbering" w:default="1" w:styleId="NoList">
+    <w:name w:val="No List"/>
+    <w:uiPriority w:val="99"/>
+    <w:semiHidden/>
+    <w:unhideWhenUsed/>
+  </w:style>
+  <w:style w:type="paragraph" w:styleId="ListParagraph">
+    <w:name w:val="List Paragraph"/>
+    <w:basedOn w:val="Normal"/>
+    <w:uiPriority w:val="34"/>
+    <w:qFormat/>
+    <w:rsid w:val="005E5A5C"/>
+    <w:pPr>
+      <w:ind w:left="720"/>
+      <w:contextualSpacing/>
+    </w:pPr>
+  </w:style>
+  <w:style w:type="paragraph" w:styleId="Header">
+    <w:name w:val="header"/>
+    <w:basedOn w:val="Normal"/>
+    <w:link w:val="HeaderChar"/>
+    <w:uiPriority w:val="99"/>
+    <w:unhideWhenUsed/>
+    <w:rsid w:val="00F35F32"/>
+    <w:pPr>
+      <w:tabs>
+        <w:tab w:val="center" w:pos="4513"/>
+        <w:tab w:val="right" w:pos="9026"/>
+      </w:tabs>
+      <w:spacing w:after="0" w:line="240" w:lineRule="auto"/>
+    </w:pPr>
+  </w:style>
+  <w:style w:type="character" w:customStyle="1" w:styleId="HeaderChar">
+    <w:name w:val="Header Char"/>
+    <w:basedOn w:val="DefaultParagraphFont"/>
+    <w:link w:val="Header"/>
+    <w:uiPriority w:val="99"/>
+    <w:rsid w:val="00F35F32"/>
+  </w:style>
+  <w:style w:type="paragraph" w:styleId="Footer">
+    <w:name w:val="footer"/>
+    <w:basedOn w:val="Normal"/>
+    <w:link w:val="FooterChar"/>
+    <w:uiPriority w:val="99"/>
+    <w:unhideWhenUsed/>
+    <w:rsid w:val="00F35F32"/>
+    <w:pPr>
+      <w:tabs>
+        <w:tab w:val="center" w:pos="4513"/>
+        <w:tab w:val="right" w:pos="9026"/>
+      </w:tabs>
+      <w:spacing w:after="0" w:line="240" w:lineRule="auto"/>
+    </w:pPr>
+  </w:style>
+  <w:style w:type="character" w:customStyle="1" w:styleId="FooterChar">
+    <w:name w:val="Footer Char"/>
+    <w:basedOn w:val="DefaultParagraphFont"/>
+    <w:link w:val="Footer"/>
+    <w:uiPriority w:val="99"/>
+    <w:rsid w:val="00F35F32"/>
+  </w:style>
+  <w:style w:type="paragraph" w:styleId="BalloonText">
+    <w:name w:val="Balloon Text"/>
+    <w:basedOn w:val="Normal"/>
+    <w:link w:val="BalloonTextChar"/>
+    <w:uiPriority w:val="99"/>
+    <w:semiHidden/>
+    <w:unhideWhenUsed/>
+    <w:rsid w:val="00F35F32"/>
+    <w:pPr>
+      <w:spacing w:after="0" w:line="240" w:lineRule="auto"/>
+    </w:pPr>
+    <w:rPr>
+      <w:rFonts w:ascii="Tahoma" w:hAnsi="Tahoma" w:cs="Tahoma"/>
+      <w:sz w:val="16"/>
+      <w:szCs w:val="16"/>
+    </w:rPr>
+  </w:style>
+  <w:style w:type="character" w:customStyle="1" w:styleId="BalloonTextChar">
+    <w:name w:val="Balloon Text Char"/>
+    <w:basedOn w:val="DefaultParagraphFont"/>
+    <w:link w:val="BalloonText"/>
+    <w:uiPriority w:val="99"/>
+    <w:semiHidden/>
+    <w:rsid w:val="00F35F32"/>
+    <w:rPr>
+      <w:rFonts w:ascii="Tahoma" w:hAnsi="Tahoma" w:cs="Tahoma"/>
+      <w:sz w:val="16"/>
+      <w:szCs w:val="16"/>
+    </w:rPr>
+  </w:style>
+  <w:style w:type="paragraph" w:styleId="FootnoteText">
+    <w:name w:val="footnote text"/>
+    <w:basedOn w:val="Normal"/>
+    <w:link w:val="FootnoteTextChar"/>
+    <w:uiPriority w:val="99"/>
+    <w:semiHidden/>
+    <w:unhideWhenUsed/>
+    <w:rsid w:val="00CF03DE"/>
+    <w:pPr>
+      <w:spacing w:after="0" w:line="240" w:lineRule="auto"/>
+    </w:pPr>
+    <w:rPr>
+      <w:sz w:val="20"/>
+      <w:szCs w:val="20"/>
+    </w:rPr>
+  </w:style>
+  <w:style w:type="character" w:customStyle="1" w:styleId="FootnoteTextChar">
+    <w:name w:val="Footnote Text Char"/>
+    <w:basedOn w:val="DefaultParagraphFont"/>
+    <w:link w:val="FootnoteText"/>
+    <w:uiPriority w:val="99"/>
+    <w:semiHidden/>
+    <w:rsid w:val="00CF03DE"/>
+    <w:rPr>
+      <w:sz w:val="20"/>
+      <w:szCs w:val="20"/>
+    </w:rPr>
+  </w:style>
+  <w:style w:type="character" w:styleId="FootnoteReference">
+    <w:name w:val="footnote reference"/>
+    <w:basedOn w:val="DefaultParagraphFont"/>
+    <w:uiPriority w:val="99"/>
+    <w:semiHidden/>
+    <w:unhideWhenUsed/>
+    <w:rsid w:val="00CF03DE"/>
+    <w:rPr>
+      <w:vertAlign w:val="superscript"/>
+    </w:rPr>
+  </w:style>
+  <w:style w:type="character" w:styleId="Hyperlink">
+    <w:name w:val="Hyperlink"/>
+    <w:basedOn w:val="DefaultParagraphFont"/>
+    <w:uiPriority w:val="99"/>
+    <w:unhideWhenUsed/>
+    <w:rsid w:val="00CF03DE"/>
+    <w:rPr>
+      <w:color w:val="0000FF" w:themeColor="hyperlink"/>
+      <w:u w:val="single"/>
+    </w:rPr>
+  </w:style>
+</w:styles>
+</file>
+
+<file path=word/stylesWithEffects.xml><?xml version="1.0" encoding="utf-8"?>
+<w:styles xmlns:wpc="http://schemas.microsoft.com/office/word/2010/wordprocessingCanvas" xmlns:mc="http://schemas.openxmlformats.org/markup-compatibility/2006" xmlns:o="urn:schemas-microsoft-com:office:office" xmlns:r="http://schemas.openxmlformats.org/officeDocument/2006/relationships" xmlns:m="http://schemas.openxmlformats.org/officeDocument/2006/math" xmlns:v="urn:schemas-microsoft-com:vml" xmlns:wp14="http://schemas.microsoft.com/office/word/2010/wordprocessingDrawing" xmlns:wp="http://schemas.openxmlformats.org/drawingml/2006/wordprocessingDrawing" xmlns:w10="urn:schemas-microsoft-com:office:word" xmlns:w="http://schemas.openxmlformats.org/wordprocessingml/2006/main" xmlns:w14="http://schemas.microsoft.com/office/word/2010/wordml" xmlns:wpg="http://schemas.microsoft.com/office/word/2010/wordprocessingGroup" xmlns:wpi="http://schemas.microsoft.com/office/word/2010/wordprocessingInk" xmlns:wne="http://schemas.microsoft.com/office/word/2006/wordml" xmlns:wps="http://schemas.microsoft.com/office/word/2010/wordprocessingShape" mc:Ignorable="w14 wp14">
+  <w:docDefaults>
+    <w:rPrDefault>
+      <w:rPr>
+        <w:rFonts w:asciiTheme="minorHAnsi" w:eastAsiaTheme="minorHAnsi" w:hAnsiTheme="minorHAnsi" w:cstheme="minorBidi"/>
+        <w:sz w:val="22"/>
+        <w:szCs w:val="22"/>
+        <w:lang w:val="en-IE" w:eastAsia="en-US" w:bidi="ar-SA"/>
+      </w:rPr>
+    </w:rPrDefault>
+    <w:pPrDefault>
+      <w:pPr>
+        <w:spacing w:after="200" w:line="276" w:lineRule="auto"/>
+      </w:pPr>
+    </w:pPrDefault>
+  </w:docDefaults>
+  <w:latentStyles w:defLockedState="0" w:defUIPriority="99" w:defSemiHidden="1" w:defUnhideWhenUsed="1" w:defQFormat="0" w:count="267">
+    <w:lsdException w:name="Normal" w:semiHidden="0" w:uiPriority="0" w:unhideWhenUsed="0" w:qFormat="1"/>
+    <w:lsdException w:name="heading 1" w:semiHidden="0" w:uiPriority="9" w:unhideWhenUsed="0" w:qFormat="1"/>
+    <w:lsdException w:name="heading 2" w:uiPriority="9" w:qFormat="1"/>
+    <w:lsdException w:name="heading 3" w:uiPriority="9" w:qFormat="1"/>
+    <w:lsdException w:name="heading 4" w:uiPriority="9" w:qFormat="1"/>
+    <w:lsdException w:name="heading 5" w:uiPriority="9" w:qFormat="1"/>
+    <w:lsdException w:name="heading 6" w:uiPriority="9" w:qFormat="1"/>
+    <w:lsdException w:name="heading 7" w:uiPriority="9" w:qFormat="1"/>
+    <w:lsdException w:name="heading 8" w:uiPriority="9" w:qFormat="1"/>
+    <w:lsdException w:name="heading 9" w:uiPriority="9" w:qFormat="1"/>
+    <w:lsdException w:name="toc 1" w:uiPriority="39"/>
+    <w:lsdException w:name="toc 2" w:uiPriority="39"/>
+    <w:lsdException w:name="toc 3" w:uiPriority="39"/>
+    <w:lsdException w:name="toc 4" w:uiPriority="39"/>
+    <w:lsdException w:name="toc 5" w:uiPriority="39"/>
+    <w:lsdException w:name="toc 6" w:uiPriority="39"/>
+    <w:lsdException w:name="toc 7" w:uiPriority="39"/>
+    <w:lsdException w:name="toc 8" w:uiPriority="39"/>
+    <w:lsdException w:name="toc 9" w:uiPriority="39"/>
+    <w:lsdException w:name="caption" w:uiPriority="35" w:qFormat="1"/>
+    <w:lsdException w:name="Title" w:semiHidden="0" w:uiPriority="10" w:unhideWhenUsed="0" w:qFormat="1"/>
+    <w:lsdException w:name="Default Paragraph Font" w:uiPriority="1"/>
+    <w:lsdException w:name="Subtitle" w:semiHidden="0" w:uiPriority="11" w:unhideWhenUsed="0" w:qFormat="1"/>
+    <w:lsdException w:name="Strong" w:semiHidden="0" w:uiPriority="22" w:unhideWhenUsed="0" w:qFormat="1"/>
+    <w:lsdException w:name="Emphasis" w:semiHidden="0" w:uiPriority="20" w:unhideWhenUsed="0" w:qFormat="1"/>
+    <w:lsdException w:name="Table Grid" w:semiHidden="0" w:uiPriority="59" w:unhideWhenUsed="0"/>
+    <w:lsdException w:name="Placeholder Text" w:unhideWhenUsed="0"/>
+    <w:lsdException w:name="No Spacing" w:semiHidden="0" w:uiPriority="1" w:unhideWhenUsed="0" w:qFormat="1"/>
+    <w:lsdException w:name="Light Shading" w:semiHidden="0" w:uiPriority="60" w:unhideWhenUsed="0"/>
+    <w:lsdException w:name="Light List" w:semiHidden="0" w:uiPriority="61" w:unhideWhenUsed="0"/>
+    <w:lsdException w:name="Light Grid" w:semiHidden="0" w:uiPriority="62" w:unhideWhenUsed="0"/>
+    <w:lsdException w:name="Medium Shading 1" w:semiHidden="0" w:uiPriority="63" w:unhideWhenUsed="0"/>
+    <w:lsdException w:name="Medium Shading 2" w:semiHidden="0" w:uiPriority="64" w:unhideWhenUsed="0"/>
+    <w:lsdException w:name="Medium List 1" w:semiHidden="0" w:uiPriority="65" w:unhideWhenUsed="0"/>
+    <w:lsdException w:name="Medium List 2" w:semiHidden="0" w:uiPriority="66" w:unhideWhenUsed="0"/>
+    <w:lsdException w:name="Medium Grid 1" w:semiHidden="0" w:uiPriority="67" w:unhideWhenUsed="0"/>
+    <w:lsdException w:name="Medium Grid 2" w:semiHidden="0" w:uiPriority="68" w:unhideWhenUsed="0"/>
+    <w:lsdException w:name="Medium Grid 3" w:semiHidden="0" w:uiPriority="69" w:unhideWhenUsed="0"/>
+    <w:lsdException w:name="Dark List" w:semiHidden="0" w:uiPriority="70" w:unhideWhenUsed="0"/>
+    <w:lsdException w:name="Colorful Shading" w:semiHidden="0" w:uiPriority="71" w:unhideWhenUsed="0"/>
+    <w:lsdException w:name="Colorful List" w:semiHidden="0" w:uiPriority="72" w:unhideWhenUsed="0"/>
+    <w:lsdException w:name="Colorful Grid" w:semiHidden="0" w:uiPriority="73" w:unhideWhenUsed="0"/>
+    <w:lsdException w:name="Light Shading Accent 1" w:semiHidden="0" w:uiPriority="60" w:unhideWhenUsed="0"/>
+    <w:lsdException w:name="Light List Accent 1" w:semiHidden="0" w:uiPriority="61" w:unhideWhenUsed="0"/>
+    <w:lsdException w:name="Light Grid Accent 1" w:semiHidden="0" w:uiPriority="62" w:unhideWhenUsed="0"/>
+    <w:lsdException w:name="Medium Shading 1 Accent 1" w:semiHidden="0" w:uiPriority="63" w:unhideWhenUsed="0"/>
+    <w:lsdException w:name="Medium Shading 2 Accent 1" w:semiHidden="0" w:uiPriority="64" w:unhideWhenUsed="0"/>
+    <w:lsdException w:name="Medium List 1 Accent 1" w:semiHidden="0" w:uiPriority="65" w:unhideWhenUsed="0"/>
+    <w:lsdException w:name="Revision" w:unhideWhenUsed="0"/>
+    <w:lsdException w:name="List Paragraph" w:semiHidden="0" w:uiPriority="34" w:unhideWhenUsed="0" w:qFormat="1"/>
+    <w:lsdException w:name="Quote" w:semiHidden="0" w:uiPriority="29" w:unhideWhenUsed="0" w:qFormat="1"/>
+    <w:lsdException w:name="Intense Quote" w:semiHidden="0" w:uiPriority="30" w:unhideWhenUsed="0" w:qFormat="1"/>
+    <w:lsdException w:name="Medium List 2 Accent 1" w:semiHidden="0" w:uiPriority="66" w:unhideWhenUsed="0"/>
+    <w:lsdException w:name="Medium Grid 1 Accent 1" w:semiHidden="0" w:uiPriority="67" w:unhideWhenUsed="0"/>
+    <w:lsdException w:name="Medium Grid 2 Accent 1" w:semiHidden="0" w:uiPriority="68" w:unhideWhenUsed="0"/>
+    <w:lsdException w:name="Medium Grid 3 Accent 1" w:semiHidden="0" w:uiPriority="69" w:unhideWhenUsed="0"/>
+    <w:lsdException w:name="Dark List Accent 1" w:semiHidden="0" w:uiPriority="70" w:unhideWhenUsed="0"/>
+    <w:lsdException w:name="Colorful Shading Accent 1" w:semiHidden="0" w:uiPriority="71" w:unhideWhenUsed="0"/>
+    <w:lsdException w:name="Colorful List Accent 1" w:semiHidden="0" w:uiPriority="72" w:unhideWhenUsed="0"/>
+    <w:lsdException w:name="Colorful Grid Accent 1" w:semiHidden="0" w:uiPriority="73" w:unhideWhenUsed="0"/>
+    <w:lsdException w:name="Light Shading Accent 2" w:semiHidden="0" w:uiPriority="60" w:unhideWhenUsed="0"/>
+    <w:lsdException w:name="Light List Accent 2" w:semiHidden="0" w:uiPriority="61" w:unhideWhenUsed="0"/>
+    <w:lsdException w:name="Light Grid Accent 2" w:semiHidden="0" w:uiPriority="62" w:unhideWhenUsed="0"/>
+    <w:lsdException w:name="Medium Shading 1 Accent 2" w:semiHidden="0" w:uiPriority="63" w:unhideWhenUsed="0"/>
+    <w:lsdException w:name="Medium Shading 2 Accent 2" w:semiHidden="0" w:uiPriority="64" w:unhideWhenUsed="0"/>
+    <w:lsdException w:name="Medium List 1 Accent 2" w:semiHidden="0" w:uiPriority="65" w:unhideWhenUsed="0"/>
+    <w:lsdException w:name="Medium List 2 Accent 2" w:semiHidden="0" w:uiPriority="66" w:unhideWhenUsed="0"/>
+    <w:lsdException w:name="Medium Grid 1 Accent 2" w:semiHidden="0" w:uiPriority="67" w:unhideWhenUsed="0"/>
+    <w:lsdException w:name="Medium Grid 2 Accent 2" w:semiHidden="0" w:uiPriority="68" w:unhideWhenUsed="0"/>
+    <w:lsdException w:name="Medium Grid 3 Accent 2" w:semiHidden="0" w:uiPriority="69" w:unhideWhenUsed="0"/>
+    <w:lsdException w:name="Dark List Accent 2" w:semiHidden="0" w:uiPriority="70" w:unhideWhenUsed="0"/>
+    <w:lsdException w:name="Colorful Shading Accent 2" w:semiHidden="0" w:uiPriority="71" w:unhideWhenUsed="0"/>
+    <w:lsdException w:name="Colorful List Accent 2" w:semiHidden="0" w:uiPriority="72" w:unhideWhenUsed="0"/>
+    <w:lsdException w:name="Colorful Grid Accent 2" w:semiHidden="0" w:uiPriority="73" w:unhideWhenUsed="0"/>
+    <w:lsdException w:name="Light Shading Accent 3" w:semiHidden="0" w:uiPriority="60" w:unhideWhenUsed="0"/>
+    <w:lsdException w:name="Light List Accent 3" w:semiHidden="0" w:uiPriority="61" w:unhideWhenUsed="0"/>
+    <w:lsdException w:name="Light Grid Accent 3" w:semiHidden="0" w:uiPriority="62" w:unhideWhenUsed="0"/>
+    <w:lsdException w:name="Medium Shading 1 Accent 3" w:semiHidden="0" w:uiPriority="63" w:unhideWhenUsed="0"/>
+    <w:lsdException w:name="Medium Shading 2 Accent 3" w:semiHidden="0" w:uiPriority="64" w:unhideWhenUsed="0"/>
+    <w:lsdException w:name="Medium List 1 Accent 3" w:semiHidden="0" w:uiPriority="65" w:unhideWhenUsed="0"/>
+    <w:lsdException w:name="Medium List 2 Accent 3" w:semiHidden="0" w:uiPriority="66" w:unhideWhenUsed="0"/>
+    <w:lsdException w:name="Medium Grid 1 Accent 3" w:semiHidden="0" w:uiPriority="67" w:unhideWhenUsed="0"/>
+    <w:lsdException w:name="Medium Grid 2 Accent 3" w:semiHidden="0" w:uiPriority="68" w:unhideWhenUsed="0"/>
+    <w:lsdException w:name="Medium Grid 3 Accent 3" w:semiHidden="0" w:uiPriority="69" w:unhideWhenUsed="0"/>
+    <w:lsdException w:name="Dark List Accent 3" w:semiHidden="0" w:uiPriority="70" w:unhideWhenUsed="0"/>
+    <w:lsdException w:name="Colorful Shading Accent 3" w:semiHidden="0" w:uiPriority="71" w:unhideWhenUsed="0"/>
+    <w:lsdException w:name="Colorful List Accent 3" w:semiHidden="0" w:uiPriority="72" w:unhideWhenUsed="0"/>
+    <w:lsdException w:name="Colorful Grid Accent 3" w:semiHidden="0" w:uiPriority="73" w:unhideWhenUsed="0"/>
+    <w:lsdException w:name="Light Shading Accent 4" w:semiHidden="0" w:uiPriority="60" w:unhideWhenUsed="0"/>
+    <w:lsdException w:name="Light List Accent 4" w:semiHidden="0" w:uiPriority="61" w:unhideWhenUsed="0"/>
+    <w:lsdException w:name="Light Grid Accent 4" w:semiHidden="0" w:uiPriority="62" w:unhideWhenUsed="0"/>
+    <w:lsdException w:name="Medium Shading 1 Accent 4" w:semiHidden="0" w:uiPriority="63" w:unhideWhenUsed="0"/>
+    <w:lsdException w:name="Medium Shading 2 Accent 4" w:semiHidden="0" w:uiPriority="64" w:unhideWhenUsed="0"/>
+    <w:lsdException w:name="Medium List 1 Accent 4" w:semiHidden="0" w:uiPriority="65" w:unhideWhenUsed="0"/>
+    <w:lsdException w:name="Medium List 2 Accent 4" w:semiHidden="0" w:uiPriority="66" w:unhideWhenUsed="0"/>
+    <w:lsdException w:name="Medium Grid 1 Accent 4" w:semiHidden="0" w:uiPriority="67" w:unhideWhenUsed="0"/>
+    <w:lsdException w:name="Medium Grid 2 Accent 4" w:semiHidden="0" w:uiPriority="68" w:unhideWhenUsed="0"/>
+    <w:lsdException w:name="Medium Grid 3 Accent 4" w:semiHidden="0" w:uiPriority="69" w:unhideWhenUsed="0"/>
+    <w:lsdException w:name="Dark List Accent 4" w:semiHidden="0" w:uiPriority="70" w:unhideWhenUsed="0"/>
+    <w:lsdException w:name="Colorful Shading Accent 4" w:semiHidden="0" w:uiPriority="71" w:unhideWhenUsed="0"/>
+    <w:lsdException w:name="Colorful List Accent 4" w:semiHidden="0" w:uiPriority="72" w:unhideWhenUsed="0"/>
+    <w:lsdException w:name="Colorful Grid Accent 4" w:semiHidden="0" w:uiPriority="73" w:unhideWhenUsed="0"/>
+    <w:lsdException w:name="Light Shading Accent 5" w:semiHidden="0" w:uiPriority="60" w:unhideWhenUsed="0"/>
+    <w:lsdException w:name="Light List Accent 5" w:semiHidden="0" w:uiPriority="61" w:unhideWhenUsed="0"/>
+    <w:lsdException w:name="Light Grid Accent 5" w:semiHidden="0" w:uiPriority="62" w:unhideWhenUsed="0"/>
+    <w:lsdException w:name="Medium Shading 1 Accent 5" w:semiHidden="0" w:uiPriority="63" w:unhideWhenUsed="0"/>
+    <w:lsdException w:name="Medium Shading 2 Accent 5" w:semiHidden="0" w:uiPriority="64" w:unhideWhenUsed="0"/>
+    <w:lsdException w:name="Medium List 1 Accent 5" w:semiHidden="0" w:uiPriority="65" w:unhideWhenUsed="0"/>
+    <w:lsdException w:name="Medium List 2 Accent 5" w:semiHidden="0" w:uiPriority="66" w:unhideWhenUsed="0"/>
+    <w:lsdException w:name="Medium Grid 1 Accent 5" w:semiHidden="0" w:uiPriority="67" w:unhideWhenUsed="0"/>
+    <w:lsdException w:name="Medium Grid 2 Accent 5" w:semiHidden="0" w:uiPriority="68" w:unhideWhenUsed="0"/>
+    <w:lsdException w:name="Medium Grid 3 Accent 5" w:semiHidden="0" w:uiPriority="69" w:unhideWhenUsed="0"/>
+    <w:lsdException w:name="Dark List Accent 5" w:semiHidden="0" w:uiPriority="70" w:unhideWhenUsed="0"/>
+    <w:lsdException w:name="Colorful Shading Accent 5" w:semiHidden="0" w:uiPriority="71" w:unhideWhenUsed="0"/>
+    <w:lsdException w:name="Colorful List Accent 5" w:semiHidden="0" w:uiPriority="72" w:unhideWhenUsed="0"/>
+    <w:lsdException w:name="Colorful Grid Accent 5" w:semiHidden="0" w:uiPriority="73" w:unhideWhenUsed="0"/>
+    <w:lsdException w:name="Light Shading Accent 6" w:semiHidden="0" w:uiPriority="60" w:unhideWhenUsed="0"/>
+    <w:lsdException w:name="Light List Accent 6" w:semiHidden="0" w:uiPriority="61" w:unhideWhenUsed="0"/>
+    <w:lsdException w:name="Light Grid Accent 6" w:semiHidden="0" w:uiPriority="62" w:unhideWhenUsed="0"/>
+    <w:lsdException w:name="Medium Shading 1 Accent 6" w:semiHidden="0" w:uiPriority="63" w:unhideWhenUsed="0"/>
+    <w:lsdException w:name="Medium Shading 2 Accent 6" w:semiHidden="0" w:uiPriority="64" w:unhideWhenUsed="0"/>
+    <w:lsdException w:name="Medium List 1 Accent 6" w:semiHidden="0" w:uiPriority="65" w:unhideWhenUsed="0"/>
+    <w:lsdException w:name="Medium List 2 Accent 6" w:semiHidden="0" w:uiPriority="66" w:unhideWhenUsed="0"/>
+    <w:lsdException w:name="Medium Grid 1 Accent 6" w:semiHidden="0" w:uiPriority="67" w:unhideWhenUsed="0"/>
+    <w:lsdException w:name="Medium Grid 2 Accent 6" w:semiHidden="0" w:uiPriority="68" w:unhideWhenUsed="0"/>
+    <w:lsdException w:name="Medium Grid 3 Accent 6" w:semiHidden="0" w:uiPriority="69" w:unhideWhenUsed="0"/>
+    <w:lsdException w:name="Dark List Accent 6" w:semiHidden="0" w:uiPriority="70" w:unhideWhenUsed="0"/>
+    <w:lsdException w:name="Colorful Shading Accent 6" w:semiHidden="0" w:uiPriority="71" w:unhideWhenUsed="0"/>
+    <w:lsdException w:name="Colorful List Accent 6" w:semiHidden="0" w:uiPriority="72" w:unhideWhenUsed="0"/>
+    <w:lsdException w:name="Colorful Grid Accent 6" w:semiHidden="0" w:uiPriority="73" w:unhideWhenUsed="0"/>
+    <w:lsdException w:name="Subtle Emphasis" w:semiHidden="0" w:uiPriority="19" w:unhideWhenUsed="0" w:qFormat="1"/>
+    <w:lsdException w:name="Intense Emphasis" w:semiHidden="0" w:uiPriority="21" w:unhideWhenUsed="0" w:qFormat="1"/>
+    <w:lsdException w:name="Subtle Reference" w:semiHidden="0" w:uiPriority="31" w:unhideWhenUsed="0" w:qFormat="1"/>
+    <w:lsdException w:name="Intense Reference" w:semiHidden="0" w:uiPriority="32" w:unhideWhenUsed="0" w:qFormat="1"/>
+    <w:lsdException w:name="Book Title" w:semiHidden="0" w:uiPriority="33" w:unhideWhenUsed="0" w:qFormat="1"/>
+    <w:lsdException w:name="Bibliography" w:uiPriority="37"/>
+    <w:lsdException w:name="TOC Heading" w:uiPriority="39" w:qFormat="1"/>
   </w:latentStyles>
   <w:style w:type="paragraph" w:default="1" w:styleId="Normal">
     <w:name w:val="Normal"/>
@@ -4630,7 +4968,7 @@
 </file>
 
 <file path=word/glossary/document.xml><?xml version="1.0" encoding="utf-8"?>
-<w:glossaryDocument xmlns:wpc="http://schemas.microsoft.com/office/word/2010/wordprocessingCanvas" xmlns:mc="http://schemas.openxmlformats.org/markup-compatibility/2006" xmlns:o="urn:schemas-microsoft-com:office:office" xmlns:r="http://schemas.openxmlformats.org/officeDocument/2006/relationships" xmlns:m="http://schemas.openxmlformats.org/officeDocument/2006/math" xmlns:v="urn:schemas-microsoft-com:vml" xmlns:wp14="http://schemas.microsoft.com/office/word/2010/wordprocessingDrawing" xmlns:wp="http://schemas.openxmlformats.org/drawingml/2006/wordprocessingDrawing" xmlns:w10="urn:schemas-microsoft-com:office:word" xmlns:w="http://schemas.openxmlformats.org/wordprocessingml/2006/main" xmlns:w14="http://schemas.microsoft.com/office/word/2010/wordml" xmlns:w15="http://schemas.microsoft.com/office/word/2012/wordml" xmlns:wpg="http://schemas.microsoft.com/office/word/2010/wordprocessingGroup" xmlns:wpi="http://schemas.microsoft.com/office/word/2010/wordprocessingInk" xmlns:wne="http://schemas.microsoft.com/office/word/2006/wordml" xmlns:wps="http://schemas.microsoft.com/office/word/2010/wordprocessingShape" mc:Ignorable="w14 w15 wp14">
+<w:glossaryDocument xmlns:wpc="http://schemas.microsoft.com/office/word/2010/wordprocessingCanvas" xmlns:mc="http://schemas.openxmlformats.org/markup-compatibility/2006" xmlns:o="urn:schemas-microsoft-com:office:office" xmlns:r="http://schemas.openxmlformats.org/officeDocument/2006/relationships" xmlns:m="http://schemas.openxmlformats.org/officeDocument/2006/math" xmlns:v="urn:schemas-microsoft-com:vml" xmlns:wp14="http://schemas.microsoft.com/office/word/2010/wordprocessingDrawing" xmlns:wp="http://schemas.openxmlformats.org/drawingml/2006/wordprocessingDrawing" xmlns:w10="urn:schemas-microsoft-com:office:word" xmlns:w="http://schemas.openxmlformats.org/wordprocessingml/2006/main" xmlns:w14="http://schemas.microsoft.com/office/word/2010/wordml" xmlns:wpg="http://schemas.microsoft.com/office/word/2010/wordprocessingGroup" xmlns:wpi="http://schemas.microsoft.com/office/word/2010/wordprocessingInk" xmlns:wne="http://schemas.microsoft.com/office/word/2006/wordml" xmlns:wps="http://schemas.microsoft.com/office/word/2010/wordprocessingShape" mc:Ignorable="w14 wp14">
   <w:docParts>
     <w:docPart>
       <w:docPartPr>
@@ -4693,7 +5031,7 @@
 </file>
 
 <file path=word/glossary/fontTable.xml><?xml version="1.0" encoding="utf-8"?>
-<w:fonts xmlns:mc="http://schemas.openxmlformats.org/markup-compatibility/2006" xmlns:r="http://schemas.openxmlformats.org/officeDocument/2006/relationships" xmlns:w="http://schemas.openxmlformats.org/wordprocessingml/2006/main" xmlns:w14="http://schemas.microsoft.com/office/word/2010/wordml" xmlns:w15="http://schemas.microsoft.com/office/word/2012/wordml" mc:Ignorable="w14 w15">
+<w:fonts xmlns:mc="http://schemas.openxmlformats.org/markup-compatibility/2006" xmlns:r="http://schemas.openxmlformats.org/officeDocument/2006/relationships" xmlns:w="http://schemas.openxmlformats.org/wordprocessingml/2006/main" xmlns:w14="http://schemas.microsoft.com/office/word/2010/wordml" mc:Ignorable="w14">
   <w:font w:name="Symbol">
     <w:panose1 w:val="05050102010706020507"/>
     <w:charset w:val="02"/>
@@ -4706,14 +5044,14 @@
     <w:charset w:val="00"/>
     <w:family w:val="roman"/>
     <w:pitch w:val="variable"/>
-    <w:sig w:usb0="E0002AFF" w:usb1="C0007841" w:usb2="00000009" w:usb3="00000000" w:csb0="000001FF" w:csb1="00000000"/>
+    <w:sig w:usb0="E0002EFF" w:usb1="C000785B" w:usb2="00000009" w:usb3="00000000" w:csb0="000001FF" w:csb1="00000000"/>
   </w:font>
   <w:font w:name="Courier New">
     <w:panose1 w:val="02070309020205020404"/>
     <w:charset w:val="00"/>
     <w:family w:val="modern"/>
     <w:pitch w:val="fixed"/>
-    <w:sig w:usb0="E0002AFF" w:usb1="C0007843" w:usb2="00000009" w:usb3="00000000" w:csb0="000001FF" w:csb1="00000000"/>
+    <w:sig w:usb0="E0002EFF" w:usb1="C0007843" w:usb2="00000009" w:usb3="00000000" w:csb0="000001FF" w:csb1="00000000"/>
   </w:font>
   <w:font w:name="Wingdings">
     <w:panose1 w:val="05000000000000000000"/>
@@ -4727,7 +5065,7 @@
     <w:charset w:val="00"/>
     <w:family w:val="swiss"/>
     <w:pitch w:val="variable"/>
-    <w:sig w:usb0="E00002FF" w:usb1="4000ACFF" w:usb2="00000001" w:usb3="00000000" w:csb0="0000019F" w:csb1="00000000"/>
+    <w:sig w:usb0="E0002AFF" w:usb1="C000247B" w:usb2="00000009" w:usb3="00000000" w:csb0="000001FF" w:csb1="00000000"/>
   </w:font>
   <w:font w:name="Tahoma">
     <w:panose1 w:val="020B0604030504040204"/>
@@ -4743,18 +5081,11 @@
     <w:pitch w:val="variable"/>
     <w:sig w:usb0="E00002FF" w:usb1="400004FF" w:usb2="00000000" w:usb3="00000000" w:csb0="0000019F" w:csb1="00000000"/>
   </w:font>
-  <w:font w:name="Calibri Light">
-    <w:panose1 w:val="020F0302020204030204"/>
-    <w:charset w:val="00"/>
-    <w:family w:val="swiss"/>
-    <w:pitch w:val="variable"/>
-    <w:sig w:usb0="A00002EF" w:usb1="4000207B" w:usb2="00000000" w:usb3="00000000" w:csb0="0000019F" w:csb1="00000000"/>
-  </w:font>
 </w:fonts>
 </file>
 
 <file path=word/glossary/settings.xml><?xml version="1.0" encoding="utf-8"?>
-<w:settings xmlns:mc="http://schemas.openxmlformats.org/markup-compatibility/2006" xmlns:o="urn:schemas-microsoft-com:office:office" xmlns:r="http://schemas.openxmlformats.org/officeDocument/2006/relationships" xmlns:m="http://schemas.openxmlformats.org/officeDocument/2006/math" xmlns:v="urn:schemas-microsoft-com:vml" xmlns:w10="urn:schemas-microsoft-com:office:word" xmlns:w="http://schemas.openxmlformats.org/wordprocessingml/2006/main" xmlns:w14="http://schemas.microsoft.com/office/word/2010/wordml" xmlns:w15="http://schemas.microsoft.com/office/word/2012/wordml" xmlns:sl="http://schemas.openxmlformats.org/schemaLibrary/2006/main" mc:Ignorable="w14 w15">
+<w:settings xmlns:mc="http://schemas.openxmlformats.org/markup-compatibility/2006" xmlns:o="urn:schemas-microsoft-com:office:office" xmlns:r="http://schemas.openxmlformats.org/officeDocument/2006/relationships" xmlns:m="http://schemas.openxmlformats.org/officeDocument/2006/math" xmlns:v="urn:schemas-microsoft-com:vml" xmlns:w10="urn:schemas-microsoft-com:office:word" xmlns:w="http://schemas.openxmlformats.org/wordprocessingml/2006/main" xmlns:w14="http://schemas.microsoft.com/office/word/2010/wordml" xmlns:sl="http://schemas.openxmlformats.org/schemaLibrary/2006/main" mc:Ignorable="w14">
   <w:view w:val="normal"/>
   <w:defaultTabStop w:val="720"/>
   <w:characterSpacingControl w:val="doNotCompress"/>
@@ -4771,7 +5102,9 @@
     <w:rsid w:val="001209F9"/>
     <w:rsid w:val="00195CA3"/>
     <w:rsid w:val="002536A8"/>
+    <w:rsid w:val="00523E03"/>
     <w:rsid w:val="005915FD"/>
+    <w:rsid w:val="0059452B"/>
     <w:rsid w:val="00661343"/>
     <w:rsid w:val="0066291D"/>
     <w:rsid w:val="009E0591"/>
@@ -4801,7 +5134,7 @@
 </file>
 
 <file path=word/glossary/styles.xml><?xml version="1.0" encoding="utf-8"?>
-<w:styles xmlns:mc="http://schemas.openxmlformats.org/markup-compatibility/2006" xmlns:r="http://schemas.openxmlformats.org/officeDocument/2006/relationships" xmlns:w="http://schemas.openxmlformats.org/wordprocessingml/2006/main" xmlns:w14="http://schemas.microsoft.com/office/word/2010/wordml" xmlns:w15="http://schemas.microsoft.com/office/word/2012/wordml" mc:Ignorable="w14 w15">
+<w:styles xmlns:mc="http://schemas.openxmlformats.org/markup-compatibility/2006" xmlns:r="http://schemas.openxmlformats.org/officeDocument/2006/relationships" xmlns:w="http://schemas.openxmlformats.org/wordprocessingml/2006/main" xmlns:w14="http://schemas.microsoft.com/office/word/2010/wordml" mc:Ignorable="w14">
   <w:docDefaults>
     <w:rPrDefault>
       <w:rPr>
@@ -4817,378 +5150,342 @@
       </w:pPr>
     </w:pPrDefault>
   </w:docDefaults>
-  <w:latentStyles w:defLockedState="0" w:defUIPriority="99" w:defSemiHidden="0" w:defUnhideWhenUsed="0" w:defQFormat="0" w:count="371">
-    <w:lsdException w:name="Normal" w:uiPriority="0" w:qFormat="1"/>
-    <w:lsdException w:name="heading 1" w:uiPriority="9" w:qFormat="1"/>
-    <w:lsdException w:name="heading 2" w:semiHidden="1" w:uiPriority="9" w:unhideWhenUsed="1" w:qFormat="1"/>
-    <w:lsdException w:name="heading 3" w:semiHidden="1" w:uiPriority="9" w:unhideWhenUsed="1" w:qFormat="1"/>
-    <w:lsdException w:name="heading 4" w:semiHidden="1" w:uiPriority="9" w:unhideWhenUsed="1" w:qFormat="1"/>
-    <w:lsdException w:name="heading 5" w:semiHidden="1" w:uiPriority="9" w:unhideWhenUsed="1" w:qFormat="1"/>
-    <w:lsdException w:name="heading 6" w:semiHidden="1" w:uiPriority="9" w:unhideWhenUsed="1" w:qFormat="1"/>
-    <w:lsdException w:name="heading 7" w:semiHidden="1" w:uiPriority="9" w:unhideWhenUsed="1" w:qFormat="1"/>
-    <w:lsdException w:name="heading 8" w:semiHidden="1" w:uiPriority="9" w:unhideWhenUsed="1" w:qFormat="1"/>
-    <w:lsdException w:name="heading 9" w:semiHidden="1" w:uiPriority="9" w:unhideWhenUsed="1" w:qFormat="1"/>
-    <w:lsdException w:name="index 1" w:semiHidden="1" w:unhideWhenUsed="1"/>
-    <w:lsdException w:name="index 2" w:semiHidden="1" w:unhideWhenUsed="1"/>
-    <w:lsdException w:name="index 3" w:semiHidden="1" w:unhideWhenUsed="1"/>
-    <w:lsdException w:name="index 4" w:semiHidden="1" w:unhideWhenUsed="1"/>
-    <w:lsdException w:name="index 5" w:semiHidden="1" w:unhideWhenUsed="1"/>
-    <w:lsdException w:name="index 6" w:semiHidden="1" w:unhideWhenUsed="1"/>
-    <w:lsdException w:name="index 7" w:semiHidden="1" w:unhideWhenUsed="1"/>
-    <w:lsdException w:name="index 8" w:semiHidden="1" w:unhideWhenUsed="1"/>
-    <w:lsdException w:name="index 9" w:semiHidden="1" w:unhideWhenUsed="1"/>
-    <w:lsdException w:name="toc 1" w:semiHidden="1" w:uiPriority="39" w:unhideWhenUsed="1"/>
-    <w:lsdException w:name="toc 2" w:semiHidden="1" w:uiPriority="39" w:unhideWhenUsed="1"/>
-    <w:lsdException w:name="toc 3" w:semiHidden="1" w:uiPriority="39" w:unhideWhenUsed="1"/>
-    <w:lsdException w:name="toc 4" w:semiHidden="1" w:uiPriority="39" w:unhideWhenUsed="1"/>
-    <w:lsdException w:name="toc 5" w:semiHidden="1" w:uiPriority="39" w:unhideWhenUsed="1"/>
-    <w:lsdException w:name="toc 6" w:semiHidden="1" w:uiPriority="39" w:unhideWhenUsed="1"/>
-    <w:lsdException w:name="toc 7" w:semiHidden="1" w:uiPriority="39" w:unhideWhenUsed="1"/>
-    <w:lsdException w:name="toc 8" w:semiHidden="1" w:uiPriority="39" w:unhideWhenUsed="1"/>
-    <w:lsdException w:name="toc 9" w:semiHidden="1" w:uiPriority="39" w:unhideWhenUsed="1"/>
-    <w:lsdException w:name="Normal Indent" w:semiHidden="1" w:unhideWhenUsed="1"/>
-    <w:lsdException w:name="footnote text" w:semiHidden="1" w:unhideWhenUsed="1"/>
-    <w:lsdException w:name="annotation text" w:semiHidden="1" w:unhideWhenUsed="1"/>
-    <w:lsdException w:name="header" w:semiHidden="1" w:unhideWhenUsed="1"/>
-    <w:lsdException w:name="footer" w:semiHidden="1" w:unhideWhenUsed="1"/>
-    <w:lsdException w:name="index heading" w:semiHidden="1" w:unhideWhenUsed="1"/>
-    <w:lsdException w:name="caption" w:semiHidden="1" w:uiPriority="35" w:unhideWhenUsed="1" w:qFormat="1"/>
-    <w:lsdException w:name="table of figures" w:semiHidden="1" w:unhideWhenUsed="1"/>
-    <w:lsdException w:name="envelope address" w:semiHidden="1" w:unhideWhenUsed="1"/>
-    <w:lsdException w:name="envelope return" w:semiHidden="1" w:unhideWhenUsed="1"/>
-    <w:lsdException w:name="footnote reference" w:semiHidden="1" w:unhideWhenUsed="1"/>
-    <w:lsdException w:name="annotation reference" w:semiHidden="1" w:unhideWhenUsed="1"/>
-    <w:lsdException w:name="line number" w:semiHidden="1" w:unhideWhenUsed="1"/>
-    <w:lsdException w:name="page number" w:semiHidden="1" w:unhideWhenUsed="1"/>
-    <w:lsdException w:name="endnote reference" w:semiHidden="1" w:unhideWhenUsed="1"/>
-    <w:lsdException w:name="endnote text" w:semiHidden="1" w:unhideWhenUsed="1"/>
-    <w:lsdException w:name="table of authorities" w:semiHidden="1" w:unhideWhenUsed="1"/>
-    <w:lsdException w:name="macro" w:semiHidden="1" w:unhideWhenUsed="1"/>
-    <w:lsdException w:name="toa heading" w:semiHidden="1" w:unhideWhenUsed="1"/>
-    <w:lsdException w:name="List" w:semiHidden="1" w:unhideWhenUsed="1"/>
-    <w:lsdException w:name="List Bullet" w:semiHidden="1" w:unhideWhenUsed="1"/>
-    <w:lsdException w:name="List Number" w:semiHidden="1" w:unhideWhenUsed="1"/>
-    <w:lsdException w:name="List 2" w:semiHidden="1" w:unhideWhenUsed="1"/>
-    <w:lsdException w:name="List 3" w:semiHidden="1" w:unhideWhenUsed="1"/>
-    <w:lsdException w:name="List 4" w:semiHidden="1" w:unhideWhenUsed="1"/>
-    <w:lsdException w:name="List 5" w:semiHidden="1" w:unhideWhenUsed="1"/>
-    <w:lsdException w:name="List Bullet 2" w:semiHidden="1" w:unhideWhenUsed="1"/>
-    <w:lsdException w:name="List Bullet 3" w:semiHidden="1" w:unhideWhenUsed="1"/>
-    <w:lsdException w:name="List Bullet 4" w:semiHidden="1" w:unhideWhenUsed="1"/>
-    <w:lsdException w:name="List Bullet 5" w:semiHidden="1" w:unhideWhenUsed="1"/>
-    <w:lsdException w:name="List Number 2" w:semiHidden="1" w:unhideWhenUsed="1"/>
-    <w:lsdException w:name="List Number 3" w:semiHidden="1" w:unhideWhenUsed="1"/>
-    <w:lsdException w:name="List Number 4" w:semiHidden="1" w:unhideWhenUsed="1"/>
-    <w:lsdException w:name="List Number 5" w:semiHidden="1" w:unhideWhenUsed="1"/>
-    <w:lsdException w:name="Title" w:uiPriority="10" w:qFormat="1"/>
-    <w:lsdException w:name="Closing" w:semiHidden="1" w:unhideWhenUsed="1"/>
-    <w:lsdException w:name="Signature" w:semiHidden="1" w:unhideWhenUsed="1"/>
-    <w:lsdException w:name="Default Paragraph Font" w:semiHidden="1" w:uiPriority="1" w:unhideWhenUsed="1"/>
-    <w:lsdException w:name="Body Text" w:semiHidden="1" w:unhideWhenUsed="1"/>
-    <w:lsdException w:name="Body Text Indent" w:semiHidden="1" w:unhideWhenUsed="1"/>
-    <w:lsdException w:name="List Continue" w:semiHidden="1" w:unhideWhenUsed="1"/>
-    <w:lsdException w:name="List Continue 2" w:semiHidden="1" w:unhideWhenUsed="1"/>
-    <w:lsdException w:name="List Continue 3" w:semiHidden="1" w:unhideWhenUsed="1"/>
-    <w:lsdException w:name="List Continue 4" w:semiHidden="1" w:unhideWhenUsed="1"/>
-    <w:lsdException w:name="List Continue 5" w:semiHidden="1" w:unhideWhenUsed="1"/>
-    <w:lsdException w:name="Message Header" w:semiHidden="1" w:unhideWhenUsed="1"/>
-    <w:lsdException w:name="Subtitle" w:uiPriority="11" w:qFormat="1"/>
-    <w:lsdException w:name="Salutation" w:semiHidden="1" w:unhideWhenUsed="1"/>
-    <w:lsdException w:name="Date" w:semiHidden="1" w:unhideWhenUsed="1"/>
-    <w:lsdException w:name="Body Text First Indent" w:semiHidden="1" w:unhideWhenUsed="1"/>
-    <w:lsdException w:name="Body Text First Indent 2" w:semiHidden="1" w:unhideWhenUsed="1"/>
-    <w:lsdException w:name="Note Heading" w:semiHidden="1" w:unhideWhenUsed="1"/>
-    <w:lsdException w:name="Body Text 2" w:semiHidden="1" w:unhideWhenUsed="1"/>
-    <w:lsdException w:name="Body Text 3" w:semiHidden="1" w:unhideWhenUsed="1"/>
-    <w:lsdException w:name="Body Text Indent 2" w:semiHidden="1" w:unhideWhenUsed="1"/>
-    <w:lsdException w:name="Body Text Indent 3" w:semiHidden="1" w:unhideWhenUsed="1"/>
-    <w:lsdException w:name="Block Text" w:semiHidden="1" w:unhideWhenUsed="1"/>
-    <w:lsdException w:name="Hyperlink" w:semiHidden="1" w:unhideWhenUsed="1"/>
-    <w:lsdException w:name="FollowedHyperlink" w:semiHidden="1" w:unhideWhenUsed="1"/>
-    <w:lsdException w:name="Strong" w:uiPriority="22" w:qFormat="1"/>
-    <w:lsdException w:name="Emphasis" w:uiPriority="20" w:qFormat="1"/>
-    <w:lsdException w:name="Document Map" w:semiHidden="1" w:unhideWhenUsed="1"/>
-    <w:lsdException w:name="Plain Text" w:semiHidden="1" w:unhideWhenUsed="1"/>
-    <w:lsdException w:name="E-mail Signature" w:semiHidden="1" w:unhideWhenUsed="1"/>
-    <w:lsdException w:name="HTML Top of Form" w:semiHidden="1" w:unhideWhenUsed="1"/>
-    <w:lsdException w:name="HTML Bottom of Form" w:semiHidden="1" w:unhideWhenUsed="1"/>
-    <w:lsdException w:name="Normal (Web)" w:semiHidden="1" w:unhideWhenUsed="1"/>
-    <w:lsdException w:name="HTML Acronym" w:semiHidden="1" w:unhideWhenUsed="1"/>
-    <w:lsdException w:name="HTML Address" w:semiHidden="1" w:unhideWhenUsed="1"/>
-    <w:lsdException w:name="HTML Cite" w:semiHidden="1" w:unhideWhenUsed="1"/>
-    <w:lsdException w:name="HTML Code" w:semiHidden="1" w:unhideWhenUsed="1"/>
-    <w:lsdException w:name="HTML Definition" w:semiHidden="1" w:unhideWhenUsed="1"/>
-    <w:lsdException w:name="HTML Keyboard" w:semiHidden="1" w:unhideWhenUsed="1"/>
-    <w:lsdException w:name="HTML Preformatted" w:semiHidden="1" w:unhideWhenUsed="1"/>
-    <w:lsdException w:name="HTML Sample" w:semiHidden="1" w:unhideWhenUsed="1"/>
-    <w:lsdException w:name="HTML Typewriter" w:semiHidden="1" w:unhideWhenUsed="1"/>
-    <w:lsdException w:name="HTML Variable" w:semiHidden="1" w:unhideWhenUsed="1"/>
-    <w:lsdException w:name="Normal Table" w:semiHidden="1" w:unhideWhenUsed="1"/>
-    <w:lsdException w:name="annotation subject" w:semiHidden="1" w:unhideWhenUsed="1"/>
-    <w:lsdException w:name="No List" w:semiHidden="1" w:unhideWhenUsed="1"/>
-    <w:lsdException w:name="Outline List 1" w:semiHidden="1" w:unhideWhenUsed="1"/>
-    <w:lsdException w:name="Outline List 2" w:semiHidden="1" w:unhideWhenUsed="1"/>
-    <w:lsdException w:name="Outline List 3" w:semiHidden="1" w:unhideWhenUsed="1"/>
-    <w:lsdException w:name="Table Simple 1" w:semiHidden="1" w:unhideWhenUsed="1"/>
-    <w:lsdException w:name="Table Simple 2" w:semiHidden="1" w:unhideWhenUsed="1"/>
-    <w:lsdException w:name="Table Simple 3" w:semiHidden="1" w:unhideWhenUsed="1"/>
-    <w:lsdException w:name="Table Classic 1" w:semiHidden="1" w:unhideWhenUsed="1"/>
-    <w:lsdException w:name="Table Classic 2" w:semiHidden="1" w:unhideWhenUsed="1"/>
-    <w:lsdException w:name="Table Classic 3" w:semiHidden="1" w:unhideWhenUsed="1"/>
-    <w:lsdException w:name="Table Classic 4" w:semiHidden="1" w:unhideWhenUsed="1"/>
-    <w:lsdException w:name="Table Colorful 1" w:semiHidden="1" w:unhideWhenUsed="1"/>
-    <w:lsdException w:name="Table Colorful 2" w:semiHidden="1" w:unhideWhenUsed="1"/>
-    <w:lsdException w:name="Table Colorful 3" w:semiHidden="1" w:unhideWhenUsed="1"/>
-    <w:lsdException w:name="Table Columns 1" w:semiHidden="1" w:unhideWhenUsed="1"/>
-    <w:lsdException w:name="Table Columns 2" w:semiHidden="1" w:unhideWhenUsed="1"/>
-    <w:lsdException w:name="Table Columns 3" w:semiHidden="1" w:unhideWhenUsed="1"/>
-    <w:lsdException w:name="Table Columns 4" w:semiHidden="1" w:unhideWhenUsed="1"/>
-    <w:lsdException w:name="Table Columns 5" w:semiHidden="1" w:unhideWhenUsed="1"/>
-    <w:lsdException w:name="Table Grid 1" w:semiHidden="1" w:unhideWhenUsed="1"/>
-    <w:lsdException w:name="Table Grid 2" w:semiHidden="1" w:unhideWhenUsed="1"/>
-    <w:lsdException w:name="Table Grid 3" w:semiHidden="1" w:unhideWhenUsed="1"/>
-    <w:lsdException w:name="Table Grid 4" w:semiHidden="1" w:unhideWhenUsed="1"/>
-    <w:lsdException w:name="Table Grid 5" w:semiHidden="1" w:unhideWhenUsed="1"/>
-    <w:lsdException w:name="Table Grid 6" w:semiHidden="1" w:unhideWhenUsed="1"/>
-    <w:lsdException w:name="Table Grid 7" w:semiHidden="1" w:unhideWhenUsed="1"/>
-    <w:lsdException w:name="Table Grid 8" w:semiHidden="1" w:unhideWhenUsed="1"/>
-    <w:lsdException w:name="Table List 1" w:semiHidden="1" w:unhideWhenUsed="1"/>
-    <w:lsdException w:name="Table List 2" w:semiHidden="1" w:unhideWhenUsed="1"/>
-    <w:lsdException w:name="Table List 3" w:semiHidden="1" w:unhideWhenUsed="1"/>
-    <w:lsdException w:name="Table List 4" w:semiHidden="1" w:unhideWhenUsed="1"/>
-    <w:lsdException w:name="Table List 5" w:semiHidden="1" w:unhideWhenUsed="1"/>
-    <w:lsdException w:name="Table List 6" w:semiHidden="1" w:unhideWhenUsed="1"/>
-    <w:lsdException w:name="Table List 7" w:semiHidden="1" w:unhideWhenUsed="1"/>
-    <w:lsdException w:name="Table List 8" w:semiHidden="1" w:unhideWhenUsed="1"/>
-    <w:lsdException w:name="Table 3D effects 1" w:semiHidden="1" w:unhideWhenUsed="1"/>
-    <w:lsdException w:name="Table 3D effects 2" w:semiHidden="1" w:unhideWhenUsed="1"/>
-    <w:lsdException w:name="Table 3D effects 3" w:semiHidden="1" w:unhideWhenUsed="1"/>
-    <w:lsdException w:name="Table Contemporary" w:semiHidden="1" w:unhideWhenUsed="1"/>
-    <w:lsdException w:name="Table Elegant" w:semiHidden="1" w:unhideWhenUsed="1"/>
-    <w:lsdException w:name="Table Professional" w:semiHidden="1" w:unhideWhenUsed="1"/>
-    <w:lsdException w:name="Table Subtle 1" w:semiHidden="1" w:unhideWhenUsed="1"/>
-    <w:lsdException w:name="Table Subtle 2" w:semiHidden="1" w:unhideWhenUsed="1"/>
-    <w:lsdException w:name="Table Web 1" w:semiHidden="1" w:unhideWhenUsed="1"/>
-    <w:lsdException w:name="Table Web 2" w:semiHidden="1" w:unhideWhenUsed="1"/>
-    <w:lsdException w:name="Table Web 3" w:semiHidden="1" w:unhideWhenUsed="1"/>
-    <w:lsdException w:name="Balloon Text" w:semiHidden="1" w:unhideWhenUsed="1"/>
-    <w:lsdException w:name="Table Grid" w:uiPriority="59"/>
-    <w:lsdException w:name="Table Theme" w:semiHidden="1" w:unhideWhenUsed="1"/>
-    <w:lsdException w:name="Placeholder Text" w:semiHidden="1"/>
-    <w:lsdException w:name="No Spacing" w:uiPriority="1" w:qFormat="1"/>
-    <w:lsdException w:name="Light Shading" w:uiPriority="60"/>
-    <w:lsdException w:name="Light List" w:uiPriority="61"/>
-    <w:lsdException w:name="Light Grid" w:uiPriority="62"/>
-    <w:lsdException w:name="Medium Shading 1" w:uiPriority="63"/>
-    <w:lsdException w:name="Medium Shading 2" w:uiPriority="64"/>
-    <w:lsdException w:name="Medium List 1" w:uiPriority="65"/>
-    <w:lsdException w:name="Medium List 2" w:uiPriority="66"/>
-    <w:lsdException w:name="Medium Grid 1" w:uiPriority="67"/>
-    <w:lsdException w:name="Medium Grid 2" w:uiPriority="68"/>
-    <w:lsdException w:name="Medium Grid 3" w:uiPriority="69"/>
-    <w:lsdException w:name="Dark List" w:uiPriority="70"/>
-    <w:lsdException w:name="Colorful Shading" w:uiPriority="71"/>
-    <w:lsdException w:name="Colorful List" w:uiPriority="72"/>
-    <w:lsdException w:name="Colorful Grid" w:uiPriority="73"/>
-    <w:lsdException w:name="Light Shading Accent 1" w:uiPriority="60"/>
-    <w:lsdException w:name="Light List Accent 1" w:uiPriority="61"/>
-    <w:lsdException w:name="Light Grid Accent 1" w:uiPriority="62"/>
-    <w:lsdException w:name="Medium Shading 1 Accent 1" w:uiPriority="63"/>
-    <w:lsdException w:name="Medium Shading 2 Accent 1" w:uiPriority="64"/>
-    <w:lsdException w:name="Medium List 1 Accent 1" w:uiPriority="65"/>
-    <w:lsdException w:name="Revision" w:semiHidden="1"/>
-    <w:lsdException w:name="List Paragraph" w:uiPriority="34" w:qFormat="1"/>
-    <w:lsdException w:name="Quote" w:uiPriority="29" w:qFormat="1"/>
-    <w:lsdException w:name="Intense Quote" w:uiPriority="30" w:qFormat="1"/>
-    <w:lsdException w:name="Medium List 2 Accent 1" w:uiPriority="66"/>
-    <w:lsdException w:name="Medium Grid 1 Accent 1" w:uiPriority="67"/>
-    <w:lsdException w:name="Medium Grid 2 Accent 1" w:uiPriority="68"/>
-    <w:lsdException w:name="Medium Grid 3 Accent 1" w:uiPriority="69"/>
-    <w:lsdException w:name="Dark List Accent 1" w:uiPriority="70"/>
-    <w:lsdException w:name="Colorful Shading Accent 1" w:uiPriority="71"/>
-    <w:lsdException w:name="Colorful List Accent 1" w:uiPriority="72"/>
-    <w:lsdException w:name="Colorful Grid Accent 1" w:uiPriority="73"/>
-    <w:lsdException w:name="Light Shading Accent 2" w:uiPriority="60"/>
-    <w:lsdException w:name="Light List Accent 2" w:uiPriority="61"/>
-    <w:lsdException w:name="Light Grid Accent 2" w:uiPriority="62"/>
-    <w:lsdException w:name="Medium Shading 1 Accent 2" w:uiPriority="63"/>
-    <w:lsdException w:name="Medium Shading 2 Accent 2" w:uiPriority="64"/>
-    <w:lsdException w:name="Medium List 1 Accent 2" w:uiPriority="65"/>
-    <w:lsdException w:name="Medium List 2 Accent 2" w:uiPriority="66"/>
-    <w:lsdException w:name="Medium Grid 1 Accent 2" w:uiPriority="67"/>
-    <w:lsdException w:name="Medium Grid 2 Accent 2" w:uiPriority="68"/>
-    <w:lsdException w:name="Medium Grid 3 Accent 2" w:uiPriority="69"/>
-    <w:lsdException w:name="Dark List Accent 2" w:uiPriority="70"/>
-    <w:lsdException w:name="Colorful Shading Accent 2" w:uiPriority="71"/>
-    <w:lsdException w:name="Colorful List Accent 2" w:uiPriority="72"/>
-    <w:lsdException w:name="Colorful Grid Accent 2" w:uiPriority="73"/>
-    <w:lsdException w:name="Light Shading Accent 3" w:uiPriority="60"/>
-    <w:lsdException w:name="Light List Accent 3" w:uiPriority="61"/>
-    <w:lsdException w:name="Light Grid Accent 3" w:uiPriority="62"/>
-    <w:lsdException w:name="Medium Shading 1 Accent 3" w:uiPriority="63"/>
-    <w:lsdException w:name="Medium Shading 2 Accent 3" w:uiPriority="64"/>
-    <w:lsdException w:name="Medium List 1 Accent 3" w:uiPriority="65"/>
-    <w:lsdException w:name="Medium List 2 Accent 3" w:uiPriority="66"/>
-    <w:lsdException w:name="Medium Grid 1 Accent 3" w:uiPriority="67"/>
-    <w:lsdException w:name="Medium Grid 2 Accent 3" w:uiPriority="68"/>
-    <w:lsdException w:name="Medium Grid 3 Accent 3" w:uiPriority="69"/>
-    <w:lsdException w:name="Dark List Accent 3" w:uiPriority="70"/>
-    <w:lsdException w:name="Colorful Shading Accent 3" w:uiPriority="71"/>
-    <w:lsdException w:name="Colorful List Accent 3" w:uiPriority="72"/>
-    <w:lsdException w:name="Colorful Grid Accent 3" w:uiPriority="73"/>
-    <w:lsdException w:name="Light Shading Accent 4" w:uiPriority="60"/>
-    <w:lsdException w:name="Light List Accent 4" w:uiPriority="61"/>
-    <w:lsdException w:name="Light Grid Accent 4" w:uiPriority="62"/>
-    <w:lsdException w:name="Medium Shading 1 Accent 4" w:uiPriority="63"/>
-    <w:lsdException w:name="Medium Shading 2 Accent 4" w:uiPriority="64"/>
-    <w:lsdException w:name="Medium List 1 Accent 4" w:uiPriority="65"/>
-    <w:lsdException w:name="Medium List 2 Accent 4" w:uiPriority="66"/>
-    <w:lsdException w:name="Medium Grid 1 Accent 4" w:uiPriority="67"/>
-    <w:lsdException w:name="Medium Grid 2 Accent 4" w:uiPriority="68"/>
-    <w:lsdException w:name="Medium Grid 3 Accent 4" w:uiPriority="69"/>
-    <w:lsdException w:name="Dark List Accent 4" w:uiPriority="70"/>
-    <w:lsdException w:name="Colorful Shading Accent 4" w:uiPriority="71"/>
-    <w:lsdException w:name="Colorful List Accent 4" w:uiPriority="72"/>
-    <w:lsdException w:name="Colorful Grid Accent 4" w:uiPriority="73"/>
-    <w:lsdException w:name="Light Shading Accent 5" w:uiPriority="60"/>
-    <w:lsdException w:name="Light List Accent 5" w:uiPriority="61"/>
-    <w:lsdException w:name="Light Grid Accent 5" w:uiPriority="62"/>
-    <w:lsdException w:name="Medium Shading 1 Accent 5" w:uiPriority="63"/>
-    <w:lsdException w:name="Medium Shading 2 Accent 5" w:uiPriority="64"/>
-    <w:lsdException w:name="Medium List 1 Accent 5" w:uiPriority="65"/>
-    <w:lsdException w:name="Medium List 2 Accent 5" w:uiPriority="66"/>
-    <w:lsdException w:name="Medium Grid 1 Accent 5" w:uiPriority="67"/>
-    <w:lsdException w:name="Medium Grid 2 Accent 5" w:uiPriority="68"/>
-    <w:lsdException w:name="Medium Grid 3 Accent 5" w:uiPriority="69"/>
-    <w:lsdException w:name="Dark List Accent 5" w:uiPriority="70"/>
-    <w:lsdException w:name="Colorful Shading Accent 5" w:uiPriority="71"/>
-    <w:lsdException w:name="Colorful List Accent 5" w:uiPriority="72"/>
-    <w:lsdException w:name="Colorful Grid Accent 5" w:uiPriority="73"/>
-    <w:lsdException w:name="Light Shading Accent 6" w:uiPriority="60"/>
-    <w:lsdException w:name="Light List Accent 6" w:uiPriority="61"/>
-    <w:lsdException w:name="Light Grid Accent 6" w:uiPriority="62"/>
-    <w:lsdException w:name="Medium Shading 1 Accent 6" w:uiPriority="63"/>
-    <w:lsdException w:name="Medium Shading 2 Accent 6" w:uiPriority="64"/>
-    <w:lsdException w:name="Medium List 1 Accent 6" w:uiPriority="65"/>
-    <w:lsdException w:name="Medium List 2 Accent 6" w:uiPriority="66"/>
-    <w:lsdException w:name="Medium Grid 1 Accent 6" w:uiPriority="67"/>
-    <w:lsdException w:name="Medium Grid 2 Accent 6" w:uiPriority="68"/>
-    <w:lsdException w:name="Medium Grid 3 Accent 6" w:uiPriority="69"/>
-    <w:lsdException w:name="Dark List Accent 6" w:uiPriority="70"/>
-    <w:lsdException w:name="Colorful Shading Accent 6" w:uiPriority="71"/>
-    <w:lsdException w:name="Colorful List Accent 6" w:uiPriority="72"/>
-    <w:lsdException w:name="Colorful Grid Accent 6" w:uiPriority="73"/>
-    <w:lsdException w:name="Subtle Emphasis" w:uiPriority="19" w:qFormat="1"/>
-    <w:lsdException w:name="Intense Emphasis" w:uiPriority="21" w:qFormat="1"/>
-    <w:lsdException w:name="Subtle Reference" w:uiPriority="31" w:qFormat="1"/>
-    <w:lsdException w:name="Intense Reference" w:uiPriority="32" w:qFormat="1"/>
-    <w:lsdException w:name="Book Title" w:uiPriority="33" w:qFormat="1"/>
-    <w:lsdException w:name="Bibliography" w:semiHidden="1" w:uiPriority="37" w:unhideWhenUsed="1"/>
-    <w:lsdException w:name="TOC Heading" w:semiHidden="1" w:uiPriority="39" w:unhideWhenUsed="1" w:qFormat="1"/>
-    <w:lsdException w:name="Plain Table 1" w:uiPriority="41"/>
-    <w:lsdException w:name="Plain Table 2" w:uiPriority="42"/>
-    <w:lsdException w:name="Plain Table 3" w:uiPriority="43"/>
-    <w:lsdException w:name="Plain Table 4" w:uiPriority="44"/>
-    <w:lsdException w:name="Plain Table 5" w:uiPriority="45"/>
-    <w:lsdException w:name="Grid Table Light" w:uiPriority="40"/>
-    <w:lsdException w:name="Grid Table 1 Light" w:uiPriority="46"/>
-    <w:lsdException w:name="Grid Table 2" w:uiPriority="47"/>
-    <w:lsdException w:name="Grid Table 3" w:uiPriority="48"/>
-    <w:lsdException w:name="Grid Table 4" w:uiPriority="49"/>
-    <w:lsdException w:name="Grid Table 5 Dark" w:uiPriority="50"/>
-    <w:lsdException w:name="Grid Table 6 Colorful" w:uiPriority="51"/>
-    <w:lsdException w:name="Grid Table 7 Colorful" w:uiPriority="52"/>
-    <w:lsdException w:name="Grid Table 1 Light Accent 1" w:uiPriority="46"/>
-    <w:lsdException w:name="Grid Table 2 Accent 1" w:uiPriority="47"/>
-    <w:lsdException w:name="Grid Table 3 Accent 1" w:uiPriority="48"/>
-    <w:lsdException w:name="Grid Table 4 Accent 1" w:uiPriority="49"/>
-    <w:lsdException w:name="Grid Table 5 Dark Accent 1" w:uiPriority="50"/>
-    <w:lsdException w:name="Grid Table 6 Colorful Accent 1" w:uiPriority="51"/>
-    <w:lsdException w:name="Grid Table 7 Colorful Accent 1" w:uiPriority="52"/>
-    <w:lsdException w:name="Grid Table 1 Light Accent 2" w:uiPriority="46"/>
-    <w:lsdException w:name="Grid Table 2 Accent 2" w:uiPriority="47"/>
-    <w:lsdException w:name="Grid Table 3 Accent 2" w:uiPriority="48"/>
-    <w:lsdException w:name="Grid Table 4 Accent 2" w:uiPriority="49"/>
-    <w:lsdException w:name="Grid Table 5 Dark Accent 2" w:uiPriority="50"/>
-    <w:lsdException w:name="Grid Table 6 Colorful Accent 2" w:uiPriority="51"/>
-    <w:lsdException w:name="Grid Table 7 Colorful Accent 2" w:uiPriority="52"/>
-    <w:lsdException w:name="Grid Table 1 Light Accent 3" w:uiPriority="46"/>
-    <w:lsdException w:name="Grid Table 2 Accent 3" w:uiPriority="47"/>
-    <w:lsdException w:name="Grid Table 3 Accent 3" w:uiPriority="48"/>
-    <w:lsdException w:name="Grid Table 4 Accent 3" w:uiPriority="49"/>
-    <w:lsdException w:name="Grid Table 5 Dark Accent 3" w:uiPriority="50"/>
-    <w:lsdException w:name="Grid Table 6 Colorful Accent 3" w:uiPriority="51"/>
-    <w:lsdException w:name="Grid Table 7 Colorful Accent 3" w:uiPriority="52"/>
-    <w:lsdException w:name="Grid Table 1 Light Accent 4" w:uiPriority="46"/>
-    <w:lsdException w:name="Grid Table 2 Accent 4" w:uiPriority="47"/>
-    <w:lsdException w:name="Grid Table 3 Accent 4" w:uiPriority="48"/>
-    <w:lsdException w:name="Grid Table 4 Accent 4" w:uiPriority="49"/>
-    <w:lsdException w:name="Grid Table 5 Dark Accent 4" w:uiPriority="50"/>
-    <w:lsdException w:name="Grid Table 6 Colorful Accent 4" w:uiPriority="51"/>
-    <w:lsdException w:name="Grid Table 7 Colorful Accent 4" w:uiPriority="52"/>
-    <w:lsdException w:name="Grid Table 1 Light Accent 5" w:uiPriority="46"/>
-    <w:lsdException w:name="Grid Table 2 Accent 5" w:uiPriority="47"/>
-    <w:lsdException w:name="Grid Table 3 Accent 5" w:uiPriority="48"/>
-    <w:lsdException w:name="Grid Table 4 Accent 5" w:uiPriority="49"/>
-    <w:lsdException w:name="Grid Table 5 Dark Accent 5" w:uiPriority="50"/>
-    <w:lsdException w:name="Grid Table 6 Colorful Accent 5" w:uiPriority="51"/>
-    <w:lsdException w:name="Grid Table 7 Colorful Accent 5" w:uiPriority="52"/>
-    <w:lsdException w:name="Grid Table 1 Light Accent 6" w:uiPriority="46"/>
-    <w:lsdException w:name="Grid Table 2 Accent 6" w:uiPriority="47"/>
-    <w:lsdException w:name="Grid Table 3 Accent 6" w:uiPriority="48"/>
-    <w:lsdException w:name="Grid Table 4 Accent 6" w:uiPriority="49"/>
-    <w:lsdException w:name="Grid Table 5 Dark Accent 6" w:uiPriority="50"/>
-    <w:lsdException w:name="Grid Table 6 Colorful Accent 6" w:uiPriority="51"/>
-    <w:lsdException w:name="Grid Table 7 Colorful Accent 6" w:uiPriority="52"/>
-    <w:lsdException w:name="List Table 1 Light" w:uiPriority="46"/>
-    <w:lsdException w:name="List Table 2" w:uiPriority="47"/>
-    <w:lsdException w:name="List Table 3" w:uiPriority="48"/>
-    <w:lsdException w:name="List Table 4" w:uiPriority="49"/>
-    <w:lsdException w:name="List Table 5 Dark" w:uiPriority="50"/>
-    <w:lsdException w:name="List Table 6 Colorful" w:uiPriority="51"/>
-    <w:lsdException w:name="List Table 7 Colorful" w:uiPriority="52"/>
-    <w:lsdException w:name="List Table 1 Light Accent 1" w:uiPriority="46"/>
-    <w:lsdException w:name="List Table 2 Accent 1" w:uiPriority="47"/>
-    <w:lsdException w:name="List Table 3 Accent 1" w:uiPriority="48"/>
-    <w:lsdException w:name="List Table 4 Accent 1" w:uiPriority="49"/>
-    <w:lsdException w:name="List Table 5 Dark Accent 1" w:uiPriority="50"/>
-    <w:lsdException w:name="List Table 6 Colorful Accent 1" w:uiPriority="51"/>
-    <w:lsdException w:name="List Table 7 Colorful Accent 1" w:uiPriority="52"/>
-    <w:lsdException w:name="List Table 1 Light Accent 2" w:uiPriority="46"/>
-    <w:lsdException w:name="List Table 2 Accent 2" w:uiPriority="47"/>
-    <w:lsdException w:name="List Table 3 Accent 2" w:uiPriority="48"/>
-    <w:lsdException w:name="List Table 4 Accent 2" w:uiPriority="49"/>
-    <w:lsdException w:name="List Table 5 Dark Accent 2" w:uiPriority="50"/>
-    <w:lsdException w:name="List Table 6 Colorful Accent 2" w:uiPriority="51"/>
-    <w:lsdException w:name="List Table 7 Colorful Accent 2" w:uiPriority="52"/>
-    <w:lsdException w:name="List Table 1 Light Accent 3" w:uiPriority="46"/>
-    <w:lsdException w:name="List Table 2 Accent 3" w:uiPriority="47"/>
-    <w:lsdException w:name="List Table 3 Accent 3" w:uiPriority="48"/>
-    <w:lsdException w:name="List Table 4 Accent 3" w:uiPriority="49"/>
-    <w:lsdException w:name="List Table 5 Dark Accent 3" w:uiPriority="50"/>
-    <w:lsdException w:name="List Table 6 Colorful Accent 3" w:uiPriority="51"/>
-    <w:lsdException w:name="List Table 7 Colorful Accent 3" w:uiPriority="52"/>
-    <w:lsdException w:name="List Table 1 Light Accent 4" w:uiPriority="46"/>
-    <w:lsdException w:name="List Table 2 Accent 4" w:uiPriority="47"/>
-    <w:lsdException w:name="List Table 3 Accent 4" w:uiPriority="48"/>
-    <w:lsdException w:name="List Table 4 Accent 4" w:uiPriority="49"/>
-    <w:lsdException w:name="List Table 5 Dark Accent 4" w:uiPriority="50"/>
-    <w:lsdException w:name="List Table 6 Colorful Accent 4" w:uiPriority="51"/>
-    <w:lsdException w:name="List Table 7 Colorful Accent 4" w:uiPriority="52"/>
-    <w:lsdException w:name="List Table 1 Light Accent 5" w:uiPriority="46"/>
-    <w:lsdException w:name="List Table 2 Accent 5" w:uiPriority="47"/>
-    <w:lsdException w:name="List Table 3 Accent 5" w:uiPriority="48"/>
-    <w:lsdException w:name="List Table 4 Accent 5" w:uiPriority="49"/>
-    <w:lsdException w:name="List Table 5 Dark Accent 5" w:uiPriority="50"/>
-    <w:lsdException w:name="List Table 6 Colorful Accent 5" w:uiPriority="51"/>
-    <w:lsdException w:name="List Table 7 Colorful Accent 5" w:uiPriority="52"/>
-    <w:lsdException w:name="List Table 1 Light Accent 6" w:uiPriority="46"/>
-    <w:lsdException w:name="List Table 2 Accent 6" w:uiPriority="47"/>
-    <w:lsdException w:name="List Table 3 Accent 6" w:uiPriority="48"/>
-    <w:lsdException w:name="List Table 4 Accent 6" w:uiPriority="49"/>
-    <w:lsdException w:name="List Table 5 Dark Accent 6" w:uiPriority="50"/>
-    <w:lsdException w:name="List Table 6 Colorful Accent 6" w:uiPriority="51"/>
-    <w:lsdException w:name="List Table 7 Colorful Accent 6" w:uiPriority="52"/>
+  <w:latentStyles w:defLockedState="0" w:defUIPriority="99" w:defSemiHidden="1" w:defUnhideWhenUsed="1" w:defQFormat="0" w:count="267">
+    <w:lsdException w:name="Normal" w:semiHidden="0" w:uiPriority="0" w:unhideWhenUsed="0" w:qFormat="1"/>
+    <w:lsdException w:name="heading 1" w:semiHidden="0" w:uiPriority="9" w:unhideWhenUsed="0" w:qFormat="1"/>
+    <w:lsdException w:name="heading 2" w:uiPriority="9" w:qFormat="1"/>
+    <w:lsdException w:name="heading 3" w:uiPriority="9" w:qFormat="1"/>
+    <w:lsdException w:name="heading 4" w:uiPriority="9" w:qFormat="1"/>
+    <w:lsdException w:name="heading 5" w:uiPriority="9" w:qFormat="1"/>
+    <w:lsdException w:name="heading 6" w:uiPriority="9" w:qFormat="1"/>
+    <w:lsdException w:name="heading 7" w:uiPriority="9" w:qFormat="1"/>
+    <w:lsdException w:name="heading 8" w:uiPriority="9" w:qFormat="1"/>
+    <w:lsdException w:name="heading 9" w:uiPriority="9" w:qFormat="1"/>
+    <w:lsdException w:name="toc 1" w:uiPriority="39"/>
+    <w:lsdException w:name="toc 2" w:uiPriority="39"/>
+    <w:lsdException w:name="toc 3" w:uiPriority="39"/>
+    <w:lsdException w:name="toc 4" w:uiPriority="39"/>
+    <w:lsdException w:name="toc 5" w:uiPriority="39"/>
+    <w:lsdException w:name="toc 6" w:uiPriority="39"/>
+    <w:lsdException w:name="toc 7" w:uiPriority="39"/>
+    <w:lsdException w:name="toc 8" w:uiPriority="39"/>
+    <w:lsdException w:name="toc 9" w:uiPriority="39"/>
+    <w:lsdException w:name="caption" w:uiPriority="35" w:qFormat="1"/>
+    <w:lsdException w:name="Title" w:semiHidden="0" w:uiPriority="10" w:unhideWhenUsed="0" w:qFormat="1"/>
+    <w:lsdException w:name="Default Paragraph Font" w:uiPriority="1"/>
+    <w:lsdException w:name="Subtitle" w:semiHidden="0" w:uiPriority="11" w:unhideWhenUsed="0" w:qFormat="1"/>
+    <w:lsdException w:name="Strong" w:semiHidden="0" w:uiPriority="22" w:unhideWhenUsed="0" w:qFormat="1"/>
+    <w:lsdException w:name="Emphasis" w:semiHidden="0" w:uiPriority="20" w:unhideWhenUsed="0" w:qFormat="1"/>
+    <w:lsdException w:name="Table Grid" w:semiHidden="0" w:uiPriority="59" w:unhideWhenUsed="0"/>
+    <w:lsdException w:name="Placeholder Text" w:unhideWhenUsed="0"/>
+    <w:lsdException w:name="No Spacing" w:semiHidden="0" w:uiPriority="1" w:unhideWhenUsed="0" w:qFormat="1"/>
+    <w:lsdException w:name="Light Shading" w:semiHidden="0" w:uiPriority="60" w:unhideWhenUsed="0"/>
+    <w:lsdException w:name="Light List" w:semiHidden="0" w:uiPriority="61" w:unhideWhenUsed="0"/>
+    <w:lsdException w:name="Light Grid" w:semiHidden="0" w:uiPriority="62" w:unhideWhenUsed="0"/>
+    <w:lsdException w:name="Medium Shading 1" w:semiHidden="0" w:uiPriority="63" w:unhideWhenUsed="0"/>
+    <w:lsdException w:name="Medium Shading 2" w:semiHidden="0" w:uiPriority="64" w:unhideWhenUsed="0"/>
+    <w:lsdException w:name="Medium List 1" w:semiHidden="0" w:uiPriority="65" w:unhideWhenUsed="0"/>
+    <w:lsdException w:name="Medium List 2" w:semiHidden="0" w:uiPriority="66" w:unhideWhenUsed="0"/>
+    <w:lsdException w:name="Medium Grid 1" w:semiHidden="0" w:uiPriority="67" w:unhideWhenUsed="0"/>
+    <w:lsdException w:name="Medium Grid 2" w:semiHidden="0" w:uiPriority="68" w:unhideWhenUsed="0"/>
+    <w:lsdException w:name="Medium Grid 3" w:semiHidden="0" w:uiPriority="69" w:unhideWhenUsed="0"/>
+    <w:lsdException w:name="Dark List" w:semiHidden="0" w:uiPriority="70" w:unhideWhenUsed="0"/>
+    <w:lsdException w:name="Colorful Shading" w:semiHidden="0" w:uiPriority="71" w:unhideWhenUsed="0"/>
+    <w:lsdException w:name="Colorful List" w:semiHidden="0" w:uiPriority="72" w:unhideWhenUsed="0"/>
+    <w:lsdException w:name="Colorful Grid" w:semiHidden="0" w:uiPriority="73" w:unhideWhenUsed="0"/>
+    <w:lsdException w:name="Light Shading Accent 1" w:semiHidden="0" w:uiPriority="60" w:unhideWhenUsed="0"/>
+    <w:lsdException w:name="Light List Accent 1" w:semiHidden="0" w:uiPriority="61" w:unhideWhenUsed="0"/>
+    <w:lsdException w:name="Light Grid Accent 1" w:semiHidden="0" w:uiPriority="62" w:unhideWhenUsed="0"/>
+    <w:lsdException w:name="Medium Shading 1 Accent 1" w:semiHidden="0" w:uiPriority="63" w:unhideWhenUsed="0"/>
+    <w:lsdException w:name="Medium Shading 2 Accent 1" w:semiHidden="0" w:uiPriority="64" w:unhideWhenUsed="0"/>
+    <w:lsdException w:name="Medium List 1 Accent 1" w:semiHidden="0" w:uiPriority="65" w:unhideWhenUsed="0"/>
+    <w:lsdException w:name="Revision" w:unhideWhenUsed="0"/>
+    <w:lsdException w:name="List Paragraph" w:semiHidden="0" w:uiPriority="34" w:unhideWhenUsed="0" w:qFormat="1"/>
+    <w:lsdException w:name="Quote" w:semiHidden="0" w:uiPriority="29" w:unhideWhenUsed="0" w:qFormat="1"/>
+    <w:lsdException w:name="Intense Quote" w:semiHidden="0" w:uiPriority="30" w:unhideWhenUsed="0" w:qFormat="1"/>
+    <w:lsdException w:name="Medium List 2 Accent 1" w:semiHidden="0" w:uiPriority="66" w:unhideWhenUsed="0"/>
+    <w:lsdException w:name="Medium Grid 1 Accent 1" w:semiHidden="0" w:uiPriority="67" w:unhideWhenUsed="0"/>
+    <w:lsdException w:name="Medium Grid 2 Accent 1" w:semiHidden="0" w:uiPriority="68" w:unhideWhenUsed="0"/>
+    <w:lsdException w:name="Medium Grid 3 Accent 1" w:semiHidden="0" w:uiPriority="69" w:unhideWhenUsed="0"/>
+    <w:lsdException w:name="Dark List Accent 1" w:semiHidden="0" w:uiPriority="70" w:unhideWhenUsed="0"/>
+    <w:lsdException w:name="Colorful Shading Accent 1" w:semiHidden="0" w:uiPriority="71" w:unhideWhenUsed="0"/>
+    <w:lsdException w:name="Colorful List Accent 1" w:semiHidden="0" w:uiPriority="72" w:unhideWhenUsed="0"/>
+    <w:lsdException w:name="Colorful Grid Accent 1" w:semiHidden="0" w:uiPriority="73" w:unhideWhenUsed="0"/>
+    <w:lsdException w:name="Light Shading Accent 2" w:semiHidden="0" w:uiPriority="60" w:unhideWhenUsed="0"/>
+    <w:lsdException w:name="Light List Accent 2" w:semiHidden="0" w:uiPriority="61" w:unhideWhenUsed="0"/>
+    <w:lsdException w:name="Light Grid Accent 2" w:semiHidden="0" w:uiPriority="62" w:unhideWhenUsed="0"/>
+    <w:lsdException w:name="Medium Shading 1 Accent 2" w:semiHidden="0" w:uiPriority="63" w:unhideWhenUsed="0"/>
+    <w:lsdException w:name="Medium Shading 2 Accent 2" w:semiHidden="0" w:uiPriority="64" w:unhideWhenUsed="0"/>
+    <w:lsdException w:name="Medium List 1 Accent 2" w:semiHidden="0" w:uiPriority="65" w:unhideWhenUsed="0"/>
+    <w:lsdException w:name="Medium List 2 Accent 2" w:semiHidden="0" w:uiPriority="66" w:unhideWhenUsed="0"/>
+    <w:lsdException w:name="Medium Grid 1 Accent 2" w:semiHidden="0" w:uiPriority="67" w:unhideWhenUsed="0"/>
+    <w:lsdException w:name="Medium Grid 2 Accent 2" w:semiHidden="0" w:uiPriority="68" w:unhideWhenUsed="0"/>
+    <w:lsdException w:name="Medium Grid 3 Accent 2" w:semiHidden="0" w:uiPriority="69" w:unhideWhenUsed="0"/>
+    <w:lsdException w:name="Dark List Accent 2" w:semiHidden="0" w:uiPriority="70" w:unhideWhenUsed="0"/>
+    <w:lsdException w:name="Colorful Shading Accent 2" w:semiHidden="0" w:uiPriority="71" w:unhideWhenUsed="0"/>
+    <w:lsdException w:name="Colorful List Accent 2" w:semiHidden="0" w:uiPriority="72" w:unhideWhenUsed="0"/>
+    <w:lsdException w:name="Colorful Grid Accent 2" w:semiHidden="0" w:uiPriority="73" w:unhideWhenUsed="0"/>
+    <w:lsdException w:name="Light Shading Accent 3" w:semiHidden="0" w:uiPriority="60" w:unhideWhenUsed="0"/>
+    <w:lsdException w:name="Light List Accent 3" w:semiHidden="0" w:uiPriority="61" w:unhideWhenUsed="0"/>
+    <w:lsdException w:name="Light Grid Accent 3" w:semiHidden="0" w:uiPriority="62" w:unhideWhenUsed="0"/>
+    <w:lsdException w:name="Medium Shading 1 Accent 3" w:semiHidden="0" w:uiPriority="63" w:unhideWhenUsed="0"/>
+    <w:lsdException w:name="Medium Shading 2 Accent 3" w:semiHidden="0" w:uiPriority="64" w:unhideWhenUsed="0"/>
+    <w:lsdException w:name="Medium List 1 Accent 3" w:semiHidden="0" w:uiPriority="65" w:unhideWhenUsed="0"/>
+    <w:lsdException w:name="Medium List 2 Accent 3" w:semiHidden="0" w:uiPriority="66" w:unhideWhenUsed="0"/>
+    <w:lsdException w:name="Medium Grid 1 Accent 3" w:semiHidden="0" w:uiPriority="67" w:unhideWhenUsed="0"/>
+    <w:lsdException w:name="Medium Grid 2 Accent 3" w:semiHidden="0" w:uiPriority="68" w:unhideWhenUsed="0"/>
+    <w:lsdException w:name="Medium Grid 3 Accent 3" w:semiHidden="0" w:uiPriority="69" w:unhideWhenUsed="0"/>
+    <w:lsdException w:name="Dark List Accent 3" w:semiHidden="0" w:uiPriority="70" w:unhideWhenUsed="0"/>
+    <w:lsdException w:name="Colorful Shading Accent 3" w:semiHidden="0" w:uiPriority="71" w:unhideWhenUsed="0"/>
+    <w:lsdException w:name="Colorful List Accent 3" w:semiHidden="0" w:uiPriority="72" w:unhideWhenUsed="0"/>
+    <w:lsdException w:name="Colorful Grid Accent 3" w:semiHidden="0" w:uiPriority="73" w:unhideWhenUsed="0"/>
+    <w:lsdException w:name="Light Shading Accent 4" w:semiHidden="0" w:uiPriority="60" w:unhideWhenUsed="0"/>
+    <w:lsdException w:name="Light List Accent 4" w:semiHidden="0" w:uiPriority="61" w:unhideWhenUsed="0"/>
+    <w:lsdException w:name="Light Grid Accent 4" w:semiHidden="0" w:uiPriority="62" w:unhideWhenUsed="0"/>
+    <w:lsdException w:name="Medium Shading 1 Accent 4" w:semiHidden="0" w:uiPriority="63" w:unhideWhenUsed="0"/>
+    <w:lsdException w:name="Medium Shading 2 Accent 4" w:semiHidden="0" w:uiPriority="64" w:unhideWhenUsed="0"/>
+    <w:lsdException w:name="Medium List 1 Accent 4" w:semiHidden="0" w:uiPriority="65" w:unhideWhenUsed="0"/>
+    <w:lsdException w:name="Medium List 2 Accent 4" w:semiHidden="0" w:uiPriority="66" w:unhideWhenUsed="0"/>
+    <w:lsdException w:name="Medium Grid 1 Accent 4" w:semiHidden="0" w:uiPriority="67" w:unhideWhenUsed="0"/>
+    <w:lsdException w:name="Medium Grid 2 Accent 4" w:semiHidden="0" w:uiPriority="68" w:unhideWhenUsed="0"/>
+    <w:lsdException w:name="Medium Grid 3 Accent 4" w:semiHidden="0" w:uiPriority="69" w:unhideWhenUsed="0"/>
+    <w:lsdException w:name="Dark List Accent 4" w:semiHidden="0" w:uiPriority="70" w:unhideWhenUsed="0"/>
+    <w:lsdException w:name="Colorful Shading Accent 4" w:semiHidden="0" w:uiPriority="71" w:unhideWhenUsed="0"/>
+    <w:lsdException w:name="Colorful List Accent 4" w:semiHidden="0" w:uiPriority="72" w:unhideWhenUsed="0"/>
+    <w:lsdException w:name="Colorful Grid Accent 4" w:semiHidden="0" w:uiPriority="73" w:unhideWhenUsed="0"/>
+    <w:lsdException w:name="Light Shading Accent 5" w:semiHidden="0" w:uiPriority="60" w:unhideWhenUsed="0"/>
+    <w:lsdException w:name="Light List Accent 5" w:semiHidden="0" w:uiPriority="61" w:unhideWhenUsed="0"/>
+    <w:lsdException w:name="Light Grid Accent 5" w:semiHidden="0" w:uiPriority="62" w:unhideWhenUsed="0"/>
+    <w:lsdException w:name="Medium Shading 1 Accent 5" w:semiHidden="0" w:uiPriority="63" w:unhideWhenUsed="0"/>
+    <w:lsdException w:name="Medium Shading 2 Accent 5" w:semiHidden="0" w:uiPriority="64" w:unhideWhenUsed="0"/>
+    <w:lsdException w:name="Medium List 1 Accent 5" w:semiHidden="0" w:uiPriority="65" w:unhideWhenUsed="0"/>
+    <w:lsdException w:name="Medium List 2 Accent 5" w:semiHidden="0" w:uiPriority="66" w:unhideWhenUsed="0"/>
+    <w:lsdException w:name="Medium Grid 1 Accent 5" w:semiHidden="0" w:uiPriority="67" w:unhideWhenUsed="0"/>
+    <w:lsdException w:name="Medium Grid 2 Accent 5" w:semiHidden="0" w:uiPriority="68" w:unhideWhenUsed="0"/>
+    <w:lsdException w:name="Medium Grid 3 Accent 5" w:semiHidden="0" w:uiPriority="69" w:unhideWhenUsed="0"/>
+    <w:lsdException w:name="Dark List Accent 5" w:semiHidden="0" w:uiPriority="70" w:unhideWhenUsed="0"/>
+    <w:lsdException w:name="Colorful Shading Accent 5" w:semiHidden="0" w:uiPriority="71" w:unhideWhenUsed="0"/>
+    <w:lsdException w:name="Colorful List Accent 5" w:semiHidden="0" w:uiPriority="72" w:unhideWhenUsed="0"/>
+    <w:lsdException w:name="Colorful Grid Accent 5" w:semiHidden="0" w:uiPriority="73" w:unhideWhenUsed="0"/>
+    <w:lsdException w:name="Light Shading Accent 6" w:semiHidden="0" w:uiPriority="60" w:unhideWhenUsed="0"/>
+    <w:lsdException w:name="Light List Accent 6" w:semiHidden="0" w:uiPriority="61" w:unhideWhenUsed="0"/>
+    <w:lsdException w:name="Light Grid Accent 6" w:semiHidden="0" w:uiPriority="62" w:unhideWhenUsed="0"/>
+    <w:lsdException w:name="Medium Shading 1 Accent 6" w:semiHidden="0" w:uiPriority="63" w:unhideWhenUsed="0"/>
+    <w:lsdException w:name="Medium Shading 2 Accent 6" w:semiHidden="0" w:uiPriority="64" w:unhideWhenUsed="0"/>
+    <w:lsdException w:name="Medium List 1 Accent 6" w:semiHidden="0" w:uiPriority="65" w:unhideWhenUsed="0"/>
+    <w:lsdException w:name="Medium List 2 Accent 6" w:semiHidden="0" w:uiPriority="66" w:unhideWhenUsed="0"/>
+    <w:lsdException w:name="Medium Grid 1 Accent 6" w:semiHidden="0" w:uiPriority="67" w:unhideWhenUsed="0"/>
+    <w:lsdException w:name="Medium Grid 2 Accent 6" w:semiHidden="0" w:uiPriority="68" w:unhideWhenUsed="0"/>
+    <w:lsdException w:name="Medium Grid 3 Accent 6" w:semiHidden="0" w:uiPriority="69" w:unhideWhenUsed="0"/>
+    <w:lsdException w:name="Dark List Accent 6" w:semiHidden="0" w:uiPriority="70" w:unhideWhenUsed="0"/>
+    <w:lsdException w:name="Colorful Shading Accent 6" w:semiHidden="0" w:uiPriority="71" w:unhideWhenUsed="0"/>
+    <w:lsdException w:name="Colorful List Accent 6" w:semiHidden="0" w:uiPriority="72" w:unhideWhenUsed="0"/>
+    <w:lsdException w:name="Colorful Grid Accent 6" w:semiHidden="0" w:uiPriority="73" w:unhideWhenUsed="0"/>
+    <w:lsdException w:name="Subtle Emphasis" w:semiHidden="0" w:uiPriority="19" w:unhideWhenUsed="0" w:qFormat="1"/>
+    <w:lsdException w:name="Intense Emphasis" w:semiHidden="0" w:uiPriority="21" w:unhideWhenUsed="0" w:qFormat="1"/>
+    <w:lsdException w:name="Subtle Reference" w:semiHidden="0" w:uiPriority="31" w:unhideWhenUsed="0" w:qFormat="1"/>
+    <w:lsdException w:name="Intense Reference" w:semiHidden="0" w:uiPriority="32" w:unhideWhenUsed="0" w:qFormat="1"/>
+    <w:lsdException w:name="Book Title" w:semiHidden="0" w:uiPriority="33" w:unhideWhenUsed="0" w:qFormat="1"/>
+    <w:lsdException w:name="Bibliography" w:uiPriority="37"/>
+    <w:lsdException w:name="TOC Heading" w:uiPriority="39" w:qFormat="1"/>
+  </w:latentStyles>
+  <w:style w:type="paragraph" w:default="1" w:styleId="Normal">
+    <w:name w:val="Normal"/>
+    <w:qFormat/>
+  </w:style>
+  <w:style w:type="character" w:default="1" w:styleId="DefaultParagraphFont">
+    <w:name w:val="Default Paragraph Font"/>
+    <w:uiPriority w:val="1"/>
+    <w:semiHidden/>
+    <w:unhideWhenUsed/>
+  </w:style>
+  <w:style w:type="table" w:default="1" w:styleId="TableNormal">
+    <w:name w:val="Normal Table"/>
+    <w:uiPriority w:val="99"/>
+    <w:semiHidden/>
+    <w:unhideWhenUsed/>
+    <w:tblPr>
+      <w:tblInd w:w="0" w:type="dxa"/>
+      <w:tblCellMar>
+        <w:top w:w="0" w:type="dxa"/>
+        <w:left w:w="108" w:type="dxa"/>
+        <w:bottom w:w="0" w:type="dxa"/>
+        <w:right w:w="108" w:type="dxa"/>
+      </w:tblCellMar>
+    </w:tblPr>
+  </w:style>
+  <w:style w:type="numbering" w:default="1" w:styleId="NoList">
+    <w:name w:val="No List"/>
+    <w:uiPriority w:val="99"/>
+    <w:semiHidden/>
+    <w:unhideWhenUsed/>
+  </w:style>
+  <w:style w:type="paragraph" w:customStyle="1" w:styleId="D8E0F07E2DBB4A0086D2DBD3636F3BE7">
+    <w:name w:val="D8E0F07E2DBB4A0086D2DBD3636F3BE7"/>
+    <w:rsid w:val="009E3238"/>
+  </w:style>
+  <w:style w:type="paragraph" w:customStyle="1" w:styleId="7FD1F3F7D3D144E49E7E668071CCF8F8">
+    <w:name w:val="7FD1F3F7D3D144E49E7E668071CCF8F8"/>
+    <w:rsid w:val="009E3238"/>
+  </w:style>
+</w:styles>
+</file>
+
+<file path=word/glossary/stylesWithEffects.xml><?xml version="1.0" encoding="utf-8"?>
+<w:styles xmlns:wpc="http://schemas.microsoft.com/office/word/2010/wordprocessingCanvas" xmlns:mc="http://schemas.openxmlformats.org/markup-compatibility/2006" xmlns:o="urn:schemas-microsoft-com:office:office" xmlns:r="http://schemas.openxmlformats.org/officeDocument/2006/relationships" xmlns:m="http://schemas.openxmlformats.org/officeDocument/2006/math" xmlns:v="urn:schemas-microsoft-com:vml" xmlns:wp14="http://schemas.microsoft.com/office/word/2010/wordprocessingDrawing" xmlns:wp="http://schemas.openxmlformats.org/drawingml/2006/wordprocessingDrawing" xmlns:w10="urn:schemas-microsoft-com:office:word" xmlns:w="http://schemas.openxmlformats.org/wordprocessingml/2006/main" xmlns:w14="http://schemas.microsoft.com/office/word/2010/wordml" xmlns:wpg="http://schemas.microsoft.com/office/word/2010/wordprocessingGroup" xmlns:wpi="http://schemas.microsoft.com/office/word/2010/wordprocessingInk" xmlns:wne="http://schemas.microsoft.com/office/word/2006/wordml" xmlns:wps="http://schemas.microsoft.com/office/word/2010/wordprocessingShape" mc:Ignorable="w14 wp14">
+  <w:docDefaults>
+    <w:rPrDefault>
+      <w:rPr>
+        <w:rFonts w:asciiTheme="minorHAnsi" w:eastAsiaTheme="minorEastAsia" w:hAnsiTheme="minorHAnsi" w:cstheme="minorBidi"/>
+        <w:sz w:val="22"/>
+        <w:szCs w:val="22"/>
+        <w:lang w:val="en-IE" w:eastAsia="en-IE" w:bidi="ar-SA"/>
+      </w:rPr>
+    </w:rPrDefault>
+    <w:pPrDefault>
+      <w:pPr>
+        <w:spacing w:after="200" w:line="276" w:lineRule="auto"/>
+      </w:pPr>
+    </w:pPrDefault>
+  </w:docDefaults>
+  <w:latentStyles w:defLockedState="0" w:defUIPriority="99" w:defSemiHidden="1" w:defUnhideWhenUsed="1" w:defQFormat="0" w:count="267">
+    <w:lsdException w:name="Normal" w:semiHidden="0" w:uiPriority="0" w:unhideWhenUsed="0" w:qFormat="1"/>
+    <w:lsdException w:name="heading 1" w:semiHidden="0" w:uiPriority="9" w:unhideWhenUsed="0" w:qFormat="1"/>
+    <w:lsdException w:name="heading 2" w:uiPriority="9" w:qFormat="1"/>
+    <w:lsdException w:name="heading 3" w:uiPriority="9" w:qFormat="1"/>
+    <w:lsdException w:name="heading 4" w:uiPriority="9" w:qFormat="1"/>
+    <w:lsdException w:name="heading 5" w:uiPriority="9" w:qFormat="1"/>
+    <w:lsdException w:name="heading 6" w:uiPriority="9" w:qFormat="1"/>
+    <w:lsdException w:name="heading 7" w:uiPriority="9" w:qFormat="1"/>
+    <w:lsdException w:name="heading 8" w:uiPriority="9" w:qFormat="1"/>
+    <w:lsdException w:name="heading 9" w:uiPriority="9" w:qFormat="1"/>
+    <w:lsdException w:name="toc 1" w:uiPriority="39"/>
+    <w:lsdException w:name="toc 2" w:uiPriority="39"/>
+    <w:lsdException w:name="toc 3" w:uiPriority="39"/>
+    <w:lsdException w:name="toc 4" w:uiPriority="39"/>
+    <w:lsdException w:name="toc 5" w:uiPriority="39"/>
+    <w:lsdException w:name="toc 6" w:uiPriority="39"/>
+    <w:lsdException w:name="toc 7" w:uiPriority="39"/>
+    <w:lsdException w:name="toc 8" w:uiPriority="39"/>
+    <w:lsdException w:name="toc 9" w:uiPriority="39"/>
+    <w:lsdException w:name="caption" w:uiPriority="35" w:qFormat="1"/>
+    <w:lsdException w:name="Title" w:semiHidden="0" w:uiPriority="10" w:unhideWhenUsed="0" w:qFormat="1"/>
+    <w:lsdException w:name="Default Paragraph Font" w:uiPriority="1"/>
+    <w:lsdException w:name="Subtitle" w:semiHidden="0" w:uiPriority="11" w:unhideWhenUsed="0" w:qFormat="1"/>
+    <w:lsdException w:name="Strong" w:semiHidden="0" w:uiPriority="22" w:unhideWhenUsed="0" w:qFormat="1"/>
+    <w:lsdException w:name="Emphasis" w:semiHidden="0" w:uiPriority="20" w:unhideWhenUsed="0" w:qFormat="1"/>
+    <w:lsdException w:name="Table Grid" w:semiHidden="0" w:uiPriority="59" w:unhideWhenUsed="0"/>
+    <w:lsdException w:name="Placeholder Text" w:unhideWhenUsed="0"/>
+    <w:lsdException w:name="No Spacing" w:semiHidden="0" w:uiPriority="1" w:unhideWhenUsed="0" w:qFormat="1"/>
+    <w:lsdException w:name="Light Shading" w:semiHidden="0" w:uiPriority="60" w:unhideWhenUsed="0"/>
+    <w:lsdException w:name="Light List" w:semiHidden="0" w:uiPriority="61" w:unhideWhenUsed="0"/>
+    <w:lsdException w:name="Light Grid" w:semiHidden="0" w:uiPriority="62" w:unhideWhenUsed="0"/>
+    <w:lsdException w:name="Medium Shading 1" w:semiHidden="0" w:uiPriority="63" w:unhideWhenUsed="0"/>
+    <w:lsdException w:name="Medium Shading 2" w:semiHidden="0" w:uiPriority="64" w:unhideWhenUsed="0"/>
+    <w:lsdException w:name="Medium List 1" w:semiHidden="0" w:uiPriority="65" w:unhideWhenUsed="0"/>
+    <w:lsdException w:name="Medium List 2" w:semiHidden="0" w:uiPriority="66" w:unhideWhenUsed="0"/>
+    <w:lsdException w:name="Medium Grid 1" w:semiHidden="0" w:uiPriority="67" w:unhideWhenUsed="0"/>
+    <w:lsdException w:name="Medium Grid 2" w:semiHidden="0" w:uiPriority="68" w:unhideWhenUsed="0"/>
+    <w:lsdException w:name="Medium Grid 3" w:semiHidden="0" w:uiPriority="69" w:unhideWhenUsed="0"/>
+    <w:lsdException w:name="Dark List" w:semiHidden="0" w:uiPriority="70" w:unhideWhenUsed="0"/>
+    <w:lsdException w:name="Colorful Shading" w:semiHidden="0" w:uiPriority="71" w:unhideWhenUsed="0"/>
+    <w:lsdException w:name="Colorful List" w:semiHidden="0" w:uiPriority="72" w:unhideWhenUsed="0"/>
+    <w:lsdException w:name="Colorful Grid" w:semiHidden="0" w:uiPriority="73" w:unhideWhenUsed="0"/>
+    <w:lsdException w:name="Light Shading Accent 1" w:semiHidden="0" w:uiPriority="60" w:unhideWhenUsed="0"/>
+    <w:lsdException w:name="Light List Accent 1" w:semiHidden="0" w:uiPriority="61" w:unhideWhenUsed="0"/>
+    <w:lsdException w:name="Light Grid Accent 1" w:semiHidden="0" w:uiPriority="62" w:unhideWhenUsed="0"/>
+    <w:lsdException w:name="Medium Shading 1 Accent 1" w:semiHidden="0" w:uiPriority="63" w:unhideWhenUsed="0"/>
+    <w:lsdException w:name="Medium Shading 2 Accent 1" w:semiHidden="0" w:uiPriority="64" w:unhideWhenUsed="0"/>
+    <w:lsdException w:name="Medium List 1 Accent 1" w:semiHidden="0" w:uiPriority="65" w:unhideWhenUsed="0"/>
+    <w:lsdException w:name="Revision" w:unhideWhenUsed="0"/>
+    <w:lsdException w:name="List Paragraph" w:semiHidden="0" w:uiPriority="34" w:unhideWhenUsed="0" w:qFormat="1"/>
+    <w:lsdException w:name="Quote" w:semiHidden="0" w:uiPriority="29" w:unhideWhenUsed="0" w:qFormat="1"/>
+    <w:lsdException w:name="Intense Quote" w:semiHidden="0" w:uiPriority="30" w:unhideWhenUsed="0" w:qFormat="1"/>
+    <w:lsdException w:name="Medium List 2 Accent 1" w:semiHidden="0" w:uiPriority="66" w:unhideWhenUsed="0"/>
+    <w:lsdException w:name="Medium Grid 1 Accent 1" w:semiHidden="0" w:uiPriority="67" w:unhideWhenUsed="0"/>
+    <w:lsdException w:name="Medium Grid 2 Accent 1" w:semiHidden="0" w:uiPriority="68" w:unhideWhenUsed="0"/>
+    <w:lsdException w:name="Medium Grid 3 Accent 1" w:semiHidden="0" w:uiPriority="69" w:unhideWhenUsed="0"/>
+    <w:lsdException w:name="Dark List Accent 1" w:semiHidden="0" w:uiPriority="70" w:unhideWhenUsed="0"/>
+    <w:lsdException w:name="Colorful Shading Accent 1" w:semiHidden="0" w:uiPriority="71" w:unhideWhenUsed="0"/>
+    <w:lsdException w:name="Colorful List Accent 1" w:semiHidden="0" w:uiPriority="72" w:unhideWhenUsed="0"/>
+    <w:lsdException w:name="Colorful Grid Accent 1" w:semiHidden="0" w:uiPriority="73" w:unhideWhenUsed="0"/>
+    <w:lsdException w:name="Light Shading Accent 2" w:semiHidden="0" w:uiPriority="60" w:unhideWhenUsed="0"/>
+    <w:lsdException w:name="Light List Accent 2" w:semiHidden="0" w:uiPriority="61" w:unhideWhenUsed="0"/>
+    <w:lsdException w:name="Light Grid Accent 2" w:semiHidden="0" w:uiPriority="62" w:unhideWhenUsed="0"/>
+    <w:lsdException w:name="Medium Shading 1 Accent 2" w:semiHidden="0" w:uiPriority="63" w:unhideWhenUsed="0"/>
+    <w:lsdException w:name="Medium Shading 2 Accent 2" w:semiHidden="0" w:uiPriority="64" w:unhideWhenUsed="0"/>
+    <w:lsdException w:name="Medium List 1 Accent 2" w:semiHidden="0" w:uiPriority="65" w:unhideWhenUsed="0"/>
+    <w:lsdException w:name="Medium List 2 Accent 2" w:semiHidden="0" w:uiPriority="66" w:unhideWhenUsed="0"/>
+    <w:lsdException w:name="Medium Grid 1 Accent 2" w:semiHidden="0" w:uiPriority="67" w:unhideWhenUsed="0"/>
+    <w:lsdException w:name="Medium Grid 2 Accent 2" w:semiHidden="0" w:uiPriority="68" w:unhideWhenUsed="0"/>
+    <w:lsdException w:name="Medium Grid 3 Accent 2" w:semiHidden="0" w:uiPriority="69" w:unhideWhenUsed="0"/>
+    <w:lsdException w:name="Dark List Accent 2" w:semiHidden="0" w:uiPriority="70" w:unhideWhenUsed="0"/>
+    <w:lsdException w:name="Colorful Shading Accent 2" w:semiHidden="0" w:uiPriority="71" w:unhideWhenUsed="0"/>
+    <w:lsdException w:name="Colorful List Accent 2" w:semiHidden="0" w:uiPriority="72" w:unhideWhenUsed="0"/>
+    <w:lsdException w:name="Colorful Grid Accent 2" w:semiHidden="0" w:uiPriority="73" w:unhideWhenUsed="0"/>
+    <w:lsdException w:name="Light Shading Accent 3" w:semiHidden="0" w:uiPriority="60" w:unhideWhenUsed="0"/>
+    <w:lsdException w:name="Light List Accent 3" w:semiHidden="0" w:uiPriority="61" w:unhideWhenUsed="0"/>
+    <w:lsdException w:name="Light Grid Accent 3" w:semiHidden="0" w:uiPriority="62" w:unhideWhenUsed="0"/>
+    <w:lsdException w:name="Medium Shading 1 Accent 3" w:semiHidden="0" w:uiPriority="63" w:unhideWhenUsed="0"/>
+    <w:lsdException w:name="Medium Shading 2 Accent 3" w:semiHidden="0" w:uiPriority="64" w:unhideWhenUsed="0"/>
+    <w:lsdException w:name="Medium List 1 Accent 3" w:semiHidden="0" w:uiPriority="65" w:unhideWhenUsed="0"/>
+    <w:lsdException w:name="Medium List 2 Accent 3" w:semiHidden="0" w:uiPriority="66" w:unhideWhenUsed="0"/>
+    <w:lsdException w:name="Medium Grid 1 Accent 3" w:semiHidden="0" w:uiPriority="67" w:unhideWhenUsed="0"/>
+    <w:lsdException w:name="Medium Grid 2 Accent 3" w:semiHidden="0" w:uiPriority="68" w:unhideWhenUsed="0"/>
+    <w:lsdException w:name="Medium Grid 3 Accent 3" w:semiHidden="0" w:uiPriority="69" w:unhideWhenUsed="0"/>
+    <w:lsdException w:name="Dark List Accent 3" w:semiHidden="0" w:uiPriority="70" w:unhideWhenUsed="0"/>
+    <w:lsdException w:name="Colorful Shading Accent 3" w:semiHidden="0" w:uiPriority="71" w:unhideWhenUsed="0"/>
+    <w:lsdException w:name="Colorful List Accent 3" w:semiHidden="0" w:uiPriority="72" w:unhideWhenUsed="0"/>
+    <w:lsdException w:name="Colorful Grid Accent 3" w:semiHidden="0" w:uiPriority="73" w:unhideWhenUsed="0"/>
+    <w:lsdException w:name="Light Shading Accent 4" w:semiHidden="0" w:uiPriority="60" w:unhideWhenUsed="0"/>
+    <w:lsdException w:name="Light List Accent 4" w:semiHidden="0" w:uiPriority="61" w:unhideWhenUsed="0"/>
+    <w:lsdException w:name="Light Grid Accent 4" w:semiHidden="0" w:uiPriority="62" w:unhideWhenUsed="0"/>
+    <w:lsdException w:name="Medium Shading 1 Accent 4" w:semiHidden="0" w:uiPriority="63" w:unhideWhenUsed="0"/>
+    <w:lsdException w:name="Medium Shading 2 Accent 4" w:semiHidden="0" w:uiPriority="64" w:unhideWhenUsed="0"/>
+    <w:lsdException w:name="Medium List 1 Accent 4" w:semiHidden="0" w:uiPriority="65" w:unhideWhenUsed="0"/>
+    <w:lsdException w:name="Medium List 2 Accent 4" w:semiHidden="0" w:uiPriority="66" w:unhideWhenUsed="0"/>
+    <w:lsdException w:name="Medium Grid 1 Accent 4" w:semiHidden="0" w:uiPriority="67" w:unhideWhenUsed="0"/>
+    <w:lsdException w:name="Medium Grid 2 Accent 4" w:semiHidden="0" w:uiPriority="68" w:unhideWhenUsed="0"/>
+    <w:lsdException w:name="Medium Grid 3 Accent 4" w:semiHidden="0" w:uiPriority="69" w:unhideWhenUsed="0"/>
+    <w:lsdException w:name="Dark List Accent 4" w:semiHidden="0" w:uiPriority="70" w:unhideWhenUsed="0"/>
+    <w:lsdException w:name="Colorful Shading Accent 4" w:semiHidden="0" w:uiPriority="71" w:unhideWhenUsed="0"/>
+    <w:lsdException w:name="Colorful List Accent 4" w:semiHidden="0" w:uiPriority="72" w:unhideWhenUsed="0"/>
+    <w:lsdException w:name="Colorful Grid Accent 4" w:semiHidden="0" w:uiPriority="73" w:unhideWhenUsed="0"/>
+    <w:lsdException w:name="Light Shading Accent 5" w:semiHidden="0" w:uiPriority="60" w:unhideWhenUsed="0"/>
+    <w:lsdException w:name="Light List Accent 5" w:semiHidden="0" w:uiPriority="61" w:unhideWhenUsed="0"/>
+    <w:lsdException w:name="Light Grid Accent 5" w:semiHidden="0" w:uiPriority="62" w:unhideWhenUsed="0"/>
+    <w:lsdException w:name="Medium Shading 1 Accent 5" w:semiHidden="0" w:uiPriority="63" w:unhideWhenUsed="0"/>
+    <w:lsdException w:name="Medium Shading 2 Accent 5" w:semiHidden="0" w:uiPriority="64" w:unhideWhenUsed="0"/>
+    <w:lsdException w:name="Medium List 1 Accent 5" w:semiHidden="0" w:uiPriority="65" w:unhideWhenUsed="0"/>
+    <w:lsdException w:name="Medium List 2 Accent 5" w:semiHidden="0" w:uiPriority="66" w:unhideWhenUsed="0"/>
+    <w:lsdException w:name="Medium Grid 1 Accent 5" w:semiHidden="0" w:uiPriority="67" w:unhideWhenUsed="0"/>
+    <w:lsdException w:name="Medium Grid 2 Accent 5" w:semiHidden="0" w:uiPriority="68" w:unhideWhenUsed="0"/>
+    <w:lsdException w:name="Medium Grid 3 Accent 5" w:semiHidden="0" w:uiPriority="69" w:unhideWhenUsed="0"/>
+    <w:lsdException w:name="Dark List Accent 5" w:semiHidden="0" w:uiPriority="70" w:unhideWhenUsed="0"/>
+    <w:lsdException w:name="Colorful Shading Accent 5" w:semiHidden="0" w:uiPriority="71" w:unhideWhenUsed="0"/>
+    <w:lsdException w:name="Colorful List Accent 5" w:semiHidden="0" w:uiPriority="72" w:unhideWhenUsed="0"/>
+    <w:lsdException w:name="Colorful Grid Accent 5" w:semiHidden="0" w:uiPriority="73" w:unhideWhenUsed="0"/>
+    <w:lsdException w:name="Light Shading Accent 6" w:semiHidden="0" w:uiPriority="60" w:unhideWhenUsed="0"/>
+    <w:lsdException w:name="Light List Accent 6" w:semiHidden="0" w:uiPriority="61" w:unhideWhenUsed="0"/>
+    <w:lsdException w:name="Light Grid Accent 6" w:semiHidden="0" w:uiPriority="62" w:unhideWhenUsed="0"/>
+    <w:lsdException w:name="Medium Shading 1 Accent 6" w:semiHidden="0" w:uiPriority="63" w:unhideWhenUsed="0"/>
+    <w:lsdException w:name="Medium Shading 2 Accent 6" w:semiHidden="0" w:uiPriority="64" w:unhideWhenUsed="0"/>
+    <w:lsdException w:name="Medium List 1 Accent 6" w:semiHidden="0" w:uiPriority="65" w:unhideWhenUsed="0"/>
+    <w:lsdException w:name="Medium List 2 Accent 6" w:semiHidden="0" w:uiPriority="66" w:unhideWhenUsed="0"/>
+    <w:lsdException w:name="Medium Grid 1 Accent 6" w:semiHidden="0" w:uiPriority="67" w:unhideWhenUsed="0"/>
+    <w:lsdException w:name="Medium Grid 2 Accent 6" w:semiHidden="0" w:uiPriority="68" w:unhideWhenUsed="0"/>
+    <w:lsdException w:name="Medium Grid 3 Accent 6" w:semiHidden="0" w:uiPriority="69" w:unhideWhenUsed="0"/>
+    <w:lsdException w:name="Dark List Accent 6" w:semiHidden="0" w:uiPriority="70" w:unhideWhenUsed="0"/>
+    <w:lsdException w:name="Colorful Shading Accent 6" w:semiHidden="0" w:uiPriority="71" w:unhideWhenUsed="0"/>
+    <w:lsdException w:name="Colorful List Accent 6" w:semiHidden="0" w:uiPriority="72" w:unhideWhenUsed="0"/>
+    <w:lsdException w:name="Colorful Grid Accent 6" w:semiHidden="0" w:uiPriority="73" w:unhideWhenUsed="0"/>
+    <w:lsdException w:name="Subtle Emphasis" w:semiHidden="0" w:uiPriority="19" w:unhideWhenUsed="0" w:qFormat="1"/>
+    <w:lsdException w:name="Intense Emphasis" w:semiHidden="0" w:uiPriority="21" w:unhideWhenUsed="0" w:qFormat="1"/>
+    <w:lsdException w:name="Subtle Reference" w:semiHidden="0" w:uiPriority="31" w:unhideWhenUsed="0" w:qFormat="1"/>
+    <w:lsdException w:name="Intense Reference" w:semiHidden="0" w:uiPriority="32" w:unhideWhenUsed="0" w:qFormat="1"/>
+    <w:lsdException w:name="Book Title" w:semiHidden="0" w:uiPriority="33" w:unhideWhenUsed="0" w:qFormat="1"/>
+    <w:lsdException w:name="Bibliography" w:uiPriority="37"/>
+    <w:lsdException w:name="TOC Heading" w:uiPriority="39" w:qFormat="1"/>
   </w:latentStyles>
   <w:style w:type="paragraph" w:default="1" w:styleId="Normal">
     <w:name w:val="Normal"/>
@@ -5233,7 +5530,7 @@
 </file>
 
 <file path=word/glossary/webSettings.xml><?xml version="1.0" encoding="utf-8"?>
-<w:webSettings xmlns:mc="http://schemas.openxmlformats.org/markup-compatibility/2006" xmlns:r="http://schemas.openxmlformats.org/officeDocument/2006/relationships" xmlns:w="http://schemas.openxmlformats.org/wordprocessingml/2006/main" xmlns:w14="http://schemas.microsoft.com/office/word/2010/wordml" xmlns:w15="http://schemas.microsoft.com/office/word/2012/wordml" mc:Ignorable="w14 w15">
+<w:webSettings xmlns:mc="http://schemas.openxmlformats.org/markup-compatibility/2006" xmlns:r="http://schemas.openxmlformats.org/officeDocument/2006/relationships" xmlns:w="http://schemas.openxmlformats.org/wordprocessingml/2006/main" xmlns:w14="http://schemas.microsoft.com/office/word/2010/wordml" mc:Ignorable="w14">
   <w:optimizeForBrowser/>
   <w:allowPNG/>
 </w:webSettings>
@@ -5529,7 +5826,7 @@
 </file>
 
 <file path=customXml/itemProps1.xml><?xml version="1.0" encoding="utf-8"?>
-<ds:datastoreItem xmlns:ds="http://schemas.openxmlformats.org/officeDocument/2006/customXml" ds:itemID="{1AE3C34D-D142-4C89-A8CA-FB2FCCB996C4}">
+<ds:datastoreItem xmlns:ds="http://schemas.openxmlformats.org/officeDocument/2006/customXml" ds:itemID="{7AB1CBA4-BF97-4FCA-B63C-783EBB21EF85}">
   <ds:schemaRefs>
     <ds:schemaRef ds:uri="http://schemas.openxmlformats.org/officeDocument/2006/bibliography"/>
   </ds:schemaRefs>

</xml_diff>

<commit_message>
Doc updates. Development/deployment journal pretty much completed.
</commit_message>
<xml_diff>
--- a/doc/Assignment 2 - Developer Journal.docx
+++ b/doc/Assignment 2 - Developer Journal.docx
@@ -55,7 +55,13 @@
         <w:t xml:space="preserve">the </w:t>
       </w:r>
       <w:r>
-        <w:t xml:space="preserve">ASP.NET Core framework. I was planning on using Azure to get these hosted, and was planning on using React.js </w:t>
+        <w:t>ASP.NET Core framework. I was planning on using Azure to get these hosted, and was planning on</w:t>
+      </w:r>
+      <w:r>
+        <w:t xml:space="preserve"> probably</w:t>
+      </w:r>
+      <w:r>
+        <w:t xml:space="preserve"> using React.js </w:t>
       </w:r>
       <w:r>
         <w:t xml:space="preserve">as the framework </w:t>
@@ -414,7 +420,7 @@
     </w:p>
     <w:p>
       <w:r>
-        <w:t>The idea here is that we can have different user types for customers and employees who may need to update products, add products etc.</w:t>
+        <w:t>The idea here is that we can have different user types for customers and employees who may need to add products etc.</w:t>
       </w:r>
     </w:p>
     <w:p>
@@ -563,7 +569,10 @@
         <w:t xml:space="preserve">I started by </w:t>
       </w:r>
       <w:r>
-        <w:t>create a skeleton orders service with no functional</w:t>
+        <w:t>creating</w:t>
+      </w:r>
+      <w:r>
+        <w:t xml:space="preserve"> a skeleton orders service with no functional</w:t>
       </w:r>
       <w:r>
         <w:t>ity that would run on port 3005 (locally).</w:t>
@@ -585,7 +594,16 @@
     </w:p>
     <w:p>
       <w:r>
-        <w:t>Now I need to implement the actual functionality of the orders service. I started with an API (located at /order) where order details could be posted. This API would take care of updating the database:</w:t>
+        <w:t xml:space="preserve">Now I need to implement the actual functionality of the orders service. I started with an API (located at </w:t>
+      </w:r>
+      <w:r>
+        <w:rPr>
+          <w:rFonts w:ascii="Courier New" w:hAnsi="Courier New" w:cs="Courier New"/>
+        </w:rPr>
+        <w:t>/order</w:t>
+      </w:r>
+      <w:r>
+        <w:t>) where order details could be posted. This API would take care of updating the database:</w:t>
       </w:r>
     </w:p>
     <w:p>
@@ -653,6 +671,7 @@
     </w:p>
     <w:p>
       <w:r>
+        <w:lastRenderedPageBreak/>
         <w:t>The user service was not checking the password provided, only the username. So as long as a valid usernam</w:t>
       </w:r>
       <w:r>
@@ -662,6 +681,7 @@
         <w:t>successful, even if the password for that user was incorrect. I modified the user service to take account of the password also.</w:t>
       </w:r>
     </w:p>
+    <w:p/>
     <w:p>
       <w:pPr>
         <w:rPr>
@@ -674,13 +694,21 @@
           <w:b/>
           <w:u w:val="single"/>
         </w:rPr>
-        <w:lastRenderedPageBreak/>
         <w:t>Checkout</w:t>
       </w:r>
     </w:p>
     <w:p>
       <w:r>
-        <w:t>I decided to create a very simple checkout flow, one that wouldn’t involve payment as at this point I was worried about time because of how my efforts trying to get the services deployed to AWS were going (see later in this document).</w:t>
+        <w:t>I decided to create a very simple checkout flow, one that wouldn’t involve payment as at this point I was worried about time because of how my efforts trying to get the services deployed to AWS were going (</w:t>
+      </w:r>
+      <w:r>
+        <w:rPr>
+          <w:i/>
+        </w:rPr>
+        <w:t>see later in this document</w:t>
+      </w:r>
+      <w:r>
+        <w:t>).</w:t>
       </w:r>
     </w:p>
     <w:p>
@@ -792,7 +820,10 @@
         <w:t>api/stock/index.js</w:t>
       </w:r>
       <w:r>
-        <w:t xml:space="preserve"> that would contain middleware functions for accessing each function of the new stock service.</w:t>
+        <w:t xml:space="preserve"> that would contain middleware functions for accessing each fu</w:t>
+      </w:r>
+      <w:r>
+        <w:t>nction of the new stock service from the front-end service.</w:t>
       </w:r>
     </w:p>
     <w:p>
@@ -813,10 +844,6 @@
         <w:t>I next added a function to give me an overview of all the current stock that would be used in the generation of this UI.</w:t>
       </w:r>
     </w:p>
-    <w:p/>
-    <w:p/>
-    <w:p/>
-    <w:p/>
     <w:p>
       <w:pPr>
         <w:rPr>
@@ -850,7 +877,13 @@
     </w:p>
     <w:p>
       <w:r>
-        <w:t xml:space="preserve">Product can also be completely deleted from here – this is an irreversible action that deletes the relevant row from the </w:t>
+        <w:t>Product</w:t>
+      </w:r>
+      <w:r>
+        <w:t>s</w:t>
+      </w:r>
+      <w:r>
+        <w:t xml:space="preserve"> can also be completely deleted from here – this is an irreversible action that deletes the relevant row from the </w:t>
       </w:r>
       <w:r>
         <w:rPr>
@@ -899,7 +932,13 @@
     </w:p>
     <w:p>
       <w:r>
-        <w:t>I also added an item in the administration panel so admins can see al orders. This required the addition of another function in the orders service to grab the data.</w:t>
+        <w:t>I also added an item in the administration panel so admins can see al</w:t>
+      </w:r>
+      <w:r>
+        <w:t>l</w:t>
+      </w:r>
+      <w:r>
+        <w:t xml:space="preserve"> orders. This required the addition of another function in the orders service to grab the data.</w:t>
       </w:r>
     </w:p>
     <w:p/>
@@ -1048,7 +1087,13 @@
     </w:p>
     <w:p>
       <w:r>
-        <w:t>As I was not familiar with Docker, I decided to take a ‘baby steps’ approach and begin by creating a Dockerfile for one of my web services, the user service.</w:t>
+        <w:t>As I was not familiar wi</w:t>
+      </w:r>
+      <w:r>
+        <w:t>th Docker, I decided to take a baby steps</w:t>
+      </w:r>
+      <w:r>
+        <w:t xml:space="preserve"> approach and begin by creating a Dockerfile for one of my web services, the user service.</w:t>
       </w:r>
       <w:r>
         <w:t xml:space="preserve">  I used the online Docker documentation to come up to an initial level of understanding on Docker, as well as u</w:t>
@@ -1065,7 +1110,13 @@
         <w:t>user’s</w:t>
       </w:r>
       <w:r>
-        <w:t xml:space="preserve"> service, my Docker file looks like this:</w:t>
+        <w:t xml:space="preserve"> service, my Docker file </w:t>
+      </w:r>
+      <w:r>
+        <w:t>looked</w:t>
+      </w:r>
+      <w:r>
+        <w:t xml:space="preserve"> like this:</w:t>
       </w:r>
     </w:p>
     <w:p>
@@ -1124,7 +1175,28 @@
       </w:r>
       <w:proofErr w:type="spellEnd"/>
       <w:r>
-        <w:t xml:space="preserve"> in the user service also, due to the main file being called ‘app.js’ and not ‘server.js’ in this service:</w:t>
+        <w:t xml:space="preserve"> in the user service also, due</w:t>
+      </w:r>
+      <w:r>
+        <w:t xml:space="preserve"> to the main file being called </w:t>
+      </w:r>
+      <w:r>
+        <w:rPr>
+          <w:rFonts w:ascii="Courier New" w:hAnsi="Courier New" w:cs="Courier New"/>
+        </w:rPr>
+        <w:t>app.js</w:t>
+      </w:r>
+      <w:r>
+        <w:t xml:space="preserve"> and not </w:t>
+      </w:r>
+      <w:r>
+        <w:rPr>
+          <w:rFonts w:ascii="Courier New" w:hAnsi="Courier New" w:cs="Courier New"/>
+        </w:rPr>
+        <w:t>server.js</w:t>
+      </w:r>
+      <w:r>
+        <w:t xml:space="preserve"> in this service:</w:t>
       </w:r>
     </w:p>
     <w:p>
@@ -1553,7 +1625,10 @@
     </w:p>
     <w:p>
       <w:r>
-        <w:t>Now that I had a Docker file for each service, and an image created, the next step was to test out actually running the images as Docker containers on my local machine.</w:t>
+        <w:t>Now that I had a Docker</w:t>
+      </w:r>
+      <w:r>
+        <w:t>file for each service, and an image created, the next step was to test out actually running the images as Docker containers on my local machine.</w:t>
       </w:r>
     </w:p>
     <w:p>
@@ -1619,21 +1694,36 @@
           <w:ilvl w:val="0"/>
           <w:numId w:val="4"/>
         </w:numPr>
+        <w:rPr>
+          <w:rFonts w:ascii="Courier New" w:hAnsi="Courier New" w:cs="Courier New"/>
+        </w:rPr>
       </w:pPr>
       <w:proofErr w:type="spellStart"/>
       <w:r>
+        <w:rPr>
+          <w:rFonts w:ascii="Courier New" w:hAnsi="Courier New" w:cs="Courier New"/>
+        </w:rPr>
         <w:t>docker</w:t>
       </w:r>
       <w:proofErr w:type="spellEnd"/>
       <w:r>
+        <w:rPr>
+          <w:rFonts w:ascii="Courier New" w:hAnsi="Courier New" w:cs="Courier New"/>
+        </w:rPr>
         <w:t xml:space="preserve"> run -p 3001:3001 -d </w:t>
       </w:r>
       <w:proofErr w:type="spellStart"/>
       <w:r>
+        <w:rPr>
+          <w:rFonts w:ascii="Courier New" w:hAnsi="Courier New" w:cs="Courier New"/>
+        </w:rPr>
         <w:t>jimmyc</w:t>
       </w:r>
       <w:proofErr w:type="spellEnd"/>
       <w:r>
+        <w:rPr>
+          <w:rFonts w:ascii="Courier New" w:hAnsi="Courier New" w:cs="Courier New"/>
+        </w:rPr>
         <w:t>/user-service</w:t>
       </w:r>
     </w:p>
@@ -1644,21 +1734,36 @@
           <w:ilvl w:val="0"/>
           <w:numId w:val="4"/>
         </w:numPr>
+        <w:rPr>
+          <w:rFonts w:ascii="Courier New" w:hAnsi="Courier New" w:cs="Courier New"/>
+        </w:rPr>
       </w:pPr>
       <w:proofErr w:type="spellStart"/>
       <w:r>
+        <w:rPr>
+          <w:rFonts w:ascii="Courier New" w:hAnsi="Courier New" w:cs="Courier New"/>
+        </w:rPr>
         <w:t>docker</w:t>
       </w:r>
       <w:proofErr w:type="spellEnd"/>
       <w:r>
+        <w:rPr>
+          <w:rFonts w:ascii="Courier New" w:hAnsi="Courier New" w:cs="Courier New"/>
+        </w:rPr>
         <w:t xml:space="preserve"> run -p 3003:3003 -d </w:t>
       </w:r>
       <w:proofErr w:type="spellStart"/>
       <w:r>
+        <w:rPr>
+          <w:rFonts w:ascii="Courier New" w:hAnsi="Courier New" w:cs="Courier New"/>
+        </w:rPr>
         <w:t>jimmyc</w:t>
       </w:r>
       <w:proofErr w:type="spellEnd"/>
       <w:r>
+        <w:rPr>
+          <w:rFonts w:ascii="Courier New" w:hAnsi="Courier New" w:cs="Courier New"/>
+        </w:rPr>
         <w:t>/cart-service</w:t>
       </w:r>
     </w:p>
@@ -1669,21 +1774,36 @@
           <w:ilvl w:val="0"/>
           <w:numId w:val="4"/>
         </w:numPr>
+        <w:rPr>
+          <w:rFonts w:ascii="Courier New" w:hAnsi="Courier New" w:cs="Courier New"/>
+        </w:rPr>
       </w:pPr>
       <w:proofErr w:type="spellStart"/>
       <w:r>
+        <w:rPr>
+          <w:rFonts w:ascii="Courier New" w:hAnsi="Courier New" w:cs="Courier New"/>
+        </w:rPr>
         <w:t>docker</w:t>
       </w:r>
       <w:proofErr w:type="spellEnd"/>
       <w:r>
+        <w:rPr>
+          <w:rFonts w:ascii="Courier New" w:hAnsi="Courier New" w:cs="Courier New"/>
+        </w:rPr>
         <w:t xml:space="preserve"> run -p 3004:3004 -d </w:t>
       </w:r>
       <w:proofErr w:type="spellStart"/>
       <w:r>
+        <w:rPr>
+          <w:rFonts w:ascii="Courier New" w:hAnsi="Courier New" w:cs="Courier New"/>
+        </w:rPr>
         <w:t>jimmyc</w:t>
       </w:r>
       <w:proofErr w:type="spellEnd"/>
       <w:r>
+        <w:rPr>
+          <w:rFonts w:ascii="Courier New" w:hAnsi="Courier New" w:cs="Courier New"/>
+        </w:rPr>
         <w:t>/stock-service</w:t>
       </w:r>
     </w:p>
@@ -1694,21 +1814,36 @@
           <w:ilvl w:val="0"/>
           <w:numId w:val="4"/>
         </w:numPr>
+        <w:rPr>
+          <w:rFonts w:ascii="Courier New" w:hAnsi="Courier New" w:cs="Courier New"/>
+        </w:rPr>
       </w:pPr>
       <w:proofErr w:type="spellStart"/>
       <w:r>
+        <w:rPr>
+          <w:rFonts w:ascii="Courier New" w:hAnsi="Courier New" w:cs="Courier New"/>
+        </w:rPr>
         <w:t>docker</w:t>
       </w:r>
       <w:proofErr w:type="spellEnd"/>
       <w:r>
+        <w:rPr>
+          <w:rFonts w:ascii="Courier New" w:hAnsi="Courier New" w:cs="Courier New"/>
+        </w:rPr>
         <w:t xml:space="preserve"> run -p 3005:3005 -d </w:t>
       </w:r>
       <w:proofErr w:type="spellStart"/>
       <w:r>
+        <w:rPr>
+          <w:rFonts w:ascii="Courier New" w:hAnsi="Courier New" w:cs="Courier New"/>
+        </w:rPr>
         <w:t>jimmyc</w:t>
       </w:r>
       <w:proofErr w:type="spellEnd"/>
       <w:r>
+        <w:rPr>
+          <w:rFonts w:ascii="Courier New" w:hAnsi="Courier New" w:cs="Courier New"/>
+        </w:rPr>
         <w:t>/order-service</w:t>
       </w:r>
     </w:p>
@@ -1719,21 +1854,36 @@
           <w:ilvl w:val="0"/>
           <w:numId w:val="4"/>
         </w:numPr>
+        <w:rPr>
+          <w:rFonts w:ascii="Courier New" w:hAnsi="Courier New" w:cs="Courier New"/>
+        </w:rPr>
       </w:pPr>
       <w:proofErr w:type="spellStart"/>
       <w:r>
+        <w:rPr>
+          <w:rFonts w:ascii="Courier New" w:hAnsi="Courier New" w:cs="Courier New"/>
+        </w:rPr>
         <w:t>docker</w:t>
       </w:r>
       <w:proofErr w:type="spellEnd"/>
       <w:r>
+        <w:rPr>
+          <w:rFonts w:ascii="Courier New" w:hAnsi="Courier New" w:cs="Courier New"/>
+        </w:rPr>
         <w:t xml:space="preserve"> run -p 8079:8079 -d </w:t>
       </w:r>
       <w:proofErr w:type="spellStart"/>
       <w:r>
+        <w:rPr>
+          <w:rFonts w:ascii="Courier New" w:hAnsi="Courier New" w:cs="Courier New"/>
+        </w:rPr>
         <w:t>jimmyc</w:t>
       </w:r>
       <w:proofErr w:type="spellEnd"/>
       <w:r>
+        <w:rPr>
+          <w:rFonts w:ascii="Courier New" w:hAnsi="Courier New" w:cs="Courier New"/>
+        </w:rPr>
         <w:t>/front-end</w:t>
       </w:r>
     </w:p>
@@ -1744,21 +1894,36 @@
           <w:ilvl w:val="0"/>
           <w:numId w:val="4"/>
         </w:numPr>
+        <w:rPr>
+          <w:rFonts w:ascii="Courier New" w:hAnsi="Courier New" w:cs="Courier New"/>
+        </w:rPr>
       </w:pPr>
       <w:proofErr w:type="spellStart"/>
       <w:r>
+        <w:rPr>
+          <w:rFonts w:ascii="Courier New" w:hAnsi="Courier New" w:cs="Courier New"/>
+        </w:rPr>
         <w:t>docker</w:t>
       </w:r>
       <w:proofErr w:type="spellEnd"/>
       <w:r>
+        <w:rPr>
+          <w:rFonts w:ascii="Courier New" w:hAnsi="Courier New" w:cs="Courier New"/>
+        </w:rPr>
         <w:t xml:space="preserve"> run -p 3002:3002 -d </w:t>
       </w:r>
       <w:proofErr w:type="spellStart"/>
       <w:r>
+        <w:rPr>
+          <w:rFonts w:ascii="Courier New" w:hAnsi="Courier New" w:cs="Courier New"/>
+        </w:rPr>
         <w:t>jimmyc</w:t>
       </w:r>
       <w:proofErr w:type="spellEnd"/>
       <w:r>
+        <w:rPr>
+          <w:rFonts w:ascii="Courier New" w:hAnsi="Courier New" w:cs="Courier New"/>
+        </w:rPr>
         <w:t>/catalogue-service</w:t>
       </w:r>
     </w:p>
@@ -1795,7 +1960,24 @@
       </w:r>
       <w:proofErr w:type="spellEnd"/>
       <w:r>
-        <w:t xml:space="preserve">’ folder in the source tree, but the latest version of these dependencies are grabbed when the node app is being created in the Docker container. </w:t>
+        <w:t xml:space="preserve">’ folder in the source tree, but the latest version of these dependencies are grabbed </w:t>
+      </w:r>
+      <w:r>
+        <w:t xml:space="preserve">by </w:t>
+      </w:r>
+      <w:proofErr w:type="spellStart"/>
+      <w:r>
+        <w:rPr>
+          <w:rFonts w:ascii="Courier New" w:hAnsi="Courier New" w:cs="Courier New"/>
+        </w:rPr>
+        <w:t>npm</w:t>
+      </w:r>
+      <w:proofErr w:type="spellEnd"/>
+      <w:r>
+        <w:t xml:space="preserve"> </w:t>
+      </w:r>
+      <w:r>
+        <w:t xml:space="preserve">when the node app is being created in the Docker container. </w:t>
       </w:r>
     </w:p>
     <w:p>
@@ -1847,7 +2029,7 @@
         <w:t xml:space="preserve"> </w:t>
       </w:r>
       <w:r>
-        <w:t>variable pointing at the database – how to handle this locally (by hardcoding?) or in an environment like AWS or IBM Bluemix?</w:t>
+        <w:t>variable pointing at the database – how to handle this locally or in an environment like AWS or IBM Bluemix?</w:t>
       </w:r>
     </w:p>
     <w:p>
@@ -2014,8 +2196,8 @@
         </w:rPr>
         <w:drawing>
           <wp:inline distT="0" distB="0" distL="0" distR="0" wp14:anchorId="18EAE1B0" wp14:editId="210951BF">
-            <wp:extent cx="5524500" cy="371475"/>
-            <wp:effectExtent l="0" t="0" r="0" b="9525"/>
+            <wp:extent cx="6414503" cy="431320"/>
+            <wp:effectExtent l="0" t="0" r="5715" b="6985"/>
             <wp:docPr id="16" name="Picture 16"/>
             <wp:cNvGraphicFramePr>
               <a:graphicFrameLocks xmlns:a="http://schemas.openxmlformats.org/drawingml/2006/main" noChangeAspect="1"/>
@@ -2036,7 +2218,7 @@
                   <pic:spPr>
                     <a:xfrm>
                       <a:off x="0" y="0"/>
-                      <a:ext cx="5524500" cy="371475"/>
+                      <a:ext cx="6631308" cy="445898"/>
                     </a:xfrm>
                     <a:prstGeom prst="rect">
                       <a:avLst/>
@@ -2087,12 +2269,18 @@
         <w:t>mul</w:t>
       </w:r>
       <w:r>
-        <w:t>ti-container Docker application.</w:t>
-      </w:r>
-    </w:p>
-    <w:p>
-      <w:r>
-        <w:t>Through some research and reading of the Compose documentation</w:t>
+        <w:t>ti-container application.</w:t>
+      </w:r>
+    </w:p>
+    <w:p>
+      <w:r>
+        <w:t xml:space="preserve">Through some research and reading of the </w:t>
+      </w:r>
+      <w:r>
+        <w:t xml:space="preserve">Docker </w:t>
+      </w:r>
+      <w:r>
+        <w:t>Compose documentation</w:t>
       </w:r>
       <w:r>
         <w:rPr>
@@ -2232,7 +2420,16 @@
         </w:numPr>
       </w:pPr>
       <w:r>
-        <w:t>I decided that the complexity and learning-curve of AWS were too much in the time I had to do this assignment (especially as I had a lot of code to write also).</w:t>
+        <w:t>I decided that the complexity and learning-curve of AWS were too much in the time I had to do this assignment (</w:t>
+      </w:r>
+      <w:r>
+        <w:rPr>
+          <w:i/>
+        </w:rPr>
+        <w:t>especially as I had a lot of code to write also</w:t>
+      </w:r>
+      <w:r>
+        <w:t>).</w:t>
       </w:r>
     </w:p>
     <w:p>
@@ -2311,7 +2508,13 @@
         <w:rPr>
           <w:rFonts w:ascii="Courier New" w:hAnsi="Courier New" w:cs="Courier New"/>
         </w:rPr>
-        <w:t xml:space="preserve"> configure</w:t>
+        <w:t xml:space="preserve"> </w:t>
+      </w:r>
+      <w:r>
+        <w:rPr>
+          <w:rFonts w:ascii="Courier New" w:hAnsi="Courier New" w:cs="Courier New"/>
+        </w:rPr>
+        <w:t>configure</w:t>
       </w:r>
       <w:r>
         <w:t xml:space="preserve"> from my command line to configure the CLI:</w:t>
@@ -2427,7 +2630,10 @@
         <w:footnoteReference w:id="6"/>
       </w:r>
       <w:r>
-        <w:t xml:space="preserve"> I begun by creating a new repository to store my Docker images.</w:t>
+        <w:t xml:space="preserve">, </w:t>
+      </w:r>
+      <w:r>
+        <w:t>I begun by creating a new repository to store my Docker images.</w:t>
       </w:r>
     </w:p>
     <w:p>
@@ -2772,11 +2978,9 @@
       <w:r>
         <w:t xml:space="preserve">Firstly I decided to try getting my </w:t>
       </w:r>
-      <w:proofErr w:type="spellStart"/>
-      <w:r>
-        <w:t>docker-ized</w:t>
-      </w:r>
-      <w:proofErr w:type="spellEnd"/>
+      <w:r>
+        <w:t>containerized</w:t>
+      </w:r>
       <w:r>
         <w:t xml:space="preserve"> services deployed to </w:t>
       </w:r>
@@ -3049,7 +3253,16 @@
         <w:t>I’m s</w:t>
       </w:r>
       <w:r>
-        <w:t>till concerned about how my services talk to the database (as mentioned earlier each one has a hard coded localhost variable used for the database).</w:t>
+        <w:t>till concerned about how my services talk to the database (</w:t>
+      </w:r>
+      <w:r>
+        <w:rPr>
+          <w:i/>
+        </w:rPr>
+        <w:t>as mentioned earlier each one has a hard coded localhost variable used for the database</w:t>
+      </w:r>
+      <w:r>
+        <w:t>).</w:t>
       </w:r>
     </w:p>
     <w:p>
@@ -3076,7 +3289,28 @@
     </w:p>
     <w:p>
       <w:r>
-        <w:t>At this point, all my services are running successfully in containers in Bluemix:</w:t>
+        <w:t>At this point, all my services are running succes</w:t>
+      </w:r>
+      <w:r>
+        <w:t>sfully in containers in Bluemix</w:t>
+      </w:r>
+      <w:r>
+        <w:t xml:space="preserve"> (see below)</w:t>
+      </w:r>
+      <w:r>
+        <w:t xml:space="preserve">, and I </w:t>
+      </w:r>
+      <w:r>
+        <w:t>can</w:t>
+      </w:r>
+      <w:r>
+        <w:t xml:space="preserve"> navigate to </w:t>
+      </w:r>
+      <w:r>
+        <w:t>my shop</w:t>
+      </w:r>
+      <w:r>
+        <w:t xml:space="preserve"> user interface.</w:t>
       </w:r>
     </w:p>
     <w:p>
@@ -3124,7 +3358,10 @@
     </w:p>
     <w:p>
       <w:r>
-        <w:t>The problem I now need to look at (and am not sure about) is how these services communicate with each other in Bluemix.</w:t>
+        <w:t>The problem I now need to look at (and am not sure about) is how these services communi</w:t>
+      </w:r>
+      <w:r>
+        <w:t>cate with each other in Bluemix, and how they communicate with the database.</w:t>
       </w:r>
     </w:p>
     <w:p/>
@@ -3173,12 +3410,48 @@
         </w:numPr>
       </w:pPr>
       <w:r>
-        <w:t>It would allow me to explore how to connect a Cloud Foundry app to a database – as I mentioned earlier I was aware of the limitations in my current code with the database being hardcoded as ‘localhost’ and having hard coded credentials, an approach that obviously won’t work in a cloud deployment.</w:t>
-      </w:r>
-    </w:p>
-    <w:p>
-      <w:r>
-        <w:t>First up I decided to create a new Cloud Foundry application. I don’t this via the user interface in Bluemix.</w:t>
+        <w:t>It would allow me to explore how to connect a Cloud Foundry app to a database</w:t>
+      </w:r>
+      <w:r>
+        <w:t xml:space="preserve"> in the cloud</w:t>
+      </w:r>
+      <w:r>
+        <w:t xml:space="preserve"> – as I mentioned earlier I was aware of the limitations in my current code with t</w:t>
+      </w:r>
+      <w:r>
+        <w:t xml:space="preserve">he database being hardcoded as </w:t>
+      </w:r>
+      <w:r>
+        <w:rPr>
+          <w:rFonts w:ascii="Courier New" w:hAnsi="Courier New" w:cs="Courier New"/>
+        </w:rPr>
+        <w:t>localhost</w:t>
+      </w:r>
+      <w:r>
+        <w:t xml:space="preserve"> and having hard coded credentials, </w:t>
+      </w:r>
+      <w:r>
+        <w:t>an approach that obviously wouldn’t</w:t>
+      </w:r>
+      <w:r>
+        <w:t xml:space="preserve"> work in a cloud deployment.</w:t>
+      </w:r>
+    </w:p>
+    <w:p>
+      <w:r>
+        <w:t xml:space="preserve">First up I decided to create a new </w:t>
+      </w:r>
+      <w:r>
+        <w:t>Cloud Foundry application. I completed</w:t>
+      </w:r>
+      <w:r>
+        <w:t xml:space="preserve"> this</w:t>
+      </w:r>
+      <w:r>
+        <w:t xml:space="preserve"> easily</w:t>
+      </w:r>
+      <w:r>
+        <w:t xml:space="preserve"> via the user interface in Bluemix.</w:t>
       </w:r>
     </w:p>
     <w:p>
@@ -3198,7 +3471,13 @@
         <w:t>catalogue</w:t>
       </w:r>
       <w:r>
-        <w:t xml:space="preserve"> folder for the catalogue service.</w:t>
+        <w:t xml:space="preserve"> f</w:t>
+      </w:r>
+      <w:r>
+        <w:t>older for the catalogue service, using the name and host specified when I created the Cloud Foundry application in the Bluemix u</w:t>
+      </w:r>
+      <w:r>
+        <w:t>ser interface:</w:t>
       </w:r>
     </w:p>
     <w:p>
@@ -3416,14 +3695,6 @@
           <w:lang w:eastAsia="en-IE"/>
         </w:rPr>
       </w:pPr>
-    </w:p>
-    <w:p>
-      <w:pPr>
-        <w:rPr>
-          <w:noProof/>
-          <w:lang w:eastAsia="en-IE"/>
-        </w:rPr>
-      </w:pPr>
       <w:r>
         <w:rPr>
           <w:noProof/>
@@ -3524,7 +3795,22 @@
           <w:noProof/>
           <w:lang w:eastAsia="en-IE"/>
         </w:rPr>
-        <w:t>Next, via the Bluemix UI, I bound this service to my ‘catalogue-api’ application created above.</w:t>
+        <w:t xml:space="preserve">Next, via the Bluemix UI, I bound this service to my </w:t>
+      </w:r>
+      <w:r>
+        <w:rPr>
+          <w:rFonts w:ascii="Courier New" w:hAnsi="Courier New" w:cs="Courier New"/>
+          <w:noProof/>
+          <w:lang w:eastAsia="en-IE"/>
+        </w:rPr>
+        <w:t>catalogue-api</w:t>
+      </w:r>
+      <w:r>
+        <w:rPr>
+          <w:noProof/>
+          <w:lang w:eastAsia="en-IE"/>
+        </w:rPr>
+        <w:t xml:space="preserve"> application created above.</w:t>
       </w:r>
     </w:p>
     <w:p>
@@ -3591,7 +3877,21 @@
           <w:noProof/>
           <w:lang w:eastAsia="en-IE"/>
         </w:rPr>
-        <w:t>This showed my the cred</w:t>
+        <w:t xml:space="preserve">This showed </w:t>
+      </w:r>
+      <w:r>
+        <w:rPr>
+          <w:noProof/>
+          <w:lang w:eastAsia="en-IE"/>
+        </w:rPr>
+        <w:t>me</w:t>
+      </w:r>
+      <w:r>
+        <w:rPr>
+          <w:noProof/>
+          <w:lang w:eastAsia="en-IE"/>
+        </w:rPr>
+        <w:t xml:space="preserve"> the cred</w:t>
       </w:r>
       <w:r>
         <w:rPr>
@@ -3756,7 +4056,14 @@
           <w:noProof/>
           <w:lang w:eastAsia="en-IE"/>
         </w:rPr>
-        <w:t>and in the cloud when the database is running in ClearDB.</w:t>
+        <w:t xml:space="preserve">and in the cloud when the database is running in </w:t>
+      </w:r>
+      <w:r>
+        <w:rPr>
+          <w:noProof/>
+          <w:lang w:eastAsia="en-IE"/>
+        </w:rPr>
+        <w:t>the ClearDB service.</w:t>
       </w:r>
     </w:p>
     <w:p>
@@ -3786,7 +4093,21 @@
           <w:noProof/>
           <w:lang w:eastAsia="en-IE"/>
         </w:rPr>
-        <w:t xml:space="preserve"> environment variable provides access to the services that around bound to an application, so I resolved to use this to grab the necessary database details when the application is running in the cloud.</w:t>
+        <w:t xml:space="preserve"> environment variable provides access to the services that </w:t>
+      </w:r>
+      <w:r>
+        <w:rPr>
+          <w:noProof/>
+          <w:lang w:eastAsia="en-IE"/>
+        </w:rPr>
+        <w:t>are</w:t>
+      </w:r>
+      <w:r>
+        <w:rPr>
+          <w:noProof/>
+          <w:lang w:eastAsia="en-IE"/>
+        </w:rPr>
+        <w:t xml:space="preserve"> bound to an application, so I resolved to use this to grab the necessary database details when the application is running in the cloud.</w:t>
       </w:r>
     </w:p>
     <w:p>
@@ -3816,80 +4137,121 @@
           <w:noProof/>
           <w:lang w:eastAsia="en-IE"/>
         </w:rPr>
-        <w:t xml:space="preserve"> environement variable can’t be found, I just use localhost for the database URI and the default credentials.</w:t>
-      </w:r>
-    </w:p>
-    <w:p>
-      <w:pPr>
-        <w:rPr>
-          <w:noProof/>
-          <w:lang w:eastAsia="en-IE"/>
-        </w:rPr>
-      </w:pPr>
-      <w:r>
-        <w:rPr>
-          <w:noProof/>
-          <w:lang w:eastAsia="en-IE"/>
-        </w:rPr>
-        <w:t>This solution allows my code to work both locally and when the service is running in the cloud.</w:t>
-      </w:r>
-    </w:p>
-    <w:p>
-      <w:pPr>
-        <w:rPr>
-          <w:noProof/>
-          <w:lang w:eastAsia="en-IE"/>
-        </w:rPr>
-      </w:pPr>
-      <w:r>
-        <w:rPr>
-          <w:noProof/>
-          <w:lang w:eastAsia="en-IE"/>
-        </w:rPr>
-        <w:t>An example of this solution can be seen on the next page.</w:t>
-      </w:r>
-    </w:p>
-    <w:p>
-      <w:pPr>
-        <w:rPr>
-          <w:noProof/>
-          <w:lang w:eastAsia="en-IE"/>
-        </w:rPr>
-      </w:pPr>
-    </w:p>
-    <w:p>
-      <w:pPr>
-        <w:rPr>
-          <w:noProof/>
-          <w:lang w:eastAsia="en-IE"/>
-        </w:rPr>
-      </w:pPr>
-    </w:p>
-    <w:p>
-      <w:pPr>
-        <w:rPr>
-          <w:noProof/>
-          <w:lang w:eastAsia="en-IE"/>
-        </w:rPr>
-      </w:pPr>
-    </w:p>
-    <w:p>
-      <w:pPr>
-        <w:rPr>
-          <w:noProof/>
-          <w:lang w:eastAsia="en-IE"/>
-        </w:rPr>
-      </w:pPr>
-    </w:p>
-    <w:p>
-      <w:pPr>
-        <w:rPr>
-          <w:noProof/>
-          <w:lang w:eastAsia="en-IE"/>
-        </w:rPr>
-      </w:pPr>
-      <w:bookmarkStart w:id="0" w:name="_GoBack"/>
-      <w:bookmarkEnd w:id="0"/>
+        <w:t xml:space="preserve"> environement variable can’t be found, I just use </w:t>
+      </w:r>
+      <w:r>
+        <w:rPr>
+          <w:rFonts w:ascii="Courier New" w:hAnsi="Courier New" w:cs="Courier New"/>
+          <w:noProof/>
+          <w:lang w:eastAsia="en-IE"/>
+        </w:rPr>
+        <w:t>localhost</w:t>
+      </w:r>
+      <w:r>
+        <w:rPr>
+          <w:noProof/>
+          <w:lang w:eastAsia="en-IE"/>
+        </w:rPr>
+        <w:t xml:space="preserve"> for the database URI and the default credentials.</w:t>
+      </w:r>
+    </w:p>
+    <w:p>
+      <w:pPr>
+        <w:rPr>
+          <w:noProof/>
+          <w:lang w:eastAsia="en-IE"/>
+        </w:rPr>
+      </w:pPr>
+      <w:r>
+        <w:rPr>
+          <w:noProof/>
+          <w:lang w:eastAsia="en-IE"/>
+        </w:rPr>
+        <w:t>This solution allows my code to work both locally and when the service</w:t>
+      </w:r>
+      <w:r>
+        <w:rPr>
+          <w:noProof/>
+          <w:lang w:eastAsia="en-IE"/>
+        </w:rPr>
+        <w:t>s are</w:t>
+      </w:r>
+      <w:r>
+        <w:rPr>
+          <w:noProof/>
+          <w:lang w:eastAsia="en-IE"/>
+        </w:rPr>
+        <w:t xml:space="preserve"> running in the cloud.</w:t>
+      </w:r>
+    </w:p>
+    <w:p>
+      <w:pPr>
+        <w:rPr>
+          <w:noProof/>
+          <w:lang w:eastAsia="en-IE"/>
+        </w:rPr>
+      </w:pPr>
+      <w:r>
+        <w:rPr>
+          <w:noProof/>
+          <w:lang w:eastAsia="en-IE"/>
+        </w:rPr>
+        <w:t>An example of this solution</w:t>
+      </w:r>
+      <w:r>
+        <w:rPr>
+          <w:noProof/>
+          <w:lang w:eastAsia="en-IE"/>
+        </w:rPr>
+        <w:t>, from the catalogue service</w:t>
+      </w:r>
+      <w:r>
+        <w:rPr>
+          <w:noProof/>
+          <w:lang w:eastAsia="en-IE"/>
+        </w:rPr>
+        <w:t xml:space="preserve"> can be seen on the next page.</w:t>
+      </w:r>
+    </w:p>
+    <w:p>
+      <w:pPr>
+        <w:rPr>
+          <w:noProof/>
+          <w:lang w:eastAsia="en-IE"/>
+        </w:rPr>
+      </w:pPr>
+    </w:p>
+    <w:p>
+      <w:pPr>
+        <w:rPr>
+          <w:noProof/>
+          <w:lang w:eastAsia="en-IE"/>
+        </w:rPr>
+      </w:pPr>
+    </w:p>
+    <w:p>
+      <w:pPr>
+        <w:rPr>
+          <w:noProof/>
+          <w:lang w:eastAsia="en-IE"/>
+        </w:rPr>
+      </w:pPr>
+    </w:p>
+    <w:p>
+      <w:pPr>
+        <w:rPr>
+          <w:noProof/>
+          <w:lang w:eastAsia="en-IE"/>
+        </w:rPr>
+      </w:pPr>
+    </w:p>
+    <w:p>
+      <w:pPr>
+        <w:rPr>
+          <w:noProof/>
+          <w:lang w:eastAsia="en-IE"/>
+        </w:rPr>
+      </w:pPr>
     </w:p>
     <w:p>
       <w:pPr>
@@ -4018,7 +4380,35 @@
           <w:lang w:eastAsia="en-IE"/>
         </w:rPr>
         <w:lastRenderedPageBreak/>
-        <w:t>After these changes I re-pushed the catalogue service app, and used ARC to test that I could now query the database via the catalogue service.</w:t>
+        <w:t xml:space="preserve">After these changes I re-pushed the catalogue service app, and used </w:t>
+      </w:r>
+      <w:r>
+        <w:rPr>
+          <w:noProof/>
+          <w:lang w:eastAsia="en-IE"/>
+        </w:rPr>
+        <w:t>my Advanced REST Client</w:t>
+      </w:r>
+      <w:r>
+        <w:rPr>
+          <w:noProof/>
+          <w:lang w:eastAsia="en-IE"/>
+        </w:rPr>
+        <w:t xml:space="preserve"> to test that I could now query the database </w:t>
+      </w:r>
+      <w:r>
+        <w:rPr>
+          <w:noProof/>
+          <w:lang w:eastAsia="en-IE"/>
+        </w:rPr>
+        <w:t xml:space="preserve">hosted in the cloud </w:t>
+      </w:r>
+      <w:r>
+        <w:rPr>
+          <w:noProof/>
+          <w:lang w:eastAsia="en-IE"/>
+        </w:rPr>
+        <w:t>via the catalogue service.</w:t>
       </w:r>
     </w:p>
     <w:p>
@@ -4119,7 +4509,28 @@
           <w:noProof/>
           <w:lang w:eastAsia="en-IE"/>
         </w:rPr>
-        <w:t>Then I created Cloud Foundry applications for each one in Bluemix, a manifest file for each in the source tree, and pushed each one to Bluemix.</w:t>
+        <w:t xml:space="preserve">Then I created Cloud Foundry applications for each one in Bluemix, a manifest file for each in the </w:t>
+      </w:r>
+      <w:r>
+        <w:rPr>
+          <w:noProof/>
+          <w:lang w:eastAsia="en-IE"/>
+        </w:rPr>
+        <w:t xml:space="preserve">relevant folder in the </w:t>
+      </w:r>
+      <w:r>
+        <w:rPr>
+          <w:noProof/>
+          <w:lang w:eastAsia="en-IE"/>
+        </w:rPr>
+        <w:t>source tree, and pushed</w:t>
+      </w:r>
+      <w:r>
+        <w:rPr>
+          <w:noProof/>
+          <w:lang w:eastAsia="en-IE"/>
+        </w:rPr>
+        <w:t xml:space="preserve"> each one to Bluemix using the Cloud Foundry CLI.</w:t>
       </w:r>
     </w:p>
     <w:p>
@@ -4148,7 +4559,7 @@
           <w:noProof/>
           <w:lang w:eastAsia="en-IE"/>
         </w:rPr>
-        <w:t>services).</w:t>
+        <w:t>services) via the Bluemix user interface.</w:t>
       </w:r>
     </w:p>
     <w:p>
@@ -4266,8 +4677,181 @@
         <w:t>You’ll notice above that I also have a phpMyAdmin deployment. I was using this to admin my database, but found it extremely slow, so I favoured just connecting via MySQL Workbench from my local development machine as mentioned earlier.</w:t>
       </w:r>
     </w:p>
+    <w:p>
+      <w:pPr>
+        <w:rPr>
+          <w:noProof/>
+          <w:lang w:eastAsia="en-IE"/>
+        </w:rPr>
+      </w:pPr>
+      <w:r>
+        <w:rPr>
+          <w:noProof/>
+          <w:lang w:eastAsia="en-IE"/>
+        </w:rPr>
+        <w:t>At this point all my services are deployed and running in the cloud and utilizing a cloud database service.</w:t>
+      </w:r>
+    </w:p>
+    <w:p>
+      <w:pPr>
+        <w:rPr>
+          <w:noProof/>
+          <w:lang w:eastAsia="en-IE"/>
+        </w:rPr>
+      </w:pPr>
+      <w:r>
+        <w:rPr>
+          <w:noProof/>
+          <w:lang w:eastAsia="en-IE"/>
+        </w:rPr>
+        <w:t>My se</w:t>
+      </w:r>
+      <w:r>
+        <w:rPr>
+          <w:noProof/>
+          <w:lang w:eastAsia="en-IE"/>
+        </w:rPr>
+        <w:t>rvices are also utilizing the availability monitoring service</w:t>
+      </w:r>
+      <w:r>
+        <w:rPr>
+          <w:noProof/>
+          <w:lang w:eastAsia="en-IE"/>
+        </w:rPr>
+        <w:t xml:space="preserve"> in Bluemix for application monitoring.</w:t>
+      </w:r>
+    </w:p>
+    <w:p>
+      <w:pPr>
+        <w:rPr>
+          <w:noProof/>
+          <w:lang w:eastAsia="en-IE"/>
+        </w:rPr>
+      </w:pPr>
+      <w:r>
+        <w:rPr>
+          <w:noProof/>
+          <w:lang w:eastAsia="en-IE"/>
+        </w:rPr>
+        <w:drawing>
+          <wp:inline distT="0" distB="0" distL="0" distR="0" wp14:anchorId="0BFB10CA" wp14:editId="1F47174B">
+            <wp:extent cx="5731510" cy="1268095"/>
+            <wp:effectExtent l="0" t="0" r="2540" b="8255"/>
+            <wp:docPr id="26" name="Picture 26"/>
+            <wp:cNvGraphicFramePr>
+              <a:graphicFrameLocks xmlns:a="http://schemas.openxmlformats.org/drawingml/2006/main" noChangeAspect="1"/>
+            </wp:cNvGraphicFramePr>
+            <a:graphic xmlns:a="http://schemas.openxmlformats.org/drawingml/2006/main">
+              <a:graphicData uri="http://schemas.openxmlformats.org/drawingml/2006/picture">
+                <pic:pic xmlns:pic="http://schemas.openxmlformats.org/drawingml/2006/picture">
+                  <pic:nvPicPr>
+                    <pic:cNvPr id="1" name=""/>
+                    <pic:cNvPicPr/>
+                  </pic:nvPicPr>
+                  <pic:blipFill>
+                    <a:blip r:embed="rId41"/>
+                    <a:stretch>
+                      <a:fillRect/>
+                    </a:stretch>
+                  </pic:blipFill>
+                  <pic:spPr>
+                    <a:xfrm>
+                      <a:off x="0" y="0"/>
+                      <a:ext cx="5731510" cy="1268095"/>
+                    </a:xfrm>
+                    <a:prstGeom prst="rect">
+                      <a:avLst/>
+                    </a:prstGeom>
+                  </pic:spPr>
+                </pic:pic>
+              </a:graphicData>
+            </a:graphic>
+          </wp:inline>
+        </w:drawing>
+      </w:r>
+      <w:bookmarkStart w:id="0" w:name="_GoBack"/>
+      <w:bookmarkEnd w:id="0"/>
+    </w:p>
+    <w:p>
+      <w:pPr>
+        <w:rPr>
+          <w:noProof/>
+          <w:lang w:eastAsia="en-IE"/>
+        </w:rPr>
+      </w:pPr>
+      <w:r>
+        <w:rPr>
+          <w:noProof/>
+          <w:lang w:eastAsia="en-IE"/>
+        </w:rPr>
+        <w:t xml:space="preserve">The deployment is available at </w:t>
+      </w:r>
+      <w:hyperlink r:id="rId42" w:history="1">
+        <w:r>
+          <w:rPr>
+            <w:rStyle w:val="Hyperlink"/>
+            <w:noProof/>
+            <w:lang w:eastAsia="en-IE"/>
+          </w:rPr>
+          <w:t>https://shop-jc.mybluemix.net/</w:t>
+        </w:r>
+      </w:hyperlink>
+      <w:r>
+        <w:rPr>
+          <w:noProof/>
+          <w:lang w:eastAsia="en-IE"/>
+        </w:rPr>
+        <w:t>, and below are an administrator and non-administrator account that can be used to login.</w:t>
+      </w:r>
+    </w:p>
+    <w:p>
+      <w:pPr>
+        <w:rPr>
+          <w:noProof/>
+          <w:lang w:eastAsia="en-IE"/>
+        </w:rPr>
+      </w:pPr>
+      <w:r>
+        <w:rPr>
+          <w:i/>
+          <w:noProof/>
+          <w:lang w:eastAsia="en-IE"/>
+        </w:rPr>
+        <w:t>Administrator</w:t>
+      </w:r>
+      <w:r>
+        <w:rPr>
+          <w:noProof/>
+          <w:lang w:eastAsia="en-IE"/>
+        </w:rPr>
+        <w:t xml:space="preserve"> – jim / jim</w:t>
+      </w:r>
+    </w:p>
+    <w:p>
+      <w:pPr>
+        <w:rPr>
+          <w:noProof/>
+          <w:lang w:eastAsia="en-IE"/>
+        </w:rPr>
+      </w:pPr>
+      <w:r>
+        <w:rPr>
+          <w:i/>
+          <w:noProof/>
+          <w:lang w:eastAsia="en-IE"/>
+        </w:rPr>
+        <w:t>Non-Administrator</w:t>
+      </w:r>
+      <w:r>
+        <w:rPr>
+          <w:noProof/>
+          <w:lang w:eastAsia="en-IE"/>
+        </w:rPr>
+        <w:t xml:space="preserve"> – joe / joe</w:t>
+      </w:r>
+    </w:p>
     <w:sectPr>
-      <w:headerReference w:type="default" r:id="rId41"/>
+      <w:headerReference w:type="default" r:id="rId43"/>
       <w:pgSz w:w="11906" w:h="16838"/>
       <w:pgMar w:top="1440" w:right="1440" w:bottom="1440" w:left="1440" w:header="708" w:footer="708" w:gutter="0"/>
       <w:cols w:space="708"/>
@@ -6783,6 +7367,7 @@
     <w:rsid w:val="009E3238"/>
     <w:rsid w:val="00B850EF"/>
     <w:rsid w:val="00C16753"/>
+    <w:rsid w:val="00CD0E78"/>
     <w:rsid w:val="00E35EF9"/>
   </w:rsids>
   <m:mathPr>
@@ -7534,7 +8119,7 @@
 </file>
 
 <file path=customXml/itemProps1.xml><?xml version="1.0" encoding="utf-8"?>
-<ds:datastoreItem xmlns:ds="http://schemas.openxmlformats.org/officeDocument/2006/customXml" ds:itemID="{EB604EF3-9D2F-454B-BBD2-83EB553CE728}">
+<ds:datastoreItem xmlns:ds="http://schemas.openxmlformats.org/officeDocument/2006/customXml" ds:itemID="{949ED60D-BCE2-4C39-9355-3AF3263B6E5E}">
   <ds:schemaRefs>
     <ds:schemaRef ds:uri="http://schemas.openxmlformats.org/officeDocument/2006/bibliography"/>
   </ds:schemaRefs>

</xml_diff>

<commit_message>
Added ability to make a user an administrator or revoke existing andministrator priviliges from the user management panel.
</commit_message>
<xml_diff>
--- a/doc/Assignment 2 - Developer Journal.docx
+++ b/doc/Assignment 2 - Developer Journal.docx
@@ -934,17 +934,43 @@
       </w:r>
     </w:p>
     <w:p/>
+    <w:p>
+      <w:pPr>
+        <w:rPr>
+          <w:b/>
+          <w:u w:val="single"/>
+        </w:rPr>
+      </w:pPr>
+      <w:r>
+        <w:rPr>
+          <w:b/>
+          <w:u w:val="single"/>
+        </w:rPr>
+        <w:t>User Administration Panel</w:t>
+      </w:r>
+    </w:p>
+    <w:p>
+      <w:r>
+        <w:t>I decided to add a user admin panel from where administrator users could delete users, or increase user privileges to admin level.</w:t>
+      </w:r>
+    </w:p>
+    <w:p>
+      <w:r>
+        <w:t>To achieve this, I needed to update the users service and add in a couple of new API calls, one to delete a user, and one each for increasing a user to admin, and revoking admin privileges. Once these were added I tested them directly by running the service locally and calling into the API’s using the Advanced REST Client.</w:t>
+      </w:r>
+    </w:p>
+    <w:p>
+      <w:r>
+        <w:t>Finally I added a User Management option in the administration panel through which all users can be viewed and the features mentioned above can be accessed.</w:t>
+      </w:r>
+    </w:p>
     <w:p/>
     <w:p/>
     <w:p/>
-    <w:p/>
-    <w:p/>
-    <w:p/>
-    <w:p/>
-    <w:p/>
-    <w:p/>
-    <w:p/>
-    <w:p/>
+    <w:p>
+      <w:bookmarkStart w:id="0" w:name="_GoBack"/>
+      <w:bookmarkEnd w:id="0"/>
+    </w:p>
     <w:p>
       <w:pPr>
         <w:rPr>
@@ -5047,8 +5073,6 @@
       <w:r>
         <w:t xml:space="preserve"> </w:t>
       </w:r>
-      <w:bookmarkStart w:id="0" w:name="_GoBack"/>
-      <w:bookmarkEnd w:id="0"/>
     </w:p>
   </w:footnote>
 </w:footnotes>
@@ -5175,7 +5199,7 @@
             <w:rPr>
               <w:noProof/>
             </w:rPr>
-            <w:t>19</w:t>
+            <w:t>20</w:t>
           </w:r>
           <w:r>
             <w:rPr>
@@ -7414,6 +7438,7 @@
     <w:rsid w:val="0059452B"/>
     <w:rsid w:val="00661343"/>
     <w:rsid w:val="0066291D"/>
+    <w:rsid w:val="0074243C"/>
     <w:rsid w:val="00746601"/>
     <w:rsid w:val="00955609"/>
     <w:rsid w:val="009E0591"/>
@@ -8172,7 +8197,7 @@
 </file>
 
 <file path=customXml/itemProps1.xml><?xml version="1.0" encoding="utf-8"?>
-<ds:datastoreItem xmlns:ds="http://schemas.openxmlformats.org/officeDocument/2006/customXml" ds:itemID="{1065B118-3270-49E8-9846-28AE023111A9}">
+<ds:datastoreItem xmlns:ds="http://schemas.openxmlformats.org/officeDocument/2006/customXml" ds:itemID="{AFAFD471-5D6A-4C8C-9B73-4098EAE7AB58}">
   <ds:schemaRefs>
     <ds:schemaRef ds:uri="http://schemas.openxmlformats.org/officeDocument/2006/bibliography"/>
   </ds:schemaRefs>

</xml_diff>